<commit_message>
summarized Nowak/Sigmund 1998 (image scoring)
</commit_message>
<xml_diff>
--- a/pacheco-summary.docx
+++ b/pacheco-summary.docx
@@ -171,8 +171,12 @@
       </w:pPr>
       <w:r>
         <w:br/>
+      </w:r>
+      <w:proofErr w:type="gramStart"/>
+      <w:r>
         <w:t>or</w:t>
       </w:r>
+      <w:proofErr w:type="gramEnd"/>
       <w:r>
         <w:br/>
       </w:r>
@@ -362,11 +366,19 @@
         <w:tab/>
         <w:t>__</w:t>
       </w:r>
-      <w:r>
-        <w:rPr>
-          <w:b/>
-        </w:rPr>
-        <w:t>Writeup Week X</w:t>
+      <w:proofErr w:type="spellStart"/>
+      <w:r>
+        <w:rPr>
+          <w:b/>
+        </w:rPr>
+        <w:t>Writeup</w:t>
+      </w:r>
+      <w:proofErr w:type="spellEnd"/>
+      <w:r>
+        <w:rPr>
+          <w:b/>
+        </w:rPr>
+        <w:t xml:space="preserve"> Week X</w:t>
       </w:r>
       <w:r>
         <w:rPr>
@@ -415,7 +427,20 @@
           <w:b/>
         </w:rPr>
         <w:tab/>
-        <w:t>UofMN Course Number#</w:t>
+      </w:r>
+      <w:proofErr w:type="spellStart"/>
+      <w:r>
+        <w:rPr>
+          <w:b/>
+        </w:rPr>
+        <w:t>UofMN</w:t>
+      </w:r>
+      <w:proofErr w:type="spellEnd"/>
+      <w:r>
+        <w:rPr>
+          <w:b/>
+        </w:rPr>
+        <w:t xml:space="preserve"> Course Number#</w:t>
       </w:r>
       <w:r>
         <w:rPr>
@@ -469,12 +494,14 @@
         <w:tab/>
         <w:t>___</w:t>
       </w:r>
+      <w:proofErr w:type="spellStart"/>
       <w:r>
         <w:rPr>
           <w:b/>
         </w:rPr>
         <w:t>Gini</w:t>
       </w:r>
+      <w:proofErr w:type="spellEnd"/>
       <w:r>
         <w:rPr>
           <w:b/>
@@ -607,7 +634,20 @@
         <w:ind w:left="720"/>
       </w:pPr>
       <w:r>
-        <w:t>If fax’ed:   Confirmed Receipt: __________  (check here)</w:t>
+        <w:t xml:space="preserve">If </w:t>
+      </w:r>
+      <w:proofErr w:type="spellStart"/>
+      <w:r>
+        <w:t>fax’ed</w:t>
+      </w:r>
+      <w:proofErr w:type="spellEnd"/>
+      <w:proofErr w:type="gramStart"/>
+      <w:r>
+        <w:t>:   Confirmed</w:t>
+      </w:r>
+      <w:proofErr w:type="gramEnd"/>
+      <w:r>
+        <w:t xml:space="preserve"> Receipt: __________  (check here)</w:t>
       </w:r>
     </w:p>
     <w:p>
@@ -735,7 +775,244 @@
         <w:pStyle w:val="Body"/>
       </w:pPr>
       <w:r>
-        <w:t>Summarize the donor recipient game…</w:t>
+        <w:t xml:space="preserve">In </w:t>
+      </w:r>
+      <w:r>
+        <w:fldChar w:fldCharType="begin"/>
+      </w:r>
+      <w:r>
+        <w:instrText xml:space="preserve"> REF _Ref307914287 \r \h </w:instrText>
+      </w:r>
+      <w:r>
+        <w:fldChar w:fldCharType="separate"/>
+      </w:r>
+      <w:r>
+        <w:t>[1]</w:t>
+      </w:r>
+      <w:r>
+        <w:fldChar w:fldCharType="end"/>
+      </w:r>
+      <w:r>
+        <w:t>, the authors introduce a theoretical framework for analyzing the evolution of cooperation</w:t>
+      </w:r>
+      <w:r>
+        <w:t xml:space="preserve"> through indirect reciprocity.  The framework is based on a simple game theoretic</w:t>
+      </w:r>
+      <w:r>
+        <w:t xml:space="preserve"> construct involving two player roles</w:t>
+      </w:r>
+      <w:r>
+        <w:t xml:space="preserve">: a donor and a recipient. The donor is offered the opportunity to incur a cost </w:t>
+      </w:r>
+      <w:r>
+        <w:rPr>
+          <w:i/>
+        </w:rPr>
+        <w:t>c</w:t>
+      </w:r>
+      <w:r>
+        <w:t xml:space="preserve"> in order to provide a benefit </w:t>
+      </w:r>
+      <w:r>
+        <w:rPr>
+          <w:i/>
+        </w:rPr>
+        <w:t>b</w:t>
+      </w:r>
+      <w:r>
+        <w:t xml:space="preserve"> to the recipient.</w:t>
+      </w:r>
+      <w:r>
+        <w:t xml:space="preserve">  The game is repeated for several rounds with any two players interacting at most once.</w:t>
+      </w:r>
+    </w:p>
+    <w:p>
+      <w:pPr>
+        <w:pStyle w:val="Body"/>
+      </w:pPr>
+      <w:r>
+        <w:t xml:space="preserve">The authors introduce a simple strategy that can promote cooperation among the players of this game.  The strategy consists of a </w:t>
+      </w:r>
+      <w:r>
+        <w:t>simple social norm for tracking agent reputatio</w:t>
+      </w:r>
+      <w:r>
+        <w:t>ns and a simple rule that the donor can use to decide whether to cooperate by donating to the recipient</w:t>
+      </w:r>
+      <w:r>
+        <w:t>.</w:t>
+      </w:r>
+    </w:p>
+    <w:p>
+      <w:pPr>
+        <w:pStyle w:val="Body"/>
+      </w:pPr>
+      <w:r>
+        <w:t xml:space="preserve">The simple social norm, labeled “scoring” in follow-on studies, takes two forms.  The first form involves tracking agent reputations using an </w:t>
+      </w:r>
+      <w:r>
+        <w:rPr>
+          <w:i/>
+        </w:rPr>
+        <w:t>image score</w:t>
+      </w:r>
+      <w:r>
+        <w:t xml:space="preserve"> that ranges from -5 to +5.  Each agent starts with an image score equal to zero.  The agent’s image score is increased by one </w:t>
+      </w:r>
+      <w:r>
+        <w:t xml:space="preserve">(up to +5) </w:t>
+      </w:r>
+      <w:r>
+        <w:t>each time the agent cooperates and</w:t>
+      </w:r>
+      <w:r>
+        <w:t xml:space="preserve"> decreased</w:t>
+      </w:r>
+      <w:r>
+        <w:t xml:space="preserve"> by one </w:t>
+      </w:r>
+      <w:r>
+        <w:t xml:space="preserve">(down to -5) </w:t>
+      </w:r>
+      <w:r>
+        <w:t>each time the agent defects.</w:t>
+      </w:r>
+      <w:r>
+        <w:t xml:space="preserve">  The second form simplifies the image score down to two </w:t>
+      </w:r>
+      <w:r>
+        <w:rPr>
+          <w:i/>
+        </w:rPr>
+        <w:t>images</w:t>
+      </w:r>
+      <w:r>
+        <w:t xml:space="preserve">: </w:t>
+      </w:r>
+      <w:r>
+        <w:rPr>
+          <w:i/>
+        </w:rPr>
+        <w:t>bad</w:t>
+      </w:r>
+      <w:r>
+        <w:t xml:space="preserve"> and </w:t>
+      </w:r>
+      <w:r>
+        <w:rPr>
+          <w:i/>
+        </w:rPr>
+        <w:t>good</w:t>
+      </w:r>
+      <w:r>
+        <w:t xml:space="preserve">.  </w:t>
+      </w:r>
+      <w:r>
+        <w:t>Each agent</w:t>
+      </w:r>
+      <w:r>
+        <w:t xml:space="preserve"> starts with a good image and then its image is determined based on the last action it has taken</w:t>
+      </w:r>
+      <w:r>
+        <w:t>.  If the agent cooperates, its image becomes good.  If the image defects, its image becomes bad.</w:t>
+      </w:r>
+    </w:p>
+    <w:p>
+      <w:pPr>
+        <w:pStyle w:val="Body"/>
+      </w:pPr>
+      <w:r>
+        <w:t xml:space="preserve">The authors proposed a simple action rule that only depends on the reputation of the recipient.  When using the image score form of reputation assessment, the rule specifies to cooperate when the recipient’s reputation is greater than a specified threshold </w:t>
+      </w:r>
+      <w:r>
+        <w:rPr>
+          <w:i/>
+        </w:rPr>
+        <w:t>k</w:t>
+      </w:r>
+      <w:r>
+        <w:t>.  When using the simplified good/bad image form of reputation assessment, the rule specifies to cooperate if the agent has a good reputation and defect otherwise.</w:t>
+      </w:r>
+    </w:p>
+    <w:p>
+      <w:pPr>
+        <w:pStyle w:val="Body"/>
+      </w:pPr>
+      <w:r>
+        <w:t>Obviously, different social norms and action rules are possible and, s</w:t>
+      </w:r>
+      <w:r>
+        <w:t>ince the publishing of this paper, much debate has ensued regarding which social norm and action rule combination is most likely to lead to a cooperative outcome.</w:t>
+      </w:r>
+      <w:bookmarkStart w:id="0" w:name="_GoBack"/>
+      <w:bookmarkEnd w:id="0"/>
+    </w:p>
+    <w:p>
+      <w:pPr>
+        <w:pStyle w:val="Body"/>
+      </w:pPr>
+      <w:r>
+        <w:t xml:space="preserve">This simplified model has lead to </w:t>
+      </w:r>
+    </w:p>
+    <w:p>
+      <w:pPr>
+        <w:pStyle w:val="Body"/>
+      </w:pPr>
+    </w:p>
+    <w:p>
+      <w:pPr>
+        <w:pStyle w:val="Body"/>
+      </w:pPr>
+      <w:r>
+        <w:t>Public goods games can also benefit from such a theoretical framework</w:t>
+      </w:r>
+      <w:proofErr w:type="gramStart"/>
+      <w:r>
+        <w:t>… ?</w:t>
+      </w:r>
+      <w:proofErr w:type="gramEnd"/>
+      <w:r>
+        <w:t>??</w:t>
+      </w:r>
+    </w:p>
+    <w:p>
+      <w:pPr>
+        <w:pStyle w:val="Body"/>
+      </w:pPr>
+    </w:p>
+    <w:p>
+      <w:pPr>
+        <w:pStyle w:val="Body"/>
+      </w:pPr>
+      <w:r>
+        <w:t xml:space="preserve">This framework has served as the basis for </w:t>
+      </w:r>
+    </w:p>
+    <w:p>
+      <w:pPr>
+        <w:pStyle w:val="Body"/>
+      </w:pPr>
+      <w:r>
+        <w:t xml:space="preserve">The form of the basic donor-recipient game investigated in </w:t>
+      </w:r>
+      <w:r>
+        <w:fldChar w:fldCharType="begin"/>
+      </w:r>
+      <w:r>
+        <w:instrText xml:space="preserve"> REF _Ref315290921 \r \h </w:instrText>
+      </w:r>
+      <w:r>
+        <w:fldChar w:fldCharType="separate"/>
+      </w:r>
+      <w:r>
+        <w:t>[1]</w:t>
+      </w:r>
+      <w:r>
+        <w:fldChar w:fldCharType="end"/>
+      </w:r>
+      <w:r>
+        <w:t xml:space="preserve"> is the following.</w:t>
       </w:r>
     </w:p>
     <w:p>
@@ -933,8 +1210,6 @@
       <w:r>
         <w:t>Error in strategy execution…</w:t>
       </w:r>
-      <w:bookmarkStart w:id="0" w:name="_GoBack"/>
-      <w:bookmarkEnd w:id="0"/>
     </w:p>
     <w:p>
       <w:pPr>
@@ -1090,6 +1365,7 @@
       <w:r>
         <w:t xml:space="preserve">the </w:t>
       </w:r>
+      <w:proofErr w:type="spellStart"/>
       <w:r>
         <w:rPr>
           <w:i/>
@@ -1103,6 +1379,7 @@
         </w:rPr>
         <w:t>th</w:t>
       </w:r>
+      <w:proofErr w:type="spellEnd"/>
       <w:r>
         <w:t xml:space="preserve"> member </w:t>
       </w:r>
@@ -1235,6 +1512,7 @@
       <w:r>
         <w:t xml:space="preserve"> be the strategy followed by agent </w:t>
       </w:r>
+      <w:proofErr w:type="spellStart"/>
       <w:r>
         <w:rPr>
           <w:i/>
@@ -1248,6 +1526,7 @@
         </w:rPr>
         <w:t>ij</w:t>
       </w:r>
+      <w:proofErr w:type="spellEnd"/>
       <w:r>
         <w:t xml:space="preserve"> and </w:t>
       </w:r>
@@ -1300,6 +1579,7 @@
       <w:r>
         <w:t xml:space="preserve"> be the reputation of agent </w:t>
       </w:r>
+      <w:proofErr w:type="spellStart"/>
       <w:r>
         <w:rPr>
           <w:i/>
@@ -1313,6 +1593,7 @@
         </w:rPr>
         <w:t>ij</w:t>
       </w:r>
+      <w:proofErr w:type="spellEnd"/>
       <w:r>
         <w:t>.</w:t>
       </w:r>
@@ -1365,8 +1646,32 @@
         <w:pStyle w:val="Reference"/>
       </w:pPr>
       <w:bookmarkStart w:id="1" w:name="_Ref315290921"/>
-      <w:r>
-        <w:t>Leimar, O., and P. Hammerstein, “Evolution of cooperation through indirect reciprocity,” Proceedings of the Royal Society London B, vol. 268, pp. 745-753</w:t>
+      <w:bookmarkStart w:id="2" w:name="_Ref307914287"/>
+      <w:r>
+        <w:t xml:space="preserve">Nowak, M. A., “Evolution of indirect reciprocity by image scoring,” </w:t>
+      </w:r>
+      <w:r>
+        <w:rPr>
+          <w:i/>
+        </w:rPr>
+        <w:t>Nature</w:t>
+      </w:r>
+      <w:r>
+        <w:t>, vol. 393, pp. 573-577, 1998.</w:t>
+      </w:r>
+      <w:bookmarkEnd w:id="2"/>
+    </w:p>
+    <w:p>
+      <w:pPr>
+        <w:pStyle w:val="Reference"/>
+      </w:pPr>
+      <w:proofErr w:type="spellStart"/>
+      <w:r>
+        <w:t>Leimar</w:t>
+      </w:r>
+      <w:proofErr w:type="spellEnd"/>
+      <w:r>
+        <w:t>, O., and P. Hammerstein, “Evolution of cooperation through indirect reciprocity,” Proceedings of the Royal Society London B, vol. 268, pp. 745-753</w:t>
       </w:r>
       <w:r>
         <w:t>, 2000.</w:t>
@@ -1377,7 +1682,7 @@
       <w:pPr>
         <w:pStyle w:val="Reference"/>
       </w:pPr>
-      <w:bookmarkStart w:id="2" w:name="_Ref314659379"/>
+      <w:bookmarkStart w:id="3" w:name="_Ref314659379"/>
       <w:r>
         <w:t>Pacheco, J. M.</w:t>
       </w:r>
@@ -1385,8 +1690,13 @@
         <w:t xml:space="preserve">, </w:t>
       </w:r>
       <w:r>
-        <w:t>F. C. Santos, and F. A. C. C. Chalub</w:t>
-      </w:r>
+        <w:t xml:space="preserve">F. C. Santos, and F. A. C. C. </w:t>
+      </w:r>
+      <w:proofErr w:type="spellStart"/>
+      <w:r>
+        <w:t>Chalub</w:t>
+      </w:r>
+      <w:proofErr w:type="spellEnd"/>
       <w:r>
         <w:t>, “</w:t>
       </w:r>
@@ -1396,11 +1706,19 @@
       <w:r>
         <w:t xml:space="preserve">,” </w:t>
       </w:r>
+      <w:proofErr w:type="spellStart"/>
       <w:r>
         <w:rPr>
           <w:i/>
         </w:rPr>
-        <w:t>PLoS Computational Biology</w:t>
+        <w:t>PLoS</w:t>
+      </w:r>
+      <w:proofErr w:type="spellEnd"/>
+      <w:r>
+        <w:rPr>
+          <w:i/>
+        </w:rPr>
+        <w:t xml:space="preserve"> Computational Biology</w:t>
       </w:r>
       <w:r>
         <w:t xml:space="preserve">, vol. </w:t>
@@ -1429,7 +1747,7 @@
       <w:r>
         <w:t>.</w:t>
       </w:r>
-      <w:bookmarkEnd w:id="2"/>
+      <w:bookmarkEnd w:id="3"/>
     </w:p>
     <w:sectPr>
       <w:headerReference w:type="default" r:id="rId12"/>
@@ -1645,11 +1963,19 @@
     <w:r>
       <w:tab/>
     </w:r>
+    <w:proofErr w:type="spellStart"/>
     <w:r>
       <w:rPr>
         <w:rFonts w:asciiTheme="minorHAnsi" w:hAnsiTheme="minorHAnsi"/>
       </w:rPr>
-      <w:t>Writeup Week X (Author)</w:t>
+      <w:t>Writeup</w:t>
+    </w:r>
+    <w:proofErr w:type="spellEnd"/>
+    <w:r>
+      <w:rPr>
+        <w:rFonts w:asciiTheme="minorHAnsi" w:hAnsiTheme="minorHAnsi"/>
+      </w:rPr>
+      <w:t xml:space="preserve"> Week X (Author)</w:t>
     </w:r>
   </w:p>
 </w:hdr>
@@ -2310,6 +2636,96 @@
       <w:rPr>
         <w:rFonts w:ascii="Wingdings" w:hAnsi="Wingdings" w:hint="default"/>
       </w:rPr>
+    </w:lvl>
+  </w:abstractNum>
+  <w:abstractNum w:abstractNumId="6">
+    <w:nsid w:val="75033269"/>
+    <w:multiLevelType w:val="hybridMultilevel"/>
+    <w:tmpl w:val="7F4AC11C"/>
+    <w:lvl w:ilvl="0" w:tplc="5AA62302">
+      <w:start w:val="1"/>
+      <w:numFmt w:val="decimal"/>
+      <w:pStyle w:val="Reference"/>
+      <w:lvlText w:val="[%1]"/>
+      <w:lvlJc w:val="right"/>
+      <w:pPr>
+        <w:ind w:left="720" w:hanging="144"/>
+      </w:pPr>
+      <w:rPr>
+        <w:rFonts w:hint="default"/>
+      </w:rPr>
+    </w:lvl>
+    <w:lvl w:ilvl="1" w:tplc="04090019" w:tentative="1">
+      <w:start w:val="1"/>
+      <w:numFmt w:val="lowerLetter"/>
+      <w:lvlText w:val="%2."/>
+      <w:lvlJc w:val="left"/>
+      <w:pPr>
+        <w:ind w:left="1440" w:hanging="360"/>
+      </w:pPr>
+    </w:lvl>
+    <w:lvl w:ilvl="2" w:tplc="0409001B" w:tentative="1">
+      <w:start w:val="1"/>
+      <w:numFmt w:val="lowerRoman"/>
+      <w:lvlText w:val="%3."/>
+      <w:lvlJc w:val="right"/>
+      <w:pPr>
+        <w:ind w:left="2160" w:hanging="180"/>
+      </w:pPr>
+    </w:lvl>
+    <w:lvl w:ilvl="3" w:tplc="0409000F" w:tentative="1">
+      <w:start w:val="1"/>
+      <w:numFmt w:val="decimal"/>
+      <w:lvlText w:val="%4."/>
+      <w:lvlJc w:val="left"/>
+      <w:pPr>
+        <w:ind w:left="2880" w:hanging="360"/>
+      </w:pPr>
+    </w:lvl>
+    <w:lvl w:ilvl="4" w:tplc="04090019" w:tentative="1">
+      <w:start w:val="1"/>
+      <w:numFmt w:val="lowerLetter"/>
+      <w:lvlText w:val="%5."/>
+      <w:lvlJc w:val="left"/>
+      <w:pPr>
+        <w:ind w:left="3600" w:hanging="360"/>
+      </w:pPr>
+    </w:lvl>
+    <w:lvl w:ilvl="5" w:tplc="0409001B" w:tentative="1">
+      <w:start w:val="1"/>
+      <w:numFmt w:val="lowerRoman"/>
+      <w:lvlText w:val="%6."/>
+      <w:lvlJc w:val="right"/>
+      <w:pPr>
+        <w:ind w:left="4320" w:hanging="180"/>
+      </w:pPr>
+    </w:lvl>
+    <w:lvl w:ilvl="6" w:tplc="0409000F" w:tentative="1">
+      <w:start w:val="1"/>
+      <w:numFmt w:val="decimal"/>
+      <w:lvlText w:val="%7."/>
+      <w:lvlJc w:val="left"/>
+      <w:pPr>
+        <w:ind w:left="5040" w:hanging="360"/>
+      </w:pPr>
+    </w:lvl>
+    <w:lvl w:ilvl="7" w:tplc="04090019" w:tentative="1">
+      <w:start w:val="1"/>
+      <w:numFmt w:val="lowerLetter"/>
+      <w:lvlText w:val="%8."/>
+      <w:lvlJc w:val="left"/>
+      <w:pPr>
+        <w:ind w:left="5760" w:hanging="360"/>
+      </w:pPr>
+    </w:lvl>
+    <w:lvl w:ilvl="8" w:tplc="0409001B" w:tentative="1">
+      <w:start w:val="1"/>
+      <w:numFmt w:val="lowerRoman"/>
+      <w:lvlText w:val="%9."/>
+      <w:lvlJc w:val="right"/>
+      <w:pPr>
+        <w:ind w:left="6480" w:hanging="180"/>
+      </w:pPr>
     </w:lvl>
   </w:abstractNum>
   <w:num w:numId="1">
@@ -2329,6 +2745,9 @@
   </w:num>
   <w:num w:numId="6">
     <w:abstractNumId w:val="1"/>
+  </w:num>
+  <w:num w:numId="7">
+    <w:abstractNumId w:val="6"/>
   </w:num>
 </w:numbering>
 </file>

</xml_diff>

<commit_message>
more progress on literature review
</commit_message>
<xml_diff>
--- a/pacheco-summary.docx
+++ b/pacheco-summary.docx
@@ -56,6 +56,12 @@
           </wp:inline>
         </w:drawing>
       </w:r>
+      <w:bookmarkStart w:id="0" w:name="_Ref315845271"/>
+      <w:bookmarkStart w:id="1" w:name="_Ref315845281"/>
+      <w:bookmarkStart w:id="2" w:name="_Ref315845308"/>
+      <w:bookmarkEnd w:id="0"/>
+      <w:bookmarkEnd w:id="1"/>
+      <w:bookmarkEnd w:id="2"/>
       <w:r>
         <w:tab/>
       </w:r>
@@ -171,12 +177,8 @@
       </w:pPr>
       <w:r>
         <w:br/>
-      </w:r>
-      <w:proofErr w:type="gramStart"/>
-      <w:r>
         <w:t>or</w:t>
       </w:r>
-      <w:proofErr w:type="gramEnd"/>
       <w:r>
         <w:br/>
       </w:r>
@@ -366,19 +368,11 @@
         <w:tab/>
         <w:t>__</w:t>
       </w:r>
-      <w:proofErr w:type="spellStart"/>
-      <w:r>
-        <w:rPr>
-          <w:b/>
-        </w:rPr>
-        <w:t>Writeup</w:t>
-      </w:r>
-      <w:proofErr w:type="spellEnd"/>
-      <w:r>
-        <w:rPr>
-          <w:b/>
-        </w:rPr>
-        <w:t xml:space="preserve"> Week X</w:t>
+      <w:r>
+        <w:rPr>
+          <w:b/>
+        </w:rPr>
+        <w:t>Writeup Week X</w:t>
       </w:r>
       <w:r>
         <w:rPr>
@@ -427,20 +421,7 @@
           <w:b/>
         </w:rPr>
         <w:tab/>
-      </w:r>
-      <w:proofErr w:type="spellStart"/>
-      <w:r>
-        <w:rPr>
-          <w:b/>
-        </w:rPr>
-        <w:t>UofMN</w:t>
-      </w:r>
-      <w:proofErr w:type="spellEnd"/>
-      <w:r>
-        <w:rPr>
-          <w:b/>
-        </w:rPr>
-        <w:t xml:space="preserve"> Course Number#</w:t>
+        <w:t>UofMN Course Number#</w:t>
       </w:r>
       <w:r>
         <w:rPr>
@@ -494,14 +475,12 @@
         <w:tab/>
         <w:t>___</w:t>
       </w:r>
-      <w:proofErr w:type="spellStart"/>
       <w:r>
         <w:rPr>
           <w:b/>
         </w:rPr>
         <w:t>Gini</w:t>
       </w:r>
-      <w:proofErr w:type="spellEnd"/>
       <w:r>
         <w:rPr>
           <w:b/>
@@ -634,20 +613,7 @@
         <w:ind w:left="720"/>
       </w:pPr>
       <w:r>
-        <w:t xml:space="preserve">If </w:t>
-      </w:r>
-      <w:proofErr w:type="spellStart"/>
-      <w:r>
-        <w:t>fax’ed</w:t>
-      </w:r>
-      <w:proofErr w:type="spellEnd"/>
-      <w:proofErr w:type="gramStart"/>
-      <w:r>
-        <w:t>:   Confirmed</w:t>
-      </w:r>
-      <w:proofErr w:type="gramEnd"/>
-      <w:r>
-        <w:t xml:space="preserve"> Receipt: __________  (check here)</w:t>
+        <w:t>If fax’ed:   Confirmed Receipt: __________  (check here)</w:t>
       </w:r>
     </w:p>
     <w:p>
@@ -831,13 +797,61 @@
         <w:pStyle w:val="Body"/>
       </w:pPr>
       <w:r>
-        <w:t xml:space="preserve">The authors introduce a simple strategy that can promote cooperation among the players of this game.  The strategy consists of a </w:t>
-      </w:r>
-      <w:r>
-        <w:t>simple social norm for tracking agent reputatio</w:t>
-      </w:r>
-      <w:r>
-        <w:t>ns and a simple rule that the donor can use to decide whether to cooperate by donating to the recipient</w:t>
+        <w:t>The authors introduce a simple strategy</w:t>
+      </w:r>
+      <w:r>
+        <w:t xml:space="preserve"> now referred to as </w:t>
+      </w:r>
+      <w:r>
+        <w:rPr>
+          <w:i/>
+        </w:rPr>
+        <w:t>scoring</w:t>
+      </w:r>
+      <w:r>
+        <w:t xml:space="preserve"> in the literature</w:t>
+      </w:r>
+      <w:r>
+        <w:t xml:space="preserve">.  The strategy consists of a </w:t>
+      </w:r>
+      <w:r>
+        <w:t>simple assessment rule</w:t>
+      </w:r>
+      <w:r>
+        <w:t xml:space="preserve"> for tracking agent reputatio</w:t>
+      </w:r>
+      <w:r>
+        <w:t xml:space="preserve">ns and a simple </w:t>
+      </w:r>
+      <w:r>
+        <w:t xml:space="preserve">action </w:t>
+      </w:r>
+      <w:r>
+        <w:t xml:space="preserve">rule that </w:t>
+      </w:r>
+      <w:r>
+        <w:t>an</w:t>
+      </w:r>
+      <w:r>
+        <w:t xml:space="preserve"> </w:t>
+      </w:r>
+      <w:r>
+        <w:t>agent</w:t>
+      </w:r>
+      <w:r>
+        <w:t xml:space="preserve"> can use to decide w</w:t>
+      </w:r>
+      <w:r>
+        <w:t xml:space="preserve">hether to donate </w:t>
+      </w:r>
+      <w:r>
+        <w:t xml:space="preserve">to the </w:t>
+      </w:r>
+      <w:r>
+        <w:t xml:space="preserve">potential </w:t>
+      </w:r>
+      <w:r>
+        <w:t>recipient</w:t>
       </w:r>
       <w:r>
         <w:t>.</w:t>
@@ -848,7 +862,10 @@
         <w:pStyle w:val="Body"/>
       </w:pPr>
       <w:r>
-        <w:t xml:space="preserve">The simple social norm, labeled “scoring” in follow-on studies, takes two forms.  The first form involves tracking agent reputations using an </w:t>
+        <w:t xml:space="preserve">The simple assessment rule </w:t>
+      </w:r>
+      <w:r>
+        <w:t xml:space="preserve">takes two forms.  The first form involves tracking agent reputations using an </w:t>
       </w:r>
       <w:r>
         <w:rPr>
@@ -939,19 +956,241 @@
         <w:pStyle w:val="Body"/>
       </w:pPr>
       <w:r>
+        <w:t>(briefly describe results)</w:t>
+      </w:r>
+    </w:p>
+    <w:p>
+      <w:pPr>
+        <w:pStyle w:val="Body"/>
+      </w:pPr>
+      <w:r>
         <w:t>Obviously, different social norms and action rules are possible and, s</w:t>
       </w:r>
       <w:r>
-        <w:t>ince the publishing of this paper, much debate has ensued regarding which social norm and action rule combination is most likely to lead to a cooperative outcome.</w:t>
-      </w:r>
-      <w:bookmarkStart w:id="0" w:name="_GoBack"/>
-      <w:bookmarkEnd w:id="0"/>
+        <w:t>ince the publishing of this paper, much debate has ensued regarding which social norm and action rule combination is most likely to lead to a cooperative outcome</w:t>
+      </w:r>
+      <w:r>
+        <w:fldChar w:fldCharType="begin"/>
+      </w:r>
+      <w:r>
+        <w:instrText xml:space="preserve"> REF _Ref315669729 \r \h </w:instrText>
+      </w:r>
+      <w:r>
+        <w:fldChar w:fldCharType="separate"/>
+      </w:r>
+      <w:r>
+        <w:t>[2]</w:t>
+      </w:r>
+      <w:r>
+        <w:fldChar w:fldCharType="end"/>
+      </w:r>
+      <w:r>
+        <w:fldChar w:fldCharType="begin"/>
+      </w:r>
+      <w:r>
+        <w:instrText xml:space="preserve"> REF _Ref315669731 \r \h </w:instrText>
+      </w:r>
+      <w:r>
+        <w:fldChar w:fldCharType="separate"/>
+      </w:r>
+      <w:r>
+        <w:t>[3]</w:t>
+      </w:r>
+      <w:r>
+        <w:fldChar w:fldCharType="end"/>
+      </w:r>
+      <w:r>
+        <w:fldChar w:fldCharType="begin"/>
+      </w:r>
+      <w:r>
+        <w:instrText xml:space="preserve"> REF _Ref315669884 \r \h </w:instrText>
+      </w:r>
+      <w:r>
+        <w:fldChar w:fldCharType="separate"/>
+      </w:r>
+      <w:r>
+        <w:t>[4]</w:t>
+      </w:r>
+      <w:r>
+        <w:fldChar w:fldCharType="end"/>
+      </w:r>
+      <w:r>
+        <w:t>.</w:t>
+      </w:r>
     </w:p>
     <w:p>
       <w:pPr>
         <w:pStyle w:val="Body"/>
       </w:pPr>
       <w:r>
+        <w:t xml:space="preserve">The image scoring strategy only takes into account the reputation of the potential recipient: an agent should donate to a potential recipient if that recipient has a good reputation and refuse to donate otherwise.  </w:t>
+      </w:r>
+      <w:r>
+        <w:t>There are at least two criticisms that can be leveled at this strategy.  First</w:t>
+      </w:r>
+      <w:r>
+        <w:t>, the factor that determines whether the agent will receive donation</w:t>
+      </w:r>
+      <w:r>
+        <w:t>s</w:t>
+      </w:r>
+      <w:r>
+        <w:t xml:space="preserve"> in the future is its own reputation.  </w:t>
+      </w:r>
+      <w:r>
+        <w:t xml:space="preserve">However, an agent following the scoring strategy does not consider its own reputation when deciding whether to donate or not </w:t>
+      </w:r>
+      <w:r>
+        <w:fldChar w:fldCharType="begin"/>
+      </w:r>
+      <w:r>
+        <w:instrText xml:space="preserve"> REF _Ref315845100 \r \h </w:instrText>
+      </w:r>
+      <w:r>
+        <w:fldChar w:fldCharType="separate"/>
+      </w:r>
+      <w:r>
+        <w:t>[3]</w:t>
+      </w:r>
+      <w:r>
+        <w:fldChar w:fldCharType="end"/>
+      </w:r>
+      <w:r>
+        <w:t xml:space="preserve">.  Second, the strategy dictates that an agent refuses to donate to a bad agent.  However, following this strategy causes the agent itself to become bad and thus puts the agent in a situation where it will not receive donations in the future </w:t>
+      </w:r>
+      <w:r>
+        <w:fldChar w:fldCharType="begin"/>
+      </w:r>
+      <w:r>
+        <w:instrText xml:space="preserve"> REF _Ref315669884 \r \h </w:instrText>
+      </w:r>
+      <w:r>
+        <w:fldChar w:fldCharType="separate"/>
+      </w:r>
+      <w:r>
+        <w:t>[5]</w:t>
+      </w:r>
+      <w:r>
+        <w:fldChar w:fldCharType="end"/>
+      </w:r>
+      <w:r>
+        <w:t xml:space="preserve">.  </w:t>
+      </w:r>
+      <w:r>
+        <w:t xml:space="preserve">Third, the assessment rule gives agents a good score for cooperating regardless of the reputation of the recipient.  (…) </w:t>
+      </w:r>
+      <w:r>
+        <w:t>Because of these two issues, it is questionable whether a rational agent would actually follow the scoring strategy.</w:t>
+      </w:r>
+    </w:p>
+    <w:p>
+      <w:pPr>
+        <w:pStyle w:val="Body"/>
+      </w:pPr>
+      <w:r>
+        <w:t xml:space="preserve">An alternative strategy, attributed to Sugden </w:t>
+      </w:r>
+      <w:r>
+        <w:fldChar w:fldCharType="begin"/>
+      </w:r>
+      <w:r>
+        <w:instrText xml:space="preserve"> REF _Ref315843188 \r \h </w:instrText>
+      </w:r>
+      <w:r>
+        <w:fldChar w:fldCharType="separate"/>
+      </w:r>
+      <w:r>
+        <w:t>[2]</w:t>
+      </w:r>
+      <w:r>
+        <w:fldChar w:fldCharType="end"/>
+      </w:r>
+      <w:r>
+        <w:t xml:space="preserve">, is the </w:t>
+      </w:r>
+      <w:r>
+        <w:rPr>
+          <w:i/>
+        </w:rPr>
+        <w:t>standing</w:t>
+      </w:r>
+      <w:r>
+        <w:t xml:space="preserve"> strategy.</w:t>
+      </w:r>
+      <w:r>
+        <w:t xml:space="preserve">  </w:t>
+      </w:r>
+      <w:r>
+        <w:t xml:space="preserve">The assessment rule used by the standing strategy discriminates between justified and unjustified defections.  Defecting against a bad agent is labeled as justified while defecting against a good agent is labeled as unjustified.  An agent is given a bad reputation </w:t>
+      </w:r>
+      <w:r>
+        <w:t xml:space="preserve">if </w:t>
+      </w:r>
+      <w:r>
+        <w:t>they engage in unjustified defection but otherwise labeled as good.</w:t>
+      </w:r>
+      <w:r>
+        <w:t xml:space="preserve">  An agent following the standing strategy focuses on maintaining its good standing.  Therefore, the action rule used by agents following this strategy dictates that the agent should cooperate if they have a bad reputation or if the recipient has a good reputation.</w:t>
+      </w:r>
+    </w:p>
+    <w:p>
+      <w:pPr>
+        <w:pStyle w:val="Body"/>
+      </w:pPr>
+      <w:r>
+        <w:t>This standing strategy seems to overcome the deficiencies of the scoring strategy and several authors has analyzed the relative performance of the two strategies using computer simulations.</w:t>
+      </w:r>
+    </w:p>
+    <w:p>
+      <w:pPr>
+        <w:pStyle w:val="Body"/>
+      </w:pPr>
+    </w:p>
+    <w:p>
+      <w:pPr>
+        <w:pStyle w:val="Body"/>
+      </w:pPr>
+      <w:r>
+        <w:t>(HERE)</w:t>
+      </w:r>
+      <w:bookmarkStart w:id="3" w:name="_GoBack"/>
+      <w:bookmarkEnd w:id="3"/>
+    </w:p>
+    <w:p>
+      <w:pPr>
+        <w:pStyle w:val="Body"/>
+      </w:pPr>
+      <w:r>
+        <w:t>An agent</w:t>
+      </w:r>
+      <w:r>
+        <w:t xml:space="preserve"> </w:t>
+      </w:r>
+      <w:r>
+        <w:t>is given a good reputation if they cooperate or if they defect against a bad agent otherwise they are given a bad reputation.</w:t>
+      </w:r>
+    </w:p>
+    <w:p>
+      <w:pPr>
+        <w:pStyle w:val="Body"/>
+      </w:pPr>
+      <w:r>
+        <w:t xml:space="preserve">Much of that debate has focused on whether </w:t>
+      </w:r>
+      <w:r>
+        <w:t>scoring or standing constitutes an evolutionarily stable strategy that promotes cooperation.</w:t>
+      </w:r>
+    </w:p>
+    <w:p>
+      <w:pPr>
+        <w:pStyle w:val="Body"/>
+      </w:pPr>
+    </w:p>
+    <w:p>
+      <w:pPr>
+        <w:pStyle w:val="Body"/>
+      </w:pPr>
+      <w:r>
         <w:t xml:space="preserve">This simplified model has lead to </w:t>
       </w:r>
     </w:p>
@@ -965,15 +1204,7 @@
         <w:pStyle w:val="Body"/>
       </w:pPr>
       <w:r>
-        <w:t>Public goods games can also benefit from such a theoretical framework</w:t>
-      </w:r>
-      <w:proofErr w:type="gramStart"/>
-      <w:r>
-        <w:t>… ?</w:t>
-      </w:r>
-      <w:proofErr w:type="gramEnd"/>
-      <w:r>
-        <w:t>??</w:t>
+        <w:t>Public goods games can also benefit from such a theoretical framework… ???</w:t>
       </w:r>
     </w:p>
     <w:p>
@@ -1228,7 +1459,7 @@
         <w:fldChar w:fldCharType="separate"/>
       </w:r>
       <w:r>
-        <w:t>[2]</w:t>
+        <w:t>[5]</w:t>
       </w:r>
       <w:r>
         <w:fldChar w:fldCharType="end"/>
@@ -1365,7 +1596,6 @@
       <w:r>
         <w:t xml:space="preserve">the </w:t>
       </w:r>
-      <w:proofErr w:type="spellStart"/>
       <w:r>
         <w:rPr>
           <w:i/>
@@ -1379,7 +1609,6 @@
         </w:rPr>
         <w:t>th</w:t>
       </w:r>
-      <w:proofErr w:type="spellEnd"/>
       <w:r>
         <w:t xml:space="preserve"> member </w:t>
       </w:r>
@@ -1512,7 +1741,6 @@
       <w:r>
         <w:t xml:space="preserve"> be the strategy followed by agent </w:t>
       </w:r>
-      <w:proofErr w:type="spellStart"/>
       <w:r>
         <w:rPr>
           <w:i/>
@@ -1526,7 +1754,6 @@
         </w:rPr>
         <w:t>ij</w:t>
       </w:r>
-      <w:proofErr w:type="spellEnd"/>
       <w:r>
         <w:t xml:space="preserve"> and </w:t>
       </w:r>
@@ -1579,7 +1806,6 @@
       <w:r>
         <w:t xml:space="preserve"> be the reputation of agent </w:t>
       </w:r>
-      <w:proofErr w:type="spellStart"/>
       <w:r>
         <w:rPr>
           <w:i/>
@@ -1593,7 +1819,6 @@
         </w:rPr>
         <w:t>ij</w:t>
       </w:r>
-      <w:proofErr w:type="spellEnd"/>
       <w:r>
         <w:t>.</w:t>
       </w:r>
@@ -1645,8 +1870,8 @@
       <w:pPr>
         <w:pStyle w:val="Reference"/>
       </w:pPr>
-      <w:bookmarkStart w:id="1" w:name="_Ref315290921"/>
-      <w:bookmarkStart w:id="2" w:name="_Ref307914287"/>
+      <w:bookmarkStart w:id="4" w:name="_Ref315290921"/>
+      <w:bookmarkStart w:id="5" w:name="_Ref307914287"/>
       <w:r>
         <w:t xml:space="preserve">Nowak, M. A., “Evolution of indirect reciprocity by image scoring,” </w:t>
       </w:r>
@@ -1659,30 +1884,95 @@
       <w:r>
         <w:t>, vol. 393, pp. 573-577, 1998.</w:t>
       </w:r>
-      <w:bookmarkEnd w:id="2"/>
+      <w:bookmarkEnd w:id="5"/>
     </w:p>
     <w:p>
       <w:pPr>
         <w:pStyle w:val="Reference"/>
       </w:pPr>
-      <w:proofErr w:type="spellStart"/>
-      <w:r>
-        <w:t>Leimar</w:t>
-      </w:r>
-      <w:proofErr w:type="spellEnd"/>
-      <w:r>
-        <w:t>, O., and P. Hammerstein, “Evolution of cooperation through indirect reciprocity,” Proceedings of the Royal Society London B, vol. 268, pp. 745-753</w:t>
+      <w:bookmarkStart w:id="6" w:name="_Ref315669729"/>
+      <w:bookmarkStart w:id="7" w:name="_Ref315843188"/>
+      <w:r>
+        <w:t xml:space="preserve">Sugden, R., </w:t>
+      </w:r>
+      <w:r>
+        <w:rPr>
+          <w:i/>
+        </w:rPr>
+        <w:t>The economies of rights, co-operation and welfare</w:t>
+      </w:r>
+      <w:r>
+        <w:t>, Oxford, UK: Basil Blackwell, 1986.</w:t>
+      </w:r>
+      <w:bookmarkEnd w:id="7"/>
+    </w:p>
+    <w:p>
+      <w:pPr>
+        <w:pStyle w:val="Reference"/>
+      </w:pPr>
+      <w:bookmarkStart w:id="8" w:name="_Ref315845100"/>
+      <w:r>
+        <w:t xml:space="preserve">Leimar, O., and P. Hammerstein, “Evolution of cooperation through indirect reciprocity,” </w:t>
+      </w:r>
+      <w:r>
+        <w:rPr>
+          <w:i/>
+        </w:rPr>
+        <w:t>Proceedings of the Royal Society London B</w:t>
+      </w:r>
+      <w:r>
+        <w:t>, vol. 268, pp. 745-753</w:t>
       </w:r>
       <w:r>
         <w:t>, 2000.</w:t>
       </w:r>
-      <w:bookmarkEnd w:id="1"/>
+      <w:bookmarkEnd w:id="4"/>
+      <w:bookmarkEnd w:id="6"/>
+      <w:bookmarkEnd w:id="8"/>
     </w:p>
     <w:p>
       <w:pPr>
         <w:pStyle w:val="Reference"/>
       </w:pPr>
-      <w:bookmarkStart w:id="3" w:name="_Ref314659379"/>
+      <w:bookmarkStart w:id="9" w:name="_Ref315669731"/>
+      <w:r>
+        <w:t xml:space="preserve">Panchanathan, K., and R. Boyd, “A tale of two defectors: the importance of standing for evolution of indirect reciprocity,” </w:t>
+      </w:r>
+      <w:r>
+        <w:rPr>
+          <w:i/>
+        </w:rPr>
+        <w:t>Journal of Theoretical Biology</w:t>
+      </w:r>
+      <w:r>
+        <w:t>, vol. 224, pp. 115-126, 2003.</w:t>
+      </w:r>
+      <w:bookmarkEnd w:id="9"/>
+    </w:p>
+    <w:p>
+      <w:pPr>
+        <w:pStyle w:val="Reference"/>
+      </w:pPr>
+      <w:bookmarkStart w:id="10" w:name="_Ref315669884"/>
+      <w:r>
+        <w:t xml:space="preserve">Brandt, H., and K. Sigmund, “The logic of reprobation: assessment and action rules for indirect reciprocation,” </w:t>
+      </w:r>
+      <w:r>
+        <w:rPr>
+          <w:i/>
+        </w:rPr>
+        <w:t>Journal of Theoretical Biology</w:t>
+      </w:r>
+      <w:r>
+        <w:t>, vol. 231, pp. 475-486, 2004.</w:t>
+      </w:r>
+      <w:bookmarkEnd w:id="10"/>
+    </w:p>
+    <w:p>
+      <w:pPr>
+        <w:pStyle w:val="Reference"/>
+      </w:pPr>
+      <w:bookmarkStart w:id="11" w:name="_Ref314659379"/>
       <w:r>
         <w:t>Pacheco, J. M.</w:t>
       </w:r>
@@ -1690,13 +1980,8 @@
         <w:t xml:space="preserve">, </w:t>
       </w:r>
       <w:r>
-        <w:t xml:space="preserve">F. C. Santos, and F. A. C. C. </w:t>
-      </w:r>
-      <w:proofErr w:type="spellStart"/>
-      <w:r>
-        <w:t>Chalub</w:t>
-      </w:r>
-      <w:proofErr w:type="spellEnd"/>
+        <w:t>F. C. Santos, and F. A. C. C. Chalub</w:t>
+      </w:r>
       <w:r>
         <w:t>, “</w:t>
       </w:r>
@@ -1706,19 +1991,11 @@
       <w:r>
         <w:t xml:space="preserve">,” </w:t>
       </w:r>
-      <w:proofErr w:type="spellStart"/>
       <w:r>
         <w:rPr>
           <w:i/>
         </w:rPr>
-        <w:t>PLoS</w:t>
-      </w:r>
-      <w:proofErr w:type="spellEnd"/>
-      <w:r>
-        <w:rPr>
-          <w:i/>
-        </w:rPr>
-        <w:t xml:space="preserve"> Computational Biology</w:t>
+        <w:t>PLoS Computational Biology</w:t>
       </w:r>
       <w:r>
         <w:t xml:space="preserve">, vol. </w:t>
@@ -1747,7 +2024,7 @@
       <w:r>
         <w:t>.</w:t>
       </w:r>
-      <w:bookmarkEnd w:id="3"/>
+      <w:bookmarkEnd w:id="11"/>
     </w:p>
     <w:sectPr>
       <w:headerReference w:type="default" r:id="rId12"/>
@@ -1866,7 +2143,7 @@
         <w:rStyle w:val="PageNumber"/>
         <w:noProof/>
       </w:rPr>
-      <w:t>1</w:t>
+      <w:t>2</w:t>
     </w:r>
     <w:r>
       <w:rPr>
@@ -1963,19 +2240,11 @@
     <w:r>
       <w:tab/>
     </w:r>
-    <w:proofErr w:type="spellStart"/>
     <w:r>
       <w:rPr>
         <w:rFonts w:asciiTheme="minorHAnsi" w:hAnsiTheme="minorHAnsi"/>
       </w:rPr>
-      <w:t>Writeup</w:t>
-    </w:r>
-    <w:proofErr w:type="spellEnd"/>
-    <w:r>
-      <w:rPr>
-        <w:rFonts w:asciiTheme="minorHAnsi" w:hAnsiTheme="minorHAnsi"/>
-      </w:rPr>
-      <w:t xml:space="preserve"> Week X (Author)</w:t>
+      <w:t>Writeup Week X (Author)</w:t>
     </w:r>
   </w:p>
 </w:hdr>

</xml_diff>

<commit_message>
a good draft of the indirect reciprocity framework description
</commit_message>
<xml_diff>
--- a/pacheco-summary.docx
+++ b/pacheco-summary.docx
@@ -747,7 +747,7 @@
       </w:pPr>
       <w:r>
         <w:lastRenderedPageBreak/>
-        <w:t>Summary</w:t>
+        <w:t>A Framework for Indirect Reciprocity</w:t>
       </w:r>
     </w:p>
     <w:p>
@@ -855,7 +855,13 @@
         <w:t>s</w:t>
       </w:r>
       <w:r>
-        <w:t xml:space="preserve"> on the evolution of cooperation through indirect reciprocity, the authors of </w:t>
+        <w:t xml:space="preserve"> on the </w:t>
+      </w:r>
+      <w:r>
+        <w:t>subject</w:t>
+      </w:r>
+      <w:r>
+        <w:t xml:space="preserve">, the authors of </w:t>
       </w:r>
       <w:r>
         <w:fldChar w:fldCharType="begin"/>
@@ -888,184 +894,835 @@
         <w:t xml:space="preserve"> through indirect reciprocity.  </w:t>
       </w:r>
       <w:r>
-        <w:t xml:space="preserve">Through contributions made in publications that following its original introduction, a refined and well-defined framework has emerged.  That framework consists of four elements: a simple game </w:t>
-      </w:r>
-      <w:r>
-        <w:t xml:space="preserve">known as the </w:t>
-      </w:r>
-      <w:r>
-        <w:rPr>
-          <w:i/>
-        </w:rPr>
-        <w:t>indirect reciprocity game</w:t>
-      </w:r>
-      <w:r>
-        <w:t xml:space="preserve">, </w:t>
-      </w:r>
-      <w:r>
-        <w:t xml:space="preserve">a </w:t>
-      </w:r>
-      <w:r>
-        <w:rPr>
-          <w:i/>
-        </w:rPr>
-        <w:t>reputation metric</w:t>
-      </w:r>
-      <w:r>
-        <w:t xml:space="preserve"> for measuring an agent’s reputation, an </w:t>
-      </w:r>
-      <w:r>
-        <w:rPr>
-          <w:i/>
-        </w:rPr>
-        <w:t>assessment rule</w:t>
-      </w:r>
-      <w:r>
-        <w:t xml:space="preserve"> for updating an agent’s reputation based on an action it has taken and an </w:t>
-      </w:r>
-      <w:r>
-        <w:rPr>
-          <w:i/>
-        </w:rPr>
-        <w:t>action rule</w:t>
-      </w:r>
-      <w:r>
-        <w:t xml:space="preserve"> that defines the action an agent should take based on its own reputation and the reputation of its co-player.</w:t>
-      </w:r>
-    </w:p>
-    <w:p>
-      <w:pPr>
-        <w:pStyle w:val="Body"/>
-      </w:pPr>
-      <w:r>
-        <w:t>The</w:t>
-      </w:r>
-      <w:r>
-        <w:t xml:space="preserve"> </w:t>
-      </w:r>
-      <w:r>
-        <w:t>indirect reciprocity game</w:t>
-      </w:r>
-      <w:r>
-        <w:t xml:space="preserve"> forms the foundation for the framework.  Two players play the game.  Each player assumes the role of either the potential donor and the potential </w:t>
-      </w:r>
-      <w:r>
-        <w:t xml:space="preserve">recipient. The donor is offered the opportunity to incur a cost </w:t>
-      </w:r>
-      <w:r>
-        <w:rPr>
-          <w:i/>
-        </w:rPr>
-        <w:t>c</w:t>
-      </w:r>
-      <w:r>
-        <w:t xml:space="preserve"> in order to provide a benefit </w:t>
-      </w:r>
-      <w:r>
-        <w:rPr>
-          <w:i/>
-        </w:rPr>
-        <w:t>b</w:t>
-      </w:r>
-      <w:r>
-        <w:t xml:space="preserve"> to the recipient.</w:t>
-      </w:r>
-      <w:r>
-        <w:t xml:space="preserve">  The game is repeated for several rounds with any two players interacting at most once.</w:t>
-      </w:r>
-      <w:r>
-        <w:t xml:space="preserve">  Since </w:t>
-      </w:r>
-      <w:r>
-        <w:rPr>
-          <w:i/>
-        </w:rPr>
-        <w:t>b</w:t>
-      </w:r>
-      <w:r>
-        <w:t>&gt;</w:t>
-      </w:r>
-      <w:r>
-        <w:rPr>
-          <w:i/>
-        </w:rPr>
-        <w:t>c</w:t>
-      </w:r>
-      <w:r>
-        <w:t xml:space="preserve">, all agents stand to benefit if all agree to cooperate.  However, the temptation to defect and exploit the largess of cooperators threatens the </w:t>
-      </w:r>
-      <w:r>
-        <w:t>stability of community-wide cooperation.</w:t>
-      </w:r>
-    </w:p>
-    <w:p>
-      <w:pPr>
-        <w:pStyle w:val="Body"/>
-      </w:pPr>
-      <w:r>
-        <w:t xml:space="preserve">One of two metrics is used to measure an agent’s reputation.  One metric, called </w:t>
-      </w:r>
-      <w:r>
-        <w:t xml:space="preserve">image </w:t>
-      </w:r>
-      <w:r>
-        <w:rPr>
-          <w:i/>
-        </w:rPr>
-        <w:t>score</w:t>
-      </w:r>
-      <w:r>
-        <w:t xml:space="preserve"> is </w:t>
-      </w:r>
-      <w:r>
-        <w:t>an integer between -5 and</w:t>
-      </w:r>
-      <w:r>
-        <w:t xml:space="preserve"> +5</w:t>
-      </w:r>
-      <w:r>
-        <w:t xml:space="preserve">.  </w:t>
-      </w:r>
-      <w:r>
-        <w:t>If the assessment rule that is in force deems to be bad, the agents score is reduced by 1.</w:t>
-      </w:r>
-      <w:r>
-        <w:t xml:space="preserve">An agent’s score is reduced by one when it takes an action that is deemed to be “bad” and increased by one when it takes an action that is deemed to be “good”.  The agent’s score does not change if increasing or decreasing its score would cause it to be less than -5 or greater than +5.  The </w:t>
-      </w:r>
-      <w:r>
-        <w:rPr>
-          <w:i/>
-        </w:rPr>
-        <w:t>image</w:t>
-      </w:r>
-      <w:r>
-        <w:t xml:space="preserve"> is a binary scale consisting of two states: good and bad.  An agent</w:t>
-      </w:r>
-      <w:r>
-        <w:t>’</w:t>
-      </w:r>
-      <w:r>
-        <w:t>s image is set to bad if it takes an acti</w:t>
-      </w:r>
-      <w:r>
-        <w:t>o</w:t>
-      </w:r>
-      <w:r>
-        <w:t>n that is deemed to be “bad” and set to good if it takes an action that is deemed to be “good”.  When image is used, an agent’s reputation depends only on the last action it has taken.</w:t>
-      </w:r>
-    </w:p>
-    <w:p>
-      <w:pPr>
-        <w:pStyle w:val="Body"/>
-      </w:pPr>
-      <w:r>
-        <w:t>An assessm</w:t>
-      </w:r>
-      <w:r>
-        <w:t xml:space="preserve">ent rule determines whether an action taken by an action is “good” or “bad”.  </w:t>
+        <w:t xml:space="preserve">Through contributions made in publications following its original introduction, a refined and well-defined framework has emerged.  </w:t>
+      </w:r>
+      <w:r>
+        <w:t xml:space="preserve">Here that framework is defined as consisting of </w:t>
       </w:r>
       <w:bookmarkStart w:id="10" w:name="_GoBack"/>
       <w:bookmarkEnd w:id="10"/>
+      <w:r>
+        <w:t>five</w:t>
+      </w:r>
+      <w:r>
+        <w:t xml:space="preserve"> elements: a simple game </w:t>
+      </w:r>
+      <w:r>
+        <w:t xml:space="preserve">known as the </w:t>
+      </w:r>
+      <w:r>
+        <w:rPr>
+          <w:i/>
+        </w:rPr>
+        <w:t>indirect reciprocity game</w:t>
+      </w:r>
+      <w:r>
+        <w:t xml:space="preserve">, </w:t>
+      </w:r>
+      <w:r>
+        <w:t xml:space="preserve">a </w:t>
+      </w:r>
+      <w:r>
+        <w:rPr>
+          <w:i/>
+        </w:rPr>
+        <w:t xml:space="preserve">reputation </w:t>
+      </w:r>
+      <w:r>
+        <w:rPr>
+          <w:i/>
+        </w:rPr>
+        <w:t>score</w:t>
+      </w:r>
+      <w:r>
+        <w:t xml:space="preserve"> for measuring an agent’s reputation, </w:t>
+      </w:r>
+      <w:r>
+        <w:t xml:space="preserve">a </w:t>
+      </w:r>
+      <w:r>
+        <w:rPr>
+          <w:i/>
+        </w:rPr>
+        <w:t>agent assessment rule</w:t>
+      </w:r>
+      <w:r>
+        <w:t xml:space="preserve"> for </w:t>
+      </w:r>
+      <w:r>
+        <w:t>evaluating the moral status</w:t>
+      </w:r>
+      <w:r>
+        <w:t xml:space="preserve"> of an agent</w:t>
+      </w:r>
+      <w:r>
+        <w:t xml:space="preserve">, an </w:t>
+      </w:r>
+      <w:r>
+        <w:rPr>
+          <w:i/>
+        </w:rPr>
+        <w:t xml:space="preserve">action </w:t>
+      </w:r>
+      <w:r>
+        <w:rPr>
+          <w:i/>
+        </w:rPr>
+        <w:t>assessment rule</w:t>
+      </w:r>
+      <w:r>
+        <w:t xml:space="preserve"> for </w:t>
+      </w:r>
+      <w:r>
+        <w:t>evaluating the morality of a</w:t>
+      </w:r>
+      <w:r>
+        <w:t xml:space="preserve"> donor action</w:t>
+      </w:r>
+      <w:r>
+        <w:t>,</w:t>
+      </w:r>
+      <w:r>
+        <w:t xml:space="preserve"> and an </w:t>
+      </w:r>
+      <w:r>
+        <w:rPr>
+          <w:i/>
+        </w:rPr>
+        <w:t>action</w:t>
+      </w:r>
+      <w:r>
+        <w:rPr>
+          <w:i/>
+        </w:rPr>
+        <w:t xml:space="preserve"> selection</w:t>
+      </w:r>
+      <w:r>
+        <w:rPr>
+          <w:i/>
+        </w:rPr>
+        <w:t xml:space="preserve"> rule</w:t>
+      </w:r>
+      <w:r>
+        <w:t xml:space="preserve"> that defines the acti</w:t>
+      </w:r>
+      <w:r>
+        <w:t>on a donor</w:t>
+      </w:r>
+      <w:r>
+        <w:t xml:space="preserve"> </w:t>
+      </w:r>
+      <w:r>
+        <w:t>should take</w:t>
+      </w:r>
+      <w:r>
+        <w:t xml:space="preserve"> in each possible situation</w:t>
+      </w:r>
+      <w:r>
+        <w:t>.</w:t>
+      </w:r>
+    </w:p>
+    <w:p>
+      <w:pPr>
+        <w:pStyle w:val="Body"/>
+      </w:pPr>
+      <w:r>
+        <w:t>(improve game description by incorporating text from final report)</w:t>
+      </w:r>
+    </w:p>
+    <w:p>
+      <w:pPr>
+        <w:pStyle w:val="Body"/>
+      </w:pPr>
+      <w:r>
+        <w:t>The</w:t>
+      </w:r>
+      <w:r>
+        <w:t xml:space="preserve"> </w:t>
+      </w:r>
+      <w:r>
+        <w:t>indirect reciprocity game</w:t>
+      </w:r>
+      <w:r>
+        <w:t xml:space="preserve"> forms the foundation for the framework.  Two players play the game.  Each player assumes the role of either the potential donor </w:t>
+      </w:r>
+      <w:r>
+        <w:t>or</w:t>
+      </w:r>
+      <w:r>
+        <w:t xml:space="preserve"> the potential </w:t>
+      </w:r>
+      <w:r>
+        <w:t xml:space="preserve">recipient. The donor is offered the opportunity to incur a cost </w:t>
+      </w:r>
+      <w:r>
+        <w:rPr>
+          <w:i/>
+        </w:rPr>
+        <w:t>c</w:t>
+      </w:r>
+      <w:r>
+        <w:t xml:space="preserve"> in order to provide a benefit </w:t>
+      </w:r>
+      <w:r>
+        <w:rPr>
+          <w:i/>
+        </w:rPr>
+        <w:t>b</w:t>
+      </w:r>
+      <w:r>
+        <w:t xml:space="preserve"> to the recipient.</w:t>
+      </w:r>
+      <w:r>
+        <w:t xml:space="preserve">  </w:t>
+      </w:r>
+      <w:r>
+        <w:t>The donor can choose to contribute or not.  The payouts for the game are described in the following table.</w:t>
+      </w:r>
+    </w:p>
+    <w:p>
+      <w:pPr>
+        <w:pStyle w:val="Body"/>
+      </w:pPr>
+    </w:p>
+    <w:tbl>
+      <w:tblPr>
+        <w:tblStyle w:val="TableGrid"/>
+        <w:tblW w:w="0" w:type="auto"/>
+        <w:tblInd w:w="1368" w:type="dxa"/>
+        <w:tblLook w:val="04A0" w:firstRow="1" w:lastRow="0" w:firstColumn="1" w:lastColumn="0" w:noHBand="0" w:noVBand="1"/>
+      </w:tblPr>
+      <w:tblGrid>
+        <w:gridCol w:w="1980"/>
+        <w:gridCol w:w="1980"/>
+        <w:gridCol w:w="1980"/>
+      </w:tblGrid>
+      <w:tr>
+        <w:trPr>
+          <w:trHeight w:val="404"/>
+        </w:trPr>
+        <w:tc>
+          <w:tcPr>
+            <w:tcW w:w="1980" w:type="dxa"/>
+            <w:tcBorders>
+              <w:bottom w:val="single" w:sz="4" w:space="0" w:color="auto"/>
+            </w:tcBorders>
+            <w:shd w:val="clear" w:color="auto" w:fill="E6E6E6"/>
+          </w:tcPr>
+          <w:p>
+            <w:pPr>
+              <w:pStyle w:val="Body"/>
+              <w:rPr>
+                <w:b/>
+              </w:rPr>
+            </w:pPr>
+            <w:r>
+              <w:rPr>
+                <w:b/>
+              </w:rPr>
+              <w:t>Donor Action</w:t>
+            </w:r>
+          </w:p>
+        </w:tc>
+        <w:tc>
+          <w:tcPr>
+            <w:tcW w:w="1980" w:type="dxa"/>
+            <w:shd w:val="clear" w:color="auto" w:fill="E6E6E6"/>
+          </w:tcPr>
+          <w:p>
+            <w:pPr>
+              <w:pStyle w:val="Body"/>
+              <w:jc w:val="center"/>
+              <w:rPr>
+                <w:b/>
+              </w:rPr>
+            </w:pPr>
+            <w:r>
+              <w:rPr>
+                <w:b/>
+              </w:rPr>
+              <w:t>Donor Payout</w:t>
+            </w:r>
+          </w:p>
+        </w:tc>
+        <w:tc>
+          <w:tcPr>
+            <w:tcW w:w="1980" w:type="dxa"/>
+            <w:shd w:val="clear" w:color="auto" w:fill="E6E6E6"/>
+          </w:tcPr>
+          <w:p>
+            <w:pPr>
+              <w:pStyle w:val="Body"/>
+              <w:jc w:val="center"/>
+              <w:rPr>
+                <w:b/>
+              </w:rPr>
+            </w:pPr>
+            <w:r>
+              <w:rPr>
+                <w:b/>
+              </w:rPr>
+              <w:t>Recipient Payout</w:t>
+            </w:r>
+          </w:p>
+        </w:tc>
+      </w:tr>
+      <w:tr>
+        <w:tc>
+          <w:tcPr>
+            <w:tcW w:w="1980" w:type="dxa"/>
+            <w:shd w:val="clear" w:color="auto" w:fill="F3F3F3"/>
+          </w:tcPr>
+          <w:p>
+            <w:pPr>
+              <w:pStyle w:val="Body"/>
+            </w:pPr>
+            <w:r>
+              <w:t>Contribute</w:t>
+            </w:r>
+          </w:p>
+        </w:tc>
+        <w:tc>
+          <w:tcPr>
+            <w:tcW w:w="1980" w:type="dxa"/>
+          </w:tcPr>
+          <w:p>
+            <w:pPr>
+              <w:pStyle w:val="Body"/>
+              <w:jc w:val="center"/>
+            </w:pPr>
+            <w:r>
+              <w:t>-</w:t>
+            </w:r>
+            <w:r>
+              <w:rPr>
+                <w:i/>
+              </w:rPr>
+              <w:t>c</w:t>
+            </w:r>
+          </w:p>
+        </w:tc>
+        <w:tc>
+          <w:tcPr>
+            <w:tcW w:w="1980" w:type="dxa"/>
+          </w:tcPr>
+          <w:p>
+            <w:pPr>
+              <w:pStyle w:val="Body"/>
+              <w:jc w:val="center"/>
+              <w:rPr>
+                <w:i/>
+              </w:rPr>
+            </w:pPr>
+            <w:r>
+              <w:rPr>
+                <w:i/>
+              </w:rPr>
+              <w:t>b</w:t>
+            </w:r>
+          </w:p>
+        </w:tc>
+      </w:tr>
+      <w:tr>
+        <w:tc>
+          <w:tcPr>
+            <w:tcW w:w="1980" w:type="dxa"/>
+            <w:shd w:val="clear" w:color="auto" w:fill="F3F3F3"/>
+          </w:tcPr>
+          <w:p>
+            <w:pPr>
+              <w:pStyle w:val="Body"/>
+            </w:pPr>
+            <w:r>
+              <w:t>Do not contribute</w:t>
+            </w:r>
+          </w:p>
+        </w:tc>
+        <w:tc>
+          <w:tcPr>
+            <w:tcW w:w="1980" w:type="dxa"/>
+          </w:tcPr>
+          <w:p>
+            <w:pPr>
+              <w:pStyle w:val="Body"/>
+              <w:jc w:val="center"/>
+            </w:pPr>
+            <w:r>
+              <w:t>0</w:t>
+            </w:r>
+          </w:p>
+        </w:tc>
+        <w:tc>
+          <w:tcPr>
+            <w:tcW w:w="1980" w:type="dxa"/>
+          </w:tcPr>
+          <w:p>
+            <w:pPr>
+              <w:pStyle w:val="Body"/>
+              <w:jc w:val="center"/>
+            </w:pPr>
+            <w:r>
+              <w:t>0</w:t>
+            </w:r>
+          </w:p>
+        </w:tc>
+      </w:tr>
+    </w:tbl>
+    <w:p>
+      <w:pPr>
+        <w:pStyle w:val="Body"/>
+      </w:pPr>
+      <w:r>
+        <w:t>The game is repeated for several rounds with any two players interacting at most once.</w:t>
+      </w:r>
+      <w:r>
+        <w:t xml:space="preserve">  Since </w:t>
+      </w:r>
+      <w:r>
+        <w:rPr>
+          <w:i/>
+        </w:rPr>
+        <w:t>b</w:t>
+      </w:r>
+      <w:r>
+        <w:t>&gt;</w:t>
+      </w:r>
+      <w:r>
+        <w:rPr>
+          <w:i/>
+        </w:rPr>
+        <w:t>c</w:t>
+      </w:r>
+      <w:r>
+        <w:t xml:space="preserve">, all agents stand to benefit if all agree to cooperate.  However, the temptation to defect and exploit the largess of cooperators threatens the </w:t>
+      </w:r>
+      <w:r>
+        <w:t>stability of community-wide cooperation.</w:t>
+      </w:r>
+    </w:p>
+    <w:p>
+      <w:pPr>
+        <w:pStyle w:val="Body"/>
+      </w:pPr>
+      <w:r>
+        <w:t xml:space="preserve">The </w:t>
+      </w:r>
+      <w:r>
+        <w:t xml:space="preserve">reputation </w:t>
+      </w:r>
+      <w:r>
+        <w:t>score</w:t>
+      </w:r>
+      <w:r>
+        <w:t xml:space="preserve"> </w:t>
+      </w:r>
+      <w:r>
+        <w:t>is an integer scale used to measure the reputation of an agent.  In most cases, lower and upper bounds are defined for the metric.  Typical choices for bounds are [-5, 5] and [0, 1].</w:t>
+      </w:r>
+      <w:r>
+        <w:t xml:space="preserve">  </w:t>
+      </w:r>
+      <w:r>
+        <w:t>An agent’s action is deemed either good or bad by an action assessment rule (defined below).  If</w:t>
+      </w:r>
+      <w:r>
+        <w:t xml:space="preserve"> the </w:t>
+      </w:r>
+      <w:r>
+        <w:t xml:space="preserve">agent’s </w:t>
+      </w:r>
+      <w:r>
+        <w:t>actio</w:t>
+      </w:r>
+      <w:r>
+        <w:t xml:space="preserve">n is deemed to be </w:t>
+      </w:r>
+      <w:r>
+        <w:t>good, its</w:t>
+      </w:r>
+      <w:r>
+        <w:t xml:space="preserve"> reputation score is increased by one.  An agent’s reputation score is increased by one if its action is deemed to be good and decreased by one otherwise.  If changing the agent’s score would cause it to move outside the established bounds then its score remains unchanged. </w:t>
+      </w:r>
+    </w:p>
+    <w:p>
+      <w:pPr>
+        <w:pStyle w:val="Body"/>
+      </w:pPr>
+      <w:r>
+        <w:t>An agent as</w:t>
+      </w:r>
+      <w:r>
+        <w:t xml:space="preserve">sessment rule defines </w:t>
+      </w:r>
+      <w:r>
+        <w:t>a threshold</w:t>
+      </w:r>
+      <w:r>
+        <w:t xml:space="preserve"> that is used to determine whether an agent’s moral status is bad or good.  If the agent’s reputation score is greater than or equal to the threshold then the agent’s moral status is good otherwise it is bad.</w:t>
+      </w:r>
+    </w:p>
+    <w:p>
+      <w:pPr>
+        <w:pStyle w:val="Body"/>
+      </w:pPr>
+      <w:r>
+        <w:t xml:space="preserve">An </w:t>
+      </w:r>
+      <w:r>
+        <w:t xml:space="preserve">action </w:t>
+      </w:r>
+      <w:r>
+        <w:t>assessm</w:t>
+      </w:r>
+      <w:r>
+        <w:t>ent rule determines whether an action taken by</w:t>
+      </w:r>
+      <w:r>
+        <w:t xml:space="preserve"> an agent is “good” or “bad”.  </w:t>
+      </w:r>
+      <w:r>
+        <w:t xml:space="preserve">An </w:t>
+      </w:r>
+      <w:r>
+        <w:t xml:space="preserve">action </w:t>
+      </w:r>
+      <w:r>
+        <w:t xml:space="preserve">assessment rule </w:t>
+      </w:r>
+      <w:r>
+        <w:t>assi</w:t>
+      </w:r>
+      <w:r>
+        <w:t xml:space="preserve">gns a moral value </w:t>
+      </w:r>
+      <w:r>
+        <w:t xml:space="preserve">to all possible situations that an agent may encounter.  The order of an </w:t>
+      </w:r>
+      <w:r>
+        <w:t xml:space="preserve">action </w:t>
+      </w:r>
+      <w:r>
+        <w:t xml:space="preserve">assessment rule depends on the level of granularity that is used to distinguish situations to be assessed.  A first-order </w:t>
+      </w:r>
+      <w:r>
+        <w:t xml:space="preserve">action </w:t>
+      </w:r>
+      <w:r>
+        <w:t>assessment rule only considers the donor action and therefore only disti</w:t>
+      </w:r>
+      <w:r>
+        <w:t xml:space="preserve">nguishes two situations.  A </w:t>
+      </w:r>
+      <w:r>
+        <w:t xml:space="preserve">third-order </w:t>
+      </w:r>
+      <w:r>
+        <w:t xml:space="preserve">action </w:t>
+      </w:r>
+      <w:r>
+        <w:t>assessment rule considers the donor action, donor reputation and recipient action and therefore distinguishes eight situations.</w:t>
+      </w:r>
+      <w:r>
+        <w:t xml:space="preserve">  </w:t>
+      </w:r>
+      <w:r>
+        <w:t xml:space="preserve">In general, an </w:t>
+      </w:r>
+      <w:r>
+        <w:rPr>
+          <w:i/>
+        </w:rPr>
+        <w:t>n</w:t>
+      </w:r>
+      <w:r>
+        <w:t xml:space="preserve">-order </w:t>
+      </w:r>
+      <w:r>
+        <w:t xml:space="preserve">action </w:t>
+      </w:r>
+      <w:r>
+        <w:t xml:space="preserve">assessment rule can distinguish </w:t>
+      </w:r>
+      <m:oMath>
+        <m:sSup>
+          <m:sSupPr>
+            <m:ctrlPr>
+              <w:rPr>
+                <w:rFonts w:ascii="Cambria Math" w:hAnsi="Cambria Math"/>
+                <w:i/>
+              </w:rPr>
+            </m:ctrlPr>
+          </m:sSupPr>
+          <m:e>
+            <m:r>
+              <w:rPr>
+                <w:rFonts w:ascii="Cambria Math" w:hAnsi="Cambria Math"/>
+              </w:rPr>
+              <m:t>2</m:t>
+            </m:r>
+          </m:e>
+          <m:sup>
+            <m:r>
+              <w:rPr>
+                <w:rFonts w:ascii="Cambria Math" w:hAnsi="Cambria Math"/>
+              </w:rPr>
+              <m:t>n</m:t>
+            </m:r>
+          </m:sup>
+        </m:sSup>
+      </m:oMath>
+      <w:r>
+        <w:t xml:space="preserve"> situations.</w:t>
+      </w:r>
+      <w:r>
+        <w:t xml:space="preserve">  </w:t>
+      </w:r>
+      <w:r>
+        <w:t>An</w:t>
+      </w:r>
+      <w:r>
+        <w:t xml:space="preserve"> </w:t>
+      </w:r>
+      <w:r>
+        <w:rPr>
+          <w:i/>
+        </w:rPr>
+        <w:t>n</w:t>
+      </w:r>
+      <w:r>
+        <w:t xml:space="preserve">-order </w:t>
+      </w:r>
+      <w:r>
+        <w:t xml:space="preserve">assessment rule assigns </w:t>
+      </w:r>
+      <w:r>
+        <w:t>one of the two moral values</w:t>
+      </w:r>
+      <w:r>
+        <w:t xml:space="preserve"> (good or bad) </w:t>
+      </w:r>
+      <w:r>
+        <w:t xml:space="preserve">to each </w:t>
+      </w:r>
+      <w:r>
+        <w:t xml:space="preserve">of the </w:t>
+      </w:r>
+      <m:oMath>
+        <m:sSup>
+          <m:sSupPr>
+            <m:ctrlPr>
+              <w:rPr>
+                <w:rFonts w:ascii="Cambria Math" w:hAnsi="Cambria Math"/>
+                <w:i/>
+              </w:rPr>
+            </m:ctrlPr>
+          </m:sSupPr>
+          <m:e>
+            <m:r>
+              <w:rPr>
+                <w:rFonts w:ascii="Cambria Math" w:hAnsi="Cambria Math"/>
+              </w:rPr>
+              <m:t>2</m:t>
+            </m:r>
+          </m:e>
+          <m:sup>
+            <m:r>
+              <w:rPr>
+                <w:rFonts w:ascii="Cambria Math" w:hAnsi="Cambria Math"/>
+              </w:rPr>
+              <m:t>n</m:t>
+            </m:r>
+          </m:sup>
+        </m:sSup>
+      </m:oMath>
+      <w:r>
+        <w:t xml:space="preserve"> </w:t>
+      </w:r>
+      <w:r>
+        <w:t>situation</w:t>
+      </w:r>
+      <w:r>
+        <w:t>s it can distinguish</w:t>
+      </w:r>
+      <w:r>
+        <w:t>.</w:t>
+      </w:r>
+      <w:r>
+        <w:t xml:space="preserve"> Therefore, there are </w:t>
+      </w:r>
+      <m:oMath>
+        <m:sSup>
+          <m:sSupPr>
+            <m:ctrlPr>
+              <w:rPr>
+                <w:rFonts w:ascii="Cambria Math" w:hAnsi="Cambria Math"/>
+                <w:i/>
+              </w:rPr>
+            </m:ctrlPr>
+          </m:sSupPr>
+          <m:e>
+            <m:r>
+              <w:rPr>
+                <w:rFonts w:ascii="Cambria Math" w:hAnsi="Cambria Math"/>
+              </w:rPr>
+              <m:t>2</m:t>
+            </m:r>
+          </m:e>
+          <m:sup>
+            <m:sSup>
+              <m:sSupPr>
+                <m:ctrlPr>
+                  <w:rPr>
+                    <w:rFonts w:ascii="Cambria Math" w:hAnsi="Cambria Math"/>
+                    <w:i/>
+                  </w:rPr>
+                </m:ctrlPr>
+              </m:sSupPr>
+              <m:e>
+                <m:r>
+                  <w:rPr>
+                    <w:rFonts w:ascii="Cambria Math" w:hAnsi="Cambria Math"/>
+                  </w:rPr>
+                  <m:t>2</m:t>
+                </m:r>
+              </m:e>
+              <m:sup>
+                <m:r>
+                  <w:rPr>
+                    <w:rFonts w:ascii="Cambria Math" w:hAnsi="Cambria Math"/>
+                  </w:rPr>
+                  <m:t>n</m:t>
+                </m:r>
+              </m:sup>
+            </m:sSup>
+          </m:sup>
+        </m:sSup>
+      </m:oMath>
+      <w:r>
+        <w:t xml:space="preserve"> different </w:t>
+      </w:r>
+      <w:r>
+        <w:rPr>
+          <w:i/>
+        </w:rPr>
+        <w:t>n</w:t>
+      </w:r>
+      <w:r>
+        <w:t xml:space="preserve">-order </w:t>
+      </w:r>
+      <w:r>
+        <w:t xml:space="preserve">action </w:t>
+      </w:r>
+      <w:r>
+        <w:t>assessment rules.</w:t>
+      </w:r>
+    </w:p>
+    <w:p>
+      <w:pPr>
+        <w:pStyle w:val="Body"/>
+      </w:pPr>
+      <w:r>
+        <w:t>An actio</w:t>
+      </w:r>
+      <w:r>
+        <w:t>n selection rule determines the</w:t>
+      </w:r>
+      <w:r>
+        <w:t xml:space="preserve"> action an agent will take in </w:t>
+      </w:r>
+      <w:r>
+        <w:t xml:space="preserve">all </w:t>
+      </w:r>
+      <w:r>
+        <w:t>possible situations that the</w:t>
+      </w:r>
+      <w:r>
+        <w:t xml:space="preserve"> agent may encounter.  As with the action assessment rule, the order of an action selection rule depends on the l</w:t>
+      </w:r>
+      <w:r>
+        <w:t>evel of granularity that is used to distingu</w:t>
+      </w:r>
+      <w:r>
+        <w:t>ish situations</w:t>
+      </w:r>
+      <w:r>
+        <w:t xml:space="preserve">.  A first-order assessment rule only considers the </w:t>
+      </w:r>
+      <w:r>
+        <w:t>reputation of one of the agents while a second-order rule considers the reputations of both agents.</w:t>
+      </w:r>
+      <w:r>
+        <w:t xml:space="preserve">  There are two different kinds of first-order acti</w:t>
+      </w:r>
+      <w:r>
+        <w:t>o</w:t>
+      </w:r>
+      <w:r>
+        <w:t>n selection rules, those that consider the donor’s reputation and those that consider the recipients reputation.</w:t>
+      </w:r>
+      <w:r>
+        <w:t xml:space="preserve">  Similar to action assessment rules, there are </w:t>
+      </w:r>
+      <m:oMath>
+        <m:sSup>
+          <m:sSupPr>
+            <m:ctrlPr>
+              <w:rPr>
+                <w:rFonts w:ascii="Cambria Math" w:hAnsi="Cambria Math"/>
+                <w:i/>
+              </w:rPr>
+            </m:ctrlPr>
+          </m:sSupPr>
+          <m:e>
+            <m:r>
+              <w:rPr>
+                <w:rFonts w:ascii="Cambria Math" w:hAnsi="Cambria Math"/>
+              </w:rPr>
+              <m:t>2</m:t>
+            </m:r>
+          </m:e>
+          <m:sup>
+            <m:sSup>
+              <m:sSupPr>
+                <m:ctrlPr>
+                  <w:rPr>
+                    <w:rFonts w:ascii="Cambria Math" w:hAnsi="Cambria Math"/>
+                    <w:i/>
+                  </w:rPr>
+                </m:ctrlPr>
+              </m:sSupPr>
+              <m:e>
+                <m:r>
+                  <w:rPr>
+                    <w:rFonts w:ascii="Cambria Math" w:hAnsi="Cambria Math"/>
+                  </w:rPr>
+                  <m:t>2</m:t>
+                </m:r>
+              </m:e>
+              <m:sup>
+                <m:r>
+                  <w:rPr>
+                    <w:rFonts w:ascii="Cambria Math" w:hAnsi="Cambria Math"/>
+                  </w:rPr>
+                  <m:t>n</m:t>
+                </m:r>
+              </m:sup>
+            </m:sSup>
+          </m:sup>
+        </m:sSup>
+      </m:oMath>
+      <w:r>
+        <w:t xml:space="preserve"> possible </w:t>
+      </w:r>
+      <w:r>
+        <w:rPr>
+          <w:i/>
+        </w:rPr>
+        <w:t>n</w:t>
+      </w:r>
+      <w:r>
+        <w:t>-order action selection rules.</w:t>
+      </w:r>
     </w:p>
     <w:p>
       <w:pPr>
@@ -4923,7 +5580,7 @@
         <w:rStyle w:val="PageNumber"/>
         <w:noProof/>
       </w:rPr>
-      <w:t>2</w:t>
+      <w:t>1</w:t>
     </w:r>
     <w:r>
       <w:rPr>

</xml_diff>

<commit_message>
more work on framework description - need to move on to someting else
</commit_message>
<xml_diff>
--- a/pacheco-summary.docx
+++ b/pacheco-summary.docx
@@ -191,8 +191,12 @@
       </w:pPr>
       <w:r>
         <w:br/>
+      </w:r>
+      <w:proofErr w:type="gramStart"/>
+      <w:r>
         <w:t>or</w:t>
       </w:r>
+      <w:proofErr w:type="gramEnd"/>
       <w:r>
         <w:br/>
       </w:r>
@@ -382,11 +386,19 @@
         <w:tab/>
         <w:t>__</w:t>
       </w:r>
+      <w:proofErr w:type="spellStart"/>
       <w:r>
         <w:rPr>
           <w:b/>
         </w:rPr>
-        <w:t>Writeup Week X</w:t>
+        <w:t>Writeup</w:t>
+      </w:r>
+      <w:proofErr w:type="spellEnd"/>
+      <w:r>
+        <w:rPr>
+          <w:b/>
+        </w:rPr>
+        <w:t xml:space="preserve"> Week X</w:t>
       </w:r>
       <w:r>
         <w:rPr>
@@ -435,7 +447,20 @@
           <w:b/>
         </w:rPr>
         <w:tab/>
-        <w:t>UofMN Course Number#</w:t>
+      </w:r>
+      <w:proofErr w:type="spellStart"/>
+      <w:r>
+        <w:rPr>
+          <w:b/>
+        </w:rPr>
+        <w:t>UofMN</w:t>
+      </w:r>
+      <w:proofErr w:type="spellEnd"/>
+      <w:r>
+        <w:rPr>
+          <w:b/>
+        </w:rPr>
+        <w:t xml:space="preserve"> Course Number#</w:t>
       </w:r>
       <w:r>
         <w:rPr>
@@ -489,12 +514,14 @@
         <w:tab/>
         <w:t>___</w:t>
       </w:r>
+      <w:proofErr w:type="spellStart"/>
       <w:r>
         <w:rPr>
           <w:b/>
         </w:rPr>
         <w:t>Gini</w:t>
       </w:r>
+      <w:proofErr w:type="spellEnd"/>
       <w:r>
         <w:rPr>
           <w:b/>
@@ -627,7 +654,20 @@
         <w:ind w:left="720"/>
       </w:pPr>
       <w:r>
-        <w:t>If fax’ed:   Confirmed Receipt: __________  (check here)</w:t>
+        <w:t xml:space="preserve">If </w:t>
+      </w:r>
+      <w:proofErr w:type="spellStart"/>
+      <w:r>
+        <w:t>fax’ed</w:t>
+      </w:r>
+      <w:proofErr w:type="spellEnd"/>
+      <w:proofErr w:type="gramStart"/>
+      <w:r>
+        <w:t>:   Confirmed</w:t>
+      </w:r>
+      <w:proofErr w:type="gramEnd"/>
+      <w:r>
+        <w:t xml:space="preserve"> Receipt: __________  (check here)</w:t>
       </w:r>
     </w:p>
     <w:p>
@@ -820,7 +860,15 @@
         <w:t>indirect reciprocity</w:t>
       </w:r>
       <w:r>
-        <w:t xml:space="preserve"> an agent responds based on observations of interactions involving agents other than itself.  The driving force behind indirect reciprocity is reputation </w:t>
+        <w:t xml:space="preserve"> an agent responds based on observations of interactions involving agents other than </w:t>
+      </w:r>
+      <w:proofErr w:type="gramStart"/>
+      <w:r>
+        <w:t>itself</w:t>
+      </w:r>
+      <w:proofErr w:type="gramEnd"/>
+      <w:r>
+        <w:t xml:space="preserve">.  The driving force behind indirect reciprocity is reputation </w:t>
       </w:r>
       <w:r>
         <w:fldChar w:fldCharType="begin"/>
@@ -899,8 +947,6 @@
       <w:r>
         <w:t xml:space="preserve">Here that framework is defined as consisting of </w:t>
       </w:r>
-      <w:bookmarkStart w:id="10" w:name="_GoBack"/>
-      <w:bookmarkEnd w:id="10"/>
       <w:r>
         <w:t>five</w:t>
       </w:r>
@@ -938,7 +984,13 @@
         <w:t xml:space="preserve"> for measuring an agent’s reputation, </w:t>
       </w:r>
       <w:r>
-        <w:t xml:space="preserve">a </w:t>
+        <w:t>a</w:t>
+      </w:r>
+      <w:r>
+        <w:t>n</w:t>
+      </w:r>
+      <w:r>
+        <w:t xml:space="preserve"> </w:t>
       </w:r>
       <w:r>
         <w:rPr>
@@ -977,7 +1029,10 @@
         <w:t>evaluating the morality of a</w:t>
       </w:r>
       <w:r>
-        <w:t xml:space="preserve"> donor action</w:t>
+        <w:t xml:space="preserve">n agent </w:t>
+      </w:r>
+      <w:r>
+        <w:t>action</w:t>
       </w:r>
       <w:r>
         <w:t>,</w:t>
@@ -1027,7 +1082,15 @@
         <w:pStyle w:val="Body"/>
       </w:pPr>
       <w:r>
-        <w:t>(improve game description by incorporating text from final report)</w:t>
+        <w:t>(</w:t>
+      </w:r>
+      <w:proofErr w:type="gramStart"/>
+      <w:r>
+        <w:t>improve</w:t>
+      </w:r>
+      <w:proofErr w:type="gramEnd"/>
+      <w:r>
+        <w:t xml:space="preserve"> game description by incorporating text from final report)</w:t>
       </w:r>
     </w:p>
     <w:p>
@@ -1044,16 +1107,28 @@
         <w:t>indirect reciprocity game</w:t>
       </w:r>
       <w:r>
-        <w:t xml:space="preserve"> forms the foundation for the framework.  Two players play the game.  Each player assumes the role of either the potential donor </w:t>
-      </w:r>
-      <w:r>
-        <w:t>or</w:t>
-      </w:r>
-      <w:r>
-        <w:t xml:space="preserve"> the potential </w:t>
-      </w:r>
-      <w:r>
-        <w:t xml:space="preserve">recipient. The donor is offered the opportunity to incur a cost </w:t>
+        <w:t xml:space="preserve"> forms the foundation for the framework.  </w:t>
+      </w:r>
+      <w:r>
+        <w:t xml:space="preserve">In this game, two </w:t>
+      </w:r>
+      <w:r>
+        <w:t>agents</w:t>
+      </w:r>
+      <w:r>
+        <w:t xml:space="preserve"> are paired together with one </w:t>
+      </w:r>
+      <w:r>
+        <w:t>agent</w:t>
+      </w:r>
+      <w:r>
+        <w:t xml:space="preserve"> taking the role of the donor and the other </w:t>
+      </w:r>
+      <w:r>
+        <w:t>agent</w:t>
+      </w:r>
+      <w:r>
+        <w:t xml:space="preserve"> taking the role of the recipient.  The donor can choose to donate at a cost of </w:t>
       </w:r>
       <w:r>
         <w:rPr>
@@ -1062,7 +1137,7 @@
         <w:t>c</w:t>
       </w:r>
       <w:r>
-        <w:t xml:space="preserve"> in order to provide a benefit </w:t>
+        <w:t xml:space="preserve"> to itself or abstain from donating.  If the donor donates, the recipient receives a benefit </w:t>
       </w:r>
       <w:r>
         <w:rPr>
@@ -1071,13 +1146,25 @@
         <w:t>b</w:t>
       </w:r>
       <w:r>
-        <w:t xml:space="preserve"> to the recipient.</w:t>
+        <w:rPr>
+          <w:i/>
+        </w:rPr>
+        <w:t xml:space="preserve"> &gt; c</w:t>
+      </w:r>
+      <w:r>
+        <w:t xml:space="preserve">.  Otherwise, both </w:t>
+      </w:r>
+      <w:r>
+        <w:t>agents</w:t>
+      </w:r>
+      <w:r>
+        <w:t xml:space="preserve"> receive zero payout.</w:t>
       </w:r>
       <w:r>
         <w:t xml:space="preserve">  </w:t>
       </w:r>
       <w:r>
-        <w:t>The donor can choose to contribute or not.  The payouts for the game are described in the following table.</w:t>
+        <w:t>The payouts for the game are described in the following table.</w:t>
       </w:r>
     </w:p>
     <w:p>
@@ -1194,12 +1281,14 @@
             <w:r>
               <w:t>-</w:t>
             </w:r>
+            <w:proofErr w:type="gramStart"/>
             <w:r>
               <w:rPr>
                 <w:i/>
               </w:rPr>
               <w:t>c</w:t>
             </w:r>
+            <w:proofErr w:type="gramEnd"/>
           </w:p>
         </w:tc>
         <w:tc>
@@ -1214,12 +1303,14 @@
                 <w:i/>
               </w:rPr>
             </w:pPr>
+            <w:proofErr w:type="gramStart"/>
             <w:r>
               <w:rPr>
                 <w:i/>
               </w:rPr>
               <w:t>b</w:t>
             </w:r>
+            <w:proofErr w:type="gramEnd"/>
           </w:p>
         </w:tc>
       </w:tr>
@@ -1273,10 +1364,42 @@
         <w:pStyle w:val="Body"/>
       </w:pPr>
       <w:r>
-        <w:t>The game is repeated for several rounds with any two players interacting at most once.</w:t>
-      </w:r>
-      <w:r>
-        <w:t xml:space="preserve">  Since </w:t>
+        <w:t xml:space="preserve">This game is used </w:t>
+      </w:r>
+      <w:r>
+        <w:t xml:space="preserve">in the context of evolutionary game theory </w:t>
+      </w:r>
+      <w:r>
+        <w:t>to evaluate the fitness of strategies</w:t>
+      </w:r>
+      <w:r>
+        <w:t xml:space="preserve"> followed by agents in a large population of agents</w:t>
+      </w:r>
+      <w:r>
+        <w:t xml:space="preserve">.  To evaluate the strategies, the base indirect reciprocity game is played </w:t>
+      </w:r>
+      <w:r>
+        <w:t>in rounds with each round consisting of multiple repetitions of the game</w:t>
+      </w:r>
+      <w:r>
+        <w:t xml:space="preserve">.  For each repetition of the game, one agent is selected at random to play the donor role and a second agent is randomly selected to play the recipient role.  Because the population is large, the </w:t>
+      </w:r>
+      <w:r>
+        <w:t xml:space="preserve">probability that </w:t>
+      </w:r>
+      <w:r>
+        <w:t xml:space="preserve">two agents meet twice is </w:t>
+      </w:r>
+      <w:r>
+        <w:t>very small.</w:t>
+      </w:r>
+    </w:p>
+    <w:p>
+      <w:pPr>
+        <w:pStyle w:val="Body"/>
+      </w:pPr>
+      <w:r>
+        <w:t xml:space="preserve">Since </w:t>
       </w:r>
       <w:r>
         <w:rPr>
@@ -1305,6 +1428,16 @@
         <w:pStyle w:val="Body"/>
       </w:pPr>
       <w:r>
+        <w:t>After each round, the population is evolved by…</w:t>
+      </w:r>
+      <w:bookmarkStart w:id="10" w:name="_GoBack"/>
+      <w:bookmarkEnd w:id="10"/>
+    </w:p>
+    <w:p>
+      <w:pPr>
+        <w:pStyle w:val="Body"/>
+      </w:pPr>
+      <w:r>
         <w:t xml:space="preserve">The </w:t>
       </w:r>
       <w:r>
@@ -1317,31 +1450,31 @@
         <w:t xml:space="preserve"> </w:t>
       </w:r>
       <w:r>
-        <w:t>is an integer scale used to measure the reputation of an agent.  In most cases, lower and upper bounds are defined for the metric.  Typical choices for bounds are [-5, 5] and [0, 1].</w:t>
+        <w:t xml:space="preserve">is an integer </w:t>
+      </w:r>
+      <w:r>
+        <w:t>value</w:t>
+      </w:r>
+      <w:r>
+        <w:t xml:space="preserve"> used to measure the reputation of an agent.  In most cases, lower and upper bounds are defined for the </w:t>
+      </w:r>
+      <w:r>
+        <w:t>score</w:t>
+      </w:r>
+      <w:r>
+        <w:t>.  Typical choices for bounds are [-5, 5] and [0, 1].</w:t>
       </w:r>
       <w:r>
         <w:t xml:space="preserve">  </w:t>
       </w:r>
       <w:r>
-        <w:t>An agent’s action is deemed either good or bad by an action assessment rule (defined below).  If</w:t>
-      </w:r>
-      <w:r>
-        <w:t xml:space="preserve"> the </w:t>
-      </w:r>
-      <w:r>
-        <w:t xml:space="preserve">agent’s </w:t>
-      </w:r>
-      <w:r>
-        <w:t>actio</w:t>
-      </w:r>
-      <w:r>
-        <w:t xml:space="preserve">n is deemed to be </w:t>
-      </w:r>
-      <w:r>
-        <w:t>good, its</w:t>
-      </w:r>
-      <w:r>
-        <w:t xml:space="preserve"> reputation score is increased by one.  An agent’s reputation score is increased by one if its action is deemed to be good and decreased by one otherwise.  If changing the agent’s score would cause it to move outside the established bounds then its score remains unchanged. </w:t>
+        <w:t>An agent’s action is deemed either good or bad by an action assessment ru</w:t>
+      </w:r>
+      <w:r>
+        <w:t xml:space="preserve">le (defined below).  An </w:t>
+      </w:r>
+      <w:r>
+        <w:t xml:space="preserve">agent’s reputation score is increased by one if its action is deemed to be good and decreased by one otherwise.  If changing the agent’s score would cause it to move outside the established bounds then its score remains unchanged. </w:t>
       </w:r>
     </w:p>
     <w:p>
@@ -1359,6 +1492,17 @@
       </w:r>
       <w:r>
         <w:t xml:space="preserve"> that is used to determine whether an agent’s moral status is bad or good.  If the agent’s reputation score is greater than or equal to the threshold then the agent’s moral status is good otherwise it is bad.</w:t>
+      </w:r>
+      <w:r>
+        <w:t xml:space="preserve">  Combining a reputation score whose bounds are [0, 1] with a threshold equal to 1 </w:t>
+      </w:r>
+      <w:proofErr w:type="gramStart"/>
+      <w:r>
+        <w:t>results</w:t>
+      </w:r>
+      <w:proofErr w:type="gramEnd"/>
+      <w:r>
+        <w:t xml:space="preserve"> in a binary reputation score where the agent’s moral status only depends on that last action it has taken.</w:t>
       </w:r>
     </w:p>
     <w:p>
@@ -1518,6 +1662,7 @@
             </m:ctrlPr>
           </m:sSupPr>
           <m:e>
+            <w:proofErr w:type="gramStart"/>
             <m:r>
               <w:rPr>
                 <w:rFonts w:ascii="Cambria Math" w:hAnsi="Cambria Math"/>
@@ -1532,6 +1677,7 @@
               </w:rPr>
               <m:t>n</m:t>
             </m:r>
+            <w:proofErr w:type="gramEnd"/>
           </m:sup>
         </m:sSup>
       </m:oMath>
@@ -1579,6 +1725,7 @@
                 </m:ctrlPr>
               </m:sSupPr>
               <m:e>
+                <w:proofErr w:type="gramStart"/>
                 <m:r>
                   <w:rPr>
                     <w:rFonts w:ascii="Cambria Math" w:hAnsi="Cambria Math"/>
@@ -1593,6 +1740,7 @@
                   </w:rPr>
                   <m:t>n</m:t>
                 </m:r>
+                <w:proofErr w:type="gramEnd"/>
               </m:sup>
             </m:sSup>
           </m:sup>
@@ -1637,19 +1785,7 @@
         <w:t>possible situations that the</w:t>
       </w:r>
       <w:r>
-        <w:t xml:space="preserve"> agent may encounter.  As with the action assessment rule, the order of an action selection rule depends on the l</w:t>
-      </w:r>
-      <w:r>
-        <w:t>evel of granularity that is used to distingu</w:t>
-      </w:r>
-      <w:r>
-        <w:t>ish situations</w:t>
-      </w:r>
-      <w:r>
-        <w:t xml:space="preserve">.  A first-order assessment rule only considers the </w:t>
-      </w:r>
-      <w:r>
-        <w:t>reputation of one of the agents while a second-order rule considers the reputations of both agents.</w:t>
+        <w:t xml:space="preserve"> agent may encounter.  As with the action assessment rule, the order of an action selection rule depends on the level of granularity that is used to distinguish situations.  A first-order assessment rule only considers the reputation of one of the agents while a second-order rule considers the reputations of both agents.</w:t>
       </w:r>
       <w:r>
         <w:t xml:space="preserve">  There are two different kinds of first-order acti</w:t>
@@ -1692,6 +1828,7 @@
                 </m:ctrlPr>
               </m:sSupPr>
               <m:e>
+                <w:proofErr w:type="gramStart"/>
                 <m:r>
                   <w:rPr>
                     <w:rFonts w:ascii="Cambria Math" w:hAnsi="Cambria Math"/>
@@ -1706,6 +1843,7 @@
                   </w:rPr>
                   <m:t>n</m:t>
                 </m:r>
+                <w:proofErr w:type="gramEnd"/>
               </m:sup>
             </m:sSup>
           </m:sup>
@@ -1728,6 +1866,16 @@
       <w:pPr>
         <w:pStyle w:val="Body"/>
       </w:pPr>
+    </w:p>
+    <w:p>
+      <w:pPr>
+        <w:pStyle w:val="Body"/>
+      </w:pPr>
+    </w:p>
+    <w:p>
+      <w:pPr>
+        <w:pStyle w:val="Body"/>
+      </w:pPr>
       <w:r>
         <w:t xml:space="preserve">Using these scales for measuring reputation, the authors proposed a simple rule for assessing an action taken by a donor.  The rule, now known as </w:t>
       </w:r>
@@ -2059,7 +2207,15 @@
         <w:pStyle w:val="Body"/>
       </w:pPr>
       <w:r>
-        <w:t xml:space="preserve">An alternative strategy, attributed to Sugden </w:t>
+        <w:t xml:space="preserve">An alternative strategy, attributed to </w:t>
+      </w:r>
+      <w:proofErr w:type="spellStart"/>
+      <w:r>
+        <w:t>Sugden</w:t>
+      </w:r>
+      <w:proofErr w:type="spellEnd"/>
+      <w:r>
+        <w:t xml:space="preserve"> </w:t>
       </w:r>
       <w:r>
         <w:fldChar w:fldCharType="begin"/>
@@ -2130,8 +2286,13 @@
       <w:pPr>
         <w:pStyle w:val="Body"/>
       </w:pPr>
-      <w:r>
-        <w:t xml:space="preserve">of </w:t>
+      <w:proofErr w:type="gramStart"/>
+      <w:r>
+        <w:t>of</w:t>
+      </w:r>
+      <w:proofErr w:type="gramEnd"/>
+      <w:r>
+        <w:t xml:space="preserve"> </w:t>
       </w:r>
       <w:r>
         <w:t>concerning which assessment rule and action strategy most likely accounts for the evolution of cooperati</w:t>
@@ -2143,7 +2304,15 @@
         <w:t>n through indirec</w:t>
       </w:r>
       <w:r>
-        <w:t xml:space="preserve">t reciprocity in human societies, a more refined and precisely defined framework for evaluating indirect reciprocity has emergedhas led to a refinement and more precise definition of the framework originally described in </w:t>
+        <w:t xml:space="preserve">t reciprocity in human societies, a more refined and precisely defined framework for evaluating indirect reciprocity has </w:t>
+      </w:r>
+      <w:proofErr w:type="spellStart"/>
+      <w:r>
+        <w:t>emergedhas</w:t>
+      </w:r>
+      <w:proofErr w:type="spellEnd"/>
+      <w:r>
+        <w:t xml:space="preserve"> led to a refinement and more precise definition of the framework originally described in </w:t>
       </w:r>
       <w:r>
         <w:fldChar w:fldCharType="begin"/>
@@ -2168,9 +2337,19 @@
       <w:pPr>
         <w:pStyle w:val="Body"/>
       </w:pPr>
-      <w:r>
-        <w:t>tracking scales described above the authors investigated a stra</w:t>
-      </w:r>
+      <w:proofErr w:type="gramStart"/>
+      <w:r>
+        <w:t>tracking</w:t>
+      </w:r>
+      <w:proofErr w:type="gramEnd"/>
+      <w:r>
+        <w:t xml:space="preserve"> scales described above the authors investigated a </w:t>
+      </w:r>
+      <w:proofErr w:type="spellStart"/>
+      <w:r>
+        <w:t>stra</w:t>
+      </w:r>
+      <w:proofErr w:type="spellEnd"/>
     </w:p>
     <w:p>
       <w:pPr>
@@ -2255,7 +2434,15 @@
         <w:pStyle w:val="Body"/>
       </w:pPr>
       <w:r>
-        <w:t>When the agent takes an action that is deemed to be “bad”, its score is reduced by one unless the agent’s score is already equal to the minimum score.  When the agent takes an action that is deemed to be “good”, its score is increased by one unless its score is already equal to the maximum score.</w:t>
+        <w:t xml:space="preserve">When the agent takes an action that is deemed to be “bad”, </w:t>
+      </w:r>
+      <w:proofErr w:type="gramStart"/>
+      <w:r>
+        <w:t>its score is reduced by one</w:t>
+      </w:r>
+      <w:proofErr w:type="gramEnd"/>
+      <w:r>
+        <w:t xml:space="preserve"> unless the agent’s score is already equal to the minimum score.  When the agent takes an action that is deemed to be “good”, its score is increased by one unless its score is already equal to the maximum score.</w:t>
       </w:r>
     </w:p>
     <w:p>
@@ -2422,7 +2609,15 @@
         <w:pStyle w:val="Body"/>
       </w:pPr>
       <w:r>
-        <w:t>(the authors do consider strategies that take into account the recipient’s reputation)</w:t>
+        <w:t>(</w:t>
+      </w:r>
+      <w:proofErr w:type="gramStart"/>
+      <w:r>
+        <w:t>the</w:t>
+      </w:r>
+      <w:proofErr w:type="gramEnd"/>
+      <w:r>
+        <w:t xml:space="preserve"> authors do consider strategies that take into account the recipient’s reputation)</w:t>
       </w:r>
     </w:p>
     <w:p>
@@ -2430,7 +2625,15 @@
         <w:pStyle w:val="Body"/>
       </w:pPr>
       <w:r>
-        <w:t>(briefly describe results)</w:t>
+        <w:t>(</w:t>
+      </w:r>
+      <w:proofErr w:type="gramStart"/>
+      <w:r>
+        <w:t>briefly</w:t>
+      </w:r>
+      <w:proofErr w:type="gramEnd"/>
+      <w:r>
+        <w:t xml:space="preserve"> describe results)</w:t>
       </w:r>
     </w:p>
     <w:p>
@@ -2582,7 +2785,15 @@
         <w:pStyle w:val="Body"/>
       </w:pPr>
       <w:r>
-        <w:t xml:space="preserve">An alternative strategy, attributed to Sugden </w:t>
+        <w:t xml:space="preserve">An alternative strategy, attributed to </w:t>
+      </w:r>
+      <w:proofErr w:type="spellStart"/>
+      <w:r>
+        <w:t>Sugden</w:t>
+      </w:r>
+      <w:proofErr w:type="spellEnd"/>
+      <w:r>
+        <w:t xml:space="preserve"> </w:t>
       </w:r>
       <w:r>
         <w:fldChar w:fldCharType="begin"/>
@@ -2855,7 +3066,15 @@
         <w:pStyle w:val="Body"/>
       </w:pPr>
       <w:r>
-        <w:t>(perception error)</w:t>
+        <w:t>(</w:t>
+      </w:r>
+      <w:proofErr w:type="gramStart"/>
+      <w:r>
+        <w:t>perception</w:t>
+      </w:r>
+      <w:proofErr w:type="gramEnd"/>
+      <w:r>
+        <w:t xml:space="preserve"> error)</w:t>
       </w:r>
     </w:p>
     <w:p>
@@ -4922,6 +5141,7 @@
       <w:r>
         <w:t xml:space="preserve"> be the </w:t>
       </w:r>
+      <w:proofErr w:type="spellStart"/>
       <w:r>
         <w:rPr>
           <w:i/>
@@ -4935,6 +5155,7 @@
         </w:rPr>
         <w:t>th</w:t>
       </w:r>
+      <w:proofErr w:type="spellEnd"/>
       <w:r>
         <w:t xml:space="preserve"> member of that tribe.  Let </w:t>
       </w:r>
@@ -5058,6 +5279,7 @@
       <w:r>
         <w:t xml:space="preserve"> be the strategy followed by agent </w:t>
       </w:r>
+      <w:proofErr w:type="spellStart"/>
       <w:r>
         <w:rPr>
           <w:i/>
@@ -5071,6 +5293,7 @@
         </w:rPr>
         <w:t>ij</w:t>
       </w:r>
+      <w:proofErr w:type="spellEnd"/>
       <w:r>
         <w:t xml:space="preserve"> and </w:t>
       </w:r>
@@ -5123,6 +5346,7 @@
       <w:r>
         <w:t xml:space="preserve"> be the reputation of agent </w:t>
       </w:r>
+      <w:proofErr w:type="spellStart"/>
       <w:r>
         <w:rPr>
           <w:i/>
@@ -5136,6 +5360,7 @@
         </w:rPr>
         <w:t>ij</w:t>
       </w:r>
+      <w:proofErr w:type="spellEnd"/>
       <w:r>
         <w:t>.  The reputation of each agent is considered public shared information.</w:t>
       </w:r>
@@ -5158,7 +5383,15 @@
         <w:pStyle w:val="Body"/>
       </w:pPr>
       <w:r>
-        <w:t>Public goods games can also benefit from such a theoretical framework… ???</w:t>
+        <w:t>Public goods games can also benefit from such a theoretical framework</w:t>
+      </w:r>
+      <w:proofErr w:type="gramStart"/>
+      <w:r>
+        <w:t>… ?</w:t>
+      </w:r>
+      <w:proofErr w:type="gramEnd"/>
+      <w:r>
+        <w:t>??</w:t>
       </w:r>
     </w:p>
     <w:p>
@@ -5329,8 +5562,13 @@
       </w:pPr>
       <w:bookmarkStart w:id="16" w:name="_Ref315843188"/>
       <w:bookmarkStart w:id="17" w:name="_Ref315669729"/>
-      <w:r>
-        <w:t xml:space="preserve">Sugden, R., </w:t>
+      <w:proofErr w:type="spellStart"/>
+      <w:r>
+        <w:t>Sugden</w:t>
+      </w:r>
+      <w:proofErr w:type="spellEnd"/>
+      <w:r>
+        <w:t xml:space="preserve">, R., </w:t>
       </w:r>
       <w:r>
         <w:rPr>
@@ -5348,8 +5586,13 @@
         <w:pStyle w:val="Reference"/>
       </w:pPr>
       <w:bookmarkStart w:id="18" w:name="_Ref315845100"/>
-      <w:r>
-        <w:t xml:space="preserve">Leimar, O., and P. Hammerstein, “Evolution of cooperation through indirect reciprocity,” </w:t>
+      <w:proofErr w:type="spellStart"/>
+      <w:r>
+        <w:t>Leimar</w:t>
+      </w:r>
+      <w:proofErr w:type="spellEnd"/>
+      <w:r>
+        <w:t xml:space="preserve">, O., and P. Hammerstein, “Evolution of cooperation through indirect reciprocity,” </w:t>
       </w:r>
       <w:r>
         <w:rPr>
@@ -5372,8 +5615,13 @@
         <w:pStyle w:val="Reference"/>
       </w:pPr>
       <w:bookmarkStart w:id="19" w:name="_Ref315669731"/>
-      <w:r>
-        <w:t xml:space="preserve">Panchanathan, K., and R. Boyd, “A tale of two defectors: the importance of standing for evolution of indirect reciprocity,” </w:t>
+      <w:proofErr w:type="spellStart"/>
+      <w:r>
+        <w:t>Panchanathan</w:t>
+      </w:r>
+      <w:proofErr w:type="spellEnd"/>
+      <w:r>
+        <w:t xml:space="preserve">, K., and R. Boyd, “A tale of two defectors: the importance of standing for evolution of indirect reciprocity,” </w:t>
       </w:r>
       <w:r>
         <w:rPr>
@@ -5417,8 +5665,13 @@
         <w:t xml:space="preserve">, </w:t>
       </w:r>
       <w:r>
-        <w:t>F. C. Santos, and F. A. C. C. Chalub</w:t>
-      </w:r>
+        <w:t xml:space="preserve">F. C. Santos, and F. A. C. C. </w:t>
+      </w:r>
+      <w:proofErr w:type="spellStart"/>
+      <w:r>
+        <w:t>Chalub</w:t>
+      </w:r>
+      <w:proofErr w:type="spellEnd"/>
       <w:r>
         <w:t>, “</w:t>
       </w:r>
@@ -5428,11 +5681,19 @@
       <w:r>
         <w:t xml:space="preserve">,” </w:t>
       </w:r>
+      <w:proofErr w:type="spellStart"/>
       <w:r>
         <w:rPr>
           <w:i/>
         </w:rPr>
-        <w:t>PLoS Computational Biology</w:t>
+        <w:t>PLoS</w:t>
+      </w:r>
+      <w:proofErr w:type="spellEnd"/>
+      <w:r>
+        <w:rPr>
+          <w:i/>
+        </w:rPr>
+        <w:t xml:space="preserve"> Computational Biology</w:t>
       </w:r>
       <w:r>
         <w:t xml:space="preserve">, vol. </w:t>
@@ -5580,7 +5841,7 @@
         <w:rStyle w:val="PageNumber"/>
         <w:noProof/>
       </w:rPr>
-      <w:t>1</w:t>
+      <w:t>2</w:t>
     </w:r>
     <w:r>
       <w:rPr>
@@ -5677,11 +5938,19 @@
     <w:r>
       <w:tab/>
     </w:r>
+    <w:proofErr w:type="spellStart"/>
     <w:r>
       <w:rPr>
         <w:rFonts w:asciiTheme="minorHAnsi" w:hAnsiTheme="minorHAnsi"/>
       </w:rPr>
-      <w:t>Writeup Week X (Author)</w:t>
+      <w:t>Writeup</w:t>
+    </w:r>
+    <w:proofErr w:type="spellEnd"/>
+    <w:r>
+      <w:rPr>
+        <w:rFonts w:asciiTheme="minorHAnsi" w:hAnsiTheme="minorHAnsi"/>
+      </w:rPr>
+      <w:t xml:space="preserve"> Week X (Author)</w:t>
     </w:r>
   </w:p>
 </w:hdr>

</xml_diff>

<commit_message>
more progress on evolution process description
</commit_message>
<xml_diff>
--- a/pacheco-summary.docx
+++ b/pacheco-summary.docx
@@ -306,9 +306,11 @@
       <w:r>
         <w:t xml:space="preserve">In this game, two </w:t>
       </w:r>
+      <w:proofErr w:type="gramStart"/>
       <w:r>
         <w:t>agents</w:t>
       </w:r>
+      <w:proofErr w:type="gramEnd"/>
       <w:r>
         <w:t xml:space="preserve"> are paired together with one </w:t>
       </w:r>
@@ -846,6 +848,7 @@
         <w:pStyle w:val="Body"/>
       </w:pPr>
       <w:r>
+        <w:lastRenderedPageBreak/>
         <w:t xml:space="preserve">In order to ensure that agent payouts do not become negative, the cost </w:t>
       </w:r>
       <w:r>
@@ -863,31 +866,45 @@
         <w:pStyle w:val="Body"/>
       </w:pPr>
       <w:r>
-        <w:t xml:space="preserve">This game is used in the context of evolutionary game theory to evaluate the fitness of strategies followed by agents in a large population.  </w:t>
-      </w:r>
-      <w:r>
-        <w:t xml:space="preserve">A generation consists of several rounds of the game played by </w:t>
-      </w:r>
-      <w:r>
-        <w:t xml:space="preserve">agents </w:t>
-      </w:r>
-      <w:r>
-        <w:t xml:space="preserve">that are </w:t>
-      </w:r>
-      <w:r>
-        <w:t>randomly assigned to either the don</w:t>
-      </w:r>
-      <w:r>
-        <w:t xml:space="preserve">or role or the recipient role.  </w:t>
-      </w:r>
-      <w:r>
-        <w:t>The process used to pair agents is designed such that</w:t>
+        <w:t>This game is used in the context of evolutionary game theory to evaluate the fitness of strategies followed by</w:t>
+      </w:r>
+      <w:r>
+        <w:t xml:space="preserve"> agents in a large population.</w:t>
+      </w:r>
+      <w:r>
+        <w:t xml:space="preserve">  The fitness of the agents in a generation is determined by playing multiple rounds of the game.  The payouts earned by eac</w:t>
+      </w:r>
+      <w:r>
+        <w:t xml:space="preserve">h agent </w:t>
+      </w:r>
+      <w:r>
+        <w:t>determine the agent’s fitness.  After a sufficient number of rounds have been played, a new generation of agents is created based on the fitness demonstrated by each agent in the previous generation.</w:t>
+      </w:r>
+    </w:p>
+    <w:p>
+      <w:pPr>
+        <w:pStyle w:val="Body"/>
+      </w:pPr>
+      <w:r>
+        <w:t xml:space="preserve">The process used to pair agents </w:t>
+      </w:r>
+      <w:r>
+        <w:t xml:space="preserve">during a generation </w:t>
+      </w:r>
+      <w:r>
+        <w:t>is designed such that</w:t>
       </w:r>
       <w:r>
         <w:t xml:space="preserve"> the probability that two a</w:t>
       </w:r>
       <w:r>
-        <w:t xml:space="preserve">gents meet twice </w:t>
+        <w:t xml:space="preserve">gents meet </w:t>
+      </w:r>
+      <w:r>
+        <w:t>more than once</w:t>
+      </w:r>
+      <w:r>
+        <w:t xml:space="preserve"> </w:t>
       </w:r>
       <w:r>
         <w:t xml:space="preserve">is </w:t>
@@ -902,10 +919,7 @@
         <w:t>estigate indirect reciprocity.</w:t>
       </w:r>
       <w:r>
-        <w:t xml:space="preserve">  </w:t>
-      </w:r>
-      <w:r>
-        <w:t>Several methods are used to identify pairs of agents and to determine when the generation is complete.</w:t>
+        <w:t xml:space="preserve">  Several methods are used to identify pairs of agents and to determine when the generation is complete.</w:t>
       </w:r>
     </w:p>
     <w:p>
@@ -976,17 +990,31 @@
           <w:numId w:val="20"/>
         </w:numPr>
       </w:pPr>
-      <w:r>
-        <w:t xml:space="preserve">Round-robin tournament </w:t>
-      </w:r>
-      <w:r>
-        <w:t>played during each generation</w:t>
+      <w:proofErr w:type="gramStart"/>
+      <w:r>
+        <w:t>Round-robin</w:t>
+      </w:r>
+      <w:proofErr w:type="gramEnd"/>
+      <w:r>
+        <w:t xml:space="preserve"> pairing</w:t>
       </w:r>
       <w:r>
         <w:t xml:space="preserve"> – </w:t>
       </w:r>
       <w:r>
-        <w:t>In this case, each agent is paired once with every other agent in the group.  For each pair, one agent is randomly selected to play the role of the donor and the other plays the role of the recipient.  The generation ends when all agents have interacted once with all other agents.</w:t>
+        <w:t>In this case, each agent is paired once wit</w:t>
+      </w:r>
+      <w:r>
+        <w:t>h every other agent</w:t>
+      </w:r>
+      <w:r>
+        <w:t xml:space="preserve">.  For each pair, one agent is randomly selected to play the role of the donor and the other plays the role of the recipient.  The generation ends when all </w:t>
+      </w:r>
+      <w:r>
+        <w:t>possible pairs of agents have interacted once</w:t>
+      </w:r>
+      <w:r>
+        <w:t>.</w:t>
       </w:r>
     </w:p>
     <w:p>
@@ -1011,101 +1039,129 @@
       <w:pPr>
         <w:pStyle w:val="Body"/>
       </w:pPr>
+      <w:r>
+        <w:t>The agent population</w:t>
+      </w:r>
+      <w:r>
+        <w:t xml:space="preserve"> can be unstructured (well-mixed) or structured.  In the unstructured case, an agent can be paired with any other agent in the population while in the structured case the agent is limited to be paired only with its neighbors.  Common organizations for structured populations are lattices and graphs.</w:t>
+      </w:r>
     </w:p>
     <w:p>
       <w:pPr>
         <w:pStyle w:val="Heading2"/>
       </w:pPr>
       <w:r>
-        <w:t>Population Model</w:t>
-      </w:r>
-    </w:p>
-    <w:p>
-      <w:pPr>
-        <w:pStyle w:val="Body"/>
-      </w:pPr>
-      <w:r>
-        <w:t>Several different population structures and evolutionary processes are present in the literature.</w:t>
-      </w:r>
-    </w:p>
-    <w:p>
-      <w:pPr>
-        <w:pStyle w:val="Body"/>
-      </w:pPr>
-      <w:r>
-        <w:t>The population can be structu</w:t>
-      </w:r>
-      <w:r>
-        <w:t>re</w:t>
-      </w:r>
-      <w:r>
-        <w:t>d</w:t>
-      </w:r>
-      <w:r>
-        <w:t xml:space="preserve"> as a single </w:t>
-      </w:r>
-      <w:r>
-        <w:t xml:space="preserve">group </w:t>
-      </w:r>
-      <w:r>
-        <w:t>or multiple groups</w:t>
+        <w:t>Evolution</w:t>
+      </w:r>
+      <w:r>
+        <w:t xml:space="preserve"> Process</w:t>
+      </w:r>
+    </w:p>
+    <w:p>
+      <w:pPr>
+        <w:pStyle w:val="Body"/>
+      </w:pPr>
+      <w:r>
+        <w:t xml:space="preserve">At the end of a generation, </w:t>
+      </w:r>
+      <w:r>
+        <w:t xml:space="preserve">a new generation of agents is created.  The strategy followed by each agent in the following generation is determined based on the </w:t>
+      </w:r>
+      <w:r>
+        <w:t xml:space="preserve">fitness demonstrated by the agents in the </w:t>
+      </w:r>
+      <w:r>
+        <w:t xml:space="preserve">previous </w:t>
+      </w:r>
+      <w:r>
+        <w:t>g</w:t>
+      </w:r>
+      <w:r>
+        <w:t xml:space="preserve">eneration.  </w:t>
+      </w:r>
+      <w:r>
+        <w:t>The evolution process may optionally include the possibility of mutation.</w:t>
+      </w:r>
+      <w:r>
+        <w:t xml:space="preserve">  In the case of a mutation, the strategy followed by an agent </w:t>
+      </w:r>
+      <w:r>
+        <w:t>in the following generation is selected uniformly from among all possible strategies.</w:t>
+      </w:r>
+    </w:p>
+    <w:p>
+      <w:pPr>
+        <w:pStyle w:val="Body"/>
+      </w:pPr>
+      <w:r>
+        <w:t>Let</w:t>
       </w:r>
       <w:r>
         <w:t xml:space="preserve"> </w:t>
       </w:r>
       <w:r>
-        <w:fldChar w:fldCharType="begin"/>
-      </w:r>
-      <w:r>
-        <w:instrText xml:space="preserve"> REF _Ref314659379 \r \h </w:instrText>
-      </w:r>
-      <w:r>
-        <w:fldChar w:fldCharType="separate"/>
-      </w:r>
-      <w:r>
-        <w:t>[13]</w:t>
-      </w:r>
-      <w:r>
-        <w:fldChar w:fldCharType="end"/>
-      </w:r>
-      <w:r>
-        <w:t xml:space="preserve">.  In each group, the agents can be unstructured (well-mixed) or structured.  In the unstructured case, an agent can interact with any other agent in the population while in the structured case the agent is limited to interact only with </w:t>
-      </w:r>
-      <w:r>
-        <w:t>its neighbors</w:t>
-      </w:r>
-      <w:r>
-        <w:t>.  Common organizations for structured populations are lattices and graphs.</w:t>
-      </w:r>
-    </w:p>
-    <w:p>
-      <w:pPr>
-        <w:pStyle w:val="Body"/>
-      </w:pPr>
-      <w:r>
-        <w:t>The payout earned by ea</w:t>
-      </w:r>
-      <w:r>
-        <w:t xml:space="preserve">ch agent in the </w:t>
-      </w:r>
-      <w:r>
-        <w:t>round is tracked and used</w:t>
-      </w:r>
-      <w:r>
-        <w:t xml:space="preserve"> as a measure of fitness when the population of the next generation is determined.</w:t>
-      </w:r>
-    </w:p>
-    <w:p>
-      <w:pPr>
-        <w:pStyle w:val="Body"/>
-      </w:pPr>
-      <w:bookmarkStart w:id="0" w:name="_GoBack"/>
-      <w:bookmarkEnd w:id="0"/>
-      <w:r>
-        <w:t xml:space="preserve">At the end of a generation, the composition of the following generation is determined based on the fitness demonstrated by the agents in the generation that just completed.  </w:t>
-      </w:r>
-      <w:r>
-        <w:t>The following two methods are used to generate the population for the next generation:</w:t>
+        <w:rPr>
+          <w:i/>
+        </w:rPr>
+        <w:t>f</w:t>
+      </w:r>
+      <w:r>
+        <w:rPr>
+          <w:i/>
+          <w:vertAlign w:val="subscript"/>
+        </w:rPr>
+        <w:t>i</w:t>
+      </w:r>
+      <w:r>
+        <w:t xml:space="preserve"> be the fitness of agent </w:t>
+      </w:r>
+      <w:proofErr w:type="spellStart"/>
+      <w:proofErr w:type="gramStart"/>
+      <w:r>
+        <w:rPr>
+          <w:i/>
+        </w:rPr>
+        <w:t>i</w:t>
+      </w:r>
+      <w:proofErr w:type="spellEnd"/>
+      <w:r>
+        <w:t xml:space="preserve"> and </w:t>
+      </w:r>
+      <w:r>
+        <w:sym w:font="Symbol" w:char="F06D"/>
+      </w:r>
+      <w:r>
+        <w:t xml:space="preserve"> represent the probability that a mutation has occurred</w:t>
+      </w:r>
+      <w:proofErr w:type="gramEnd"/>
+      <w:r>
+        <w:t xml:space="preserve">.  If mutations are not included in the evolution process then </w:t>
+      </w:r>
+      <m:oMath>
+        <m:r>
+          <w:rPr>
+            <w:rFonts w:ascii="Cambria Math" w:hAnsi="Cambria Math"/>
+          </w:rPr>
+          <m:t>μ=0</m:t>
+        </m:r>
+      </m:oMath>
+      <w:r>
+        <w:t xml:space="preserve">.  </w:t>
+      </w:r>
+      <w:r>
+        <w:t xml:space="preserve">Given a population of </w:t>
+      </w:r>
+      <w:r>
+        <w:rPr>
+          <w:i/>
+        </w:rPr>
+        <w:t>N</w:t>
+      </w:r>
+      <w:r>
+        <w:t xml:space="preserve"> agents, t</w:t>
+      </w:r>
+      <w:r>
+        <w:t>he following two methods are used to generate the population for the next generation:</w:t>
       </w:r>
     </w:p>
     <w:p>
@@ -1117,31 +1173,13 @@
         </w:numPr>
       </w:pPr>
       <w:r>
-        <w:t xml:space="preserve">Individual-based fitness: </w:t>
-      </w:r>
-      <w:r>
-        <w:t xml:space="preserve">An agent in the next generation inherits a strategy directly from an individual in the previous generation.  </w:t>
-      </w:r>
-      <w:r>
-        <w:t xml:space="preserve">The probability that an </w:t>
-      </w:r>
-      <w:r>
-        <w:t>agent</w:t>
-      </w:r>
-      <w:r>
-        <w:t xml:space="preserve"> inherit</w:t>
-      </w:r>
-      <w:r>
-        <w:t xml:space="preserve">s its strategy from a particular parent agent </w:t>
-      </w:r>
-      <w:r>
-        <w:t xml:space="preserve">is </w:t>
-      </w:r>
-      <w:r>
-        <w:t>equal to the normalized fitness of that parent agent’s fitness across all agents in the group</w:t>
-      </w:r>
-      <w:r>
-        <w:t xml:space="preserve"> </w:t>
+        <w:t>Individual-based fitness: An agent in the next generation inherits a strategy directly from an individual in the previous gener</w:t>
+      </w:r>
+      <w:r>
+        <w:t xml:space="preserve">ation.  The probability that a child </w:t>
+      </w:r>
+      <w:r>
+        <w:t xml:space="preserve">agent inherits its strategy from a particular parent agent is equal to the normalized fitness of that parent agent’s fitness across all agents in the population </w:t>
       </w:r>
       <w:r>
         <w:fldChar w:fldCharType="begin"/>
@@ -1236,6 +1274,195 @@
       <w:r>
         <w:t>.</w:t>
       </w:r>
+      <w:r>
+        <w:t xml:space="preserve">  Mathematically, t</w:t>
+      </w:r>
+      <w:r>
+        <w:t xml:space="preserve">he probability </w:t>
+      </w:r>
+      <w:r>
+        <w:rPr>
+          <w:i/>
+        </w:rPr>
+        <w:t>p</w:t>
+      </w:r>
+      <w:r>
+        <w:rPr>
+          <w:i/>
+          <w:vertAlign w:val="subscript"/>
+        </w:rPr>
+        <w:t>i</w:t>
+      </w:r>
+      <w:r>
+        <w:t xml:space="preserve"> that a child agent inherits its strategy from agent </w:t>
+      </w:r>
+      <w:proofErr w:type="spellStart"/>
+      <w:r>
+        <w:rPr>
+          <w:i/>
+        </w:rPr>
+        <w:t>i</w:t>
+      </w:r>
+      <w:proofErr w:type="spellEnd"/>
+      <w:r>
+        <w:t xml:space="preserve"> is given by the following equation:</w:t>
+      </w:r>
+    </w:p>
+    <w:p>
+      <w:pPr>
+        <w:pStyle w:val="Body"/>
+        <w:ind w:left="360"/>
+      </w:pPr>
+      <m:oMathPara>
+        <m:oMath>
+          <m:sSub>
+            <m:sSubPr>
+              <m:ctrlPr>
+                <w:rPr>
+                  <w:rFonts w:ascii="Cambria Math" w:hAnsi="Cambria Math"/>
+                  <w:i/>
+                </w:rPr>
+              </m:ctrlPr>
+            </m:sSubPr>
+            <m:e>
+              <m:r>
+                <w:rPr>
+                  <w:rFonts w:ascii="Cambria Math" w:hAnsi="Cambria Math"/>
+                </w:rPr>
+                <m:t>p</m:t>
+              </m:r>
+            </m:e>
+            <m:sub>
+              <m:r>
+                <w:rPr>
+                  <w:rFonts w:ascii="Cambria Math" w:hAnsi="Cambria Math"/>
+                </w:rPr>
+                <m:t>i</m:t>
+              </m:r>
+            </m:sub>
+          </m:sSub>
+          <m:r>
+            <w:rPr>
+              <w:rFonts w:ascii="Cambria Math" w:hAnsi="Cambria Math"/>
+            </w:rPr>
+            <m:t>=</m:t>
+          </m:r>
+          <m:d>
+            <m:dPr>
+              <m:ctrlPr>
+                <w:rPr>
+                  <w:rFonts w:ascii="Cambria Math" w:hAnsi="Cambria Math"/>
+                  <w:i/>
+                </w:rPr>
+              </m:ctrlPr>
+            </m:dPr>
+            <m:e>
+              <m:r>
+                <w:rPr>
+                  <w:rFonts w:ascii="Cambria Math" w:hAnsi="Cambria Math"/>
+                </w:rPr>
+                <m:t>1-μ</m:t>
+              </m:r>
+            </m:e>
+          </m:d>
+          <m:f>
+            <m:fPr>
+              <m:ctrlPr>
+                <w:rPr>
+                  <w:rFonts w:ascii="Cambria Math" w:hAnsi="Cambria Math"/>
+                  <w:i/>
+                </w:rPr>
+              </m:ctrlPr>
+            </m:fPr>
+            <m:num>
+              <m:sSub>
+                <m:sSubPr>
+                  <m:ctrlPr>
+                    <w:rPr>
+                      <w:rFonts w:ascii="Cambria Math" w:hAnsi="Cambria Math"/>
+                      <w:i/>
+                    </w:rPr>
+                  </m:ctrlPr>
+                </m:sSubPr>
+                <m:e>
+                  <m:r>
+                    <w:rPr>
+                      <w:rFonts w:ascii="Cambria Math" w:hAnsi="Cambria Math"/>
+                    </w:rPr>
+                    <m:t>f</m:t>
+                  </m:r>
+                </m:e>
+                <m:sub>
+                  <m:r>
+                    <w:rPr>
+                      <w:rFonts w:ascii="Cambria Math" w:hAnsi="Cambria Math"/>
+                    </w:rPr>
+                    <m:t>i</m:t>
+                  </m:r>
+                </m:sub>
+              </m:sSub>
+            </m:num>
+            <m:den>
+              <m:nary>
+                <m:naryPr>
+                  <m:chr m:val="∑"/>
+                  <m:limLoc m:val="subSup"/>
+                  <m:ctrlPr>
+                    <w:rPr>
+                      <w:rFonts w:ascii="Cambria Math" w:hAnsi="Cambria Math"/>
+                      <w:i/>
+                    </w:rPr>
+                  </m:ctrlPr>
+                </m:naryPr>
+                <m:sub>
+                  <m:r>
+                    <w:rPr>
+                      <w:rFonts w:ascii="Cambria Math" w:hAnsi="Cambria Math"/>
+                    </w:rPr>
+                    <m:t>j=1</m:t>
+                  </m:r>
+                </m:sub>
+                <m:sup>
+                  <m:r>
+                    <w:rPr>
+                      <w:rFonts w:ascii="Cambria Math" w:hAnsi="Cambria Math"/>
+                    </w:rPr>
+                    <m:t>N</m:t>
+                  </m:r>
+                </m:sup>
+                <m:e>
+                  <m:sSub>
+                    <m:sSubPr>
+                      <m:ctrlPr>
+                        <w:rPr>
+                          <w:rFonts w:ascii="Cambria Math" w:hAnsi="Cambria Math"/>
+                          <w:i/>
+                        </w:rPr>
+                      </m:ctrlPr>
+                    </m:sSubPr>
+                    <m:e>
+                      <m:r>
+                        <w:rPr>
+                          <w:rFonts w:ascii="Cambria Math" w:hAnsi="Cambria Math"/>
+                        </w:rPr>
+                        <m:t>f</m:t>
+                      </m:r>
+                    </m:e>
+                    <m:sub>
+                      <m:r>
+                        <w:rPr>
+                          <w:rFonts w:ascii="Cambria Math" w:hAnsi="Cambria Math"/>
+                        </w:rPr>
+                        <m:t>j</m:t>
+                      </m:r>
+                    </m:sub>
+                  </m:sSub>
+                </m:e>
+              </m:nary>
+            </m:den>
+          </m:f>
+        </m:oMath>
+      </m:oMathPara>
     </w:p>
     <w:p>
       <w:pPr>
@@ -1246,22 +1473,7 @@
         </w:numPr>
       </w:pPr>
       <w:r>
-        <w:t xml:space="preserve">Strategy-based fitness: An agent in the next generation inherits a strategy based on the average fitness achieved by all agents that followed that strategy in the previous generation.  The probability that an agent inherits a particular strategy is </w:t>
-      </w:r>
-      <w:r>
-        <w:t xml:space="preserve">equal to the normalized average fitness achieved </w:t>
-      </w:r>
-      <w:r>
-        <w:t xml:space="preserve">by all agents </w:t>
-      </w:r>
-      <w:r>
-        <w:t>within the group that followed that strategy during</w:t>
-      </w:r>
-      <w:r>
-        <w:t xml:space="preserve"> the previous generation</w:t>
-      </w:r>
-      <w:r>
-        <w:t xml:space="preserve"> </w:t>
+        <w:t xml:space="preserve">Strategy-based fitness: An agent in the next generation inherits a strategy based on the average fitness achieved by all agents that followed that strategy in the previous generation.  The probability that an agent inherits a particular strategy is equal to the normalized average fitness achieved by all agents within the group that followed that strategy during the previous generation </w:t>
       </w:r>
       <w:r>
         <w:fldChar w:fldCharType="begin"/>
@@ -1281,19 +1493,285 @@
       <w:r>
         <w:t>.</w:t>
       </w:r>
-    </w:p>
-    <w:p>
-      <w:pPr>
-        <w:pStyle w:val="Body"/>
-      </w:pPr>
-      <w:r>
-        <w:t>The process used to evolve the population is no</w:t>
-      </w:r>
-      <w:r>
-        <w:t>t</w:t>
-      </w:r>
-      <w:r>
-        <w:t xml:space="preserve"> clearly documented in </w:t>
+      <w:r>
+        <w:t xml:space="preserve">  </w:t>
+      </w:r>
+      <w:r>
+        <w:t xml:space="preserve">Let </w:t>
+      </w:r>
+      <w:proofErr w:type="spellStart"/>
+      <w:r>
+        <w:rPr>
+          <w:i/>
+        </w:rPr>
+        <w:t>S</w:t>
+      </w:r>
+      <w:r>
+        <w:rPr>
+          <w:i/>
+          <w:vertAlign w:val="subscript"/>
+        </w:rPr>
+        <w:t>k</w:t>
+      </w:r>
+      <w:proofErr w:type="spellEnd"/>
+      <w:r>
+        <w:t xml:space="preserve"> be the set of agents following strategy </w:t>
+      </w:r>
+      <w:r>
+        <w:rPr>
+          <w:i/>
+        </w:rPr>
+        <w:t>k</w:t>
+      </w:r>
+      <w:r>
+        <w:t xml:space="preserve">.  </w:t>
+      </w:r>
+      <w:r>
+        <w:t>Mathematically, t</w:t>
+      </w:r>
+      <w:r>
+        <w:t xml:space="preserve">he probability </w:t>
+      </w:r>
+      <w:proofErr w:type="spellStart"/>
+      <w:r>
+        <w:rPr>
+          <w:i/>
+        </w:rPr>
+        <w:t>p</w:t>
+      </w:r>
+      <w:r>
+        <w:rPr>
+          <w:i/>
+          <w:vertAlign w:val="subscript"/>
+        </w:rPr>
+        <w:t>k</w:t>
+      </w:r>
+      <w:proofErr w:type="spellEnd"/>
+      <w:r>
+        <w:t xml:space="preserve"> that a child agent inherits a particular strategy </w:t>
+      </w:r>
+      <w:r>
+        <w:rPr>
+          <w:i/>
+        </w:rPr>
+        <w:t>k</w:t>
+      </w:r>
+      <w:r>
+        <w:t xml:space="preserve"> is given by the following equation:</w:t>
+      </w:r>
+    </w:p>
+    <w:p>
+      <w:pPr>
+        <w:pStyle w:val="Body"/>
+        <w:ind w:left="360"/>
+      </w:pPr>
+      <m:oMathPara>
+        <m:oMath>
+          <m:sSub>
+            <m:sSubPr>
+              <m:ctrlPr>
+                <w:rPr>
+                  <w:rFonts w:ascii="Cambria Math" w:hAnsi="Cambria Math"/>
+                  <w:i/>
+                </w:rPr>
+              </m:ctrlPr>
+            </m:sSubPr>
+            <m:e>
+              <m:r>
+                <w:rPr>
+                  <w:rFonts w:ascii="Cambria Math" w:hAnsi="Cambria Math"/>
+                </w:rPr>
+                <m:t>p</m:t>
+              </m:r>
+            </m:e>
+            <m:sub>
+              <m:r>
+                <w:rPr>
+                  <w:rFonts w:ascii="Cambria Math" w:hAnsi="Cambria Math"/>
+                </w:rPr>
+                <m:t>k</m:t>
+              </m:r>
+            </m:sub>
+          </m:sSub>
+          <m:r>
+            <w:rPr>
+              <w:rFonts w:ascii="Cambria Math" w:hAnsi="Cambria Math"/>
+            </w:rPr>
+            <m:t>=</m:t>
+          </m:r>
+          <m:d>
+            <m:dPr>
+              <m:ctrlPr>
+                <w:rPr>
+                  <w:rFonts w:ascii="Cambria Math" w:hAnsi="Cambria Math"/>
+                  <w:i/>
+                </w:rPr>
+              </m:ctrlPr>
+            </m:dPr>
+            <m:e>
+              <m:r>
+                <w:rPr>
+                  <w:rFonts w:ascii="Cambria Math" w:hAnsi="Cambria Math"/>
+                </w:rPr>
+                <m:t>1-μ</m:t>
+              </m:r>
+            </m:e>
+          </m:d>
+          <m:f>
+            <m:fPr>
+              <m:ctrlPr>
+                <w:rPr>
+                  <w:rFonts w:ascii="Cambria Math" w:hAnsi="Cambria Math"/>
+                  <w:i/>
+                </w:rPr>
+              </m:ctrlPr>
+            </m:fPr>
+            <m:num>
+              <m:nary>
+                <m:naryPr>
+                  <m:chr m:val="∑"/>
+                  <m:limLoc m:val="subSup"/>
+                  <m:supHide m:val="1"/>
+                  <m:ctrlPr>
+                    <w:rPr>
+                      <w:rFonts w:ascii="Cambria Math" w:hAnsi="Cambria Math"/>
+                      <w:i/>
+                    </w:rPr>
+                  </m:ctrlPr>
+                </m:naryPr>
+                <m:sub>
+                  <m:r>
+                    <w:rPr>
+                      <w:rFonts w:ascii="Cambria Math" w:hAnsi="Cambria Math"/>
+                    </w:rPr>
+                    <m:t>i∈</m:t>
+                  </m:r>
+                  <m:sSub>
+                    <m:sSubPr>
+                      <m:ctrlPr>
+                        <w:rPr>
+                          <w:rFonts w:ascii="Cambria Math" w:hAnsi="Cambria Math"/>
+                          <w:i/>
+                        </w:rPr>
+                      </m:ctrlPr>
+                    </m:sSubPr>
+                    <m:e>
+                      <m:r>
+                        <w:rPr>
+                          <w:rFonts w:ascii="Cambria Math" w:hAnsi="Cambria Math"/>
+                        </w:rPr>
+                        <m:t>S</m:t>
+                      </m:r>
+                    </m:e>
+                    <m:sub>
+                      <m:r>
+                        <w:rPr>
+                          <w:rFonts w:ascii="Cambria Math" w:hAnsi="Cambria Math"/>
+                        </w:rPr>
+                        <m:t>k</m:t>
+                      </m:r>
+                    </m:sub>
+                  </m:sSub>
+                </m:sub>
+                <m:sup/>
+                <m:e>
+                  <m:sSub>
+                    <m:sSubPr>
+                      <m:ctrlPr>
+                        <w:rPr>
+                          <w:rFonts w:ascii="Cambria Math" w:hAnsi="Cambria Math"/>
+                          <w:i/>
+                        </w:rPr>
+                      </m:ctrlPr>
+                    </m:sSubPr>
+                    <m:e>
+                      <m:r>
+                        <w:rPr>
+                          <w:rFonts w:ascii="Cambria Math" w:hAnsi="Cambria Math"/>
+                        </w:rPr>
+                        <m:t>f</m:t>
+                      </m:r>
+                    </m:e>
+                    <m:sub>
+                      <m:r>
+                        <w:rPr>
+                          <w:rFonts w:ascii="Cambria Math" w:hAnsi="Cambria Math"/>
+                        </w:rPr>
+                        <m:t>k</m:t>
+                      </m:r>
+                    </m:sub>
+                  </m:sSub>
+                </m:e>
+              </m:nary>
+            </m:num>
+            <m:den>
+              <m:nary>
+                <m:naryPr>
+                  <m:chr m:val="∑"/>
+                  <m:limLoc m:val="subSup"/>
+                  <m:ctrlPr>
+                    <w:rPr>
+                      <w:rFonts w:ascii="Cambria Math" w:hAnsi="Cambria Math"/>
+                      <w:i/>
+                    </w:rPr>
+                  </m:ctrlPr>
+                </m:naryPr>
+                <m:sub>
+                  <m:r>
+                    <w:rPr>
+                      <w:rFonts w:ascii="Cambria Math" w:hAnsi="Cambria Math"/>
+                    </w:rPr>
+                    <m:t>j=1</m:t>
+                  </m:r>
+                </m:sub>
+                <m:sup>
+                  <m:r>
+                    <w:rPr>
+                      <w:rFonts w:ascii="Cambria Math" w:hAnsi="Cambria Math"/>
+                    </w:rPr>
+                    <m:t>N</m:t>
+                  </m:r>
+                </m:sup>
+                <m:e>
+                  <m:sSub>
+                    <m:sSubPr>
+                      <m:ctrlPr>
+                        <w:rPr>
+                          <w:rFonts w:ascii="Cambria Math" w:hAnsi="Cambria Math"/>
+                          <w:i/>
+                        </w:rPr>
+                      </m:ctrlPr>
+                    </m:sSubPr>
+                    <m:e>
+                      <m:r>
+                        <w:rPr>
+                          <w:rFonts w:ascii="Cambria Math" w:hAnsi="Cambria Math"/>
+                        </w:rPr>
+                        <m:t>f</m:t>
+                      </m:r>
+                    </m:e>
+                    <m:sub>
+                      <m:r>
+                        <w:rPr>
+                          <w:rFonts w:ascii="Cambria Math" w:hAnsi="Cambria Math"/>
+                        </w:rPr>
+                        <m:t>j</m:t>
+                      </m:r>
+                    </m:sub>
+                  </m:sSub>
+                </m:e>
+              </m:nary>
+            </m:den>
+          </m:f>
+        </m:oMath>
+      </m:oMathPara>
+    </w:p>
+    <w:p>
+      <w:pPr>
+        <w:pStyle w:val="Body"/>
+      </w:pPr>
+      <w:r>
+        <w:t xml:space="preserve">The process used to evolve the population is not clearly documented in </w:t>
       </w:r>
       <w:r>
         <w:fldChar w:fldCharType="begin"/>
@@ -1352,16 +1830,7 @@
         <w:pStyle w:val="Body"/>
       </w:pPr>
       <w:r>
-        <w:t xml:space="preserve">In both cases, the model can optionally incorporate the possibility of mutation.  </w:t>
-      </w:r>
-      <w:r>
-        <w:t>If the chance of mutation is i</w:t>
-      </w:r>
-      <w:r>
-        <w:t>ncorporated into the model then, when determining the strategy to be followed by an agent in the following generation, there is a small change that a mutation will occur.  When a mutation occurs, then the agent’s strategy is selected from among the available strategies with equal probability.</w:t>
-      </w:r>
-      <w:r>
-        <w:t xml:space="preserve">  The following studies incorporate mutations: </w:t>
+        <w:t xml:space="preserve">The following studies incorporate mutations: </w:t>
       </w:r>
       <w:r>
         <w:fldChar w:fldCharType="begin"/>
@@ -1507,6 +1976,16 @@
       <w:r>
         <w:t>.</w:t>
       </w:r>
+    </w:p>
+    <w:p>
+      <w:pPr>
+        <w:pStyle w:val="Heading2"/>
+      </w:pPr>
+      <w:r>
+        <w:t>Populations with Groups</w:t>
+      </w:r>
+      <w:bookmarkStart w:id="0" w:name="_GoBack"/>
+      <w:bookmarkEnd w:id="0"/>
     </w:p>
     <w:p>
       <w:pPr>
@@ -2208,7 +2687,11 @@
         <w:t xml:space="preserve"> below).  An </w:t>
       </w:r>
       <w:r>
-        <w:t>agent’s reputation score is increased by one if its action is deemed to be good and decreased by one otherwise.  If changing the agent’s score would cause it to move outside the established bounds th</w:t>
+        <w:t xml:space="preserve">agent’s reputation score is increased by one if its </w:t>
+      </w:r>
+      <w:r>
+        <w:lastRenderedPageBreak/>
+        <w:t>action is deemed to be good and decreased by one otherwise.  If changing the agent’s score would cause it to move outside the established bounds th</w:t>
       </w:r>
       <w:r>
         <w:t>en its score remains unchanged.</w:t>
@@ -2911,6 +3394,7 @@
         <w:pStyle w:val="Body"/>
       </w:pPr>
       <w:r>
+        <w:lastRenderedPageBreak/>
         <w:t xml:space="preserve">Some observation models factor in the chance that agents may make errors when observing interactions </w:t>
       </w:r>
       <w:r>
@@ -3802,7 +4286,11 @@
         <w:t xml:space="preserve">gns a moral value </w:t>
       </w:r>
       <w:r>
-        <w:t>to all possible situations that an agent may encounter.  The order of an assessment rule depends on the level of granularity that is used to distinguish situations to be assessed.  A first-order assessment rule only considers the donor action and therefore only disti</w:t>
+        <w:t xml:space="preserve">to all possible situations that an agent may encounter.  The order of an assessment rule depends on the level of granularity that is used </w:t>
+      </w:r>
+      <w:r>
+        <w:lastRenderedPageBreak/>
+        <w:t>to distinguish situations to be assessed.  A first-order assessment rule only considers the donor action and therefore only disti</w:t>
       </w:r>
       <w:r>
         <w:t>nguishes two situations while a</w:t>
@@ -4697,6 +5185,7 @@
         </w:numPr>
       </w:pPr>
       <w:r>
+        <w:lastRenderedPageBreak/>
         <w:t>CO/</w:t>
       </w:r>
       <w:r>
@@ -5319,6 +5808,7 @@
         <w:pStyle w:val="Body"/>
       </w:pPr>
       <w:r>
+        <w:lastRenderedPageBreak/>
         <w:t>Using computer simulations, t</w:t>
       </w:r>
       <w:r>
@@ -5662,7 +6152,11 @@
         <w:t>bad or good.</w:t>
       </w:r>
       <w:r>
-        <w:t xml:space="preserve">  The authors propose a simple assessment rule that is now referred to as </w:t>
+        <w:t xml:space="preserve">  The </w:t>
+      </w:r>
+      <w:r>
+        <w:lastRenderedPageBreak/>
+        <w:t xml:space="preserve">authors propose a simple assessment rule that is now referred to as </w:t>
       </w:r>
       <w:r>
         <w:rPr>
@@ -6061,6 +6555,7 @@
         <w:pStyle w:val="Body"/>
       </w:pPr>
       <w:r>
+        <w:lastRenderedPageBreak/>
         <w:t xml:space="preserve">An alternative strategy, attributed to </w:t>
       </w:r>
       <w:proofErr w:type="spellStart"/>
@@ -6387,6 +6882,7 @@
         <w:pStyle w:val="Body"/>
       </w:pPr>
       <w:r>
+        <w:lastRenderedPageBreak/>
         <w:t>(</w:t>
       </w:r>
       <w:proofErr w:type="gramStart"/>
@@ -7393,6 +7889,7 @@
               <w:jc w:val="center"/>
             </w:pPr>
             <w:r>
+              <w:lastRenderedPageBreak/>
               <w:t>Bad</w:t>
             </w:r>
           </w:p>
@@ -9084,6 +9581,7 @@
       <w:bookmarkStart w:id="14" w:name="_Ref316587568"/>
       <w:proofErr w:type="spellStart"/>
       <w:r>
+        <w:lastRenderedPageBreak/>
         <w:t>Ohtsuki</w:t>
       </w:r>
       <w:proofErr w:type="spellEnd"/>
@@ -9290,7 +9788,7 @@
         <w:rStyle w:val="PageNumber"/>
         <w:noProof/>
       </w:rPr>
-      <w:t>14</w:t>
+      <w:t>3</w:t>
     </w:r>
     <w:r>
       <w:rPr>

</xml_diff>

<commit_message>
made some progress outlining observation model section
</commit_message>
<xml_diff>
--- a/pacheco-summary.docx
+++ b/pacheco-summary.docx
@@ -1,6 +1,6 @@
 
 <file path=word/document.xml><?xml version="1.0" encoding="utf-8"?>
-<w:document xmlns:wpc="http://schemas.microsoft.com/office/word/2010/wordprocessingCanvas" xmlns:mo="http://schemas.microsoft.com/office/mac/office/2008/main" xmlns:mc="http://schemas.openxmlformats.org/markup-compatibility/2006" xmlns:mv="urn:schemas-microsoft-com:mac:vml" xmlns:o="urn:schemas-microsoft-com:office:office" xmlns:r="http://schemas.openxmlformats.org/officeDocument/2006/relationships" xmlns:m="http://schemas.openxmlformats.org/officeDocument/2006/math" xmlns:v="urn:schemas-microsoft-com:vml" xmlns:wp14="http://schemas.microsoft.com/office/word/2010/wordprocessingDrawing" xmlns:wp="http://schemas.openxmlformats.org/drawingml/2006/wordprocessingDrawing" xmlns:w10="urn:schemas-microsoft-com:office:word" xmlns:w="http://schemas.openxmlformats.org/wordprocessingml/2006/main" xmlns:w14="http://schemas.microsoft.com/office/word/2010/wordml" xmlns:wpg="http://schemas.microsoft.com/office/word/2010/wordprocessingGroup" xmlns:wpi="http://schemas.microsoft.com/office/word/2010/wordprocessingInk" xmlns:wne="http://schemas.microsoft.com/office/word/2006/wordml" xmlns:wps="http://schemas.microsoft.com/office/word/2010/wordprocessingShape" mc:Ignorable="w14 wp14">
+<w:document xmlns:wpc="http://schemas.microsoft.com/office/word/2010/wordprocessingCanvas" xmlns:mc="http://schemas.openxmlformats.org/markup-compatibility/2006" xmlns:o="urn:schemas-microsoft-com:office:office" xmlns:r="http://schemas.openxmlformats.org/officeDocument/2006/relationships" xmlns:m="http://schemas.openxmlformats.org/officeDocument/2006/math" xmlns:v="urn:schemas-microsoft-com:vml" xmlns:wp14="http://schemas.microsoft.com/office/word/2010/wordprocessingDrawing" xmlns:wp="http://schemas.openxmlformats.org/drawingml/2006/wordprocessingDrawing" xmlns:w10="urn:schemas-microsoft-com:office:word" xmlns:w="http://schemas.openxmlformats.org/wordprocessingml/2006/main" xmlns:w14="http://schemas.microsoft.com/office/word/2010/wordml" xmlns:w15="http://schemas.microsoft.com/office/word/2012/wordml" xmlns:wpg="http://schemas.microsoft.com/office/word/2010/wordprocessingGroup" xmlns:wpi="http://schemas.microsoft.com/office/word/2010/wordprocessingInk" xmlns:wne="http://schemas.microsoft.com/office/word/2006/wordml" xmlns:wps="http://schemas.microsoft.com/office/word/2010/wordprocessingShape" mc:Ignorable="w14 w15 wp14">
   <w:body>
     <w:p>
       <w:pPr>
@@ -350,7 +350,10 @@
         <w:t xml:space="preserve">  </w:t>
       </w:r>
       <w:r>
-        <w:t>The payouts for the game are described in the following table.</w:t>
+        <w:t>The payouts for the game are d</w:t>
+      </w:r>
+      <w:r>
+        <w:t>escribed in the following table:</w:t>
       </w:r>
     </w:p>
     <w:p>
@@ -913,7 +916,13 @@
         </w:numPr>
       </w:pPr>
       <w:r>
-        <w:t xml:space="preserve">Random selection with fixed number of rounds – </w:t>
+        <w:t xml:space="preserve">Random </w:t>
+      </w:r>
+      <w:r>
+        <w:t>pairing</w:t>
+      </w:r>
+      <w:r>
+        <w:t xml:space="preserve"> with fixed number of rounds – </w:t>
       </w:r>
       <w:r>
         <w:t>In this case, for each round, one agent is selected at random to play the donor role and a second agent is randomly selected to play the recipient role.</w:t>
@@ -934,7 +943,13 @@
         </w:numPr>
       </w:pPr>
       <w:r>
-        <w:t xml:space="preserve">Random selection with random number of rounds – </w:t>
+        <w:t xml:space="preserve">Random </w:t>
+      </w:r>
+      <w:r>
+        <w:t>pairing</w:t>
+      </w:r>
+      <w:r>
+        <w:t xml:space="preserve"> with random number of rounds – </w:t>
       </w:r>
       <w:r>
         <w:t xml:space="preserve">This </w:t>
@@ -1057,8 +1072,6 @@
       <w:r>
         <w:t xml:space="preserve">  For some purposes, it is necessary to identify which groups are neighbors.  In this case, the groups can be structured or unstructured.  As with the agent population, when the groups are unstructured</w:t>
       </w:r>
-      <w:bookmarkStart w:id="0" w:name="_GoBack"/>
-      <w:bookmarkEnd w:id="0"/>
     </w:p>
     <w:p>
       <w:pPr>
@@ -1085,7 +1098,11 @@
         <w:t xml:space="preserve">a new generation of agents is created.  The strategy followed by each agent in the following generation is determined based on the </w:t>
       </w:r>
       <w:r>
-        <w:t xml:space="preserve">fitness demonstrated by the agents in the </w:t>
+        <w:t xml:space="preserve">fitness demonstrated by </w:t>
+      </w:r>
+      <w:r>
+        <w:lastRenderedPageBreak/>
+        <w:t xml:space="preserve">the agents in the </w:t>
       </w:r>
       <w:r>
         <w:t xml:space="preserve">previous </w:t>
@@ -1132,12 +1149,14 @@
       <w:r>
         <w:t xml:space="preserve"> be the fitness of agent </w:t>
       </w:r>
+      <w:proofErr w:type="spellStart"/>
       <w:r>
         <w:rPr>
           <w:i/>
         </w:rPr>
         <w:t>i</w:t>
       </w:r>
+      <w:proofErr w:type="spellEnd"/>
       <w:r>
         <w:t xml:space="preserve"> and </w:t>
       </w:r>
@@ -1145,8 +1164,13 @@
         <w:sym w:font="Symbol" w:char="F06D"/>
       </w:r>
       <w:r>
-        <w:t xml:space="preserve"> represent the probability that a mutation has occurred.  If mutations are not included in the evolution process then </w:t>
-      </w:r>
+        <w:t xml:space="preserve"> represent the probability that a mutation has occurred.  If mutations are not included in the evolution process </w:t>
+      </w:r>
+      <w:proofErr w:type="gramStart"/>
+      <w:r>
+        <w:t xml:space="preserve">then </w:t>
+      </w:r>
+      <w:proofErr w:type="gramEnd"/>
       <m:oMath>
         <m:r>
           <w:rPr>
@@ -1216,8 +1240,13 @@
         <w:fldChar w:fldCharType="separate"/>
       </w:r>
       <w:r>
-        <w:t>[3]</w:t>
-      </w:r>
+        <w:t>[3</w:t>
+      </w:r>
+      <w:proofErr w:type="gramStart"/>
+      <w:r>
+        <w:t>]</w:t>
+      </w:r>
+      <w:proofErr w:type="gramEnd"/>
       <w:r>
         <w:fldChar w:fldCharType="end"/>
       </w:r>
@@ -1321,12 +1350,14 @@
       <w:r>
         <w:t xml:space="preserve"> that a child agent inherits its strategy from agent </w:t>
       </w:r>
+      <w:proofErr w:type="spellStart"/>
       <w:r>
         <w:rPr>
           <w:i/>
         </w:rPr>
         <w:t>i</w:t>
       </w:r>
+      <w:proofErr w:type="spellEnd"/>
       <w:r>
         <w:t xml:space="preserve"> is given by the following equation:</w:t>
       </w:r>
@@ -1554,6 +1585,7 @@
       <w:r>
         <w:t xml:space="preserve">Let </w:t>
       </w:r>
+      <w:proofErr w:type="gramStart"/>
       <w:r>
         <w:rPr>
           <w:i/>
@@ -1567,6 +1599,7 @@
         </w:rPr>
         <w:t>(</w:t>
       </w:r>
+      <w:proofErr w:type="gramEnd"/>
       <w:r>
         <w:rPr>
           <w:i/>
@@ -1608,6 +1641,7 @@
       <w:r>
         <w:t xml:space="preserve">he probability </w:t>
       </w:r>
+      <w:proofErr w:type="spellStart"/>
       <w:r>
         <w:rPr>
           <w:i/>
@@ -1621,6 +1655,7 @@
         </w:rPr>
         <w:t>k</w:t>
       </w:r>
+      <w:proofErr w:type="spellEnd"/>
       <w:r>
         <w:t xml:space="preserve"> that a child agent inherits a particular strategy </w:t>
       </w:r>
@@ -1901,8 +1936,13 @@
         <w:fldChar w:fldCharType="separate"/>
       </w:r>
       <w:r>
-        <w:t>[9]</w:t>
-      </w:r>
+        <w:t>[9</w:t>
+      </w:r>
+      <w:proofErr w:type="gramStart"/>
+      <w:r>
+        <w:t>]</w:t>
+      </w:r>
+      <w:proofErr w:type="gramEnd"/>
       <w:r>
         <w:fldChar w:fldCharType="end"/>
       </w:r>
@@ -1960,8 +2000,13 @@
         <w:fldChar w:fldCharType="separate"/>
       </w:r>
       <w:r>
-        <w:t>[3]</w:t>
-      </w:r>
+        <w:t>[3</w:t>
+      </w:r>
+      <w:proofErr w:type="gramStart"/>
+      <w:r>
+        <w:t>]</w:t>
+      </w:r>
+      <w:proofErr w:type="gramEnd"/>
       <w:r>
         <w:fldChar w:fldCharType="end"/>
       </w:r>
@@ -2136,11 +2181,13 @@
         <w:t>strategy from the entire population of agents</w:t>
       </w:r>
       <w:r>
-        <w:t xml:space="preserve"> </w:t>
-      </w:r>
-      <w:r>
-        <w:t xml:space="preserve">with probability </w:t>
-      </w:r>
+        <w:t xml:space="preserve"> with </w:t>
+      </w:r>
+      <w:proofErr w:type="gramStart"/>
+      <w:r>
+        <w:t xml:space="preserve">probability </w:t>
+      </w:r>
+      <w:proofErr w:type="gramEnd"/>
       <m:oMath>
         <m:d>
           <m:dPr>
@@ -2360,19 +2407,7 @@
                     <w:rPr>
                       <w:rFonts w:ascii="Cambria Math" w:hAnsi="Cambria Math"/>
                     </w:rPr>
-                    <m:t>1</m:t>
-                  </m:r>
-                  <m:r>
-                    <w:rPr>
-                      <w:rFonts w:ascii="Cambria Math" w:hAnsi="Cambria Math"/>
-                    </w:rPr>
-                    <m:t>,  &amp;</m:t>
-                  </m:r>
-                  <m:r>
-                    <w:rPr>
-                      <w:rFonts w:ascii="Cambria Math" w:hAnsi="Cambria Math"/>
-                    </w:rPr>
-                    <m:t>i∈</m:t>
+                    <m:t>1,  &amp;i∈</m:t>
                   </m:r>
                   <m:sSub>
                     <m:sSubPr>
@@ -2406,25 +2441,7 @@
                     <w:rPr>
                       <w:rFonts w:ascii="Cambria Math" w:hAnsi="Cambria Math"/>
                     </w:rPr>
-                    <m:t>0</m:t>
-                  </m:r>
-                  <m:r>
-                    <w:rPr>
-                      <w:rFonts w:ascii="Cambria Math" w:hAnsi="Cambria Math"/>
-                    </w:rPr>
-                    <m:t>,  &amp;</m:t>
-                  </m:r>
-                  <m:r>
-                    <w:rPr>
-                      <w:rFonts w:ascii="Cambria Math" w:hAnsi="Cambria Math"/>
-                    </w:rPr>
-                    <m:t>i</m:t>
-                  </m:r>
-                  <m:r>
-                    <w:rPr>
-                      <w:rFonts w:ascii="Cambria Math" w:hAnsi="Cambria Math"/>
-                    </w:rPr>
-                    <m:t>∉</m:t>
+                    <m:t>0,  &amp;i∉</m:t>
                   </m:r>
                   <m:sSub>
                     <m:sSubPr>
@@ -2503,12 +2520,14 @@
       <w:r>
         <w:t xml:space="preserve"> in the next generation inherits its strategy from agent </w:t>
       </w:r>
+      <w:proofErr w:type="spellStart"/>
       <w:r>
         <w:rPr>
           <w:i/>
         </w:rPr>
         <w:t>i</w:t>
       </w:r>
+      <w:proofErr w:type="spellEnd"/>
       <w:r>
         <w:t xml:space="preserve"> is given by the following equation:</w:t>
       </w:r>
@@ -3056,14 +3075,12 @@
         <w:t>k</w:t>
       </w:r>
       <w:r>
-        <w:t>.</w:t>
-      </w:r>
-      <w:r>
-        <w:t xml:space="preserve">  </w:t>
+        <w:t xml:space="preserve">.  </w:t>
       </w:r>
       <w:r>
         <w:t xml:space="preserve">If the strategy-based fitness method is used then the probability </w:t>
       </w:r>
+      <w:proofErr w:type="spellStart"/>
       <w:r>
         <w:rPr>
           <w:i/>
@@ -3077,8 +3094,13 @@
         </w:rPr>
         <w:t>k</w:t>
       </w:r>
-      <w:r>
-        <w:t xml:space="preserve"> that a child agent destined to be a member of group </w:t>
+      <w:proofErr w:type="spellEnd"/>
+      <w:r>
+        <w:t xml:space="preserve"> that </w:t>
+      </w:r>
+      <w:r>
+        <w:lastRenderedPageBreak/>
+        <w:t xml:space="preserve">a child agent destined to be a member of group </w:t>
       </w:r>
       <w:r>
         <w:rPr>
@@ -3655,105 +3677,41 @@
         <w:t xml:space="preserve">When the agent population is divided into groups, the </w:t>
       </w:r>
       <w:r>
-        <w:t>groups can optionally.</w:t>
-      </w:r>
-    </w:p>
-    <w:p>
-      <w:pPr>
-        <w:pStyle w:val="Body"/>
-      </w:pPr>
-      <w:r>
-        <w:t>The population can optionally be divided into groups.</w:t>
-      </w:r>
-      <w:r>
-        <w:t xml:space="preserve">  In this case, when pairing agents together</w:t>
-      </w:r>
-    </w:p>
-    <w:p>
-      <w:pPr>
-        <w:pStyle w:val="Body"/>
-      </w:pPr>
-      <w:r>
-        <w:t>In the case of multiple groups</w:t>
-      </w:r>
-      <w:r>
-        <w:t xml:space="preserve"> </w:t>
+        <w:t xml:space="preserve">groups may have </w:t>
+      </w:r>
+      <w:r>
+        <w:t>one or more characteristics</w:t>
+      </w:r>
+      <w:r>
+        <w:t xml:space="preserve"> that can be evolved.  For example, in </w:t>
       </w:r>
       <w:r>
         <w:fldChar w:fldCharType="begin"/>
       </w:r>
       <w:r>
-        <w:instrText xml:space="preserve"> REF _Ref315845100 \r \h </w:instrText>
+        <w:instrText xml:space="preserve"> REF _Ref314659379 \r \h </w:instrText>
       </w:r>
       <w:r>
         <w:fldChar w:fldCharType="separate"/>
       </w:r>
       <w:r>
-        <w:t>[6]</w:t>
+        <w:t>[13]</w:t>
       </w:r>
       <w:r>
         <w:fldChar w:fldCharType="end"/>
       </w:r>
       <w:r>
-        <w:fldChar w:fldCharType="begin"/>
-      </w:r>
-      <w:r>
-        <w:instrText xml:space="preserve"> REF _Ref315669884 \r \h </w:instrText>
-      </w:r>
-      <w:r>
-        <w:fldChar w:fldCharType="separate"/>
-      </w:r>
-      <w:r>
-        <w:t>[8]</w:t>
-      </w:r>
-      <w:r>
-        <w:fldChar w:fldCharType="end"/>
-      </w:r>
-      <w:r>
-        <w:fldChar w:fldCharType="begin"/>
-      </w:r>
-      <w:r>
-        <w:instrText xml:space="preserve"> REF _Ref316592245 \r \h </w:instrText>
-      </w:r>
-      <w:r>
-        <w:fldChar w:fldCharType="separate"/>
-      </w:r>
-      <w:r>
-        <w:t>[12]</w:t>
-      </w:r>
-      <w:r>
-        <w:fldChar w:fldCharType="end"/>
-      </w:r>
-      <w:r>
-        <w:fldChar w:fldCharType="begin"/>
-      </w:r>
-      <w:r>
-        <w:instrText xml:space="preserve"> REF _Ref314659379 \r \h </w:instrText>
-      </w:r>
-      <w:r>
-        <w:fldChar w:fldCharType="separate"/>
-      </w:r>
-      <w:r>
-        <w:t>[13]</w:t>
-      </w:r>
-      <w:r>
-        <w:fldChar w:fldCharType="end"/>
-      </w:r>
-      <w:r>
-        <w:t xml:space="preserve">, </w:t>
-      </w:r>
-      <w:r>
-        <w:t>an agent can either inherit its</w:t>
-      </w:r>
-      <w:r>
-        <w:t xml:space="preserve"> strategy locally from </w:t>
-      </w:r>
-      <w:r>
-        <w:t>its own group or globally from all groups.  With</w:t>
-      </w:r>
-      <w:r>
-        <w:t xml:space="preserve"> probability </w:t>
-      </w:r>
+        <w:t xml:space="preserve"> each group possesses an assessment rule that is shared by all members of the group.  In this case, the group characteristics can optionally be evolved before starting the next generation.  The average payout earned by all agents in a group is used as the group’s fitness measure.</w:t>
+      </w:r>
+    </w:p>
+    <w:p>
+      <w:pPr>
+        <w:pStyle w:val="Body"/>
+      </w:pPr>
+      <w:r>
+        <w:t xml:space="preserve">For each possible pair of neighboring groups, the pair is selected to participate in the group evolution process with probability </w:t>
+      </w:r>
+      <w:proofErr w:type="spellStart"/>
       <w:r>
         <w:rPr>
           <w:i/>
@@ -3761,83 +3719,66 @@
         <w:t>p</w:t>
       </w:r>
       <w:r>
-        <w:t xml:space="preserve"> </w:t>
-      </w:r>
-      <w:r>
-        <w:t xml:space="preserve">an agent </w:t>
-      </w:r>
-      <w:r>
-        <w:t>inherits it</w:t>
-      </w:r>
-      <w:r>
-        <w:t>s</w:t>
-      </w:r>
-      <w:r>
-        <w:t xml:space="preserve"> strategy </w:t>
-      </w:r>
-      <w:r>
-        <w:t xml:space="preserve">locally from its own group </w:t>
-      </w:r>
-      <w:r>
-        <w:t xml:space="preserve">and with probability 1 – p it inherits its strategy </w:t>
-      </w:r>
-      <w:r>
-        <w:t xml:space="preserve">globally from the </w:t>
-      </w:r>
-      <w:r>
-        <w:t>combined</w:t>
-      </w:r>
-      <w:r>
-        <w:t xml:space="preserve"> population of agents </w:t>
-      </w:r>
-      <w:r>
-        <w:t>from</w:t>
-      </w:r>
-      <w:r>
-        <w:t xml:space="preserve"> all groups.</w:t>
-      </w:r>
-      <w:r>
-        <w:t xml:space="preserve">  </w:t>
-      </w:r>
-      <w:r>
-        <w:t xml:space="preserve">When a strategy is inherited locally then one of the two approaches described above is used.  When a strategy is inherited globally, </w:t>
-      </w:r>
-      <w:r>
-        <w:t xml:space="preserve">the </w:t>
-      </w:r>
-      <w:r>
-        <w:t xml:space="preserve">fitness scores </w:t>
-      </w:r>
-      <w:r>
-        <w:t xml:space="preserve">used to select a strategy </w:t>
-      </w:r>
-      <w:r>
-        <w:t xml:space="preserve">are normalized across </w:t>
-      </w:r>
-      <w:r>
-        <w:t>all groups.</w:t>
-      </w:r>
-    </w:p>
-    <w:p>
-      <w:pPr>
-        <w:pStyle w:val="Body"/>
-      </w:pPr>
-      <w:r>
-        <w:t>In the c</w:t>
-      </w:r>
-      <w:r>
-        <w:t>ase of the multiple groups, there is the option to perform evolution at the group level</w:t>
-      </w:r>
-      <w:r>
-        <w:t xml:space="preserve"> as well</w:t>
-      </w:r>
-      <w:r>
-        <w:t xml:space="preserve">.  For example, in </w:t>
-      </w:r>
+        <w:rPr>
+          <w:i/>
+          <w:vertAlign w:val="subscript"/>
+        </w:rPr>
+        <w:t>G</w:t>
+      </w:r>
+      <w:r>
+        <w:t>.</w:t>
+      </w:r>
+      <w:proofErr w:type="spellEnd"/>
+      <w:r>
+        <w:t xml:space="preserve">  If a pair is selected for evolution, then </w:t>
+      </w:r>
+      <w:r>
+        <w:t>based on the fitness of the two groups, one group is selected to be evolved.  The characteristics of the selected group are modified to become more similar to the characteristics of the other group.</w:t>
+      </w:r>
+    </w:p>
+    <w:p>
+      <w:pPr>
+        <w:pStyle w:val="Body"/>
+      </w:pPr>
       <w:r>
         <w:fldChar w:fldCharType="begin"/>
       </w:r>
       <w:r>
+        <w:instrText xml:space="preserve"> REF _Ref315845100 \r \h </w:instrText>
+      </w:r>
+      <w:r>
+        <w:fldChar w:fldCharType="separate"/>
+      </w:r>
+      <w:r>
+        <w:t>[6</w:t>
+      </w:r>
+      <w:proofErr w:type="gramStart"/>
+      <w:r>
+        <w:t>]</w:t>
+      </w:r>
+      <w:proofErr w:type="gramEnd"/>
+      <w:r>
+        <w:fldChar w:fldCharType="end"/>
+      </w:r>
+      <w:r>
+        <w:fldChar w:fldCharType="begin"/>
+      </w:r>
+      <w:r>
+        <w:instrText xml:space="preserve"> REF _Ref315669884 \r \h </w:instrText>
+      </w:r>
+      <w:r>
+        <w:fldChar w:fldCharType="separate"/>
+      </w:r>
+      <w:r>
+        <w:t>[8]</w:t>
+      </w:r>
+      <w:r>
+        <w:fldChar w:fldCharType="end"/>
+      </w:r>
+      <w:r>
+        <w:fldChar w:fldCharType="begin"/>
+      </w:r>
+      <w:r>
         <w:instrText xml:space="preserve"> REF _Ref316592245 \r \h </w:instrText>
       </w:r>
       <w:r>
@@ -3850,9 +3791,6 @@
         <w:fldChar w:fldCharType="end"/>
       </w:r>
       <w:r>
-        <w:t xml:space="preserve"> and </w:t>
-      </w:r>
-      <w:r>
         <w:fldChar w:fldCharType="begin"/>
       </w:r>
       <w:r>
@@ -3866,23 +3804,6 @@
       </w:r>
       <w:r>
         <w:fldChar w:fldCharType="end"/>
-      </w:r>
-      <w:r>
-        <w:t>, group level evolution is used to evolve the assessment rules used by each group.  The details of this are covered in more detail below.</w:t>
-      </w:r>
-    </w:p>
-    <w:p>
-      <w:pPr>
-        <w:pStyle w:val="Body"/>
-      </w:pPr>
-      <w:r>
-        <w:t>The following population models</w:t>
-      </w:r>
-      <w:r>
-        <w:t xml:space="preserve"> ap</w:t>
-      </w:r>
-      <w:r>
-        <w:t>pear in the reviewed literature (this table needs to be completed)</w:t>
       </w:r>
     </w:p>
     <w:p>
@@ -4321,6 +4242,9 @@
         <w:pStyle w:val="Body"/>
       </w:pPr>
       <w:r>
+        <w:t xml:space="preserve">When playing the indirect reciprocity game, agents base their decision of whether to donate or not on the reputation of the recipient agent.  </w:t>
+      </w:r>
+      <w:r>
         <w:t xml:space="preserve">The </w:t>
       </w:r>
       <w:r>
@@ -4353,9 +4277,11 @@
       <w:r>
         <w:t xml:space="preserve"> choices for bounds are [-5, 5] and [0, 1].</w:t>
       </w:r>
-      <w:r>
-        <w:t xml:space="preserve">  </w:t>
-      </w:r>
+    </w:p>
+    <w:p>
+      <w:pPr>
+        <w:pStyle w:val="Body"/>
+      </w:pPr>
       <w:r>
         <w:t>An agent’s action is deemed either good or bad by an action assessment ru</w:t>
       </w:r>
@@ -4369,69 +4295,69 @@
         <w:t xml:space="preserve"> below).  An </w:t>
       </w:r>
       <w:r>
-        <w:t xml:space="preserve">agent’s reputation score is increased by one if its </w:t>
+        <w:t>agent’s reputation score is increased by one if its action is deemed to be good and decreased by one otherwise.  If changing the agent’s score would cause it to move outside the established bounds th</w:t>
+      </w:r>
+      <w:r>
+        <w:t>en its score remains unchanged.</w:t>
+      </w:r>
+    </w:p>
+    <w:p>
+      <w:pPr>
+        <w:pStyle w:val="Body"/>
+      </w:pPr>
+      <w:r>
+        <w:t>A</w:t>
+      </w:r>
+      <w:r>
+        <w:t>n agent’s reputation score is compared to a</w:t>
+      </w:r>
+      <w:r>
+        <w:t xml:space="preserve"> </w:t>
+      </w:r>
+      <w:r>
+        <w:t>threshold</w:t>
+      </w:r>
+      <w:r>
+        <w:t xml:space="preserve"> </w:t>
+      </w:r>
+      <w:r>
+        <w:t>to determine whether an agent’s moral status is bad or good.  If the agent’s reputation score is greater than or equal to the threshold then the agent’s moral status is good otherwise it is bad.</w:t>
+      </w:r>
+    </w:p>
+    <w:p>
+      <w:pPr>
+        <w:pStyle w:val="Body"/>
+      </w:pPr>
+      <w:r>
+        <w:t xml:space="preserve">The most common </w:t>
+      </w:r>
+      <w:r>
+        <w:t xml:space="preserve">pairing is </w:t>
+      </w:r>
+      <w:r>
+        <w:t>a reputation score whose bounds are [0</w:t>
+      </w:r>
+      <w:r>
+        <w:t xml:space="preserve">, 1] </w:t>
+      </w:r>
+      <w:r>
+        <w:t>and</w:t>
+      </w:r>
+      <w:r>
+        <w:t xml:space="preserve"> a threshold equal to one</w:t>
+      </w:r>
+      <w:r>
+        <w:t xml:space="preserve">.  This </w:t>
+      </w:r>
+      <w:r>
+        <w:t>defines</w:t>
+      </w:r>
+      <w:r>
+        <w:t xml:space="preserve"> a binary reputation score where the agent’s moral status only </w:t>
       </w:r>
       <w:r>
         <w:lastRenderedPageBreak/>
-        <w:t>action is deemed to be good and decreased by one otherwise.  If changing the agent’s score would cause it to move outside the established bounds th</w:t>
-      </w:r>
-      <w:r>
-        <w:t>en its score remains unchanged.</w:t>
-      </w:r>
-    </w:p>
-    <w:p>
-      <w:pPr>
-        <w:pStyle w:val="Body"/>
-      </w:pPr>
-      <w:r>
-        <w:t>A</w:t>
-      </w:r>
-      <w:r>
-        <w:t>n agent’s reputation score is compared to a</w:t>
-      </w:r>
-      <w:r>
-        <w:t xml:space="preserve"> </w:t>
-      </w:r>
-      <w:r>
-        <w:t>threshold</w:t>
-      </w:r>
-      <w:r>
-        <w:t xml:space="preserve"> </w:t>
-      </w:r>
-      <w:r>
-        <w:t>to determine whether an agent’s moral status is bad or good.  If the agent’s reputation score is greater than or equal to the threshold then the agent’s moral status is good otherwise it is bad.</w:t>
-      </w:r>
-    </w:p>
-    <w:p>
-      <w:pPr>
-        <w:pStyle w:val="Body"/>
-      </w:pPr>
-      <w:r>
-        <w:t xml:space="preserve">The most common </w:t>
-      </w:r>
-      <w:r>
-        <w:t xml:space="preserve">pairing is </w:t>
-      </w:r>
-      <w:r>
-        <w:t>a reputation score whose bounds are [0</w:t>
-      </w:r>
-      <w:r>
-        <w:t xml:space="preserve">, 1] </w:t>
-      </w:r>
-      <w:r>
-        <w:t>and</w:t>
-      </w:r>
-      <w:r>
-        <w:t xml:space="preserve"> a threshold equal to one</w:t>
-      </w:r>
-      <w:r>
-        <w:t xml:space="preserve">.  This </w:t>
-      </w:r>
-      <w:r>
-        <w:t>defines</w:t>
-      </w:r>
-      <w:r>
-        <w:t xml:space="preserve"> a binary reputation score where the agent’s moral status only depends on that last action it has taken.</w:t>
+        <w:t>depends on that last action it has taken.</w:t>
       </w:r>
       <w:r>
         <w:t xml:space="preserve">  In this case, the </w:t>
@@ -4458,13 +4384,16 @@
         <w:keepNext/>
       </w:pPr>
       <w:r>
-        <w:t>P</w:t>
-      </w:r>
-      <w:r>
-        <w:t xml:space="preserve">airings </w:t>
-      </w:r>
-      <w:r>
-        <w:t xml:space="preserve">of reputation score and thresholds </w:t>
+        <w:t xml:space="preserve">Common </w:t>
+      </w:r>
+      <w:r>
+        <w:t>reputation score</w:t>
+      </w:r>
+      <w:r>
+        <w:t>s</w:t>
+      </w:r>
+      <w:r>
+        <w:t xml:space="preserve"> and thresholds </w:t>
       </w:r>
       <w:r>
         <w:t xml:space="preserve">used in the reviewed literature </w:t>
@@ -4472,6 +4401,12 @@
       <w:r>
         <w:t>are the following:</w:t>
       </w:r>
+    </w:p>
+    <w:p>
+      <w:pPr>
+        <w:pStyle w:val="Body"/>
+        <w:keepNext/>
+      </w:pPr>
     </w:p>
     <w:tbl>
       <w:tblPr>
@@ -4613,10 +4548,7 @@
               <w:keepNext/>
             </w:pPr>
             <w:r>
-              <w:t xml:space="preserve">Binary </w:t>
-            </w:r>
-            <w:r>
-              <w:t>Standing</w:t>
+              <w:t>Image</w:t>
             </w:r>
           </w:p>
         </w:tc>
@@ -4928,6 +4860,179 @@
       </w:r>
       <w:r>
         <w:t xml:space="preserve"> Model</w:t>
+      </w:r>
+    </w:p>
+    <w:p>
+      <w:pPr>
+        <w:pStyle w:val="Body"/>
+        <w:numPr>
+          <w:ilvl w:val="0"/>
+          <w:numId w:val="16"/>
+        </w:numPr>
+      </w:pPr>
+      <w:r>
+        <w:t>Different types of observation models:</w:t>
+      </w:r>
+    </w:p>
+    <w:p>
+      <w:pPr>
+        <w:pStyle w:val="Body"/>
+        <w:numPr>
+          <w:ilvl w:val="1"/>
+          <w:numId w:val="16"/>
+        </w:numPr>
+      </w:pPr>
+      <w:r>
+        <w:t>Indirect</w:t>
+      </w:r>
+      <w:r>
+        <w:t xml:space="preserve"> observation – rely on other agent to provide information</w:t>
+      </w:r>
+    </w:p>
+    <w:p>
+      <w:pPr>
+        <w:pStyle w:val="Body"/>
+        <w:numPr>
+          <w:ilvl w:val="2"/>
+          <w:numId w:val="16"/>
+        </w:numPr>
+      </w:pPr>
+      <w:r>
+        <w:t>Observer reports the action taken and other agents make their own reputation assessments</w:t>
+      </w:r>
+    </w:p>
+    <w:p>
+      <w:pPr>
+        <w:pStyle w:val="Body"/>
+        <w:numPr>
+          <w:ilvl w:val="2"/>
+          <w:numId w:val="16"/>
+        </w:numPr>
+      </w:pPr>
+      <w:r>
+        <w:t>Observer reports reputation assessment</w:t>
+      </w:r>
+    </w:p>
+    <w:p>
+      <w:pPr>
+        <w:pStyle w:val="Body"/>
+        <w:numPr>
+          <w:ilvl w:val="1"/>
+          <w:numId w:val="16"/>
+        </w:numPr>
+      </w:pPr>
+      <w:r>
+        <w:t>Direct</w:t>
+      </w:r>
+      <w:r>
+        <w:t xml:space="preserve"> observation – obtain information by viewing interaction directly</w:t>
+      </w:r>
+    </w:p>
+    <w:p>
+      <w:pPr>
+        <w:pStyle w:val="Body"/>
+        <w:numPr>
+          <w:ilvl w:val="0"/>
+          <w:numId w:val="16"/>
+        </w:numPr>
+      </w:pPr>
+      <w:r>
+        <w:t>Different types of errors:</w:t>
+      </w:r>
+    </w:p>
+    <w:p>
+      <w:pPr>
+        <w:pStyle w:val="Body"/>
+        <w:numPr>
+          <w:ilvl w:val="1"/>
+          <w:numId w:val="16"/>
+        </w:numPr>
+      </w:pPr>
+      <w:r>
+        <w:t>Misperceive action taken by another donor</w:t>
+      </w:r>
+      <w:r>
+        <w:t xml:space="preserve"> with some probability</w:t>
+      </w:r>
+    </w:p>
+    <w:p>
+      <w:pPr>
+        <w:pStyle w:val="Body"/>
+        <w:numPr>
+          <w:ilvl w:val="1"/>
+          <w:numId w:val="16"/>
+        </w:numPr>
+      </w:pPr>
+      <w:r>
+        <w:t>Misapply assessment rule with some probability and assign wrong image to donor</w:t>
+      </w:r>
+    </w:p>
+    <w:p>
+      <w:pPr>
+        <w:pStyle w:val="Body"/>
+        <w:numPr>
+          <w:ilvl w:val="2"/>
+          <w:numId w:val="16"/>
+        </w:numPr>
+      </w:pPr>
+      <w:r>
+        <w:t xml:space="preserve">This </w:t>
+      </w:r>
+      <w:r>
+        <w:t xml:space="preserve">type of error </w:t>
+      </w:r>
+      <w:bookmarkStart w:id="0" w:name="_GoBack"/>
+      <w:bookmarkEnd w:id="0"/>
+      <w:r>
+        <w:t>should probably appear under the assessment module section</w:t>
+      </w:r>
+    </w:p>
+    <w:p>
+      <w:pPr>
+        <w:pStyle w:val="Body"/>
+        <w:numPr>
+          <w:ilvl w:val="0"/>
+          <w:numId w:val="16"/>
+        </w:numPr>
+      </w:pPr>
+      <w:r>
+        <w:t>Different ways of modeling limited agent information about the reputations of other agents:</w:t>
+      </w:r>
+    </w:p>
+    <w:p>
+      <w:pPr>
+        <w:pStyle w:val="Body"/>
+        <w:numPr>
+          <w:ilvl w:val="1"/>
+          <w:numId w:val="16"/>
+        </w:numPr>
+      </w:pPr>
+      <w:r>
+        <w:t>Each agent observes an interaction with some probability</w:t>
+      </w:r>
+    </w:p>
+    <w:p>
+      <w:pPr>
+        <w:pStyle w:val="Body"/>
+        <w:numPr>
+          <w:ilvl w:val="1"/>
+          <w:numId w:val="16"/>
+        </w:numPr>
+      </w:pPr>
+      <w:r>
+        <w:t>Donor knows the recipient’s reputation with some probability</w:t>
+      </w:r>
+    </w:p>
+    <w:p>
+      <w:pPr>
+        <w:pStyle w:val="Body"/>
+        <w:numPr>
+          <w:ilvl w:val="0"/>
+          <w:numId w:val="16"/>
+        </w:numPr>
+      </w:pPr>
+      <w:r>
+        <w:t>Prior probability of the recipient being good used when the donor has no information about the recipient’s reputation</w:t>
       </w:r>
     </w:p>
     <w:p>
@@ -5018,6 +5123,7 @@
         </w:numPr>
       </w:pPr>
       <w:r>
+        <w:lastRenderedPageBreak/>
         <w:t>O</w:t>
       </w:r>
       <w:r>
@@ -5076,7 +5182,6 @@
         <w:pStyle w:val="Body"/>
       </w:pPr>
       <w:r>
-        <w:lastRenderedPageBreak/>
         <w:t xml:space="preserve">Some observation models factor in the chance that agents may make errors when observing interactions </w:t>
       </w:r>
       <w:r>
@@ -5585,7 +5690,15 @@
         <w:pStyle w:val="Body"/>
       </w:pPr>
       <w:r>
-        <w:t>The reputation of an agent can publically known by all agents</w:t>
+        <w:t xml:space="preserve">The reputation of an agent can publically </w:t>
+      </w:r>
+      <w:proofErr w:type="spellStart"/>
+      <w:r>
+        <w:t>known</w:t>
+      </w:r>
+      <w:proofErr w:type="spellEnd"/>
+      <w:r>
+        <w:t xml:space="preserve"> by all agents</w:t>
       </w:r>
       <w:r>
         <w:t xml:space="preserve"> </w:t>
@@ -5600,8 +5713,13 @@
         <w:fldChar w:fldCharType="separate"/>
       </w:r>
       <w:r>
-        <w:t>[6]</w:t>
-      </w:r>
+        <w:t>[6</w:t>
+      </w:r>
+      <w:proofErr w:type="gramStart"/>
+      <w:r>
+        <w:t>]</w:t>
+      </w:r>
+      <w:proofErr w:type="gramEnd"/>
       <w:r>
         <w:fldChar w:fldCharType="end"/>
       </w:r>
@@ -5739,86 +5857,176 @@
         <w:fldChar w:fldCharType="separate"/>
       </w:r>
       <w:r>
+        <w:t>[3</w:t>
+      </w:r>
+      <w:proofErr w:type="gramStart"/>
+      <w:r>
+        <w:t>]</w:t>
+      </w:r>
+      <w:proofErr w:type="gramEnd"/>
+      <w:r>
+        <w:fldChar w:fldCharType="end"/>
+      </w:r>
+      <w:r>
+        <w:fldChar w:fldCharType="begin"/>
+      </w:r>
+      <w:r>
+        <w:instrText xml:space="preserve"> REF _Ref315669884 \r \h </w:instrText>
+      </w:r>
+      <w:r>
+        <w:fldChar w:fldCharType="separate"/>
+      </w:r>
+      <w:r>
+        <w:t>[8]</w:t>
+      </w:r>
+      <w:r>
+        <w:fldChar w:fldCharType="end"/>
+      </w:r>
+    </w:p>
+    <w:p>
+      <w:pPr>
+        <w:pStyle w:val="Body"/>
+      </w:pPr>
+      <w:r>
+        <w:lastRenderedPageBreak/>
+        <w:t>Probability that the interaction is perceived correctly</w:t>
+      </w:r>
+      <w:r>
+        <w:t xml:space="preserve"> </w:t>
+      </w:r>
+      <w:r>
+        <w:fldChar w:fldCharType="begin"/>
+      </w:r>
+      <w:r>
+        <w:instrText xml:space="preserve"> REF _Ref315984237 \r \h </w:instrText>
+      </w:r>
+      <w:r>
+        <w:fldChar w:fldCharType="separate"/>
+      </w:r>
+      <w:r>
         <w:t>[3]</w:t>
       </w:r>
       <w:r>
         <w:fldChar w:fldCharType="end"/>
       </w:r>
+    </w:p>
+    <w:p>
+      <w:pPr>
+        <w:pStyle w:val="Body"/>
+      </w:pPr>
+      <w:r>
+        <w:t xml:space="preserve">Assignment error - Probably that reputation is assigned </w:t>
+      </w:r>
+      <w:proofErr w:type="gramStart"/>
+      <w:r>
+        <w:t>correctly</w:t>
+      </w:r>
+      <w:proofErr w:type="gramEnd"/>
       <w:r>
         <w:fldChar w:fldCharType="begin"/>
       </w:r>
       <w:r>
-        <w:instrText xml:space="preserve"> REF _Ref315669884 \r \h </w:instrText>
+        <w:instrText xml:space="preserve"> REF _Ref311293016 \r \h </w:instrText>
       </w:r>
       <w:r>
         <w:fldChar w:fldCharType="separate"/>
       </w:r>
       <w:r>
-        <w:t>[8]</w:t>
+        <w:t>[9]</w:t>
       </w:r>
       <w:r>
         <w:fldChar w:fldCharType="end"/>
       </w:r>
-    </w:p>
-    <w:p>
-      <w:pPr>
-        <w:pStyle w:val="Body"/>
-      </w:pPr>
-      <w:r>
-        <w:t>Probability that the interaction is perceived correctly</w:t>
-      </w:r>
-      <w:r>
-        <w:t xml:space="preserve"> </w:t>
-      </w:r>
       <w:r>
         <w:fldChar w:fldCharType="begin"/>
       </w:r>
       <w:r>
+        <w:instrText xml:space="preserve"> REF _Ref314659379 \r \h </w:instrText>
+      </w:r>
+      <w:r>
+        <w:fldChar w:fldCharType="separate"/>
+      </w:r>
+      <w:r>
+        <w:t>[13]</w:t>
+      </w:r>
+      <w:r>
+        <w:fldChar w:fldCharType="end"/>
+      </w:r>
+    </w:p>
+    <w:p>
+      <w:pPr>
+        <w:pStyle w:val="Body"/>
+      </w:pPr>
+      <w:r>
+        <w:t xml:space="preserve">Probability that an agent knows the reputation of another agent </w:t>
+      </w:r>
+      <w:r>
+        <w:fldChar w:fldCharType="begin"/>
+      </w:r>
+      <w:r>
         <w:instrText xml:space="preserve"> REF _Ref315984237 \r \h </w:instrText>
       </w:r>
       <w:r>
         <w:fldChar w:fldCharType="separate"/>
       </w:r>
       <w:r>
-        <w:t>[3]</w:t>
-      </w:r>
+        <w:t>[3</w:t>
+      </w:r>
+      <w:proofErr w:type="gramStart"/>
+      <w:r>
+        <w:t>]</w:t>
+      </w:r>
+      <w:proofErr w:type="gramEnd"/>
       <w:r>
         <w:fldChar w:fldCharType="end"/>
       </w:r>
-    </w:p>
-    <w:p>
-      <w:pPr>
-        <w:pStyle w:val="Body"/>
-      </w:pPr>
-      <w:r>
-        <w:t>Assignment error - Probably that reputation is assigned correctly</w:t>
-      </w:r>
       <w:r>
         <w:fldChar w:fldCharType="begin"/>
       </w:r>
       <w:r>
-        <w:instrText xml:space="preserve"> REF _Ref311293016 \r \h </w:instrText>
+        <w:instrText xml:space="preserve"> REF _Ref315669731 \r \h </w:instrText>
       </w:r>
       <w:r>
         <w:fldChar w:fldCharType="separate"/>
       </w:r>
       <w:r>
-        <w:t>[9]</w:t>
+        <w:t>[7]</w:t>
       </w:r>
       <w:r>
         <w:fldChar w:fldCharType="end"/>
       </w:r>
+    </w:p>
+    <w:p>
+      <w:pPr>
+        <w:pStyle w:val="Body"/>
+      </w:pPr>
+    </w:p>
+    <w:p>
+      <w:pPr>
+        <w:pStyle w:val="Body"/>
+      </w:pPr>
+      <w:r>
+        <w:t>Probability that an agent assumes another agent is good prior to having any kn</w:t>
+      </w:r>
+      <w:r>
+        <w:t xml:space="preserve">owledge of that agent’s </w:t>
+      </w:r>
+      <w:proofErr w:type="gramStart"/>
+      <w:r>
+        <w:t>actions</w:t>
+      </w:r>
+      <w:proofErr w:type="gramEnd"/>
       <w:r>
         <w:fldChar w:fldCharType="begin"/>
       </w:r>
       <w:r>
-        <w:instrText xml:space="preserve"> REF _Ref314659379 \r \h </w:instrText>
+        <w:instrText xml:space="preserve"> REF _Ref315669731 \r \h </w:instrText>
       </w:r>
       <w:r>
         <w:fldChar w:fldCharType="separate"/>
       </w:r>
       <w:r>
-        <w:t>[13]</w:t>
+        <w:t>[7]</w:t>
       </w:r>
       <w:r>
         <w:fldChar w:fldCharType="end"/>
@@ -5829,92 +6037,23 @@
         <w:pStyle w:val="Body"/>
       </w:pPr>
       <w:r>
-        <w:t xml:space="preserve">Probability that an agent knows the reputation of another agent </w:t>
+        <w:t xml:space="preserve">Assume an agent is good prior to having any knowledge of that agent’s actions </w:t>
       </w:r>
       <w:r>
         <w:fldChar w:fldCharType="begin"/>
       </w:r>
       <w:r>
-        <w:instrText xml:space="preserve"> REF _Ref315984237 \r \h </w:instrText>
+        <w:instrText xml:space="preserve"> REF _Ref315669731 \r \h </w:instrText>
       </w:r>
       <w:r>
         <w:fldChar w:fldCharType="separate"/>
       </w:r>
       <w:r>
-        <w:t>[3]</w:t>
+        <w:t>[7]</w:t>
       </w:r>
       <w:r>
         <w:fldChar w:fldCharType="end"/>
       </w:r>
-      <w:r>
-        <w:fldChar w:fldCharType="begin"/>
-      </w:r>
-      <w:r>
-        <w:instrText xml:space="preserve"> REF _Ref315669731 \r \h </w:instrText>
-      </w:r>
-      <w:r>
-        <w:fldChar w:fldCharType="separate"/>
-      </w:r>
-      <w:r>
-        <w:t>[7]</w:t>
-      </w:r>
-      <w:r>
-        <w:fldChar w:fldCharType="end"/>
-      </w:r>
-    </w:p>
-    <w:p>
-      <w:pPr>
-        <w:pStyle w:val="Body"/>
-      </w:pPr>
-    </w:p>
-    <w:p>
-      <w:pPr>
-        <w:pStyle w:val="Body"/>
-      </w:pPr>
-      <w:r>
-        <w:t>Probability that an agent assumes another agent is good prior to having any kn</w:t>
-      </w:r>
-      <w:r>
-        <w:t>owledge of that agent’s actions</w:t>
-      </w:r>
-      <w:r>
-        <w:fldChar w:fldCharType="begin"/>
-      </w:r>
-      <w:r>
-        <w:instrText xml:space="preserve"> REF _Ref315669731 \r \h </w:instrText>
-      </w:r>
-      <w:r>
-        <w:fldChar w:fldCharType="separate"/>
-      </w:r>
-      <w:r>
-        <w:t>[7]</w:t>
-      </w:r>
-      <w:r>
-        <w:fldChar w:fldCharType="end"/>
-      </w:r>
-    </w:p>
-    <w:p>
-      <w:pPr>
-        <w:pStyle w:val="Body"/>
-      </w:pPr>
-      <w:r>
-        <w:t xml:space="preserve">Assume an agent is good prior to having any knowledge of that agent’s actions </w:t>
-      </w:r>
-      <w:r>
-        <w:fldChar w:fldCharType="begin"/>
-      </w:r>
-      <w:r>
-        <w:instrText xml:space="preserve"> REF _Ref315669731 \r \h </w:instrText>
-      </w:r>
-      <w:r>
-        <w:fldChar w:fldCharType="separate"/>
-      </w:r>
-      <w:r>
-        <w:t>[7]</w:t>
-      </w:r>
-      <w:r>
-        <w:fldChar w:fldCharType="end"/>
-      </w:r>
     </w:p>
     <w:p>
       <w:pPr>
@@ -5952,11 +6091,7 @@
         <w:t xml:space="preserve">gns a moral value </w:t>
       </w:r>
       <w:r>
-        <w:t xml:space="preserve">to all possible situations that an agent may encounter.  The order of an assessment rule depends on the level of granularity that is used </w:t>
-      </w:r>
-      <w:r>
-        <w:lastRenderedPageBreak/>
-        <w:t>to distinguish situations to be assessed.  A first-order assessment rule only considers the donor action and therefore only disti</w:t>
+        <w:t>to all possible situations that an agent may encounter.  The order of an assessment rule depends on the level of granularity that is used to distinguish situations to be assessed.  A first-order assessment rule only considers the donor action and therefore only disti</w:t>
       </w:r>
       <w:r>
         <w:t>nguishes two situations while a</w:t>
@@ -6202,8 +6337,13 @@
         <w:fldChar w:fldCharType="separate"/>
       </w:r>
       <w:r>
-        <w:t>[6]</w:t>
-      </w:r>
+        <w:t>[6</w:t>
+      </w:r>
+      <w:proofErr w:type="gramStart"/>
+      <w:r>
+        <w:t>]</w:t>
+      </w:r>
+      <w:proofErr w:type="gramEnd"/>
       <w:r>
         <w:fldChar w:fldCharType="end"/>
       </w:r>
@@ -6523,7 +6663,15 @@
         <w:fldChar w:fldCharType="end"/>
       </w:r>
       <w:r>
-        <w:t xml:space="preserve"> – same as standing except bad agents cannot be come good by cooperating with bad agents – however, good agents remain good if they cooperate with a bad agent</w:t>
+        <w:t xml:space="preserve"> – same as standing except bad agents cannot </w:t>
+      </w:r>
+      <w:proofErr w:type="spellStart"/>
+      <w:r>
+        <w:t>be come</w:t>
+      </w:r>
+      <w:proofErr w:type="spellEnd"/>
+      <w:r>
+        <w:t xml:space="preserve"> good by cooperating with bad agents – however, good agents remain good if they cooperate with a bad agent</w:t>
       </w:r>
     </w:p>
     <w:p>
@@ -6621,6 +6769,7 @@
         <w:pStyle w:val="Heading2"/>
       </w:pPr>
       <w:r>
+        <w:lastRenderedPageBreak/>
         <w:t>Action Rule</w:t>
       </w:r>
     </w:p>
@@ -6754,8 +6903,13 @@
         <w:fldChar w:fldCharType="separate"/>
       </w:r>
       <w:r>
-        <w:t>[6]</w:t>
-      </w:r>
+        <w:t>[6</w:t>
+      </w:r>
+      <w:proofErr w:type="gramStart"/>
+      <w:r>
+        <w:t>]</w:t>
+      </w:r>
+      <w:proofErr w:type="gramEnd"/>
       <w:r>
         <w:fldChar w:fldCharType="end"/>
       </w:r>
@@ -6807,8 +6961,13 @@
         <w:fldChar w:fldCharType="separate"/>
       </w:r>
       <w:r>
-        <w:t>[7]</w:t>
-      </w:r>
+        <w:t>[7</w:t>
+      </w:r>
+      <w:proofErr w:type="gramStart"/>
+      <w:r>
+        <w:t>]</w:t>
+      </w:r>
+      <w:proofErr w:type="gramEnd"/>
       <w:r>
         <w:fldChar w:fldCharType="end"/>
       </w:r>
@@ -6845,15 +7004,19 @@
         </w:numPr>
       </w:pPr>
       <w:r>
-        <w:lastRenderedPageBreak/>
         <w:t>CO/</w:t>
       </w:r>
       <w:r>
         <w:t>Disc</w:t>
       </w:r>
       <w:r>
-        <w:t>/RDisc</w:t>
-      </w:r>
+        <w:t>/</w:t>
+      </w:r>
+      <w:proofErr w:type="spellStart"/>
+      <w:r>
+        <w:t>RDisc</w:t>
+      </w:r>
+      <w:proofErr w:type="spellEnd"/>
       <w:r>
         <w:t xml:space="preserve"> - Cooperate is recipient is good </w:t>
       </w:r>
@@ -7154,9 +7317,11 @@
           <w:numId w:val="12"/>
         </w:numPr>
       </w:pPr>
+      <w:proofErr w:type="spellStart"/>
       <w:r>
         <w:t>AllC</w:t>
       </w:r>
+      <w:proofErr w:type="spellEnd"/>
     </w:p>
     <w:p>
       <w:pPr>
@@ -7166,9 +7331,11 @@
           <w:numId w:val="12"/>
         </w:numPr>
       </w:pPr>
+      <w:proofErr w:type="spellStart"/>
       <w:r>
         <w:t>AllD</w:t>
       </w:r>
+      <w:proofErr w:type="spellEnd"/>
     </w:p>
     <w:p>
       <w:pPr>
@@ -7180,8 +7347,13 @@
         <w:pStyle w:val="Heading2"/>
       </w:pPr>
       <w:r>
-        <w:t>Parameters to be Varied</w:t>
-      </w:r>
+        <w:t xml:space="preserve">Parameters to be </w:t>
+      </w:r>
+      <w:proofErr w:type="gramStart"/>
+      <w:r>
+        <w:t>Varied</w:t>
+      </w:r>
+      <w:proofErr w:type="gramEnd"/>
     </w:p>
     <w:p>
       <w:pPr>
@@ -7253,8 +7425,13 @@
         <w:t>the knowledge necessary to sort</w:t>
       </w:r>
       <w:r>
-        <w:t xml:space="preserve"> themselves into groups with cooperators.</w:t>
-      </w:r>
+        <w:t xml:space="preserve"> themselves into groups with </w:t>
+      </w:r>
+      <w:proofErr w:type="gramStart"/>
+      <w:r>
+        <w:t>cooperators.</w:t>
+      </w:r>
+      <w:proofErr w:type="gramEnd"/>
     </w:p>
     <w:p>
       <w:pPr>
@@ -7283,6 +7460,7 @@
         <w:pStyle w:val="Body"/>
       </w:pPr>
       <w:r>
+        <w:lastRenderedPageBreak/>
         <w:t xml:space="preserve">Using these scales for measuring reputation, the authors proposed a simple rule for assessing an action taken by a donor.  The rule, now known as </w:t>
       </w:r>
       <w:r>
@@ -7449,7 +7627,6 @@
         <w:pStyle w:val="Body"/>
       </w:pPr>
       <w:r>
-        <w:lastRenderedPageBreak/>
         <w:t>Using computer simulations, t</w:t>
       </w:r>
       <w:r>
@@ -7614,7 +7791,15 @@
         <w:pStyle w:val="Body"/>
       </w:pPr>
       <w:r>
-        <w:t xml:space="preserve">An alternative strategy, attributed to Sugden </w:t>
+        <w:t xml:space="preserve">An alternative strategy, attributed to </w:t>
+      </w:r>
+      <w:proofErr w:type="spellStart"/>
+      <w:r>
+        <w:t>Sugden</w:t>
+      </w:r>
+      <w:proofErr w:type="spellEnd"/>
+      <w:r>
+        <w:t xml:space="preserve"> </w:t>
       </w:r>
       <w:r>
         <w:fldChar w:fldCharType="begin"/>
@@ -7641,7 +7826,11 @@
         <w:t>standing</w:t>
       </w:r>
       <w:r>
-        <w:t xml:space="preserve"> strategy.  The assessment rule used by the standing strategy discriminates between justified and unjustified defections.  Defecting against a bad agent is labeled as justified while defecting against a good agent is labeled as unjustified.  An agent is given a bad reputation if they engage in unjustified defection but otherwise labeled as good.  An agent following the standing strategy focuses on maintaining its good standing.  Therefore, the action rule used by agents following this strategy dictates that the agent should cooperate if they have a bad reputation or if the recipient has a good reputation.</w:t>
+        <w:t xml:space="preserve"> strategy.  The assessment rule used by the standing strategy discriminates between justified and unjustified defections.  Defecting against a bad agent is labeled as justified while defecting against a good agent is labeled as unjustified.  An agent is given a bad reputation if they engage in unjustified defection but otherwise labeled as good.  An agent following the standing </w:t>
+      </w:r>
+      <w:r>
+        <w:lastRenderedPageBreak/>
+        <w:t>strategy focuses on maintaining its good standing.  Therefore, the action rule used by agents following this strategy dictates that the agent should cooperate if they have a bad reputation or if the recipient has a good reputation.</w:t>
       </w:r>
     </w:p>
     <w:p>
@@ -7698,7 +7887,15 @@
         <w:t>n through indirec</w:t>
       </w:r>
       <w:r>
-        <w:t xml:space="preserve">t reciprocity in human societies, a more refined and precisely defined framework for evaluating indirect reciprocity has emergedhas led to a refinement and more precise definition of the framework originally described in </w:t>
+        <w:t xml:space="preserve">t reciprocity in human societies, a more refined and precisely defined framework for evaluating indirect reciprocity has </w:t>
+      </w:r>
+      <w:proofErr w:type="spellStart"/>
+      <w:r>
+        <w:t>emergedhas</w:t>
+      </w:r>
+      <w:proofErr w:type="spellEnd"/>
+      <w:r>
+        <w:t xml:space="preserve"> led to a refinement and more precise definition of the framework originally described in </w:t>
       </w:r>
       <w:r>
         <w:fldChar w:fldCharType="begin"/>
@@ -7723,9 +7920,19 @@
       <w:pPr>
         <w:pStyle w:val="Body"/>
       </w:pPr>
-      <w:r>
-        <w:t>tracking scales described above the authors investigated a stra</w:t>
-      </w:r>
+      <w:proofErr w:type="gramStart"/>
+      <w:r>
+        <w:t>tracking</w:t>
+      </w:r>
+      <w:proofErr w:type="gramEnd"/>
+      <w:r>
+        <w:t xml:space="preserve"> scales described above the authors investigated a </w:t>
+      </w:r>
+      <w:proofErr w:type="spellStart"/>
+      <w:r>
+        <w:t>stra</w:t>
+      </w:r>
+      <w:proofErr w:type="spellEnd"/>
     </w:p>
     <w:p>
       <w:pPr>
@@ -7762,11 +7969,7 @@
         <w:t>bad or good.</w:t>
       </w:r>
       <w:r>
-        <w:t xml:space="preserve">  The </w:t>
-      </w:r>
-      <w:r>
-        <w:lastRenderedPageBreak/>
-        <w:t xml:space="preserve">authors propose a simple assessment rule that is now referred to as </w:t>
+        <w:t xml:space="preserve">  The authors propose a simple assessment rule that is now referred to as </w:t>
       </w:r>
       <w:r>
         <w:rPr>
@@ -7981,22 +8184,39 @@
         <w:pStyle w:val="Body"/>
       </w:pPr>
       <w:r>
-        <w:t>(the authors do consider strategies that take into account the recipient’s reputation)</w:t>
-      </w:r>
-    </w:p>
-    <w:p>
-      <w:pPr>
-        <w:pStyle w:val="Body"/>
-      </w:pPr>
-      <w:r>
-        <w:t>(briefly describe results)</w:t>
-      </w:r>
-    </w:p>
-    <w:p>
-      <w:pPr>
-        <w:pStyle w:val="Body"/>
-      </w:pPr>
-      <w:r>
+        <w:t>(</w:t>
+      </w:r>
+      <w:proofErr w:type="gramStart"/>
+      <w:r>
+        <w:t>the</w:t>
+      </w:r>
+      <w:proofErr w:type="gramEnd"/>
+      <w:r>
+        <w:t xml:space="preserve"> authors do consider strategies that take into account the recipient’s reputation)</w:t>
+      </w:r>
+    </w:p>
+    <w:p>
+      <w:pPr>
+        <w:pStyle w:val="Body"/>
+      </w:pPr>
+      <w:r>
+        <w:t>(</w:t>
+      </w:r>
+      <w:proofErr w:type="gramStart"/>
+      <w:r>
+        <w:t>briefly</w:t>
+      </w:r>
+      <w:proofErr w:type="gramEnd"/>
+      <w:r>
+        <w:t xml:space="preserve"> describe results)</w:t>
+      </w:r>
+    </w:p>
+    <w:p>
+      <w:pPr>
+        <w:pStyle w:val="Body"/>
+      </w:pPr>
+      <w:r>
+        <w:lastRenderedPageBreak/>
         <w:t>Obvious</w:t>
       </w:r>
       <w:r>
@@ -8141,8 +8361,15 @@
         <w:pStyle w:val="Body"/>
       </w:pPr>
       <w:r>
-        <w:lastRenderedPageBreak/>
-        <w:t xml:space="preserve">An alternative strategy, attributed to Sugden </w:t>
+        <w:t xml:space="preserve">An alternative strategy, attributed to </w:t>
+      </w:r>
+      <w:proofErr w:type="spellStart"/>
+      <w:r>
+        <w:t>Sugden</w:t>
+      </w:r>
+      <w:proofErr w:type="spellEnd"/>
+      <w:r>
+        <w:t xml:space="preserve"> </w:t>
       </w:r>
       <w:r>
         <w:fldChar w:fldCharType="begin"/>
@@ -8251,7 +8478,17 @@
         <w:t xml:space="preserve"> the authors analyze the evolutionary stability of all 4096 assessment rule and action rule pairs.  The authors analyzed the evolutionary stability of each action rule given a fixed, shared assessment rule and publically known and shared reputation scores for agents.</w:t>
       </w:r>
       <w:r>
-        <w:t xml:space="preserve">  Therefore, strategies do not need to compete against agents that have a alternative view of reputation.</w:t>
+        <w:t xml:space="preserve">  Therefore, strategies do not need to compete against agents that have </w:t>
+      </w:r>
+      <w:proofErr w:type="spellStart"/>
+      <w:proofErr w:type="gramStart"/>
+      <w:r>
+        <w:t>a</w:t>
+      </w:r>
+      <w:proofErr w:type="spellEnd"/>
+      <w:proofErr w:type="gramEnd"/>
+      <w:r>
+        <w:t xml:space="preserve"> alternative view of reputation.</w:t>
       </w:r>
     </w:p>
     <w:p>
@@ -8324,6 +8561,7 @@
         <w:pStyle w:val="Body"/>
       </w:pPr>
       <w:r>
+        <w:lastRenderedPageBreak/>
         <w:t xml:space="preserve">After the completion of </w:t>
       </w:r>
       <w:r>
@@ -8401,8 +8639,13 @@
         <w:t>action rule</w:t>
       </w:r>
       <w:r>
-        <w:t xml:space="preserve"> for an individual in the next generation, a mutation occurs with probability </w:t>
-      </w:r>
+        <w:t xml:space="preserve"> for an individual in the next generation, a mutation occurs with </w:t>
+      </w:r>
+      <w:proofErr w:type="gramStart"/>
+      <w:r>
+        <w:t xml:space="preserve">probability </w:t>
+      </w:r>
+      <w:proofErr w:type="gramEnd"/>
       <w:r>
         <w:rPr>
           <w:i/>
@@ -8444,8 +8687,15 @@
         <w:pStyle w:val="Body"/>
       </w:pPr>
       <w:r>
-        <w:lastRenderedPageBreak/>
-        <w:t>(perception error)</w:t>
+        <w:t>(</w:t>
+      </w:r>
+      <w:proofErr w:type="gramStart"/>
+      <w:r>
+        <w:t>perception</w:t>
+      </w:r>
+      <w:proofErr w:type="gramEnd"/>
+      <w:r>
+        <w:t xml:space="preserve"> error)</w:t>
       </w:r>
     </w:p>
     <w:p>
@@ -8717,7 +8967,11 @@
         <w:t xml:space="preserve">potential </w:t>
       </w:r>
       <w:r>
-        <w:t>donor there are 2</w:t>
+        <w:t xml:space="preserve">donor </w:t>
+      </w:r>
+      <w:r>
+        <w:lastRenderedPageBreak/>
+        <w:t>there are 2</w:t>
       </w:r>
       <w:r>
         <w:t>56 possible assessment rules to consider.  The authors consider three assessment rules: scoring, standing and judging.  The composition of each of these rules is described in the following table.</w:t>
@@ -9443,7 +9697,6 @@
               <w:jc w:val="center"/>
             </w:pPr>
             <w:r>
-              <w:lastRenderedPageBreak/>
               <w:t>Bad</w:t>
             </w:r>
           </w:p>
@@ -10356,6 +10609,7 @@
         <w:pStyle w:val="Body"/>
       </w:pPr>
       <w:r>
+        <w:lastRenderedPageBreak/>
         <w:t>Given this model, the assessment rules are fixed and not subject to evolutionary pressures.</w:t>
       </w:r>
     </w:p>
@@ -10513,6 +10767,7 @@
       <w:r>
         <w:t xml:space="preserve"> be the </w:t>
       </w:r>
+      <w:proofErr w:type="spellStart"/>
       <w:r>
         <w:rPr>
           <w:i/>
@@ -10526,6 +10781,7 @@
         </w:rPr>
         <w:t>th</w:t>
       </w:r>
+      <w:proofErr w:type="spellEnd"/>
       <w:r>
         <w:t xml:space="preserve"> member of that tribe.  Let </w:t>
       </w:r>
@@ -10581,6 +10837,7 @@
       <w:r>
         <w:t xml:space="preserve"> be the social norm used by tribe </w:t>
       </w:r>
+      <w:proofErr w:type="spellStart"/>
       <w:r>
         <w:rPr>
           <w:i/>
@@ -10594,6 +10851,7 @@
         </w:rPr>
         <w:t>i</w:t>
       </w:r>
+      <w:proofErr w:type="spellEnd"/>
       <w:r>
         <w:t>,</w:t>
       </w:r>
@@ -10649,6 +10907,7 @@
       <w:r>
         <w:t xml:space="preserve"> be the strategy followed by agent </w:t>
       </w:r>
+      <w:proofErr w:type="spellStart"/>
       <w:r>
         <w:rPr>
           <w:i/>
@@ -10662,6 +10921,7 @@
         </w:rPr>
         <w:t>ij</w:t>
       </w:r>
+      <w:proofErr w:type="spellEnd"/>
       <w:r>
         <w:t xml:space="preserve"> and </w:t>
       </w:r>
@@ -10714,6 +10974,7 @@
       <w:r>
         <w:t xml:space="preserve"> be the reputation of agent </w:t>
       </w:r>
+      <w:proofErr w:type="spellStart"/>
       <w:r>
         <w:rPr>
           <w:i/>
@@ -10727,6 +10988,7 @@
         </w:rPr>
         <w:t>ij</w:t>
       </w:r>
+      <w:proofErr w:type="spellEnd"/>
       <w:r>
         <w:t>.  The reputation of each agent is considered public shared information.</w:t>
       </w:r>
@@ -10749,8 +11011,13 @@
         <w:pStyle w:val="Body"/>
       </w:pPr>
       <w:r>
-        <w:t>Public goods games can also benefit from such a theoretical framework… ???</w:t>
-      </w:r>
+        <w:t>Public goods games can also benefit from such a theoretical framework</w:t>
+      </w:r>
+      <w:proofErr w:type="gramStart"/>
+      <w:r>
+        <w:t>… ???</w:t>
+      </w:r>
+      <w:proofErr w:type="gramEnd"/>
     </w:p>
     <w:p>
       <w:pPr>
@@ -10951,8 +11218,14 @@
       </w:pPr>
       <w:bookmarkStart w:id="7" w:name="_Ref315843188"/>
       <w:bookmarkStart w:id="8" w:name="_Ref315669729"/>
-      <w:r>
-        <w:t xml:space="preserve">Sugden, R., </w:t>
+      <w:proofErr w:type="spellStart"/>
+      <w:r>
+        <w:lastRenderedPageBreak/>
+        <w:t>Sugden</w:t>
+      </w:r>
+      <w:proofErr w:type="spellEnd"/>
+      <w:r>
+        <w:t xml:space="preserve">, R., </w:t>
       </w:r>
       <w:r>
         <w:rPr>
@@ -10970,8 +11243,13 @@
         <w:pStyle w:val="Reference"/>
       </w:pPr>
       <w:bookmarkStart w:id="9" w:name="_Ref315845100"/>
-      <w:r>
-        <w:t xml:space="preserve">Leimar, O., and P. Hammerstein, “Evolution of cooperation through indirect reciprocity,” </w:t>
+      <w:proofErr w:type="spellStart"/>
+      <w:r>
+        <w:t>Leimar</w:t>
+      </w:r>
+      <w:proofErr w:type="spellEnd"/>
+      <w:r>
+        <w:t xml:space="preserve">, O., and P. Hammerstein, “Evolution of cooperation through indirect reciprocity,” </w:t>
       </w:r>
       <w:r>
         <w:rPr>
@@ -10994,8 +11272,13 @@
         <w:pStyle w:val="Reference"/>
       </w:pPr>
       <w:bookmarkStart w:id="10" w:name="_Ref315669731"/>
-      <w:r>
-        <w:t xml:space="preserve">Panchanathan, K., and R. Boyd, “A tale of two defectors: the importance of standing for evolution of indirect reciprocity,” </w:t>
+      <w:proofErr w:type="spellStart"/>
+      <w:r>
+        <w:t>Panchanathan</w:t>
+      </w:r>
+      <w:proofErr w:type="spellEnd"/>
+      <w:r>
+        <w:t xml:space="preserve">, K., and R. Boyd, “A tale of two defectors: the importance of standing for evolution of indirect reciprocity,” </w:t>
       </w:r>
       <w:r>
         <w:rPr>
@@ -11032,8 +11315,29 @@
         <w:pStyle w:val="Reference"/>
       </w:pPr>
       <w:bookmarkStart w:id="12" w:name="_Ref311293016"/>
-      <w:r>
-        <w:t xml:space="preserve">Ohtsuki, H., and Y. Iwasa, “How should we define goodness? – reputation dynamics in indirect reciprocity, “ </w:t>
+      <w:proofErr w:type="spellStart"/>
+      <w:r>
+        <w:t>Ohtsuki</w:t>
+      </w:r>
+      <w:proofErr w:type="spellEnd"/>
+      <w:r>
+        <w:t xml:space="preserve">, H., and Y. </w:t>
+      </w:r>
+      <w:proofErr w:type="spellStart"/>
+      <w:r>
+        <w:t>Iwasa</w:t>
+      </w:r>
+      <w:proofErr w:type="spellEnd"/>
+      <w:r>
+        <w:t xml:space="preserve">, “How should we define goodness? – </w:t>
+      </w:r>
+      <w:proofErr w:type="gramStart"/>
+      <w:r>
+        <w:t>reputation</w:t>
+      </w:r>
+      <w:proofErr w:type="gramEnd"/>
+      <w:r>
+        <w:t xml:space="preserve"> dynamics in indirect reciprocity, “ </w:t>
       </w:r>
       <w:r>
         <w:rPr>
@@ -11051,8 +11355,21 @@
         <w:pStyle w:val="Reference"/>
       </w:pPr>
       <w:bookmarkStart w:id="13" w:name="_Ref311294728"/>
-      <w:r>
-        <w:t xml:space="preserve">Ohtsuki, H., and Y. Iwasa, “The leading eight: Social norms that can maintain cooperation by indirect reciprocity,” </w:t>
+      <w:proofErr w:type="spellStart"/>
+      <w:r>
+        <w:t>Ohtsuki</w:t>
+      </w:r>
+      <w:proofErr w:type="spellEnd"/>
+      <w:r>
+        <w:t xml:space="preserve">, H., and Y. </w:t>
+      </w:r>
+      <w:proofErr w:type="spellStart"/>
+      <w:r>
+        <w:t>Iwasa</w:t>
+      </w:r>
+      <w:proofErr w:type="spellEnd"/>
+      <w:r>
+        <w:t xml:space="preserve">, “The leading eight: Social norms that can maintain cooperation by indirect reciprocity,” </w:t>
       </w:r>
       <w:r>
         <w:rPr>
@@ -11070,9 +11387,77 @@
         <w:pStyle w:val="Reference"/>
       </w:pPr>
       <w:bookmarkStart w:id="14" w:name="_Ref316587568"/>
-      <w:r>
-        <w:lastRenderedPageBreak/>
-        <w:t xml:space="preserve">Ohtsuki, H., and Y. Iwasa, “Global analyses of evolutionary dynamics and exhaustive search for social norms that maintain cooperation by reputation, “ </w:t>
+      <w:proofErr w:type="spellStart"/>
+      <w:r>
+        <w:t>Ohtsuki</w:t>
+      </w:r>
+      <w:proofErr w:type="spellEnd"/>
+      <w:r>
+        <w:t xml:space="preserve">, H., and Y. </w:t>
+      </w:r>
+      <w:proofErr w:type="spellStart"/>
+      <w:r>
+        <w:t>Iwasa</w:t>
+      </w:r>
+      <w:proofErr w:type="spellEnd"/>
+      <w:r>
+        <w:t xml:space="preserve">, “Global analyses of evolutionary dynamics and exhaustive search for social norms that maintain cooperation by reputation, </w:t>
+      </w:r>
+      <w:proofErr w:type="gramStart"/>
+      <w:r>
+        <w:t xml:space="preserve">“ </w:t>
+      </w:r>
+      <w:r>
+        <w:rPr>
+          <w:i/>
+        </w:rPr>
+        <w:t>Journal</w:t>
+      </w:r>
+      <w:proofErr w:type="gramEnd"/>
+      <w:r>
+        <w:rPr>
+          <w:i/>
+        </w:rPr>
+        <w:t xml:space="preserve"> of Theoretical Biology</w:t>
+      </w:r>
+      <w:r>
+        <w:t>, vol. 244, pp. 518-531, 2007.</w:t>
+      </w:r>
+      <w:bookmarkEnd w:id="14"/>
+    </w:p>
+    <w:p>
+      <w:pPr>
+        <w:pStyle w:val="Reference"/>
+      </w:pPr>
+      <w:bookmarkStart w:id="15" w:name="_Ref316592245"/>
+      <w:r>
+        <w:t>Pacheco, J. M.</w:t>
+      </w:r>
+      <w:r>
+        <w:t xml:space="preserve">, </w:t>
+      </w:r>
+      <w:r>
+        <w:t xml:space="preserve">F. C. Santos, and F. A. C. C. </w:t>
+      </w:r>
+      <w:proofErr w:type="spellStart"/>
+      <w:r>
+        <w:t>Chalub</w:t>
+      </w:r>
+      <w:proofErr w:type="spellEnd"/>
+      <w:r>
+        <w:t>, “</w:t>
+      </w:r>
+      <w:r>
+        <w:t>The evolution of norms</w:t>
+      </w:r>
+      <w:r>
+        <w:t>,”</w:t>
+      </w:r>
+      <w:r>
+        <w:rPr>
+          <w:i/>
+        </w:rPr>
+        <w:t xml:space="preserve"> </w:t>
       </w:r>
       <w:r>
         <w:rPr>
@@ -11081,15 +11466,15 @@
         <w:t>Journal of Theoretical Biology</w:t>
       </w:r>
       <w:r>
-        <w:t>, vol. 244, pp. 518-531, 2007.</w:t>
-      </w:r>
-      <w:bookmarkEnd w:id="14"/>
+        <w:t>, vol. 241, pp. 233-240, January 2006.</w:t>
+      </w:r>
+      <w:bookmarkEnd w:id="15"/>
     </w:p>
     <w:p>
       <w:pPr>
         <w:pStyle w:val="Reference"/>
       </w:pPr>
-      <w:bookmarkStart w:id="15" w:name="_Ref316592245"/>
+      <w:bookmarkStart w:id="16" w:name="_Ref314659379"/>
       <w:r>
         <w:t>Pacheco, J. M.</w:t>
       </w:r>
@@ -11097,73 +11482,46 @@
         <w:t xml:space="preserve">, </w:t>
       </w:r>
       <w:r>
-        <w:t>F. C. Santos, and F. A. C. C. Chalub</w:t>
-      </w:r>
+        <w:t xml:space="preserve">F. C. Santos, and F. A. C. C. </w:t>
+      </w:r>
+      <w:proofErr w:type="spellStart"/>
+      <w:r>
+        <w:t>Chalub</w:t>
+      </w:r>
+      <w:proofErr w:type="spellEnd"/>
       <w:r>
         <w:t>, “</w:t>
       </w:r>
       <w:r>
-        <w:t>The evolution of norms</w:t>
-      </w:r>
-      <w:r>
-        <w:t>,”</w:t>
-      </w:r>
+        <w:t>Stern-Judging: A Simple, Successful Norm Which Promotes Cooperation under Indirect Reciprocity</w:t>
+      </w:r>
+      <w:r>
+        <w:t xml:space="preserve">,” </w:t>
+      </w:r>
+      <w:proofErr w:type="spellStart"/>
       <w:r>
         <w:rPr>
           <w:i/>
         </w:rPr>
-        <w:t xml:space="preserve"> </w:t>
-      </w:r>
+        <w:t>PLoS</w:t>
+      </w:r>
+      <w:proofErr w:type="spellEnd"/>
       <w:r>
         <w:rPr>
           <w:i/>
         </w:rPr>
-        <w:t>Journal of Theoretical Biology</w:t>
-      </w:r>
-      <w:r>
-        <w:t>, vol. 241, pp. 233-240, January 2006.</w:t>
-      </w:r>
-      <w:bookmarkEnd w:id="15"/>
-    </w:p>
-    <w:p>
-      <w:pPr>
-        <w:pStyle w:val="Reference"/>
-      </w:pPr>
-      <w:bookmarkStart w:id="16" w:name="_Ref314659379"/>
-      <w:r>
-        <w:t>Pacheco, J. M.</w:t>
+        <w:t xml:space="preserve"> Computational Biology</w:t>
+      </w:r>
+      <w:r>
+        <w:t xml:space="preserve">, vol. </w:t>
+      </w:r>
+      <w:r>
+        <w:t>2</w:t>
       </w:r>
       <w:r>
         <w:t xml:space="preserve">, </w:t>
       </w:r>
       <w:r>
-        <w:t>F. C. Santos, and F. A. C. C. Chalub</w:t>
-      </w:r>
-      <w:r>
-        <w:t>, “</w:t>
-      </w:r>
-      <w:r>
-        <w:t>Stern-Judging: A Simple, Successful Norm Which Promotes Cooperation under Indirect Reciprocity</w:t>
-      </w:r>
-      <w:r>
-        <w:t xml:space="preserve">,” </w:t>
-      </w:r>
-      <w:r>
-        <w:rPr>
-          <w:i/>
-        </w:rPr>
-        <w:t>PLoS Computational Biology</w:t>
-      </w:r>
-      <w:r>
-        <w:t xml:space="preserve">, vol. </w:t>
-      </w:r>
-      <w:r>
-        <w:t>2</w:t>
-      </w:r>
-      <w:r>
-        <w:t xml:space="preserve">, </w:t>
-      </w:r>
-      <w:r>
         <w:t xml:space="preserve">issue 12, December 2006, </w:t>
       </w:r>
       <w:r>
@@ -11184,8 +11542,8 @@
       <w:bookmarkEnd w:id="16"/>
     </w:p>
     <w:sectPr>
-      <w:headerReference w:type="default" r:id="rId8"/>
-      <w:footerReference w:type="default" r:id="rId9"/>
+      <w:headerReference w:type="default" r:id="rId7"/>
+      <w:footerReference w:type="default" r:id="rId8"/>
       <w:pgSz w:w="12240" w:h="15840"/>
       <w:pgMar w:top="1440" w:right="1800" w:bottom="1440" w:left="1800" w:header="720" w:footer="1080" w:gutter="0"/>
       <w:pgNumType w:start="1"/>
@@ -11197,7 +11555,7 @@
 </file>
 
 <file path=word/endnotes.xml><?xml version="1.0" encoding="utf-8"?>
-<w:endnotes xmlns:wpc="http://schemas.microsoft.com/office/word/2010/wordprocessingCanvas" xmlns:mo="http://schemas.microsoft.com/office/mac/office/2008/main" xmlns:mc="http://schemas.openxmlformats.org/markup-compatibility/2006" xmlns:mv="urn:schemas-microsoft-com:mac:vml" xmlns:o="urn:schemas-microsoft-com:office:office" xmlns:r="http://schemas.openxmlformats.org/officeDocument/2006/relationships" xmlns:m="http://schemas.openxmlformats.org/officeDocument/2006/math" xmlns:v="urn:schemas-microsoft-com:vml" xmlns:wp14="http://schemas.microsoft.com/office/word/2010/wordprocessingDrawing" xmlns:wp="http://schemas.openxmlformats.org/drawingml/2006/wordprocessingDrawing" xmlns:w10="urn:schemas-microsoft-com:office:word" xmlns:w="http://schemas.openxmlformats.org/wordprocessingml/2006/main" xmlns:w14="http://schemas.microsoft.com/office/word/2010/wordml" xmlns:wpg="http://schemas.microsoft.com/office/word/2010/wordprocessingGroup" xmlns:wpi="http://schemas.microsoft.com/office/word/2010/wordprocessingInk" xmlns:wne="http://schemas.microsoft.com/office/word/2006/wordml" xmlns:wps="http://schemas.microsoft.com/office/word/2010/wordprocessingShape" mc:Ignorable="w14 wp14">
+<w:endnotes xmlns:wpc="http://schemas.microsoft.com/office/word/2010/wordprocessingCanvas" xmlns:mc="http://schemas.openxmlformats.org/markup-compatibility/2006" xmlns:o="urn:schemas-microsoft-com:office:office" xmlns:r="http://schemas.openxmlformats.org/officeDocument/2006/relationships" xmlns:m="http://schemas.openxmlformats.org/officeDocument/2006/math" xmlns:v="urn:schemas-microsoft-com:vml" xmlns:wp14="http://schemas.microsoft.com/office/word/2010/wordprocessingDrawing" xmlns:wp="http://schemas.openxmlformats.org/drawingml/2006/wordprocessingDrawing" xmlns:w10="urn:schemas-microsoft-com:office:word" xmlns:w="http://schemas.openxmlformats.org/wordprocessingml/2006/main" xmlns:w14="http://schemas.microsoft.com/office/word/2010/wordml" xmlns:w15="http://schemas.microsoft.com/office/word/2012/wordml" xmlns:wpg="http://schemas.microsoft.com/office/word/2010/wordprocessingGroup" xmlns:wpi="http://schemas.microsoft.com/office/word/2010/wordprocessingInk" xmlns:wne="http://schemas.microsoft.com/office/word/2006/wordml" xmlns:wps="http://schemas.microsoft.com/office/word/2010/wordprocessingShape" mc:Ignorable="w14 w15 wp14">
   <w:endnote w:type="separator" w:id="-1">
     <w:p>
       <w:r>
@@ -11216,7 +11574,7 @@
 </file>
 
 <file path=word/footer1.xml><?xml version="1.0" encoding="utf-8"?>
-<w:ftr xmlns:wpc="http://schemas.microsoft.com/office/word/2010/wordprocessingCanvas" xmlns:mo="http://schemas.microsoft.com/office/mac/office/2008/main" xmlns:mc="http://schemas.openxmlformats.org/markup-compatibility/2006" xmlns:mv="urn:schemas-microsoft-com:mac:vml" xmlns:o="urn:schemas-microsoft-com:office:office" xmlns:r="http://schemas.openxmlformats.org/officeDocument/2006/relationships" xmlns:m="http://schemas.openxmlformats.org/officeDocument/2006/math" xmlns:v="urn:schemas-microsoft-com:vml" xmlns:wp14="http://schemas.microsoft.com/office/word/2010/wordprocessingDrawing" xmlns:wp="http://schemas.openxmlformats.org/drawingml/2006/wordprocessingDrawing" xmlns:w10="urn:schemas-microsoft-com:office:word" xmlns:w="http://schemas.openxmlformats.org/wordprocessingml/2006/main" xmlns:w14="http://schemas.microsoft.com/office/word/2010/wordml" xmlns:wpg="http://schemas.microsoft.com/office/word/2010/wordprocessingGroup" xmlns:wpi="http://schemas.microsoft.com/office/word/2010/wordprocessingInk" xmlns:wne="http://schemas.microsoft.com/office/word/2006/wordml" xmlns:wps="http://schemas.microsoft.com/office/word/2010/wordprocessingShape" mc:Ignorable="w14 wp14">
+<w:ftr xmlns:wpc="http://schemas.microsoft.com/office/word/2010/wordprocessingCanvas" xmlns:mc="http://schemas.openxmlformats.org/markup-compatibility/2006" xmlns:o="urn:schemas-microsoft-com:office:office" xmlns:r="http://schemas.openxmlformats.org/officeDocument/2006/relationships" xmlns:m="http://schemas.openxmlformats.org/officeDocument/2006/math" xmlns:v="urn:schemas-microsoft-com:vml" xmlns:wp14="http://schemas.microsoft.com/office/word/2010/wordprocessingDrawing" xmlns:wp="http://schemas.openxmlformats.org/drawingml/2006/wordprocessingDrawing" xmlns:w10="urn:schemas-microsoft-com:office:word" xmlns:w="http://schemas.openxmlformats.org/wordprocessingml/2006/main" xmlns:w14="http://schemas.microsoft.com/office/word/2010/wordml" xmlns:w15="http://schemas.microsoft.com/office/word/2012/wordml" xmlns:wpg="http://schemas.microsoft.com/office/word/2010/wordprocessingGroup" xmlns:wpi="http://schemas.microsoft.com/office/word/2010/wordprocessingInk" xmlns:wne="http://schemas.microsoft.com/office/word/2006/wordml" xmlns:wps="http://schemas.microsoft.com/office/word/2010/wordprocessingShape" mc:Ignorable="w14 w15 wp14">
   <w:p>
     <w:pPr>
       <w:pStyle w:val="Footer"/>
@@ -11248,7 +11606,7 @@
         <w:rStyle w:val="PageNumber"/>
         <w:noProof/>
       </w:rPr>
-      <w:t>2</w:t>
+      <w:t>5</w:t>
     </w:r>
     <w:r>
       <w:rPr>
@@ -11273,7 +11631,7 @@
 </file>
 
 <file path=word/footnotes.xml><?xml version="1.0" encoding="utf-8"?>
-<w:footnotes xmlns:wpc="http://schemas.microsoft.com/office/word/2010/wordprocessingCanvas" xmlns:mo="http://schemas.microsoft.com/office/mac/office/2008/main" xmlns:mc="http://schemas.openxmlformats.org/markup-compatibility/2006" xmlns:mv="urn:schemas-microsoft-com:mac:vml" xmlns:o="urn:schemas-microsoft-com:office:office" xmlns:r="http://schemas.openxmlformats.org/officeDocument/2006/relationships" xmlns:m="http://schemas.openxmlformats.org/officeDocument/2006/math" xmlns:v="urn:schemas-microsoft-com:vml" xmlns:wp14="http://schemas.microsoft.com/office/word/2010/wordprocessingDrawing" xmlns:wp="http://schemas.openxmlformats.org/drawingml/2006/wordprocessingDrawing" xmlns:w10="urn:schemas-microsoft-com:office:word" xmlns:w="http://schemas.openxmlformats.org/wordprocessingml/2006/main" xmlns:w14="http://schemas.microsoft.com/office/word/2010/wordml" xmlns:wpg="http://schemas.microsoft.com/office/word/2010/wordprocessingGroup" xmlns:wpi="http://schemas.microsoft.com/office/word/2010/wordprocessingInk" xmlns:wne="http://schemas.microsoft.com/office/word/2006/wordml" xmlns:wps="http://schemas.microsoft.com/office/word/2010/wordprocessingShape" mc:Ignorable="w14 wp14">
+<w:footnotes xmlns:wpc="http://schemas.microsoft.com/office/word/2010/wordprocessingCanvas" xmlns:mc="http://schemas.openxmlformats.org/markup-compatibility/2006" xmlns:o="urn:schemas-microsoft-com:office:office" xmlns:r="http://schemas.openxmlformats.org/officeDocument/2006/relationships" xmlns:m="http://schemas.openxmlformats.org/officeDocument/2006/math" xmlns:v="urn:schemas-microsoft-com:vml" xmlns:wp14="http://schemas.microsoft.com/office/word/2010/wordprocessingDrawing" xmlns:wp="http://schemas.openxmlformats.org/drawingml/2006/wordprocessingDrawing" xmlns:w10="urn:schemas-microsoft-com:office:word" xmlns:w="http://schemas.openxmlformats.org/wordprocessingml/2006/main" xmlns:w14="http://schemas.microsoft.com/office/word/2010/wordml" xmlns:w15="http://schemas.microsoft.com/office/word/2012/wordml" xmlns:wpg="http://schemas.microsoft.com/office/word/2010/wordprocessingGroup" xmlns:wpi="http://schemas.microsoft.com/office/word/2010/wordprocessingInk" xmlns:wne="http://schemas.microsoft.com/office/word/2006/wordml" xmlns:wps="http://schemas.microsoft.com/office/word/2010/wordprocessingShape" mc:Ignorable="w14 w15 wp14">
   <w:footnote w:type="separator" w:id="-1">
     <w:p>
       <w:r>
@@ -11342,7 +11700,7 @@
 </file>
 
 <file path=word/header1.xml><?xml version="1.0" encoding="utf-8"?>
-<w:hdr xmlns:wpc="http://schemas.microsoft.com/office/word/2010/wordprocessingCanvas" xmlns:mo="http://schemas.microsoft.com/office/mac/office/2008/main" xmlns:mc="http://schemas.openxmlformats.org/markup-compatibility/2006" xmlns:mv="urn:schemas-microsoft-com:mac:vml" xmlns:o="urn:schemas-microsoft-com:office:office" xmlns:r="http://schemas.openxmlformats.org/officeDocument/2006/relationships" xmlns:m="http://schemas.openxmlformats.org/officeDocument/2006/math" xmlns:v="urn:schemas-microsoft-com:vml" xmlns:wp14="http://schemas.microsoft.com/office/word/2010/wordprocessingDrawing" xmlns:wp="http://schemas.openxmlformats.org/drawingml/2006/wordprocessingDrawing" xmlns:w10="urn:schemas-microsoft-com:office:word" xmlns:w="http://schemas.openxmlformats.org/wordprocessingml/2006/main" xmlns:w14="http://schemas.microsoft.com/office/word/2010/wordml" xmlns:wpg="http://schemas.microsoft.com/office/word/2010/wordprocessingGroup" xmlns:wpi="http://schemas.microsoft.com/office/word/2010/wordprocessingInk" xmlns:wne="http://schemas.microsoft.com/office/word/2006/wordml" xmlns:wps="http://schemas.microsoft.com/office/word/2010/wordprocessingShape" mc:Ignorable="w14 wp14">
+<w:hdr xmlns:wpc="http://schemas.microsoft.com/office/word/2010/wordprocessingCanvas" xmlns:mc="http://schemas.openxmlformats.org/markup-compatibility/2006" xmlns:o="urn:schemas-microsoft-com:office:office" xmlns:r="http://schemas.openxmlformats.org/officeDocument/2006/relationships" xmlns:m="http://schemas.openxmlformats.org/officeDocument/2006/math" xmlns:v="urn:schemas-microsoft-com:vml" xmlns:wp14="http://schemas.microsoft.com/office/word/2010/wordprocessingDrawing" xmlns:wp="http://schemas.openxmlformats.org/drawingml/2006/wordprocessingDrawing" xmlns:w10="urn:schemas-microsoft-com:office:word" xmlns:w="http://schemas.openxmlformats.org/wordprocessingml/2006/main" xmlns:w14="http://schemas.microsoft.com/office/word/2010/wordml" xmlns:w15="http://schemas.microsoft.com/office/word/2012/wordml" xmlns:wpg="http://schemas.microsoft.com/office/word/2010/wordprocessingGroup" xmlns:wpi="http://schemas.microsoft.com/office/word/2010/wordprocessingInk" xmlns:wne="http://schemas.microsoft.com/office/word/2006/wordml" xmlns:wps="http://schemas.microsoft.com/office/word/2010/wordprocessingShape" mc:Ignorable="w14 w15 wp14">
   <w:p>
     <w:pPr>
       <w:pStyle w:val="Header"/>
@@ -11382,19 +11740,27 @@
     <w:r>
       <w:tab/>
     </w:r>
+    <w:proofErr w:type="spellStart"/>
     <w:r>
       <w:rPr>
         <w:rFonts w:asciiTheme="minorHAnsi" w:hAnsiTheme="minorHAnsi"/>
       </w:rPr>
-      <w:t>Writeup Week X (Author)</w:t>
+      <w:t>Writeup</w:t>
+    </w:r>
+    <w:proofErr w:type="spellEnd"/>
+    <w:r>
+      <w:rPr>
+        <w:rFonts w:asciiTheme="minorHAnsi" w:hAnsiTheme="minorHAnsi"/>
+      </w:rPr>
+      <w:t xml:space="preserve"> Week X (Author)</w:t>
     </w:r>
   </w:p>
 </w:hdr>
 </file>
 
 <file path=word/numbering.xml><?xml version="1.0" encoding="utf-8"?>
-<w:numbering xmlns:wpc="http://schemas.microsoft.com/office/word/2010/wordprocessingCanvas" xmlns:mo="http://schemas.microsoft.com/office/mac/office/2008/main" xmlns:mc="http://schemas.openxmlformats.org/markup-compatibility/2006" xmlns:mv="urn:schemas-microsoft-com:mac:vml" xmlns:o="urn:schemas-microsoft-com:office:office" xmlns:r="http://schemas.openxmlformats.org/officeDocument/2006/relationships" xmlns:m="http://schemas.openxmlformats.org/officeDocument/2006/math" xmlns:v="urn:schemas-microsoft-com:vml" xmlns:wp14="http://schemas.microsoft.com/office/word/2010/wordprocessingDrawing" xmlns:wp="http://schemas.openxmlformats.org/drawingml/2006/wordprocessingDrawing" xmlns:w10="urn:schemas-microsoft-com:office:word" xmlns:w="http://schemas.openxmlformats.org/wordprocessingml/2006/main" xmlns:w14="http://schemas.microsoft.com/office/word/2010/wordml" xmlns:wpg="http://schemas.microsoft.com/office/word/2010/wordprocessingGroup" xmlns:wpi="http://schemas.microsoft.com/office/word/2010/wordprocessingInk" xmlns:wne="http://schemas.microsoft.com/office/word/2006/wordml" xmlns:wps="http://schemas.microsoft.com/office/word/2010/wordprocessingShape" mc:Ignorable="w14 wp14">
-  <w:abstractNum w:abstractNumId="0">
+<w:numbering xmlns:wpc="http://schemas.microsoft.com/office/word/2010/wordprocessingCanvas" xmlns:mc="http://schemas.openxmlformats.org/markup-compatibility/2006" xmlns:o="urn:schemas-microsoft-com:office:office" xmlns:r="http://schemas.openxmlformats.org/officeDocument/2006/relationships" xmlns:m="http://schemas.openxmlformats.org/officeDocument/2006/math" xmlns:v="urn:schemas-microsoft-com:vml" xmlns:wp14="http://schemas.microsoft.com/office/word/2010/wordprocessingDrawing" xmlns:wp="http://schemas.openxmlformats.org/drawingml/2006/wordprocessingDrawing" xmlns:w10="urn:schemas-microsoft-com:office:word" xmlns:w="http://schemas.openxmlformats.org/wordprocessingml/2006/main" xmlns:w14="http://schemas.microsoft.com/office/word/2010/wordml" xmlns:w15="http://schemas.microsoft.com/office/word/2012/wordml" xmlns:wpg="http://schemas.microsoft.com/office/word/2010/wordprocessingGroup" xmlns:wpi="http://schemas.microsoft.com/office/word/2010/wordprocessingInk" xmlns:wne="http://schemas.microsoft.com/office/word/2006/wordml" xmlns:wps="http://schemas.microsoft.com/office/word/2010/wordprocessingShape" mc:Ignorable="w14 w15 wp14">
+  <w:abstractNum w:abstractNumId="0" w15:restartNumberingAfterBreak="0">
     <w:nsid w:val="00C5466C"/>
     <w:multiLevelType w:val="multilevel"/>
     <w:tmpl w:val="8978428A"/>
@@ -11507,7 +11873,7 @@
       </w:pPr>
     </w:lvl>
   </w:abstractNum>
-  <w:abstractNum w:abstractNumId="1">
+  <w:abstractNum w:abstractNumId="1" w15:restartNumberingAfterBreak="0">
     <w:nsid w:val="021C2594"/>
     <w:multiLevelType w:val="hybridMultilevel"/>
     <w:tmpl w:val="D3B8F066"/>
@@ -11619,7 +11985,7 @@
       </w:rPr>
     </w:lvl>
   </w:abstractNum>
-  <w:abstractNum w:abstractNumId="2">
+  <w:abstractNum w:abstractNumId="2" w15:restartNumberingAfterBreak="0">
     <w:nsid w:val="0CCA519E"/>
     <w:multiLevelType w:val="hybridMultilevel"/>
     <w:tmpl w:val="CDE69E92"/>
@@ -11709,7 +12075,7 @@
       </w:pPr>
     </w:lvl>
   </w:abstractNum>
-  <w:abstractNum w:abstractNumId="3">
+  <w:abstractNum w:abstractNumId="3" w15:restartNumberingAfterBreak="0">
     <w:nsid w:val="0E6B4010"/>
     <w:multiLevelType w:val="hybridMultilevel"/>
     <w:tmpl w:val="C8E8E544"/>
@@ -11822,7 +12188,7 @@
       </w:rPr>
     </w:lvl>
   </w:abstractNum>
-  <w:abstractNum w:abstractNumId="4">
+  <w:abstractNum w:abstractNumId="4" w15:restartNumberingAfterBreak="0">
     <w:nsid w:val="14AC5035"/>
     <w:multiLevelType w:val="hybridMultilevel"/>
     <w:tmpl w:val="9860206A"/>
@@ -11934,7 +12300,7 @@
       </w:rPr>
     </w:lvl>
   </w:abstractNum>
-  <w:abstractNum w:abstractNumId="5">
+  <w:abstractNum w:abstractNumId="5" w15:restartNumberingAfterBreak="0">
     <w:nsid w:val="15DF4E97"/>
     <w:multiLevelType w:val="hybridMultilevel"/>
     <w:tmpl w:val="504A9F30"/>
@@ -12047,7 +12413,7 @@
       </w:rPr>
     </w:lvl>
   </w:abstractNum>
-  <w:abstractNum w:abstractNumId="6">
+  <w:abstractNum w:abstractNumId="6" w15:restartNumberingAfterBreak="0">
     <w:nsid w:val="18A77135"/>
     <w:multiLevelType w:val="hybridMultilevel"/>
     <w:tmpl w:val="BE02E446"/>
@@ -12160,7 +12526,7 @@
       </w:rPr>
     </w:lvl>
   </w:abstractNum>
-  <w:abstractNum w:abstractNumId="7">
+  <w:abstractNum w:abstractNumId="7" w15:restartNumberingAfterBreak="0">
     <w:nsid w:val="1A7D740C"/>
     <w:multiLevelType w:val="multilevel"/>
     <w:tmpl w:val="8978428A"/>
@@ -12273,7 +12639,7 @@
       </w:pPr>
     </w:lvl>
   </w:abstractNum>
-  <w:abstractNum w:abstractNumId="8">
+  <w:abstractNum w:abstractNumId="8" w15:restartNumberingAfterBreak="0">
     <w:nsid w:val="1FB64551"/>
     <w:multiLevelType w:val="hybridMultilevel"/>
     <w:tmpl w:val="DB2CE068"/>
@@ -12386,7 +12752,7 @@
       </w:rPr>
     </w:lvl>
   </w:abstractNum>
-  <w:abstractNum w:abstractNumId="9">
+  <w:abstractNum w:abstractNumId="9" w15:restartNumberingAfterBreak="0">
     <w:nsid w:val="310077AE"/>
     <w:multiLevelType w:val="hybridMultilevel"/>
     <w:tmpl w:val="4FFA9476"/>
@@ -12499,7 +12865,7 @@
       </w:rPr>
     </w:lvl>
   </w:abstractNum>
-  <w:abstractNum w:abstractNumId="10">
+  <w:abstractNum w:abstractNumId="10" w15:restartNumberingAfterBreak="0">
     <w:nsid w:val="344D385C"/>
     <w:multiLevelType w:val="hybridMultilevel"/>
     <w:tmpl w:val="E21E2620"/>
@@ -12612,7 +12978,120 @@
       </w:rPr>
     </w:lvl>
   </w:abstractNum>
-  <w:abstractNum w:abstractNumId="11">
+  <w:abstractNum w:abstractNumId="11" w15:restartNumberingAfterBreak="0">
+    <w:nsid w:val="3DD9700C"/>
+    <w:multiLevelType w:val="hybridMultilevel"/>
+    <w:tmpl w:val="81FC1CB0"/>
+    <w:lvl w:ilvl="0" w:tplc="04090001">
+      <w:start w:val="1"/>
+      <w:numFmt w:val="bullet"/>
+      <w:lvlText w:val=""/>
+      <w:lvlJc w:val="left"/>
+      <w:pPr>
+        <w:ind w:left="720" w:hanging="360"/>
+      </w:pPr>
+      <w:rPr>
+        <w:rFonts w:ascii="Symbol" w:hAnsi="Symbol" w:hint="default"/>
+      </w:rPr>
+    </w:lvl>
+    <w:lvl w:ilvl="1" w:tplc="04090003" w:tentative="1">
+      <w:start w:val="1"/>
+      <w:numFmt w:val="bullet"/>
+      <w:lvlText w:val="o"/>
+      <w:lvlJc w:val="left"/>
+      <w:pPr>
+        <w:ind w:left="1440" w:hanging="360"/>
+      </w:pPr>
+      <w:rPr>
+        <w:rFonts w:ascii="Courier New" w:hAnsi="Courier New" w:cs="Courier New" w:hint="default"/>
+      </w:rPr>
+    </w:lvl>
+    <w:lvl w:ilvl="2" w:tplc="04090005" w:tentative="1">
+      <w:start w:val="1"/>
+      <w:numFmt w:val="bullet"/>
+      <w:lvlText w:val=""/>
+      <w:lvlJc w:val="left"/>
+      <w:pPr>
+        <w:ind w:left="2160" w:hanging="360"/>
+      </w:pPr>
+      <w:rPr>
+        <w:rFonts w:ascii="Wingdings" w:hAnsi="Wingdings" w:hint="default"/>
+      </w:rPr>
+    </w:lvl>
+    <w:lvl w:ilvl="3" w:tplc="04090001" w:tentative="1">
+      <w:start w:val="1"/>
+      <w:numFmt w:val="bullet"/>
+      <w:lvlText w:val=""/>
+      <w:lvlJc w:val="left"/>
+      <w:pPr>
+        <w:ind w:left="2880" w:hanging="360"/>
+      </w:pPr>
+      <w:rPr>
+        <w:rFonts w:ascii="Symbol" w:hAnsi="Symbol" w:hint="default"/>
+      </w:rPr>
+    </w:lvl>
+    <w:lvl w:ilvl="4" w:tplc="04090003" w:tentative="1">
+      <w:start w:val="1"/>
+      <w:numFmt w:val="bullet"/>
+      <w:lvlText w:val="o"/>
+      <w:lvlJc w:val="left"/>
+      <w:pPr>
+        <w:ind w:left="3600" w:hanging="360"/>
+      </w:pPr>
+      <w:rPr>
+        <w:rFonts w:ascii="Courier New" w:hAnsi="Courier New" w:cs="Courier New" w:hint="default"/>
+      </w:rPr>
+    </w:lvl>
+    <w:lvl w:ilvl="5" w:tplc="04090005" w:tentative="1">
+      <w:start w:val="1"/>
+      <w:numFmt w:val="bullet"/>
+      <w:lvlText w:val=""/>
+      <w:lvlJc w:val="left"/>
+      <w:pPr>
+        <w:ind w:left="4320" w:hanging="360"/>
+      </w:pPr>
+      <w:rPr>
+        <w:rFonts w:ascii="Wingdings" w:hAnsi="Wingdings" w:hint="default"/>
+      </w:rPr>
+    </w:lvl>
+    <w:lvl w:ilvl="6" w:tplc="04090001" w:tentative="1">
+      <w:start w:val="1"/>
+      <w:numFmt w:val="bullet"/>
+      <w:lvlText w:val=""/>
+      <w:lvlJc w:val="left"/>
+      <w:pPr>
+        <w:ind w:left="5040" w:hanging="360"/>
+      </w:pPr>
+      <w:rPr>
+        <w:rFonts w:ascii="Symbol" w:hAnsi="Symbol" w:hint="default"/>
+      </w:rPr>
+    </w:lvl>
+    <w:lvl w:ilvl="7" w:tplc="04090003" w:tentative="1">
+      <w:start w:val="1"/>
+      <w:numFmt w:val="bullet"/>
+      <w:lvlText w:val="o"/>
+      <w:lvlJc w:val="left"/>
+      <w:pPr>
+        <w:ind w:left="5760" w:hanging="360"/>
+      </w:pPr>
+      <w:rPr>
+        <w:rFonts w:ascii="Courier New" w:hAnsi="Courier New" w:cs="Courier New" w:hint="default"/>
+      </w:rPr>
+    </w:lvl>
+    <w:lvl w:ilvl="8" w:tplc="04090005" w:tentative="1">
+      <w:start w:val="1"/>
+      <w:numFmt w:val="bullet"/>
+      <w:lvlText w:val=""/>
+      <w:lvlJc w:val="left"/>
+      <w:pPr>
+        <w:ind w:left="6480" w:hanging="360"/>
+      </w:pPr>
+      <w:rPr>
+        <w:rFonts w:ascii="Wingdings" w:hAnsi="Wingdings" w:hint="default"/>
+      </w:rPr>
+    </w:lvl>
+  </w:abstractNum>
+  <w:abstractNum w:abstractNumId="12" w15:restartNumberingAfterBreak="0">
     <w:nsid w:val="4EA43015"/>
     <w:multiLevelType w:val="multilevel"/>
     <w:tmpl w:val="8978428A"/>
@@ -12725,7 +13204,7 @@
       </w:pPr>
     </w:lvl>
   </w:abstractNum>
-  <w:abstractNum w:abstractNumId="12">
+  <w:abstractNum w:abstractNumId="13" w15:restartNumberingAfterBreak="0">
     <w:nsid w:val="514A56C4"/>
     <w:multiLevelType w:val="hybridMultilevel"/>
     <w:tmpl w:val="AD4A705A"/>
@@ -12838,7 +13317,7 @@
       </w:rPr>
     </w:lvl>
   </w:abstractNum>
-  <w:abstractNum w:abstractNumId="13">
+  <w:abstractNum w:abstractNumId="14" w15:restartNumberingAfterBreak="0">
     <w:nsid w:val="550D0F1E"/>
     <w:multiLevelType w:val="hybridMultilevel"/>
     <w:tmpl w:val="5A969F4E"/>
@@ -12951,7 +13430,7 @@
       </w:rPr>
     </w:lvl>
   </w:abstractNum>
-  <w:abstractNum w:abstractNumId="14">
+  <w:abstractNum w:abstractNumId="15" w15:restartNumberingAfterBreak="0">
     <w:nsid w:val="56287B3B"/>
     <w:multiLevelType w:val="hybridMultilevel"/>
     <w:tmpl w:val="9760B976"/>
@@ -13064,7 +13543,7 @@
       </w:rPr>
     </w:lvl>
   </w:abstractNum>
-  <w:abstractNum w:abstractNumId="15">
+  <w:abstractNum w:abstractNumId="16" w15:restartNumberingAfterBreak="0">
     <w:nsid w:val="5AFA6412"/>
     <w:multiLevelType w:val="hybridMultilevel"/>
     <w:tmpl w:val="BDE0CE52"/>
@@ -13177,7 +13656,7 @@
       </w:rPr>
     </w:lvl>
   </w:abstractNum>
-  <w:abstractNum w:abstractNumId="16">
+  <w:abstractNum w:abstractNumId="17" w15:restartNumberingAfterBreak="0">
     <w:nsid w:val="6E6B4EB9"/>
     <w:multiLevelType w:val="hybridMultilevel"/>
     <w:tmpl w:val="8CCE2622"/>
@@ -13290,7 +13769,7 @@
       </w:rPr>
     </w:lvl>
   </w:abstractNum>
-  <w:abstractNum w:abstractNumId="17">
+  <w:abstractNum w:abstractNumId="18" w15:restartNumberingAfterBreak="0">
     <w:nsid w:val="75033269"/>
     <w:multiLevelType w:val="hybridMultilevel"/>
     <w:tmpl w:val="7F4AC11C"/>
@@ -13379,10 +13858,10 @@
       </w:pPr>
     </w:lvl>
   </w:abstractNum>
-  <w:abstractNum w:abstractNumId="18">
+  <w:abstractNum w:abstractNumId="19" w15:restartNumberingAfterBreak="0">
     <w:nsid w:val="750F062B"/>
     <w:multiLevelType w:val="hybridMultilevel"/>
-    <w:tmpl w:val="842890D6"/>
+    <w:tmpl w:val="8556D4C0"/>
     <w:lvl w:ilvl="0" w:tplc="04090001">
       <w:start w:val="1"/>
       <w:numFmt w:val="bullet"/>
@@ -13395,7 +13874,7 @@
         <w:rFonts w:ascii="Symbol" w:hAnsi="Symbol" w:hint="default"/>
       </w:rPr>
     </w:lvl>
-    <w:lvl w:ilvl="1" w:tplc="04090003" w:tentative="1">
+    <w:lvl w:ilvl="1" w:tplc="04090003">
       <w:start w:val="1"/>
       <w:numFmt w:val="bullet"/>
       <w:lvlText w:val="o"/>
@@ -13407,7 +13886,7 @@
         <w:rFonts w:ascii="Courier New" w:hAnsi="Courier New" w:hint="default"/>
       </w:rPr>
     </w:lvl>
-    <w:lvl w:ilvl="2" w:tplc="04090005" w:tentative="1">
+    <w:lvl w:ilvl="2" w:tplc="04090005">
       <w:start w:val="1"/>
       <w:numFmt w:val="bullet"/>
       <w:lvlText w:val=""/>
@@ -13492,7 +13971,7 @@
       </w:rPr>
     </w:lvl>
   </w:abstractNum>
-  <w:abstractNum w:abstractNumId="19">
+  <w:abstractNum w:abstractNumId="20" w15:restartNumberingAfterBreak="0">
     <w:nsid w:val="7C4C4D1C"/>
     <w:multiLevelType w:val="hybridMultilevel"/>
     <w:tmpl w:val="D048F472"/>
@@ -13606,10 +14085,10 @@
     </w:lvl>
   </w:abstractNum>
   <w:num w:numId="1">
-    <w:abstractNumId w:val="14"/>
+    <w:abstractNumId w:val="15"/>
   </w:num>
   <w:num w:numId="2">
-    <w:abstractNumId w:val="11"/>
+    <w:abstractNumId w:val="12"/>
   </w:num>
   <w:num w:numId="3">
     <w:abstractNumId w:val="0"/>
@@ -13624,13 +14103,13 @@
     <w:abstractNumId w:val="2"/>
   </w:num>
   <w:num w:numId="7">
-    <w:abstractNumId w:val="17"/>
+    <w:abstractNumId w:val="18"/>
   </w:num>
   <w:num w:numId="8">
     <w:abstractNumId w:val="5"/>
   </w:num>
   <w:num w:numId="9">
-    <w:abstractNumId w:val="15"/>
+    <w:abstractNumId w:val="16"/>
   </w:num>
   <w:num w:numId="10">
     <w:abstractNumId w:val="3"/>
@@ -13645,31 +14124,34 @@
     <w:abstractNumId w:val="1"/>
   </w:num>
   <w:num w:numId="14">
-    <w:abstractNumId w:val="13"/>
+    <w:abstractNumId w:val="14"/>
   </w:num>
   <w:num w:numId="15">
     <w:abstractNumId w:val="6"/>
   </w:num>
   <w:num w:numId="16">
-    <w:abstractNumId w:val="18"/>
+    <w:abstractNumId w:val="19"/>
   </w:num>
   <w:num w:numId="17">
-    <w:abstractNumId w:val="19"/>
+    <w:abstractNumId w:val="20"/>
   </w:num>
   <w:num w:numId="18">
-    <w:abstractNumId w:val="16"/>
+    <w:abstractNumId w:val="17"/>
   </w:num>
   <w:num w:numId="19">
     <w:abstractNumId w:val="10"/>
   </w:num>
   <w:num w:numId="20">
-    <w:abstractNumId w:val="12"/>
+    <w:abstractNumId w:val="13"/>
+  </w:num>
+  <w:num w:numId="21">
+    <w:abstractNumId w:val="11"/>
   </w:num>
 </w:numbering>
 </file>
 
 <file path=word/styles.xml><?xml version="1.0" encoding="utf-8"?>
-<w:styles xmlns:mc="http://schemas.openxmlformats.org/markup-compatibility/2006" xmlns:r="http://schemas.openxmlformats.org/officeDocument/2006/relationships" xmlns:w="http://schemas.openxmlformats.org/wordprocessingml/2006/main" xmlns:w14="http://schemas.microsoft.com/office/word/2010/wordml" mc:Ignorable="w14">
+<w:styles xmlns:mc="http://schemas.openxmlformats.org/markup-compatibility/2006" xmlns:r="http://schemas.openxmlformats.org/officeDocument/2006/relationships" xmlns:w="http://schemas.openxmlformats.org/wordprocessingml/2006/main" xmlns:w14="http://schemas.microsoft.com/office/word/2010/wordml" xmlns:w15="http://schemas.microsoft.com/office/word/2012/wordml" mc:Ignorable="w14 w15">
   <w:docDefaults>
     <w:rPrDefault>
       <w:rPr>
@@ -13681,155 +14163,369 @@
     </w:rPrDefault>
     <w:pPrDefault/>
   </w:docDefaults>
-  <w:latentStyles w:defLockedState="0" w:defUIPriority="99" w:defSemiHidden="1" w:defUnhideWhenUsed="1" w:defQFormat="0" w:count="276">
-    <w:lsdException w:name="Normal" w:semiHidden="0" w:uiPriority="0" w:unhideWhenUsed="0" w:qFormat="1"/>
-    <w:lsdException w:name="heading 1" w:semiHidden="0" w:uiPriority="9" w:unhideWhenUsed="0" w:qFormat="1"/>
-    <w:lsdException w:name="heading 2" w:uiPriority="9" w:qFormat="1"/>
-    <w:lsdException w:name="heading 3" w:uiPriority="9" w:qFormat="1"/>
-    <w:lsdException w:name="heading 4" w:uiPriority="9" w:qFormat="1"/>
-    <w:lsdException w:name="heading 5" w:uiPriority="9" w:qFormat="1"/>
-    <w:lsdException w:name="heading 6" w:uiPriority="9" w:qFormat="1"/>
-    <w:lsdException w:name="heading 7" w:uiPriority="9" w:qFormat="1"/>
-    <w:lsdException w:name="heading 8" w:uiPriority="9" w:qFormat="1"/>
-    <w:lsdException w:name="heading 9" w:uiPriority="9" w:qFormat="1"/>
-    <w:lsdException w:name="toc 1" w:uiPriority="39"/>
-    <w:lsdException w:name="toc 2" w:uiPriority="39"/>
-    <w:lsdException w:name="toc 3" w:uiPriority="39"/>
-    <w:lsdException w:name="toc 4" w:uiPriority="39"/>
-    <w:lsdException w:name="toc 5" w:uiPriority="39"/>
-    <w:lsdException w:name="toc 6" w:uiPriority="39"/>
-    <w:lsdException w:name="toc 7" w:uiPriority="39"/>
-    <w:lsdException w:name="toc 8" w:uiPriority="39"/>
-    <w:lsdException w:name="toc 9" w:uiPriority="39"/>
-    <w:lsdException w:name="header" w:uiPriority="0"/>
-    <w:lsdException w:name="footer" w:uiPriority="0"/>
-    <w:lsdException w:name="caption" w:uiPriority="35" w:qFormat="1"/>
-    <w:lsdException w:name="Title" w:semiHidden="0" w:uiPriority="10" w:unhideWhenUsed="0" w:qFormat="1"/>
-    <w:lsdException w:name="Default Paragraph Font" w:uiPriority="1"/>
-    <w:lsdException w:name="Subtitle" w:semiHidden="0" w:uiPriority="11" w:unhideWhenUsed="0" w:qFormat="1"/>
-    <w:lsdException w:name="Strong" w:semiHidden="0" w:uiPriority="22" w:unhideWhenUsed="0" w:qFormat="1"/>
-    <w:lsdException w:name="Emphasis" w:semiHidden="0" w:uiPriority="20" w:unhideWhenUsed="0" w:qFormat="1"/>
-    <w:lsdException w:name="Table Grid" w:semiHidden="0" w:uiPriority="59" w:unhideWhenUsed="0"/>
-    <w:lsdException w:name="Note Level 1" w:semiHidden="0" w:unhideWhenUsed="0"/>
-    <w:lsdException w:name="Note Level 2" w:semiHidden="0" w:unhideWhenUsed="0"/>
-    <w:lsdException w:name="Note Level 3" w:semiHidden="0" w:unhideWhenUsed="0"/>
-    <w:lsdException w:name="Note Level 4" w:semiHidden="0" w:unhideWhenUsed="0"/>
-    <w:lsdException w:name="Note Level 5" w:semiHidden="0" w:unhideWhenUsed="0"/>
-    <w:lsdException w:name="Note Level 6" w:semiHidden="0" w:unhideWhenUsed="0"/>
-    <w:lsdException w:name="Note Level 7" w:semiHidden="0" w:unhideWhenUsed="0"/>
-    <w:lsdException w:name="Note Level 8" w:semiHidden="0" w:unhideWhenUsed="0"/>
-    <w:lsdException w:name="Note Level 9" w:semiHidden="0" w:unhideWhenUsed="0"/>
-    <w:lsdException w:name="Placeholder Text" w:unhideWhenUsed="0"/>
-    <w:lsdException w:name="No Spacing" w:semiHidden="0" w:uiPriority="1" w:unhideWhenUsed="0" w:qFormat="1"/>
-    <w:lsdException w:name="Light Shading" w:semiHidden="0" w:uiPriority="60" w:unhideWhenUsed="0"/>
-    <w:lsdException w:name="Light List" w:semiHidden="0" w:uiPriority="61" w:unhideWhenUsed="0"/>
-    <w:lsdException w:name="Light Grid" w:semiHidden="0" w:uiPriority="62" w:unhideWhenUsed="0"/>
-    <w:lsdException w:name="Medium Shading 1" w:semiHidden="0" w:uiPriority="63" w:unhideWhenUsed="0"/>
-    <w:lsdException w:name="Medium Shading 2" w:semiHidden="0" w:uiPriority="64" w:unhideWhenUsed="0"/>
-    <w:lsdException w:name="Medium List 1" w:semiHidden="0" w:uiPriority="65" w:unhideWhenUsed="0"/>
-    <w:lsdException w:name="Medium List 2" w:semiHidden="0" w:uiPriority="66" w:unhideWhenUsed="0"/>
-    <w:lsdException w:name="Medium Grid 1" w:semiHidden="0" w:uiPriority="67" w:unhideWhenUsed="0"/>
-    <w:lsdException w:name="Medium Grid 2" w:semiHidden="0" w:uiPriority="68" w:unhideWhenUsed="0"/>
-    <w:lsdException w:name="Medium Grid 3" w:semiHidden="0" w:uiPriority="69" w:unhideWhenUsed="0"/>
-    <w:lsdException w:name="Dark List" w:semiHidden="0" w:uiPriority="70" w:unhideWhenUsed="0"/>
-    <w:lsdException w:name="Colorful Shading" w:semiHidden="0" w:uiPriority="71" w:unhideWhenUsed="0"/>
-    <w:lsdException w:name="Colorful List" w:semiHidden="0" w:uiPriority="72" w:unhideWhenUsed="0"/>
-    <w:lsdException w:name="Colorful Grid" w:semiHidden="0" w:uiPriority="73" w:unhideWhenUsed="0"/>
-    <w:lsdException w:name="Light Shading Accent 1" w:semiHidden="0" w:uiPriority="60" w:unhideWhenUsed="0"/>
-    <w:lsdException w:name="Light List Accent 1" w:semiHidden="0" w:uiPriority="61" w:unhideWhenUsed="0"/>
-    <w:lsdException w:name="Light Grid Accent 1" w:semiHidden="0" w:uiPriority="62" w:unhideWhenUsed="0"/>
-    <w:lsdException w:name="Medium Shading 1 Accent 1" w:semiHidden="0" w:uiPriority="63" w:unhideWhenUsed="0"/>
-    <w:lsdException w:name="Medium Shading 2 Accent 1" w:semiHidden="0" w:uiPriority="64" w:unhideWhenUsed="0"/>
-    <w:lsdException w:name="Medium List 1 Accent 1" w:semiHidden="0" w:uiPriority="65" w:unhideWhenUsed="0"/>
-    <w:lsdException w:name="Revision" w:unhideWhenUsed="0"/>
-    <w:lsdException w:name="List Paragraph" w:semiHidden="0" w:uiPriority="34" w:unhideWhenUsed="0" w:qFormat="1"/>
-    <w:lsdException w:name="Quote" w:semiHidden="0" w:uiPriority="29" w:unhideWhenUsed="0" w:qFormat="1"/>
-    <w:lsdException w:name="Intense Quote" w:semiHidden="0" w:uiPriority="30" w:unhideWhenUsed="0" w:qFormat="1"/>
-    <w:lsdException w:name="Medium List 2 Accent 1" w:semiHidden="0" w:uiPriority="66" w:unhideWhenUsed="0"/>
-    <w:lsdException w:name="Medium Grid 1 Accent 1" w:semiHidden="0" w:uiPriority="67" w:unhideWhenUsed="0"/>
-    <w:lsdException w:name="Medium Grid 2 Accent 1" w:semiHidden="0" w:uiPriority="68" w:unhideWhenUsed="0"/>
-    <w:lsdException w:name="Medium Grid 3 Accent 1" w:semiHidden="0" w:uiPriority="69" w:unhideWhenUsed="0"/>
-    <w:lsdException w:name="Dark List Accent 1" w:semiHidden="0" w:uiPriority="70" w:unhideWhenUsed="0"/>
-    <w:lsdException w:name="Colorful Shading Accent 1" w:semiHidden="0" w:uiPriority="71" w:unhideWhenUsed="0"/>
-    <w:lsdException w:name="Colorful List Accent 1" w:semiHidden="0" w:uiPriority="72" w:unhideWhenUsed="0"/>
-    <w:lsdException w:name="Colorful Grid Accent 1" w:semiHidden="0" w:uiPriority="73" w:unhideWhenUsed="0"/>
-    <w:lsdException w:name="Light Shading Accent 2" w:semiHidden="0" w:uiPriority="60" w:unhideWhenUsed="0"/>
-    <w:lsdException w:name="Light List Accent 2" w:semiHidden="0" w:uiPriority="61" w:unhideWhenUsed="0"/>
-    <w:lsdException w:name="Light Grid Accent 2" w:semiHidden="0" w:uiPriority="62" w:unhideWhenUsed="0"/>
-    <w:lsdException w:name="Medium Shading 1 Accent 2" w:semiHidden="0" w:uiPriority="63" w:unhideWhenUsed="0"/>
-    <w:lsdException w:name="Medium Shading 2 Accent 2" w:semiHidden="0" w:uiPriority="64" w:unhideWhenUsed="0"/>
-    <w:lsdException w:name="Medium List 1 Accent 2" w:semiHidden="0" w:uiPriority="65" w:unhideWhenUsed="0"/>
-    <w:lsdException w:name="Medium List 2 Accent 2" w:semiHidden="0" w:uiPriority="66" w:unhideWhenUsed="0"/>
-    <w:lsdException w:name="Medium Grid 1 Accent 2" w:semiHidden="0" w:uiPriority="67" w:unhideWhenUsed="0"/>
-    <w:lsdException w:name="Medium Grid 2 Accent 2" w:semiHidden="0" w:uiPriority="68" w:unhideWhenUsed="0"/>
-    <w:lsdException w:name="Medium Grid 3 Accent 2" w:semiHidden="0" w:uiPriority="69" w:unhideWhenUsed="0"/>
-    <w:lsdException w:name="Dark List Accent 2" w:semiHidden="0" w:uiPriority="70" w:unhideWhenUsed="0"/>
-    <w:lsdException w:name="Colorful Shading Accent 2" w:semiHidden="0" w:uiPriority="71" w:unhideWhenUsed="0"/>
-    <w:lsdException w:name="Colorful List Accent 2" w:semiHidden="0" w:uiPriority="72" w:unhideWhenUsed="0"/>
-    <w:lsdException w:name="Colorful Grid Accent 2" w:semiHidden="0" w:uiPriority="73" w:unhideWhenUsed="0"/>
-    <w:lsdException w:name="Light Shading Accent 3" w:semiHidden="0" w:uiPriority="60" w:unhideWhenUsed="0"/>
-    <w:lsdException w:name="Light List Accent 3" w:semiHidden="0" w:uiPriority="61" w:unhideWhenUsed="0"/>
-    <w:lsdException w:name="Light Grid Accent 3" w:semiHidden="0" w:uiPriority="62" w:unhideWhenUsed="0"/>
-    <w:lsdException w:name="Medium Shading 1 Accent 3" w:semiHidden="0" w:uiPriority="63" w:unhideWhenUsed="0"/>
-    <w:lsdException w:name="Medium Shading 2 Accent 3" w:semiHidden="0" w:uiPriority="64" w:unhideWhenUsed="0"/>
-    <w:lsdException w:name="Medium List 1 Accent 3" w:semiHidden="0" w:uiPriority="65" w:unhideWhenUsed="0"/>
-    <w:lsdException w:name="Medium List 2 Accent 3" w:semiHidden="0" w:uiPriority="66" w:unhideWhenUsed="0"/>
-    <w:lsdException w:name="Medium Grid 1 Accent 3" w:semiHidden="0" w:uiPriority="67" w:unhideWhenUsed="0"/>
-    <w:lsdException w:name="Medium Grid 2 Accent 3" w:semiHidden="0" w:uiPriority="68" w:unhideWhenUsed="0"/>
-    <w:lsdException w:name="Medium Grid 3 Accent 3" w:semiHidden="0" w:uiPriority="69" w:unhideWhenUsed="0"/>
-    <w:lsdException w:name="Dark List Accent 3" w:semiHidden="0" w:uiPriority="70" w:unhideWhenUsed="0"/>
-    <w:lsdException w:name="Colorful Shading Accent 3" w:semiHidden="0" w:uiPriority="71" w:unhideWhenUsed="0"/>
-    <w:lsdException w:name="Colorful List Accent 3" w:semiHidden="0" w:uiPriority="72" w:unhideWhenUsed="0"/>
-    <w:lsdException w:name="Colorful Grid Accent 3" w:semiHidden="0" w:uiPriority="73" w:unhideWhenUsed="0"/>
-    <w:lsdException w:name="Light Shading Accent 4" w:semiHidden="0" w:uiPriority="60" w:unhideWhenUsed="0"/>
-    <w:lsdException w:name="Light List Accent 4" w:semiHidden="0" w:uiPriority="61" w:unhideWhenUsed="0"/>
-    <w:lsdException w:name="Light Grid Accent 4" w:semiHidden="0" w:uiPriority="62" w:unhideWhenUsed="0"/>
-    <w:lsdException w:name="Medium Shading 1 Accent 4" w:semiHidden="0" w:uiPriority="63" w:unhideWhenUsed="0"/>
-    <w:lsdException w:name="Medium Shading 2 Accent 4" w:semiHidden="0" w:uiPriority="64" w:unhideWhenUsed="0"/>
-    <w:lsdException w:name="Medium List 1 Accent 4" w:semiHidden="0" w:uiPriority="65" w:unhideWhenUsed="0"/>
-    <w:lsdException w:name="Medium List 2 Accent 4" w:semiHidden="0" w:uiPriority="66" w:unhideWhenUsed="0"/>
-    <w:lsdException w:name="Medium Grid 1 Accent 4" w:semiHidden="0" w:uiPriority="67" w:unhideWhenUsed="0"/>
-    <w:lsdException w:name="Medium Grid 2 Accent 4" w:semiHidden="0" w:uiPriority="68" w:unhideWhenUsed="0"/>
-    <w:lsdException w:name="Medium Grid 3 Accent 4" w:semiHidden="0" w:uiPriority="69" w:unhideWhenUsed="0"/>
-    <w:lsdException w:name="Dark List Accent 4" w:semiHidden="0" w:uiPriority="70" w:unhideWhenUsed="0"/>
-    <w:lsdException w:name="Colorful Shading Accent 4" w:semiHidden="0" w:uiPriority="71" w:unhideWhenUsed="0"/>
-    <w:lsdException w:name="Colorful List Accent 4" w:semiHidden="0" w:uiPriority="72" w:unhideWhenUsed="0"/>
-    <w:lsdException w:name="Colorful Grid Accent 4" w:semiHidden="0" w:uiPriority="73" w:unhideWhenUsed="0"/>
-    <w:lsdException w:name="Light Shading Accent 5" w:semiHidden="0" w:uiPriority="60" w:unhideWhenUsed="0"/>
-    <w:lsdException w:name="Light List Accent 5" w:semiHidden="0" w:uiPriority="61" w:unhideWhenUsed="0"/>
-    <w:lsdException w:name="Light Grid Accent 5" w:semiHidden="0" w:uiPriority="62" w:unhideWhenUsed="0"/>
-    <w:lsdException w:name="Medium Shading 1 Accent 5" w:semiHidden="0" w:uiPriority="63" w:unhideWhenUsed="0"/>
-    <w:lsdException w:name="Medium Shading 2 Accent 5" w:semiHidden="0" w:uiPriority="64" w:unhideWhenUsed="0"/>
-    <w:lsdException w:name="Medium List 1 Accent 5" w:semiHidden="0" w:uiPriority="65" w:unhideWhenUsed="0"/>
-    <w:lsdException w:name="Medium List 2 Accent 5" w:semiHidden="0" w:uiPriority="66" w:unhideWhenUsed="0"/>
-    <w:lsdException w:name="Medium Grid 1 Accent 5" w:semiHidden="0" w:uiPriority="67" w:unhideWhenUsed="0"/>
-    <w:lsdException w:name="Medium Grid 2 Accent 5" w:semiHidden="0" w:uiPriority="68" w:unhideWhenUsed="0"/>
-    <w:lsdException w:name="Medium Grid 3 Accent 5" w:semiHidden="0" w:uiPriority="69" w:unhideWhenUsed="0"/>
-    <w:lsdException w:name="Dark List Accent 5" w:semiHidden="0" w:uiPriority="70" w:unhideWhenUsed="0"/>
-    <w:lsdException w:name="Colorful Shading Accent 5" w:semiHidden="0" w:uiPriority="71" w:unhideWhenUsed="0"/>
-    <w:lsdException w:name="Colorful List Accent 5" w:semiHidden="0" w:uiPriority="72" w:unhideWhenUsed="0"/>
-    <w:lsdException w:name="Colorful Grid Accent 5" w:semiHidden="0" w:uiPriority="73" w:unhideWhenUsed="0"/>
-    <w:lsdException w:name="Light Shading Accent 6" w:semiHidden="0" w:uiPriority="60" w:unhideWhenUsed="0"/>
-    <w:lsdException w:name="Light List Accent 6" w:semiHidden="0" w:uiPriority="61" w:unhideWhenUsed="0"/>
-    <w:lsdException w:name="Light Grid Accent 6" w:semiHidden="0" w:uiPriority="62" w:unhideWhenUsed="0"/>
-    <w:lsdException w:name="Medium Shading 1 Accent 6" w:semiHidden="0" w:uiPriority="63" w:unhideWhenUsed="0"/>
-    <w:lsdException w:name="Medium Shading 2 Accent 6" w:semiHidden="0" w:uiPriority="64" w:unhideWhenUsed="0"/>
-    <w:lsdException w:name="Medium List 1 Accent 6" w:semiHidden="0" w:uiPriority="65" w:unhideWhenUsed="0"/>
-    <w:lsdException w:name="Medium List 2 Accent 6" w:semiHidden="0" w:uiPriority="66" w:unhideWhenUsed="0"/>
-    <w:lsdException w:name="Medium Grid 1 Accent 6" w:semiHidden="0" w:uiPriority="67" w:unhideWhenUsed="0"/>
-    <w:lsdException w:name="Medium Grid 2 Accent 6" w:semiHidden="0" w:uiPriority="68" w:unhideWhenUsed="0"/>
-    <w:lsdException w:name="Medium Grid 3 Accent 6" w:semiHidden="0" w:uiPriority="69" w:unhideWhenUsed="0"/>
-    <w:lsdException w:name="Dark List Accent 6" w:semiHidden="0" w:uiPriority="70" w:unhideWhenUsed="0"/>
-    <w:lsdException w:name="Colorful Shading Accent 6" w:semiHidden="0" w:uiPriority="71" w:unhideWhenUsed="0"/>
-    <w:lsdException w:name="Colorful List Accent 6" w:semiHidden="0" w:uiPriority="72" w:unhideWhenUsed="0"/>
-    <w:lsdException w:name="Colorful Grid Accent 6" w:semiHidden="0" w:uiPriority="73" w:unhideWhenUsed="0"/>
-    <w:lsdException w:name="Subtle Emphasis" w:semiHidden="0" w:uiPriority="19" w:unhideWhenUsed="0" w:qFormat="1"/>
-    <w:lsdException w:name="Intense Emphasis" w:semiHidden="0" w:uiPriority="21" w:unhideWhenUsed="0" w:qFormat="1"/>
-    <w:lsdException w:name="Subtle Reference" w:semiHidden="0" w:uiPriority="31" w:unhideWhenUsed="0" w:qFormat="1"/>
-    <w:lsdException w:name="Intense Reference" w:semiHidden="0" w:uiPriority="32" w:unhideWhenUsed="0" w:qFormat="1"/>
-    <w:lsdException w:name="Book Title" w:semiHidden="0" w:uiPriority="33" w:unhideWhenUsed="0" w:qFormat="1"/>
-    <w:lsdException w:name="Bibliography" w:uiPriority="37"/>
-    <w:lsdException w:name="TOC Heading" w:uiPriority="39" w:qFormat="1"/>
+  <w:latentStyles w:defLockedState="0" w:defUIPriority="99" w:defSemiHidden="0" w:defUnhideWhenUsed="0" w:defQFormat="0" w:count="371">
+    <w:lsdException w:name="Normal" w:uiPriority="0" w:qFormat="1"/>
+    <w:lsdException w:name="heading 1" w:uiPriority="9" w:qFormat="1"/>
+    <w:lsdException w:name="heading 2" w:semiHidden="1" w:uiPriority="9" w:unhideWhenUsed="1" w:qFormat="1"/>
+    <w:lsdException w:name="heading 3" w:semiHidden="1" w:uiPriority="9" w:unhideWhenUsed="1" w:qFormat="1"/>
+    <w:lsdException w:name="heading 4" w:semiHidden="1" w:uiPriority="9" w:unhideWhenUsed="1" w:qFormat="1"/>
+    <w:lsdException w:name="heading 5" w:semiHidden="1" w:uiPriority="9" w:unhideWhenUsed="1" w:qFormat="1"/>
+    <w:lsdException w:name="heading 6" w:semiHidden="1" w:uiPriority="9" w:unhideWhenUsed="1" w:qFormat="1"/>
+    <w:lsdException w:name="heading 7" w:semiHidden="1" w:uiPriority="9" w:unhideWhenUsed="1" w:qFormat="1"/>
+    <w:lsdException w:name="heading 8" w:semiHidden="1" w:uiPriority="9" w:unhideWhenUsed="1" w:qFormat="1"/>
+    <w:lsdException w:name="heading 9" w:semiHidden="1" w:uiPriority="9" w:unhideWhenUsed="1" w:qFormat="1"/>
+    <w:lsdException w:name="index 1" w:semiHidden="1" w:unhideWhenUsed="1"/>
+    <w:lsdException w:name="index 2" w:semiHidden="1" w:unhideWhenUsed="1"/>
+    <w:lsdException w:name="index 3" w:semiHidden="1" w:unhideWhenUsed="1"/>
+    <w:lsdException w:name="index 4" w:semiHidden="1" w:unhideWhenUsed="1"/>
+    <w:lsdException w:name="index 5" w:semiHidden="1" w:unhideWhenUsed="1"/>
+    <w:lsdException w:name="index 6" w:semiHidden="1" w:unhideWhenUsed="1"/>
+    <w:lsdException w:name="index 7" w:semiHidden="1" w:unhideWhenUsed="1"/>
+    <w:lsdException w:name="index 8" w:semiHidden="1" w:unhideWhenUsed="1"/>
+    <w:lsdException w:name="index 9" w:semiHidden="1" w:unhideWhenUsed="1"/>
+    <w:lsdException w:name="toc 1" w:semiHidden="1" w:uiPriority="39" w:unhideWhenUsed="1"/>
+    <w:lsdException w:name="toc 2" w:semiHidden="1" w:uiPriority="39" w:unhideWhenUsed="1"/>
+    <w:lsdException w:name="toc 3" w:semiHidden="1" w:uiPriority="39" w:unhideWhenUsed="1"/>
+    <w:lsdException w:name="toc 4" w:semiHidden="1" w:uiPriority="39" w:unhideWhenUsed="1"/>
+    <w:lsdException w:name="toc 5" w:semiHidden="1" w:uiPriority="39" w:unhideWhenUsed="1"/>
+    <w:lsdException w:name="toc 6" w:semiHidden="1" w:uiPriority="39" w:unhideWhenUsed="1"/>
+    <w:lsdException w:name="toc 7" w:semiHidden="1" w:uiPriority="39" w:unhideWhenUsed="1"/>
+    <w:lsdException w:name="toc 8" w:semiHidden="1" w:uiPriority="39" w:unhideWhenUsed="1"/>
+    <w:lsdException w:name="toc 9" w:semiHidden="1" w:uiPriority="39" w:unhideWhenUsed="1"/>
+    <w:lsdException w:name="Normal Indent" w:semiHidden="1" w:unhideWhenUsed="1"/>
+    <w:lsdException w:name="footnote text" w:semiHidden="1" w:unhideWhenUsed="1"/>
+    <w:lsdException w:name="annotation text" w:semiHidden="1" w:unhideWhenUsed="1"/>
+    <w:lsdException w:name="header" w:semiHidden="1" w:uiPriority="0" w:unhideWhenUsed="1"/>
+    <w:lsdException w:name="footer" w:semiHidden="1" w:uiPriority="0" w:unhideWhenUsed="1"/>
+    <w:lsdException w:name="index heading" w:semiHidden="1" w:unhideWhenUsed="1"/>
+    <w:lsdException w:name="caption" w:semiHidden="1" w:uiPriority="35" w:unhideWhenUsed="1" w:qFormat="1"/>
+    <w:lsdException w:name="table of figures" w:semiHidden="1" w:unhideWhenUsed="1"/>
+    <w:lsdException w:name="envelope address" w:semiHidden="1" w:unhideWhenUsed="1"/>
+    <w:lsdException w:name="envelope return" w:semiHidden="1" w:unhideWhenUsed="1"/>
+    <w:lsdException w:name="footnote reference" w:semiHidden="1" w:unhideWhenUsed="1"/>
+    <w:lsdException w:name="annotation reference" w:semiHidden="1" w:unhideWhenUsed="1"/>
+    <w:lsdException w:name="line number" w:semiHidden="1" w:unhideWhenUsed="1"/>
+    <w:lsdException w:name="page number" w:semiHidden="1" w:unhideWhenUsed="1"/>
+    <w:lsdException w:name="endnote reference" w:semiHidden="1" w:unhideWhenUsed="1"/>
+    <w:lsdException w:name="endnote text" w:semiHidden="1" w:unhideWhenUsed="1"/>
+    <w:lsdException w:name="table of authorities" w:semiHidden="1" w:unhideWhenUsed="1"/>
+    <w:lsdException w:name="macro" w:semiHidden="1" w:unhideWhenUsed="1"/>
+    <w:lsdException w:name="toa heading" w:semiHidden="1" w:unhideWhenUsed="1"/>
+    <w:lsdException w:name="List" w:semiHidden="1" w:unhideWhenUsed="1"/>
+    <w:lsdException w:name="List Bullet" w:semiHidden="1" w:unhideWhenUsed="1"/>
+    <w:lsdException w:name="List Number" w:semiHidden="1" w:unhideWhenUsed="1"/>
+    <w:lsdException w:name="List 2" w:semiHidden="1" w:unhideWhenUsed="1"/>
+    <w:lsdException w:name="List 3" w:semiHidden="1" w:unhideWhenUsed="1"/>
+    <w:lsdException w:name="List 4" w:semiHidden="1" w:unhideWhenUsed="1"/>
+    <w:lsdException w:name="List 5" w:semiHidden="1" w:unhideWhenUsed="1"/>
+    <w:lsdException w:name="List Bullet 2" w:semiHidden="1" w:unhideWhenUsed="1"/>
+    <w:lsdException w:name="List Bullet 3" w:semiHidden="1" w:unhideWhenUsed="1"/>
+    <w:lsdException w:name="List Bullet 4" w:semiHidden="1" w:unhideWhenUsed="1"/>
+    <w:lsdException w:name="List Bullet 5" w:semiHidden="1" w:unhideWhenUsed="1"/>
+    <w:lsdException w:name="List Number 2" w:semiHidden="1" w:unhideWhenUsed="1"/>
+    <w:lsdException w:name="List Number 3" w:semiHidden="1" w:unhideWhenUsed="1"/>
+    <w:lsdException w:name="List Number 4" w:semiHidden="1" w:unhideWhenUsed="1"/>
+    <w:lsdException w:name="List Number 5" w:semiHidden="1" w:unhideWhenUsed="1"/>
+    <w:lsdException w:name="Title" w:uiPriority="10" w:qFormat="1"/>
+    <w:lsdException w:name="Closing" w:semiHidden="1" w:unhideWhenUsed="1"/>
+    <w:lsdException w:name="Signature" w:semiHidden="1" w:unhideWhenUsed="1"/>
+    <w:lsdException w:name="Default Paragraph Font" w:semiHidden="1" w:uiPriority="1" w:unhideWhenUsed="1"/>
+    <w:lsdException w:name="Body Text" w:semiHidden="1" w:unhideWhenUsed="1"/>
+    <w:lsdException w:name="Body Text Indent" w:semiHidden="1" w:unhideWhenUsed="1"/>
+    <w:lsdException w:name="List Continue" w:semiHidden="1" w:unhideWhenUsed="1"/>
+    <w:lsdException w:name="List Continue 2" w:semiHidden="1" w:unhideWhenUsed="1"/>
+    <w:lsdException w:name="List Continue 3" w:semiHidden="1" w:unhideWhenUsed="1"/>
+    <w:lsdException w:name="List Continue 4" w:semiHidden="1" w:unhideWhenUsed="1"/>
+    <w:lsdException w:name="List Continue 5" w:semiHidden="1" w:unhideWhenUsed="1"/>
+    <w:lsdException w:name="Message Header" w:semiHidden="1" w:unhideWhenUsed="1"/>
+    <w:lsdException w:name="Subtitle" w:uiPriority="11" w:qFormat="1"/>
+    <w:lsdException w:name="Salutation" w:semiHidden="1" w:unhideWhenUsed="1"/>
+    <w:lsdException w:name="Date" w:semiHidden="1" w:unhideWhenUsed="1"/>
+    <w:lsdException w:name="Body Text First Indent" w:semiHidden="1" w:unhideWhenUsed="1"/>
+    <w:lsdException w:name="Body Text First Indent 2" w:semiHidden="1" w:unhideWhenUsed="1"/>
+    <w:lsdException w:name="Note Heading" w:semiHidden="1" w:unhideWhenUsed="1"/>
+    <w:lsdException w:name="Body Text 2" w:semiHidden="1" w:unhideWhenUsed="1"/>
+    <w:lsdException w:name="Body Text 3" w:semiHidden="1" w:unhideWhenUsed="1"/>
+    <w:lsdException w:name="Body Text Indent 2" w:semiHidden="1" w:unhideWhenUsed="1"/>
+    <w:lsdException w:name="Body Text Indent 3" w:semiHidden="1" w:unhideWhenUsed="1"/>
+    <w:lsdException w:name="Block Text" w:semiHidden="1" w:unhideWhenUsed="1"/>
+    <w:lsdException w:name="Hyperlink" w:semiHidden="1" w:unhideWhenUsed="1"/>
+    <w:lsdException w:name="FollowedHyperlink" w:semiHidden="1" w:unhideWhenUsed="1"/>
+    <w:lsdException w:name="Strong" w:uiPriority="22" w:qFormat="1"/>
+    <w:lsdException w:name="Emphasis" w:uiPriority="20" w:qFormat="1"/>
+    <w:lsdException w:name="Document Map" w:semiHidden="1" w:unhideWhenUsed="1"/>
+    <w:lsdException w:name="Plain Text" w:semiHidden="1" w:unhideWhenUsed="1"/>
+    <w:lsdException w:name="E-mail Signature" w:semiHidden="1" w:unhideWhenUsed="1"/>
+    <w:lsdException w:name="HTML Top of Form" w:semiHidden="1" w:unhideWhenUsed="1"/>
+    <w:lsdException w:name="HTML Bottom of Form" w:semiHidden="1" w:unhideWhenUsed="1"/>
+    <w:lsdException w:name="Normal (Web)" w:semiHidden="1" w:unhideWhenUsed="1"/>
+    <w:lsdException w:name="HTML Acronym" w:semiHidden="1" w:unhideWhenUsed="1"/>
+    <w:lsdException w:name="HTML Address" w:semiHidden="1" w:unhideWhenUsed="1"/>
+    <w:lsdException w:name="HTML Cite" w:semiHidden="1" w:unhideWhenUsed="1"/>
+    <w:lsdException w:name="HTML Code" w:semiHidden="1" w:unhideWhenUsed="1"/>
+    <w:lsdException w:name="HTML Definition" w:semiHidden="1" w:unhideWhenUsed="1"/>
+    <w:lsdException w:name="HTML Keyboard" w:semiHidden="1" w:unhideWhenUsed="1"/>
+    <w:lsdException w:name="HTML Preformatted" w:semiHidden="1" w:unhideWhenUsed="1"/>
+    <w:lsdException w:name="HTML Sample" w:semiHidden="1" w:unhideWhenUsed="1"/>
+    <w:lsdException w:name="HTML Typewriter" w:semiHidden="1" w:unhideWhenUsed="1"/>
+    <w:lsdException w:name="HTML Variable" w:semiHidden="1" w:unhideWhenUsed="1"/>
+    <w:lsdException w:name="Normal Table" w:semiHidden="1" w:unhideWhenUsed="1"/>
+    <w:lsdException w:name="annotation subject" w:semiHidden="1" w:unhideWhenUsed="1"/>
+    <w:lsdException w:name="No List" w:semiHidden="1" w:unhideWhenUsed="1"/>
+    <w:lsdException w:name="Outline List 1" w:semiHidden="1" w:unhideWhenUsed="1"/>
+    <w:lsdException w:name="Outline List 2" w:semiHidden="1" w:unhideWhenUsed="1"/>
+    <w:lsdException w:name="Outline List 3" w:semiHidden="1" w:unhideWhenUsed="1"/>
+    <w:lsdException w:name="Table Simple 1" w:semiHidden="1" w:unhideWhenUsed="1"/>
+    <w:lsdException w:name="Table Simple 2" w:semiHidden="1" w:unhideWhenUsed="1"/>
+    <w:lsdException w:name="Table Simple 3" w:semiHidden="1" w:unhideWhenUsed="1"/>
+    <w:lsdException w:name="Table Classic 1" w:semiHidden="1" w:unhideWhenUsed="1"/>
+    <w:lsdException w:name="Table Classic 2" w:semiHidden="1" w:unhideWhenUsed="1"/>
+    <w:lsdException w:name="Table Classic 3" w:semiHidden="1" w:unhideWhenUsed="1"/>
+    <w:lsdException w:name="Table Classic 4" w:semiHidden="1" w:unhideWhenUsed="1"/>
+    <w:lsdException w:name="Table Colorful 1" w:semiHidden="1" w:unhideWhenUsed="1"/>
+    <w:lsdException w:name="Table Colorful 2" w:semiHidden="1" w:unhideWhenUsed="1"/>
+    <w:lsdException w:name="Table Colorful 3" w:semiHidden="1" w:unhideWhenUsed="1"/>
+    <w:lsdException w:name="Table Columns 1" w:semiHidden="1" w:unhideWhenUsed="1"/>
+    <w:lsdException w:name="Table Columns 2" w:semiHidden="1" w:unhideWhenUsed="1"/>
+    <w:lsdException w:name="Table Columns 3" w:semiHidden="1" w:unhideWhenUsed="1"/>
+    <w:lsdException w:name="Table Columns 4" w:semiHidden="1" w:unhideWhenUsed="1"/>
+    <w:lsdException w:name="Table Columns 5" w:semiHidden="1" w:unhideWhenUsed="1"/>
+    <w:lsdException w:name="Table Grid 1" w:semiHidden="1" w:unhideWhenUsed="1"/>
+    <w:lsdException w:name="Table Grid 2" w:semiHidden="1" w:unhideWhenUsed="1"/>
+    <w:lsdException w:name="Table Grid 3" w:semiHidden="1" w:unhideWhenUsed="1"/>
+    <w:lsdException w:name="Table Grid 4" w:semiHidden="1" w:unhideWhenUsed="1"/>
+    <w:lsdException w:name="Table Grid 5" w:semiHidden="1" w:unhideWhenUsed="1"/>
+    <w:lsdException w:name="Table Grid 6" w:semiHidden="1" w:unhideWhenUsed="1"/>
+    <w:lsdException w:name="Table Grid 7" w:semiHidden="1" w:unhideWhenUsed="1"/>
+    <w:lsdException w:name="Table Grid 8" w:semiHidden="1" w:unhideWhenUsed="1"/>
+    <w:lsdException w:name="Table List 1" w:semiHidden="1" w:unhideWhenUsed="1"/>
+    <w:lsdException w:name="Table List 2" w:semiHidden="1" w:unhideWhenUsed="1"/>
+    <w:lsdException w:name="Table List 3" w:semiHidden="1" w:unhideWhenUsed="1"/>
+    <w:lsdException w:name="Table List 4" w:semiHidden="1" w:unhideWhenUsed="1"/>
+    <w:lsdException w:name="Table List 5" w:semiHidden="1" w:unhideWhenUsed="1"/>
+    <w:lsdException w:name="Table List 6" w:semiHidden="1" w:unhideWhenUsed="1"/>
+    <w:lsdException w:name="Table List 7" w:semiHidden="1" w:unhideWhenUsed="1"/>
+    <w:lsdException w:name="Table List 8" w:semiHidden="1" w:unhideWhenUsed="1"/>
+    <w:lsdException w:name="Table 3D effects 1" w:semiHidden="1" w:unhideWhenUsed="1"/>
+    <w:lsdException w:name="Table 3D effects 2" w:semiHidden="1" w:unhideWhenUsed="1"/>
+    <w:lsdException w:name="Table 3D effects 3" w:semiHidden="1" w:unhideWhenUsed="1"/>
+    <w:lsdException w:name="Table Contemporary" w:semiHidden="1" w:unhideWhenUsed="1"/>
+    <w:lsdException w:name="Table Elegant" w:semiHidden="1" w:unhideWhenUsed="1"/>
+    <w:lsdException w:name="Table Professional" w:semiHidden="1" w:unhideWhenUsed="1"/>
+    <w:lsdException w:name="Table Subtle 1" w:semiHidden="1" w:unhideWhenUsed="1"/>
+    <w:lsdException w:name="Table Subtle 2" w:semiHidden="1" w:unhideWhenUsed="1"/>
+    <w:lsdException w:name="Table Web 1" w:semiHidden="1" w:unhideWhenUsed="1"/>
+    <w:lsdException w:name="Table Web 2" w:semiHidden="1" w:unhideWhenUsed="1"/>
+    <w:lsdException w:name="Table Web 3" w:semiHidden="1" w:unhideWhenUsed="1"/>
+    <w:lsdException w:name="Balloon Text" w:semiHidden="1" w:unhideWhenUsed="1"/>
+    <w:lsdException w:name="Table Grid" w:uiPriority="59"/>
+    <w:lsdException w:name="Table Theme" w:semiHidden="1" w:unhideWhenUsed="1"/>
+    <w:lsdException w:name="Placeholder Text" w:semiHidden="1"/>
+    <w:lsdException w:name="No Spacing" w:uiPriority="1" w:qFormat="1"/>
+    <w:lsdException w:name="Light Shading" w:uiPriority="60"/>
+    <w:lsdException w:name="Light List" w:uiPriority="61"/>
+    <w:lsdException w:name="Light Grid" w:uiPriority="62"/>
+    <w:lsdException w:name="Medium Shading 1" w:uiPriority="63"/>
+    <w:lsdException w:name="Medium Shading 2" w:uiPriority="64"/>
+    <w:lsdException w:name="Medium List 1" w:uiPriority="65"/>
+    <w:lsdException w:name="Medium List 2" w:uiPriority="66"/>
+    <w:lsdException w:name="Medium Grid 1" w:uiPriority="67"/>
+    <w:lsdException w:name="Medium Grid 2" w:uiPriority="68"/>
+    <w:lsdException w:name="Medium Grid 3" w:uiPriority="69"/>
+    <w:lsdException w:name="Dark List" w:uiPriority="70"/>
+    <w:lsdException w:name="Colorful Shading" w:uiPriority="71"/>
+    <w:lsdException w:name="Colorful List" w:uiPriority="72"/>
+    <w:lsdException w:name="Colorful Grid" w:uiPriority="73"/>
+    <w:lsdException w:name="Light Shading Accent 1" w:uiPriority="60"/>
+    <w:lsdException w:name="Light List Accent 1" w:uiPriority="61"/>
+    <w:lsdException w:name="Light Grid Accent 1" w:uiPriority="62"/>
+    <w:lsdException w:name="Medium Shading 1 Accent 1" w:uiPriority="63"/>
+    <w:lsdException w:name="Medium Shading 2 Accent 1" w:uiPriority="64"/>
+    <w:lsdException w:name="Medium List 1 Accent 1" w:uiPriority="65"/>
+    <w:lsdException w:name="Revision" w:semiHidden="1"/>
+    <w:lsdException w:name="List Paragraph" w:uiPriority="34" w:qFormat="1"/>
+    <w:lsdException w:name="Quote" w:uiPriority="29" w:qFormat="1"/>
+    <w:lsdException w:name="Intense Quote" w:uiPriority="30" w:qFormat="1"/>
+    <w:lsdException w:name="Medium List 2 Accent 1" w:uiPriority="66"/>
+    <w:lsdException w:name="Medium Grid 1 Accent 1" w:uiPriority="67"/>
+    <w:lsdException w:name="Medium Grid 2 Accent 1" w:uiPriority="68"/>
+    <w:lsdException w:name="Medium Grid 3 Accent 1" w:uiPriority="69"/>
+    <w:lsdException w:name="Dark List Accent 1" w:uiPriority="70"/>
+    <w:lsdException w:name="Colorful Shading Accent 1" w:uiPriority="71"/>
+    <w:lsdException w:name="Colorful List Accent 1" w:uiPriority="72"/>
+    <w:lsdException w:name="Colorful Grid Accent 1" w:uiPriority="73"/>
+    <w:lsdException w:name="Light Shading Accent 2" w:uiPriority="60"/>
+    <w:lsdException w:name="Light List Accent 2" w:uiPriority="61"/>
+    <w:lsdException w:name="Light Grid Accent 2" w:uiPriority="62"/>
+    <w:lsdException w:name="Medium Shading 1 Accent 2" w:uiPriority="63"/>
+    <w:lsdException w:name="Medium Shading 2 Accent 2" w:uiPriority="64"/>
+    <w:lsdException w:name="Medium List 1 Accent 2" w:uiPriority="65"/>
+    <w:lsdException w:name="Medium List 2 Accent 2" w:uiPriority="66"/>
+    <w:lsdException w:name="Medium Grid 1 Accent 2" w:uiPriority="67"/>
+    <w:lsdException w:name="Medium Grid 2 Accent 2" w:uiPriority="68"/>
+    <w:lsdException w:name="Medium Grid 3 Accent 2" w:uiPriority="69"/>
+    <w:lsdException w:name="Dark List Accent 2" w:uiPriority="70"/>
+    <w:lsdException w:name="Colorful Shading Accent 2" w:uiPriority="71"/>
+    <w:lsdException w:name="Colorful List Accent 2" w:uiPriority="72"/>
+    <w:lsdException w:name="Colorful Grid Accent 2" w:uiPriority="73"/>
+    <w:lsdException w:name="Light Shading Accent 3" w:uiPriority="60"/>
+    <w:lsdException w:name="Light List Accent 3" w:uiPriority="61"/>
+    <w:lsdException w:name="Light Grid Accent 3" w:uiPriority="62"/>
+    <w:lsdException w:name="Medium Shading 1 Accent 3" w:uiPriority="63"/>
+    <w:lsdException w:name="Medium Shading 2 Accent 3" w:uiPriority="64"/>
+    <w:lsdException w:name="Medium List 1 Accent 3" w:uiPriority="65"/>
+    <w:lsdException w:name="Medium List 2 Accent 3" w:uiPriority="66"/>
+    <w:lsdException w:name="Medium Grid 1 Accent 3" w:uiPriority="67"/>
+    <w:lsdException w:name="Medium Grid 2 Accent 3" w:uiPriority="68"/>
+    <w:lsdException w:name="Medium Grid 3 Accent 3" w:uiPriority="69"/>
+    <w:lsdException w:name="Dark List Accent 3" w:uiPriority="70"/>
+    <w:lsdException w:name="Colorful Shading Accent 3" w:uiPriority="71"/>
+    <w:lsdException w:name="Colorful List Accent 3" w:uiPriority="72"/>
+    <w:lsdException w:name="Colorful Grid Accent 3" w:uiPriority="73"/>
+    <w:lsdException w:name="Light Shading Accent 4" w:uiPriority="60"/>
+    <w:lsdException w:name="Light List Accent 4" w:uiPriority="61"/>
+    <w:lsdException w:name="Light Grid Accent 4" w:uiPriority="62"/>
+    <w:lsdException w:name="Medium Shading 1 Accent 4" w:uiPriority="63"/>
+    <w:lsdException w:name="Medium Shading 2 Accent 4" w:uiPriority="64"/>
+    <w:lsdException w:name="Medium List 1 Accent 4" w:uiPriority="65"/>
+    <w:lsdException w:name="Medium List 2 Accent 4" w:uiPriority="66"/>
+    <w:lsdException w:name="Medium Grid 1 Accent 4" w:uiPriority="67"/>
+    <w:lsdException w:name="Medium Grid 2 Accent 4" w:uiPriority="68"/>
+    <w:lsdException w:name="Medium Grid 3 Accent 4" w:uiPriority="69"/>
+    <w:lsdException w:name="Dark List Accent 4" w:uiPriority="70"/>
+    <w:lsdException w:name="Colorful Shading Accent 4" w:uiPriority="71"/>
+    <w:lsdException w:name="Colorful List Accent 4" w:uiPriority="72"/>
+    <w:lsdException w:name="Colorful Grid Accent 4" w:uiPriority="73"/>
+    <w:lsdException w:name="Light Shading Accent 5" w:uiPriority="60"/>
+    <w:lsdException w:name="Light List Accent 5" w:uiPriority="61"/>
+    <w:lsdException w:name="Light Grid Accent 5" w:uiPriority="62"/>
+    <w:lsdException w:name="Medium Shading 1 Accent 5" w:uiPriority="63"/>
+    <w:lsdException w:name="Medium Shading 2 Accent 5" w:uiPriority="64"/>
+    <w:lsdException w:name="Medium List 1 Accent 5" w:uiPriority="65"/>
+    <w:lsdException w:name="Medium List 2 Accent 5" w:uiPriority="66"/>
+    <w:lsdException w:name="Medium Grid 1 Accent 5" w:uiPriority="67"/>
+    <w:lsdException w:name="Medium Grid 2 Accent 5" w:uiPriority="68"/>
+    <w:lsdException w:name="Medium Grid 3 Accent 5" w:uiPriority="69"/>
+    <w:lsdException w:name="Dark List Accent 5" w:uiPriority="70"/>
+    <w:lsdException w:name="Colorful Shading Accent 5" w:uiPriority="71"/>
+    <w:lsdException w:name="Colorful List Accent 5" w:uiPriority="72"/>
+    <w:lsdException w:name="Colorful Grid Accent 5" w:uiPriority="73"/>
+    <w:lsdException w:name="Light Shading Accent 6" w:uiPriority="60"/>
+    <w:lsdException w:name="Light List Accent 6" w:uiPriority="61"/>
+    <w:lsdException w:name="Light Grid Accent 6" w:uiPriority="62"/>
+    <w:lsdException w:name="Medium Shading 1 Accent 6" w:uiPriority="63"/>
+    <w:lsdException w:name="Medium Shading 2 Accent 6" w:uiPriority="64"/>
+    <w:lsdException w:name="Medium List 1 Accent 6" w:uiPriority="65"/>
+    <w:lsdException w:name="Medium List 2 Accent 6" w:uiPriority="66"/>
+    <w:lsdException w:name="Medium Grid 1 Accent 6" w:uiPriority="67"/>
+    <w:lsdException w:name="Medium Grid 2 Accent 6" w:uiPriority="68"/>
+    <w:lsdException w:name="Medium Grid 3 Accent 6" w:uiPriority="69"/>
+    <w:lsdException w:name="Dark List Accent 6" w:uiPriority="70"/>
+    <w:lsdException w:name="Colorful Shading Accent 6" w:uiPriority="71"/>
+    <w:lsdException w:name="Colorful List Accent 6" w:uiPriority="72"/>
+    <w:lsdException w:name="Colorful Grid Accent 6" w:uiPriority="73"/>
+    <w:lsdException w:name="Subtle Emphasis" w:uiPriority="19" w:qFormat="1"/>
+    <w:lsdException w:name="Intense Emphasis" w:uiPriority="21" w:qFormat="1"/>
+    <w:lsdException w:name="Subtle Reference" w:uiPriority="31" w:qFormat="1"/>
+    <w:lsdException w:name="Intense Reference" w:uiPriority="32" w:qFormat="1"/>
+    <w:lsdException w:name="Book Title" w:uiPriority="33" w:qFormat="1"/>
+    <w:lsdException w:name="Bibliography" w:semiHidden="1" w:uiPriority="37" w:unhideWhenUsed="1"/>
+    <w:lsdException w:name="TOC Heading" w:semiHidden="1" w:uiPriority="39" w:unhideWhenUsed="1" w:qFormat="1"/>
+    <w:lsdException w:name="Grid Table 4" w:uiPriority="49"/>
+    <w:lsdException w:name="Grid Table 5 Dark" w:uiPriority="50"/>
+    <w:lsdException w:name="Grid Table 6 Colorful" w:uiPriority="51"/>
+    <w:lsdException w:name="Grid Table 7 Colorful" w:uiPriority="52"/>
+    <w:lsdException w:name="Grid Table 1 Light Accent 1" w:uiPriority="46"/>
+    <w:lsdException w:name="Grid Table 2 Accent 1" w:uiPriority="47"/>
+    <w:lsdException w:name="Grid Table 3 Accent 1" w:uiPriority="48"/>
+    <w:lsdException w:name="Grid Table 4 Accent 1" w:uiPriority="49"/>
+    <w:lsdException w:name="Grid Table 5 Dark Accent 1" w:uiPriority="50"/>
+    <w:lsdException w:name="Grid Table 6 Colorful Accent 1" w:uiPriority="51"/>
+    <w:lsdException w:name="Grid Table 7 Colorful Accent 1" w:uiPriority="52"/>
+    <w:lsdException w:name="Grid Table 1 Light Accent 2" w:uiPriority="46"/>
+    <w:lsdException w:name="Grid Table 2 Accent 2" w:uiPriority="47"/>
+    <w:lsdException w:name="Grid Table 3 Accent 2" w:uiPriority="48"/>
+    <w:lsdException w:name="Grid Table 4 Accent 2" w:uiPriority="49"/>
+    <w:lsdException w:name="Grid Table 5 Dark Accent 2" w:uiPriority="50"/>
+    <w:lsdException w:name="Grid Table 6 Colorful Accent 2" w:uiPriority="51"/>
+    <w:lsdException w:name="Grid Table 7 Colorful Accent 2" w:uiPriority="52"/>
+    <w:lsdException w:name="Grid Table 1 Light Accent 3" w:uiPriority="46"/>
+    <w:lsdException w:name="Grid Table 2 Accent 3" w:uiPriority="47"/>
+    <w:lsdException w:name="Grid Table 3 Accent 3" w:uiPriority="48"/>
+    <w:lsdException w:name="Grid Table 4 Accent 3" w:uiPriority="49"/>
+    <w:lsdException w:name="Grid Table 5 Dark Accent 3" w:uiPriority="50"/>
+    <w:lsdException w:name="Grid Table 6 Colorful Accent 3" w:uiPriority="51"/>
+    <w:lsdException w:name="Grid Table 7 Colorful Accent 3" w:uiPriority="52"/>
+    <w:lsdException w:name="Grid Table 1 Light Accent 4" w:uiPriority="46"/>
+    <w:lsdException w:name="Grid Table 2 Accent 4" w:uiPriority="47"/>
+    <w:lsdException w:name="Grid Table 3 Accent 4" w:uiPriority="48"/>
+    <w:lsdException w:name="Grid Table 4 Accent 4" w:uiPriority="49"/>
+    <w:lsdException w:name="Grid Table 5 Dark Accent 4" w:uiPriority="50"/>
+    <w:lsdException w:name="Grid Table 6 Colorful Accent 4" w:uiPriority="51"/>
+    <w:lsdException w:name="Grid Table 7 Colorful Accent 4" w:uiPriority="52"/>
+    <w:lsdException w:name="Grid Table 1 Light Accent 5" w:uiPriority="46"/>
+    <w:lsdException w:name="Grid Table 2 Accent 5" w:uiPriority="47"/>
+    <w:lsdException w:name="Grid Table 3 Accent 5" w:uiPriority="48"/>
+    <w:lsdException w:name="Grid Table 4 Accent 5" w:uiPriority="49"/>
+    <w:lsdException w:name="Grid Table 5 Dark Accent 5" w:uiPriority="50"/>
+    <w:lsdException w:name="Grid Table 6 Colorful Accent 5" w:uiPriority="51"/>
+    <w:lsdException w:name="Grid Table 7 Colorful Accent 5" w:uiPriority="52"/>
+    <w:lsdException w:name="Grid Table 1 Light Accent 6" w:uiPriority="46"/>
+    <w:lsdException w:name="Grid Table 2 Accent 6" w:uiPriority="47"/>
+    <w:lsdException w:name="Grid Table 3 Accent 6" w:uiPriority="48"/>
+    <w:lsdException w:name="Grid Table 4 Accent 6" w:uiPriority="49"/>
+    <w:lsdException w:name="Grid Table 5 Dark Accent 6" w:uiPriority="50"/>
+    <w:lsdException w:name="Grid Table 6 Colorful Accent 6" w:uiPriority="51"/>
+    <w:lsdException w:name="Grid Table 7 Colorful Accent 6" w:uiPriority="52"/>
+    <w:lsdException w:name="List Table 1 Light" w:uiPriority="46"/>
+    <w:lsdException w:name="List Table 2" w:uiPriority="47"/>
+    <w:lsdException w:name="List Table 3" w:uiPriority="48"/>
+    <w:lsdException w:name="List Table 4" w:uiPriority="49"/>
+    <w:lsdException w:name="List Table 5 Dark" w:uiPriority="50"/>
+    <w:lsdException w:name="List Table 6 Colorful" w:uiPriority="51"/>
+    <w:lsdException w:name="List Table 7 Colorful" w:uiPriority="52"/>
+    <w:lsdException w:name="List Table 1 Light Accent 1" w:uiPriority="46"/>
+    <w:lsdException w:name="List Table 2 Accent 1" w:uiPriority="47"/>
+    <w:lsdException w:name="List Table 3 Accent 1" w:uiPriority="48"/>
+    <w:lsdException w:name="List Table 4 Accent 1" w:uiPriority="49"/>
+    <w:lsdException w:name="List Table 5 Dark Accent 1" w:uiPriority="50"/>
+    <w:lsdException w:name="List Table 6 Colorful Accent 1" w:uiPriority="51"/>
+    <w:lsdException w:name="List Table 7 Colorful Accent 1" w:uiPriority="52"/>
+    <w:lsdException w:name="List Table 1 Light Accent 2" w:uiPriority="46"/>
+    <w:lsdException w:name="List Table 2 Accent 2" w:uiPriority="47"/>
+    <w:lsdException w:name="List Table 3 Accent 2" w:uiPriority="48"/>
+    <w:lsdException w:name="List Table 4 Accent 2" w:uiPriority="49"/>
+    <w:lsdException w:name="List Table 5 Dark Accent 2" w:uiPriority="50"/>
+    <w:lsdException w:name="List Table 6 Colorful Accent 2" w:uiPriority="51"/>
+    <w:lsdException w:name="List Table 7 Colorful Accent 2" w:uiPriority="52"/>
+    <w:lsdException w:name="List Table 1 Light Accent 3" w:uiPriority="46"/>
+    <w:lsdException w:name="List Table 2 Accent 3" w:uiPriority="47"/>
+    <w:lsdException w:name="List Table 3 Accent 3" w:uiPriority="48"/>
+    <w:lsdException w:name="List Table 4 Accent 3" w:uiPriority="49"/>
+    <w:lsdException w:name="List Table 5 Dark Accent 3" w:uiPriority="50"/>
+    <w:lsdException w:name="List Table 6 Colorful Accent 3" w:uiPriority="51"/>
+    <w:lsdException w:name="List Table 7 Colorful Accent 3" w:uiPriority="52"/>
+    <w:lsdException w:name="List Table 1 Light Accent 4" w:uiPriority="46"/>
+    <w:lsdException w:name="List Table 2 Accent 4" w:uiPriority="47"/>
+    <w:lsdException w:name="List Table 3 Accent 4" w:uiPriority="48"/>
+    <w:lsdException w:name="List Table 4 Accent 4" w:uiPriority="49"/>
+    <w:lsdException w:name="List Table 5 Dark Accent 4" w:uiPriority="50"/>
+    <w:lsdException w:name="List Table 6 Colorful Accent 4" w:uiPriority="51"/>
+    <w:lsdException w:name="List Table 7 Colorful Accent 4" w:uiPriority="52"/>
+    <w:lsdException w:name="List Table 1 Light Accent 5" w:uiPriority="46"/>
+    <w:lsdException w:name="List Table 2 Accent 5" w:uiPriority="47"/>
+    <w:lsdException w:name="List Table 3 Accent 5" w:uiPriority="48"/>
+    <w:lsdException w:name="List Table 4 Accent 5" w:uiPriority="49"/>
+    <w:lsdException w:name="List Table 5 Dark Accent 5" w:uiPriority="50"/>
+    <w:lsdException w:name="List Table 6 Colorful Accent 5" w:uiPriority="51"/>
+    <w:lsdException w:name="List Table 7 Colorful Accent 5" w:uiPriority="52"/>
+    <w:lsdException w:name="List Table 1 Light Accent 6" w:uiPriority="46"/>
+    <w:lsdException w:name="List Table 2 Accent 6" w:uiPriority="47"/>
+    <w:lsdException w:name="List Table 3 Accent 6" w:uiPriority="48"/>
+    <w:lsdException w:name="List Table 4 Accent 6" w:uiPriority="49"/>
+    <w:lsdException w:name="List Table 5 Dark Accent 6" w:uiPriority="50"/>
+    <w:lsdException w:name="List Table 6 Colorful Accent 6" w:uiPriority="51"/>
+    <w:lsdException w:name="List Table 7 Colorful Accent 6" w:uiPriority="52"/>
   </w:latentStyles>
   <w:style w:type="paragraph" w:default="1" w:styleId="Normal">
     <w:name w:val="Normal"/>
@@ -14153,7 +14849,6 @@
     <w:uiPriority w:val="59"/>
     <w:rsid w:val="00DC7153"/>
     <w:tblPr>
-      <w:tblInd w:w="0" w:type="dxa"/>
       <w:tblBorders>
         <w:top w:val="single" w:sz="4" w:space="0" w:color="auto"/>
         <w:left w:val="single" w:sz="4" w:space="0" w:color="auto"/>
@@ -14162,12 +14857,6 @@
         <w:insideH w:val="single" w:sz="4" w:space="0" w:color="auto"/>
         <w:insideV w:val="single" w:sz="4" w:space="0" w:color="auto"/>
       </w:tblBorders>
-      <w:tblCellMar>
-        <w:top w:w="0" w:type="dxa"/>
-        <w:left w:w="108" w:type="dxa"/>
-        <w:bottom w:w="0" w:type="dxa"/>
-        <w:right w:w="108" w:type="dxa"/>
-      </w:tblCellMar>
     </w:tblPr>
   </w:style>
   <w:style w:type="table" w:styleId="LightShading-Accent1">
@@ -14181,653 +14870,10 @@
     <w:tblPr>
       <w:tblStyleRowBandSize w:val="1"/>
       <w:tblStyleColBandSize w:val="1"/>
-      <w:tblInd w:w="0" w:type="dxa"/>
       <w:tblBorders>
         <w:top w:val="single" w:sz="8" w:space="0" w:color="4F81BD" w:themeColor="accent1"/>
         <w:bottom w:val="single" w:sz="8" w:space="0" w:color="4F81BD" w:themeColor="accent1"/>
       </w:tblBorders>
-      <w:tblCellMar>
-        <w:top w:w="0" w:type="dxa"/>
-        <w:left w:w="108" w:type="dxa"/>
-        <w:bottom w:w="0" w:type="dxa"/>
-        <w:right w:w="108" w:type="dxa"/>
-      </w:tblCellMar>
-    </w:tblPr>
-    <w:tblStylePr w:type="firstRow">
-      <w:pPr>
-        <w:spacing w:before="0" w:after="0" w:line="240" w:lineRule="auto"/>
-      </w:pPr>
-      <w:rPr>
-        <w:b/>
-        <w:bCs/>
-      </w:rPr>
-      <w:tblPr/>
-      <w:tcPr>
-        <w:tcBorders>
-          <w:top w:val="single" w:sz="8" w:space="0" w:color="4F81BD" w:themeColor="accent1"/>
-          <w:left w:val="nil"/>
-          <w:bottom w:val="single" w:sz="8" w:space="0" w:color="4F81BD" w:themeColor="accent1"/>
-          <w:right w:val="nil"/>
-          <w:insideH w:val="nil"/>
-          <w:insideV w:val="nil"/>
-        </w:tcBorders>
-      </w:tcPr>
-    </w:tblStylePr>
-    <w:tblStylePr w:type="lastRow">
-      <w:pPr>
-        <w:spacing w:before="0" w:after="0" w:line="240" w:lineRule="auto"/>
-      </w:pPr>
-      <w:rPr>
-        <w:b/>
-        <w:bCs/>
-      </w:rPr>
-      <w:tblPr/>
-      <w:tcPr>
-        <w:tcBorders>
-          <w:top w:val="single" w:sz="8" w:space="0" w:color="4F81BD" w:themeColor="accent1"/>
-          <w:left w:val="nil"/>
-          <w:bottom w:val="single" w:sz="8" w:space="0" w:color="4F81BD" w:themeColor="accent1"/>
-          <w:right w:val="nil"/>
-          <w:insideH w:val="nil"/>
-          <w:insideV w:val="nil"/>
-        </w:tcBorders>
-      </w:tcPr>
-    </w:tblStylePr>
-    <w:tblStylePr w:type="firstCol">
-      <w:rPr>
-        <w:b/>
-        <w:bCs/>
-      </w:rPr>
-    </w:tblStylePr>
-    <w:tblStylePr w:type="lastCol">
-      <w:rPr>
-        <w:b/>
-        <w:bCs/>
-      </w:rPr>
-    </w:tblStylePr>
-    <w:tblStylePr w:type="band1Vert">
-      <w:tblPr/>
-      <w:tcPr>
-        <w:tcBorders>
-          <w:left w:val="nil"/>
-          <w:right w:val="nil"/>
-          <w:insideH w:val="nil"/>
-          <w:insideV w:val="nil"/>
-        </w:tcBorders>
-        <w:shd w:val="clear" w:color="auto" w:fill="D3DFEE" w:themeFill="accent1" w:themeFillTint="3F"/>
-      </w:tcPr>
-    </w:tblStylePr>
-    <w:tblStylePr w:type="band1Horz">
-      <w:tblPr/>
-      <w:tcPr>
-        <w:tcBorders>
-          <w:left w:val="nil"/>
-          <w:right w:val="nil"/>
-          <w:insideH w:val="nil"/>
-          <w:insideV w:val="nil"/>
-        </w:tcBorders>
-        <w:shd w:val="clear" w:color="auto" w:fill="D3DFEE" w:themeFill="accent1" w:themeFillTint="3F"/>
-      </w:tcPr>
-    </w:tblStylePr>
-  </w:style>
-  <w:style w:type="paragraph" w:styleId="FootnoteText">
-    <w:name w:val="footnote text"/>
-    <w:basedOn w:val="Normal"/>
-    <w:link w:val="FootnoteTextChar"/>
-    <w:uiPriority w:val="99"/>
-    <w:unhideWhenUsed/>
-    <w:rsid w:val="003836B4"/>
-    <w:rPr>
-      <w:sz w:val="20"/>
-    </w:rPr>
-  </w:style>
-  <w:style w:type="character" w:customStyle="1" w:styleId="FootnoteTextChar">
-    <w:name w:val="Footnote Text Char"/>
-    <w:basedOn w:val="DefaultParagraphFont"/>
-    <w:link w:val="FootnoteText"/>
-    <w:uiPriority w:val="99"/>
-    <w:rsid w:val="003836B4"/>
-    <w:rPr>
-      <w:sz w:val="20"/>
-    </w:rPr>
-  </w:style>
-  <w:style w:type="character" w:styleId="FootnoteReference">
-    <w:name w:val="footnote reference"/>
-    <w:basedOn w:val="DefaultParagraphFont"/>
-    <w:uiPriority w:val="99"/>
-    <w:unhideWhenUsed/>
-    <w:rsid w:val="003836B4"/>
-    <w:rPr>
-      <w:vertAlign w:val="superscript"/>
-    </w:rPr>
-  </w:style>
-</w:styles>
-</file>
-
-<file path=word/stylesWithEffects.xml><?xml version="1.0" encoding="utf-8"?>
-<w:styles xmlns:wpc="http://schemas.microsoft.com/office/word/2010/wordprocessingCanvas" xmlns:mo="http://schemas.microsoft.com/office/mac/office/2008/main" xmlns:mc="http://schemas.openxmlformats.org/markup-compatibility/2006" xmlns:mv="urn:schemas-microsoft-com:mac:vml" xmlns:o="urn:schemas-microsoft-com:office:office" xmlns:r="http://schemas.openxmlformats.org/officeDocument/2006/relationships" xmlns:m="http://schemas.openxmlformats.org/officeDocument/2006/math" xmlns:v="urn:schemas-microsoft-com:vml" xmlns:wp14="http://schemas.microsoft.com/office/word/2010/wordprocessingDrawing" xmlns:wp="http://schemas.openxmlformats.org/drawingml/2006/wordprocessingDrawing" xmlns:w10="urn:schemas-microsoft-com:office:word" xmlns:w="http://schemas.openxmlformats.org/wordprocessingml/2006/main" xmlns:w14="http://schemas.microsoft.com/office/word/2010/wordml" xmlns:wpg="http://schemas.microsoft.com/office/word/2010/wordprocessingGroup" xmlns:wpi="http://schemas.microsoft.com/office/word/2010/wordprocessingInk" xmlns:wne="http://schemas.microsoft.com/office/word/2006/wordml" xmlns:wps="http://schemas.microsoft.com/office/word/2010/wordprocessingShape" mc:Ignorable="w14 wp14">
-  <w:docDefaults>
-    <w:rPrDefault>
-      <w:rPr>
-        <w:rFonts w:asciiTheme="minorHAnsi" w:eastAsiaTheme="minorEastAsia" w:hAnsiTheme="minorHAnsi" w:cstheme="minorBidi"/>
-        <w:sz w:val="24"/>
-        <w:szCs w:val="24"/>
-        <w:lang w:val="en-US" w:eastAsia="en-US" w:bidi="ar-SA"/>
-      </w:rPr>
-    </w:rPrDefault>
-    <w:pPrDefault/>
-  </w:docDefaults>
-  <w:latentStyles w:defLockedState="0" w:defUIPriority="99" w:defSemiHidden="1" w:defUnhideWhenUsed="1" w:defQFormat="0" w:count="276">
-    <w:lsdException w:name="Normal" w:semiHidden="0" w:uiPriority="0" w:unhideWhenUsed="0" w:qFormat="1"/>
-    <w:lsdException w:name="heading 1" w:semiHidden="0" w:uiPriority="9" w:unhideWhenUsed="0" w:qFormat="1"/>
-    <w:lsdException w:name="heading 2" w:uiPriority="9" w:qFormat="1"/>
-    <w:lsdException w:name="heading 3" w:uiPriority="9" w:qFormat="1"/>
-    <w:lsdException w:name="heading 4" w:uiPriority="9" w:qFormat="1"/>
-    <w:lsdException w:name="heading 5" w:uiPriority="9" w:qFormat="1"/>
-    <w:lsdException w:name="heading 6" w:uiPriority="9" w:qFormat="1"/>
-    <w:lsdException w:name="heading 7" w:uiPriority="9" w:qFormat="1"/>
-    <w:lsdException w:name="heading 8" w:uiPriority="9" w:qFormat="1"/>
-    <w:lsdException w:name="heading 9" w:uiPriority="9" w:qFormat="1"/>
-    <w:lsdException w:name="toc 1" w:uiPriority="39"/>
-    <w:lsdException w:name="toc 2" w:uiPriority="39"/>
-    <w:lsdException w:name="toc 3" w:uiPriority="39"/>
-    <w:lsdException w:name="toc 4" w:uiPriority="39"/>
-    <w:lsdException w:name="toc 5" w:uiPriority="39"/>
-    <w:lsdException w:name="toc 6" w:uiPriority="39"/>
-    <w:lsdException w:name="toc 7" w:uiPriority="39"/>
-    <w:lsdException w:name="toc 8" w:uiPriority="39"/>
-    <w:lsdException w:name="toc 9" w:uiPriority="39"/>
-    <w:lsdException w:name="header" w:uiPriority="0"/>
-    <w:lsdException w:name="footer" w:uiPriority="0"/>
-    <w:lsdException w:name="caption" w:uiPriority="35" w:qFormat="1"/>
-    <w:lsdException w:name="Title" w:semiHidden="0" w:uiPriority="10" w:unhideWhenUsed="0" w:qFormat="1"/>
-    <w:lsdException w:name="Default Paragraph Font" w:uiPriority="1"/>
-    <w:lsdException w:name="Subtitle" w:semiHidden="0" w:uiPriority="11" w:unhideWhenUsed="0" w:qFormat="1"/>
-    <w:lsdException w:name="Strong" w:semiHidden="0" w:uiPriority="22" w:unhideWhenUsed="0" w:qFormat="1"/>
-    <w:lsdException w:name="Emphasis" w:semiHidden="0" w:uiPriority="20" w:unhideWhenUsed="0" w:qFormat="1"/>
-    <w:lsdException w:name="Table Grid" w:semiHidden="0" w:uiPriority="59" w:unhideWhenUsed="0"/>
-    <w:lsdException w:name="Note Level 1" w:semiHidden="0" w:unhideWhenUsed="0"/>
-    <w:lsdException w:name="Note Level 2" w:semiHidden="0" w:unhideWhenUsed="0"/>
-    <w:lsdException w:name="Note Level 3" w:semiHidden="0" w:unhideWhenUsed="0"/>
-    <w:lsdException w:name="Note Level 4" w:semiHidden="0" w:unhideWhenUsed="0"/>
-    <w:lsdException w:name="Note Level 5" w:semiHidden="0" w:unhideWhenUsed="0"/>
-    <w:lsdException w:name="Note Level 6" w:semiHidden="0" w:unhideWhenUsed="0"/>
-    <w:lsdException w:name="Note Level 7" w:semiHidden="0" w:unhideWhenUsed="0"/>
-    <w:lsdException w:name="Note Level 8" w:semiHidden="0" w:unhideWhenUsed="0"/>
-    <w:lsdException w:name="Note Level 9" w:semiHidden="0" w:unhideWhenUsed="0"/>
-    <w:lsdException w:name="Placeholder Text" w:unhideWhenUsed="0"/>
-    <w:lsdException w:name="No Spacing" w:semiHidden="0" w:uiPriority="1" w:unhideWhenUsed="0" w:qFormat="1"/>
-    <w:lsdException w:name="Light Shading" w:semiHidden="0" w:uiPriority="60" w:unhideWhenUsed="0"/>
-    <w:lsdException w:name="Light List" w:semiHidden="0" w:uiPriority="61" w:unhideWhenUsed="0"/>
-    <w:lsdException w:name="Light Grid" w:semiHidden="0" w:uiPriority="62" w:unhideWhenUsed="0"/>
-    <w:lsdException w:name="Medium Shading 1" w:semiHidden="0" w:uiPriority="63" w:unhideWhenUsed="0"/>
-    <w:lsdException w:name="Medium Shading 2" w:semiHidden="0" w:uiPriority="64" w:unhideWhenUsed="0"/>
-    <w:lsdException w:name="Medium List 1" w:semiHidden="0" w:uiPriority="65" w:unhideWhenUsed="0"/>
-    <w:lsdException w:name="Medium List 2" w:semiHidden="0" w:uiPriority="66" w:unhideWhenUsed="0"/>
-    <w:lsdException w:name="Medium Grid 1" w:semiHidden="0" w:uiPriority="67" w:unhideWhenUsed="0"/>
-    <w:lsdException w:name="Medium Grid 2" w:semiHidden="0" w:uiPriority="68" w:unhideWhenUsed="0"/>
-    <w:lsdException w:name="Medium Grid 3" w:semiHidden="0" w:uiPriority="69" w:unhideWhenUsed="0"/>
-    <w:lsdException w:name="Dark List" w:semiHidden="0" w:uiPriority="70" w:unhideWhenUsed="0"/>
-    <w:lsdException w:name="Colorful Shading" w:semiHidden="0" w:uiPriority="71" w:unhideWhenUsed="0"/>
-    <w:lsdException w:name="Colorful List" w:semiHidden="0" w:uiPriority="72" w:unhideWhenUsed="0"/>
-    <w:lsdException w:name="Colorful Grid" w:semiHidden="0" w:uiPriority="73" w:unhideWhenUsed="0"/>
-    <w:lsdException w:name="Light Shading Accent 1" w:semiHidden="0" w:uiPriority="60" w:unhideWhenUsed="0"/>
-    <w:lsdException w:name="Light List Accent 1" w:semiHidden="0" w:uiPriority="61" w:unhideWhenUsed="0"/>
-    <w:lsdException w:name="Light Grid Accent 1" w:semiHidden="0" w:uiPriority="62" w:unhideWhenUsed="0"/>
-    <w:lsdException w:name="Medium Shading 1 Accent 1" w:semiHidden="0" w:uiPriority="63" w:unhideWhenUsed="0"/>
-    <w:lsdException w:name="Medium Shading 2 Accent 1" w:semiHidden="0" w:uiPriority="64" w:unhideWhenUsed="0"/>
-    <w:lsdException w:name="Medium List 1 Accent 1" w:semiHidden="0" w:uiPriority="65" w:unhideWhenUsed="0"/>
-    <w:lsdException w:name="Revision" w:unhideWhenUsed="0"/>
-    <w:lsdException w:name="List Paragraph" w:semiHidden="0" w:uiPriority="34" w:unhideWhenUsed="0" w:qFormat="1"/>
-    <w:lsdException w:name="Quote" w:semiHidden="0" w:uiPriority="29" w:unhideWhenUsed="0" w:qFormat="1"/>
-    <w:lsdException w:name="Intense Quote" w:semiHidden="0" w:uiPriority="30" w:unhideWhenUsed="0" w:qFormat="1"/>
-    <w:lsdException w:name="Medium List 2 Accent 1" w:semiHidden="0" w:uiPriority="66" w:unhideWhenUsed="0"/>
-    <w:lsdException w:name="Medium Grid 1 Accent 1" w:semiHidden="0" w:uiPriority="67" w:unhideWhenUsed="0"/>
-    <w:lsdException w:name="Medium Grid 2 Accent 1" w:semiHidden="0" w:uiPriority="68" w:unhideWhenUsed="0"/>
-    <w:lsdException w:name="Medium Grid 3 Accent 1" w:semiHidden="0" w:uiPriority="69" w:unhideWhenUsed="0"/>
-    <w:lsdException w:name="Dark List Accent 1" w:semiHidden="0" w:uiPriority="70" w:unhideWhenUsed="0"/>
-    <w:lsdException w:name="Colorful Shading Accent 1" w:semiHidden="0" w:uiPriority="71" w:unhideWhenUsed="0"/>
-    <w:lsdException w:name="Colorful List Accent 1" w:semiHidden="0" w:uiPriority="72" w:unhideWhenUsed="0"/>
-    <w:lsdException w:name="Colorful Grid Accent 1" w:semiHidden="0" w:uiPriority="73" w:unhideWhenUsed="0"/>
-    <w:lsdException w:name="Light Shading Accent 2" w:semiHidden="0" w:uiPriority="60" w:unhideWhenUsed="0"/>
-    <w:lsdException w:name="Light List Accent 2" w:semiHidden="0" w:uiPriority="61" w:unhideWhenUsed="0"/>
-    <w:lsdException w:name="Light Grid Accent 2" w:semiHidden="0" w:uiPriority="62" w:unhideWhenUsed="0"/>
-    <w:lsdException w:name="Medium Shading 1 Accent 2" w:semiHidden="0" w:uiPriority="63" w:unhideWhenUsed="0"/>
-    <w:lsdException w:name="Medium Shading 2 Accent 2" w:semiHidden="0" w:uiPriority="64" w:unhideWhenUsed="0"/>
-    <w:lsdException w:name="Medium List 1 Accent 2" w:semiHidden="0" w:uiPriority="65" w:unhideWhenUsed="0"/>
-    <w:lsdException w:name="Medium List 2 Accent 2" w:semiHidden="0" w:uiPriority="66" w:unhideWhenUsed="0"/>
-    <w:lsdException w:name="Medium Grid 1 Accent 2" w:semiHidden="0" w:uiPriority="67" w:unhideWhenUsed="0"/>
-    <w:lsdException w:name="Medium Grid 2 Accent 2" w:semiHidden="0" w:uiPriority="68" w:unhideWhenUsed="0"/>
-    <w:lsdException w:name="Medium Grid 3 Accent 2" w:semiHidden="0" w:uiPriority="69" w:unhideWhenUsed="0"/>
-    <w:lsdException w:name="Dark List Accent 2" w:semiHidden="0" w:uiPriority="70" w:unhideWhenUsed="0"/>
-    <w:lsdException w:name="Colorful Shading Accent 2" w:semiHidden="0" w:uiPriority="71" w:unhideWhenUsed="0"/>
-    <w:lsdException w:name="Colorful List Accent 2" w:semiHidden="0" w:uiPriority="72" w:unhideWhenUsed="0"/>
-    <w:lsdException w:name="Colorful Grid Accent 2" w:semiHidden="0" w:uiPriority="73" w:unhideWhenUsed="0"/>
-    <w:lsdException w:name="Light Shading Accent 3" w:semiHidden="0" w:uiPriority="60" w:unhideWhenUsed="0"/>
-    <w:lsdException w:name="Light List Accent 3" w:semiHidden="0" w:uiPriority="61" w:unhideWhenUsed="0"/>
-    <w:lsdException w:name="Light Grid Accent 3" w:semiHidden="0" w:uiPriority="62" w:unhideWhenUsed="0"/>
-    <w:lsdException w:name="Medium Shading 1 Accent 3" w:semiHidden="0" w:uiPriority="63" w:unhideWhenUsed="0"/>
-    <w:lsdException w:name="Medium Shading 2 Accent 3" w:semiHidden="0" w:uiPriority="64" w:unhideWhenUsed="0"/>
-    <w:lsdException w:name="Medium List 1 Accent 3" w:semiHidden="0" w:uiPriority="65" w:unhideWhenUsed="0"/>
-    <w:lsdException w:name="Medium List 2 Accent 3" w:semiHidden="0" w:uiPriority="66" w:unhideWhenUsed="0"/>
-    <w:lsdException w:name="Medium Grid 1 Accent 3" w:semiHidden="0" w:uiPriority="67" w:unhideWhenUsed="0"/>
-    <w:lsdException w:name="Medium Grid 2 Accent 3" w:semiHidden="0" w:uiPriority="68" w:unhideWhenUsed="0"/>
-    <w:lsdException w:name="Medium Grid 3 Accent 3" w:semiHidden="0" w:uiPriority="69" w:unhideWhenUsed="0"/>
-    <w:lsdException w:name="Dark List Accent 3" w:semiHidden="0" w:uiPriority="70" w:unhideWhenUsed="0"/>
-    <w:lsdException w:name="Colorful Shading Accent 3" w:semiHidden="0" w:uiPriority="71" w:unhideWhenUsed="0"/>
-    <w:lsdException w:name="Colorful List Accent 3" w:semiHidden="0" w:uiPriority="72" w:unhideWhenUsed="0"/>
-    <w:lsdException w:name="Colorful Grid Accent 3" w:semiHidden="0" w:uiPriority="73" w:unhideWhenUsed="0"/>
-    <w:lsdException w:name="Light Shading Accent 4" w:semiHidden="0" w:uiPriority="60" w:unhideWhenUsed="0"/>
-    <w:lsdException w:name="Light List Accent 4" w:semiHidden="0" w:uiPriority="61" w:unhideWhenUsed="0"/>
-    <w:lsdException w:name="Light Grid Accent 4" w:semiHidden="0" w:uiPriority="62" w:unhideWhenUsed="0"/>
-    <w:lsdException w:name="Medium Shading 1 Accent 4" w:semiHidden="0" w:uiPriority="63" w:unhideWhenUsed="0"/>
-    <w:lsdException w:name="Medium Shading 2 Accent 4" w:semiHidden="0" w:uiPriority="64" w:unhideWhenUsed="0"/>
-    <w:lsdException w:name="Medium List 1 Accent 4" w:semiHidden="0" w:uiPriority="65" w:unhideWhenUsed="0"/>
-    <w:lsdException w:name="Medium List 2 Accent 4" w:semiHidden="0" w:uiPriority="66" w:unhideWhenUsed="0"/>
-    <w:lsdException w:name="Medium Grid 1 Accent 4" w:semiHidden="0" w:uiPriority="67" w:unhideWhenUsed="0"/>
-    <w:lsdException w:name="Medium Grid 2 Accent 4" w:semiHidden="0" w:uiPriority="68" w:unhideWhenUsed="0"/>
-    <w:lsdException w:name="Medium Grid 3 Accent 4" w:semiHidden="0" w:uiPriority="69" w:unhideWhenUsed="0"/>
-    <w:lsdException w:name="Dark List Accent 4" w:semiHidden="0" w:uiPriority="70" w:unhideWhenUsed="0"/>
-    <w:lsdException w:name="Colorful Shading Accent 4" w:semiHidden="0" w:uiPriority="71" w:unhideWhenUsed="0"/>
-    <w:lsdException w:name="Colorful List Accent 4" w:semiHidden="0" w:uiPriority="72" w:unhideWhenUsed="0"/>
-    <w:lsdException w:name="Colorful Grid Accent 4" w:semiHidden="0" w:uiPriority="73" w:unhideWhenUsed="0"/>
-    <w:lsdException w:name="Light Shading Accent 5" w:semiHidden="0" w:uiPriority="60" w:unhideWhenUsed="0"/>
-    <w:lsdException w:name="Light List Accent 5" w:semiHidden="0" w:uiPriority="61" w:unhideWhenUsed="0"/>
-    <w:lsdException w:name="Light Grid Accent 5" w:semiHidden="0" w:uiPriority="62" w:unhideWhenUsed="0"/>
-    <w:lsdException w:name="Medium Shading 1 Accent 5" w:semiHidden="0" w:uiPriority="63" w:unhideWhenUsed="0"/>
-    <w:lsdException w:name="Medium Shading 2 Accent 5" w:semiHidden="0" w:uiPriority="64" w:unhideWhenUsed="0"/>
-    <w:lsdException w:name="Medium List 1 Accent 5" w:semiHidden="0" w:uiPriority="65" w:unhideWhenUsed="0"/>
-    <w:lsdException w:name="Medium List 2 Accent 5" w:semiHidden="0" w:uiPriority="66" w:unhideWhenUsed="0"/>
-    <w:lsdException w:name="Medium Grid 1 Accent 5" w:semiHidden="0" w:uiPriority="67" w:unhideWhenUsed="0"/>
-    <w:lsdException w:name="Medium Grid 2 Accent 5" w:semiHidden="0" w:uiPriority="68" w:unhideWhenUsed="0"/>
-    <w:lsdException w:name="Medium Grid 3 Accent 5" w:semiHidden="0" w:uiPriority="69" w:unhideWhenUsed="0"/>
-    <w:lsdException w:name="Dark List Accent 5" w:semiHidden="0" w:uiPriority="70" w:unhideWhenUsed="0"/>
-    <w:lsdException w:name="Colorful Shading Accent 5" w:semiHidden="0" w:uiPriority="71" w:unhideWhenUsed="0"/>
-    <w:lsdException w:name="Colorful List Accent 5" w:semiHidden="0" w:uiPriority="72" w:unhideWhenUsed="0"/>
-    <w:lsdException w:name="Colorful Grid Accent 5" w:semiHidden="0" w:uiPriority="73" w:unhideWhenUsed="0"/>
-    <w:lsdException w:name="Light Shading Accent 6" w:semiHidden="0" w:uiPriority="60" w:unhideWhenUsed="0"/>
-    <w:lsdException w:name="Light List Accent 6" w:semiHidden="0" w:uiPriority="61" w:unhideWhenUsed="0"/>
-    <w:lsdException w:name="Light Grid Accent 6" w:semiHidden="0" w:uiPriority="62" w:unhideWhenUsed="0"/>
-    <w:lsdException w:name="Medium Shading 1 Accent 6" w:semiHidden="0" w:uiPriority="63" w:unhideWhenUsed="0"/>
-    <w:lsdException w:name="Medium Shading 2 Accent 6" w:semiHidden="0" w:uiPriority="64" w:unhideWhenUsed="0"/>
-    <w:lsdException w:name="Medium List 1 Accent 6" w:semiHidden="0" w:uiPriority="65" w:unhideWhenUsed="0"/>
-    <w:lsdException w:name="Medium List 2 Accent 6" w:semiHidden="0" w:uiPriority="66" w:unhideWhenUsed="0"/>
-    <w:lsdException w:name="Medium Grid 1 Accent 6" w:semiHidden="0" w:uiPriority="67" w:unhideWhenUsed="0"/>
-    <w:lsdException w:name="Medium Grid 2 Accent 6" w:semiHidden="0" w:uiPriority="68" w:unhideWhenUsed="0"/>
-    <w:lsdException w:name="Medium Grid 3 Accent 6" w:semiHidden="0" w:uiPriority="69" w:unhideWhenUsed="0"/>
-    <w:lsdException w:name="Dark List Accent 6" w:semiHidden="0" w:uiPriority="70" w:unhideWhenUsed="0"/>
-    <w:lsdException w:name="Colorful Shading Accent 6" w:semiHidden="0" w:uiPriority="71" w:unhideWhenUsed="0"/>
-    <w:lsdException w:name="Colorful List Accent 6" w:semiHidden="0" w:uiPriority="72" w:unhideWhenUsed="0"/>
-    <w:lsdException w:name="Colorful Grid Accent 6" w:semiHidden="0" w:uiPriority="73" w:unhideWhenUsed="0"/>
-    <w:lsdException w:name="Subtle Emphasis" w:semiHidden="0" w:uiPriority="19" w:unhideWhenUsed="0" w:qFormat="1"/>
-    <w:lsdException w:name="Intense Emphasis" w:semiHidden="0" w:uiPriority="21" w:unhideWhenUsed="0" w:qFormat="1"/>
-    <w:lsdException w:name="Subtle Reference" w:semiHidden="0" w:uiPriority="31" w:unhideWhenUsed="0" w:qFormat="1"/>
-    <w:lsdException w:name="Intense Reference" w:semiHidden="0" w:uiPriority="32" w:unhideWhenUsed="0" w:qFormat="1"/>
-    <w:lsdException w:name="Book Title" w:semiHidden="0" w:uiPriority="33" w:unhideWhenUsed="0" w:qFormat="1"/>
-    <w:lsdException w:name="Bibliography" w:uiPriority="37"/>
-    <w:lsdException w:name="TOC Heading" w:uiPriority="39" w:qFormat="1"/>
-  </w:latentStyles>
-  <w:style w:type="paragraph" w:default="1" w:styleId="Normal">
-    <w:name w:val="Normal"/>
-    <w:qFormat/>
-  </w:style>
-  <w:style w:type="paragraph" w:styleId="Heading1">
-    <w:name w:val="heading 1"/>
-    <w:basedOn w:val="Normal"/>
-    <w:next w:val="Body"/>
-    <w:link w:val="Heading1Char"/>
-    <w:uiPriority w:val="9"/>
-    <w:qFormat/>
-    <w:rsid w:val="004C4BFB"/>
-    <w:pPr>
-      <w:keepNext/>
-      <w:keepLines/>
-      <w:spacing w:before="80"/>
-      <w:outlineLvl w:val="0"/>
-    </w:pPr>
-    <w:rPr>
-      <w:rFonts w:asciiTheme="majorHAnsi" w:eastAsiaTheme="majorEastAsia" w:hAnsiTheme="majorHAnsi" w:cstheme="majorBidi"/>
-      <w:b/>
-      <w:bCs/>
-      <w:color w:val="345A8A" w:themeColor="accent1" w:themeShade="B5"/>
-      <w:sz w:val="32"/>
-      <w:szCs w:val="32"/>
-    </w:rPr>
-  </w:style>
-  <w:style w:type="paragraph" w:styleId="Heading2">
-    <w:name w:val="heading 2"/>
-    <w:basedOn w:val="Normal"/>
-    <w:next w:val="Body"/>
-    <w:link w:val="Heading2Char"/>
-    <w:uiPriority w:val="9"/>
-    <w:unhideWhenUsed/>
-    <w:qFormat/>
-    <w:rsid w:val="004C4BFB"/>
-    <w:pPr>
-      <w:keepNext/>
-      <w:keepLines/>
-      <w:spacing w:before="80"/>
-      <w:outlineLvl w:val="1"/>
-    </w:pPr>
-    <w:rPr>
-      <w:rFonts w:asciiTheme="majorHAnsi" w:eastAsiaTheme="majorEastAsia" w:hAnsiTheme="majorHAnsi" w:cstheme="majorBidi"/>
-      <w:b/>
-      <w:bCs/>
-      <w:color w:val="4F81BD" w:themeColor="accent1"/>
-      <w:sz w:val="26"/>
-      <w:szCs w:val="26"/>
-    </w:rPr>
-  </w:style>
-  <w:style w:type="paragraph" w:styleId="Heading4">
-    <w:name w:val="heading 4"/>
-    <w:basedOn w:val="Normal"/>
-    <w:next w:val="Normal"/>
-    <w:link w:val="Heading4Char"/>
-    <w:uiPriority w:val="9"/>
-    <w:semiHidden/>
-    <w:unhideWhenUsed/>
-    <w:qFormat/>
-    <w:rsid w:val="00144D66"/>
-    <w:pPr>
-      <w:keepNext/>
-      <w:spacing w:before="240" w:after="60"/>
-      <w:outlineLvl w:val="3"/>
-    </w:pPr>
-    <w:rPr>
-      <w:rFonts w:ascii="Cambria" w:eastAsia="Times New Roman" w:hAnsi="Cambria" w:cs="Times New Roman"/>
-      <w:b/>
-      <w:bCs/>
-      <w:sz w:val="28"/>
-      <w:szCs w:val="28"/>
-    </w:rPr>
-  </w:style>
-  <w:style w:type="character" w:default="1" w:styleId="DefaultParagraphFont">
-    <w:name w:val="Default Paragraph Font"/>
-    <w:uiPriority w:val="1"/>
-    <w:semiHidden/>
-    <w:unhideWhenUsed/>
-  </w:style>
-  <w:style w:type="table" w:default="1" w:styleId="TableNormal">
-    <w:name w:val="Normal Table"/>
-    <w:uiPriority w:val="99"/>
-    <w:semiHidden/>
-    <w:unhideWhenUsed/>
-    <w:tblPr>
-      <w:tblInd w:w="0" w:type="dxa"/>
-      <w:tblCellMar>
-        <w:top w:w="0" w:type="dxa"/>
-        <w:left w:w="108" w:type="dxa"/>
-        <w:bottom w:w="0" w:type="dxa"/>
-        <w:right w:w="108" w:type="dxa"/>
-      </w:tblCellMar>
-    </w:tblPr>
-  </w:style>
-  <w:style w:type="numbering" w:default="1" w:styleId="NoList">
-    <w:name w:val="No List"/>
-    <w:uiPriority w:val="99"/>
-    <w:semiHidden/>
-    <w:unhideWhenUsed/>
-  </w:style>
-  <w:style w:type="character" w:customStyle="1" w:styleId="Heading1Char">
-    <w:name w:val="Heading 1 Char"/>
-    <w:basedOn w:val="DefaultParagraphFont"/>
-    <w:link w:val="Heading1"/>
-    <w:uiPriority w:val="9"/>
-    <w:rsid w:val="004C4BFB"/>
-    <w:rPr>
-      <w:rFonts w:asciiTheme="majorHAnsi" w:eastAsiaTheme="majorEastAsia" w:hAnsiTheme="majorHAnsi" w:cstheme="majorBidi"/>
-      <w:b/>
-      <w:bCs/>
-      <w:color w:val="345A8A" w:themeColor="accent1" w:themeShade="B5"/>
-      <w:sz w:val="32"/>
-      <w:szCs w:val="32"/>
-    </w:rPr>
-  </w:style>
-  <w:style w:type="character" w:customStyle="1" w:styleId="Heading4Char">
-    <w:name w:val="Heading 4 Char"/>
-    <w:basedOn w:val="DefaultParagraphFont"/>
-    <w:link w:val="Heading4"/>
-    <w:uiPriority w:val="9"/>
-    <w:semiHidden/>
-    <w:rsid w:val="00144D66"/>
-    <w:rPr>
-      <w:rFonts w:ascii="Cambria" w:eastAsia="Times New Roman" w:hAnsi="Cambria" w:cs="Times New Roman"/>
-      <w:b/>
-      <w:bCs/>
-      <w:sz w:val="28"/>
-      <w:szCs w:val="28"/>
-    </w:rPr>
-  </w:style>
-  <w:style w:type="paragraph" w:styleId="Header">
-    <w:name w:val="header"/>
-    <w:basedOn w:val="Normal"/>
-    <w:link w:val="HeaderChar"/>
-    <w:rsid w:val="00144D66"/>
-    <w:pPr>
-      <w:tabs>
-        <w:tab w:val="center" w:pos="4320"/>
-        <w:tab w:val="right" w:pos="8640"/>
-      </w:tabs>
-    </w:pPr>
-    <w:rPr>
-      <w:rFonts w:ascii="New York" w:eastAsia="Times" w:hAnsi="New York" w:cs="Times New Roman"/>
-      <w:szCs w:val="20"/>
-    </w:rPr>
-  </w:style>
-  <w:style w:type="character" w:customStyle="1" w:styleId="HeaderChar">
-    <w:name w:val="Header Char"/>
-    <w:basedOn w:val="DefaultParagraphFont"/>
-    <w:link w:val="Header"/>
-    <w:rsid w:val="00144D66"/>
-    <w:rPr>
-      <w:rFonts w:ascii="New York" w:eastAsia="Times" w:hAnsi="New York" w:cs="Times New Roman"/>
-      <w:szCs w:val="20"/>
-    </w:rPr>
-  </w:style>
-  <w:style w:type="paragraph" w:styleId="Footer">
-    <w:name w:val="footer"/>
-    <w:basedOn w:val="Normal"/>
-    <w:link w:val="FooterChar"/>
-    <w:rsid w:val="00144D66"/>
-    <w:pPr>
-      <w:tabs>
-        <w:tab w:val="center" w:pos="4320"/>
-        <w:tab w:val="right" w:pos="8640"/>
-      </w:tabs>
-    </w:pPr>
-    <w:rPr>
-      <w:rFonts w:ascii="New York" w:eastAsia="Times" w:hAnsi="New York" w:cs="Times New Roman"/>
-      <w:szCs w:val="20"/>
-    </w:rPr>
-  </w:style>
-  <w:style w:type="character" w:customStyle="1" w:styleId="FooterChar">
-    <w:name w:val="Footer Char"/>
-    <w:basedOn w:val="DefaultParagraphFont"/>
-    <w:link w:val="Footer"/>
-    <w:rsid w:val="00144D66"/>
-    <w:rPr>
-      <w:rFonts w:ascii="New York" w:eastAsia="Times" w:hAnsi="New York" w:cs="Times New Roman"/>
-      <w:szCs w:val="20"/>
-    </w:rPr>
-  </w:style>
-  <w:style w:type="paragraph" w:styleId="BalloonText">
-    <w:name w:val="Balloon Text"/>
-    <w:basedOn w:val="Normal"/>
-    <w:link w:val="BalloonTextChar"/>
-    <w:uiPriority w:val="99"/>
-    <w:semiHidden/>
-    <w:unhideWhenUsed/>
-    <w:rsid w:val="00144D66"/>
-    <w:rPr>
-      <w:rFonts w:ascii="Lucida Grande" w:hAnsi="Lucida Grande" w:cs="Lucida Grande"/>
-      <w:sz w:val="18"/>
-      <w:szCs w:val="18"/>
-    </w:rPr>
-  </w:style>
-  <w:style w:type="character" w:customStyle="1" w:styleId="BalloonTextChar">
-    <w:name w:val="Balloon Text Char"/>
-    <w:basedOn w:val="DefaultParagraphFont"/>
-    <w:link w:val="BalloonText"/>
-    <w:uiPriority w:val="99"/>
-    <w:semiHidden/>
-    <w:rsid w:val="00144D66"/>
-    <w:rPr>
-      <w:rFonts w:ascii="Lucida Grande" w:hAnsi="Lucida Grande" w:cs="Lucida Grande"/>
-      <w:sz w:val="18"/>
-      <w:szCs w:val="18"/>
-    </w:rPr>
-  </w:style>
-  <w:style w:type="character" w:styleId="PageNumber">
-    <w:name w:val="page number"/>
-    <w:basedOn w:val="DefaultParagraphFont"/>
-    <w:uiPriority w:val="99"/>
-    <w:semiHidden/>
-    <w:unhideWhenUsed/>
-    <w:rsid w:val="00144D66"/>
-  </w:style>
-  <w:style w:type="character" w:customStyle="1" w:styleId="Heading2Char">
-    <w:name w:val="Heading 2 Char"/>
-    <w:basedOn w:val="DefaultParagraphFont"/>
-    <w:link w:val="Heading2"/>
-    <w:uiPriority w:val="9"/>
-    <w:rsid w:val="004C4BFB"/>
-    <w:rPr>
-      <w:rFonts w:asciiTheme="majorHAnsi" w:eastAsiaTheme="majorEastAsia" w:hAnsiTheme="majorHAnsi" w:cstheme="majorBidi"/>
-      <w:b/>
-      <w:bCs/>
-      <w:color w:val="4F81BD" w:themeColor="accent1"/>
-      <w:sz w:val="26"/>
-      <w:szCs w:val="26"/>
-    </w:rPr>
-  </w:style>
-  <w:style w:type="character" w:styleId="PlaceholderText">
-    <w:name w:val="Placeholder Text"/>
-    <w:basedOn w:val="DefaultParagraphFont"/>
-    <w:uiPriority w:val="99"/>
-    <w:semiHidden/>
-    <w:rsid w:val="007A6C0A"/>
-    <w:rPr>
-      <w:color w:val="808080"/>
-    </w:rPr>
-  </w:style>
-  <w:style w:type="paragraph" w:styleId="Title">
-    <w:name w:val="Title"/>
-    <w:basedOn w:val="Normal"/>
-    <w:next w:val="Normal"/>
-    <w:link w:val="TitleChar"/>
-    <w:uiPriority w:val="10"/>
-    <w:qFormat/>
-    <w:rsid w:val="00BF7990"/>
-    <w:pPr>
-      <w:pBdr>
-        <w:bottom w:val="single" w:sz="8" w:space="4" w:color="4F81BD" w:themeColor="accent1"/>
-      </w:pBdr>
-      <w:spacing w:after="300"/>
-      <w:contextualSpacing/>
-    </w:pPr>
-    <w:rPr>
-      <w:rFonts w:asciiTheme="majorHAnsi" w:eastAsiaTheme="majorEastAsia" w:hAnsiTheme="majorHAnsi" w:cstheme="majorBidi"/>
-      <w:color w:val="17365D" w:themeColor="text2" w:themeShade="BF"/>
-      <w:spacing w:val="5"/>
-      <w:kern w:val="28"/>
-      <w:sz w:val="52"/>
-      <w:szCs w:val="52"/>
-    </w:rPr>
-  </w:style>
-  <w:style w:type="character" w:customStyle="1" w:styleId="TitleChar">
-    <w:name w:val="Title Char"/>
-    <w:basedOn w:val="DefaultParagraphFont"/>
-    <w:link w:val="Title"/>
-    <w:uiPriority w:val="10"/>
-    <w:rsid w:val="00BF7990"/>
-    <w:rPr>
-      <w:rFonts w:asciiTheme="majorHAnsi" w:eastAsiaTheme="majorEastAsia" w:hAnsiTheme="majorHAnsi" w:cstheme="majorBidi"/>
-      <w:color w:val="17365D" w:themeColor="text2" w:themeShade="BF"/>
-      <w:spacing w:val="5"/>
-      <w:kern w:val="28"/>
-      <w:sz w:val="52"/>
-      <w:szCs w:val="52"/>
-    </w:rPr>
-  </w:style>
-  <w:style w:type="paragraph" w:styleId="ListParagraph">
-    <w:name w:val="List Paragraph"/>
-    <w:basedOn w:val="Normal"/>
-    <w:uiPriority w:val="34"/>
-    <w:qFormat/>
-    <w:rsid w:val="00D8588D"/>
-    <w:pPr>
-      <w:ind w:left="720"/>
-      <w:contextualSpacing/>
-    </w:pPr>
-  </w:style>
-  <w:style w:type="paragraph" w:customStyle="1" w:styleId="Body">
-    <w:name w:val="Body"/>
-    <w:basedOn w:val="Normal"/>
-    <w:qFormat/>
-    <w:rsid w:val="00D858FB"/>
-    <w:pPr>
-      <w:spacing w:before="120"/>
-    </w:pPr>
-    <w:rPr>
-      <w:sz w:val="22"/>
-    </w:rPr>
-  </w:style>
-  <w:style w:type="paragraph" w:customStyle="1" w:styleId="Reference">
-    <w:name w:val="Reference"/>
-    <w:basedOn w:val="Body"/>
-    <w:qFormat/>
-    <w:rsid w:val="00876D40"/>
-    <w:pPr>
-      <w:numPr>
-        <w:numId w:val="6"/>
-      </w:numPr>
-    </w:pPr>
-  </w:style>
-  <w:style w:type="table" w:styleId="TableGrid">
-    <w:name w:val="Table Grid"/>
-    <w:basedOn w:val="TableNormal"/>
-    <w:uiPriority w:val="59"/>
-    <w:rsid w:val="00DC7153"/>
-    <w:tblPr>
-      <w:tblInd w:w="0" w:type="dxa"/>
-      <w:tblBorders>
-        <w:top w:val="single" w:sz="4" w:space="0" w:color="auto"/>
-        <w:left w:val="single" w:sz="4" w:space="0" w:color="auto"/>
-        <w:bottom w:val="single" w:sz="4" w:space="0" w:color="auto"/>
-        <w:right w:val="single" w:sz="4" w:space="0" w:color="auto"/>
-        <w:insideH w:val="single" w:sz="4" w:space="0" w:color="auto"/>
-        <w:insideV w:val="single" w:sz="4" w:space="0" w:color="auto"/>
-      </w:tblBorders>
-      <w:tblCellMar>
-        <w:top w:w="0" w:type="dxa"/>
-        <w:left w:w="108" w:type="dxa"/>
-        <w:bottom w:w="0" w:type="dxa"/>
-        <w:right w:w="108" w:type="dxa"/>
-      </w:tblCellMar>
-    </w:tblPr>
-  </w:style>
-  <w:style w:type="table" w:styleId="LightShading-Accent1">
-    <w:name w:val="Light Shading Accent 1"/>
-    <w:basedOn w:val="TableNormal"/>
-    <w:uiPriority w:val="60"/>
-    <w:rsid w:val="00785C6D"/>
-    <w:rPr>
-      <w:color w:val="365F91" w:themeColor="accent1" w:themeShade="BF"/>
-    </w:rPr>
-    <w:tblPr>
-      <w:tblStyleRowBandSize w:val="1"/>
-      <w:tblStyleColBandSize w:val="1"/>
-      <w:tblInd w:w="0" w:type="dxa"/>
-      <w:tblBorders>
-        <w:top w:val="single" w:sz="8" w:space="0" w:color="4F81BD" w:themeColor="accent1"/>
-        <w:bottom w:val="single" w:sz="8" w:space="0" w:color="4F81BD" w:themeColor="accent1"/>
-      </w:tblBorders>
-      <w:tblCellMar>
-        <w:top w:w="0" w:type="dxa"/>
-        <w:left w:w="108" w:type="dxa"/>
-        <w:bottom w:w="0" w:type="dxa"/>
-        <w:right w:w="108" w:type="dxa"/>
-      </w:tblCellMar>
     </w:tblPr>
     <w:tblStylePr w:type="firstRow">
       <w:pPr>

</xml_diff>

<commit_message>
finished draft of all sections of lit review - just need to add examples with citations now
</commit_message>
<xml_diff>
--- a/pacheco-summary.docx
+++ b/pacheco-summary.docx
@@ -1149,14 +1149,12 @@
       <w:r>
         <w:t xml:space="preserve"> be the fitness of agent </w:t>
       </w:r>
-      <w:proofErr w:type="spellStart"/>
       <w:r>
         <w:rPr>
           <w:i/>
         </w:rPr>
         <w:t>i</w:t>
       </w:r>
-      <w:proofErr w:type="spellEnd"/>
       <w:r>
         <w:t xml:space="preserve"> and </w:t>
       </w:r>
@@ -1164,13 +1162,8 @@
         <w:sym w:font="Symbol" w:char="F06D"/>
       </w:r>
       <w:r>
-        <w:t xml:space="preserve"> represent the probability that a mutation has occurred.  If mutations are not included in the evolution process </w:t>
-      </w:r>
-      <w:proofErr w:type="gramStart"/>
-      <w:r>
-        <w:t xml:space="preserve">then </w:t>
-      </w:r>
-      <w:proofErr w:type="gramEnd"/>
+        <w:t xml:space="preserve"> represent the probability that a mutation has occurred.  If mutations are not included in the evolution process then </w:t>
+      </w:r>
       <m:oMath>
         <m:r>
           <w:rPr>
@@ -1240,13 +1233,8 @@
         <w:fldChar w:fldCharType="separate"/>
       </w:r>
       <w:r>
-        <w:t>[3</w:t>
-      </w:r>
-      <w:proofErr w:type="gramStart"/>
-      <w:r>
-        <w:t>]</w:t>
-      </w:r>
-      <w:proofErr w:type="gramEnd"/>
+        <w:t>[3]</w:t>
+      </w:r>
       <w:r>
         <w:fldChar w:fldCharType="end"/>
       </w:r>
@@ -1350,14 +1338,12 @@
       <w:r>
         <w:t xml:space="preserve"> that a child agent inherits its strategy from agent </w:t>
       </w:r>
-      <w:proofErr w:type="spellStart"/>
       <w:r>
         <w:rPr>
           <w:i/>
         </w:rPr>
         <w:t>i</w:t>
       </w:r>
-      <w:proofErr w:type="spellEnd"/>
       <w:r>
         <w:t xml:space="preserve"> is given by the following equation:</w:t>
       </w:r>
@@ -1585,7 +1571,6 @@
       <w:r>
         <w:t xml:space="preserve">Let </w:t>
       </w:r>
-      <w:proofErr w:type="gramStart"/>
       <w:r>
         <w:rPr>
           <w:i/>
@@ -1599,7 +1584,6 @@
         </w:rPr>
         <w:t>(</w:t>
       </w:r>
-      <w:proofErr w:type="gramEnd"/>
       <w:r>
         <w:rPr>
           <w:i/>
@@ -1641,7 +1625,6 @@
       <w:r>
         <w:t xml:space="preserve">he probability </w:t>
       </w:r>
-      <w:proofErr w:type="spellStart"/>
       <w:r>
         <w:rPr>
           <w:i/>
@@ -1655,7 +1638,6 @@
         </w:rPr>
         <w:t>k</w:t>
       </w:r>
-      <w:proofErr w:type="spellEnd"/>
       <w:r>
         <w:t xml:space="preserve"> that a child agent inherits a particular strategy </w:t>
       </w:r>
@@ -1936,13 +1918,8 @@
         <w:fldChar w:fldCharType="separate"/>
       </w:r>
       <w:r>
-        <w:t>[9</w:t>
-      </w:r>
-      <w:proofErr w:type="gramStart"/>
-      <w:r>
-        <w:t>]</w:t>
-      </w:r>
-      <w:proofErr w:type="gramEnd"/>
+        <w:t>[9]</w:t>
+      </w:r>
       <w:r>
         <w:fldChar w:fldCharType="end"/>
       </w:r>
@@ -2000,13 +1977,8 @@
         <w:fldChar w:fldCharType="separate"/>
       </w:r>
       <w:r>
-        <w:t>[3</w:t>
-      </w:r>
-      <w:proofErr w:type="gramStart"/>
-      <w:r>
-        <w:t>]</w:t>
-      </w:r>
-      <w:proofErr w:type="gramEnd"/>
+        <w:t>[3]</w:t>
+      </w:r>
       <w:r>
         <w:fldChar w:fldCharType="end"/>
       </w:r>
@@ -2183,11 +2155,9 @@
       <w:r>
         <w:t xml:space="preserve"> with </w:t>
       </w:r>
-      <w:proofErr w:type="gramStart"/>
       <w:r>
         <w:t xml:space="preserve">probability </w:t>
       </w:r>
-      <w:proofErr w:type="gramEnd"/>
       <m:oMath>
         <m:d>
           <m:dPr>
@@ -2520,14 +2490,12 @@
       <w:r>
         <w:t xml:space="preserve"> in the next generation inherits its strategy from agent </w:t>
       </w:r>
-      <w:proofErr w:type="spellStart"/>
       <w:r>
         <w:rPr>
           <w:i/>
         </w:rPr>
         <w:t>i</w:t>
       </w:r>
-      <w:proofErr w:type="spellEnd"/>
       <w:r>
         <w:t xml:space="preserve"> is given by the following equation:</w:t>
       </w:r>
@@ -3080,7 +3048,6 @@
       <w:r>
         <w:t xml:space="preserve">If the strategy-based fitness method is used then the probability </w:t>
       </w:r>
-      <w:proofErr w:type="spellStart"/>
       <w:r>
         <w:rPr>
           <w:i/>
@@ -3094,7 +3061,6 @@
         </w:rPr>
         <w:t>k</w:t>
       </w:r>
-      <w:proofErr w:type="spellEnd"/>
       <w:r>
         <w:t xml:space="preserve"> that </w:t>
       </w:r>
@@ -3711,7 +3677,6 @@
       <w:r>
         <w:t xml:space="preserve">For each possible pair of neighboring groups, the pair is selected to participate in the group evolution process with probability </w:t>
       </w:r>
-      <w:proofErr w:type="spellStart"/>
       <w:r>
         <w:rPr>
           <w:i/>
@@ -3728,7 +3693,6 @@
       <w:r>
         <w:t>.</w:t>
       </w:r>
-      <w:proofErr w:type="spellEnd"/>
       <w:r>
         <w:t xml:space="preserve">  If a pair is selected for evolution, then </w:t>
       </w:r>
@@ -3750,13 +3714,8 @@
         <w:fldChar w:fldCharType="separate"/>
       </w:r>
       <w:r>
-        <w:t>[6</w:t>
-      </w:r>
-      <w:proofErr w:type="gramStart"/>
-      <w:r>
-        <w:t>]</w:t>
-      </w:r>
-      <w:proofErr w:type="gramEnd"/>
+        <w:t>[6]</w:t>
+      </w:r>
       <w:r>
         <w:fldChar w:fldCharType="end"/>
       </w:r>
@@ -4865,67 +4824,78 @@
     <w:p>
       <w:pPr>
         <w:pStyle w:val="Body"/>
+      </w:pPr>
+      <w:r>
+        <w:t>An agent must acquire knowledge of another agent’s reputation in order to use that knowledge to guide its decisions.  The following two observation models are used to model how agents acquire knowledge of agent reputations.</w:t>
+      </w:r>
+    </w:p>
+    <w:p>
+      <w:pPr>
+        <w:pStyle w:val="Body"/>
         <w:numPr>
           <w:ilvl w:val="0"/>
           <w:numId w:val="16"/>
         </w:numPr>
       </w:pPr>
       <w:r>
-        <w:t>Different types of observation models:</w:t>
-      </w:r>
-    </w:p>
-    <w:p>
-      <w:pPr>
-        <w:pStyle w:val="Body"/>
-        <w:numPr>
-          <w:ilvl w:val="1"/>
-          <w:numId w:val="16"/>
-        </w:numPr>
-      </w:pPr>
-      <w:r>
-        <w:t>Indirect</w:t>
-      </w:r>
-      <w:r>
-        <w:t xml:space="preserve"> observation – rely on other agent to provide information</w:t>
-      </w:r>
-    </w:p>
-    <w:p>
-      <w:pPr>
-        <w:pStyle w:val="Body"/>
-        <w:numPr>
-          <w:ilvl w:val="2"/>
-          <w:numId w:val="16"/>
-        </w:numPr>
-      </w:pPr>
-      <w:r>
-        <w:t>Observer reports the action taken and other agents make their own reputation assessments</w:t>
-      </w:r>
-    </w:p>
-    <w:p>
-      <w:pPr>
-        <w:pStyle w:val="Body"/>
-        <w:numPr>
-          <w:ilvl w:val="2"/>
-          <w:numId w:val="16"/>
-        </w:numPr>
-      </w:pPr>
-      <w:r>
-        <w:t>Observer reports reputation assessment</w:t>
-      </w:r>
-    </w:p>
-    <w:p>
-      <w:pPr>
-        <w:pStyle w:val="Body"/>
-        <w:numPr>
-          <w:ilvl w:val="1"/>
-          <w:numId w:val="16"/>
-        </w:numPr>
-      </w:pPr>
-      <w:r>
-        <w:t>Direct</w:t>
-      </w:r>
-      <w:r>
-        <w:t xml:space="preserve"> observation – obtain information by viewing interaction directly</w:t>
+        <w:t>Direct observation model: In this model, an agent obtains knowledge of agent reputations by directly observing agent actions.</w:t>
+      </w:r>
+      <w:r>
+        <w:t xml:space="preserve">  The model is param</w:t>
+      </w:r>
+      <w:r>
+        <w:t>eterized by two probabilities.  The first parameter defines the probability that an age</w:t>
+      </w:r>
+      <w:r>
+        <w:t>nt observes an interaction.  T</w:t>
+      </w:r>
+      <w:r>
+        <w:t xml:space="preserve">he second parameter defines the </w:t>
+      </w:r>
+      <w:r>
+        <w:rPr>
+          <w:i/>
+        </w:rPr>
+        <w:t>perception error</w:t>
+      </w:r>
+      <w:r>
+        <w:t xml:space="preserve"> rate – </w:t>
+      </w:r>
+      <w:r>
+        <w:t xml:space="preserve">the </w:t>
+      </w:r>
+      <w:r>
+        <w:t>probability t</w:t>
+      </w:r>
+      <w:r>
+        <w:t>hat an</w:t>
+      </w:r>
+      <w:r>
+        <w:t xml:space="preserve"> agent misperceives the action taken by a donor agent.</w:t>
+      </w:r>
+      <w:r>
+        <w:t xml:space="preserve">  Since not every agent witnesses every interaction and </w:t>
+      </w:r>
+      <w:r>
+        <w:t>the</w:t>
+      </w:r>
+      <w:r>
+        <w:t xml:space="preserve"> agent</w:t>
+      </w:r>
+      <w:r>
+        <w:t>s</w:t>
+      </w:r>
+      <w:r>
+        <w:t>’</w:t>
+      </w:r>
+      <w:r>
+        <w:t xml:space="preserve"> observations are subject to a perception error, </w:t>
+      </w:r>
+      <w:r>
+        <w:t>each agent has a private opinion of the reputation of the other agents</w:t>
+      </w:r>
+      <w:r>
+        <w:t xml:space="preserve">. </w:t>
       </w:r>
     </w:p>
     <w:p>
@@ -4937,54 +4907,52 @@
         </w:numPr>
       </w:pPr>
       <w:r>
-        <w:t>Different types of errors:</w:t>
-      </w:r>
-    </w:p>
-    <w:p>
-      <w:pPr>
-        <w:pStyle w:val="Body"/>
-        <w:numPr>
-          <w:ilvl w:val="1"/>
-          <w:numId w:val="16"/>
-        </w:numPr>
-      </w:pPr>
-      <w:r>
-        <w:t>Misperceive action taken by another donor</w:t>
-      </w:r>
-      <w:r>
-        <w:t xml:space="preserve"> with some probability</w:t>
-      </w:r>
-    </w:p>
-    <w:p>
-      <w:pPr>
-        <w:pStyle w:val="Body"/>
-        <w:numPr>
-          <w:ilvl w:val="1"/>
-          <w:numId w:val="16"/>
-        </w:numPr>
-      </w:pPr>
-      <w:r>
-        <w:t>Misapply assessment rule with some probability and assign wrong image to donor</w:t>
-      </w:r>
-    </w:p>
-    <w:p>
-      <w:pPr>
-        <w:pStyle w:val="Body"/>
-        <w:numPr>
-          <w:ilvl w:val="2"/>
-          <w:numId w:val="16"/>
-        </w:numPr>
-      </w:pPr>
-      <w:r>
-        <w:t xml:space="preserve">This </w:t>
-      </w:r>
-      <w:r>
-        <w:t xml:space="preserve">type of error </w:t>
-      </w:r>
-      <w:bookmarkStart w:id="0" w:name="_GoBack"/>
-      <w:bookmarkEnd w:id="0"/>
-      <w:r>
-        <w:t>should probably appear under the assessment module section</w:t>
+        <w:t xml:space="preserve">Indirect observation model: In this model, </w:t>
+      </w:r>
+      <w:r>
+        <w:t>for each interaction, one agent is randomly selected to observe that interaction</w:t>
+      </w:r>
+      <w:r>
+        <w:t>.  The observer agent applies its assessment rule</w:t>
+      </w:r>
+      <w:r>
+        <w:t xml:space="preserve"> to</w:t>
+      </w:r>
+      <w:r>
+        <w:t xml:space="preserve"> the observed situation and share</w:t>
+      </w:r>
+      <w:r>
+        <w:t>s</w:t>
+      </w:r>
+      <w:r>
+        <w:t xml:space="preserve"> </w:t>
+      </w:r>
+      <w:r>
+        <w:t>its</w:t>
+      </w:r>
+      <w:r>
+        <w:t xml:space="preserve"> assessment with all other agents in the population</w:t>
+      </w:r>
+      <w:r>
+        <w:t xml:space="preserve">.  Although the observer is susceptible to </w:t>
+      </w:r>
+      <w:r>
+        <w:rPr>
+          <w:i/>
+        </w:rPr>
+        <w:t xml:space="preserve">perception </w:t>
+      </w:r>
+      <w:r>
+        <w:rPr>
+          <w:i/>
+        </w:rPr>
+        <w:t>errors</w:t>
+      </w:r>
+      <w:r>
+        <w:t>, the observer’s assessment is faithfully propagated throughout the agent population.</w:t>
+      </w:r>
+      <w:r>
+        <w:t xml:space="preserve">  Therefore, all agents agree on the reputation of each agent in the population.</w:t>
       </w:r>
     </w:p>
     <w:p>
@@ -4996,238 +4964,57 @@
         </w:numPr>
       </w:pPr>
       <w:r>
-        <w:t>Different ways of modeling limited agent information about the reputations of other agents:</w:t>
-      </w:r>
-    </w:p>
-    <w:p>
-      <w:pPr>
-        <w:pStyle w:val="Body"/>
-        <w:numPr>
-          <w:ilvl w:val="1"/>
-          <w:numId w:val="16"/>
-        </w:numPr>
-      </w:pPr>
-      <w:r>
-        <w:t>Each agent observes an interaction with some probability</w:t>
-      </w:r>
-    </w:p>
-    <w:p>
-      <w:pPr>
-        <w:pStyle w:val="Body"/>
-        <w:numPr>
-          <w:ilvl w:val="1"/>
-          <w:numId w:val="16"/>
-        </w:numPr>
-      </w:pPr>
-      <w:r>
-        <w:t>Donor knows the recipient’s reputation with some probability</w:t>
-      </w:r>
-    </w:p>
-    <w:p>
-      <w:pPr>
-        <w:pStyle w:val="Body"/>
-        <w:numPr>
-          <w:ilvl w:val="0"/>
-          <w:numId w:val="16"/>
-        </w:numPr>
-      </w:pPr>
-      <w:r>
-        <w:t>Prior probability of the recipient being good used when the donor has no information about the recipient’s reputation</w:t>
-      </w:r>
-    </w:p>
-    <w:p>
-      <w:pPr>
-        <w:pStyle w:val="Body"/>
-      </w:pPr>
-      <w:r>
-        <w:t xml:space="preserve">An agent must observe the interactions that occur between donors and recipients in order to assign a reputation to those agents.  </w:t>
-      </w:r>
-      <w:r>
-        <w:t xml:space="preserve">The </w:t>
-      </w:r>
-      <w:r>
-        <w:t xml:space="preserve">observation </w:t>
-      </w:r>
-      <w:r>
-        <w:t>models used in the literature make d</w:t>
-      </w:r>
-      <w:r>
-        <w:t>ifferent</w:t>
-      </w:r>
-      <w:r>
-        <w:t xml:space="preserve"> assumptions </w:t>
-      </w:r>
-      <w:r>
-        <w:t xml:space="preserve">about which agents observe the interactions that occur between donors and recipients.  </w:t>
-      </w:r>
-      <w:r>
-        <w:t>O</w:t>
-      </w:r>
-      <w:r>
-        <w:t>mniscient</w:t>
-      </w:r>
-      <w:r>
-        <w:t xml:space="preserve"> observation </w:t>
-      </w:r>
-      <w:r>
-        <w:t>models assume that all agents observe all interactions</w:t>
-      </w:r>
-      <w:r>
-        <w:rPr>
-          <w:rStyle w:val="FootnoteReference"/>
-        </w:rPr>
-        <w:footnoteReference w:id="2"/>
-      </w:r>
-      <w:r>
-        <w:t xml:space="preserve"> </w:t>
-      </w:r>
-      <w:r>
-        <w:t xml:space="preserve">while </w:t>
-      </w:r>
-      <w:r>
-        <w:t>limited observation models</w:t>
-      </w:r>
-      <w:r>
-        <w:t xml:space="preserve"> assume</w:t>
-      </w:r>
-      <w:r>
-        <w:t xml:space="preserve"> that only a subset of the agents observe each interaction.</w:t>
-      </w:r>
-    </w:p>
-    <w:p>
-      <w:pPr>
-        <w:pStyle w:val="Body"/>
-      </w:pPr>
-      <w:r>
-        <w:t>As noted below, an assessment rule</w:t>
-      </w:r>
-      <w:r>
-        <w:t xml:space="preserve"> determines how agents assign </w:t>
-      </w:r>
-      <w:r>
-        <w:t>reputations to other agents.  All agents can use a common assessment rule or each agent can have their own assessment rule.  The assumption about common or private assessment rules intera</w:t>
-      </w:r>
-      <w:r>
-        <w:t>c</w:t>
-      </w:r>
-      <w:r>
-        <w:t>ts with the observation model assumption to produce different possibilities:</w:t>
-      </w:r>
-    </w:p>
-    <w:p>
-      <w:pPr>
-        <w:pStyle w:val="Body"/>
-        <w:numPr>
-          <w:ilvl w:val="0"/>
-          <w:numId w:val="14"/>
-        </w:numPr>
-      </w:pPr>
-      <w:r>
-        <w:lastRenderedPageBreak/>
-        <w:t>O</w:t>
-      </w:r>
-      <w:r>
-        <w:t>mniscient</w:t>
-      </w:r>
-      <w:r>
-        <w:t xml:space="preserve"> observation model combined with a common assessment rule produces a situation in which all agents have a shared perception of the reputation of all agents</w:t>
-      </w:r>
-    </w:p>
-    <w:p>
-      <w:pPr>
-        <w:pStyle w:val="Body"/>
-        <w:numPr>
-          <w:ilvl w:val="0"/>
-          <w:numId w:val="14"/>
-        </w:numPr>
-      </w:pPr>
-      <w:r>
-        <w:t>O</w:t>
-      </w:r>
-      <w:r>
-        <w:t>mniscient</w:t>
-      </w:r>
-      <w:r>
-        <w:t xml:space="preserve"> observation model combined with private assessment rules produces a situation in which agents with a common assessment rule have a shared perception of the reputation of all agents but this could be different from the </w:t>
-      </w:r>
-      <w:r>
-        <w:t>perception agents with a different assessment rule have of the agents</w:t>
-      </w:r>
-    </w:p>
-    <w:p>
-      <w:pPr>
-        <w:pStyle w:val="Body"/>
-        <w:numPr>
-          <w:ilvl w:val="0"/>
-          <w:numId w:val="14"/>
-        </w:numPr>
-      </w:pPr>
-      <w:r>
-        <w:t>Limited observation model</w:t>
-      </w:r>
-      <w:r>
-        <w:t xml:space="preserve"> provides no guarantee that any agents will have a shared perception of the reputation of another agent regardless of whether or not the agents share a common assessment rule.</w:t>
-      </w:r>
-    </w:p>
-    <w:p>
-      <w:pPr>
-        <w:pStyle w:val="Body"/>
-      </w:pPr>
-      <w:r>
-        <w:t>Before an agent has been involved in an interaction, none of the other agents have any information upon which to base a reputation assessment.  In this case, with some probability, the agent is assigned a good reputation.  In some models, the probability used is 1.  In this case, agents are assumed to be “innocent until proven guilty.”</w:t>
-      </w:r>
-    </w:p>
-    <w:p>
-      <w:pPr>
-        <w:pStyle w:val="Body"/>
-      </w:pPr>
-      <w:r>
-        <w:t xml:space="preserve">Some observation models factor in the chance that agents may make errors when observing interactions </w:t>
-      </w:r>
-      <w:r>
-        <w:t>or when</w:t>
-      </w:r>
-      <w:r>
-        <w:t xml:space="preserve"> applying the </w:t>
-      </w:r>
-      <w:r>
-        <w:t>assessment rule.</w:t>
-      </w:r>
-      <w:r>
-        <w:t xml:space="preserve">  There are </w:t>
-      </w:r>
-      <w:r>
-        <w:t>two</w:t>
-      </w:r>
-      <w:r>
-        <w:t xml:space="preserve"> different types of errors that are used:</w:t>
-      </w:r>
-    </w:p>
-    <w:p>
-      <w:pPr>
-        <w:pStyle w:val="Body"/>
-        <w:numPr>
-          <w:ilvl w:val="0"/>
-          <w:numId w:val="19"/>
-        </w:numPr>
-      </w:pPr>
-      <w:r>
-        <w:t>Perception error: With some probability, the agent perceives the opposite action that was actually taken by the donor</w:t>
-      </w:r>
-    </w:p>
-    <w:p>
-      <w:pPr>
-        <w:pStyle w:val="Body"/>
-        <w:numPr>
-          <w:ilvl w:val="0"/>
-          <w:numId w:val="19"/>
-        </w:numPr>
-      </w:pPr>
-      <w:r>
-        <w:t>Assignment error: W</w:t>
-      </w:r>
-      <w:r>
-        <w:t>ith some probability, the agent misapplies the assessment rule and assigns the wrong moral status to the action taken by the donor</w:t>
+        <w:t>Interm</w:t>
+      </w:r>
+      <w:r>
+        <w:t xml:space="preserve">ittent observation model: In this model, </w:t>
+      </w:r>
+      <w:r>
+        <w:t>the</w:t>
+      </w:r>
+      <w:r>
+        <w:t xml:space="preserve"> agents have a shared opinion of the reputations of </w:t>
+      </w:r>
+      <w:r>
+        <w:t>all</w:t>
+      </w:r>
+      <w:r>
+        <w:t xml:space="preserve"> agents in the population.  However, </w:t>
+      </w:r>
+      <w:r>
+        <w:t>this reputation knowledge is intermittent</w:t>
+      </w:r>
+      <w:r>
+        <w:t xml:space="preserve"> due to factors such as </w:t>
+      </w:r>
+      <w:r>
+        <w:t>forgetfulness</w:t>
+      </w:r>
+      <w:r>
+        <w:t>.  Due to the intermittent nature of each agent’s reputation knowledge, w</w:t>
+      </w:r>
+      <w:r>
+        <w:t xml:space="preserve">hen an agent is selected to play the donor role, there is a probability that the agent will not </w:t>
+      </w:r>
+      <w:r>
+        <w:t>remember</w:t>
+      </w:r>
+      <w:r>
+        <w:t xml:space="preserve"> the reputation of the recipient.</w:t>
+      </w:r>
+    </w:p>
+    <w:p>
+      <w:pPr>
+        <w:pStyle w:val="Body"/>
+      </w:pPr>
+      <w:r>
+        <w:t xml:space="preserve">In each model, the agents </w:t>
+      </w:r>
+      <w:r>
+        <w:t>share</w:t>
+      </w:r>
+      <w:r>
+        <w:t xml:space="preserve"> a prior belief in the goodness of the other agents in the population.  This prior belief is used to assign a reputation to an agent in the absence of any knowledge of that agent’s reputation.</w:t>
       </w:r>
     </w:p>
     <w:p>
@@ -5496,7 +5283,11 @@
               <w:jc w:val="center"/>
             </w:pPr>
             <w:r>
-              <w:t>(observes interaction with probability)</w:t>
+              <w:t xml:space="preserve">(observes </w:t>
+            </w:r>
+            <w:r>
+              <w:lastRenderedPageBreak/>
+              <w:t>interaction with probability)</w:t>
             </w:r>
           </w:p>
         </w:tc>
@@ -5510,6 +5301,7 @@
               <w:jc w:val="center"/>
             </w:pPr>
             <w:r>
+              <w:lastRenderedPageBreak/>
               <w:t>0</w:t>
             </w:r>
           </w:p>
@@ -5589,6 +5381,7 @@
               <w:jc w:val="center"/>
             </w:pPr>
             <w:r>
+              <w:lastRenderedPageBreak/>
               <w:t>Limited (knows rep with probability q)</w:t>
             </w:r>
           </w:p>
@@ -5674,439 +5467,75 @@
     </w:tbl>
     <w:p>
       <w:pPr>
-        <w:pStyle w:val="Body"/>
-      </w:pPr>
-    </w:p>
-    <w:p>
-      <w:pPr>
-        <w:pStyle w:val="Body"/>
-      </w:pPr>
-      <w:r>
-        <w:t>Some observations models include the possibility that errors may occur.</w:t>
-      </w:r>
-    </w:p>
-    <w:p>
-      <w:pPr>
-        <w:pStyle w:val="Body"/>
-      </w:pPr>
-      <w:r>
-        <w:t xml:space="preserve">The reputation of an agent can publically </w:t>
-      </w:r>
-      <w:proofErr w:type="spellStart"/>
-      <w:r>
-        <w:t>known</w:t>
-      </w:r>
-      <w:proofErr w:type="spellEnd"/>
-      <w:r>
-        <w:t xml:space="preserve"> by all agents</w:t>
+        <w:pStyle w:val="Heading2"/>
+      </w:pPr>
+      <w:r>
+        <w:t xml:space="preserve">Assessment </w:t>
+      </w:r>
+      <w:r>
+        <w:t>Module</w:t>
+      </w:r>
+    </w:p>
+    <w:p>
+      <w:pPr>
+        <w:pStyle w:val="Body"/>
+      </w:pPr>
+      <w:r>
+        <w:t>When observing an interaction between a donor and a recipient, an agent uses</w:t>
+      </w:r>
+      <w:r>
+        <w:t xml:space="preserve"> an assessment module to assign a moral value to the action taken by the donor.  </w:t>
+      </w:r>
+      <w:r>
+        <w:t xml:space="preserve">An assessment </w:t>
+      </w:r>
+      <w:r>
+        <w:t>module</w:t>
       </w:r>
       <w:r>
         <w:t xml:space="preserve"> </w:t>
       </w:r>
       <w:r>
-        <w:fldChar w:fldCharType="begin"/>
-      </w:r>
-      <w:r>
-        <w:instrText xml:space="preserve"> REF _Ref315845100 \r \h </w:instrText>
-      </w:r>
-      <w:r>
-        <w:fldChar w:fldCharType="separate"/>
-      </w:r>
-      <w:r>
-        <w:t>[6</w:t>
-      </w:r>
-      <w:proofErr w:type="gramStart"/>
-      <w:r>
-        <w:t>]</w:t>
-      </w:r>
-      <w:proofErr w:type="gramEnd"/>
-      <w:r>
-        <w:fldChar w:fldCharType="end"/>
-      </w:r>
-      <w:r>
-        <w:fldChar w:fldCharType="begin"/>
-      </w:r>
-      <w:r>
-        <w:instrText xml:space="preserve"> REF _Ref311293016 \r \h </w:instrText>
-      </w:r>
-      <w:r>
-        <w:fldChar w:fldCharType="separate"/>
-      </w:r>
-      <w:r>
-        <w:t>[9]</w:t>
-      </w:r>
-      <w:r>
-        <w:fldChar w:fldCharType="end"/>
-      </w:r>
-      <w:r>
-        <w:fldChar w:fldCharType="begin"/>
-      </w:r>
-      <w:r>
-        <w:instrText xml:space="preserve"> REF _Ref311294728 \r \h </w:instrText>
-      </w:r>
-      <w:r>
-        <w:fldChar w:fldCharType="separate"/>
-      </w:r>
-      <w:r>
-        <w:t>[10]</w:t>
-      </w:r>
-      <w:r>
-        <w:fldChar w:fldCharType="end"/>
-      </w:r>
-      <w:r>
-        <w:fldChar w:fldCharType="begin"/>
-      </w:r>
-      <w:r>
-        <w:instrText xml:space="preserve"> REF _Ref314659379 \r \h </w:instrText>
-      </w:r>
-      <w:r>
-        <w:fldChar w:fldCharType="separate"/>
-      </w:r>
-      <w:r>
-        <w:t>[13]</w:t>
-      </w:r>
-      <w:r>
-        <w:fldChar w:fldCharType="end"/>
-      </w:r>
-      <w:r>
-        <w:t xml:space="preserve"> or privately known</w:t>
+        <w:t>assi</w:t>
+      </w:r>
+      <w:r>
+        <w:t xml:space="preserve">gns a moral value </w:t>
+      </w:r>
+      <w:r>
+        <w:t xml:space="preserve">to all possible situations that an agent may </w:t>
+      </w:r>
+      <w:r>
+        <w:t>observe</w:t>
+      </w:r>
+      <w:r>
+        <w:t xml:space="preserve">.  The order of an assessment rule depends on the level of granularity that is used to distinguish situations to be assessed.  A first-order assessment </w:t>
+      </w:r>
+      <w:r>
+        <w:t>module</w:t>
+      </w:r>
+      <w:r>
+        <w:t xml:space="preserve"> only considers the donor action and therefore only disti</w:t>
+      </w:r>
+      <w:r>
+        <w:t>nguishes two situations while a</w:t>
       </w:r>
       <w:r>
         <w:t xml:space="preserve"> </w:t>
       </w:r>
       <w:r>
-        <w:fldChar w:fldCharType="begin"/>
-      </w:r>
-      <w:r>
-        <w:instrText xml:space="preserve"> REF _Ref315669884 \r \h </w:instrText>
-      </w:r>
-      <w:r>
-        <w:fldChar w:fldCharType="separate"/>
-      </w:r>
-      <w:r>
-        <w:t>[8]</w:t>
-      </w:r>
-      <w:r>
-        <w:fldChar w:fldCharType="end"/>
-      </w:r>
-      <w:r>
-        <w:t xml:space="preserve">.  </w:t>
-      </w:r>
-      <w:r>
-        <w:t xml:space="preserve"> The publically know</w:t>
-      </w:r>
-      <w:r>
-        <w:t>n</w:t>
-      </w:r>
-      <w:r>
-        <w:t xml:space="preserve"> case is covered by the “indirect observation model” described in </w:t>
-      </w:r>
-      <w:r>
-        <w:fldChar w:fldCharType="begin"/>
-      </w:r>
-      <w:r>
-        <w:instrText xml:space="preserve"> REF _Ref311293016 \r \h </w:instrText>
-      </w:r>
-      <w:r>
-        <w:fldChar w:fldCharType="separate"/>
-      </w:r>
-      <w:r>
-        <w:t>[9]</w:t>
-      </w:r>
-      <w:r>
-        <w:fldChar w:fldCharType="end"/>
-      </w:r>
-      <w:r>
-        <w:t>.</w:t>
-      </w:r>
-    </w:p>
-    <w:p>
-      <w:pPr>
-        <w:pStyle w:val="Body"/>
-      </w:pPr>
-      <w:r>
-        <w:t>An agent can witness all actions taken by all other agents or only s subset of those actions.  In some cases a probability of a perception error is introduce</w:t>
-      </w:r>
-      <w:r>
-        <w:t>d</w:t>
-      </w:r>
-      <w:r>
-        <w:t>.  If a</w:t>
-      </w:r>
-      <w:r>
-        <w:t xml:space="preserve"> perception error occurs then the agent assigns the wrong reputation to an agent (???).</w:t>
-      </w:r>
-    </w:p>
-    <w:p>
-      <w:pPr>
-        <w:pStyle w:val="Body"/>
-      </w:pPr>
-      <w:r>
-        <w:t>Probability that an agent observes an interaction</w:t>
-      </w:r>
-      <w:r>
-        <w:t xml:space="preserve"> </w:t>
-      </w:r>
-      <w:r>
-        <w:fldChar w:fldCharType="begin"/>
-      </w:r>
-      <w:r>
-        <w:instrText xml:space="preserve"> REF _Ref315984237 \r \h </w:instrText>
-      </w:r>
-      <w:r>
-        <w:fldChar w:fldCharType="separate"/>
-      </w:r>
-      <w:r>
-        <w:t>[3</w:t>
-      </w:r>
-      <w:proofErr w:type="gramStart"/>
-      <w:r>
-        <w:t>]</w:t>
-      </w:r>
-      <w:proofErr w:type="gramEnd"/>
-      <w:r>
-        <w:fldChar w:fldCharType="end"/>
-      </w:r>
-      <w:r>
-        <w:fldChar w:fldCharType="begin"/>
-      </w:r>
-      <w:r>
-        <w:instrText xml:space="preserve"> REF _Ref315669884 \r \h </w:instrText>
-      </w:r>
-      <w:r>
-        <w:fldChar w:fldCharType="separate"/>
-      </w:r>
-      <w:r>
-        <w:t>[8]</w:t>
-      </w:r>
-      <w:r>
-        <w:fldChar w:fldCharType="end"/>
-      </w:r>
-    </w:p>
-    <w:p>
-      <w:pPr>
-        <w:pStyle w:val="Body"/>
-      </w:pPr>
-      <w:r>
-        <w:lastRenderedPageBreak/>
-        <w:t>Probability that the interaction is perceived correctly</w:t>
-      </w:r>
-      <w:r>
-        <w:t xml:space="preserve"> </w:t>
-      </w:r>
-      <w:r>
-        <w:fldChar w:fldCharType="begin"/>
-      </w:r>
-      <w:r>
-        <w:instrText xml:space="preserve"> REF _Ref315984237 \r \h </w:instrText>
-      </w:r>
-      <w:r>
-        <w:fldChar w:fldCharType="separate"/>
-      </w:r>
-      <w:r>
-        <w:t>[3]</w:t>
-      </w:r>
-      <w:r>
-        <w:fldChar w:fldCharType="end"/>
-      </w:r>
-    </w:p>
-    <w:p>
-      <w:pPr>
-        <w:pStyle w:val="Body"/>
-      </w:pPr>
-      <w:r>
-        <w:t xml:space="preserve">Assignment error - Probably that reputation is assigned </w:t>
-      </w:r>
-      <w:proofErr w:type="gramStart"/>
-      <w:r>
-        <w:t>correctly</w:t>
-      </w:r>
-      <w:proofErr w:type="gramEnd"/>
-      <w:r>
-        <w:fldChar w:fldCharType="begin"/>
-      </w:r>
-      <w:r>
-        <w:instrText xml:space="preserve"> REF _Ref311293016 \r \h </w:instrText>
-      </w:r>
-      <w:r>
-        <w:fldChar w:fldCharType="separate"/>
-      </w:r>
-      <w:r>
-        <w:t>[9]</w:t>
-      </w:r>
-      <w:r>
-        <w:fldChar w:fldCharType="end"/>
-      </w:r>
-      <w:r>
-        <w:fldChar w:fldCharType="begin"/>
-      </w:r>
-      <w:r>
-        <w:instrText xml:space="preserve"> REF _Ref314659379 \r \h </w:instrText>
-      </w:r>
-      <w:r>
-        <w:fldChar w:fldCharType="separate"/>
-      </w:r>
-      <w:r>
-        <w:t>[13]</w:t>
-      </w:r>
-      <w:r>
-        <w:fldChar w:fldCharType="end"/>
-      </w:r>
-    </w:p>
-    <w:p>
-      <w:pPr>
-        <w:pStyle w:val="Body"/>
-      </w:pPr>
-      <w:r>
-        <w:t xml:space="preserve">Probability that an agent knows the reputation of another agent </w:t>
-      </w:r>
-      <w:r>
-        <w:fldChar w:fldCharType="begin"/>
-      </w:r>
-      <w:r>
-        <w:instrText xml:space="preserve"> REF _Ref315984237 \r \h </w:instrText>
-      </w:r>
-      <w:r>
-        <w:fldChar w:fldCharType="separate"/>
-      </w:r>
-      <w:r>
-        <w:t>[3</w:t>
-      </w:r>
-      <w:proofErr w:type="gramStart"/>
-      <w:r>
-        <w:t>]</w:t>
-      </w:r>
-      <w:proofErr w:type="gramEnd"/>
-      <w:r>
-        <w:fldChar w:fldCharType="end"/>
-      </w:r>
-      <w:r>
-        <w:fldChar w:fldCharType="begin"/>
-      </w:r>
-      <w:r>
-        <w:instrText xml:space="preserve"> REF _Ref315669731 \r \h </w:instrText>
-      </w:r>
-      <w:r>
-        <w:fldChar w:fldCharType="separate"/>
-      </w:r>
-      <w:r>
-        <w:t>[7]</w:t>
-      </w:r>
-      <w:r>
-        <w:fldChar w:fldCharType="end"/>
-      </w:r>
-    </w:p>
-    <w:p>
-      <w:pPr>
-        <w:pStyle w:val="Body"/>
-      </w:pPr>
-    </w:p>
-    <w:p>
-      <w:pPr>
-        <w:pStyle w:val="Body"/>
-      </w:pPr>
-      <w:r>
-        <w:t>Probability that an agent assumes another agent is good prior to having any kn</w:t>
-      </w:r>
-      <w:r>
-        <w:t xml:space="preserve">owledge of that agent’s </w:t>
-      </w:r>
-      <w:proofErr w:type="gramStart"/>
-      <w:r>
-        <w:t>actions</w:t>
-      </w:r>
-      <w:proofErr w:type="gramEnd"/>
-      <w:r>
-        <w:fldChar w:fldCharType="begin"/>
-      </w:r>
-      <w:r>
-        <w:instrText xml:space="preserve"> REF _Ref315669731 \r \h </w:instrText>
-      </w:r>
-      <w:r>
-        <w:fldChar w:fldCharType="separate"/>
-      </w:r>
-      <w:r>
-        <w:t>[7]</w:t>
-      </w:r>
-      <w:r>
-        <w:fldChar w:fldCharType="end"/>
-      </w:r>
-    </w:p>
-    <w:p>
-      <w:pPr>
-        <w:pStyle w:val="Body"/>
-      </w:pPr>
-      <w:r>
-        <w:t xml:space="preserve">Assume an agent is good prior to having any knowledge of that agent’s actions </w:t>
-      </w:r>
-      <w:r>
-        <w:fldChar w:fldCharType="begin"/>
-      </w:r>
-      <w:r>
-        <w:instrText xml:space="preserve"> REF _Ref315669731 \r \h </w:instrText>
-      </w:r>
-      <w:r>
-        <w:fldChar w:fldCharType="separate"/>
-      </w:r>
-      <w:r>
-        <w:t>[7]</w:t>
-      </w:r>
-      <w:r>
-        <w:fldChar w:fldCharType="end"/>
-      </w:r>
-    </w:p>
-    <w:p>
-      <w:pPr>
-        <w:pStyle w:val="Body"/>
-      </w:pPr>
-    </w:p>
-    <w:p>
-      <w:pPr>
-        <w:pStyle w:val="Heading2"/>
-      </w:pPr>
-      <w:r>
-        <w:t>Assessment Rule</w:t>
-      </w:r>
-    </w:p>
-    <w:p>
-      <w:pPr>
-        <w:pStyle w:val="Body"/>
-      </w:pPr>
-      <w:r>
-        <w:t>An assessm</w:t>
-      </w:r>
-      <w:r>
-        <w:t>ent rule determines whether an action taken by</w:t>
-      </w:r>
-      <w:r>
-        <w:t xml:space="preserve"> an agent is “good” or “bad”.  </w:t>
-      </w:r>
-      <w:r>
-        <w:t xml:space="preserve">An assessment rule </w:t>
-      </w:r>
-      <w:r>
-        <w:t>assi</w:t>
-      </w:r>
-      <w:r>
-        <w:t xml:space="preserve">gns a moral value </w:t>
-      </w:r>
-      <w:r>
-        <w:t>to all possible situations that an agent may encounter.  The order of an assessment rule depends on the level of granularity that is used to distinguish situations to be assessed.  A first-order assessment rule only considers the donor action and therefore only disti</w:t>
-      </w:r>
-      <w:r>
-        <w:t>nguishes two situations while a</w:t>
-      </w:r>
-      <w:r>
-        <w:t xml:space="preserve"> </w:t>
-      </w:r>
-      <w:r>
-        <w:t xml:space="preserve">third-order </w:t>
-      </w:r>
-      <w:r>
-        <w:t xml:space="preserve">action </w:t>
-      </w:r>
-      <w:r>
-        <w:t>assessment rule considers the donor action, donor reputation and recipient action and therefore distinguishes eight situations.</w:t>
+        <w:t xml:space="preserve">third-order assessment </w:t>
+      </w:r>
+      <w:r>
+        <w:t>module</w:t>
+      </w:r>
+      <w:r>
+        <w:t xml:space="preserve"> considers the donor action, donor reputation and recipient </w:t>
+      </w:r>
+      <w:r>
+        <w:t>reputation</w:t>
+      </w:r>
+      <w:r>
+        <w:t xml:space="preserve"> and therefore distinguishes eight situations.</w:t>
       </w:r>
       <w:r>
         <w:t xml:space="preserve">  </w:t>
@@ -6121,7 +5550,13 @@
         <w:t>n</w:t>
       </w:r>
       <w:r>
-        <w:t xml:space="preserve">-order assessment rule can distinguish </w:t>
+        <w:t xml:space="preserve">-order assessment </w:t>
+      </w:r>
+      <w:r>
+        <w:t>module</w:t>
+      </w:r>
+      <w:r>
+        <w:t xml:space="preserve"> can distinguish </w:t>
       </w:r>
       <m:oMath>
         <m:sSup>
@@ -6173,7 +5608,13 @@
         <w:t xml:space="preserve">-order </w:t>
       </w:r>
       <w:r>
-        <w:t xml:space="preserve">assessment rule assigns </w:t>
+        <w:t xml:space="preserve">assessment </w:t>
+      </w:r>
+      <w:r>
+        <w:t>module</w:t>
+      </w:r>
+      <w:r>
+        <w:t xml:space="preserve"> assigns </w:t>
       </w:r>
       <w:r>
         <w:t>one of the two moral values</w:t>
@@ -6288,125 +5729,47 @@
         <w:t>n</w:t>
       </w:r>
       <w:r>
-        <w:t>-order assessment rules.</w:t>
-      </w:r>
-    </w:p>
-    <w:p>
-      <w:pPr>
-        <w:pStyle w:val="Body"/>
-      </w:pPr>
-      <w:r>
-        <w:t>All agents can share the assessment rule or each agent can have its own assessment rule.  In some cases, a subset of the population shares an assessment rule (i.e., in the island model).</w:t>
-      </w:r>
-      <w:r>
-        <w:fldChar w:fldCharType="begin"/>
-      </w:r>
-      <w:r>
-        <w:instrText xml:space="preserve"> REF _Ref314659379 \r \h </w:instrText>
-      </w:r>
-      <w:r>
-        <w:fldChar w:fldCharType="separate"/>
-      </w:r>
-      <w:r>
-        <w:t>[13]</w:t>
-      </w:r>
-      <w:r>
-        <w:fldChar w:fldCharType="end"/>
-      </w:r>
-    </w:p>
-    <w:p>
-      <w:pPr>
-        <w:pStyle w:val="Body"/>
-      </w:pPr>
-      <w:r>
-        <w:t>Perception errors – with some probability, the agent fails to correctly perceive the action taken by another agent</w:t>
-      </w:r>
-      <w:r>
-        <w:t xml:space="preserve"> and assigns the wrong reputation to an agent</w:t>
-      </w:r>
-      <w:r>
-        <w:t xml:space="preserve"> </w:t>
-      </w:r>
-      <w:r>
-        <w:fldChar w:fldCharType="begin"/>
-      </w:r>
-      <w:r>
-        <w:instrText xml:space="preserve"> REF _Ref315845100 \r \h </w:instrText>
-      </w:r>
-      <w:r>
-        <w:fldChar w:fldCharType="separate"/>
-      </w:r>
-      <w:r>
-        <w:t>[6</w:t>
-      </w:r>
-      <w:proofErr w:type="gramStart"/>
-      <w:r>
-        <w:t>]</w:t>
-      </w:r>
-      <w:proofErr w:type="gramEnd"/>
-      <w:r>
-        <w:fldChar w:fldCharType="end"/>
-      </w:r>
-      <w:r>
-        <w:fldChar w:fldCharType="begin"/>
-      </w:r>
-      <w:r>
-        <w:instrText xml:space="preserve"> REF _Ref315669884 \r \h </w:instrText>
-      </w:r>
-      <w:r>
-        <w:fldChar w:fldCharType="separate"/>
-      </w:r>
-      <w:r>
-        <w:t>[8]</w:t>
-      </w:r>
-      <w:r>
-        <w:fldChar w:fldCharType="end"/>
-      </w:r>
-    </w:p>
-    <w:p>
-      <w:pPr>
-        <w:pStyle w:val="Body"/>
-      </w:pPr>
-      <w:r>
-        <w:t xml:space="preserve">Different perception error – donor believe it has donated while the recipient perceives that there was no donation </w:t>
-      </w:r>
-      <w:r>
-        <w:fldChar w:fldCharType="begin"/>
-      </w:r>
-      <w:r>
-        <w:instrText xml:space="preserve"> REF _Ref315669731 \r \h </w:instrText>
-      </w:r>
-      <w:r>
-        <w:fldChar w:fldCharType="separate"/>
-      </w:r>
-      <w:r>
-        <w:t>[7]</w:t>
-      </w:r>
-      <w:r>
-        <w:fldChar w:fldCharType="end"/>
-      </w:r>
-    </w:p>
-    <w:p>
-      <w:pPr>
-        <w:pStyle w:val="Body"/>
-      </w:pPr>
-      <w:r>
-        <w:t xml:space="preserve">Probability that a bad agent does not regain good reputation after performing an action that should provide a good moral status (modeling the observation that sometimes it is hard to overcome a bad reputation) </w:t>
-      </w:r>
-      <w:r>
-        <w:fldChar w:fldCharType="begin"/>
-      </w:r>
-      <w:r>
-        <w:instrText xml:space="preserve"> REF _Ref311294728 \r \h </w:instrText>
-      </w:r>
-      <w:r>
-        <w:fldChar w:fldCharType="separate"/>
-      </w:r>
-      <w:r>
-        <w:t>[10]</w:t>
-      </w:r>
-      <w:r>
-        <w:fldChar w:fldCharType="end"/>
+        <w:t xml:space="preserve">-order assessment </w:t>
+      </w:r>
+      <w:r>
+        <w:t>modules</w:t>
+      </w:r>
+      <w:r>
+        <w:t>.</w:t>
+      </w:r>
+    </w:p>
+    <w:p>
+      <w:pPr>
+        <w:pStyle w:val="Body"/>
+      </w:pPr>
+      <w:r>
+        <w:t>Some</w:t>
+      </w:r>
+      <w:r>
+        <w:t xml:space="preserve"> assessment modules incorporate the </w:t>
+      </w:r>
+      <w:r>
+        <w:t>observation that it</w:t>
+      </w:r>
+      <w:r>
+        <w:t xml:space="preserve"> can be </w:t>
+      </w:r>
+      <w:r>
+        <w:t>difficult to recover a good reputation after acquiring a bad reputation.</w:t>
+      </w:r>
+      <w:r>
+        <w:t xml:space="preserve">  In this case, when the donor agent has a bad reputation, the assessment module incorporates a probability that the agent’s action is considered bad even though the assessment module </w:t>
+      </w:r>
+      <w:r>
+        <w:t>would normally consider it good.</w:t>
+      </w:r>
+    </w:p>
+    <w:p>
+      <w:pPr>
+        <w:pStyle w:val="Body"/>
+      </w:pPr>
+      <w:r>
+        <w:t>In some cases, all agents in the population share the same assessment module while in others each agent has its own private assessment module.  In the case of a population divided into groups, each group may have a shared assessment module.</w:t>
       </w:r>
     </w:p>
     <w:p>
@@ -6663,15 +6026,7 @@
         <w:fldChar w:fldCharType="end"/>
       </w:r>
       <w:r>
-        <w:t xml:space="preserve"> – same as standing except bad agents cannot </w:t>
-      </w:r>
-      <w:proofErr w:type="spellStart"/>
-      <w:r>
-        <w:t>be come</w:t>
-      </w:r>
-      <w:proofErr w:type="spellEnd"/>
-      <w:r>
-        <w:t xml:space="preserve"> good by cooperating with bad agents – however, good agents remain good if they cooperate with a bad agent</w:t>
+        <w:t xml:space="preserve"> – same as standing except bad agents cannot be come good by cooperating with bad agents – however, good agents remain good if they cooperate with a bad agent</w:t>
       </w:r>
     </w:p>
     <w:p>
@@ -6769,19 +6124,30 @@
         <w:pStyle w:val="Heading2"/>
       </w:pPr>
       <w:r>
-        <w:lastRenderedPageBreak/>
-        <w:t>Action Rule</w:t>
-      </w:r>
-    </w:p>
-    <w:p>
-      <w:pPr>
-        <w:pStyle w:val="Body"/>
-      </w:pPr>
+        <w:t xml:space="preserve">Action </w:t>
+      </w:r>
+      <w:r>
+        <w:t>Module</w:t>
+      </w:r>
+    </w:p>
+    <w:p>
+      <w:pPr>
+        <w:pStyle w:val="Body"/>
+      </w:pPr>
+      <w:r>
+        <w:t xml:space="preserve">When selected to play the donor role, an agent uses an action module to decide which action to take.  </w:t>
+      </w:r>
       <w:r>
         <w:t>An actio</w:t>
       </w:r>
       <w:r>
-        <w:t>n rule determines the</w:t>
+        <w:t xml:space="preserve">n </w:t>
+      </w:r>
+      <w:r>
+        <w:t>module</w:t>
+      </w:r>
+      <w:r>
+        <w:t xml:space="preserve"> determines the</w:t>
       </w:r>
       <w:r>
         <w:t xml:space="preserve"> action an agent will take in </w:t>
@@ -6793,13 +6159,37 @@
         <w:t>possible situations that the</w:t>
       </w:r>
       <w:r>
-        <w:t xml:space="preserve"> agent may encounter.  As with the assessment rule, the order of an action rule depends on the level of granularity that is used to distinguish situations.  A first-order </w:t>
+        <w:t xml:space="preserve"> agent may encounter.  As with the assessment </w:t>
+      </w:r>
+      <w:r>
+        <w:t>module</w:t>
+      </w:r>
+      <w:r>
+        <w:t xml:space="preserve">, the order of an action </w:t>
+      </w:r>
+      <w:r>
+        <w:t>module</w:t>
+      </w:r>
+      <w:r>
+        <w:t xml:space="preserve"> depends on the level of granularity that is used to distinguish situations.  A first-order </w:t>
       </w:r>
       <w:r>
         <w:t>action</w:t>
       </w:r>
       <w:r>
-        <w:t xml:space="preserve"> rule only considers the reputation of one of the agents while a second-order rule considers the reputations of both agents.</w:t>
+        <w:t xml:space="preserve"> </w:t>
+      </w:r>
+      <w:r>
+        <w:t>module</w:t>
+      </w:r>
+      <w:r>
+        <w:t xml:space="preserve"> only considers the reputation of one of the agents while a second-order </w:t>
+      </w:r>
+      <w:r>
+        <w:t>module</w:t>
+      </w:r>
+      <w:r>
+        <w:t xml:space="preserve"> considers the reputations of both agents.</w:t>
       </w:r>
       <w:r>
         <w:t xml:space="preserve">  There are two different kinds of first-order acti</w:t>
@@ -6808,7 +6198,13 @@
         <w:t>o</w:t>
       </w:r>
       <w:r>
-        <w:t>n selection rules, those that consider the donor’s reputation and those that consider the recipient</w:t>
+        <w:t xml:space="preserve">n </w:t>
+      </w:r>
+      <w:r>
+        <w:t>modules</w:t>
+      </w:r>
+      <w:r>
+        <w:t>, those that consider the donor’s reputation and those that consider the recipient</w:t>
       </w:r>
       <w:r>
         <w:t>’</w:t>
@@ -6817,7 +6213,13 @@
         <w:t>s reputation.</w:t>
       </w:r>
       <w:r>
-        <w:t xml:space="preserve">  Similar to assessment rules, there are </w:t>
+        <w:t xml:space="preserve">  Similar to assessment </w:t>
+      </w:r>
+      <w:r>
+        <w:t>modules</w:t>
+      </w:r>
+      <w:r>
+        <w:t xml:space="preserve">, there are </w:t>
       </w:r>
       <m:oMath>
         <m:sSup>
@@ -6877,114 +6279,84 @@
         <w:t>n</w:t>
       </w:r>
       <w:r>
-        <w:t>-order action selection rules.</w:t>
-      </w:r>
-    </w:p>
-    <w:p>
-      <w:pPr>
-        <w:pStyle w:val="Body"/>
-      </w:pPr>
-      <w:r>
-        <w:t>Execution error – with some probability, the agent fails to take the actions specified by the action rule</w:t>
-      </w:r>
-      <w:r>
-        <w:t xml:space="preserve"> and instead takes the opposite action</w:t>
+        <w:t xml:space="preserve">-order action </w:t>
+      </w:r>
+      <w:r>
+        <w:t>modules</w:t>
+      </w:r>
+      <w:r>
+        <w:t>.</w:t>
+      </w:r>
+    </w:p>
+    <w:p>
+      <w:pPr>
+        <w:pStyle w:val="Body"/>
+      </w:pPr>
+      <w:r>
+        <w:lastRenderedPageBreak/>
+        <w:t>Some action modules incorporate the observation that agents are not always able to correctly execute the action specified by the action module.  For example, the donor may lack the resources necessary to make a donation to the recipient.</w:t>
+      </w:r>
+      <w:r>
+        <w:t xml:space="preserve">  In this case, when the donor interacts with a recipient, the agent is susceptible to an </w:t>
+      </w:r>
+      <w:r>
+        <w:rPr>
+          <w:i/>
+        </w:rPr>
+        <w:t>execution error</w:t>
       </w:r>
       <w:r>
         <w:t xml:space="preserve">. </w:t>
       </w:r>
       <w:r>
-        <w:fldChar w:fldCharType="begin"/>
-      </w:r>
-      <w:r>
-        <w:instrText xml:space="preserve"> REF _Ref315845100 \r \h </w:instrText>
-      </w:r>
-      <w:r>
-        <w:fldChar w:fldCharType="separate"/>
-      </w:r>
-      <w:r>
-        <w:t>[6</w:t>
-      </w:r>
-      <w:proofErr w:type="gramStart"/>
-      <w:r>
-        <w:t>]</w:t>
-      </w:r>
-      <w:proofErr w:type="gramEnd"/>
-      <w:r>
-        <w:fldChar w:fldCharType="end"/>
-      </w:r>
-      <w:r>
-        <w:fldChar w:fldCharType="begin"/>
-      </w:r>
-      <w:r>
-        <w:instrText xml:space="preserve"> REF _Ref315669884 \r \h </w:instrText>
-      </w:r>
-      <w:r>
-        <w:fldChar w:fldCharType="separate"/>
-      </w:r>
-      <w:r>
-        <w:t>[8]</w:t>
-      </w:r>
-      <w:r>
-        <w:fldChar w:fldCharType="end"/>
-      </w:r>
-      <w:r>
-        <w:fldChar w:fldCharType="begin"/>
-      </w:r>
-      <w:r>
-        <w:instrText xml:space="preserve"> REF _Ref314659379 \r \h </w:instrText>
-      </w:r>
-      <w:r>
-        <w:fldChar w:fldCharType="separate"/>
-      </w:r>
-      <w:r>
-        <w:t>[13]</w:t>
-      </w:r>
-      <w:r>
-        <w:fldChar w:fldCharType="end"/>
-      </w:r>
-    </w:p>
-    <w:p>
-      <w:pPr>
-        <w:pStyle w:val="Body"/>
-      </w:pPr>
-      <w:r>
-        <w:t xml:space="preserve">Implementation error – similar to execution error except that it only impacts an attempted donation (resulting in a failure to donate) and both donor and recipient are aware that the error occurred </w:t>
-      </w:r>
-      <w:r>
-        <w:fldChar w:fldCharType="begin"/>
-      </w:r>
-      <w:r>
-        <w:instrText xml:space="preserve"> REF _Ref315669731 \r \h </w:instrText>
-      </w:r>
-      <w:r>
-        <w:fldChar w:fldCharType="separate"/>
-      </w:r>
-      <w:r>
-        <w:t>[7</w:t>
-      </w:r>
-      <w:proofErr w:type="gramStart"/>
-      <w:r>
-        <w:t>]</w:t>
-      </w:r>
-      <w:proofErr w:type="gramEnd"/>
-      <w:r>
-        <w:fldChar w:fldCharType="end"/>
-      </w:r>
-      <w:r>
-        <w:fldChar w:fldCharType="begin"/>
-      </w:r>
-      <w:r>
-        <w:instrText xml:space="preserve"> REF _Ref311293016 \r \h </w:instrText>
-      </w:r>
-      <w:r>
-        <w:fldChar w:fldCharType="separate"/>
-      </w:r>
-      <w:r>
-        <w:t>[9]</w:t>
-      </w:r>
-      <w:r>
-        <w:fldChar w:fldCharType="end"/>
+        <w:t xml:space="preserve"> There are two variations of</w:t>
+      </w:r>
+      <w:bookmarkStart w:id="0" w:name="_GoBack"/>
+      <w:bookmarkEnd w:id="0"/>
+      <w:r>
+        <w:t xml:space="preserve"> the execution error that appear in the literature:</w:t>
+      </w:r>
+    </w:p>
+    <w:p>
+      <w:pPr>
+        <w:pStyle w:val="Body"/>
+        <w:numPr>
+          <w:ilvl w:val="0"/>
+          <w:numId w:val="22"/>
+        </w:numPr>
+      </w:pPr>
+      <w:r>
+        <w:t>Two way execution error: When interacting with a recipient, there is a probability that the donor takes the opposite action specified by its action module.</w:t>
+      </w:r>
+    </w:p>
+    <w:p>
+      <w:pPr>
+        <w:pStyle w:val="Body"/>
+        <w:numPr>
+          <w:ilvl w:val="0"/>
+          <w:numId w:val="22"/>
+        </w:numPr>
+      </w:pPr>
+      <w:r>
+        <w:t>One way execution error: Whe</w:t>
+      </w:r>
+      <w:r>
+        <w:t xml:space="preserve">n interacting with a recipient, </w:t>
+      </w:r>
+      <w:r>
+        <w:t xml:space="preserve">there is a probability that the donor </w:t>
+      </w:r>
+      <w:r>
+        <w:t>fails to donate when its action module specifies that it should donate</w:t>
+      </w:r>
+      <w:r>
+        <w:t xml:space="preserve">.  In this case, the donor </w:t>
+      </w:r>
+      <w:r>
+        <w:t>never fails to not donate when its action module specifies that it should not donate</w:t>
+      </w:r>
+      <w:r>
+        <w:t>.</w:t>
       </w:r>
     </w:p>
     <w:p>
@@ -7010,13 +6382,8 @@
         <w:t>Disc</w:t>
       </w:r>
       <w:r>
-        <w:t>/</w:t>
-      </w:r>
-      <w:proofErr w:type="spellStart"/>
-      <w:r>
-        <w:t>RDisc</w:t>
-      </w:r>
-      <w:proofErr w:type="spellEnd"/>
+        <w:t>/RDisc</w:t>
+      </w:r>
       <w:r>
         <w:t xml:space="preserve"> - Cooperate is recipient is good </w:t>
       </w:r>
@@ -7317,11 +6684,9 @@
           <w:numId w:val="12"/>
         </w:numPr>
       </w:pPr>
-      <w:proofErr w:type="spellStart"/>
       <w:r>
         <w:t>AllC</w:t>
       </w:r>
-      <w:proofErr w:type="spellEnd"/>
     </w:p>
     <w:p>
       <w:pPr>
@@ -7331,11 +6696,9 @@
           <w:numId w:val="12"/>
         </w:numPr>
       </w:pPr>
-      <w:proofErr w:type="spellStart"/>
       <w:r>
         <w:t>AllD</w:t>
       </w:r>
-      <w:proofErr w:type="spellEnd"/>
     </w:p>
     <w:p>
       <w:pPr>
@@ -7347,13 +6710,8 @@
         <w:pStyle w:val="Heading2"/>
       </w:pPr>
       <w:r>
-        <w:t xml:space="preserve">Parameters to be </w:t>
-      </w:r>
-      <w:proofErr w:type="gramStart"/>
-      <w:r>
-        <w:t>Varied</w:t>
-      </w:r>
-      <w:proofErr w:type="gramEnd"/>
+        <w:t>Parameters to be Varied</w:t>
+      </w:r>
     </w:p>
     <w:p>
       <w:pPr>
@@ -7425,13 +6783,8 @@
         <w:t>the knowledge necessary to sort</w:t>
       </w:r>
       <w:r>
-        <w:t xml:space="preserve"> themselves into groups with </w:t>
-      </w:r>
-      <w:proofErr w:type="gramStart"/>
-      <w:r>
-        <w:t>cooperators.</w:t>
-      </w:r>
-      <w:proofErr w:type="gramEnd"/>
+        <w:t xml:space="preserve"> themselves into groups with cooperators.</w:t>
+      </w:r>
     </w:p>
     <w:p>
       <w:pPr>
@@ -7460,7 +6813,6 @@
         <w:pStyle w:val="Body"/>
       </w:pPr>
       <w:r>
-        <w:lastRenderedPageBreak/>
         <w:t xml:space="preserve">Using these scales for measuring reputation, the authors proposed a simple rule for assessing an action taken by a donor.  The rule, now known as </w:t>
       </w:r>
       <w:r>
@@ -7470,7 +6822,11 @@
         <w:t>scoring</w:t>
       </w:r>
       <w:r>
-        <w:t xml:space="preserve"> in the literature, stipulates that </w:t>
+        <w:t xml:space="preserve"> in the literature, </w:t>
+      </w:r>
+      <w:r>
+        <w:lastRenderedPageBreak/>
+        <w:t xml:space="preserve">stipulates that </w:t>
       </w:r>
       <w:r>
         <w:t xml:space="preserve">cooperating is always </w:t>
@@ -7791,15 +7147,7 @@
         <w:pStyle w:val="Body"/>
       </w:pPr>
       <w:r>
-        <w:t xml:space="preserve">An alternative strategy, attributed to </w:t>
-      </w:r>
-      <w:proofErr w:type="spellStart"/>
-      <w:r>
-        <w:t>Sugden</w:t>
-      </w:r>
-      <w:proofErr w:type="spellEnd"/>
-      <w:r>
-        <w:t xml:space="preserve"> </w:t>
+        <w:t xml:space="preserve">An alternative strategy, attributed to Sugden </w:t>
       </w:r>
       <w:r>
         <w:fldChar w:fldCharType="begin"/>
@@ -7826,11 +7174,11 @@
         <w:t>standing</w:t>
       </w:r>
       <w:r>
-        <w:t xml:space="preserve"> strategy.  The assessment rule used by the standing strategy discriminates between justified and unjustified defections.  Defecting against a bad agent is labeled as justified while defecting against a good agent is labeled as unjustified.  An agent is given a bad reputation if they engage in unjustified defection but otherwise labeled as good.  An agent following the standing </w:t>
+        <w:t xml:space="preserve"> strategy.  The assessment rule used by the standing strategy discriminates between justified and unjustified defections.  Defecting against a bad agent is labeled as justified while defecting against a good agent is labeled as unjustified.  An agent is given a bad reputation if they engage in unjustified defection but otherwise labeled as good.  An agent following the standing strategy focuses on maintaining its good standing.  Therefore, the action rule used by agents </w:t>
       </w:r>
       <w:r>
         <w:lastRenderedPageBreak/>
-        <w:t>strategy focuses on maintaining its good standing.  Therefore, the action rule used by agents following this strategy dictates that the agent should cooperate if they have a bad reputation or if the recipient has a good reputation.</w:t>
+        <w:t>following this strategy dictates that the agent should cooperate if they have a bad reputation or if the recipient has a good reputation.</w:t>
       </w:r>
     </w:p>
     <w:p>
@@ -7887,15 +7235,7 @@
         <w:t>n through indirec</w:t>
       </w:r>
       <w:r>
-        <w:t xml:space="preserve">t reciprocity in human societies, a more refined and precisely defined framework for evaluating indirect reciprocity has </w:t>
-      </w:r>
-      <w:proofErr w:type="spellStart"/>
-      <w:r>
-        <w:t>emergedhas</w:t>
-      </w:r>
-      <w:proofErr w:type="spellEnd"/>
-      <w:r>
-        <w:t xml:space="preserve"> led to a refinement and more precise definition of the framework originally described in </w:t>
+        <w:t xml:space="preserve">t reciprocity in human societies, a more refined and precisely defined framework for evaluating indirect reciprocity has emergedhas led to a refinement and more precise definition of the framework originally described in </w:t>
       </w:r>
       <w:r>
         <w:fldChar w:fldCharType="begin"/>
@@ -7920,19 +7260,9 @@
       <w:pPr>
         <w:pStyle w:val="Body"/>
       </w:pPr>
-      <w:proofErr w:type="gramStart"/>
-      <w:r>
-        <w:t>tracking</w:t>
-      </w:r>
-      <w:proofErr w:type="gramEnd"/>
-      <w:r>
-        <w:t xml:space="preserve"> scales described above the authors investigated a </w:t>
-      </w:r>
-      <w:proofErr w:type="spellStart"/>
-      <w:r>
-        <w:t>stra</w:t>
-      </w:r>
-      <w:proofErr w:type="spellEnd"/>
+      <w:r>
+        <w:t>tracking scales described above the authors investigated a stra</w:t>
+      </w:r>
     </w:p>
     <w:p>
       <w:pPr>
@@ -8184,31 +7514,15 @@
         <w:pStyle w:val="Body"/>
       </w:pPr>
       <w:r>
-        <w:t>(</w:t>
-      </w:r>
-      <w:proofErr w:type="gramStart"/>
-      <w:r>
-        <w:t>the</w:t>
-      </w:r>
-      <w:proofErr w:type="gramEnd"/>
-      <w:r>
-        <w:t xml:space="preserve"> authors do consider strategies that take into account the recipient’s reputation)</w:t>
-      </w:r>
-    </w:p>
-    <w:p>
-      <w:pPr>
-        <w:pStyle w:val="Body"/>
-      </w:pPr>
-      <w:r>
-        <w:t>(</w:t>
-      </w:r>
-      <w:proofErr w:type="gramStart"/>
-      <w:r>
-        <w:t>briefly</w:t>
-      </w:r>
-      <w:proofErr w:type="gramEnd"/>
-      <w:r>
-        <w:t xml:space="preserve"> describe results)</w:t>
+        <w:t>(the authors do consider strategies that take into account the recipient’s reputation)</w:t>
+      </w:r>
+    </w:p>
+    <w:p>
+      <w:pPr>
+        <w:pStyle w:val="Body"/>
+      </w:pPr>
+      <w:r>
+        <w:t>(briefly describe results)</w:t>
       </w:r>
     </w:p>
     <w:p>
@@ -8361,15 +7675,7 @@
         <w:pStyle w:val="Body"/>
       </w:pPr>
       <w:r>
-        <w:t xml:space="preserve">An alternative strategy, attributed to </w:t>
-      </w:r>
-      <w:proofErr w:type="spellStart"/>
-      <w:r>
-        <w:t>Sugden</w:t>
-      </w:r>
-      <w:proofErr w:type="spellEnd"/>
-      <w:r>
-        <w:t xml:space="preserve"> </w:t>
+        <w:t xml:space="preserve">An alternative strategy, attributed to Sugden </w:t>
       </w:r>
       <w:r>
         <w:fldChar w:fldCharType="begin"/>
@@ -8478,17 +7784,7 @@
         <w:t xml:space="preserve"> the authors analyze the evolutionary stability of all 4096 assessment rule and action rule pairs.  The authors analyzed the evolutionary stability of each action rule given a fixed, shared assessment rule and publically known and shared reputation scores for agents.</w:t>
       </w:r>
       <w:r>
-        <w:t xml:space="preserve">  Therefore, strategies do not need to compete against agents that have </w:t>
-      </w:r>
-      <w:proofErr w:type="spellStart"/>
-      <w:proofErr w:type="gramStart"/>
-      <w:r>
-        <w:t>a</w:t>
-      </w:r>
-      <w:proofErr w:type="spellEnd"/>
-      <w:proofErr w:type="gramEnd"/>
-      <w:r>
-        <w:t xml:space="preserve"> alternative view of reputation.</w:t>
+        <w:t xml:space="preserve">  Therefore, strategies do not need to compete against agents that have a alternative view of reputation.</w:t>
       </w:r>
     </w:p>
     <w:p>
@@ -8639,13 +7935,8 @@
         <w:t>action rule</w:t>
       </w:r>
       <w:r>
-        <w:t xml:space="preserve"> for an individual in the next generation, a mutation occurs with </w:t>
-      </w:r>
-      <w:proofErr w:type="gramStart"/>
-      <w:r>
-        <w:t xml:space="preserve">probability </w:t>
-      </w:r>
-      <w:proofErr w:type="gramEnd"/>
+        <w:t xml:space="preserve"> for an individual in the next generation, a mutation occurs with probability </w:t>
+      </w:r>
       <w:r>
         <w:rPr>
           <w:i/>
@@ -8687,15 +7978,7 @@
         <w:pStyle w:val="Body"/>
       </w:pPr>
       <w:r>
-        <w:t>(</w:t>
-      </w:r>
-      <w:proofErr w:type="gramStart"/>
-      <w:r>
-        <w:t>perception</w:t>
-      </w:r>
-      <w:proofErr w:type="gramEnd"/>
-      <w:r>
-        <w:t xml:space="preserve"> error)</w:t>
+        <w:t>(perception error)</w:t>
       </w:r>
     </w:p>
     <w:p>
@@ -10767,7 +10050,6 @@
       <w:r>
         <w:t xml:space="preserve"> be the </w:t>
       </w:r>
-      <w:proofErr w:type="spellStart"/>
       <w:r>
         <w:rPr>
           <w:i/>
@@ -10781,7 +10063,6 @@
         </w:rPr>
         <w:t>th</w:t>
       </w:r>
-      <w:proofErr w:type="spellEnd"/>
       <w:r>
         <w:t xml:space="preserve"> member of that tribe.  Let </w:t>
       </w:r>
@@ -10837,7 +10118,6 @@
       <w:r>
         <w:t xml:space="preserve"> be the social norm used by tribe </w:t>
       </w:r>
-      <w:proofErr w:type="spellStart"/>
       <w:r>
         <w:rPr>
           <w:i/>
@@ -10851,7 +10131,6 @@
         </w:rPr>
         <w:t>i</w:t>
       </w:r>
-      <w:proofErr w:type="spellEnd"/>
       <w:r>
         <w:t>,</w:t>
       </w:r>
@@ -10907,7 +10186,6 @@
       <w:r>
         <w:t xml:space="preserve"> be the strategy followed by agent </w:t>
       </w:r>
-      <w:proofErr w:type="spellStart"/>
       <w:r>
         <w:rPr>
           <w:i/>
@@ -10921,7 +10199,6 @@
         </w:rPr>
         <w:t>ij</w:t>
       </w:r>
-      <w:proofErr w:type="spellEnd"/>
       <w:r>
         <w:t xml:space="preserve"> and </w:t>
       </w:r>
@@ -10974,7 +10251,6 @@
       <w:r>
         <w:t xml:space="preserve"> be the reputation of agent </w:t>
       </w:r>
-      <w:proofErr w:type="spellStart"/>
       <w:r>
         <w:rPr>
           <w:i/>
@@ -10988,7 +10264,6 @@
         </w:rPr>
         <w:t>ij</w:t>
       </w:r>
-      <w:proofErr w:type="spellEnd"/>
       <w:r>
         <w:t>.  The reputation of each agent is considered public shared information.</w:t>
       </w:r>
@@ -11011,13 +10286,8 @@
         <w:pStyle w:val="Body"/>
       </w:pPr>
       <w:r>
-        <w:t>Public goods games can also benefit from such a theoretical framework</w:t>
-      </w:r>
-      <w:proofErr w:type="gramStart"/>
-      <w:r>
-        <w:t>… ???</w:t>
-      </w:r>
-      <w:proofErr w:type="gramEnd"/>
+        <w:t>Public goods games can also benefit from such a theoretical framework… ???</w:t>
+      </w:r>
     </w:p>
     <w:p>
       <w:pPr>
@@ -11218,14 +10488,9 @@
       </w:pPr>
       <w:bookmarkStart w:id="7" w:name="_Ref315843188"/>
       <w:bookmarkStart w:id="8" w:name="_Ref315669729"/>
-      <w:proofErr w:type="spellStart"/>
       <w:r>
         <w:lastRenderedPageBreak/>
-        <w:t>Sugden</w:t>
-      </w:r>
-      <w:proofErr w:type="spellEnd"/>
-      <w:r>
-        <w:t xml:space="preserve">, R., </w:t>
+        <w:t xml:space="preserve">Sugden, R., </w:t>
       </w:r>
       <w:r>
         <w:rPr>
@@ -11243,13 +10508,8 @@
         <w:pStyle w:val="Reference"/>
       </w:pPr>
       <w:bookmarkStart w:id="9" w:name="_Ref315845100"/>
-      <w:proofErr w:type="spellStart"/>
-      <w:r>
-        <w:t>Leimar</w:t>
-      </w:r>
-      <w:proofErr w:type="spellEnd"/>
-      <w:r>
-        <w:t xml:space="preserve">, O., and P. Hammerstein, “Evolution of cooperation through indirect reciprocity,” </w:t>
+      <w:r>
+        <w:t xml:space="preserve">Leimar, O., and P. Hammerstein, “Evolution of cooperation through indirect reciprocity,” </w:t>
       </w:r>
       <w:r>
         <w:rPr>
@@ -11272,13 +10532,8 @@
         <w:pStyle w:val="Reference"/>
       </w:pPr>
       <w:bookmarkStart w:id="10" w:name="_Ref315669731"/>
-      <w:proofErr w:type="spellStart"/>
-      <w:r>
-        <w:t>Panchanathan</w:t>
-      </w:r>
-      <w:proofErr w:type="spellEnd"/>
-      <w:r>
-        <w:t xml:space="preserve">, K., and R. Boyd, “A tale of two defectors: the importance of standing for evolution of indirect reciprocity,” </w:t>
+      <w:r>
+        <w:t xml:space="preserve">Panchanathan, K., and R. Boyd, “A tale of two defectors: the importance of standing for evolution of indirect reciprocity,” </w:t>
       </w:r>
       <w:r>
         <w:rPr>
@@ -11315,29 +10570,8 @@
         <w:pStyle w:val="Reference"/>
       </w:pPr>
       <w:bookmarkStart w:id="12" w:name="_Ref311293016"/>
-      <w:proofErr w:type="spellStart"/>
-      <w:r>
-        <w:t>Ohtsuki</w:t>
-      </w:r>
-      <w:proofErr w:type="spellEnd"/>
-      <w:r>
-        <w:t xml:space="preserve">, H., and Y. </w:t>
-      </w:r>
-      <w:proofErr w:type="spellStart"/>
-      <w:r>
-        <w:t>Iwasa</w:t>
-      </w:r>
-      <w:proofErr w:type="spellEnd"/>
-      <w:r>
-        <w:t xml:space="preserve">, “How should we define goodness? – </w:t>
-      </w:r>
-      <w:proofErr w:type="gramStart"/>
-      <w:r>
-        <w:t>reputation</w:t>
-      </w:r>
-      <w:proofErr w:type="gramEnd"/>
-      <w:r>
-        <w:t xml:space="preserve"> dynamics in indirect reciprocity, “ </w:t>
+      <w:r>
+        <w:t xml:space="preserve">Ohtsuki, H., and Y. Iwasa, “How should we define goodness? – reputation dynamics in indirect reciprocity, “ </w:t>
       </w:r>
       <w:r>
         <w:rPr>
@@ -11355,21 +10589,8 @@
         <w:pStyle w:val="Reference"/>
       </w:pPr>
       <w:bookmarkStart w:id="13" w:name="_Ref311294728"/>
-      <w:proofErr w:type="spellStart"/>
-      <w:r>
-        <w:t>Ohtsuki</w:t>
-      </w:r>
-      <w:proofErr w:type="spellEnd"/>
-      <w:r>
-        <w:t xml:space="preserve">, H., and Y. </w:t>
-      </w:r>
-      <w:proofErr w:type="spellStart"/>
-      <w:r>
-        <w:t>Iwasa</w:t>
-      </w:r>
-      <w:proofErr w:type="spellEnd"/>
-      <w:r>
-        <w:t xml:space="preserve">, “The leading eight: Social norms that can maintain cooperation by indirect reciprocity,” </w:t>
+      <w:r>
+        <w:t xml:space="preserve">Ohtsuki, H., and Y. Iwasa, “The leading eight: Social norms that can maintain cooperation by indirect reciprocity,” </w:t>
       </w:r>
       <w:r>
         <w:rPr>
@@ -11387,38 +10608,14 @@
         <w:pStyle w:val="Reference"/>
       </w:pPr>
       <w:bookmarkStart w:id="14" w:name="_Ref316587568"/>
-      <w:proofErr w:type="spellStart"/>
-      <w:r>
-        <w:t>Ohtsuki</w:t>
-      </w:r>
-      <w:proofErr w:type="spellEnd"/>
-      <w:r>
-        <w:t xml:space="preserve">, H., and Y. </w:t>
-      </w:r>
-      <w:proofErr w:type="spellStart"/>
-      <w:r>
-        <w:t>Iwasa</w:t>
-      </w:r>
-      <w:proofErr w:type="spellEnd"/>
-      <w:r>
-        <w:t xml:space="preserve">, “Global analyses of evolutionary dynamics and exhaustive search for social norms that maintain cooperation by reputation, </w:t>
-      </w:r>
-      <w:proofErr w:type="gramStart"/>
-      <w:r>
-        <w:t xml:space="preserve">“ </w:t>
+      <w:r>
+        <w:t xml:space="preserve">Ohtsuki, H., and Y. Iwasa, “Global analyses of evolutionary dynamics and exhaustive search for social norms that maintain cooperation by reputation, “ </w:t>
       </w:r>
       <w:r>
         <w:rPr>
           <w:i/>
         </w:rPr>
-        <w:t>Journal</w:t>
-      </w:r>
-      <w:proofErr w:type="gramEnd"/>
-      <w:r>
-        <w:rPr>
-          <w:i/>
-        </w:rPr>
-        <w:t xml:space="preserve"> of Theoretical Biology</w:t>
+        <w:t>Journal of Theoretical Biology</w:t>
       </w:r>
       <w:r>
         <w:t>, vol. 244, pp. 518-531, 2007.</w:t>
@@ -11437,13 +10634,8 @@
         <w:t xml:space="preserve">, </w:t>
       </w:r>
       <w:r>
-        <w:t xml:space="preserve">F. C. Santos, and F. A. C. C. </w:t>
-      </w:r>
-      <w:proofErr w:type="spellStart"/>
-      <w:r>
-        <w:t>Chalub</w:t>
-      </w:r>
-      <w:proofErr w:type="spellEnd"/>
+        <w:t>F. C. Santos, and F. A. C. C. Chalub</w:t>
+      </w:r>
       <w:r>
         <w:t>, “</w:t>
       </w:r>
@@ -11482,13 +10674,8 @@
         <w:t xml:space="preserve">, </w:t>
       </w:r>
       <w:r>
-        <w:t xml:space="preserve">F. C. Santos, and F. A. C. C. </w:t>
-      </w:r>
-      <w:proofErr w:type="spellStart"/>
-      <w:r>
-        <w:t>Chalub</w:t>
-      </w:r>
-      <w:proofErr w:type="spellEnd"/>
+        <w:t>F. C. Santos, and F. A. C. C. Chalub</w:t>
+      </w:r>
       <w:r>
         <w:t>, “</w:t>
       </w:r>
@@ -11498,19 +10685,11 @@
       <w:r>
         <w:t xml:space="preserve">,” </w:t>
       </w:r>
-      <w:proofErr w:type="spellStart"/>
       <w:r>
         <w:rPr>
           <w:i/>
         </w:rPr>
-        <w:t>PLoS</w:t>
-      </w:r>
-      <w:proofErr w:type="spellEnd"/>
-      <w:r>
-        <w:rPr>
-          <w:i/>
-        </w:rPr>
-        <w:t xml:space="preserve"> Computational Biology</w:t>
+        <w:t>PLoS Computational Biology</w:t>
       </w:r>
       <w:r>
         <w:t xml:space="preserve">, vol. </w:t>
@@ -11606,7 +10785,7 @@
         <w:rStyle w:val="PageNumber"/>
         <w:noProof/>
       </w:rPr>
-      <w:t>5</w:t>
+      <w:t>14</w:t>
     </w:r>
     <w:r>
       <w:rPr>
@@ -11662,40 +10841,6 @@
       </w:r>
     </w:p>
   </w:footnote>
-  <w:footnote w:id="2">
-    <w:p>
-      <w:pPr>
-        <w:pStyle w:val="FootnoteText"/>
-      </w:pPr>
-      <w:r>
-        <w:rPr>
-          <w:rStyle w:val="FootnoteReference"/>
-        </w:rPr>
-        <w:footnoteRef/>
-      </w:r>
-      <w:r>
-        <w:t xml:space="preserve"> Or an equivalent assumption, such as the “indirect observation model” </w:t>
-      </w:r>
-      <w:r>
-        <w:fldChar w:fldCharType="begin"/>
-      </w:r>
-      <w:r>
-        <w:instrText xml:space="preserve"> REF _Ref311293016 \r \h </w:instrText>
-      </w:r>
-      <w:r>
-        <w:fldChar w:fldCharType="separate"/>
-      </w:r>
-      <w:r>
-        <w:t>[9]</w:t>
-      </w:r>
-      <w:r>
-        <w:fldChar w:fldCharType="end"/>
-      </w:r>
-      <w:r>
-        <w:t>, in which one agent observes each interaction and reliably reports the result to all other agents.</w:t>
-      </w:r>
-    </w:p>
-  </w:footnote>
 </w:footnotes>
 </file>
 
@@ -11740,19 +10885,11 @@
     <w:r>
       <w:tab/>
     </w:r>
-    <w:proofErr w:type="spellStart"/>
     <w:r>
       <w:rPr>
         <w:rFonts w:asciiTheme="minorHAnsi" w:hAnsiTheme="minorHAnsi"/>
       </w:rPr>
-      <w:t>Writeup</w:t>
-    </w:r>
-    <w:proofErr w:type="spellEnd"/>
-    <w:r>
-      <w:rPr>
-        <w:rFonts w:asciiTheme="minorHAnsi" w:hAnsiTheme="minorHAnsi"/>
-      </w:rPr>
-      <w:t xml:space="preserve"> Week X (Author)</w:t>
+      <w:t>Writeup Week X (Author)</w:t>
     </w:r>
   </w:p>
 </w:hdr>
@@ -12189,6 +11326,119 @@
     </w:lvl>
   </w:abstractNum>
   <w:abstractNum w:abstractNumId="4" w15:restartNumberingAfterBreak="0">
+    <w:nsid w:val="14966BA6"/>
+    <w:multiLevelType w:val="hybridMultilevel"/>
+    <w:tmpl w:val="2418124E"/>
+    <w:lvl w:ilvl="0" w:tplc="04090001">
+      <w:start w:val="1"/>
+      <w:numFmt w:val="bullet"/>
+      <w:lvlText w:val=""/>
+      <w:lvlJc w:val="left"/>
+      <w:pPr>
+        <w:ind w:left="720" w:hanging="360"/>
+      </w:pPr>
+      <w:rPr>
+        <w:rFonts w:ascii="Symbol" w:hAnsi="Symbol" w:hint="default"/>
+      </w:rPr>
+    </w:lvl>
+    <w:lvl w:ilvl="1" w:tplc="04090003" w:tentative="1">
+      <w:start w:val="1"/>
+      <w:numFmt w:val="bullet"/>
+      <w:lvlText w:val="o"/>
+      <w:lvlJc w:val="left"/>
+      <w:pPr>
+        <w:ind w:left="1440" w:hanging="360"/>
+      </w:pPr>
+      <w:rPr>
+        <w:rFonts w:ascii="Courier New" w:hAnsi="Courier New" w:cs="Courier New" w:hint="default"/>
+      </w:rPr>
+    </w:lvl>
+    <w:lvl w:ilvl="2" w:tplc="04090005" w:tentative="1">
+      <w:start w:val="1"/>
+      <w:numFmt w:val="bullet"/>
+      <w:lvlText w:val=""/>
+      <w:lvlJc w:val="left"/>
+      <w:pPr>
+        <w:ind w:left="2160" w:hanging="360"/>
+      </w:pPr>
+      <w:rPr>
+        <w:rFonts w:ascii="Wingdings" w:hAnsi="Wingdings" w:hint="default"/>
+      </w:rPr>
+    </w:lvl>
+    <w:lvl w:ilvl="3" w:tplc="04090001" w:tentative="1">
+      <w:start w:val="1"/>
+      <w:numFmt w:val="bullet"/>
+      <w:lvlText w:val=""/>
+      <w:lvlJc w:val="left"/>
+      <w:pPr>
+        <w:ind w:left="2880" w:hanging="360"/>
+      </w:pPr>
+      <w:rPr>
+        <w:rFonts w:ascii="Symbol" w:hAnsi="Symbol" w:hint="default"/>
+      </w:rPr>
+    </w:lvl>
+    <w:lvl w:ilvl="4" w:tplc="04090003" w:tentative="1">
+      <w:start w:val="1"/>
+      <w:numFmt w:val="bullet"/>
+      <w:lvlText w:val="o"/>
+      <w:lvlJc w:val="left"/>
+      <w:pPr>
+        <w:ind w:left="3600" w:hanging="360"/>
+      </w:pPr>
+      <w:rPr>
+        <w:rFonts w:ascii="Courier New" w:hAnsi="Courier New" w:cs="Courier New" w:hint="default"/>
+      </w:rPr>
+    </w:lvl>
+    <w:lvl w:ilvl="5" w:tplc="04090005" w:tentative="1">
+      <w:start w:val="1"/>
+      <w:numFmt w:val="bullet"/>
+      <w:lvlText w:val=""/>
+      <w:lvlJc w:val="left"/>
+      <w:pPr>
+        <w:ind w:left="4320" w:hanging="360"/>
+      </w:pPr>
+      <w:rPr>
+        <w:rFonts w:ascii="Wingdings" w:hAnsi="Wingdings" w:hint="default"/>
+      </w:rPr>
+    </w:lvl>
+    <w:lvl w:ilvl="6" w:tplc="04090001" w:tentative="1">
+      <w:start w:val="1"/>
+      <w:numFmt w:val="bullet"/>
+      <w:lvlText w:val=""/>
+      <w:lvlJc w:val="left"/>
+      <w:pPr>
+        <w:ind w:left="5040" w:hanging="360"/>
+      </w:pPr>
+      <w:rPr>
+        <w:rFonts w:ascii="Symbol" w:hAnsi="Symbol" w:hint="default"/>
+      </w:rPr>
+    </w:lvl>
+    <w:lvl w:ilvl="7" w:tplc="04090003" w:tentative="1">
+      <w:start w:val="1"/>
+      <w:numFmt w:val="bullet"/>
+      <w:lvlText w:val="o"/>
+      <w:lvlJc w:val="left"/>
+      <w:pPr>
+        <w:ind w:left="5760" w:hanging="360"/>
+      </w:pPr>
+      <w:rPr>
+        <w:rFonts w:ascii="Courier New" w:hAnsi="Courier New" w:cs="Courier New" w:hint="default"/>
+      </w:rPr>
+    </w:lvl>
+    <w:lvl w:ilvl="8" w:tplc="04090005" w:tentative="1">
+      <w:start w:val="1"/>
+      <w:numFmt w:val="bullet"/>
+      <w:lvlText w:val=""/>
+      <w:lvlJc w:val="left"/>
+      <w:pPr>
+        <w:ind w:left="6480" w:hanging="360"/>
+      </w:pPr>
+      <w:rPr>
+        <w:rFonts w:ascii="Wingdings" w:hAnsi="Wingdings" w:hint="default"/>
+      </w:rPr>
+    </w:lvl>
+  </w:abstractNum>
+  <w:abstractNum w:abstractNumId="5" w15:restartNumberingAfterBreak="0">
     <w:nsid w:val="14AC5035"/>
     <w:multiLevelType w:val="hybridMultilevel"/>
     <w:tmpl w:val="9860206A"/>
@@ -12300,7 +11550,7 @@
       </w:rPr>
     </w:lvl>
   </w:abstractNum>
-  <w:abstractNum w:abstractNumId="5" w15:restartNumberingAfterBreak="0">
+  <w:abstractNum w:abstractNumId="6" w15:restartNumberingAfterBreak="0">
     <w:nsid w:val="15DF4E97"/>
     <w:multiLevelType w:val="hybridMultilevel"/>
     <w:tmpl w:val="504A9F30"/>
@@ -12413,7 +11663,7 @@
       </w:rPr>
     </w:lvl>
   </w:abstractNum>
-  <w:abstractNum w:abstractNumId="6" w15:restartNumberingAfterBreak="0">
+  <w:abstractNum w:abstractNumId="7" w15:restartNumberingAfterBreak="0">
     <w:nsid w:val="18A77135"/>
     <w:multiLevelType w:val="hybridMultilevel"/>
     <w:tmpl w:val="BE02E446"/>
@@ -12526,7 +11776,7 @@
       </w:rPr>
     </w:lvl>
   </w:abstractNum>
-  <w:abstractNum w:abstractNumId="7" w15:restartNumberingAfterBreak="0">
+  <w:abstractNum w:abstractNumId="8" w15:restartNumberingAfterBreak="0">
     <w:nsid w:val="1A7D740C"/>
     <w:multiLevelType w:val="multilevel"/>
     <w:tmpl w:val="8978428A"/>
@@ -12639,7 +11889,7 @@
       </w:pPr>
     </w:lvl>
   </w:abstractNum>
-  <w:abstractNum w:abstractNumId="8" w15:restartNumberingAfterBreak="0">
+  <w:abstractNum w:abstractNumId="9" w15:restartNumberingAfterBreak="0">
     <w:nsid w:val="1FB64551"/>
     <w:multiLevelType w:val="hybridMultilevel"/>
     <w:tmpl w:val="DB2CE068"/>
@@ -12752,7 +12002,7 @@
       </w:rPr>
     </w:lvl>
   </w:abstractNum>
-  <w:abstractNum w:abstractNumId="9" w15:restartNumberingAfterBreak="0">
+  <w:abstractNum w:abstractNumId="10" w15:restartNumberingAfterBreak="0">
     <w:nsid w:val="310077AE"/>
     <w:multiLevelType w:val="hybridMultilevel"/>
     <w:tmpl w:val="4FFA9476"/>
@@ -12865,7 +12115,7 @@
       </w:rPr>
     </w:lvl>
   </w:abstractNum>
-  <w:abstractNum w:abstractNumId="10" w15:restartNumberingAfterBreak="0">
+  <w:abstractNum w:abstractNumId="11" w15:restartNumberingAfterBreak="0">
     <w:nsid w:val="344D385C"/>
     <w:multiLevelType w:val="hybridMultilevel"/>
     <w:tmpl w:val="E21E2620"/>
@@ -12978,7 +12228,7 @@
       </w:rPr>
     </w:lvl>
   </w:abstractNum>
-  <w:abstractNum w:abstractNumId="11" w15:restartNumberingAfterBreak="0">
+  <w:abstractNum w:abstractNumId="12" w15:restartNumberingAfterBreak="0">
     <w:nsid w:val="3DD9700C"/>
     <w:multiLevelType w:val="hybridMultilevel"/>
     <w:tmpl w:val="81FC1CB0"/>
@@ -13091,7 +12341,7 @@
       </w:rPr>
     </w:lvl>
   </w:abstractNum>
-  <w:abstractNum w:abstractNumId="12" w15:restartNumberingAfterBreak="0">
+  <w:abstractNum w:abstractNumId="13" w15:restartNumberingAfterBreak="0">
     <w:nsid w:val="4EA43015"/>
     <w:multiLevelType w:val="multilevel"/>
     <w:tmpl w:val="8978428A"/>
@@ -13204,7 +12454,7 @@
       </w:pPr>
     </w:lvl>
   </w:abstractNum>
-  <w:abstractNum w:abstractNumId="13" w15:restartNumberingAfterBreak="0">
+  <w:abstractNum w:abstractNumId="14" w15:restartNumberingAfterBreak="0">
     <w:nsid w:val="514A56C4"/>
     <w:multiLevelType w:val="hybridMultilevel"/>
     <w:tmpl w:val="AD4A705A"/>
@@ -13317,7 +12567,7 @@
       </w:rPr>
     </w:lvl>
   </w:abstractNum>
-  <w:abstractNum w:abstractNumId="14" w15:restartNumberingAfterBreak="0">
+  <w:abstractNum w:abstractNumId="15" w15:restartNumberingAfterBreak="0">
     <w:nsid w:val="550D0F1E"/>
     <w:multiLevelType w:val="hybridMultilevel"/>
     <w:tmpl w:val="5A969F4E"/>
@@ -13430,7 +12680,7 @@
       </w:rPr>
     </w:lvl>
   </w:abstractNum>
-  <w:abstractNum w:abstractNumId="15" w15:restartNumberingAfterBreak="0">
+  <w:abstractNum w:abstractNumId="16" w15:restartNumberingAfterBreak="0">
     <w:nsid w:val="56287B3B"/>
     <w:multiLevelType w:val="hybridMultilevel"/>
     <w:tmpl w:val="9760B976"/>
@@ -13543,7 +12793,7 @@
       </w:rPr>
     </w:lvl>
   </w:abstractNum>
-  <w:abstractNum w:abstractNumId="16" w15:restartNumberingAfterBreak="0">
+  <w:abstractNum w:abstractNumId="17" w15:restartNumberingAfterBreak="0">
     <w:nsid w:val="5AFA6412"/>
     <w:multiLevelType w:val="hybridMultilevel"/>
     <w:tmpl w:val="BDE0CE52"/>
@@ -13656,7 +12906,7 @@
       </w:rPr>
     </w:lvl>
   </w:abstractNum>
-  <w:abstractNum w:abstractNumId="17" w15:restartNumberingAfterBreak="0">
+  <w:abstractNum w:abstractNumId="18" w15:restartNumberingAfterBreak="0">
     <w:nsid w:val="6E6B4EB9"/>
     <w:multiLevelType w:val="hybridMultilevel"/>
     <w:tmpl w:val="8CCE2622"/>
@@ -13769,7 +13019,7 @@
       </w:rPr>
     </w:lvl>
   </w:abstractNum>
-  <w:abstractNum w:abstractNumId="18" w15:restartNumberingAfterBreak="0">
+  <w:abstractNum w:abstractNumId="19" w15:restartNumberingAfterBreak="0">
     <w:nsid w:val="75033269"/>
     <w:multiLevelType w:val="hybridMultilevel"/>
     <w:tmpl w:val="7F4AC11C"/>
@@ -13858,10 +13108,10 @@
       </w:pPr>
     </w:lvl>
   </w:abstractNum>
-  <w:abstractNum w:abstractNumId="19" w15:restartNumberingAfterBreak="0">
+  <w:abstractNum w:abstractNumId="20" w15:restartNumberingAfterBreak="0">
     <w:nsid w:val="750F062B"/>
     <w:multiLevelType w:val="hybridMultilevel"/>
-    <w:tmpl w:val="8556D4C0"/>
+    <w:tmpl w:val="3AF08B4A"/>
     <w:lvl w:ilvl="0" w:tplc="04090001">
       <w:start w:val="1"/>
       <w:numFmt w:val="bullet"/>
@@ -13971,7 +13221,7 @@
       </w:rPr>
     </w:lvl>
   </w:abstractNum>
-  <w:abstractNum w:abstractNumId="20" w15:restartNumberingAfterBreak="0">
+  <w:abstractNum w:abstractNumId="21" w15:restartNumberingAfterBreak="0">
     <w:nsid w:val="7C4C4D1C"/>
     <w:multiLevelType w:val="hybridMultilevel"/>
     <w:tmpl w:val="D048F472"/>
@@ -14085,67 +13335,70 @@
     </w:lvl>
   </w:abstractNum>
   <w:num w:numId="1">
-    <w:abstractNumId w:val="15"/>
+    <w:abstractNumId w:val="16"/>
   </w:num>
   <w:num w:numId="2">
-    <w:abstractNumId w:val="12"/>
+    <w:abstractNumId w:val="13"/>
   </w:num>
   <w:num w:numId="3">
     <w:abstractNumId w:val="0"/>
   </w:num>
   <w:num w:numId="4">
-    <w:abstractNumId w:val="7"/>
+    <w:abstractNumId w:val="8"/>
   </w:num>
   <w:num w:numId="5">
-    <w:abstractNumId w:val="8"/>
+    <w:abstractNumId w:val="9"/>
   </w:num>
   <w:num w:numId="6">
     <w:abstractNumId w:val="2"/>
   </w:num>
   <w:num w:numId="7">
-    <w:abstractNumId w:val="18"/>
+    <w:abstractNumId w:val="19"/>
   </w:num>
   <w:num w:numId="8">
-    <w:abstractNumId w:val="5"/>
+    <w:abstractNumId w:val="6"/>
   </w:num>
   <w:num w:numId="9">
-    <w:abstractNumId w:val="16"/>
+    <w:abstractNumId w:val="17"/>
   </w:num>
   <w:num w:numId="10">
     <w:abstractNumId w:val="3"/>
   </w:num>
   <w:num w:numId="11">
-    <w:abstractNumId w:val="9"/>
+    <w:abstractNumId w:val="10"/>
   </w:num>
   <w:num w:numId="12">
-    <w:abstractNumId w:val="4"/>
+    <w:abstractNumId w:val="5"/>
   </w:num>
   <w:num w:numId="13">
     <w:abstractNumId w:val="1"/>
   </w:num>
   <w:num w:numId="14">
+    <w:abstractNumId w:val="15"/>
+  </w:num>
+  <w:num w:numId="15">
+    <w:abstractNumId w:val="7"/>
+  </w:num>
+  <w:num w:numId="16">
+    <w:abstractNumId w:val="20"/>
+  </w:num>
+  <w:num w:numId="17">
+    <w:abstractNumId w:val="21"/>
+  </w:num>
+  <w:num w:numId="18">
+    <w:abstractNumId w:val="18"/>
+  </w:num>
+  <w:num w:numId="19">
+    <w:abstractNumId w:val="11"/>
+  </w:num>
+  <w:num w:numId="20">
     <w:abstractNumId w:val="14"/>
   </w:num>
-  <w:num w:numId="15">
-    <w:abstractNumId w:val="6"/>
+  <w:num w:numId="21">
+    <w:abstractNumId w:val="12"/>
   </w:num>
-  <w:num w:numId="16">
-    <w:abstractNumId w:val="19"/>
-  </w:num>
-  <w:num w:numId="17">
-    <w:abstractNumId w:val="20"/>
-  </w:num>
-  <w:num w:numId="18">
-    <w:abstractNumId w:val="17"/>
-  </w:num>
-  <w:num w:numId="19">
-    <w:abstractNumId w:val="10"/>
-  </w:num>
-  <w:num w:numId="20">
-    <w:abstractNumId w:val="13"/>
-  </w:num>
-  <w:num w:numId="21">
-    <w:abstractNumId w:val="11"/>
+  <w:num w:numId="22">
+    <w:abstractNumId w:val="4"/>
   </w:num>
 </w:numbering>
 </file>

</xml_diff>

<commit_message>
filled in some reference tables
</commit_message>
<xml_diff>
--- a/pacheco-summary.docx
+++ b/pacheco-summary.docx
@@ -1,13 +1,32 @@
 
 <file path=word/document.xml><?xml version="1.0" encoding="utf-8"?>
-<w:document xmlns:wpc="http://schemas.microsoft.com/office/word/2010/wordprocessingCanvas" xmlns:mc="http://schemas.openxmlformats.org/markup-compatibility/2006" xmlns:o="urn:schemas-microsoft-com:office:office" xmlns:r="http://schemas.openxmlformats.org/officeDocument/2006/relationships" xmlns:m="http://schemas.openxmlformats.org/officeDocument/2006/math" xmlns:v="urn:schemas-microsoft-com:vml" xmlns:wp14="http://schemas.microsoft.com/office/word/2010/wordprocessingDrawing" xmlns:wp="http://schemas.openxmlformats.org/drawingml/2006/wordprocessingDrawing" xmlns:w10="urn:schemas-microsoft-com:office:word" xmlns:w="http://schemas.openxmlformats.org/wordprocessingml/2006/main" xmlns:w14="http://schemas.microsoft.com/office/word/2010/wordml" xmlns:w15="http://schemas.microsoft.com/office/word/2012/wordml" xmlns:wpg="http://schemas.microsoft.com/office/word/2010/wordprocessingGroup" xmlns:wpi="http://schemas.microsoft.com/office/word/2010/wordprocessingInk" xmlns:wne="http://schemas.microsoft.com/office/word/2006/wordml" xmlns:wps="http://schemas.microsoft.com/office/word/2010/wordprocessingShape" mc:Ignorable="w14 w15 wp14">
+<w:document xmlns:wpc="http://schemas.microsoft.com/office/word/2010/wordprocessingCanvas" xmlns:mo="http://schemas.microsoft.com/office/mac/office/2008/main" xmlns:mc="http://schemas.openxmlformats.org/markup-compatibility/2006" xmlns:mv="urn:schemas-microsoft-com:mac:vml" xmlns:o="urn:schemas-microsoft-com:office:office" xmlns:r="http://schemas.openxmlformats.org/officeDocument/2006/relationships" xmlns:m="http://schemas.openxmlformats.org/officeDocument/2006/math" xmlns:v="urn:schemas-microsoft-com:vml" xmlns:wp14="http://schemas.microsoft.com/office/word/2010/wordprocessingDrawing" xmlns:wp="http://schemas.openxmlformats.org/drawingml/2006/wordprocessingDrawing" xmlns:w10="urn:schemas-microsoft-com:office:word" xmlns:w="http://schemas.openxmlformats.org/wordprocessingml/2006/main" xmlns:w14="http://schemas.microsoft.com/office/word/2010/wordml" xmlns:wpg="http://schemas.microsoft.com/office/word/2010/wordprocessingGroup" xmlns:wpi="http://schemas.microsoft.com/office/word/2010/wordprocessingInk" xmlns:wne="http://schemas.microsoft.com/office/word/2006/wordml" xmlns:wps="http://schemas.microsoft.com/office/word/2010/wordprocessingShape" mc:Ignorable="w14 wp14">
   <w:body>
     <w:p>
       <w:pPr>
-        <w:pStyle w:val="Heading1"/>
+        <w:pStyle w:val="Title"/>
+        <w:jc w:val="center"/>
       </w:pPr>
       <w:r>
         <w:t>A Framework for Indirect Reciprocity</w:t>
+      </w:r>
+    </w:p>
+    <w:p>
+      <w:pPr>
+        <w:pStyle w:val="Subtitle"/>
+        <w:jc w:val="center"/>
+      </w:pPr>
+      <w:r>
+        <w:t>John Maloney</w:t>
+      </w:r>
+    </w:p>
+    <w:p>
+      <w:pPr>
+        <w:pStyle w:val="Subtitle"/>
+        <w:jc w:val="center"/>
+      </w:pPr>
+      <w:r>
+        <w:t>malo0052@umn.edu</w:t>
       </w:r>
     </w:p>
     <w:p>
@@ -273,10 +292,29 @@
     </w:p>
     <w:p>
       <w:pPr>
+        <w:pStyle w:val="Heading1"/>
+      </w:pPr>
+      <w:r>
+        <w:t>Indirect Reciprocity Game</w:t>
+      </w:r>
+    </w:p>
+    <w:p>
+      <w:pPr>
+        <w:pStyle w:val="Body"/>
+      </w:pPr>
+      <w:r>
+        <w:t xml:space="preserve">This section describes the game that is used to evaluate </w:t>
+      </w:r>
+      <w:r>
+        <w:t>the evolutionary stability of indirect reciprocity.</w:t>
+      </w:r>
+    </w:p>
+    <w:p>
+      <w:pPr>
         <w:pStyle w:val="Heading2"/>
       </w:pPr>
       <w:r>
-        <w:t>Indirect Reciprocity Game</w:t>
+        <w:t>Basic Game</w:t>
       </w:r>
     </w:p>
     <w:p>
@@ -825,7 +863,6 @@
         <w:pStyle w:val="Body"/>
       </w:pPr>
       <w:r>
-        <w:lastRenderedPageBreak/>
         <w:t xml:space="preserve">In order to ensure that agent payouts do not become negative, the cost </w:t>
       </w:r>
       <w:r>
@@ -1029,6 +1066,14 @@
     </w:p>
     <w:p>
       <w:pPr>
+        <w:pStyle w:val="Heading2"/>
+      </w:pPr>
+      <w:r>
+        <w:t>Population Structure</w:t>
+      </w:r>
+    </w:p>
+    <w:p>
+      <w:pPr>
         <w:pStyle w:val="Body"/>
       </w:pPr>
       <w:r>
@@ -1055,6 +1100,7 @@
         <w:pStyle w:val="Body"/>
       </w:pPr>
       <w:r>
+        <w:lastRenderedPageBreak/>
         <w:t>The agent population can be optionally divided into groups</w:t>
       </w:r>
       <w:r>
@@ -1098,11 +1144,7 @@
         <w:t xml:space="preserve">a new generation of agents is created.  The strategy followed by each agent in the following generation is determined based on the </w:t>
       </w:r>
       <w:r>
-        <w:t xml:space="preserve">fitness demonstrated by </w:t>
-      </w:r>
-      <w:r>
-        <w:lastRenderedPageBreak/>
-        <w:t xml:space="preserve">the agents in the </w:t>
+        <w:t xml:space="preserve">fitness demonstrated by the agents in the </w:t>
       </w:r>
       <w:r>
         <w:t xml:space="preserve">previous </w:t>
@@ -3062,11 +3104,7 @@
         <w:t>k</w:t>
       </w:r>
       <w:r>
-        <w:t xml:space="preserve"> that </w:t>
-      </w:r>
-      <w:r>
-        <w:lastRenderedPageBreak/>
-        <w:t xml:space="preserve">a child agent destined to be a member of group </w:t>
+        <w:t xml:space="preserve"> that a child agent destined to be a member of group </w:t>
       </w:r>
       <w:r>
         <w:rPr>
@@ -3702,72 +3740,26 @@
     </w:p>
     <w:p>
       <w:pPr>
+        <w:pStyle w:val="Heading2"/>
+      </w:pPr>
+      <w:r>
+        <w:lastRenderedPageBreak/>
+        <w:t>Examples</w:t>
+      </w:r>
+    </w:p>
+    <w:p>
+      <w:pPr>
         <w:pStyle w:val="Body"/>
-      </w:pPr>
-      <w:r>
-        <w:fldChar w:fldCharType="begin"/>
-      </w:r>
-      <w:r>
-        <w:instrText xml:space="preserve"> REF _Ref315845100 \r \h </w:instrText>
-      </w:r>
-      <w:r>
-        <w:fldChar w:fldCharType="separate"/>
-      </w:r>
-      <w:r>
-        <w:t>[6]</w:t>
-      </w:r>
-      <w:r>
-        <w:fldChar w:fldCharType="end"/>
-      </w:r>
-      <w:r>
-        <w:fldChar w:fldCharType="begin"/>
-      </w:r>
-      <w:r>
-        <w:instrText xml:space="preserve"> REF _Ref315669884 \r \h </w:instrText>
-      </w:r>
-      <w:r>
-        <w:fldChar w:fldCharType="separate"/>
-      </w:r>
-      <w:r>
-        <w:t>[8]</w:t>
-      </w:r>
-      <w:r>
-        <w:fldChar w:fldCharType="end"/>
-      </w:r>
-      <w:r>
-        <w:fldChar w:fldCharType="begin"/>
-      </w:r>
-      <w:r>
-        <w:instrText xml:space="preserve"> REF _Ref316592245 \r \h </w:instrText>
-      </w:r>
-      <w:r>
-        <w:fldChar w:fldCharType="separate"/>
-      </w:r>
-      <w:r>
-        <w:t>[12]</w:t>
-      </w:r>
-      <w:r>
-        <w:fldChar w:fldCharType="end"/>
-      </w:r>
-      <w:r>
-        <w:fldChar w:fldCharType="begin"/>
-      </w:r>
-      <w:r>
-        <w:instrText xml:space="preserve"> REF _Ref314659379 \r \h </w:instrText>
-      </w:r>
-      <w:r>
-        <w:fldChar w:fldCharType="separate"/>
-      </w:r>
-      <w:r>
-        <w:t>[13]</w:t>
-      </w:r>
-      <w:r>
-        <w:fldChar w:fldCharType="end"/>
+        <w:keepNext/>
+      </w:pPr>
+      <w:r>
+        <w:t>The following are examples of game configurations used in the reviewed literature:</w:t>
       </w:r>
     </w:p>
     <w:p>
       <w:pPr>
         <w:pStyle w:val="Body"/>
+        <w:keepNext/>
       </w:pPr>
     </w:p>
     <w:tbl>
@@ -3777,22 +3769,25 @@
         <w:tblLook w:val="04A0" w:firstRow="1" w:lastRow="0" w:firstColumn="1" w:lastColumn="0" w:noHBand="0" w:noVBand="1"/>
       </w:tblPr>
       <w:tblGrid>
-        <w:gridCol w:w="1137"/>
-        <w:gridCol w:w="1283"/>
-        <w:gridCol w:w="1396"/>
-        <w:gridCol w:w="1399"/>
-        <w:gridCol w:w="1325"/>
-        <w:gridCol w:w="1388"/>
+        <w:gridCol w:w="1031"/>
+        <w:gridCol w:w="1203"/>
+        <w:gridCol w:w="1279"/>
+        <w:gridCol w:w="1363"/>
+        <w:gridCol w:w="1367"/>
+        <w:gridCol w:w="1262"/>
+        <w:gridCol w:w="1351"/>
       </w:tblGrid>
       <w:tr>
         <w:tc>
           <w:tcPr>
-            <w:tcW w:w="1137" w:type="dxa"/>
+            <w:tcW w:w="1031" w:type="dxa"/>
             <w:shd w:val="clear" w:color="auto" w:fill="E6E6E6"/>
           </w:tcPr>
           <w:p>
             <w:pPr>
               <w:pStyle w:val="Body"/>
+              <w:keepNext/>
+              <w:jc w:val="center"/>
               <w:rPr>
                 <w:b/>
               </w:rPr>
@@ -3807,12 +3802,14 @@
         </w:tc>
         <w:tc>
           <w:tcPr>
-            <w:tcW w:w="1283" w:type="dxa"/>
+            <w:tcW w:w="1203" w:type="dxa"/>
             <w:shd w:val="clear" w:color="auto" w:fill="E6E6E6"/>
           </w:tcPr>
           <w:p>
             <w:pPr>
               <w:pStyle w:val="Body"/>
+              <w:keepNext/>
+              <w:jc w:val="center"/>
               <w:rPr>
                 <w:b/>
               </w:rPr>
@@ -3827,12 +3824,36 @@
         </w:tc>
         <w:tc>
           <w:tcPr>
-            <w:tcW w:w="1396" w:type="dxa"/>
+            <w:tcW w:w="1279" w:type="dxa"/>
             <w:shd w:val="clear" w:color="auto" w:fill="E6E6E6"/>
           </w:tcPr>
           <w:p>
             <w:pPr>
               <w:pStyle w:val="Body"/>
+              <w:keepNext/>
+              <w:jc w:val="center"/>
+              <w:rPr>
+                <w:b/>
+              </w:rPr>
+            </w:pPr>
+            <w:r>
+              <w:rPr>
+                <w:b/>
+              </w:rPr>
+              <w:t>Pairing Procedure</w:t>
+            </w:r>
+          </w:p>
+        </w:tc>
+        <w:tc>
+          <w:tcPr>
+            <w:tcW w:w="1363" w:type="dxa"/>
+            <w:shd w:val="clear" w:color="auto" w:fill="E6E6E6"/>
+          </w:tcPr>
+          <w:p>
+            <w:pPr>
+              <w:pStyle w:val="Body"/>
+              <w:keepNext/>
+              <w:jc w:val="center"/>
               <w:rPr>
                 <w:b/>
               </w:rPr>
@@ -3847,12 +3868,14 @@
         </w:tc>
         <w:tc>
           <w:tcPr>
-            <w:tcW w:w="1399" w:type="dxa"/>
+            <w:tcW w:w="1367" w:type="dxa"/>
             <w:shd w:val="clear" w:color="auto" w:fill="E6E6E6"/>
           </w:tcPr>
           <w:p>
             <w:pPr>
               <w:pStyle w:val="Body"/>
+              <w:keepNext/>
+              <w:jc w:val="center"/>
               <w:rPr>
                 <w:b/>
               </w:rPr>
@@ -3867,12 +3890,14 @@
         </w:tc>
         <w:tc>
           <w:tcPr>
-            <w:tcW w:w="1325" w:type="dxa"/>
+            <w:tcW w:w="1262" w:type="dxa"/>
             <w:shd w:val="clear" w:color="auto" w:fill="E6E6E6"/>
           </w:tcPr>
           <w:p>
             <w:pPr>
               <w:pStyle w:val="Body"/>
+              <w:keepNext/>
+              <w:jc w:val="center"/>
               <w:rPr>
                 <w:b/>
               </w:rPr>
@@ -3887,12 +3912,13 @@
         </w:tc>
         <w:tc>
           <w:tcPr>
-            <w:tcW w:w="1388" w:type="dxa"/>
+            <w:tcW w:w="1351" w:type="dxa"/>
             <w:shd w:val="clear" w:color="auto" w:fill="E6E6E6"/>
           </w:tcPr>
           <w:p>
             <w:pPr>
               <w:pStyle w:val="Body"/>
+              <w:keepNext/>
               <w:rPr>
                 <w:b/>
               </w:rPr>
@@ -3909,11 +3935,13 @@
       <w:tr>
         <w:tc>
           <w:tcPr>
-            <w:tcW w:w="1137" w:type="dxa"/>
-          </w:tcPr>
-          <w:p>
-            <w:pPr>
-              <w:pStyle w:val="Body"/>
+            <w:tcW w:w="1031" w:type="dxa"/>
+          </w:tcPr>
+          <w:p>
+            <w:pPr>
+              <w:pStyle w:val="Body"/>
+              <w:keepNext/>
+              <w:jc w:val="center"/>
             </w:pPr>
             <w:r>
               <w:t>Single</w:t>
@@ -3922,11 +3950,13 @@
         </w:tc>
         <w:tc>
           <w:tcPr>
-            <w:tcW w:w="1283" w:type="dxa"/>
-          </w:tcPr>
-          <w:p>
-            <w:pPr>
-              <w:pStyle w:val="Body"/>
+            <w:tcW w:w="1203" w:type="dxa"/>
+          </w:tcPr>
+          <w:p>
+            <w:pPr>
+              <w:pStyle w:val="Body"/>
+              <w:keepNext/>
+              <w:jc w:val="center"/>
             </w:pPr>
             <w:r>
               <w:t>Well-mixed</w:t>
@@ -3935,24 +3965,43 @@
         </w:tc>
         <w:tc>
           <w:tcPr>
-            <w:tcW w:w="1396" w:type="dxa"/>
-          </w:tcPr>
-          <w:p>
-            <w:pPr>
-              <w:pStyle w:val="Body"/>
-            </w:pPr>
-            <w:r>
-              <w:t xml:space="preserve">Fixed </w:t>
-            </w:r>
-          </w:p>
-        </w:tc>
-        <w:tc>
-          <w:tcPr>
-            <w:tcW w:w="1399" w:type="dxa"/>
-          </w:tcPr>
-          <w:p>
-            <w:pPr>
-              <w:pStyle w:val="Body"/>
+            <w:tcW w:w="1279" w:type="dxa"/>
+          </w:tcPr>
+          <w:p>
+            <w:pPr>
+              <w:pStyle w:val="Body"/>
+              <w:keepNext/>
+              <w:jc w:val="center"/>
+            </w:pPr>
+            <w:r>
+              <w:t>TBD</w:t>
+            </w:r>
+          </w:p>
+        </w:tc>
+        <w:tc>
+          <w:tcPr>
+            <w:tcW w:w="1363" w:type="dxa"/>
+          </w:tcPr>
+          <w:p>
+            <w:pPr>
+              <w:pStyle w:val="Body"/>
+              <w:keepNext/>
+              <w:jc w:val="center"/>
+            </w:pPr>
+            <w:r>
+              <w:t>Fixed</w:t>
+            </w:r>
+          </w:p>
+        </w:tc>
+        <w:tc>
+          <w:tcPr>
+            <w:tcW w:w="1367" w:type="dxa"/>
+          </w:tcPr>
+          <w:p>
+            <w:pPr>
+              <w:pStyle w:val="Body"/>
+              <w:keepNext/>
+              <w:jc w:val="center"/>
             </w:pPr>
             <w:r>
               <w:t>Individual-based</w:t>
@@ -3961,11 +4010,13 @@
         </w:tc>
         <w:tc>
           <w:tcPr>
-            <w:tcW w:w="1325" w:type="dxa"/>
-          </w:tcPr>
-          <w:p>
-            <w:pPr>
-              <w:pStyle w:val="Body"/>
+            <w:tcW w:w="1262" w:type="dxa"/>
+          </w:tcPr>
+          <w:p>
+            <w:pPr>
+              <w:pStyle w:val="Body"/>
+              <w:keepNext/>
+              <w:jc w:val="center"/>
             </w:pPr>
             <w:r>
               <w:t>No</w:t>
@@ -3974,11 +4025,12 @@
         </w:tc>
         <w:tc>
           <w:tcPr>
-            <w:tcW w:w="1388" w:type="dxa"/>
-          </w:tcPr>
-          <w:p>
-            <w:pPr>
-              <w:pStyle w:val="Body"/>
+            <w:tcW w:w="1351" w:type="dxa"/>
+          </w:tcPr>
+          <w:p>
+            <w:pPr>
+              <w:pStyle w:val="Body"/>
+              <w:keepNext/>
             </w:pPr>
             <w:r>
               <w:fldChar w:fldCharType="begin"/>
@@ -3990,7 +4042,13 @@
               <w:fldChar w:fldCharType="separate"/>
             </w:r>
             <w:r>
-              <w:t>[3]</w:t>
+              <w:t>[</w:t>
+            </w:r>
+            <w:r>
+              <w:t>3</w:t>
+            </w:r>
+            <w:r>
+              <w:t>]</w:t>
             </w:r>
             <w:r>
               <w:fldChar w:fldCharType="end"/>
@@ -4001,11 +4059,13 @@
       <w:tr>
         <w:tc>
           <w:tcPr>
-            <w:tcW w:w="1137" w:type="dxa"/>
-          </w:tcPr>
-          <w:p>
-            <w:pPr>
-              <w:pStyle w:val="Body"/>
+            <w:tcW w:w="1031" w:type="dxa"/>
+          </w:tcPr>
+          <w:p>
+            <w:pPr>
+              <w:pStyle w:val="Body"/>
+              <w:keepNext/>
+              <w:jc w:val="center"/>
             </w:pPr>
             <w:r>
               <w:t>Single</w:t>
@@ -4014,11 +4074,13 @@
         </w:tc>
         <w:tc>
           <w:tcPr>
-            <w:tcW w:w="1283" w:type="dxa"/>
-          </w:tcPr>
-          <w:p>
-            <w:pPr>
-              <w:pStyle w:val="Body"/>
+            <w:tcW w:w="1203" w:type="dxa"/>
+          </w:tcPr>
+          <w:p>
+            <w:pPr>
+              <w:pStyle w:val="Body"/>
+              <w:keepNext/>
+              <w:jc w:val="center"/>
             </w:pPr>
             <w:r>
               <w:t>Well-mixed</w:t>
@@ -4027,24 +4089,43 @@
         </w:tc>
         <w:tc>
           <w:tcPr>
-            <w:tcW w:w="1396" w:type="dxa"/>
-          </w:tcPr>
-          <w:p>
-            <w:pPr>
-              <w:pStyle w:val="Body"/>
-            </w:pPr>
-            <w:r>
-              <w:t xml:space="preserve">Fixed </w:t>
-            </w:r>
-          </w:p>
-        </w:tc>
-        <w:tc>
-          <w:tcPr>
-            <w:tcW w:w="1399" w:type="dxa"/>
-          </w:tcPr>
-          <w:p>
-            <w:pPr>
-              <w:pStyle w:val="Body"/>
+            <w:tcW w:w="1279" w:type="dxa"/>
+          </w:tcPr>
+          <w:p>
+            <w:pPr>
+              <w:pStyle w:val="Body"/>
+              <w:keepNext/>
+              <w:jc w:val="center"/>
+            </w:pPr>
+            <w:r>
+              <w:t>TBD</w:t>
+            </w:r>
+          </w:p>
+        </w:tc>
+        <w:tc>
+          <w:tcPr>
+            <w:tcW w:w="1363" w:type="dxa"/>
+          </w:tcPr>
+          <w:p>
+            <w:pPr>
+              <w:pStyle w:val="Body"/>
+              <w:keepNext/>
+              <w:jc w:val="center"/>
+            </w:pPr>
+            <w:r>
+              <w:t>Fixed</w:t>
+            </w:r>
+          </w:p>
+        </w:tc>
+        <w:tc>
+          <w:tcPr>
+            <w:tcW w:w="1367" w:type="dxa"/>
+          </w:tcPr>
+          <w:p>
+            <w:pPr>
+              <w:pStyle w:val="Body"/>
+              <w:keepNext/>
+              <w:jc w:val="center"/>
             </w:pPr>
             <w:r>
               <w:t>Individual-based</w:t>
@@ -4053,11 +4134,13 @@
         </w:tc>
         <w:tc>
           <w:tcPr>
-            <w:tcW w:w="1325" w:type="dxa"/>
-          </w:tcPr>
-          <w:p>
-            <w:pPr>
-              <w:pStyle w:val="Body"/>
+            <w:tcW w:w="1262" w:type="dxa"/>
+          </w:tcPr>
+          <w:p>
+            <w:pPr>
+              <w:pStyle w:val="Body"/>
+              <w:keepNext/>
+              <w:jc w:val="center"/>
             </w:pPr>
             <w:r>
               <w:t>Yes</w:t>
@@ -4066,11 +4149,12 @@
         </w:tc>
         <w:tc>
           <w:tcPr>
-            <w:tcW w:w="1388" w:type="dxa"/>
-          </w:tcPr>
-          <w:p>
-            <w:pPr>
-              <w:pStyle w:val="Body"/>
+            <w:tcW w:w="1351" w:type="dxa"/>
+          </w:tcPr>
+          <w:p>
+            <w:pPr>
+              <w:pStyle w:val="Body"/>
+              <w:keepNext/>
             </w:pPr>
             <w:r>
               <w:fldChar w:fldCharType="begin"/>
@@ -4093,11 +4177,13 @@
       <w:tr>
         <w:tc>
           <w:tcPr>
-            <w:tcW w:w="1137" w:type="dxa"/>
-          </w:tcPr>
-          <w:p>
-            <w:pPr>
-              <w:pStyle w:val="Body"/>
+            <w:tcW w:w="1031" w:type="dxa"/>
+          </w:tcPr>
+          <w:p>
+            <w:pPr>
+              <w:pStyle w:val="Body"/>
+              <w:keepNext/>
+              <w:jc w:val="center"/>
             </w:pPr>
             <w:r>
               <w:t>Single</w:t>
@@ -4106,11 +4192,13 @@
         </w:tc>
         <w:tc>
           <w:tcPr>
-            <w:tcW w:w="1283" w:type="dxa"/>
-          </w:tcPr>
-          <w:p>
-            <w:pPr>
-              <w:pStyle w:val="Body"/>
+            <w:tcW w:w="1203" w:type="dxa"/>
+          </w:tcPr>
+          <w:p>
+            <w:pPr>
+              <w:pStyle w:val="Body"/>
+              <w:keepNext/>
+              <w:jc w:val="center"/>
             </w:pPr>
             <w:r>
               <w:t>Well-mixed</w:t>
@@ -4119,11 +4207,146 @@
         </w:tc>
         <w:tc>
           <w:tcPr>
-            <w:tcW w:w="1396" w:type="dxa"/>
-          </w:tcPr>
-          <w:p>
-            <w:pPr>
-              <w:pStyle w:val="Body"/>
+            <w:tcW w:w="1279" w:type="dxa"/>
+          </w:tcPr>
+          <w:p>
+            <w:pPr>
+              <w:pStyle w:val="Body"/>
+              <w:keepNext/>
+              <w:jc w:val="center"/>
+            </w:pPr>
+            <w:r>
+              <w:t>TBD</w:t>
+            </w:r>
+          </w:p>
+        </w:tc>
+        <w:tc>
+          <w:tcPr>
+            <w:tcW w:w="1363" w:type="dxa"/>
+          </w:tcPr>
+          <w:p>
+            <w:pPr>
+              <w:pStyle w:val="Body"/>
+              <w:keepNext/>
+              <w:jc w:val="center"/>
+            </w:pPr>
+            <w:r>
+              <w:t>Fixed</w:t>
+            </w:r>
+          </w:p>
+        </w:tc>
+        <w:tc>
+          <w:tcPr>
+            <w:tcW w:w="1367" w:type="dxa"/>
+          </w:tcPr>
+          <w:p>
+            <w:pPr>
+              <w:pStyle w:val="Body"/>
+              <w:keepNext/>
+              <w:jc w:val="center"/>
+            </w:pPr>
+            <w:r>
+              <w:t>?</w:t>
+            </w:r>
+          </w:p>
+        </w:tc>
+        <w:tc>
+          <w:tcPr>
+            <w:tcW w:w="1262" w:type="dxa"/>
+          </w:tcPr>
+          <w:p>
+            <w:pPr>
+              <w:pStyle w:val="Body"/>
+              <w:keepNext/>
+              <w:jc w:val="center"/>
+            </w:pPr>
+            <w:r>
+              <w:t>No</w:t>
+            </w:r>
+          </w:p>
+        </w:tc>
+        <w:tc>
+          <w:tcPr>
+            <w:tcW w:w="1351" w:type="dxa"/>
+          </w:tcPr>
+          <w:p>
+            <w:pPr>
+              <w:pStyle w:val="Body"/>
+              <w:keepNext/>
+            </w:pPr>
+            <w:r>
+              <w:fldChar w:fldCharType="begin"/>
+            </w:r>
+            <w:r>
+              <w:instrText xml:space="preserve"> REF _Ref316591572 \r \h </w:instrText>
+            </w:r>
+            <w:r>
+              <w:fldChar w:fldCharType="separate"/>
+            </w:r>
+            <w:r>
+              <w:t>[4]</w:t>
+            </w:r>
+            <w:r>
+              <w:fldChar w:fldCharType="end"/>
+            </w:r>
+          </w:p>
+        </w:tc>
+      </w:tr>
+      <w:tr>
+        <w:tc>
+          <w:tcPr>
+            <w:tcW w:w="1031" w:type="dxa"/>
+          </w:tcPr>
+          <w:p>
+            <w:pPr>
+              <w:pStyle w:val="Body"/>
+              <w:keepNext/>
+              <w:jc w:val="center"/>
+            </w:pPr>
+            <w:r>
+              <w:t>Single</w:t>
+            </w:r>
+          </w:p>
+        </w:tc>
+        <w:tc>
+          <w:tcPr>
+            <w:tcW w:w="1203" w:type="dxa"/>
+          </w:tcPr>
+          <w:p>
+            <w:pPr>
+              <w:pStyle w:val="Body"/>
+              <w:keepNext/>
+              <w:jc w:val="center"/>
+            </w:pPr>
+            <w:r>
+              <w:t>Well-mixed</w:t>
+            </w:r>
+          </w:p>
+        </w:tc>
+        <w:tc>
+          <w:tcPr>
+            <w:tcW w:w="1279" w:type="dxa"/>
+          </w:tcPr>
+          <w:p>
+            <w:pPr>
+              <w:pStyle w:val="Body"/>
+              <w:keepNext/>
+              <w:jc w:val="center"/>
+            </w:pPr>
+            <w:r>
+              <w:t>TBD</w:t>
+            </w:r>
+          </w:p>
+        </w:tc>
+        <w:tc>
+          <w:tcPr>
+            <w:tcW w:w="1363" w:type="dxa"/>
+          </w:tcPr>
+          <w:p>
+            <w:pPr>
+              <w:pStyle w:val="Body"/>
+              <w:keepNext/>
+              <w:jc w:val="center"/>
             </w:pPr>
             <w:r>
               <w:t>Random</w:t>
@@ -4132,11 +4355,13 @@
         </w:tc>
         <w:tc>
           <w:tcPr>
-            <w:tcW w:w="1399" w:type="dxa"/>
-          </w:tcPr>
-          <w:p>
-            <w:pPr>
-              <w:pStyle w:val="Body"/>
+            <w:tcW w:w="1367" w:type="dxa"/>
+          </w:tcPr>
+          <w:p>
+            <w:pPr>
+              <w:pStyle w:val="Body"/>
+              <w:keepNext/>
+              <w:jc w:val="center"/>
             </w:pPr>
             <w:r>
               <w:t>Individual-based</w:t>
@@ -4145,11 +4370,13 @@
         </w:tc>
         <w:tc>
           <w:tcPr>
-            <w:tcW w:w="1325" w:type="dxa"/>
-          </w:tcPr>
-          <w:p>
-            <w:pPr>
-              <w:pStyle w:val="Body"/>
+            <w:tcW w:w="1262" w:type="dxa"/>
+          </w:tcPr>
+          <w:p>
+            <w:pPr>
+              <w:pStyle w:val="Body"/>
+              <w:keepNext/>
+              <w:jc w:val="center"/>
             </w:pPr>
             <w:r>
               <w:t>No</w:t>
@@ -4158,11 +4385,12 @@
         </w:tc>
         <w:tc>
           <w:tcPr>
-            <w:tcW w:w="1388" w:type="dxa"/>
-          </w:tcPr>
-          <w:p>
-            <w:pPr>
-              <w:pStyle w:val="Body"/>
+            <w:tcW w:w="1351" w:type="dxa"/>
+          </w:tcPr>
+          <w:p>
+            <w:pPr>
+              <w:pStyle w:val="Body"/>
+              <w:keepNext/>
             </w:pPr>
             <w:r>
               <w:fldChar w:fldCharType="begin"/>
@@ -4175,6 +4403,782 @@
             </w:r>
             <w:r>
               <w:t>[3]</w:t>
+            </w:r>
+            <w:r>
+              <w:fldChar w:fldCharType="end"/>
+            </w:r>
+            <w:r>
+              <w:fldChar w:fldCharType="begin"/>
+            </w:r>
+            <w:r>
+              <w:instrText xml:space="preserve"> REF _Ref315669731 \r \h </w:instrText>
+            </w:r>
+            <w:r>
+              <w:fldChar w:fldCharType="separate"/>
+            </w:r>
+            <w:r>
+              <w:t>[7]</w:t>
+            </w:r>
+            <w:r>
+              <w:fldChar w:fldCharType="end"/>
+            </w:r>
+            <w:r>
+              <w:fldChar w:fldCharType="begin"/>
+            </w:r>
+            <w:r>
+              <w:instrText xml:space="preserve"> REF _Ref315669884 \r \h </w:instrText>
+            </w:r>
+            <w:r>
+              <w:fldChar w:fldCharType="separate"/>
+            </w:r>
+            <w:r>
+              <w:t>[8]</w:t>
+            </w:r>
+            <w:r>
+              <w:fldChar w:fldCharType="end"/>
+            </w:r>
+          </w:p>
+        </w:tc>
+      </w:tr>
+      <w:tr>
+        <w:tc>
+          <w:tcPr>
+            <w:tcW w:w="1031" w:type="dxa"/>
+          </w:tcPr>
+          <w:p>
+            <w:pPr>
+              <w:pStyle w:val="Body"/>
+              <w:keepNext/>
+              <w:jc w:val="center"/>
+            </w:pPr>
+            <w:r>
+              <w:t>Single</w:t>
+            </w:r>
+          </w:p>
+        </w:tc>
+        <w:tc>
+          <w:tcPr>
+            <w:tcW w:w="1203" w:type="dxa"/>
+          </w:tcPr>
+          <w:p>
+            <w:pPr>
+              <w:pStyle w:val="Body"/>
+              <w:keepNext/>
+              <w:jc w:val="center"/>
+            </w:pPr>
+            <w:r>
+              <w:t>Well-mixed</w:t>
+            </w:r>
+          </w:p>
+        </w:tc>
+        <w:tc>
+          <w:tcPr>
+            <w:tcW w:w="1279" w:type="dxa"/>
+          </w:tcPr>
+          <w:p>
+            <w:pPr>
+              <w:pStyle w:val="Body"/>
+              <w:keepNext/>
+              <w:jc w:val="center"/>
+            </w:pPr>
+            <w:r>
+              <w:t>TBD</w:t>
+            </w:r>
+          </w:p>
+        </w:tc>
+        <w:tc>
+          <w:tcPr>
+            <w:tcW w:w="1363" w:type="dxa"/>
+          </w:tcPr>
+          <w:p>
+            <w:pPr>
+              <w:pStyle w:val="Body"/>
+              <w:keepNext/>
+              <w:jc w:val="center"/>
+            </w:pPr>
+            <w:r>
+              <w:t>Random</w:t>
+            </w:r>
+          </w:p>
+        </w:tc>
+        <w:tc>
+          <w:tcPr>
+            <w:tcW w:w="1367" w:type="dxa"/>
+          </w:tcPr>
+          <w:p>
+            <w:pPr>
+              <w:pStyle w:val="Body"/>
+              <w:keepNext/>
+              <w:jc w:val="center"/>
+            </w:pPr>
+            <w:r>
+              <w:t>?</w:t>
+            </w:r>
+          </w:p>
+        </w:tc>
+        <w:tc>
+          <w:tcPr>
+            <w:tcW w:w="1262" w:type="dxa"/>
+          </w:tcPr>
+          <w:p>
+            <w:pPr>
+              <w:pStyle w:val="Body"/>
+              <w:keepNext/>
+              <w:jc w:val="center"/>
+            </w:pPr>
+            <w:r>
+              <w:t>No</w:t>
+            </w:r>
+          </w:p>
+        </w:tc>
+        <w:tc>
+          <w:tcPr>
+            <w:tcW w:w="1351" w:type="dxa"/>
+          </w:tcPr>
+          <w:p>
+            <w:pPr>
+              <w:pStyle w:val="Body"/>
+              <w:keepNext/>
+            </w:pPr>
+            <w:r>
+              <w:fldChar w:fldCharType="begin"/>
+            </w:r>
+            <w:r>
+              <w:instrText xml:space="preserve"> REF _Ref316591572 \r \h </w:instrText>
+            </w:r>
+            <w:r>
+              <w:fldChar w:fldCharType="separate"/>
+            </w:r>
+            <w:r>
+              <w:t>[4]</w:t>
+            </w:r>
+            <w:r>
+              <w:fldChar w:fldCharType="end"/>
+            </w:r>
+            <w:r>
+              <w:fldChar w:fldCharType="begin"/>
+            </w:r>
+            <w:r>
+              <w:instrText xml:space="preserve"> REF _Ref311294728 \r \h </w:instrText>
+            </w:r>
+            <w:r>
+              <w:fldChar w:fldCharType="separate"/>
+            </w:r>
+            <w:r>
+              <w:t>[10]</w:t>
+            </w:r>
+            <w:r>
+              <w:fldChar w:fldCharType="end"/>
+            </w:r>
+            <w:r>
+              <w:fldChar w:fldCharType="begin"/>
+            </w:r>
+            <w:r>
+              <w:instrText xml:space="preserve"> REF _Ref316587568 \r \h </w:instrText>
+            </w:r>
+            <w:r>
+              <w:fldChar w:fldCharType="separate"/>
+            </w:r>
+            <w:r>
+              <w:t>[11]</w:t>
+            </w:r>
+            <w:r>
+              <w:fldChar w:fldCharType="end"/>
+            </w:r>
+          </w:p>
+        </w:tc>
+      </w:tr>
+      <w:tr>
+        <w:tc>
+          <w:tcPr>
+            <w:tcW w:w="1031" w:type="dxa"/>
+          </w:tcPr>
+          <w:p>
+            <w:pPr>
+              <w:pStyle w:val="Body"/>
+              <w:keepNext/>
+              <w:jc w:val="center"/>
+            </w:pPr>
+            <w:r>
+              <w:t>Multiple</w:t>
+            </w:r>
+          </w:p>
+        </w:tc>
+        <w:tc>
+          <w:tcPr>
+            <w:tcW w:w="1203" w:type="dxa"/>
+          </w:tcPr>
+          <w:p>
+            <w:pPr>
+              <w:pStyle w:val="Body"/>
+              <w:keepNext/>
+              <w:jc w:val="center"/>
+            </w:pPr>
+            <w:r>
+              <w:t>Well-mixed</w:t>
+            </w:r>
+          </w:p>
+        </w:tc>
+        <w:tc>
+          <w:tcPr>
+            <w:tcW w:w="1279" w:type="dxa"/>
+          </w:tcPr>
+          <w:p>
+            <w:pPr>
+              <w:pStyle w:val="Body"/>
+              <w:keepNext/>
+              <w:jc w:val="center"/>
+            </w:pPr>
+            <w:r>
+              <w:t>TBD</w:t>
+            </w:r>
+          </w:p>
+        </w:tc>
+        <w:tc>
+          <w:tcPr>
+            <w:tcW w:w="1363" w:type="dxa"/>
+          </w:tcPr>
+          <w:p>
+            <w:pPr>
+              <w:pStyle w:val="Body"/>
+              <w:keepNext/>
+              <w:jc w:val="center"/>
+            </w:pPr>
+            <w:r>
+              <w:t>Fixed</w:t>
+            </w:r>
+          </w:p>
+        </w:tc>
+        <w:tc>
+          <w:tcPr>
+            <w:tcW w:w="1367" w:type="dxa"/>
+          </w:tcPr>
+          <w:p>
+            <w:pPr>
+              <w:pStyle w:val="Body"/>
+              <w:keepNext/>
+              <w:jc w:val="center"/>
+            </w:pPr>
+            <w:r>
+              <w:t>Individual-based</w:t>
+            </w:r>
+          </w:p>
+        </w:tc>
+        <w:tc>
+          <w:tcPr>
+            <w:tcW w:w="1262" w:type="dxa"/>
+          </w:tcPr>
+          <w:p>
+            <w:pPr>
+              <w:pStyle w:val="Body"/>
+              <w:keepNext/>
+              <w:jc w:val="center"/>
+            </w:pPr>
+            <w:r>
+              <w:t>No</w:t>
+            </w:r>
+          </w:p>
+        </w:tc>
+        <w:tc>
+          <w:tcPr>
+            <w:tcW w:w="1351" w:type="dxa"/>
+          </w:tcPr>
+          <w:p>
+            <w:pPr>
+              <w:pStyle w:val="Body"/>
+              <w:keepNext/>
+            </w:pPr>
+            <w:r>
+              <w:fldChar w:fldCharType="begin"/>
+            </w:r>
+            <w:r>
+              <w:instrText xml:space="preserve"> REF _Ref316592245 \r \h </w:instrText>
+            </w:r>
+            <w:r>
+              <w:fldChar w:fldCharType="separate"/>
+            </w:r>
+            <w:r>
+              <w:t>[12]</w:t>
+            </w:r>
+            <w:r>
+              <w:fldChar w:fldCharType="end"/>
+            </w:r>
+          </w:p>
+        </w:tc>
+      </w:tr>
+      <w:tr>
+        <w:tc>
+          <w:tcPr>
+            <w:tcW w:w="1031" w:type="dxa"/>
+          </w:tcPr>
+          <w:p>
+            <w:pPr>
+              <w:pStyle w:val="Body"/>
+              <w:keepNext/>
+              <w:jc w:val="center"/>
+            </w:pPr>
+            <w:r>
+              <w:t>Multiple</w:t>
+            </w:r>
+          </w:p>
+        </w:tc>
+        <w:tc>
+          <w:tcPr>
+            <w:tcW w:w="1203" w:type="dxa"/>
+          </w:tcPr>
+          <w:p>
+            <w:pPr>
+              <w:pStyle w:val="Body"/>
+              <w:keepNext/>
+              <w:jc w:val="center"/>
+            </w:pPr>
+            <w:r>
+              <w:t>Well-mixed</w:t>
+            </w:r>
+          </w:p>
+        </w:tc>
+        <w:tc>
+          <w:tcPr>
+            <w:tcW w:w="1279" w:type="dxa"/>
+          </w:tcPr>
+          <w:p>
+            <w:pPr>
+              <w:pStyle w:val="Body"/>
+              <w:keepNext/>
+              <w:jc w:val="center"/>
+            </w:pPr>
+            <w:r>
+              <w:t>TBD</w:t>
+            </w:r>
+          </w:p>
+        </w:tc>
+        <w:tc>
+          <w:tcPr>
+            <w:tcW w:w="1363" w:type="dxa"/>
+          </w:tcPr>
+          <w:p>
+            <w:pPr>
+              <w:pStyle w:val="Body"/>
+              <w:keepNext/>
+              <w:jc w:val="center"/>
+            </w:pPr>
+            <w:r>
+              <w:t>Fixed</w:t>
+            </w:r>
+          </w:p>
+        </w:tc>
+        <w:tc>
+          <w:tcPr>
+            <w:tcW w:w="1367" w:type="dxa"/>
+          </w:tcPr>
+          <w:p>
+            <w:pPr>
+              <w:pStyle w:val="Body"/>
+              <w:keepNext/>
+              <w:jc w:val="center"/>
+            </w:pPr>
+            <w:r>
+              <w:t>Individual-based</w:t>
+            </w:r>
+          </w:p>
+        </w:tc>
+        <w:tc>
+          <w:tcPr>
+            <w:tcW w:w="1262" w:type="dxa"/>
+          </w:tcPr>
+          <w:p>
+            <w:pPr>
+              <w:pStyle w:val="Body"/>
+              <w:keepNext/>
+              <w:jc w:val="center"/>
+            </w:pPr>
+            <w:r>
+              <w:t>Yes</w:t>
+            </w:r>
+          </w:p>
+        </w:tc>
+        <w:tc>
+          <w:tcPr>
+            <w:tcW w:w="1351" w:type="dxa"/>
+          </w:tcPr>
+          <w:p>
+            <w:pPr>
+              <w:pStyle w:val="Body"/>
+              <w:keepNext/>
+            </w:pPr>
+            <w:r>
+              <w:fldChar w:fldCharType="begin"/>
+            </w:r>
+            <w:r>
+              <w:instrText xml:space="preserve"> REF _Ref315669884 \r \h </w:instrText>
+            </w:r>
+            <w:r>
+              <w:fldChar w:fldCharType="separate"/>
+            </w:r>
+            <w:r>
+              <w:t>[8]</w:t>
+            </w:r>
+            <w:r>
+              <w:fldChar w:fldCharType="end"/>
+            </w:r>
+            <w:r>
+              <w:fldChar w:fldCharType="begin"/>
+            </w:r>
+            <w:r>
+              <w:instrText xml:space="preserve"> REF _Ref314659379 \r \h </w:instrText>
+            </w:r>
+            <w:r>
+              <w:fldChar w:fldCharType="separate"/>
+            </w:r>
+            <w:r>
+              <w:t>[13]</w:t>
+            </w:r>
+            <w:r>
+              <w:fldChar w:fldCharType="end"/>
+            </w:r>
+          </w:p>
+        </w:tc>
+      </w:tr>
+      <w:tr>
+        <w:tc>
+          <w:tcPr>
+            <w:tcW w:w="1031" w:type="dxa"/>
+          </w:tcPr>
+          <w:p>
+            <w:pPr>
+              <w:pStyle w:val="Body"/>
+              <w:keepNext/>
+              <w:jc w:val="center"/>
+            </w:pPr>
+            <w:r>
+              <w:t>Multiple</w:t>
+            </w:r>
+          </w:p>
+        </w:tc>
+        <w:tc>
+          <w:tcPr>
+            <w:tcW w:w="1203" w:type="dxa"/>
+          </w:tcPr>
+          <w:p>
+            <w:pPr>
+              <w:pStyle w:val="Body"/>
+              <w:keepNext/>
+              <w:jc w:val="center"/>
+            </w:pPr>
+            <w:r>
+              <w:t>Well-mixed</w:t>
+            </w:r>
+          </w:p>
+        </w:tc>
+        <w:tc>
+          <w:tcPr>
+            <w:tcW w:w="1279" w:type="dxa"/>
+          </w:tcPr>
+          <w:p>
+            <w:pPr>
+              <w:pStyle w:val="Body"/>
+              <w:keepNext/>
+              <w:jc w:val="center"/>
+            </w:pPr>
+            <w:r>
+              <w:t>TBD</w:t>
+            </w:r>
+          </w:p>
+        </w:tc>
+        <w:tc>
+          <w:tcPr>
+            <w:tcW w:w="1363" w:type="dxa"/>
+          </w:tcPr>
+          <w:p>
+            <w:pPr>
+              <w:pStyle w:val="Body"/>
+              <w:keepNext/>
+              <w:jc w:val="center"/>
+            </w:pPr>
+            <w:r>
+              <w:t>Fixed</w:t>
+            </w:r>
+          </w:p>
+        </w:tc>
+        <w:tc>
+          <w:tcPr>
+            <w:tcW w:w="1367" w:type="dxa"/>
+          </w:tcPr>
+          <w:p>
+            <w:pPr>
+              <w:pStyle w:val="Body"/>
+              <w:keepNext/>
+              <w:jc w:val="center"/>
+            </w:pPr>
+            <w:r>
+              <w:t>Strategy-based</w:t>
+            </w:r>
+          </w:p>
+        </w:tc>
+        <w:tc>
+          <w:tcPr>
+            <w:tcW w:w="1262" w:type="dxa"/>
+          </w:tcPr>
+          <w:p>
+            <w:pPr>
+              <w:pStyle w:val="Body"/>
+              <w:keepNext/>
+              <w:jc w:val="center"/>
+            </w:pPr>
+            <w:r>
+              <w:t>No</w:t>
+            </w:r>
+          </w:p>
+        </w:tc>
+        <w:tc>
+          <w:tcPr>
+            <w:tcW w:w="1351" w:type="dxa"/>
+          </w:tcPr>
+          <w:p>
+            <w:pPr>
+              <w:pStyle w:val="Body"/>
+              <w:keepNext/>
+            </w:pPr>
+            <w:r>
+              <w:fldChar w:fldCharType="begin"/>
+            </w:r>
+            <w:r>
+              <w:instrText xml:space="preserve"> REF _Ref315845100 \r \h </w:instrText>
+            </w:r>
+            <w:r>
+              <w:fldChar w:fldCharType="separate"/>
+            </w:r>
+            <w:r>
+              <w:t>[6]</w:t>
+            </w:r>
+            <w:r>
+              <w:fldChar w:fldCharType="end"/>
+            </w:r>
+          </w:p>
+        </w:tc>
+      </w:tr>
+      <w:tr>
+        <w:tc>
+          <w:tcPr>
+            <w:tcW w:w="1031" w:type="dxa"/>
+          </w:tcPr>
+          <w:p>
+            <w:pPr>
+              <w:pStyle w:val="Body"/>
+              <w:keepNext/>
+              <w:jc w:val="center"/>
+            </w:pPr>
+            <w:r>
+              <w:t>Multiple</w:t>
+            </w:r>
+          </w:p>
+        </w:tc>
+        <w:tc>
+          <w:tcPr>
+            <w:tcW w:w="1203" w:type="dxa"/>
+          </w:tcPr>
+          <w:p>
+            <w:pPr>
+              <w:pStyle w:val="Body"/>
+              <w:keepNext/>
+              <w:jc w:val="center"/>
+            </w:pPr>
+            <w:r>
+              <w:t>Well-mixed</w:t>
+            </w:r>
+          </w:p>
+        </w:tc>
+        <w:tc>
+          <w:tcPr>
+            <w:tcW w:w="1279" w:type="dxa"/>
+          </w:tcPr>
+          <w:p>
+            <w:pPr>
+              <w:pStyle w:val="Body"/>
+              <w:keepNext/>
+              <w:jc w:val="center"/>
+            </w:pPr>
+            <w:r>
+              <w:t>TBD</w:t>
+            </w:r>
+          </w:p>
+        </w:tc>
+        <w:tc>
+          <w:tcPr>
+            <w:tcW w:w="1363" w:type="dxa"/>
+          </w:tcPr>
+          <w:p>
+            <w:pPr>
+              <w:pStyle w:val="Body"/>
+              <w:keepNext/>
+              <w:jc w:val="center"/>
+            </w:pPr>
+            <w:r>
+              <w:t>Fixed</w:t>
+            </w:r>
+          </w:p>
+        </w:tc>
+        <w:tc>
+          <w:tcPr>
+            <w:tcW w:w="1367" w:type="dxa"/>
+          </w:tcPr>
+          <w:p>
+            <w:pPr>
+              <w:pStyle w:val="Body"/>
+              <w:keepNext/>
+              <w:jc w:val="center"/>
+            </w:pPr>
+            <w:r>
+              <w:t>Strategy-based</w:t>
+            </w:r>
+          </w:p>
+        </w:tc>
+        <w:tc>
+          <w:tcPr>
+            <w:tcW w:w="1262" w:type="dxa"/>
+          </w:tcPr>
+          <w:p>
+            <w:pPr>
+              <w:pStyle w:val="Body"/>
+              <w:keepNext/>
+              <w:jc w:val="center"/>
+            </w:pPr>
+            <w:r>
+              <w:t>Yes</w:t>
+            </w:r>
+          </w:p>
+        </w:tc>
+        <w:tc>
+          <w:tcPr>
+            <w:tcW w:w="1351" w:type="dxa"/>
+          </w:tcPr>
+          <w:p>
+            <w:pPr>
+              <w:pStyle w:val="Body"/>
+              <w:keepNext/>
+            </w:pPr>
+            <w:r>
+              <w:fldChar w:fldCharType="begin"/>
+            </w:r>
+            <w:r>
+              <w:instrText xml:space="preserve"> REF _Ref315845100 \r \h </w:instrText>
+            </w:r>
+            <w:r>
+              <w:fldChar w:fldCharType="separate"/>
+            </w:r>
+            <w:r>
+              <w:t>[6]</w:t>
+            </w:r>
+            <w:r>
+              <w:fldChar w:fldCharType="end"/>
+            </w:r>
+          </w:p>
+        </w:tc>
+      </w:tr>
+      <w:tr>
+        <w:tc>
+          <w:tcPr>
+            <w:tcW w:w="1031" w:type="dxa"/>
+          </w:tcPr>
+          <w:p>
+            <w:pPr>
+              <w:pStyle w:val="Body"/>
+              <w:jc w:val="center"/>
+            </w:pPr>
+            <w:r>
+              <w:t>Multiple</w:t>
+            </w:r>
+          </w:p>
+        </w:tc>
+        <w:tc>
+          <w:tcPr>
+            <w:tcW w:w="1203" w:type="dxa"/>
+          </w:tcPr>
+          <w:p>
+            <w:pPr>
+              <w:pStyle w:val="Body"/>
+              <w:jc w:val="center"/>
+            </w:pPr>
+            <w:r>
+              <w:t>Well-mixed</w:t>
+            </w:r>
+          </w:p>
+        </w:tc>
+        <w:tc>
+          <w:tcPr>
+            <w:tcW w:w="1279" w:type="dxa"/>
+          </w:tcPr>
+          <w:p>
+            <w:pPr>
+              <w:pStyle w:val="Body"/>
+              <w:jc w:val="center"/>
+            </w:pPr>
+            <w:r>
+              <w:t>TBD</w:t>
+            </w:r>
+          </w:p>
+        </w:tc>
+        <w:tc>
+          <w:tcPr>
+            <w:tcW w:w="1363" w:type="dxa"/>
+          </w:tcPr>
+          <w:p>
+            <w:pPr>
+              <w:pStyle w:val="Body"/>
+              <w:jc w:val="center"/>
+            </w:pPr>
+            <w:r>
+              <w:t>Random</w:t>
+            </w:r>
+          </w:p>
+        </w:tc>
+        <w:tc>
+          <w:tcPr>
+            <w:tcW w:w="1367" w:type="dxa"/>
+          </w:tcPr>
+          <w:p>
+            <w:pPr>
+              <w:pStyle w:val="Body"/>
+              <w:jc w:val="center"/>
+            </w:pPr>
+            <w:r>
+              <w:t>Strategy-based</w:t>
+            </w:r>
+          </w:p>
+        </w:tc>
+        <w:tc>
+          <w:tcPr>
+            <w:tcW w:w="1262" w:type="dxa"/>
+          </w:tcPr>
+          <w:p>
+            <w:pPr>
+              <w:pStyle w:val="Body"/>
+              <w:jc w:val="center"/>
+            </w:pPr>
+            <w:r>
+              <w:t>No</w:t>
+            </w:r>
+          </w:p>
+        </w:tc>
+        <w:tc>
+          <w:tcPr>
+            <w:tcW w:w="1351" w:type="dxa"/>
+          </w:tcPr>
+          <w:p>
+            <w:pPr>
+              <w:pStyle w:val="Body"/>
+            </w:pPr>
+            <w:r>
+              <w:fldChar w:fldCharType="begin"/>
+            </w:r>
+            <w:r>
+              <w:instrText xml:space="preserve"> REF _Ref315845100 \r \h </w:instrText>
+            </w:r>
+            <w:r>
+              <w:fldChar w:fldCharType="separate"/>
+            </w:r>
+            <w:r>
+              <w:t>[6]</w:t>
             </w:r>
             <w:r>
               <w:fldChar w:fldCharType="end"/>
@@ -4183,11 +5187,6 @@
         </w:tc>
       </w:tr>
     </w:tbl>
-    <w:p>
-      <w:pPr>
-        <w:pStyle w:val="Body"/>
-      </w:pPr>
-    </w:p>
     <w:p>
       <w:pPr>
         <w:pStyle w:val="Heading2"/>
@@ -4838,10 +5837,7 @@
         </w:numPr>
       </w:pPr>
       <w:r>
-        <w:t>Direct observation model: In this model, an agent obtains knowledge of agent reputations by directly observing agent actions.</w:t>
-      </w:r>
-      <w:r>
-        <w:t xml:space="preserve">  The model is param</w:t>
+        <w:t>Direct observation model: In this model, an agent obtains knowledge of agent reputations by directly observing agent actions.  The model is param</w:t>
       </w:r>
       <w:r>
         <w:t>eterized by two probabilities.  The first parameter defines the probability that an age</w:t>
@@ -5023,6 +6019,7 @@
         <w:keepNext/>
       </w:pPr>
       <w:r>
+        <w:lastRenderedPageBreak/>
         <w:t>The</w:t>
       </w:r>
       <w:r>
@@ -5045,9 +6042,8 @@
       <w:tblGrid>
         <w:gridCol w:w="2088"/>
         <w:gridCol w:w="1350"/>
-        <w:gridCol w:w="990"/>
-        <w:gridCol w:w="2273"/>
-        <w:gridCol w:w="816"/>
+        <w:gridCol w:w="1620"/>
+        <w:gridCol w:w="1643"/>
         <w:gridCol w:w="1339"/>
       </w:tblGrid>
       <w:tr>
@@ -5059,6 +6055,7 @@
           <w:p>
             <w:pPr>
               <w:pStyle w:val="Body"/>
+              <w:keepNext/>
               <w:jc w:val="center"/>
               <w:rPr>
                 <w:b/>
@@ -5080,6 +6077,7 @@
           <w:p>
             <w:pPr>
               <w:pStyle w:val="Body"/>
+              <w:keepNext/>
               <w:jc w:val="center"/>
               <w:rPr>
                 <w:b/>
@@ -5091,62 +6089,58 @@
               </w:rPr>
               <w:t>Perception</w:t>
             </w:r>
-          </w:p>
-        </w:tc>
-        <w:tc>
-          <w:tcPr>
-            <w:tcW w:w="990" w:type="dxa"/>
-            <w:shd w:val="clear" w:color="auto" w:fill="E6E6E6"/>
-          </w:tcPr>
-          <w:p>
-            <w:pPr>
-              <w:pStyle w:val="Body"/>
-              <w:jc w:val="center"/>
+            <w:r>
               <w:rPr>
                 <w:b/>
               </w:rPr>
-            </w:pPr>
-            <w:r>
+              <w:t xml:space="preserve"> Error</w:t>
+            </w:r>
+            <w:bookmarkStart w:id="0" w:name="_GoBack"/>
+            <w:bookmarkEnd w:id="0"/>
+          </w:p>
+        </w:tc>
+        <w:tc>
+          <w:tcPr>
+            <w:tcW w:w="1620" w:type="dxa"/>
+            <w:shd w:val="clear" w:color="auto" w:fill="E6E6E6"/>
+          </w:tcPr>
+          <w:p>
+            <w:pPr>
+              <w:pStyle w:val="Body"/>
+              <w:keepNext/>
+              <w:jc w:val="center"/>
               <w:rPr>
                 <w:b/>
               </w:rPr>
-              <w:t>Assignment</w:t>
-            </w:r>
-          </w:p>
-        </w:tc>
-        <w:tc>
-          <w:tcPr>
-            <w:tcW w:w="2273" w:type="dxa"/>
-            <w:shd w:val="clear" w:color="auto" w:fill="E6E6E6"/>
-          </w:tcPr>
-          <w:p>
-            <w:pPr>
-              <w:pStyle w:val="Body"/>
-              <w:jc w:val="center"/>
+            </w:pPr>
+            <w:r>
               <w:rPr>
                 <w:b/>
               </w:rPr>
-            </w:pPr>
-            <w:r>
+              <w:t>P(Observes)</w:t>
+            </w:r>
+          </w:p>
+        </w:tc>
+        <w:tc>
+          <w:tcPr>
+            <w:tcW w:w="1643" w:type="dxa"/>
+            <w:shd w:val="clear" w:color="auto" w:fill="E6E6E6"/>
+          </w:tcPr>
+          <w:p>
+            <w:pPr>
+              <w:pStyle w:val="Body"/>
+              <w:keepNext/>
+              <w:jc w:val="center"/>
               <w:rPr>
                 <w:b/>
               </w:rPr>
-              <w:t>Prior Probability of Good</w:t>
-            </w:r>
-          </w:p>
-        </w:tc>
-        <w:tc>
-          <w:tcPr>
-            <w:tcW w:w="816" w:type="dxa"/>
-            <w:shd w:val="clear" w:color="auto" w:fill="E6E6E6"/>
-          </w:tcPr>
-          <w:p>
-            <w:pPr>
-              <w:pStyle w:val="Body"/>
+            </w:pPr>
+            <w:r>
               <w:rPr>
                 <w:b/>
               </w:rPr>
-            </w:pPr>
+              <w:t>P(Good)</w:t>
+            </w:r>
           </w:p>
         </w:tc>
         <w:tc>
@@ -5157,6 +6151,7 @@
           <w:p>
             <w:pPr>
               <w:pStyle w:val="Body"/>
+              <w:keepNext/>
               <w:rPr>
                 <w:b/>
               </w:rPr>
@@ -5178,10 +6173,11 @@
           <w:p>
             <w:pPr>
               <w:pStyle w:val="Body"/>
-              <w:jc w:val="center"/>
-            </w:pPr>
-            <w:r>
-              <w:t>Omniscient</w:t>
+              <w:keepNext/>
+              <w:jc w:val="center"/>
+            </w:pPr>
+            <w:r>
+              <w:t>Direct</w:t>
             </w:r>
           </w:p>
         </w:tc>
@@ -5192,34 +6188,37 @@
           <w:p>
             <w:pPr>
               <w:pStyle w:val="Body"/>
-              <w:jc w:val="center"/>
-            </w:pPr>
-            <w:r>
-              <w:t>0</w:t>
-            </w:r>
-          </w:p>
-        </w:tc>
-        <w:tc>
-          <w:tcPr>
-            <w:tcW w:w="990" w:type="dxa"/>
-          </w:tcPr>
-          <w:p>
-            <w:pPr>
-              <w:pStyle w:val="Body"/>
-              <w:jc w:val="center"/>
-            </w:pPr>
-            <w:r>
-              <w:t>0</w:t>
-            </w:r>
-          </w:p>
-        </w:tc>
-        <w:tc>
-          <w:tcPr>
-            <w:tcW w:w="2273" w:type="dxa"/>
-          </w:tcPr>
-          <w:p>
-            <w:pPr>
-              <w:pStyle w:val="Body"/>
+              <w:keepNext/>
+              <w:jc w:val="center"/>
+            </w:pPr>
+            <w:r>
+              <w:t>No</w:t>
+            </w:r>
+          </w:p>
+        </w:tc>
+        <w:tc>
+          <w:tcPr>
+            <w:tcW w:w="1620" w:type="dxa"/>
+          </w:tcPr>
+          <w:p>
+            <w:pPr>
+              <w:pStyle w:val="Body"/>
+              <w:keepNext/>
+              <w:jc w:val="center"/>
+            </w:pPr>
+            <w:r>
+              <w:t>&lt;1</w:t>
+            </w:r>
+          </w:p>
+        </w:tc>
+        <w:tc>
+          <w:tcPr>
+            <w:tcW w:w="1643" w:type="dxa"/>
+          </w:tcPr>
+          <w:p>
+            <w:pPr>
+              <w:pStyle w:val="Body"/>
+              <w:keepNext/>
               <w:jc w:val="center"/>
             </w:pPr>
             <w:r>
@@ -5229,21 +6228,12 @@
         </w:tc>
         <w:tc>
           <w:tcPr>
-            <w:tcW w:w="816" w:type="dxa"/>
-          </w:tcPr>
-          <w:p>
-            <w:pPr>
-              <w:pStyle w:val="Body"/>
-            </w:pPr>
-          </w:p>
-        </w:tc>
-        <w:tc>
-          <w:tcPr>
             <w:tcW w:w="1339" w:type="dxa"/>
           </w:tcPr>
           <w:p>
             <w:pPr>
               <w:pStyle w:val="Body"/>
+              <w:keepNext/>
             </w:pPr>
             <w:r>
               <w:fldChar w:fldCharType="begin"/>
@@ -5271,23 +6261,11 @@
           <w:p>
             <w:pPr>
               <w:pStyle w:val="Body"/>
-              <w:jc w:val="center"/>
-            </w:pPr>
-            <w:r>
-              <w:t>Limited</w:t>
-            </w:r>
-          </w:p>
-          <w:p>
-            <w:pPr>
-              <w:pStyle w:val="Body"/>
-              <w:jc w:val="center"/>
-            </w:pPr>
-            <w:r>
-              <w:t xml:space="preserve">(observes </w:t>
-            </w:r>
-            <w:r>
-              <w:lastRenderedPageBreak/>
-              <w:t>interaction with probability)</w:t>
+              <w:keepNext/>
+              <w:jc w:val="center"/>
+            </w:pPr>
+            <w:r>
+              <w:t>Direct</w:t>
             </w:r>
           </w:p>
         </w:tc>
@@ -5298,35 +6276,22 @@
           <w:p>
             <w:pPr>
               <w:pStyle w:val="Body"/>
-              <w:jc w:val="center"/>
-            </w:pPr>
-            <w:r>
-              <w:lastRenderedPageBreak/>
-              <w:t>0</w:t>
-            </w:r>
-          </w:p>
-        </w:tc>
-        <w:tc>
-          <w:tcPr>
-            <w:tcW w:w="990" w:type="dxa"/>
-          </w:tcPr>
-          <w:p>
-            <w:pPr>
-              <w:pStyle w:val="Body"/>
-              <w:jc w:val="center"/>
-            </w:pPr>
-            <w:r>
-              <w:t>0</w:t>
-            </w:r>
-          </w:p>
-        </w:tc>
-        <w:tc>
-          <w:tcPr>
-            <w:tcW w:w="2273" w:type="dxa"/>
-          </w:tcPr>
-          <w:p>
-            <w:pPr>
-              <w:pStyle w:val="Body"/>
+              <w:keepNext/>
+              <w:jc w:val="center"/>
+            </w:pPr>
+            <w:r>
+              <w:t>No</w:t>
+            </w:r>
+          </w:p>
+        </w:tc>
+        <w:tc>
+          <w:tcPr>
+            <w:tcW w:w="1620" w:type="dxa"/>
+          </w:tcPr>
+          <w:p>
+            <w:pPr>
+              <w:pStyle w:val="Body"/>
+              <w:keepNext/>
               <w:jc w:val="center"/>
             </w:pPr>
             <w:r>
@@ -5336,12 +6301,17 @@
         </w:tc>
         <w:tc>
           <w:tcPr>
-            <w:tcW w:w="816" w:type="dxa"/>
-          </w:tcPr>
-          <w:p>
-            <w:pPr>
-              <w:pStyle w:val="Body"/>
-            </w:pPr>
+            <w:tcW w:w="1643" w:type="dxa"/>
+          </w:tcPr>
+          <w:p>
+            <w:pPr>
+              <w:pStyle w:val="Body"/>
+              <w:keepNext/>
+              <w:jc w:val="center"/>
+            </w:pPr>
+            <w:r>
+              <w:t>1</w:t>
+            </w:r>
           </w:p>
         </w:tc>
         <w:tc>
@@ -5351,18 +6321,34 @@
           <w:p>
             <w:pPr>
               <w:pStyle w:val="Body"/>
+              <w:keepNext/>
             </w:pPr>
             <w:r>
               <w:fldChar w:fldCharType="begin"/>
             </w:r>
             <w:r>
-              <w:instrText xml:space="preserve"> REF _Ref315984237 \r \h </w:instrText>
+              <w:instrText xml:space="preserve"> REF _Ref315845100 \r \h </w:instrText>
             </w:r>
             <w:r>
               <w:fldChar w:fldCharType="separate"/>
             </w:r>
             <w:r>
-              <w:t>[3]</w:t>
+              <w:t>[6]</w:t>
+            </w:r>
+            <w:r>
+              <w:fldChar w:fldCharType="end"/>
+            </w:r>
+            <w:r>
+              <w:fldChar w:fldCharType="begin"/>
+            </w:r>
+            <w:r>
+              <w:instrText xml:space="preserve"> REF _Ref315669884 \r \h </w:instrText>
+            </w:r>
+            <w:r>
+              <w:fldChar w:fldCharType="separate"/>
+            </w:r>
+            <w:r>
+              <w:t>[8]</w:t>
             </w:r>
             <w:r>
               <w:fldChar w:fldCharType="end"/>
@@ -5378,11 +6364,11 @@
           <w:p>
             <w:pPr>
               <w:pStyle w:val="Body"/>
-              <w:jc w:val="center"/>
-            </w:pPr>
-            <w:r>
-              <w:lastRenderedPageBreak/>
-              <w:t>Limited (knows rep with probability q)</w:t>
+              <w:keepNext/>
+              <w:jc w:val="center"/>
+            </w:pPr>
+            <w:r>
+              <w:t>Direct</w:t>
             </w:r>
           </w:p>
         </w:tc>
@@ -5393,49 +6379,42 @@
           <w:p>
             <w:pPr>
               <w:pStyle w:val="Body"/>
-              <w:jc w:val="center"/>
-            </w:pPr>
-            <w:r>
-              <w:t>0</w:t>
-            </w:r>
-          </w:p>
-        </w:tc>
-        <w:tc>
-          <w:tcPr>
-            <w:tcW w:w="990" w:type="dxa"/>
-          </w:tcPr>
-          <w:p>
-            <w:pPr>
-              <w:pStyle w:val="Body"/>
-              <w:jc w:val="center"/>
-            </w:pPr>
-            <w:r>
-              <w:t>0</w:t>
-            </w:r>
-          </w:p>
-        </w:tc>
-        <w:tc>
-          <w:tcPr>
-            <w:tcW w:w="2273" w:type="dxa"/>
-          </w:tcPr>
-          <w:p>
-            <w:pPr>
-              <w:pStyle w:val="Body"/>
-              <w:jc w:val="center"/>
-            </w:pPr>
-            <w:r>
-              <w:t>Probability p</w:t>
-            </w:r>
-          </w:p>
-        </w:tc>
-        <w:tc>
-          <w:tcPr>
-            <w:tcW w:w="816" w:type="dxa"/>
-          </w:tcPr>
-          <w:p>
-            <w:pPr>
-              <w:pStyle w:val="Body"/>
-            </w:pPr>
+              <w:keepNext/>
+              <w:jc w:val="center"/>
+            </w:pPr>
+            <w:r>
+              <w:t>Yes</w:t>
+            </w:r>
+          </w:p>
+        </w:tc>
+        <w:tc>
+          <w:tcPr>
+            <w:tcW w:w="1620" w:type="dxa"/>
+          </w:tcPr>
+          <w:p>
+            <w:pPr>
+              <w:pStyle w:val="Body"/>
+              <w:keepNext/>
+              <w:jc w:val="center"/>
+            </w:pPr>
+            <w:r>
+              <w:t>&lt;1</w:t>
+            </w:r>
+          </w:p>
+        </w:tc>
+        <w:tc>
+          <w:tcPr>
+            <w:tcW w:w="1643" w:type="dxa"/>
+          </w:tcPr>
+          <w:p>
+            <w:pPr>
+              <w:pStyle w:val="Body"/>
+              <w:keepNext/>
+              <w:jc w:val="center"/>
+            </w:pPr>
+            <w:r>
+              <w:t>1</w:t>
+            </w:r>
           </w:p>
         </w:tc>
         <w:tc>
@@ -5445,11 +6424,492 @@
           <w:p>
             <w:pPr>
               <w:pStyle w:val="Body"/>
+              <w:keepNext/>
             </w:pPr>
             <w:r>
               <w:fldChar w:fldCharType="begin"/>
             </w:r>
             <w:r>
+              <w:instrText xml:space="preserve"> REF _Ref315669884 \r \h </w:instrText>
+            </w:r>
+            <w:r>
+              <w:fldChar w:fldCharType="separate"/>
+            </w:r>
+            <w:r>
+              <w:t>[8]</w:t>
+            </w:r>
+            <w:r>
+              <w:fldChar w:fldCharType="end"/>
+            </w:r>
+          </w:p>
+        </w:tc>
+      </w:tr>
+      <w:tr>
+        <w:tc>
+          <w:tcPr>
+            <w:tcW w:w="2088" w:type="dxa"/>
+          </w:tcPr>
+          <w:p>
+            <w:pPr>
+              <w:pStyle w:val="Body"/>
+              <w:keepNext/>
+              <w:jc w:val="center"/>
+            </w:pPr>
+            <w:r>
+              <w:t>Indirect</w:t>
+            </w:r>
+          </w:p>
+        </w:tc>
+        <w:tc>
+          <w:tcPr>
+            <w:tcW w:w="1350" w:type="dxa"/>
+          </w:tcPr>
+          <w:p>
+            <w:pPr>
+              <w:pStyle w:val="Body"/>
+              <w:keepNext/>
+              <w:jc w:val="center"/>
+            </w:pPr>
+            <w:r>
+              <w:t>No</w:t>
+            </w:r>
+          </w:p>
+        </w:tc>
+        <w:tc>
+          <w:tcPr>
+            <w:tcW w:w="1620" w:type="dxa"/>
+          </w:tcPr>
+          <w:p>
+            <w:pPr>
+              <w:pStyle w:val="Body"/>
+              <w:keepNext/>
+              <w:jc w:val="center"/>
+            </w:pPr>
+            <w:r>
+              <w:t>N/A</w:t>
+            </w:r>
+          </w:p>
+        </w:tc>
+        <w:tc>
+          <w:tcPr>
+            <w:tcW w:w="1643" w:type="dxa"/>
+          </w:tcPr>
+          <w:p>
+            <w:pPr>
+              <w:pStyle w:val="Body"/>
+              <w:keepNext/>
+              <w:jc w:val="center"/>
+            </w:pPr>
+            <w:r>
+              <w:t>&lt;1</w:t>
+            </w:r>
+          </w:p>
+        </w:tc>
+        <w:tc>
+          <w:tcPr>
+            <w:tcW w:w="1339" w:type="dxa"/>
+          </w:tcPr>
+          <w:p>
+            <w:pPr>
+              <w:pStyle w:val="Body"/>
+              <w:keepNext/>
+            </w:pPr>
+            <w:r>
+              <w:fldChar w:fldCharType="begin"/>
+            </w:r>
+            <w:r>
+              <w:instrText xml:space="preserve"> REF _Ref316591572 \r \h </w:instrText>
+            </w:r>
+            <w:r>
+              <w:fldChar w:fldCharType="separate"/>
+            </w:r>
+            <w:r>
+              <w:t>[4]</w:t>
+            </w:r>
+            <w:r>
+              <w:fldChar w:fldCharType="end"/>
+            </w:r>
+          </w:p>
+        </w:tc>
+      </w:tr>
+      <w:tr>
+        <w:tc>
+          <w:tcPr>
+            <w:tcW w:w="2088" w:type="dxa"/>
+          </w:tcPr>
+          <w:p>
+            <w:pPr>
+              <w:pStyle w:val="Body"/>
+              <w:keepNext/>
+              <w:jc w:val="center"/>
+            </w:pPr>
+            <w:r>
+              <w:t>Indirect</w:t>
+            </w:r>
+          </w:p>
+        </w:tc>
+        <w:tc>
+          <w:tcPr>
+            <w:tcW w:w="1350" w:type="dxa"/>
+          </w:tcPr>
+          <w:p>
+            <w:pPr>
+              <w:pStyle w:val="Body"/>
+              <w:keepNext/>
+              <w:jc w:val="center"/>
+            </w:pPr>
+            <w:r>
+              <w:t>Yes</w:t>
+            </w:r>
+          </w:p>
+        </w:tc>
+        <w:tc>
+          <w:tcPr>
+            <w:tcW w:w="1620" w:type="dxa"/>
+          </w:tcPr>
+          <w:p>
+            <w:pPr>
+              <w:pStyle w:val="Body"/>
+              <w:keepNext/>
+              <w:jc w:val="center"/>
+            </w:pPr>
+            <w:r>
+              <w:t>N/A</w:t>
+            </w:r>
+          </w:p>
+        </w:tc>
+        <w:tc>
+          <w:tcPr>
+            <w:tcW w:w="1643" w:type="dxa"/>
+          </w:tcPr>
+          <w:p>
+            <w:pPr>
+              <w:pStyle w:val="Body"/>
+              <w:keepNext/>
+              <w:jc w:val="center"/>
+            </w:pPr>
+            <w:r>
+              <w:t>?</w:t>
+            </w:r>
+          </w:p>
+        </w:tc>
+        <w:tc>
+          <w:tcPr>
+            <w:tcW w:w="1339" w:type="dxa"/>
+          </w:tcPr>
+          <w:p>
+            <w:pPr>
+              <w:pStyle w:val="Body"/>
+              <w:keepNext/>
+            </w:pPr>
+            <w:r>
+              <w:fldChar w:fldCharType="begin"/>
+            </w:r>
+            <w:r>
+              <w:instrText xml:space="preserve"> REF _Ref311294728 \r \h </w:instrText>
+            </w:r>
+            <w:r>
+              <w:fldChar w:fldCharType="separate"/>
+            </w:r>
+            <w:r>
+              <w:t>[10]</w:t>
+            </w:r>
+            <w:r>
+              <w:fldChar w:fldCharType="end"/>
+            </w:r>
+            <w:r>
+              <w:fldChar w:fldCharType="begin"/>
+            </w:r>
+            <w:r>
+              <w:instrText xml:space="preserve"> REF _Ref316587568 \r \h </w:instrText>
+            </w:r>
+            <w:r>
+              <w:fldChar w:fldCharType="separate"/>
+            </w:r>
+            <w:r>
+              <w:t>[11]</w:t>
+            </w:r>
+            <w:r>
+              <w:fldChar w:fldCharType="end"/>
+            </w:r>
+          </w:p>
+        </w:tc>
+      </w:tr>
+      <w:tr>
+        <w:tc>
+          <w:tcPr>
+            <w:tcW w:w="2088" w:type="dxa"/>
+          </w:tcPr>
+          <w:p>
+            <w:pPr>
+              <w:pStyle w:val="Body"/>
+              <w:keepNext/>
+              <w:jc w:val="center"/>
+            </w:pPr>
+            <w:r>
+              <w:t>Indirect</w:t>
+            </w:r>
+          </w:p>
+        </w:tc>
+        <w:tc>
+          <w:tcPr>
+            <w:tcW w:w="1350" w:type="dxa"/>
+          </w:tcPr>
+          <w:p>
+            <w:pPr>
+              <w:pStyle w:val="Body"/>
+              <w:keepNext/>
+              <w:jc w:val="center"/>
+            </w:pPr>
+            <w:r>
+              <w:t>Yes</w:t>
+            </w:r>
+          </w:p>
+        </w:tc>
+        <w:tc>
+          <w:tcPr>
+            <w:tcW w:w="1620" w:type="dxa"/>
+          </w:tcPr>
+          <w:p>
+            <w:pPr>
+              <w:pStyle w:val="Body"/>
+              <w:keepNext/>
+              <w:jc w:val="center"/>
+            </w:pPr>
+            <w:r>
+              <w:t>N/A</w:t>
+            </w:r>
+          </w:p>
+        </w:tc>
+        <w:tc>
+          <w:tcPr>
+            <w:tcW w:w="1643" w:type="dxa"/>
+          </w:tcPr>
+          <w:p>
+            <w:pPr>
+              <w:pStyle w:val="Body"/>
+              <w:keepNext/>
+              <w:jc w:val="center"/>
+            </w:pPr>
+            <w:r>
+              <w:t>1</w:t>
+            </w:r>
+          </w:p>
+        </w:tc>
+        <w:tc>
+          <w:tcPr>
+            <w:tcW w:w="1339" w:type="dxa"/>
+          </w:tcPr>
+          <w:p>
+            <w:pPr>
+              <w:pStyle w:val="Body"/>
+              <w:keepNext/>
+            </w:pPr>
+            <w:r>
+              <w:fldChar w:fldCharType="begin"/>
+            </w:r>
+            <w:r>
+              <w:instrText xml:space="preserve"> REF _Ref316592245 \r \h </w:instrText>
+            </w:r>
+            <w:r>
+              <w:fldChar w:fldCharType="separate"/>
+            </w:r>
+            <w:r>
+              <w:t>[12]</w:t>
+            </w:r>
+            <w:r>
+              <w:fldChar w:fldCharType="end"/>
+            </w:r>
+            <w:r>
+              <w:fldChar w:fldCharType="begin"/>
+            </w:r>
+            <w:r>
+              <w:instrText xml:space="preserve"> REF _Ref314659379 \r \h </w:instrText>
+            </w:r>
+            <w:r>
+              <w:fldChar w:fldCharType="separate"/>
+            </w:r>
+            <w:r>
+              <w:t>[13]</w:t>
+            </w:r>
+            <w:r>
+              <w:fldChar w:fldCharType="end"/>
+            </w:r>
+          </w:p>
+        </w:tc>
+      </w:tr>
+      <w:tr>
+        <w:tc>
+          <w:tcPr>
+            <w:tcW w:w="2088" w:type="dxa"/>
+          </w:tcPr>
+          <w:p>
+            <w:pPr>
+              <w:pStyle w:val="Body"/>
+              <w:keepNext/>
+              <w:jc w:val="center"/>
+            </w:pPr>
+            <w:r>
+              <w:t>Intermittent</w:t>
+            </w:r>
+          </w:p>
+        </w:tc>
+        <w:tc>
+          <w:tcPr>
+            <w:tcW w:w="1350" w:type="dxa"/>
+          </w:tcPr>
+          <w:p>
+            <w:pPr>
+              <w:pStyle w:val="Body"/>
+              <w:keepNext/>
+              <w:jc w:val="center"/>
+            </w:pPr>
+            <w:r>
+              <w:t>N/A</w:t>
+            </w:r>
+          </w:p>
+        </w:tc>
+        <w:tc>
+          <w:tcPr>
+            <w:tcW w:w="1620" w:type="dxa"/>
+          </w:tcPr>
+          <w:p>
+            <w:pPr>
+              <w:pStyle w:val="Body"/>
+              <w:keepNext/>
+              <w:jc w:val="center"/>
+            </w:pPr>
+            <w:r>
+              <w:t>N/A</w:t>
+            </w:r>
+          </w:p>
+        </w:tc>
+        <w:tc>
+          <w:tcPr>
+            <w:tcW w:w="1643" w:type="dxa"/>
+          </w:tcPr>
+          <w:p>
+            <w:pPr>
+              <w:pStyle w:val="Body"/>
+              <w:keepNext/>
+              <w:jc w:val="center"/>
+            </w:pPr>
+            <w:r>
+              <w:t>1</w:t>
+            </w:r>
+          </w:p>
+        </w:tc>
+        <w:tc>
+          <w:tcPr>
+            <w:tcW w:w="1339" w:type="dxa"/>
+          </w:tcPr>
+          <w:p>
+            <w:pPr>
+              <w:pStyle w:val="Body"/>
+              <w:keepNext/>
+            </w:pPr>
+            <w:r>
+              <w:fldChar w:fldCharType="begin"/>
+            </w:r>
+            <w:r>
+              <w:instrText xml:space="preserve"> REF _Ref316591572 \r \h </w:instrText>
+            </w:r>
+            <w:r>
+              <w:fldChar w:fldCharType="separate"/>
+            </w:r>
+            <w:r>
+              <w:t>[4]</w:t>
+            </w:r>
+            <w:r>
+              <w:fldChar w:fldCharType="end"/>
+            </w:r>
+            <w:r>
+              <w:fldChar w:fldCharType="begin"/>
+            </w:r>
+            <w:r>
+              <w:instrText xml:space="preserve"> REF _Ref315669731 \r \h </w:instrText>
+            </w:r>
+            <w:r>
+              <w:fldChar w:fldCharType="separate"/>
+            </w:r>
+            <w:r>
+              <w:t>[7]</w:t>
+            </w:r>
+            <w:r>
+              <w:fldChar w:fldCharType="end"/>
+            </w:r>
+          </w:p>
+        </w:tc>
+      </w:tr>
+      <w:tr>
+        <w:tc>
+          <w:tcPr>
+            <w:tcW w:w="2088" w:type="dxa"/>
+          </w:tcPr>
+          <w:p>
+            <w:pPr>
+              <w:pStyle w:val="Body"/>
+              <w:jc w:val="center"/>
+            </w:pPr>
+            <w:r>
+              <w:t>Intermittent</w:t>
+            </w:r>
+          </w:p>
+        </w:tc>
+        <w:tc>
+          <w:tcPr>
+            <w:tcW w:w="1350" w:type="dxa"/>
+          </w:tcPr>
+          <w:p>
+            <w:pPr>
+              <w:pStyle w:val="Body"/>
+              <w:jc w:val="center"/>
+            </w:pPr>
+            <w:r>
+              <w:t>N/A</w:t>
+            </w:r>
+          </w:p>
+        </w:tc>
+        <w:tc>
+          <w:tcPr>
+            <w:tcW w:w="1620" w:type="dxa"/>
+          </w:tcPr>
+          <w:p>
+            <w:pPr>
+              <w:pStyle w:val="Body"/>
+              <w:jc w:val="center"/>
+            </w:pPr>
+            <w:r>
+              <w:t>N/A</w:t>
+            </w:r>
+          </w:p>
+        </w:tc>
+        <w:tc>
+          <w:tcPr>
+            <w:tcW w:w="1643" w:type="dxa"/>
+          </w:tcPr>
+          <w:p>
+            <w:pPr>
+              <w:pStyle w:val="Body"/>
+              <w:jc w:val="center"/>
+            </w:pPr>
+            <w:r>
+              <w:t>&lt;1</w:t>
+            </w:r>
+          </w:p>
+        </w:tc>
+        <w:tc>
+          <w:tcPr>
+            <w:tcW w:w="1339" w:type="dxa"/>
+          </w:tcPr>
+          <w:p>
+            <w:pPr>
+              <w:pStyle w:val="Body"/>
+            </w:pPr>
+            <w:r>
+              <w:fldChar w:fldCharType="begin"/>
+            </w:r>
+            <w:r>
               <w:instrText xml:space="preserve"> REF _Ref315984237 \r \h </w:instrText>
             </w:r>
             <w:r>
@@ -5457,6 +6917,21 @@
             </w:r>
             <w:r>
               <w:t>[3]</w:t>
+            </w:r>
+            <w:r>
+              <w:fldChar w:fldCharType="end"/>
+            </w:r>
+            <w:r>
+              <w:fldChar w:fldCharType="begin"/>
+            </w:r>
+            <w:r>
+              <w:instrText xml:space="preserve"> REF _Ref315669731 \r \h </w:instrText>
+            </w:r>
+            <w:r>
+              <w:fldChar w:fldCharType="separate"/>
+            </w:r>
+            <w:r>
+              <w:t>[7]</w:t>
             </w:r>
             <w:r>
               <w:fldChar w:fldCharType="end"/>
@@ -5746,19 +7221,7 @@
         <w:t>Some</w:t>
       </w:r>
       <w:r>
-        <w:t xml:space="preserve"> assessment modules incorporate the </w:t>
-      </w:r>
-      <w:r>
-        <w:t>observation that it</w:t>
-      </w:r>
-      <w:r>
-        <w:t xml:space="preserve"> can be </w:t>
-      </w:r>
-      <w:r>
-        <w:t>difficult to recover a good reputation after acquiring a bad reputation.</w:t>
-      </w:r>
-      <w:r>
-        <w:t xml:space="preserve">  In this case, when the donor agent has a bad reputation, the assessment module incorporates a probability that the agent’s action is considered bad even though the assessment module </w:t>
+        <w:t xml:space="preserve"> assessment modules incorporate the observation that it can be difficult to recover a good reputation after acquiring a bad reputation.  In this case, when the donor agent has a bad reputation, the assessment module incorporates a probability that the agent’s action is considered bad even though the assessment module </w:t>
       </w:r>
       <w:r>
         <w:t>would normally consider it good.</w:t>
@@ -6038,6 +7501,7 @@
         </w:numPr>
       </w:pPr>
       <w:r>
+        <w:lastRenderedPageBreak/>
         <w:t xml:space="preserve">Strong </w:t>
       </w:r>
       <w:r>
@@ -6293,7 +7757,6 @@
         <w:pStyle w:val="Body"/>
       </w:pPr>
       <w:r>
-        <w:lastRenderedPageBreak/>
         <w:t>Some action modules incorporate the observation that agents are not always able to correctly execute the action specified by the action module.  For example, the donor may lack the resources necessary to make a donation to the recipient.</w:t>
       </w:r>
       <w:r>
@@ -6311,8 +7774,6 @@
       <w:r>
         <w:t xml:space="preserve"> There are two variations of</w:t>
       </w:r>
-      <w:bookmarkStart w:id="0" w:name="_GoBack"/>
-      <w:bookmarkEnd w:id="0"/>
       <w:r>
         <w:t xml:space="preserve"> the execution error that appear in the literature:</w:t>
       </w:r>
@@ -6822,11 +8283,7 @@
         <w:t>scoring</w:t>
       </w:r>
       <w:r>
-        <w:t xml:space="preserve"> in the literature, </w:t>
-      </w:r>
-      <w:r>
-        <w:lastRenderedPageBreak/>
-        <w:t xml:space="preserve">stipulates that </w:t>
+        <w:t xml:space="preserve"> in the literature, stipulates that </w:t>
       </w:r>
       <w:r>
         <w:t xml:space="preserve">cooperating is always </w:t>
@@ -7106,7 +8563,11 @@
         <w:t xml:space="preserve">The scoring assessment rule dictates that refusing to donate is bad regardless of the reputation of the potential donor.  However, the first donor strategy dictates that an agent should refuses to donate to a bad agent.  </w:t>
       </w:r>
       <w:r>
-        <w:t xml:space="preserve">Following this strategy is irrational since it causes </w:t>
+        <w:t xml:space="preserve">Following this strategy is irrational </w:t>
+      </w:r>
+      <w:r>
+        <w:lastRenderedPageBreak/>
+        <w:t xml:space="preserve">since it causes </w:t>
       </w:r>
       <w:r>
         <w:t xml:space="preserve">the agent itself to become bad and thus puts the agent in a situation where it will not receive donations in the future </w:t>
@@ -7174,11 +8635,7 @@
         <w:t>standing</w:t>
       </w:r>
       <w:r>
-        <w:t xml:space="preserve"> strategy.  The assessment rule used by the standing strategy discriminates between justified and unjustified defections.  Defecting against a bad agent is labeled as justified while defecting against a good agent is labeled as unjustified.  An agent is given a bad reputation if they engage in unjustified defection but otherwise labeled as good.  An agent following the standing strategy focuses on maintaining its good standing.  Therefore, the action rule used by agents </w:t>
-      </w:r>
-      <w:r>
-        <w:lastRenderedPageBreak/>
-        <w:t>following this strategy dictates that the agent should cooperate if they have a bad reputation or if the recipient has a good reputation.</w:t>
+        <w:t xml:space="preserve"> strategy.  The assessment rule used by the standing strategy discriminates between justified and unjustified defections.  Defecting against a bad agent is labeled as justified while defecting against a good agent is labeled as unjustified.  An agent is given a bad reputation if they engage in unjustified defection but otherwise labeled as good.  An agent following the standing strategy focuses on maintaining its good standing.  Therefore, the action rule used by agents following this strategy dictates that the agent should cooperate if they have a bad reputation or if the recipient has a good reputation.</w:t>
       </w:r>
     </w:p>
     <w:p>
@@ -7486,7 +8943,11 @@
         <w:t>Each agent</w:t>
       </w:r>
       <w:r>
-        <w:t xml:space="preserve"> starts with a good image and then its image is determined based on the last action it has taken</w:t>
+        <w:t xml:space="preserve"> </w:t>
+      </w:r>
+      <w:r>
+        <w:lastRenderedPageBreak/>
+        <w:t>starts with a good image and then its image is determined based on the last action it has taken</w:t>
       </w:r>
       <w:r>
         <w:t>.  If the agent cooperates, its image becomes good.  If the image defects, its image becomes bad.</w:t>
@@ -7530,7 +8991,6 @@
         <w:pStyle w:val="Body"/>
       </w:pPr>
       <w:r>
-        <w:lastRenderedPageBreak/>
         <w:t>Obvious</w:t>
       </w:r>
       <w:r>
@@ -7781,7 +9241,11 @@
         <w:fldChar w:fldCharType="end"/>
       </w:r>
       <w:r>
-        <w:t xml:space="preserve"> the authors analyze the evolutionary stability of all 4096 assessment rule and action rule pairs.  The authors analyzed the evolutionary stability of each action rule given a fixed, shared assessment rule and publically known and shared reputation scores for agents.</w:t>
+        <w:t xml:space="preserve"> the authors analyze the evolutionary stability of all 4096 assessment rule and action rule pairs.  The authors analyzed the evolutionary stability of each action rule given a fixed, </w:t>
+      </w:r>
+      <w:r>
+        <w:lastRenderedPageBreak/>
+        <w:t>shared assessment rule and publically known and shared reputation scores for agents.</w:t>
       </w:r>
       <w:r>
         <w:t xml:space="preserve">  Therefore, strategies do not need to compete against agents that have a alternative view of reputation.</w:t>
@@ -7857,7 +9321,6 @@
         <w:pStyle w:val="Body"/>
       </w:pPr>
       <w:r>
-        <w:lastRenderedPageBreak/>
         <w:t xml:space="preserve">After the completion of </w:t>
       </w:r>
       <w:r>
@@ -8154,6 +9617,7 @@
         <w:pStyle w:val="Body"/>
       </w:pPr>
       <w:r>
+        <w:lastRenderedPageBreak/>
         <w:t>The authors evaluate the success of these strategies using computer simulations.</w:t>
       </w:r>
     </w:p>
@@ -8250,11 +9714,7 @@
         <w:t xml:space="preserve">potential </w:t>
       </w:r>
       <w:r>
-        <w:t xml:space="preserve">donor </w:t>
-      </w:r>
-      <w:r>
-        <w:lastRenderedPageBreak/>
-        <w:t>there are 2</w:t>
+        <w:t>donor there are 2</w:t>
       </w:r>
       <w:r>
         <w:t>56 possible assessment rules to consider.  The authors consider three assessment rules: scoring, standing and judging.  The composition of each of these rules is described in the following table.</w:t>
@@ -9632,6 +11092,7 @@
               <w:jc w:val="center"/>
             </w:pPr>
             <w:r>
+              <w:lastRenderedPageBreak/>
               <w:t>Bad</w:t>
             </w:r>
           </w:p>
@@ -9892,7 +11353,6 @@
         <w:pStyle w:val="Body"/>
       </w:pPr>
       <w:r>
-        <w:lastRenderedPageBreak/>
         <w:t>Given this model, the assessment rules are fixed and not subject to evolutionary pressures.</w:t>
       </w:r>
     </w:p>
@@ -10489,7 +11949,6 @@
       <w:bookmarkStart w:id="7" w:name="_Ref315843188"/>
       <w:bookmarkStart w:id="8" w:name="_Ref315669729"/>
       <w:r>
-        <w:lastRenderedPageBreak/>
         <w:t xml:space="preserve">Sugden, R., </w:t>
       </w:r>
       <w:r>
@@ -10628,13 +12087,22 @@
       </w:pPr>
       <w:bookmarkStart w:id="15" w:name="_Ref316592245"/>
       <w:r>
-        <w:t>Pacheco, J. M.</w:t>
+        <w:t>Chalub</w:t>
       </w:r>
       <w:r>
         <w:t xml:space="preserve">, </w:t>
       </w:r>
       <w:r>
-        <w:t>F. C. Santos, and F. A. C. C. Chalub</w:t>
+        <w:t>F. A. C. C.</w:t>
+      </w:r>
+      <w:r>
+        <w:t xml:space="preserve">, </w:t>
+      </w:r>
+      <w:r>
+        <w:t>F. C. Santos, and</w:t>
+      </w:r>
+      <w:r>
+        <w:t xml:space="preserve"> J.M. Pacheco</w:t>
       </w:r>
       <w:r>
         <w:t>, “</w:t>
@@ -10721,7 +12189,6 @@
       <w:bookmarkEnd w:id="16"/>
     </w:p>
     <w:sectPr>
-      <w:headerReference w:type="default" r:id="rId7"/>
       <w:footerReference w:type="default" r:id="rId8"/>
       <w:pgSz w:w="12240" w:h="15840"/>
       <w:pgMar w:top="1440" w:right="1800" w:bottom="1440" w:left="1800" w:header="720" w:footer="1080" w:gutter="0"/>
@@ -10734,7 +12201,7 @@
 </file>
 
 <file path=word/endnotes.xml><?xml version="1.0" encoding="utf-8"?>
-<w:endnotes xmlns:wpc="http://schemas.microsoft.com/office/word/2010/wordprocessingCanvas" xmlns:mc="http://schemas.openxmlformats.org/markup-compatibility/2006" xmlns:o="urn:schemas-microsoft-com:office:office" xmlns:r="http://schemas.openxmlformats.org/officeDocument/2006/relationships" xmlns:m="http://schemas.openxmlformats.org/officeDocument/2006/math" xmlns:v="urn:schemas-microsoft-com:vml" xmlns:wp14="http://schemas.microsoft.com/office/word/2010/wordprocessingDrawing" xmlns:wp="http://schemas.openxmlformats.org/drawingml/2006/wordprocessingDrawing" xmlns:w10="urn:schemas-microsoft-com:office:word" xmlns:w="http://schemas.openxmlformats.org/wordprocessingml/2006/main" xmlns:w14="http://schemas.microsoft.com/office/word/2010/wordml" xmlns:w15="http://schemas.microsoft.com/office/word/2012/wordml" xmlns:wpg="http://schemas.microsoft.com/office/word/2010/wordprocessingGroup" xmlns:wpi="http://schemas.microsoft.com/office/word/2010/wordprocessingInk" xmlns:wne="http://schemas.microsoft.com/office/word/2006/wordml" xmlns:wps="http://schemas.microsoft.com/office/word/2010/wordprocessingShape" mc:Ignorable="w14 w15 wp14">
+<w:endnotes xmlns:wpc="http://schemas.microsoft.com/office/word/2010/wordprocessingCanvas" xmlns:mo="http://schemas.microsoft.com/office/mac/office/2008/main" xmlns:mc="http://schemas.openxmlformats.org/markup-compatibility/2006" xmlns:mv="urn:schemas-microsoft-com:mac:vml" xmlns:o="urn:schemas-microsoft-com:office:office" xmlns:r="http://schemas.openxmlformats.org/officeDocument/2006/relationships" xmlns:m="http://schemas.openxmlformats.org/officeDocument/2006/math" xmlns:v="urn:schemas-microsoft-com:vml" xmlns:wp14="http://schemas.microsoft.com/office/word/2010/wordprocessingDrawing" xmlns:wp="http://schemas.openxmlformats.org/drawingml/2006/wordprocessingDrawing" xmlns:w10="urn:schemas-microsoft-com:office:word" xmlns:w="http://schemas.openxmlformats.org/wordprocessingml/2006/main" xmlns:w14="http://schemas.microsoft.com/office/word/2010/wordml" xmlns:wpg="http://schemas.microsoft.com/office/word/2010/wordprocessingGroup" xmlns:wpi="http://schemas.microsoft.com/office/word/2010/wordprocessingInk" xmlns:wne="http://schemas.microsoft.com/office/word/2006/wordml" xmlns:wps="http://schemas.microsoft.com/office/word/2010/wordprocessingShape" mc:Ignorable="w14 wp14">
   <w:endnote w:type="separator" w:id="-1">
     <w:p>
       <w:r>
@@ -10753,7 +12220,7 @@
 </file>
 
 <file path=word/footer1.xml><?xml version="1.0" encoding="utf-8"?>
-<w:ftr xmlns:wpc="http://schemas.microsoft.com/office/word/2010/wordprocessingCanvas" xmlns:mc="http://schemas.openxmlformats.org/markup-compatibility/2006" xmlns:o="urn:schemas-microsoft-com:office:office" xmlns:r="http://schemas.openxmlformats.org/officeDocument/2006/relationships" xmlns:m="http://schemas.openxmlformats.org/officeDocument/2006/math" xmlns:v="urn:schemas-microsoft-com:vml" xmlns:wp14="http://schemas.microsoft.com/office/word/2010/wordprocessingDrawing" xmlns:wp="http://schemas.openxmlformats.org/drawingml/2006/wordprocessingDrawing" xmlns:w10="urn:schemas-microsoft-com:office:word" xmlns:w="http://schemas.openxmlformats.org/wordprocessingml/2006/main" xmlns:w14="http://schemas.microsoft.com/office/word/2010/wordml" xmlns:w15="http://schemas.microsoft.com/office/word/2012/wordml" xmlns:wpg="http://schemas.microsoft.com/office/word/2010/wordprocessingGroup" xmlns:wpi="http://schemas.microsoft.com/office/word/2010/wordprocessingInk" xmlns:wne="http://schemas.microsoft.com/office/word/2006/wordml" xmlns:wps="http://schemas.microsoft.com/office/word/2010/wordprocessingShape" mc:Ignorable="w14 w15 wp14">
+<w:ftr xmlns:wpc="http://schemas.microsoft.com/office/word/2010/wordprocessingCanvas" xmlns:mo="http://schemas.microsoft.com/office/mac/office/2008/main" xmlns:mc="http://schemas.openxmlformats.org/markup-compatibility/2006" xmlns:mv="urn:schemas-microsoft-com:mac:vml" xmlns:o="urn:schemas-microsoft-com:office:office" xmlns:r="http://schemas.openxmlformats.org/officeDocument/2006/relationships" xmlns:m="http://schemas.openxmlformats.org/officeDocument/2006/math" xmlns:v="urn:schemas-microsoft-com:vml" xmlns:wp14="http://schemas.microsoft.com/office/word/2010/wordprocessingDrawing" xmlns:wp="http://schemas.openxmlformats.org/drawingml/2006/wordprocessingDrawing" xmlns:w10="urn:schemas-microsoft-com:office:word" xmlns:w="http://schemas.openxmlformats.org/wordprocessingml/2006/main" xmlns:w14="http://schemas.microsoft.com/office/word/2010/wordml" xmlns:wpg="http://schemas.microsoft.com/office/word/2010/wordprocessingGroup" xmlns:wpi="http://schemas.microsoft.com/office/word/2010/wordprocessingInk" xmlns:wne="http://schemas.microsoft.com/office/word/2006/wordml" xmlns:wps="http://schemas.microsoft.com/office/word/2010/wordprocessingShape" mc:Ignorable="w14 wp14">
   <w:p>
     <w:pPr>
       <w:pStyle w:val="Footer"/>
@@ -10785,7 +12252,7 @@
         <w:rStyle w:val="PageNumber"/>
         <w:noProof/>
       </w:rPr>
-      <w:t>14</w:t>
+      <w:t>9</w:t>
     </w:r>
     <w:r>
       <w:rPr>
@@ -10810,7 +12277,7 @@
 </file>
 
 <file path=word/footnotes.xml><?xml version="1.0" encoding="utf-8"?>
-<w:footnotes xmlns:wpc="http://schemas.microsoft.com/office/word/2010/wordprocessingCanvas" xmlns:mc="http://schemas.openxmlformats.org/markup-compatibility/2006" xmlns:o="urn:schemas-microsoft-com:office:office" xmlns:r="http://schemas.openxmlformats.org/officeDocument/2006/relationships" xmlns:m="http://schemas.openxmlformats.org/officeDocument/2006/math" xmlns:v="urn:schemas-microsoft-com:vml" xmlns:wp14="http://schemas.microsoft.com/office/word/2010/wordprocessingDrawing" xmlns:wp="http://schemas.openxmlformats.org/drawingml/2006/wordprocessingDrawing" xmlns:w10="urn:schemas-microsoft-com:office:word" xmlns:w="http://schemas.openxmlformats.org/wordprocessingml/2006/main" xmlns:w14="http://schemas.microsoft.com/office/word/2010/wordml" xmlns:w15="http://schemas.microsoft.com/office/word/2012/wordml" xmlns:wpg="http://schemas.microsoft.com/office/word/2010/wordprocessingGroup" xmlns:wpi="http://schemas.microsoft.com/office/word/2010/wordprocessingInk" xmlns:wne="http://schemas.microsoft.com/office/word/2006/wordml" xmlns:wps="http://schemas.microsoft.com/office/word/2010/wordprocessingShape" mc:Ignorable="w14 w15 wp14">
+<w:footnotes xmlns:wpc="http://schemas.microsoft.com/office/word/2010/wordprocessingCanvas" xmlns:mo="http://schemas.microsoft.com/office/mac/office/2008/main" xmlns:mc="http://schemas.openxmlformats.org/markup-compatibility/2006" xmlns:mv="urn:schemas-microsoft-com:mac:vml" xmlns:o="urn:schemas-microsoft-com:office:office" xmlns:r="http://schemas.openxmlformats.org/officeDocument/2006/relationships" xmlns:m="http://schemas.openxmlformats.org/officeDocument/2006/math" xmlns:v="urn:schemas-microsoft-com:vml" xmlns:wp14="http://schemas.microsoft.com/office/word/2010/wordprocessingDrawing" xmlns:wp="http://schemas.openxmlformats.org/drawingml/2006/wordprocessingDrawing" xmlns:w10="urn:schemas-microsoft-com:office:word" xmlns:w="http://schemas.openxmlformats.org/wordprocessingml/2006/main" xmlns:w14="http://schemas.microsoft.com/office/word/2010/wordml" xmlns:wpg="http://schemas.microsoft.com/office/word/2010/wordprocessingGroup" xmlns:wpi="http://schemas.microsoft.com/office/word/2010/wordprocessingInk" xmlns:wne="http://schemas.microsoft.com/office/word/2006/wordml" xmlns:wps="http://schemas.microsoft.com/office/word/2010/wordprocessingShape" mc:Ignorable="w14 wp14">
   <w:footnote w:type="separator" w:id="-1">
     <w:p>
       <w:r>
@@ -10844,60 +12311,9 @@
 </w:footnotes>
 </file>
 
-<file path=word/header1.xml><?xml version="1.0" encoding="utf-8"?>
-<w:hdr xmlns:wpc="http://schemas.microsoft.com/office/word/2010/wordprocessingCanvas" xmlns:mc="http://schemas.openxmlformats.org/markup-compatibility/2006" xmlns:o="urn:schemas-microsoft-com:office:office" xmlns:r="http://schemas.openxmlformats.org/officeDocument/2006/relationships" xmlns:m="http://schemas.openxmlformats.org/officeDocument/2006/math" xmlns:v="urn:schemas-microsoft-com:vml" xmlns:wp14="http://schemas.microsoft.com/office/word/2010/wordprocessingDrawing" xmlns:wp="http://schemas.openxmlformats.org/drawingml/2006/wordprocessingDrawing" xmlns:w10="urn:schemas-microsoft-com:office:word" xmlns:w="http://schemas.openxmlformats.org/wordprocessingml/2006/main" xmlns:w14="http://schemas.microsoft.com/office/word/2010/wordml" xmlns:w15="http://schemas.microsoft.com/office/word/2012/wordml" xmlns:wpg="http://schemas.microsoft.com/office/word/2010/wordprocessingGroup" xmlns:wpi="http://schemas.microsoft.com/office/word/2010/wordprocessingInk" xmlns:wne="http://schemas.microsoft.com/office/word/2006/wordml" xmlns:wps="http://schemas.microsoft.com/office/word/2010/wordprocessingShape" mc:Ignorable="w14 w15 wp14">
-  <w:p>
-    <w:pPr>
-      <w:pStyle w:val="Header"/>
-    </w:pPr>
-    <w:r>
-      <w:rPr>
-        <w:rFonts w:asciiTheme="minorHAnsi" w:hAnsiTheme="minorHAnsi"/>
-      </w:rPr>
-      <w:t>John Maloney</w:t>
-    </w:r>
-    <w:r>
-      <w:tab/>
-    </w:r>
-    <w:r>
-      <w:tab/>
-    </w:r>
-    <w:r>
-      <w:rPr>
-        <w:rFonts w:asciiTheme="minorHAnsi" w:hAnsiTheme="minorHAnsi"/>
-      </w:rPr>
-      <w:t>CSCI 8551</w:t>
-    </w:r>
-  </w:p>
-  <w:p>
-    <w:pPr>
-      <w:pStyle w:val="Header"/>
-    </w:pPr>
-    <w:r>
-      <w:rPr>
-        <w:rFonts w:asciiTheme="minorHAnsi" w:hAnsiTheme="minorHAnsi"/>
-      </w:rPr>
-      <w:t>1716248</w:t>
-    </w:r>
-    <w:r>
-      <w:tab/>
-    </w:r>
-    <w:r>
-      <w:tab/>
-    </w:r>
-    <w:r>
-      <w:rPr>
-        <w:rFonts w:asciiTheme="minorHAnsi" w:hAnsiTheme="minorHAnsi"/>
-      </w:rPr>
-      <w:t>Writeup Week X (Author)</w:t>
-    </w:r>
-  </w:p>
-</w:hdr>
-</file>
-
 <file path=word/numbering.xml><?xml version="1.0" encoding="utf-8"?>
-<w:numbering xmlns:wpc="http://schemas.microsoft.com/office/word/2010/wordprocessingCanvas" xmlns:mc="http://schemas.openxmlformats.org/markup-compatibility/2006" xmlns:o="urn:schemas-microsoft-com:office:office" xmlns:r="http://schemas.openxmlformats.org/officeDocument/2006/relationships" xmlns:m="http://schemas.openxmlformats.org/officeDocument/2006/math" xmlns:v="urn:schemas-microsoft-com:vml" xmlns:wp14="http://schemas.microsoft.com/office/word/2010/wordprocessingDrawing" xmlns:wp="http://schemas.openxmlformats.org/drawingml/2006/wordprocessingDrawing" xmlns:w10="urn:schemas-microsoft-com:office:word" xmlns:w="http://schemas.openxmlformats.org/wordprocessingml/2006/main" xmlns:w14="http://schemas.microsoft.com/office/word/2010/wordml" xmlns:w15="http://schemas.microsoft.com/office/word/2012/wordml" xmlns:wpg="http://schemas.microsoft.com/office/word/2010/wordprocessingGroup" xmlns:wpi="http://schemas.microsoft.com/office/word/2010/wordprocessingInk" xmlns:wne="http://schemas.microsoft.com/office/word/2006/wordml" xmlns:wps="http://schemas.microsoft.com/office/word/2010/wordprocessingShape" mc:Ignorable="w14 w15 wp14">
-  <w:abstractNum w:abstractNumId="0" w15:restartNumberingAfterBreak="0">
+<w:numbering xmlns:wpc="http://schemas.microsoft.com/office/word/2010/wordprocessingCanvas" xmlns:mo="http://schemas.microsoft.com/office/mac/office/2008/main" xmlns:mc="http://schemas.openxmlformats.org/markup-compatibility/2006" xmlns:mv="urn:schemas-microsoft-com:mac:vml" xmlns:o="urn:schemas-microsoft-com:office:office" xmlns:r="http://schemas.openxmlformats.org/officeDocument/2006/relationships" xmlns:m="http://schemas.openxmlformats.org/officeDocument/2006/math" xmlns:v="urn:schemas-microsoft-com:vml" xmlns:wp14="http://schemas.microsoft.com/office/word/2010/wordprocessingDrawing" xmlns:wp="http://schemas.openxmlformats.org/drawingml/2006/wordprocessingDrawing" xmlns:w10="urn:schemas-microsoft-com:office:word" xmlns:w="http://schemas.openxmlformats.org/wordprocessingml/2006/main" xmlns:w14="http://schemas.microsoft.com/office/word/2010/wordml" xmlns:wpg="http://schemas.microsoft.com/office/word/2010/wordprocessingGroup" xmlns:wpi="http://schemas.microsoft.com/office/word/2010/wordprocessingInk" xmlns:wne="http://schemas.microsoft.com/office/word/2006/wordml" xmlns:wps="http://schemas.microsoft.com/office/word/2010/wordprocessingShape" mc:Ignorable="w14 wp14">
+  <w:abstractNum w:abstractNumId="0">
     <w:nsid w:val="00C5466C"/>
     <w:multiLevelType w:val="multilevel"/>
     <w:tmpl w:val="8978428A"/>
@@ -11010,7 +12426,7 @@
       </w:pPr>
     </w:lvl>
   </w:abstractNum>
-  <w:abstractNum w:abstractNumId="1" w15:restartNumberingAfterBreak="0">
+  <w:abstractNum w:abstractNumId="1">
     <w:nsid w:val="021C2594"/>
     <w:multiLevelType w:val="hybridMultilevel"/>
     <w:tmpl w:val="D3B8F066"/>
@@ -11122,7 +12538,7 @@
       </w:rPr>
     </w:lvl>
   </w:abstractNum>
-  <w:abstractNum w:abstractNumId="2" w15:restartNumberingAfterBreak="0">
+  <w:abstractNum w:abstractNumId="2">
     <w:nsid w:val="0CCA519E"/>
     <w:multiLevelType w:val="hybridMultilevel"/>
     <w:tmpl w:val="CDE69E92"/>
@@ -11212,7 +12628,7 @@
       </w:pPr>
     </w:lvl>
   </w:abstractNum>
-  <w:abstractNum w:abstractNumId="3" w15:restartNumberingAfterBreak="0">
+  <w:abstractNum w:abstractNumId="3">
     <w:nsid w:val="0E6B4010"/>
     <w:multiLevelType w:val="hybridMultilevel"/>
     <w:tmpl w:val="C8E8E544"/>
@@ -11325,7 +12741,7 @@
       </w:rPr>
     </w:lvl>
   </w:abstractNum>
-  <w:abstractNum w:abstractNumId="4" w15:restartNumberingAfterBreak="0">
+  <w:abstractNum w:abstractNumId="4">
     <w:nsid w:val="14966BA6"/>
     <w:multiLevelType w:val="hybridMultilevel"/>
     <w:tmpl w:val="2418124E"/>
@@ -11438,7 +12854,7 @@
       </w:rPr>
     </w:lvl>
   </w:abstractNum>
-  <w:abstractNum w:abstractNumId="5" w15:restartNumberingAfterBreak="0">
+  <w:abstractNum w:abstractNumId="5">
     <w:nsid w:val="14AC5035"/>
     <w:multiLevelType w:val="hybridMultilevel"/>
     <w:tmpl w:val="9860206A"/>
@@ -11550,7 +12966,7 @@
       </w:rPr>
     </w:lvl>
   </w:abstractNum>
-  <w:abstractNum w:abstractNumId="6" w15:restartNumberingAfterBreak="0">
+  <w:abstractNum w:abstractNumId="6">
     <w:nsid w:val="15DF4E97"/>
     <w:multiLevelType w:val="hybridMultilevel"/>
     <w:tmpl w:val="504A9F30"/>
@@ -11663,7 +13079,7 @@
       </w:rPr>
     </w:lvl>
   </w:abstractNum>
-  <w:abstractNum w:abstractNumId="7" w15:restartNumberingAfterBreak="0">
+  <w:abstractNum w:abstractNumId="7">
     <w:nsid w:val="18A77135"/>
     <w:multiLevelType w:val="hybridMultilevel"/>
     <w:tmpl w:val="BE02E446"/>
@@ -11776,7 +13192,7 @@
       </w:rPr>
     </w:lvl>
   </w:abstractNum>
-  <w:abstractNum w:abstractNumId="8" w15:restartNumberingAfterBreak="0">
+  <w:abstractNum w:abstractNumId="8">
     <w:nsid w:val="1A7D740C"/>
     <w:multiLevelType w:val="multilevel"/>
     <w:tmpl w:val="8978428A"/>
@@ -11889,7 +13305,7 @@
       </w:pPr>
     </w:lvl>
   </w:abstractNum>
-  <w:abstractNum w:abstractNumId="9" w15:restartNumberingAfterBreak="0">
+  <w:abstractNum w:abstractNumId="9">
     <w:nsid w:val="1FB64551"/>
     <w:multiLevelType w:val="hybridMultilevel"/>
     <w:tmpl w:val="DB2CE068"/>
@@ -12002,7 +13418,7 @@
       </w:rPr>
     </w:lvl>
   </w:abstractNum>
-  <w:abstractNum w:abstractNumId="10" w15:restartNumberingAfterBreak="0">
+  <w:abstractNum w:abstractNumId="10">
     <w:nsid w:val="310077AE"/>
     <w:multiLevelType w:val="hybridMultilevel"/>
     <w:tmpl w:val="4FFA9476"/>
@@ -12115,7 +13531,7 @@
       </w:rPr>
     </w:lvl>
   </w:abstractNum>
-  <w:abstractNum w:abstractNumId="11" w15:restartNumberingAfterBreak="0">
+  <w:abstractNum w:abstractNumId="11">
     <w:nsid w:val="344D385C"/>
     <w:multiLevelType w:val="hybridMultilevel"/>
     <w:tmpl w:val="E21E2620"/>
@@ -12228,7 +13644,7 @@
       </w:rPr>
     </w:lvl>
   </w:abstractNum>
-  <w:abstractNum w:abstractNumId="12" w15:restartNumberingAfterBreak="0">
+  <w:abstractNum w:abstractNumId="12">
     <w:nsid w:val="3DD9700C"/>
     <w:multiLevelType w:val="hybridMultilevel"/>
     <w:tmpl w:val="81FC1CB0"/>
@@ -12341,7 +13757,7 @@
       </w:rPr>
     </w:lvl>
   </w:abstractNum>
-  <w:abstractNum w:abstractNumId="13" w15:restartNumberingAfterBreak="0">
+  <w:abstractNum w:abstractNumId="13">
     <w:nsid w:val="4EA43015"/>
     <w:multiLevelType w:val="multilevel"/>
     <w:tmpl w:val="8978428A"/>
@@ -12454,7 +13870,7 @@
       </w:pPr>
     </w:lvl>
   </w:abstractNum>
-  <w:abstractNum w:abstractNumId="14" w15:restartNumberingAfterBreak="0">
+  <w:abstractNum w:abstractNumId="14">
     <w:nsid w:val="514A56C4"/>
     <w:multiLevelType w:val="hybridMultilevel"/>
     <w:tmpl w:val="AD4A705A"/>
@@ -12567,7 +13983,7 @@
       </w:rPr>
     </w:lvl>
   </w:abstractNum>
-  <w:abstractNum w:abstractNumId="15" w15:restartNumberingAfterBreak="0">
+  <w:abstractNum w:abstractNumId="15">
     <w:nsid w:val="550D0F1E"/>
     <w:multiLevelType w:val="hybridMultilevel"/>
     <w:tmpl w:val="5A969F4E"/>
@@ -12680,7 +14096,7 @@
       </w:rPr>
     </w:lvl>
   </w:abstractNum>
-  <w:abstractNum w:abstractNumId="16" w15:restartNumberingAfterBreak="0">
+  <w:abstractNum w:abstractNumId="16">
     <w:nsid w:val="56287B3B"/>
     <w:multiLevelType w:val="hybridMultilevel"/>
     <w:tmpl w:val="9760B976"/>
@@ -12793,7 +14209,7 @@
       </w:rPr>
     </w:lvl>
   </w:abstractNum>
-  <w:abstractNum w:abstractNumId="17" w15:restartNumberingAfterBreak="0">
+  <w:abstractNum w:abstractNumId="17">
     <w:nsid w:val="5AFA6412"/>
     <w:multiLevelType w:val="hybridMultilevel"/>
     <w:tmpl w:val="BDE0CE52"/>
@@ -12906,7 +14322,7 @@
       </w:rPr>
     </w:lvl>
   </w:abstractNum>
-  <w:abstractNum w:abstractNumId="18" w15:restartNumberingAfterBreak="0">
+  <w:abstractNum w:abstractNumId="18">
     <w:nsid w:val="6E6B4EB9"/>
     <w:multiLevelType w:val="hybridMultilevel"/>
     <w:tmpl w:val="8CCE2622"/>
@@ -13019,7 +14435,7 @@
       </w:rPr>
     </w:lvl>
   </w:abstractNum>
-  <w:abstractNum w:abstractNumId="19" w15:restartNumberingAfterBreak="0">
+  <w:abstractNum w:abstractNumId="19">
     <w:nsid w:val="75033269"/>
     <w:multiLevelType w:val="hybridMultilevel"/>
     <w:tmpl w:val="7F4AC11C"/>
@@ -13108,7 +14524,7 @@
       </w:pPr>
     </w:lvl>
   </w:abstractNum>
-  <w:abstractNum w:abstractNumId="20" w15:restartNumberingAfterBreak="0">
+  <w:abstractNum w:abstractNumId="20">
     <w:nsid w:val="750F062B"/>
     <w:multiLevelType w:val="hybridMultilevel"/>
     <w:tmpl w:val="3AF08B4A"/>
@@ -13221,7 +14637,7 @@
       </w:rPr>
     </w:lvl>
   </w:abstractNum>
-  <w:abstractNum w:abstractNumId="21" w15:restartNumberingAfterBreak="0">
+  <w:abstractNum w:abstractNumId="21">
     <w:nsid w:val="7C4C4D1C"/>
     <w:multiLevelType w:val="hybridMultilevel"/>
     <w:tmpl w:val="D048F472"/>
@@ -13404,7 +14820,7 @@
 </file>
 
 <file path=word/styles.xml><?xml version="1.0" encoding="utf-8"?>
-<w:styles xmlns:mc="http://schemas.openxmlformats.org/markup-compatibility/2006" xmlns:r="http://schemas.openxmlformats.org/officeDocument/2006/relationships" xmlns:w="http://schemas.openxmlformats.org/wordprocessingml/2006/main" xmlns:w14="http://schemas.microsoft.com/office/word/2010/wordml" xmlns:w15="http://schemas.microsoft.com/office/word/2012/wordml" mc:Ignorable="w14 w15">
+<w:styles xmlns:mc="http://schemas.openxmlformats.org/markup-compatibility/2006" xmlns:r="http://schemas.openxmlformats.org/officeDocument/2006/relationships" xmlns:w="http://schemas.openxmlformats.org/wordprocessingml/2006/main" xmlns:w14="http://schemas.microsoft.com/office/word/2010/wordml" mc:Ignorable="w14">
   <w:docDefaults>
     <w:rPrDefault>
       <w:rPr>
@@ -13416,369 +14832,155 @@
     </w:rPrDefault>
     <w:pPrDefault/>
   </w:docDefaults>
-  <w:latentStyles w:defLockedState="0" w:defUIPriority="99" w:defSemiHidden="0" w:defUnhideWhenUsed="0" w:defQFormat="0" w:count="371">
-    <w:lsdException w:name="Normal" w:uiPriority="0" w:qFormat="1"/>
-    <w:lsdException w:name="heading 1" w:uiPriority="9" w:qFormat="1"/>
-    <w:lsdException w:name="heading 2" w:semiHidden="1" w:uiPriority="9" w:unhideWhenUsed="1" w:qFormat="1"/>
-    <w:lsdException w:name="heading 3" w:semiHidden="1" w:uiPriority="9" w:unhideWhenUsed="1" w:qFormat="1"/>
-    <w:lsdException w:name="heading 4" w:semiHidden="1" w:uiPriority="9" w:unhideWhenUsed="1" w:qFormat="1"/>
-    <w:lsdException w:name="heading 5" w:semiHidden="1" w:uiPriority="9" w:unhideWhenUsed="1" w:qFormat="1"/>
-    <w:lsdException w:name="heading 6" w:semiHidden="1" w:uiPriority="9" w:unhideWhenUsed="1" w:qFormat="1"/>
-    <w:lsdException w:name="heading 7" w:semiHidden="1" w:uiPriority="9" w:unhideWhenUsed="1" w:qFormat="1"/>
-    <w:lsdException w:name="heading 8" w:semiHidden="1" w:uiPriority="9" w:unhideWhenUsed="1" w:qFormat="1"/>
-    <w:lsdException w:name="heading 9" w:semiHidden="1" w:uiPriority="9" w:unhideWhenUsed="1" w:qFormat="1"/>
-    <w:lsdException w:name="index 1" w:semiHidden="1" w:unhideWhenUsed="1"/>
-    <w:lsdException w:name="index 2" w:semiHidden="1" w:unhideWhenUsed="1"/>
-    <w:lsdException w:name="index 3" w:semiHidden="1" w:unhideWhenUsed="1"/>
-    <w:lsdException w:name="index 4" w:semiHidden="1" w:unhideWhenUsed="1"/>
-    <w:lsdException w:name="index 5" w:semiHidden="1" w:unhideWhenUsed="1"/>
-    <w:lsdException w:name="index 6" w:semiHidden="1" w:unhideWhenUsed="1"/>
-    <w:lsdException w:name="index 7" w:semiHidden="1" w:unhideWhenUsed="1"/>
-    <w:lsdException w:name="index 8" w:semiHidden="1" w:unhideWhenUsed="1"/>
-    <w:lsdException w:name="index 9" w:semiHidden="1" w:unhideWhenUsed="1"/>
-    <w:lsdException w:name="toc 1" w:semiHidden="1" w:uiPriority="39" w:unhideWhenUsed="1"/>
-    <w:lsdException w:name="toc 2" w:semiHidden="1" w:uiPriority="39" w:unhideWhenUsed="1"/>
-    <w:lsdException w:name="toc 3" w:semiHidden="1" w:uiPriority="39" w:unhideWhenUsed="1"/>
-    <w:lsdException w:name="toc 4" w:semiHidden="1" w:uiPriority="39" w:unhideWhenUsed="1"/>
-    <w:lsdException w:name="toc 5" w:semiHidden="1" w:uiPriority="39" w:unhideWhenUsed="1"/>
-    <w:lsdException w:name="toc 6" w:semiHidden="1" w:uiPriority="39" w:unhideWhenUsed="1"/>
-    <w:lsdException w:name="toc 7" w:semiHidden="1" w:uiPriority="39" w:unhideWhenUsed="1"/>
-    <w:lsdException w:name="toc 8" w:semiHidden="1" w:uiPriority="39" w:unhideWhenUsed="1"/>
-    <w:lsdException w:name="toc 9" w:semiHidden="1" w:uiPriority="39" w:unhideWhenUsed="1"/>
-    <w:lsdException w:name="Normal Indent" w:semiHidden="1" w:unhideWhenUsed="1"/>
-    <w:lsdException w:name="footnote text" w:semiHidden="1" w:unhideWhenUsed="1"/>
-    <w:lsdException w:name="annotation text" w:semiHidden="1" w:unhideWhenUsed="1"/>
-    <w:lsdException w:name="header" w:semiHidden="1" w:uiPriority="0" w:unhideWhenUsed="1"/>
-    <w:lsdException w:name="footer" w:semiHidden="1" w:uiPriority="0" w:unhideWhenUsed="1"/>
-    <w:lsdException w:name="index heading" w:semiHidden="1" w:unhideWhenUsed="1"/>
-    <w:lsdException w:name="caption" w:semiHidden="1" w:uiPriority="35" w:unhideWhenUsed="1" w:qFormat="1"/>
-    <w:lsdException w:name="table of figures" w:semiHidden="1" w:unhideWhenUsed="1"/>
-    <w:lsdException w:name="envelope address" w:semiHidden="1" w:unhideWhenUsed="1"/>
-    <w:lsdException w:name="envelope return" w:semiHidden="1" w:unhideWhenUsed="1"/>
-    <w:lsdException w:name="footnote reference" w:semiHidden="1" w:unhideWhenUsed="1"/>
-    <w:lsdException w:name="annotation reference" w:semiHidden="1" w:unhideWhenUsed="1"/>
-    <w:lsdException w:name="line number" w:semiHidden="1" w:unhideWhenUsed="1"/>
-    <w:lsdException w:name="page number" w:semiHidden="1" w:unhideWhenUsed="1"/>
-    <w:lsdException w:name="endnote reference" w:semiHidden="1" w:unhideWhenUsed="1"/>
-    <w:lsdException w:name="endnote text" w:semiHidden="1" w:unhideWhenUsed="1"/>
-    <w:lsdException w:name="table of authorities" w:semiHidden="1" w:unhideWhenUsed="1"/>
-    <w:lsdException w:name="macro" w:semiHidden="1" w:unhideWhenUsed="1"/>
-    <w:lsdException w:name="toa heading" w:semiHidden="1" w:unhideWhenUsed="1"/>
-    <w:lsdException w:name="List" w:semiHidden="1" w:unhideWhenUsed="1"/>
-    <w:lsdException w:name="List Bullet" w:semiHidden="1" w:unhideWhenUsed="1"/>
-    <w:lsdException w:name="List Number" w:semiHidden="1" w:unhideWhenUsed="1"/>
-    <w:lsdException w:name="List 2" w:semiHidden="1" w:unhideWhenUsed="1"/>
-    <w:lsdException w:name="List 3" w:semiHidden="1" w:unhideWhenUsed="1"/>
-    <w:lsdException w:name="List 4" w:semiHidden="1" w:unhideWhenUsed="1"/>
-    <w:lsdException w:name="List 5" w:semiHidden="1" w:unhideWhenUsed="1"/>
-    <w:lsdException w:name="List Bullet 2" w:semiHidden="1" w:unhideWhenUsed="1"/>
-    <w:lsdException w:name="List Bullet 3" w:semiHidden="1" w:unhideWhenUsed="1"/>
-    <w:lsdException w:name="List Bullet 4" w:semiHidden="1" w:unhideWhenUsed="1"/>
-    <w:lsdException w:name="List Bullet 5" w:semiHidden="1" w:unhideWhenUsed="1"/>
-    <w:lsdException w:name="List Number 2" w:semiHidden="1" w:unhideWhenUsed="1"/>
-    <w:lsdException w:name="List Number 3" w:semiHidden="1" w:unhideWhenUsed="1"/>
-    <w:lsdException w:name="List Number 4" w:semiHidden="1" w:unhideWhenUsed="1"/>
-    <w:lsdException w:name="List Number 5" w:semiHidden="1" w:unhideWhenUsed="1"/>
-    <w:lsdException w:name="Title" w:uiPriority="10" w:qFormat="1"/>
-    <w:lsdException w:name="Closing" w:semiHidden="1" w:unhideWhenUsed="1"/>
-    <w:lsdException w:name="Signature" w:semiHidden="1" w:unhideWhenUsed="1"/>
-    <w:lsdException w:name="Default Paragraph Font" w:semiHidden="1" w:uiPriority="1" w:unhideWhenUsed="1"/>
-    <w:lsdException w:name="Body Text" w:semiHidden="1" w:unhideWhenUsed="1"/>
-    <w:lsdException w:name="Body Text Indent" w:semiHidden="1" w:unhideWhenUsed="1"/>
-    <w:lsdException w:name="List Continue" w:semiHidden="1" w:unhideWhenUsed="1"/>
-    <w:lsdException w:name="List Continue 2" w:semiHidden="1" w:unhideWhenUsed="1"/>
-    <w:lsdException w:name="List Continue 3" w:semiHidden="1" w:unhideWhenUsed="1"/>
-    <w:lsdException w:name="List Continue 4" w:semiHidden="1" w:unhideWhenUsed="1"/>
-    <w:lsdException w:name="List Continue 5" w:semiHidden="1" w:unhideWhenUsed="1"/>
-    <w:lsdException w:name="Message Header" w:semiHidden="1" w:unhideWhenUsed="1"/>
-    <w:lsdException w:name="Subtitle" w:uiPriority="11" w:qFormat="1"/>
-    <w:lsdException w:name="Salutation" w:semiHidden="1" w:unhideWhenUsed="1"/>
-    <w:lsdException w:name="Date" w:semiHidden="1" w:unhideWhenUsed="1"/>
-    <w:lsdException w:name="Body Text First Indent" w:semiHidden="1" w:unhideWhenUsed="1"/>
-    <w:lsdException w:name="Body Text First Indent 2" w:semiHidden="1" w:unhideWhenUsed="1"/>
-    <w:lsdException w:name="Note Heading" w:semiHidden="1" w:unhideWhenUsed="1"/>
-    <w:lsdException w:name="Body Text 2" w:semiHidden="1" w:unhideWhenUsed="1"/>
-    <w:lsdException w:name="Body Text 3" w:semiHidden="1" w:unhideWhenUsed="1"/>
-    <w:lsdException w:name="Body Text Indent 2" w:semiHidden="1" w:unhideWhenUsed="1"/>
-    <w:lsdException w:name="Body Text Indent 3" w:semiHidden="1" w:unhideWhenUsed="1"/>
-    <w:lsdException w:name="Block Text" w:semiHidden="1" w:unhideWhenUsed="1"/>
-    <w:lsdException w:name="Hyperlink" w:semiHidden="1" w:unhideWhenUsed="1"/>
-    <w:lsdException w:name="FollowedHyperlink" w:semiHidden="1" w:unhideWhenUsed="1"/>
-    <w:lsdException w:name="Strong" w:uiPriority="22" w:qFormat="1"/>
-    <w:lsdException w:name="Emphasis" w:uiPriority="20" w:qFormat="1"/>
-    <w:lsdException w:name="Document Map" w:semiHidden="1" w:unhideWhenUsed="1"/>
-    <w:lsdException w:name="Plain Text" w:semiHidden="1" w:unhideWhenUsed="1"/>
-    <w:lsdException w:name="E-mail Signature" w:semiHidden="1" w:unhideWhenUsed="1"/>
-    <w:lsdException w:name="HTML Top of Form" w:semiHidden="1" w:unhideWhenUsed="1"/>
-    <w:lsdException w:name="HTML Bottom of Form" w:semiHidden="1" w:unhideWhenUsed="1"/>
-    <w:lsdException w:name="Normal (Web)" w:semiHidden="1" w:unhideWhenUsed="1"/>
-    <w:lsdException w:name="HTML Acronym" w:semiHidden="1" w:unhideWhenUsed="1"/>
-    <w:lsdException w:name="HTML Address" w:semiHidden="1" w:unhideWhenUsed="1"/>
-    <w:lsdException w:name="HTML Cite" w:semiHidden="1" w:unhideWhenUsed="1"/>
-    <w:lsdException w:name="HTML Code" w:semiHidden="1" w:unhideWhenUsed="1"/>
-    <w:lsdException w:name="HTML Definition" w:semiHidden="1" w:unhideWhenUsed="1"/>
-    <w:lsdException w:name="HTML Keyboard" w:semiHidden="1" w:unhideWhenUsed="1"/>
-    <w:lsdException w:name="HTML Preformatted" w:semiHidden="1" w:unhideWhenUsed="1"/>
-    <w:lsdException w:name="HTML Sample" w:semiHidden="1" w:unhideWhenUsed="1"/>
-    <w:lsdException w:name="HTML Typewriter" w:semiHidden="1" w:unhideWhenUsed="1"/>
-    <w:lsdException w:name="HTML Variable" w:semiHidden="1" w:unhideWhenUsed="1"/>
-    <w:lsdException w:name="Normal Table" w:semiHidden="1" w:unhideWhenUsed="1"/>
-    <w:lsdException w:name="annotation subject" w:semiHidden="1" w:unhideWhenUsed="1"/>
-    <w:lsdException w:name="No List" w:semiHidden="1" w:unhideWhenUsed="1"/>
-    <w:lsdException w:name="Outline List 1" w:semiHidden="1" w:unhideWhenUsed="1"/>
-    <w:lsdException w:name="Outline List 2" w:semiHidden="1" w:unhideWhenUsed="1"/>
-    <w:lsdException w:name="Outline List 3" w:semiHidden="1" w:unhideWhenUsed="1"/>
-    <w:lsdException w:name="Table Simple 1" w:semiHidden="1" w:unhideWhenUsed="1"/>
-    <w:lsdException w:name="Table Simple 2" w:semiHidden="1" w:unhideWhenUsed="1"/>
-    <w:lsdException w:name="Table Simple 3" w:semiHidden="1" w:unhideWhenUsed="1"/>
-    <w:lsdException w:name="Table Classic 1" w:semiHidden="1" w:unhideWhenUsed="1"/>
-    <w:lsdException w:name="Table Classic 2" w:semiHidden="1" w:unhideWhenUsed="1"/>
-    <w:lsdException w:name="Table Classic 3" w:semiHidden="1" w:unhideWhenUsed="1"/>
-    <w:lsdException w:name="Table Classic 4" w:semiHidden="1" w:unhideWhenUsed="1"/>
-    <w:lsdException w:name="Table Colorful 1" w:semiHidden="1" w:unhideWhenUsed="1"/>
-    <w:lsdException w:name="Table Colorful 2" w:semiHidden="1" w:unhideWhenUsed="1"/>
-    <w:lsdException w:name="Table Colorful 3" w:semiHidden="1" w:unhideWhenUsed="1"/>
-    <w:lsdException w:name="Table Columns 1" w:semiHidden="1" w:unhideWhenUsed="1"/>
-    <w:lsdException w:name="Table Columns 2" w:semiHidden="1" w:unhideWhenUsed="1"/>
-    <w:lsdException w:name="Table Columns 3" w:semiHidden="1" w:unhideWhenUsed="1"/>
-    <w:lsdException w:name="Table Columns 4" w:semiHidden="1" w:unhideWhenUsed="1"/>
-    <w:lsdException w:name="Table Columns 5" w:semiHidden="1" w:unhideWhenUsed="1"/>
-    <w:lsdException w:name="Table Grid 1" w:semiHidden="1" w:unhideWhenUsed="1"/>
-    <w:lsdException w:name="Table Grid 2" w:semiHidden="1" w:unhideWhenUsed="1"/>
-    <w:lsdException w:name="Table Grid 3" w:semiHidden="1" w:unhideWhenUsed="1"/>
-    <w:lsdException w:name="Table Grid 4" w:semiHidden="1" w:unhideWhenUsed="1"/>
-    <w:lsdException w:name="Table Grid 5" w:semiHidden="1" w:unhideWhenUsed="1"/>
-    <w:lsdException w:name="Table Grid 6" w:semiHidden="1" w:unhideWhenUsed="1"/>
-    <w:lsdException w:name="Table Grid 7" w:semiHidden="1" w:unhideWhenUsed="1"/>
-    <w:lsdException w:name="Table Grid 8" w:semiHidden="1" w:unhideWhenUsed="1"/>
-    <w:lsdException w:name="Table List 1" w:semiHidden="1" w:unhideWhenUsed="1"/>
-    <w:lsdException w:name="Table List 2" w:semiHidden="1" w:unhideWhenUsed="1"/>
-    <w:lsdException w:name="Table List 3" w:semiHidden="1" w:unhideWhenUsed="1"/>
-    <w:lsdException w:name="Table List 4" w:semiHidden="1" w:unhideWhenUsed="1"/>
-    <w:lsdException w:name="Table List 5" w:semiHidden="1" w:unhideWhenUsed="1"/>
-    <w:lsdException w:name="Table List 6" w:semiHidden="1" w:unhideWhenUsed="1"/>
-    <w:lsdException w:name="Table List 7" w:semiHidden="1" w:unhideWhenUsed="1"/>
-    <w:lsdException w:name="Table List 8" w:semiHidden="1" w:unhideWhenUsed="1"/>
-    <w:lsdException w:name="Table 3D effects 1" w:semiHidden="1" w:unhideWhenUsed="1"/>
-    <w:lsdException w:name="Table 3D effects 2" w:semiHidden="1" w:unhideWhenUsed="1"/>
-    <w:lsdException w:name="Table 3D effects 3" w:semiHidden="1" w:unhideWhenUsed="1"/>
-    <w:lsdException w:name="Table Contemporary" w:semiHidden="1" w:unhideWhenUsed="1"/>
-    <w:lsdException w:name="Table Elegant" w:semiHidden="1" w:unhideWhenUsed="1"/>
-    <w:lsdException w:name="Table Professional" w:semiHidden="1" w:unhideWhenUsed="1"/>
-    <w:lsdException w:name="Table Subtle 1" w:semiHidden="1" w:unhideWhenUsed="1"/>
-    <w:lsdException w:name="Table Subtle 2" w:semiHidden="1" w:unhideWhenUsed="1"/>
-    <w:lsdException w:name="Table Web 1" w:semiHidden="1" w:unhideWhenUsed="1"/>
-    <w:lsdException w:name="Table Web 2" w:semiHidden="1" w:unhideWhenUsed="1"/>
-    <w:lsdException w:name="Table Web 3" w:semiHidden="1" w:unhideWhenUsed="1"/>
-    <w:lsdException w:name="Balloon Text" w:semiHidden="1" w:unhideWhenUsed="1"/>
-    <w:lsdException w:name="Table Grid" w:uiPriority="59"/>
-    <w:lsdException w:name="Table Theme" w:semiHidden="1" w:unhideWhenUsed="1"/>
-    <w:lsdException w:name="Placeholder Text" w:semiHidden="1"/>
-    <w:lsdException w:name="No Spacing" w:uiPriority="1" w:qFormat="1"/>
-    <w:lsdException w:name="Light Shading" w:uiPriority="60"/>
-    <w:lsdException w:name="Light List" w:uiPriority="61"/>
-    <w:lsdException w:name="Light Grid" w:uiPriority="62"/>
-    <w:lsdException w:name="Medium Shading 1" w:uiPriority="63"/>
-    <w:lsdException w:name="Medium Shading 2" w:uiPriority="64"/>
-    <w:lsdException w:name="Medium List 1" w:uiPriority="65"/>
-    <w:lsdException w:name="Medium List 2" w:uiPriority="66"/>
-    <w:lsdException w:name="Medium Grid 1" w:uiPriority="67"/>
-    <w:lsdException w:name="Medium Grid 2" w:uiPriority="68"/>
-    <w:lsdException w:name="Medium Grid 3" w:uiPriority="69"/>
-    <w:lsdException w:name="Dark List" w:uiPriority="70"/>
-    <w:lsdException w:name="Colorful Shading" w:uiPriority="71"/>
-    <w:lsdException w:name="Colorful List" w:uiPriority="72"/>
-    <w:lsdException w:name="Colorful Grid" w:uiPriority="73"/>
-    <w:lsdException w:name="Light Shading Accent 1" w:uiPriority="60"/>
-    <w:lsdException w:name="Light List Accent 1" w:uiPriority="61"/>
-    <w:lsdException w:name="Light Grid Accent 1" w:uiPriority="62"/>
-    <w:lsdException w:name="Medium Shading 1 Accent 1" w:uiPriority="63"/>
-    <w:lsdException w:name="Medium Shading 2 Accent 1" w:uiPriority="64"/>
-    <w:lsdException w:name="Medium List 1 Accent 1" w:uiPriority="65"/>
-    <w:lsdException w:name="Revision" w:semiHidden="1"/>
-    <w:lsdException w:name="List Paragraph" w:uiPriority="34" w:qFormat="1"/>
-    <w:lsdException w:name="Quote" w:uiPriority="29" w:qFormat="1"/>
-    <w:lsdException w:name="Intense Quote" w:uiPriority="30" w:qFormat="1"/>
-    <w:lsdException w:name="Medium List 2 Accent 1" w:uiPriority="66"/>
-    <w:lsdException w:name="Medium Grid 1 Accent 1" w:uiPriority="67"/>
-    <w:lsdException w:name="Medium Grid 2 Accent 1" w:uiPriority="68"/>
-    <w:lsdException w:name="Medium Grid 3 Accent 1" w:uiPriority="69"/>
-    <w:lsdException w:name="Dark List Accent 1" w:uiPriority="70"/>
-    <w:lsdException w:name="Colorful Shading Accent 1" w:uiPriority="71"/>
-    <w:lsdException w:name="Colorful List Accent 1" w:uiPriority="72"/>
-    <w:lsdException w:name="Colorful Grid Accent 1" w:uiPriority="73"/>
-    <w:lsdException w:name="Light Shading Accent 2" w:uiPriority="60"/>
-    <w:lsdException w:name="Light List Accent 2" w:uiPriority="61"/>
-    <w:lsdException w:name="Light Grid Accent 2" w:uiPriority="62"/>
-    <w:lsdException w:name="Medium Shading 1 Accent 2" w:uiPriority="63"/>
-    <w:lsdException w:name="Medium Shading 2 Accent 2" w:uiPriority="64"/>
-    <w:lsdException w:name="Medium List 1 Accent 2" w:uiPriority="65"/>
-    <w:lsdException w:name="Medium List 2 Accent 2" w:uiPriority="66"/>
-    <w:lsdException w:name="Medium Grid 1 Accent 2" w:uiPriority="67"/>
-    <w:lsdException w:name="Medium Grid 2 Accent 2" w:uiPriority="68"/>
-    <w:lsdException w:name="Medium Grid 3 Accent 2" w:uiPriority="69"/>
-    <w:lsdException w:name="Dark List Accent 2" w:uiPriority="70"/>
-    <w:lsdException w:name="Colorful Shading Accent 2" w:uiPriority="71"/>
-    <w:lsdException w:name="Colorful List Accent 2" w:uiPriority="72"/>
-    <w:lsdException w:name="Colorful Grid Accent 2" w:uiPriority="73"/>
-    <w:lsdException w:name="Light Shading Accent 3" w:uiPriority="60"/>
-    <w:lsdException w:name="Light List Accent 3" w:uiPriority="61"/>
-    <w:lsdException w:name="Light Grid Accent 3" w:uiPriority="62"/>
-    <w:lsdException w:name="Medium Shading 1 Accent 3" w:uiPriority="63"/>
-    <w:lsdException w:name="Medium Shading 2 Accent 3" w:uiPriority="64"/>
-    <w:lsdException w:name="Medium List 1 Accent 3" w:uiPriority="65"/>
-    <w:lsdException w:name="Medium List 2 Accent 3" w:uiPriority="66"/>
-    <w:lsdException w:name="Medium Grid 1 Accent 3" w:uiPriority="67"/>
-    <w:lsdException w:name="Medium Grid 2 Accent 3" w:uiPriority="68"/>
-    <w:lsdException w:name="Medium Grid 3 Accent 3" w:uiPriority="69"/>
-    <w:lsdException w:name="Dark List Accent 3" w:uiPriority="70"/>
-    <w:lsdException w:name="Colorful Shading Accent 3" w:uiPriority="71"/>
-    <w:lsdException w:name="Colorful List Accent 3" w:uiPriority="72"/>
-    <w:lsdException w:name="Colorful Grid Accent 3" w:uiPriority="73"/>
-    <w:lsdException w:name="Light Shading Accent 4" w:uiPriority="60"/>
-    <w:lsdException w:name="Light List Accent 4" w:uiPriority="61"/>
-    <w:lsdException w:name="Light Grid Accent 4" w:uiPriority="62"/>
-    <w:lsdException w:name="Medium Shading 1 Accent 4" w:uiPriority="63"/>
-    <w:lsdException w:name="Medium Shading 2 Accent 4" w:uiPriority="64"/>
-    <w:lsdException w:name="Medium List 1 Accent 4" w:uiPriority="65"/>
-    <w:lsdException w:name="Medium List 2 Accent 4" w:uiPriority="66"/>
-    <w:lsdException w:name="Medium Grid 1 Accent 4" w:uiPriority="67"/>
-    <w:lsdException w:name="Medium Grid 2 Accent 4" w:uiPriority="68"/>
-    <w:lsdException w:name="Medium Grid 3 Accent 4" w:uiPriority="69"/>
-    <w:lsdException w:name="Dark List Accent 4" w:uiPriority="70"/>
-    <w:lsdException w:name="Colorful Shading Accent 4" w:uiPriority="71"/>
-    <w:lsdException w:name="Colorful List Accent 4" w:uiPriority="72"/>
-    <w:lsdException w:name="Colorful Grid Accent 4" w:uiPriority="73"/>
-    <w:lsdException w:name="Light Shading Accent 5" w:uiPriority="60"/>
-    <w:lsdException w:name="Light List Accent 5" w:uiPriority="61"/>
-    <w:lsdException w:name="Light Grid Accent 5" w:uiPriority="62"/>
-    <w:lsdException w:name="Medium Shading 1 Accent 5" w:uiPriority="63"/>
-    <w:lsdException w:name="Medium Shading 2 Accent 5" w:uiPriority="64"/>
-    <w:lsdException w:name="Medium List 1 Accent 5" w:uiPriority="65"/>
-    <w:lsdException w:name="Medium List 2 Accent 5" w:uiPriority="66"/>
-    <w:lsdException w:name="Medium Grid 1 Accent 5" w:uiPriority="67"/>
-    <w:lsdException w:name="Medium Grid 2 Accent 5" w:uiPriority="68"/>
-    <w:lsdException w:name="Medium Grid 3 Accent 5" w:uiPriority="69"/>
-    <w:lsdException w:name="Dark List Accent 5" w:uiPriority="70"/>
-    <w:lsdException w:name="Colorful Shading Accent 5" w:uiPriority="71"/>
-    <w:lsdException w:name="Colorful List Accent 5" w:uiPriority="72"/>
-    <w:lsdException w:name="Colorful Grid Accent 5" w:uiPriority="73"/>
-    <w:lsdException w:name="Light Shading Accent 6" w:uiPriority="60"/>
-    <w:lsdException w:name="Light List Accent 6" w:uiPriority="61"/>
-    <w:lsdException w:name="Light Grid Accent 6" w:uiPriority="62"/>
-    <w:lsdException w:name="Medium Shading 1 Accent 6" w:uiPriority="63"/>
-    <w:lsdException w:name="Medium Shading 2 Accent 6" w:uiPriority="64"/>
-    <w:lsdException w:name="Medium List 1 Accent 6" w:uiPriority="65"/>
-    <w:lsdException w:name="Medium List 2 Accent 6" w:uiPriority="66"/>
-    <w:lsdException w:name="Medium Grid 1 Accent 6" w:uiPriority="67"/>
-    <w:lsdException w:name="Medium Grid 2 Accent 6" w:uiPriority="68"/>
-    <w:lsdException w:name="Medium Grid 3 Accent 6" w:uiPriority="69"/>
-    <w:lsdException w:name="Dark List Accent 6" w:uiPriority="70"/>
-    <w:lsdException w:name="Colorful Shading Accent 6" w:uiPriority="71"/>
-    <w:lsdException w:name="Colorful List Accent 6" w:uiPriority="72"/>
-    <w:lsdException w:name="Colorful Grid Accent 6" w:uiPriority="73"/>
-    <w:lsdException w:name="Subtle Emphasis" w:uiPriority="19" w:qFormat="1"/>
-    <w:lsdException w:name="Intense Emphasis" w:uiPriority="21" w:qFormat="1"/>
-    <w:lsdException w:name="Subtle Reference" w:uiPriority="31" w:qFormat="1"/>
-    <w:lsdException w:name="Intense Reference" w:uiPriority="32" w:qFormat="1"/>
-    <w:lsdException w:name="Book Title" w:uiPriority="33" w:qFormat="1"/>
-    <w:lsdException w:name="Bibliography" w:semiHidden="1" w:uiPriority="37" w:unhideWhenUsed="1"/>
-    <w:lsdException w:name="TOC Heading" w:semiHidden="1" w:uiPriority="39" w:unhideWhenUsed="1" w:qFormat="1"/>
-    <w:lsdException w:name="Grid Table 4" w:uiPriority="49"/>
-    <w:lsdException w:name="Grid Table 5 Dark" w:uiPriority="50"/>
-    <w:lsdException w:name="Grid Table 6 Colorful" w:uiPriority="51"/>
-    <w:lsdException w:name="Grid Table 7 Colorful" w:uiPriority="52"/>
-    <w:lsdException w:name="Grid Table 1 Light Accent 1" w:uiPriority="46"/>
-    <w:lsdException w:name="Grid Table 2 Accent 1" w:uiPriority="47"/>
-    <w:lsdException w:name="Grid Table 3 Accent 1" w:uiPriority="48"/>
-    <w:lsdException w:name="Grid Table 4 Accent 1" w:uiPriority="49"/>
-    <w:lsdException w:name="Grid Table 5 Dark Accent 1" w:uiPriority="50"/>
-    <w:lsdException w:name="Grid Table 6 Colorful Accent 1" w:uiPriority="51"/>
-    <w:lsdException w:name="Grid Table 7 Colorful Accent 1" w:uiPriority="52"/>
-    <w:lsdException w:name="Grid Table 1 Light Accent 2" w:uiPriority="46"/>
-    <w:lsdException w:name="Grid Table 2 Accent 2" w:uiPriority="47"/>
-    <w:lsdException w:name="Grid Table 3 Accent 2" w:uiPriority="48"/>
-    <w:lsdException w:name="Grid Table 4 Accent 2" w:uiPriority="49"/>
-    <w:lsdException w:name="Grid Table 5 Dark Accent 2" w:uiPriority="50"/>
-    <w:lsdException w:name="Grid Table 6 Colorful Accent 2" w:uiPriority="51"/>
-    <w:lsdException w:name="Grid Table 7 Colorful Accent 2" w:uiPriority="52"/>
-    <w:lsdException w:name="Grid Table 1 Light Accent 3" w:uiPriority="46"/>
-    <w:lsdException w:name="Grid Table 2 Accent 3" w:uiPriority="47"/>
-    <w:lsdException w:name="Grid Table 3 Accent 3" w:uiPriority="48"/>
-    <w:lsdException w:name="Grid Table 4 Accent 3" w:uiPriority="49"/>
-    <w:lsdException w:name="Grid Table 5 Dark Accent 3" w:uiPriority="50"/>
-    <w:lsdException w:name="Grid Table 6 Colorful Accent 3" w:uiPriority="51"/>
-    <w:lsdException w:name="Grid Table 7 Colorful Accent 3" w:uiPriority="52"/>
-    <w:lsdException w:name="Grid Table 1 Light Accent 4" w:uiPriority="46"/>
-    <w:lsdException w:name="Grid Table 2 Accent 4" w:uiPriority="47"/>
-    <w:lsdException w:name="Grid Table 3 Accent 4" w:uiPriority="48"/>
-    <w:lsdException w:name="Grid Table 4 Accent 4" w:uiPriority="49"/>
-    <w:lsdException w:name="Grid Table 5 Dark Accent 4" w:uiPriority="50"/>
-    <w:lsdException w:name="Grid Table 6 Colorful Accent 4" w:uiPriority="51"/>
-    <w:lsdException w:name="Grid Table 7 Colorful Accent 4" w:uiPriority="52"/>
-    <w:lsdException w:name="Grid Table 1 Light Accent 5" w:uiPriority="46"/>
-    <w:lsdException w:name="Grid Table 2 Accent 5" w:uiPriority="47"/>
-    <w:lsdException w:name="Grid Table 3 Accent 5" w:uiPriority="48"/>
-    <w:lsdException w:name="Grid Table 4 Accent 5" w:uiPriority="49"/>
-    <w:lsdException w:name="Grid Table 5 Dark Accent 5" w:uiPriority="50"/>
-    <w:lsdException w:name="Grid Table 6 Colorful Accent 5" w:uiPriority="51"/>
-    <w:lsdException w:name="Grid Table 7 Colorful Accent 5" w:uiPriority="52"/>
-    <w:lsdException w:name="Grid Table 1 Light Accent 6" w:uiPriority="46"/>
-    <w:lsdException w:name="Grid Table 2 Accent 6" w:uiPriority="47"/>
-    <w:lsdException w:name="Grid Table 3 Accent 6" w:uiPriority="48"/>
-    <w:lsdException w:name="Grid Table 4 Accent 6" w:uiPriority="49"/>
-    <w:lsdException w:name="Grid Table 5 Dark Accent 6" w:uiPriority="50"/>
-    <w:lsdException w:name="Grid Table 6 Colorful Accent 6" w:uiPriority="51"/>
-    <w:lsdException w:name="Grid Table 7 Colorful Accent 6" w:uiPriority="52"/>
-    <w:lsdException w:name="List Table 1 Light" w:uiPriority="46"/>
-    <w:lsdException w:name="List Table 2" w:uiPriority="47"/>
-    <w:lsdException w:name="List Table 3" w:uiPriority="48"/>
-    <w:lsdException w:name="List Table 4" w:uiPriority="49"/>
-    <w:lsdException w:name="List Table 5 Dark" w:uiPriority="50"/>
-    <w:lsdException w:name="List Table 6 Colorful" w:uiPriority="51"/>
-    <w:lsdException w:name="List Table 7 Colorful" w:uiPriority="52"/>
-    <w:lsdException w:name="List Table 1 Light Accent 1" w:uiPriority="46"/>
-    <w:lsdException w:name="List Table 2 Accent 1" w:uiPriority="47"/>
-    <w:lsdException w:name="List Table 3 Accent 1" w:uiPriority="48"/>
-    <w:lsdException w:name="List Table 4 Accent 1" w:uiPriority="49"/>
-    <w:lsdException w:name="List Table 5 Dark Accent 1" w:uiPriority="50"/>
-    <w:lsdException w:name="List Table 6 Colorful Accent 1" w:uiPriority="51"/>
-    <w:lsdException w:name="List Table 7 Colorful Accent 1" w:uiPriority="52"/>
-    <w:lsdException w:name="List Table 1 Light Accent 2" w:uiPriority="46"/>
-    <w:lsdException w:name="List Table 2 Accent 2" w:uiPriority="47"/>
-    <w:lsdException w:name="List Table 3 Accent 2" w:uiPriority="48"/>
-    <w:lsdException w:name="List Table 4 Accent 2" w:uiPriority="49"/>
-    <w:lsdException w:name="List Table 5 Dark Accent 2" w:uiPriority="50"/>
-    <w:lsdException w:name="List Table 6 Colorful Accent 2" w:uiPriority="51"/>
-    <w:lsdException w:name="List Table 7 Colorful Accent 2" w:uiPriority="52"/>
-    <w:lsdException w:name="List Table 1 Light Accent 3" w:uiPriority="46"/>
-    <w:lsdException w:name="List Table 2 Accent 3" w:uiPriority="47"/>
-    <w:lsdException w:name="List Table 3 Accent 3" w:uiPriority="48"/>
-    <w:lsdException w:name="List Table 4 Accent 3" w:uiPriority="49"/>
-    <w:lsdException w:name="List Table 5 Dark Accent 3" w:uiPriority="50"/>
-    <w:lsdException w:name="List Table 6 Colorful Accent 3" w:uiPriority="51"/>
-    <w:lsdException w:name="List Table 7 Colorful Accent 3" w:uiPriority="52"/>
-    <w:lsdException w:name="List Table 1 Light Accent 4" w:uiPriority="46"/>
-    <w:lsdException w:name="List Table 2 Accent 4" w:uiPriority="47"/>
-    <w:lsdException w:name="List Table 3 Accent 4" w:uiPriority="48"/>
-    <w:lsdException w:name="List Table 4 Accent 4" w:uiPriority="49"/>
-    <w:lsdException w:name="List Table 5 Dark Accent 4" w:uiPriority="50"/>
-    <w:lsdException w:name="List Table 6 Colorful Accent 4" w:uiPriority="51"/>
-    <w:lsdException w:name="List Table 7 Colorful Accent 4" w:uiPriority="52"/>
-    <w:lsdException w:name="List Table 1 Light Accent 5" w:uiPriority="46"/>
-    <w:lsdException w:name="List Table 2 Accent 5" w:uiPriority="47"/>
-    <w:lsdException w:name="List Table 3 Accent 5" w:uiPriority="48"/>
-    <w:lsdException w:name="List Table 4 Accent 5" w:uiPriority="49"/>
-    <w:lsdException w:name="List Table 5 Dark Accent 5" w:uiPriority="50"/>
-    <w:lsdException w:name="List Table 6 Colorful Accent 5" w:uiPriority="51"/>
-    <w:lsdException w:name="List Table 7 Colorful Accent 5" w:uiPriority="52"/>
-    <w:lsdException w:name="List Table 1 Light Accent 6" w:uiPriority="46"/>
-    <w:lsdException w:name="List Table 2 Accent 6" w:uiPriority="47"/>
-    <w:lsdException w:name="List Table 3 Accent 6" w:uiPriority="48"/>
-    <w:lsdException w:name="List Table 4 Accent 6" w:uiPriority="49"/>
-    <w:lsdException w:name="List Table 5 Dark Accent 6" w:uiPriority="50"/>
-    <w:lsdException w:name="List Table 6 Colorful Accent 6" w:uiPriority="51"/>
-    <w:lsdException w:name="List Table 7 Colorful Accent 6" w:uiPriority="52"/>
+  <w:latentStyles w:defLockedState="0" w:defUIPriority="99" w:defSemiHidden="1" w:defUnhideWhenUsed="1" w:defQFormat="0" w:count="276">
+    <w:lsdException w:name="Normal" w:semiHidden="0" w:uiPriority="0" w:unhideWhenUsed="0" w:qFormat="1"/>
+    <w:lsdException w:name="heading 1" w:semiHidden="0" w:uiPriority="9" w:unhideWhenUsed="0" w:qFormat="1"/>
+    <w:lsdException w:name="heading 2" w:uiPriority="9" w:qFormat="1"/>
+    <w:lsdException w:name="heading 3" w:uiPriority="9" w:qFormat="1"/>
+    <w:lsdException w:name="heading 4" w:uiPriority="9" w:qFormat="1"/>
+    <w:lsdException w:name="heading 5" w:uiPriority="9" w:qFormat="1"/>
+    <w:lsdException w:name="heading 6" w:uiPriority="9" w:qFormat="1"/>
+    <w:lsdException w:name="heading 7" w:uiPriority="9" w:qFormat="1"/>
+    <w:lsdException w:name="heading 8" w:uiPriority="9" w:qFormat="1"/>
+    <w:lsdException w:name="heading 9" w:uiPriority="9" w:qFormat="1"/>
+    <w:lsdException w:name="toc 1" w:uiPriority="39"/>
+    <w:lsdException w:name="toc 2" w:uiPriority="39"/>
+    <w:lsdException w:name="toc 3" w:uiPriority="39"/>
+    <w:lsdException w:name="toc 4" w:uiPriority="39"/>
+    <w:lsdException w:name="toc 5" w:uiPriority="39"/>
+    <w:lsdException w:name="toc 6" w:uiPriority="39"/>
+    <w:lsdException w:name="toc 7" w:uiPriority="39"/>
+    <w:lsdException w:name="toc 8" w:uiPriority="39"/>
+    <w:lsdException w:name="toc 9" w:uiPriority="39"/>
+    <w:lsdException w:name="header" w:uiPriority="0"/>
+    <w:lsdException w:name="footer" w:uiPriority="0"/>
+    <w:lsdException w:name="caption" w:uiPriority="35" w:qFormat="1"/>
+    <w:lsdException w:name="Title" w:semiHidden="0" w:uiPriority="10" w:unhideWhenUsed="0" w:qFormat="1"/>
+    <w:lsdException w:name="Default Paragraph Font" w:uiPriority="1"/>
+    <w:lsdException w:name="Subtitle" w:semiHidden="0" w:uiPriority="11" w:unhideWhenUsed="0" w:qFormat="1"/>
+    <w:lsdException w:name="Strong" w:semiHidden="0" w:uiPriority="22" w:unhideWhenUsed="0" w:qFormat="1"/>
+    <w:lsdException w:name="Emphasis" w:semiHidden="0" w:uiPriority="20" w:unhideWhenUsed="0" w:qFormat="1"/>
+    <w:lsdException w:name="Table Grid" w:semiHidden="0" w:uiPriority="59" w:unhideWhenUsed="0"/>
+    <w:lsdException w:name="Note Level 1" w:semiHidden="0" w:unhideWhenUsed="0"/>
+    <w:lsdException w:name="Note Level 2" w:semiHidden="0" w:unhideWhenUsed="0"/>
+    <w:lsdException w:name="Note Level 3" w:semiHidden="0" w:unhideWhenUsed="0"/>
+    <w:lsdException w:name="Note Level 4" w:semiHidden="0" w:unhideWhenUsed="0"/>
+    <w:lsdException w:name="Note Level 5" w:semiHidden="0" w:unhideWhenUsed="0"/>
+    <w:lsdException w:name="Note Level 6" w:semiHidden="0" w:unhideWhenUsed="0"/>
+    <w:lsdException w:name="Note Level 7" w:semiHidden="0" w:unhideWhenUsed="0"/>
+    <w:lsdException w:name="Note Level 8" w:semiHidden="0" w:unhideWhenUsed="0"/>
+    <w:lsdException w:name="Note Level 9" w:semiHidden="0" w:unhideWhenUsed="0"/>
+    <w:lsdException w:name="Placeholder Text" w:unhideWhenUsed="0"/>
+    <w:lsdException w:name="No Spacing" w:semiHidden="0" w:uiPriority="1" w:unhideWhenUsed="0" w:qFormat="1"/>
+    <w:lsdException w:name="Light Shading" w:semiHidden="0" w:uiPriority="60" w:unhideWhenUsed="0"/>
+    <w:lsdException w:name="Light List" w:semiHidden="0" w:uiPriority="61" w:unhideWhenUsed="0"/>
+    <w:lsdException w:name="Light Grid" w:semiHidden="0" w:uiPriority="62" w:unhideWhenUsed="0"/>
+    <w:lsdException w:name="Medium Shading 1" w:semiHidden="0" w:uiPriority="63" w:unhideWhenUsed="0"/>
+    <w:lsdException w:name="Medium Shading 2" w:semiHidden="0" w:uiPriority="64" w:unhideWhenUsed="0"/>
+    <w:lsdException w:name="Medium List 1" w:semiHidden="0" w:uiPriority="65" w:unhideWhenUsed="0"/>
+    <w:lsdException w:name="Medium List 2" w:semiHidden="0" w:uiPriority="66" w:unhideWhenUsed="0"/>
+    <w:lsdException w:name="Medium Grid 1" w:semiHidden="0" w:uiPriority="67" w:unhideWhenUsed="0"/>
+    <w:lsdException w:name="Medium Grid 2" w:semiHidden="0" w:uiPriority="68" w:unhideWhenUsed="0"/>
+    <w:lsdException w:name="Medium Grid 3" w:semiHidden="0" w:uiPriority="69" w:unhideWhenUsed="0"/>
+    <w:lsdException w:name="Dark List" w:semiHidden="0" w:uiPriority="70" w:unhideWhenUsed="0"/>
+    <w:lsdException w:name="Colorful Shading" w:semiHidden="0" w:uiPriority="71" w:unhideWhenUsed="0"/>
+    <w:lsdException w:name="Colorful List" w:semiHidden="0" w:uiPriority="72" w:unhideWhenUsed="0"/>
+    <w:lsdException w:name="Colorful Grid" w:semiHidden="0" w:uiPriority="73" w:unhideWhenUsed="0"/>
+    <w:lsdException w:name="Light Shading Accent 1" w:semiHidden="0" w:uiPriority="60" w:unhideWhenUsed="0"/>
+    <w:lsdException w:name="Light List Accent 1" w:semiHidden="0" w:uiPriority="61" w:unhideWhenUsed="0"/>
+    <w:lsdException w:name="Light Grid Accent 1" w:semiHidden="0" w:uiPriority="62" w:unhideWhenUsed="0"/>
+    <w:lsdException w:name="Medium Shading 1 Accent 1" w:semiHidden="0" w:uiPriority="63" w:unhideWhenUsed="0"/>
+    <w:lsdException w:name="Medium Shading 2 Accent 1" w:semiHidden="0" w:uiPriority="64" w:unhideWhenUsed="0"/>
+    <w:lsdException w:name="Medium List 1 Accent 1" w:semiHidden="0" w:uiPriority="65" w:unhideWhenUsed="0"/>
+    <w:lsdException w:name="Revision" w:unhideWhenUsed="0"/>
+    <w:lsdException w:name="List Paragraph" w:semiHidden="0" w:uiPriority="34" w:unhideWhenUsed="0" w:qFormat="1"/>
+    <w:lsdException w:name="Quote" w:semiHidden="0" w:uiPriority="29" w:unhideWhenUsed="0" w:qFormat="1"/>
+    <w:lsdException w:name="Intense Quote" w:semiHidden="0" w:uiPriority="30" w:unhideWhenUsed="0" w:qFormat="1"/>
+    <w:lsdException w:name="Medium List 2 Accent 1" w:semiHidden="0" w:uiPriority="66" w:unhideWhenUsed="0"/>
+    <w:lsdException w:name="Medium Grid 1 Accent 1" w:semiHidden="0" w:uiPriority="67" w:unhideWhenUsed="0"/>
+    <w:lsdException w:name="Medium Grid 2 Accent 1" w:semiHidden="0" w:uiPriority="68" w:unhideWhenUsed="0"/>
+    <w:lsdException w:name="Medium Grid 3 Accent 1" w:semiHidden="0" w:uiPriority="69" w:unhideWhenUsed="0"/>
+    <w:lsdException w:name="Dark List Accent 1" w:semiHidden="0" w:uiPriority="70" w:unhideWhenUsed="0"/>
+    <w:lsdException w:name="Colorful Shading Accent 1" w:semiHidden="0" w:uiPriority="71" w:unhideWhenUsed="0"/>
+    <w:lsdException w:name="Colorful List Accent 1" w:semiHidden="0" w:uiPriority="72" w:unhideWhenUsed="0"/>
+    <w:lsdException w:name="Colorful Grid Accent 1" w:semiHidden="0" w:uiPriority="73" w:unhideWhenUsed="0"/>
+    <w:lsdException w:name="Light Shading Accent 2" w:semiHidden="0" w:uiPriority="60" w:unhideWhenUsed="0"/>
+    <w:lsdException w:name="Light List Accent 2" w:semiHidden="0" w:uiPriority="61" w:unhideWhenUsed="0"/>
+    <w:lsdException w:name="Light Grid Accent 2" w:semiHidden="0" w:uiPriority="62" w:unhideWhenUsed="0"/>
+    <w:lsdException w:name="Medium Shading 1 Accent 2" w:semiHidden="0" w:uiPriority="63" w:unhideWhenUsed="0"/>
+    <w:lsdException w:name="Medium Shading 2 Accent 2" w:semiHidden="0" w:uiPriority="64" w:unhideWhenUsed="0"/>
+    <w:lsdException w:name="Medium List 1 Accent 2" w:semiHidden="0" w:uiPriority="65" w:unhideWhenUsed="0"/>
+    <w:lsdException w:name="Medium List 2 Accent 2" w:semiHidden="0" w:uiPriority="66" w:unhideWhenUsed="0"/>
+    <w:lsdException w:name="Medium Grid 1 Accent 2" w:semiHidden="0" w:uiPriority="67" w:unhideWhenUsed="0"/>
+    <w:lsdException w:name="Medium Grid 2 Accent 2" w:semiHidden="0" w:uiPriority="68" w:unhideWhenUsed="0"/>
+    <w:lsdException w:name="Medium Grid 3 Accent 2" w:semiHidden="0" w:uiPriority="69" w:unhideWhenUsed="0"/>
+    <w:lsdException w:name="Dark List Accent 2" w:semiHidden="0" w:uiPriority="70" w:unhideWhenUsed="0"/>
+    <w:lsdException w:name="Colorful Shading Accent 2" w:semiHidden="0" w:uiPriority="71" w:unhideWhenUsed="0"/>
+    <w:lsdException w:name="Colorful List Accent 2" w:semiHidden="0" w:uiPriority="72" w:unhideWhenUsed="0"/>
+    <w:lsdException w:name="Colorful Grid Accent 2" w:semiHidden="0" w:uiPriority="73" w:unhideWhenUsed="0"/>
+    <w:lsdException w:name="Light Shading Accent 3" w:semiHidden="0" w:uiPriority="60" w:unhideWhenUsed="0"/>
+    <w:lsdException w:name="Light List Accent 3" w:semiHidden="0" w:uiPriority="61" w:unhideWhenUsed="0"/>
+    <w:lsdException w:name="Light Grid Accent 3" w:semiHidden="0" w:uiPriority="62" w:unhideWhenUsed="0"/>
+    <w:lsdException w:name="Medium Shading 1 Accent 3" w:semiHidden="0" w:uiPriority="63" w:unhideWhenUsed="0"/>
+    <w:lsdException w:name="Medium Shading 2 Accent 3" w:semiHidden="0" w:uiPriority="64" w:unhideWhenUsed="0"/>
+    <w:lsdException w:name="Medium List 1 Accent 3" w:semiHidden="0" w:uiPriority="65" w:unhideWhenUsed="0"/>
+    <w:lsdException w:name="Medium List 2 Accent 3" w:semiHidden="0" w:uiPriority="66" w:unhideWhenUsed="0"/>
+    <w:lsdException w:name="Medium Grid 1 Accent 3" w:semiHidden="0" w:uiPriority="67" w:unhideWhenUsed="0"/>
+    <w:lsdException w:name="Medium Grid 2 Accent 3" w:semiHidden="0" w:uiPriority="68" w:unhideWhenUsed="0"/>
+    <w:lsdException w:name="Medium Grid 3 Accent 3" w:semiHidden="0" w:uiPriority="69" w:unhideWhenUsed="0"/>
+    <w:lsdException w:name="Dark List Accent 3" w:semiHidden="0" w:uiPriority="70" w:unhideWhenUsed="0"/>
+    <w:lsdException w:name="Colorful Shading Accent 3" w:semiHidden="0" w:uiPriority="71" w:unhideWhenUsed="0"/>
+    <w:lsdException w:name="Colorful List Accent 3" w:semiHidden="0" w:uiPriority="72" w:unhideWhenUsed="0"/>
+    <w:lsdException w:name="Colorful Grid Accent 3" w:semiHidden="0" w:uiPriority="73" w:unhideWhenUsed="0"/>
+    <w:lsdException w:name="Light Shading Accent 4" w:semiHidden="0" w:uiPriority="60" w:unhideWhenUsed="0"/>
+    <w:lsdException w:name="Light List Accent 4" w:semiHidden="0" w:uiPriority="61" w:unhideWhenUsed="0"/>
+    <w:lsdException w:name="Light Grid Accent 4" w:semiHidden="0" w:uiPriority="62" w:unhideWhenUsed="0"/>
+    <w:lsdException w:name="Medium Shading 1 Accent 4" w:semiHidden="0" w:uiPriority="63" w:unhideWhenUsed="0"/>
+    <w:lsdException w:name="Medium Shading 2 Accent 4" w:semiHidden="0" w:uiPriority="64" w:unhideWhenUsed="0"/>
+    <w:lsdException w:name="Medium List 1 Accent 4" w:semiHidden="0" w:uiPriority="65" w:unhideWhenUsed="0"/>
+    <w:lsdException w:name="Medium List 2 Accent 4" w:semiHidden="0" w:uiPriority="66" w:unhideWhenUsed="0"/>
+    <w:lsdException w:name="Medium Grid 1 Accent 4" w:semiHidden="0" w:uiPriority="67" w:unhideWhenUsed="0"/>
+    <w:lsdException w:name="Medium Grid 2 Accent 4" w:semiHidden="0" w:uiPriority="68" w:unhideWhenUsed="0"/>
+    <w:lsdException w:name="Medium Grid 3 Accent 4" w:semiHidden="0" w:uiPriority="69" w:unhideWhenUsed="0"/>
+    <w:lsdException w:name="Dark List Accent 4" w:semiHidden="0" w:uiPriority="70" w:unhideWhenUsed="0"/>
+    <w:lsdException w:name="Colorful Shading Accent 4" w:semiHidden="0" w:uiPriority="71" w:unhideWhenUsed="0"/>
+    <w:lsdException w:name="Colorful List Accent 4" w:semiHidden="0" w:uiPriority="72" w:unhideWhenUsed="0"/>
+    <w:lsdException w:name="Colorful Grid Accent 4" w:semiHidden="0" w:uiPriority="73" w:unhideWhenUsed="0"/>
+    <w:lsdException w:name="Light Shading Accent 5" w:semiHidden="0" w:uiPriority="60" w:unhideWhenUsed="0"/>
+    <w:lsdException w:name="Light List Accent 5" w:semiHidden="0" w:uiPriority="61" w:unhideWhenUsed="0"/>
+    <w:lsdException w:name="Light Grid Accent 5" w:semiHidden="0" w:uiPriority="62" w:unhideWhenUsed="0"/>
+    <w:lsdException w:name="Medium Shading 1 Accent 5" w:semiHidden="0" w:uiPriority="63" w:unhideWhenUsed="0"/>
+    <w:lsdException w:name="Medium Shading 2 Accent 5" w:semiHidden="0" w:uiPriority="64" w:unhideWhenUsed="0"/>
+    <w:lsdException w:name="Medium List 1 Accent 5" w:semiHidden="0" w:uiPriority="65" w:unhideWhenUsed="0"/>
+    <w:lsdException w:name="Medium List 2 Accent 5" w:semiHidden="0" w:uiPriority="66" w:unhideWhenUsed="0"/>
+    <w:lsdException w:name="Medium Grid 1 Accent 5" w:semiHidden="0" w:uiPriority="67" w:unhideWhenUsed="0"/>
+    <w:lsdException w:name="Medium Grid 2 Accent 5" w:semiHidden="0" w:uiPriority="68" w:unhideWhenUsed="0"/>
+    <w:lsdException w:name="Medium Grid 3 Accent 5" w:semiHidden="0" w:uiPriority="69" w:unhideWhenUsed="0"/>
+    <w:lsdException w:name="Dark List Accent 5" w:semiHidden="0" w:uiPriority="70" w:unhideWhenUsed="0"/>
+    <w:lsdException w:name="Colorful Shading Accent 5" w:semiHidden="0" w:uiPriority="71" w:unhideWhenUsed="0"/>
+    <w:lsdException w:name="Colorful List Accent 5" w:semiHidden="0" w:uiPriority="72" w:unhideWhenUsed="0"/>
+    <w:lsdException w:name="Colorful Grid Accent 5" w:semiHidden="0" w:uiPriority="73" w:unhideWhenUsed="0"/>
+    <w:lsdException w:name="Light Shading Accent 6" w:semiHidden="0" w:uiPriority="60" w:unhideWhenUsed="0"/>
+    <w:lsdException w:name="Light List Accent 6" w:semiHidden="0" w:uiPriority="61" w:unhideWhenUsed="0"/>
+    <w:lsdException w:name="Light Grid Accent 6" w:semiHidden="0" w:uiPriority="62" w:unhideWhenUsed="0"/>
+    <w:lsdException w:name="Medium Shading 1 Accent 6" w:semiHidden="0" w:uiPriority="63" w:unhideWhenUsed="0"/>
+    <w:lsdException w:name="Medium Shading 2 Accent 6" w:semiHidden="0" w:uiPriority="64" w:unhideWhenUsed="0"/>
+    <w:lsdException w:name="Medium List 1 Accent 6" w:semiHidden="0" w:uiPriority="65" w:unhideWhenUsed="0"/>
+    <w:lsdException w:name="Medium List 2 Accent 6" w:semiHidden="0" w:uiPriority="66" w:unhideWhenUsed="0"/>
+    <w:lsdException w:name="Medium Grid 1 Accent 6" w:semiHidden="0" w:uiPriority="67" w:unhideWhenUsed="0"/>
+    <w:lsdException w:name="Medium Grid 2 Accent 6" w:semiHidden="0" w:uiPriority="68" w:unhideWhenUsed="0"/>
+    <w:lsdException w:name="Medium Grid 3 Accent 6" w:semiHidden="0" w:uiPriority="69" w:unhideWhenUsed="0"/>
+    <w:lsdException w:name="Dark List Accent 6" w:semiHidden="0" w:uiPriority="70" w:unhideWhenUsed="0"/>
+    <w:lsdException w:name="Colorful Shading Accent 6" w:semiHidden="0" w:uiPriority="71" w:unhideWhenUsed="0"/>
+    <w:lsdException w:name="Colorful List Accent 6" w:semiHidden="0" w:uiPriority="72" w:unhideWhenUsed="0"/>
+    <w:lsdException w:name="Colorful Grid Accent 6" w:semiHidden="0" w:uiPriority="73" w:unhideWhenUsed="0"/>
+    <w:lsdException w:name="Subtle Emphasis" w:semiHidden="0" w:uiPriority="19" w:unhideWhenUsed="0" w:qFormat="1"/>
+    <w:lsdException w:name="Intense Emphasis" w:semiHidden="0" w:uiPriority="21" w:unhideWhenUsed="0" w:qFormat="1"/>
+    <w:lsdException w:name="Subtle Reference" w:semiHidden="0" w:uiPriority="31" w:unhideWhenUsed="0" w:qFormat="1"/>
+    <w:lsdException w:name="Intense Reference" w:semiHidden="0" w:uiPriority="32" w:unhideWhenUsed="0" w:qFormat="1"/>
+    <w:lsdException w:name="Book Title" w:semiHidden="0" w:uiPriority="33" w:unhideWhenUsed="0" w:qFormat="1"/>
+    <w:lsdException w:name="Bibliography" w:uiPriority="37"/>
+    <w:lsdException w:name="TOC Heading" w:uiPriority="39" w:qFormat="1"/>
   </w:latentStyles>
   <w:style w:type="paragraph" w:default="1" w:styleId="Normal">
     <w:name w:val="Normal"/>
@@ -14102,6 +15304,7 @@
     <w:uiPriority w:val="59"/>
     <w:rsid w:val="00DC7153"/>
     <w:tblPr>
+      <w:tblInd w:w="0" w:type="dxa"/>
       <w:tblBorders>
         <w:top w:val="single" w:sz="4" w:space="0" w:color="auto"/>
         <w:left w:val="single" w:sz="4" w:space="0" w:color="auto"/>
@@ -14110,6 +15313,12 @@
         <w:insideH w:val="single" w:sz="4" w:space="0" w:color="auto"/>
         <w:insideV w:val="single" w:sz="4" w:space="0" w:color="auto"/>
       </w:tblBorders>
+      <w:tblCellMar>
+        <w:top w:w="0" w:type="dxa"/>
+        <w:left w:w="108" w:type="dxa"/>
+        <w:bottom w:w="0" w:type="dxa"/>
+        <w:right w:w="108" w:type="dxa"/>
+      </w:tblCellMar>
     </w:tblPr>
   </w:style>
   <w:style w:type="table" w:styleId="LightShading-Accent1">
@@ -14123,10 +15332,17 @@
     <w:tblPr>
       <w:tblStyleRowBandSize w:val="1"/>
       <w:tblStyleColBandSize w:val="1"/>
+      <w:tblInd w:w="0" w:type="dxa"/>
       <w:tblBorders>
         <w:top w:val="single" w:sz="8" w:space="0" w:color="4F81BD" w:themeColor="accent1"/>
         <w:bottom w:val="single" w:sz="8" w:space="0" w:color="4F81BD" w:themeColor="accent1"/>
       </w:tblBorders>
+      <w:tblCellMar>
+        <w:top w:w="0" w:type="dxa"/>
+        <w:left w:w="108" w:type="dxa"/>
+        <w:bottom w:w="0" w:type="dxa"/>
+        <w:right w:w="108" w:type="dxa"/>
+      </w:tblCellMar>
     </w:tblPr>
     <w:tblStylePr w:type="firstRow">
       <w:pPr>
@@ -14234,6 +15450,712 @@
     <w:rsid w:val="003836B4"/>
     <w:rPr>
       <w:vertAlign w:val="superscript"/>
+    </w:rPr>
+  </w:style>
+  <w:style w:type="paragraph" w:styleId="Subtitle">
+    <w:name w:val="Subtitle"/>
+    <w:basedOn w:val="Normal"/>
+    <w:next w:val="Normal"/>
+    <w:link w:val="SubtitleChar"/>
+    <w:uiPriority w:val="11"/>
+    <w:qFormat/>
+    <w:rsid w:val="001F3E47"/>
+    <w:pPr>
+      <w:numPr>
+        <w:ilvl w:val="1"/>
+      </w:numPr>
+    </w:pPr>
+    <w:rPr>
+      <w:rFonts w:asciiTheme="majorHAnsi" w:eastAsiaTheme="majorEastAsia" w:hAnsiTheme="majorHAnsi" w:cstheme="majorBidi"/>
+      <w:i/>
+      <w:iCs/>
+      <w:color w:val="4F81BD" w:themeColor="accent1"/>
+      <w:spacing w:val="15"/>
+    </w:rPr>
+  </w:style>
+  <w:style w:type="character" w:customStyle="1" w:styleId="SubtitleChar">
+    <w:name w:val="Subtitle Char"/>
+    <w:basedOn w:val="DefaultParagraphFont"/>
+    <w:link w:val="Subtitle"/>
+    <w:uiPriority w:val="11"/>
+    <w:rsid w:val="001F3E47"/>
+    <w:rPr>
+      <w:rFonts w:asciiTheme="majorHAnsi" w:eastAsiaTheme="majorEastAsia" w:hAnsiTheme="majorHAnsi" w:cstheme="majorBidi"/>
+      <w:i/>
+      <w:iCs/>
+      <w:color w:val="4F81BD" w:themeColor="accent1"/>
+      <w:spacing w:val="15"/>
+    </w:rPr>
+  </w:style>
+</w:styles>
+</file>
+
+<file path=word/stylesWithEffects.xml><?xml version="1.0" encoding="utf-8"?>
+<w:styles xmlns:wpc="http://schemas.microsoft.com/office/word/2010/wordprocessingCanvas" xmlns:mo="http://schemas.microsoft.com/office/mac/office/2008/main" xmlns:mc="http://schemas.openxmlformats.org/markup-compatibility/2006" xmlns:mv="urn:schemas-microsoft-com:mac:vml" xmlns:o="urn:schemas-microsoft-com:office:office" xmlns:r="http://schemas.openxmlformats.org/officeDocument/2006/relationships" xmlns:m="http://schemas.openxmlformats.org/officeDocument/2006/math" xmlns:v="urn:schemas-microsoft-com:vml" xmlns:wp14="http://schemas.microsoft.com/office/word/2010/wordprocessingDrawing" xmlns:wp="http://schemas.openxmlformats.org/drawingml/2006/wordprocessingDrawing" xmlns:w10="urn:schemas-microsoft-com:office:word" xmlns:w="http://schemas.openxmlformats.org/wordprocessingml/2006/main" xmlns:w14="http://schemas.microsoft.com/office/word/2010/wordml" xmlns:wpg="http://schemas.microsoft.com/office/word/2010/wordprocessingGroup" xmlns:wpi="http://schemas.microsoft.com/office/word/2010/wordprocessingInk" xmlns:wne="http://schemas.microsoft.com/office/word/2006/wordml" xmlns:wps="http://schemas.microsoft.com/office/word/2010/wordprocessingShape" mc:Ignorable="w14 wp14">
+  <w:docDefaults>
+    <w:rPrDefault>
+      <w:rPr>
+        <w:rFonts w:asciiTheme="minorHAnsi" w:eastAsiaTheme="minorEastAsia" w:hAnsiTheme="minorHAnsi" w:cstheme="minorBidi"/>
+        <w:sz w:val="24"/>
+        <w:szCs w:val="24"/>
+        <w:lang w:val="en-US" w:eastAsia="en-US" w:bidi="ar-SA"/>
+      </w:rPr>
+    </w:rPrDefault>
+    <w:pPrDefault/>
+  </w:docDefaults>
+  <w:latentStyles w:defLockedState="0" w:defUIPriority="99" w:defSemiHidden="1" w:defUnhideWhenUsed="1" w:defQFormat="0" w:count="276">
+    <w:lsdException w:name="Normal" w:semiHidden="0" w:uiPriority="0" w:unhideWhenUsed="0" w:qFormat="1"/>
+    <w:lsdException w:name="heading 1" w:semiHidden="0" w:uiPriority="9" w:unhideWhenUsed="0" w:qFormat="1"/>
+    <w:lsdException w:name="heading 2" w:uiPriority="9" w:qFormat="1"/>
+    <w:lsdException w:name="heading 3" w:uiPriority="9" w:qFormat="1"/>
+    <w:lsdException w:name="heading 4" w:uiPriority="9" w:qFormat="1"/>
+    <w:lsdException w:name="heading 5" w:uiPriority="9" w:qFormat="1"/>
+    <w:lsdException w:name="heading 6" w:uiPriority="9" w:qFormat="1"/>
+    <w:lsdException w:name="heading 7" w:uiPriority="9" w:qFormat="1"/>
+    <w:lsdException w:name="heading 8" w:uiPriority="9" w:qFormat="1"/>
+    <w:lsdException w:name="heading 9" w:uiPriority="9" w:qFormat="1"/>
+    <w:lsdException w:name="toc 1" w:uiPriority="39"/>
+    <w:lsdException w:name="toc 2" w:uiPriority="39"/>
+    <w:lsdException w:name="toc 3" w:uiPriority="39"/>
+    <w:lsdException w:name="toc 4" w:uiPriority="39"/>
+    <w:lsdException w:name="toc 5" w:uiPriority="39"/>
+    <w:lsdException w:name="toc 6" w:uiPriority="39"/>
+    <w:lsdException w:name="toc 7" w:uiPriority="39"/>
+    <w:lsdException w:name="toc 8" w:uiPriority="39"/>
+    <w:lsdException w:name="toc 9" w:uiPriority="39"/>
+    <w:lsdException w:name="header" w:uiPriority="0"/>
+    <w:lsdException w:name="footer" w:uiPriority="0"/>
+    <w:lsdException w:name="caption" w:uiPriority="35" w:qFormat="1"/>
+    <w:lsdException w:name="Title" w:semiHidden="0" w:uiPriority="10" w:unhideWhenUsed="0" w:qFormat="1"/>
+    <w:lsdException w:name="Default Paragraph Font" w:uiPriority="1"/>
+    <w:lsdException w:name="Subtitle" w:semiHidden="0" w:uiPriority="11" w:unhideWhenUsed="0" w:qFormat="1"/>
+    <w:lsdException w:name="Strong" w:semiHidden="0" w:uiPriority="22" w:unhideWhenUsed="0" w:qFormat="1"/>
+    <w:lsdException w:name="Emphasis" w:semiHidden="0" w:uiPriority="20" w:unhideWhenUsed="0" w:qFormat="1"/>
+    <w:lsdException w:name="Table Grid" w:semiHidden="0" w:uiPriority="59" w:unhideWhenUsed="0"/>
+    <w:lsdException w:name="Note Level 1" w:semiHidden="0" w:unhideWhenUsed="0"/>
+    <w:lsdException w:name="Note Level 2" w:semiHidden="0" w:unhideWhenUsed="0"/>
+    <w:lsdException w:name="Note Level 3" w:semiHidden="0" w:unhideWhenUsed="0"/>
+    <w:lsdException w:name="Note Level 4" w:semiHidden="0" w:unhideWhenUsed="0"/>
+    <w:lsdException w:name="Note Level 5" w:semiHidden="0" w:unhideWhenUsed="0"/>
+    <w:lsdException w:name="Note Level 6" w:semiHidden="0" w:unhideWhenUsed="0"/>
+    <w:lsdException w:name="Note Level 7" w:semiHidden="0" w:unhideWhenUsed="0"/>
+    <w:lsdException w:name="Note Level 8" w:semiHidden="0" w:unhideWhenUsed="0"/>
+    <w:lsdException w:name="Note Level 9" w:semiHidden="0" w:unhideWhenUsed="0"/>
+    <w:lsdException w:name="Placeholder Text" w:unhideWhenUsed="0"/>
+    <w:lsdException w:name="No Spacing" w:semiHidden="0" w:uiPriority="1" w:unhideWhenUsed="0" w:qFormat="1"/>
+    <w:lsdException w:name="Light Shading" w:semiHidden="0" w:uiPriority="60" w:unhideWhenUsed="0"/>
+    <w:lsdException w:name="Light List" w:semiHidden="0" w:uiPriority="61" w:unhideWhenUsed="0"/>
+    <w:lsdException w:name="Light Grid" w:semiHidden="0" w:uiPriority="62" w:unhideWhenUsed="0"/>
+    <w:lsdException w:name="Medium Shading 1" w:semiHidden="0" w:uiPriority="63" w:unhideWhenUsed="0"/>
+    <w:lsdException w:name="Medium Shading 2" w:semiHidden="0" w:uiPriority="64" w:unhideWhenUsed="0"/>
+    <w:lsdException w:name="Medium List 1" w:semiHidden="0" w:uiPriority="65" w:unhideWhenUsed="0"/>
+    <w:lsdException w:name="Medium List 2" w:semiHidden="0" w:uiPriority="66" w:unhideWhenUsed="0"/>
+    <w:lsdException w:name="Medium Grid 1" w:semiHidden="0" w:uiPriority="67" w:unhideWhenUsed="0"/>
+    <w:lsdException w:name="Medium Grid 2" w:semiHidden="0" w:uiPriority="68" w:unhideWhenUsed="0"/>
+    <w:lsdException w:name="Medium Grid 3" w:semiHidden="0" w:uiPriority="69" w:unhideWhenUsed="0"/>
+    <w:lsdException w:name="Dark List" w:semiHidden="0" w:uiPriority="70" w:unhideWhenUsed="0"/>
+    <w:lsdException w:name="Colorful Shading" w:semiHidden="0" w:uiPriority="71" w:unhideWhenUsed="0"/>
+    <w:lsdException w:name="Colorful List" w:semiHidden="0" w:uiPriority="72" w:unhideWhenUsed="0"/>
+    <w:lsdException w:name="Colorful Grid" w:semiHidden="0" w:uiPriority="73" w:unhideWhenUsed="0"/>
+    <w:lsdException w:name="Light Shading Accent 1" w:semiHidden="0" w:uiPriority="60" w:unhideWhenUsed="0"/>
+    <w:lsdException w:name="Light List Accent 1" w:semiHidden="0" w:uiPriority="61" w:unhideWhenUsed="0"/>
+    <w:lsdException w:name="Light Grid Accent 1" w:semiHidden="0" w:uiPriority="62" w:unhideWhenUsed="0"/>
+    <w:lsdException w:name="Medium Shading 1 Accent 1" w:semiHidden="0" w:uiPriority="63" w:unhideWhenUsed="0"/>
+    <w:lsdException w:name="Medium Shading 2 Accent 1" w:semiHidden="0" w:uiPriority="64" w:unhideWhenUsed="0"/>
+    <w:lsdException w:name="Medium List 1 Accent 1" w:semiHidden="0" w:uiPriority="65" w:unhideWhenUsed="0"/>
+    <w:lsdException w:name="Revision" w:unhideWhenUsed="0"/>
+    <w:lsdException w:name="List Paragraph" w:semiHidden="0" w:uiPriority="34" w:unhideWhenUsed="0" w:qFormat="1"/>
+    <w:lsdException w:name="Quote" w:semiHidden="0" w:uiPriority="29" w:unhideWhenUsed="0" w:qFormat="1"/>
+    <w:lsdException w:name="Intense Quote" w:semiHidden="0" w:uiPriority="30" w:unhideWhenUsed="0" w:qFormat="1"/>
+    <w:lsdException w:name="Medium List 2 Accent 1" w:semiHidden="0" w:uiPriority="66" w:unhideWhenUsed="0"/>
+    <w:lsdException w:name="Medium Grid 1 Accent 1" w:semiHidden="0" w:uiPriority="67" w:unhideWhenUsed="0"/>
+    <w:lsdException w:name="Medium Grid 2 Accent 1" w:semiHidden="0" w:uiPriority="68" w:unhideWhenUsed="0"/>
+    <w:lsdException w:name="Medium Grid 3 Accent 1" w:semiHidden="0" w:uiPriority="69" w:unhideWhenUsed="0"/>
+    <w:lsdException w:name="Dark List Accent 1" w:semiHidden="0" w:uiPriority="70" w:unhideWhenUsed="0"/>
+    <w:lsdException w:name="Colorful Shading Accent 1" w:semiHidden="0" w:uiPriority="71" w:unhideWhenUsed="0"/>
+    <w:lsdException w:name="Colorful List Accent 1" w:semiHidden="0" w:uiPriority="72" w:unhideWhenUsed="0"/>
+    <w:lsdException w:name="Colorful Grid Accent 1" w:semiHidden="0" w:uiPriority="73" w:unhideWhenUsed="0"/>
+    <w:lsdException w:name="Light Shading Accent 2" w:semiHidden="0" w:uiPriority="60" w:unhideWhenUsed="0"/>
+    <w:lsdException w:name="Light List Accent 2" w:semiHidden="0" w:uiPriority="61" w:unhideWhenUsed="0"/>
+    <w:lsdException w:name="Light Grid Accent 2" w:semiHidden="0" w:uiPriority="62" w:unhideWhenUsed="0"/>
+    <w:lsdException w:name="Medium Shading 1 Accent 2" w:semiHidden="0" w:uiPriority="63" w:unhideWhenUsed="0"/>
+    <w:lsdException w:name="Medium Shading 2 Accent 2" w:semiHidden="0" w:uiPriority="64" w:unhideWhenUsed="0"/>
+    <w:lsdException w:name="Medium List 1 Accent 2" w:semiHidden="0" w:uiPriority="65" w:unhideWhenUsed="0"/>
+    <w:lsdException w:name="Medium List 2 Accent 2" w:semiHidden="0" w:uiPriority="66" w:unhideWhenUsed="0"/>
+    <w:lsdException w:name="Medium Grid 1 Accent 2" w:semiHidden="0" w:uiPriority="67" w:unhideWhenUsed="0"/>
+    <w:lsdException w:name="Medium Grid 2 Accent 2" w:semiHidden="0" w:uiPriority="68" w:unhideWhenUsed="0"/>
+    <w:lsdException w:name="Medium Grid 3 Accent 2" w:semiHidden="0" w:uiPriority="69" w:unhideWhenUsed="0"/>
+    <w:lsdException w:name="Dark List Accent 2" w:semiHidden="0" w:uiPriority="70" w:unhideWhenUsed="0"/>
+    <w:lsdException w:name="Colorful Shading Accent 2" w:semiHidden="0" w:uiPriority="71" w:unhideWhenUsed="0"/>
+    <w:lsdException w:name="Colorful List Accent 2" w:semiHidden="0" w:uiPriority="72" w:unhideWhenUsed="0"/>
+    <w:lsdException w:name="Colorful Grid Accent 2" w:semiHidden="0" w:uiPriority="73" w:unhideWhenUsed="0"/>
+    <w:lsdException w:name="Light Shading Accent 3" w:semiHidden="0" w:uiPriority="60" w:unhideWhenUsed="0"/>
+    <w:lsdException w:name="Light List Accent 3" w:semiHidden="0" w:uiPriority="61" w:unhideWhenUsed="0"/>
+    <w:lsdException w:name="Light Grid Accent 3" w:semiHidden="0" w:uiPriority="62" w:unhideWhenUsed="0"/>
+    <w:lsdException w:name="Medium Shading 1 Accent 3" w:semiHidden="0" w:uiPriority="63" w:unhideWhenUsed="0"/>
+    <w:lsdException w:name="Medium Shading 2 Accent 3" w:semiHidden="0" w:uiPriority="64" w:unhideWhenUsed="0"/>
+    <w:lsdException w:name="Medium List 1 Accent 3" w:semiHidden="0" w:uiPriority="65" w:unhideWhenUsed="0"/>
+    <w:lsdException w:name="Medium List 2 Accent 3" w:semiHidden="0" w:uiPriority="66" w:unhideWhenUsed="0"/>
+    <w:lsdException w:name="Medium Grid 1 Accent 3" w:semiHidden="0" w:uiPriority="67" w:unhideWhenUsed="0"/>
+    <w:lsdException w:name="Medium Grid 2 Accent 3" w:semiHidden="0" w:uiPriority="68" w:unhideWhenUsed="0"/>
+    <w:lsdException w:name="Medium Grid 3 Accent 3" w:semiHidden="0" w:uiPriority="69" w:unhideWhenUsed="0"/>
+    <w:lsdException w:name="Dark List Accent 3" w:semiHidden="0" w:uiPriority="70" w:unhideWhenUsed="0"/>
+    <w:lsdException w:name="Colorful Shading Accent 3" w:semiHidden="0" w:uiPriority="71" w:unhideWhenUsed="0"/>
+    <w:lsdException w:name="Colorful List Accent 3" w:semiHidden="0" w:uiPriority="72" w:unhideWhenUsed="0"/>
+    <w:lsdException w:name="Colorful Grid Accent 3" w:semiHidden="0" w:uiPriority="73" w:unhideWhenUsed="0"/>
+    <w:lsdException w:name="Light Shading Accent 4" w:semiHidden="0" w:uiPriority="60" w:unhideWhenUsed="0"/>
+    <w:lsdException w:name="Light List Accent 4" w:semiHidden="0" w:uiPriority="61" w:unhideWhenUsed="0"/>
+    <w:lsdException w:name="Light Grid Accent 4" w:semiHidden="0" w:uiPriority="62" w:unhideWhenUsed="0"/>
+    <w:lsdException w:name="Medium Shading 1 Accent 4" w:semiHidden="0" w:uiPriority="63" w:unhideWhenUsed="0"/>
+    <w:lsdException w:name="Medium Shading 2 Accent 4" w:semiHidden="0" w:uiPriority="64" w:unhideWhenUsed="0"/>
+    <w:lsdException w:name="Medium List 1 Accent 4" w:semiHidden="0" w:uiPriority="65" w:unhideWhenUsed="0"/>
+    <w:lsdException w:name="Medium List 2 Accent 4" w:semiHidden="0" w:uiPriority="66" w:unhideWhenUsed="0"/>
+    <w:lsdException w:name="Medium Grid 1 Accent 4" w:semiHidden="0" w:uiPriority="67" w:unhideWhenUsed="0"/>
+    <w:lsdException w:name="Medium Grid 2 Accent 4" w:semiHidden="0" w:uiPriority="68" w:unhideWhenUsed="0"/>
+    <w:lsdException w:name="Medium Grid 3 Accent 4" w:semiHidden="0" w:uiPriority="69" w:unhideWhenUsed="0"/>
+    <w:lsdException w:name="Dark List Accent 4" w:semiHidden="0" w:uiPriority="70" w:unhideWhenUsed="0"/>
+    <w:lsdException w:name="Colorful Shading Accent 4" w:semiHidden="0" w:uiPriority="71" w:unhideWhenUsed="0"/>
+    <w:lsdException w:name="Colorful List Accent 4" w:semiHidden="0" w:uiPriority="72" w:unhideWhenUsed="0"/>
+    <w:lsdException w:name="Colorful Grid Accent 4" w:semiHidden="0" w:uiPriority="73" w:unhideWhenUsed="0"/>
+    <w:lsdException w:name="Light Shading Accent 5" w:semiHidden="0" w:uiPriority="60" w:unhideWhenUsed="0"/>
+    <w:lsdException w:name="Light List Accent 5" w:semiHidden="0" w:uiPriority="61" w:unhideWhenUsed="0"/>
+    <w:lsdException w:name="Light Grid Accent 5" w:semiHidden="0" w:uiPriority="62" w:unhideWhenUsed="0"/>
+    <w:lsdException w:name="Medium Shading 1 Accent 5" w:semiHidden="0" w:uiPriority="63" w:unhideWhenUsed="0"/>
+    <w:lsdException w:name="Medium Shading 2 Accent 5" w:semiHidden="0" w:uiPriority="64" w:unhideWhenUsed="0"/>
+    <w:lsdException w:name="Medium List 1 Accent 5" w:semiHidden="0" w:uiPriority="65" w:unhideWhenUsed="0"/>
+    <w:lsdException w:name="Medium List 2 Accent 5" w:semiHidden="0" w:uiPriority="66" w:unhideWhenUsed="0"/>
+    <w:lsdException w:name="Medium Grid 1 Accent 5" w:semiHidden="0" w:uiPriority="67" w:unhideWhenUsed="0"/>
+    <w:lsdException w:name="Medium Grid 2 Accent 5" w:semiHidden="0" w:uiPriority="68" w:unhideWhenUsed="0"/>
+    <w:lsdException w:name="Medium Grid 3 Accent 5" w:semiHidden="0" w:uiPriority="69" w:unhideWhenUsed="0"/>
+    <w:lsdException w:name="Dark List Accent 5" w:semiHidden="0" w:uiPriority="70" w:unhideWhenUsed="0"/>
+    <w:lsdException w:name="Colorful Shading Accent 5" w:semiHidden="0" w:uiPriority="71" w:unhideWhenUsed="0"/>
+    <w:lsdException w:name="Colorful List Accent 5" w:semiHidden="0" w:uiPriority="72" w:unhideWhenUsed="0"/>
+    <w:lsdException w:name="Colorful Grid Accent 5" w:semiHidden="0" w:uiPriority="73" w:unhideWhenUsed="0"/>
+    <w:lsdException w:name="Light Shading Accent 6" w:semiHidden="0" w:uiPriority="60" w:unhideWhenUsed="0"/>
+    <w:lsdException w:name="Light List Accent 6" w:semiHidden="0" w:uiPriority="61" w:unhideWhenUsed="0"/>
+    <w:lsdException w:name="Light Grid Accent 6" w:semiHidden="0" w:uiPriority="62" w:unhideWhenUsed="0"/>
+    <w:lsdException w:name="Medium Shading 1 Accent 6" w:semiHidden="0" w:uiPriority="63" w:unhideWhenUsed="0"/>
+    <w:lsdException w:name="Medium Shading 2 Accent 6" w:semiHidden="0" w:uiPriority="64" w:unhideWhenUsed="0"/>
+    <w:lsdException w:name="Medium List 1 Accent 6" w:semiHidden="0" w:uiPriority="65" w:unhideWhenUsed="0"/>
+    <w:lsdException w:name="Medium List 2 Accent 6" w:semiHidden="0" w:uiPriority="66" w:unhideWhenUsed="0"/>
+    <w:lsdException w:name="Medium Grid 1 Accent 6" w:semiHidden="0" w:uiPriority="67" w:unhideWhenUsed="0"/>
+    <w:lsdException w:name="Medium Grid 2 Accent 6" w:semiHidden="0" w:uiPriority="68" w:unhideWhenUsed="0"/>
+    <w:lsdException w:name="Medium Grid 3 Accent 6" w:semiHidden="0" w:uiPriority="69" w:unhideWhenUsed="0"/>
+    <w:lsdException w:name="Dark List Accent 6" w:semiHidden="0" w:uiPriority="70" w:unhideWhenUsed="0"/>
+    <w:lsdException w:name="Colorful Shading Accent 6" w:semiHidden="0" w:uiPriority="71" w:unhideWhenUsed="0"/>
+    <w:lsdException w:name="Colorful List Accent 6" w:semiHidden="0" w:uiPriority="72" w:unhideWhenUsed="0"/>
+    <w:lsdException w:name="Colorful Grid Accent 6" w:semiHidden="0" w:uiPriority="73" w:unhideWhenUsed="0"/>
+    <w:lsdException w:name="Subtle Emphasis" w:semiHidden="0" w:uiPriority="19" w:unhideWhenUsed="0" w:qFormat="1"/>
+    <w:lsdException w:name="Intense Emphasis" w:semiHidden="0" w:uiPriority="21" w:unhideWhenUsed="0" w:qFormat="1"/>
+    <w:lsdException w:name="Subtle Reference" w:semiHidden="0" w:uiPriority="31" w:unhideWhenUsed="0" w:qFormat="1"/>
+    <w:lsdException w:name="Intense Reference" w:semiHidden="0" w:uiPriority="32" w:unhideWhenUsed="0" w:qFormat="1"/>
+    <w:lsdException w:name="Book Title" w:semiHidden="0" w:uiPriority="33" w:unhideWhenUsed="0" w:qFormat="1"/>
+    <w:lsdException w:name="Bibliography" w:uiPriority="37"/>
+    <w:lsdException w:name="TOC Heading" w:uiPriority="39" w:qFormat="1"/>
+  </w:latentStyles>
+  <w:style w:type="paragraph" w:default="1" w:styleId="Normal">
+    <w:name w:val="Normal"/>
+    <w:qFormat/>
+  </w:style>
+  <w:style w:type="paragraph" w:styleId="Heading1">
+    <w:name w:val="heading 1"/>
+    <w:basedOn w:val="Normal"/>
+    <w:next w:val="Body"/>
+    <w:link w:val="Heading1Char"/>
+    <w:uiPriority w:val="9"/>
+    <w:qFormat/>
+    <w:rsid w:val="004C4BFB"/>
+    <w:pPr>
+      <w:keepNext/>
+      <w:keepLines/>
+      <w:spacing w:before="80"/>
+      <w:outlineLvl w:val="0"/>
+    </w:pPr>
+    <w:rPr>
+      <w:rFonts w:asciiTheme="majorHAnsi" w:eastAsiaTheme="majorEastAsia" w:hAnsiTheme="majorHAnsi" w:cstheme="majorBidi"/>
+      <w:b/>
+      <w:bCs/>
+      <w:color w:val="345A8A" w:themeColor="accent1" w:themeShade="B5"/>
+      <w:sz w:val="32"/>
+      <w:szCs w:val="32"/>
+    </w:rPr>
+  </w:style>
+  <w:style w:type="paragraph" w:styleId="Heading2">
+    <w:name w:val="heading 2"/>
+    <w:basedOn w:val="Normal"/>
+    <w:next w:val="Body"/>
+    <w:link w:val="Heading2Char"/>
+    <w:uiPriority w:val="9"/>
+    <w:unhideWhenUsed/>
+    <w:qFormat/>
+    <w:rsid w:val="004C4BFB"/>
+    <w:pPr>
+      <w:keepNext/>
+      <w:keepLines/>
+      <w:spacing w:before="80"/>
+      <w:outlineLvl w:val="1"/>
+    </w:pPr>
+    <w:rPr>
+      <w:rFonts w:asciiTheme="majorHAnsi" w:eastAsiaTheme="majorEastAsia" w:hAnsiTheme="majorHAnsi" w:cstheme="majorBidi"/>
+      <w:b/>
+      <w:bCs/>
+      <w:color w:val="4F81BD" w:themeColor="accent1"/>
+      <w:sz w:val="26"/>
+      <w:szCs w:val="26"/>
+    </w:rPr>
+  </w:style>
+  <w:style w:type="paragraph" w:styleId="Heading4">
+    <w:name w:val="heading 4"/>
+    <w:basedOn w:val="Normal"/>
+    <w:next w:val="Normal"/>
+    <w:link w:val="Heading4Char"/>
+    <w:uiPriority w:val="9"/>
+    <w:semiHidden/>
+    <w:unhideWhenUsed/>
+    <w:qFormat/>
+    <w:rsid w:val="00144D66"/>
+    <w:pPr>
+      <w:keepNext/>
+      <w:spacing w:before="240" w:after="60"/>
+      <w:outlineLvl w:val="3"/>
+    </w:pPr>
+    <w:rPr>
+      <w:rFonts w:ascii="Cambria" w:eastAsia="Times New Roman" w:hAnsi="Cambria" w:cs="Times New Roman"/>
+      <w:b/>
+      <w:bCs/>
+      <w:sz w:val="28"/>
+      <w:szCs w:val="28"/>
+    </w:rPr>
+  </w:style>
+  <w:style w:type="character" w:default="1" w:styleId="DefaultParagraphFont">
+    <w:name w:val="Default Paragraph Font"/>
+    <w:uiPriority w:val="1"/>
+    <w:semiHidden/>
+    <w:unhideWhenUsed/>
+  </w:style>
+  <w:style w:type="table" w:default="1" w:styleId="TableNormal">
+    <w:name w:val="Normal Table"/>
+    <w:uiPriority w:val="99"/>
+    <w:semiHidden/>
+    <w:unhideWhenUsed/>
+    <w:tblPr>
+      <w:tblInd w:w="0" w:type="dxa"/>
+      <w:tblCellMar>
+        <w:top w:w="0" w:type="dxa"/>
+        <w:left w:w="108" w:type="dxa"/>
+        <w:bottom w:w="0" w:type="dxa"/>
+        <w:right w:w="108" w:type="dxa"/>
+      </w:tblCellMar>
+    </w:tblPr>
+  </w:style>
+  <w:style w:type="numbering" w:default="1" w:styleId="NoList">
+    <w:name w:val="No List"/>
+    <w:uiPriority w:val="99"/>
+    <w:semiHidden/>
+    <w:unhideWhenUsed/>
+  </w:style>
+  <w:style w:type="character" w:customStyle="1" w:styleId="Heading1Char">
+    <w:name w:val="Heading 1 Char"/>
+    <w:basedOn w:val="DefaultParagraphFont"/>
+    <w:link w:val="Heading1"/>
+    <w:uiPriority w:val="9"/>
+    <w:rsid w:val="004C4BFB"/>
+    <w:rPr>
+      <w:rFonts w:asciiTheme="majorHAnsi" w:eastAsiaTheme="majorEastAsia" w:hAnsiTheme="majorHAnsi" w:cstheme="majorBidi"/>
+      <w:b/>
+      <w:bCs/>
+      <w:color w:val="345A8A" w:themeColor="accent1" w:themeShade="B5"/>
+      <w:sz w:val="32"/>
+      <w:szCs w:val="32"/>
+    </w:rPr>
+  </w:style>
+  <w:style w:type="character" w:customStyle="1" w:styleId="Heading4Char">
+    <w:name w:val="Heading 4 Char"/>
+    <w:basedOn w:val="DefaultParagraphFont"/>
+    <w:link w:val="Heading4"/>
+    <w:uiPriority w:val="9"/>
+    <w:semiHidden/>
+    <w:rsid w:val="00144D66"/>
+    <w:rPr>
+      <w:rFonts w:ascii="Cambria" w:eastAsia="Times New Roman" w:hAnsi="Cambria" w:cs="Times New Roman"/>
+      <w:b/>
+      <w:bCs/>
+      <w:sz w:val="28"/>
+      <w:szCs w:val="28"/>
+    </w:rPr>
+  </w:style>
+  <w:style w:type="paragraph" w:styleId="Header">
+    <w:name w:val="header"/>
+    <w:basedOn w:val="Normal"/>
+    <w:link w:val="HeaderChar"/>
+    <w:rsid w:val="00144D66"/>
+    <w:pPr>
+      <w:tabs>
+        <w:tab w:val="center" w:pos="4320"/>
+        <w:tab w:val="right" w:pos="8640"/>
+      </w:tabs>
+    </w:pPr>
+    <w:rPr>
+      <w:rFonts w:ascii="New York" w:eastAsia="Times" w:hAnsi="New York" w:cs="Times New Roman"/>
+      <w:szCs w:val="20"/>
+    </w:rPr>
+  </w:style>
+  <w:style w:type="character" w:customStyle="1" w:styleId="HeaderChar">
+    <w:name w:val="Header Char"/>
+    <w:basedOn w:val="DefaultParagraphFont"/>
+    <w:link w:val="Header"/>
+    <w:rsid w:val="00144D66"/>
+    <w:rPr>
+      <w:rFonts w:ascii="New York" w:eastAsia="Times" w:hAnsi="New York" w:cs="Times New Roman"/>
+      <w:szCs w:val="20"/>
+    </w:rPr>
+  </w:style>
+  <w:style w:type="paragraph" w:styleId="Footer">
+    <w:name w:val="footer"/>
+    <w:basedOn w:val="Normal"/>
+    <w:link w:val="FooterChar"/>
+    <w:rsid w:val="00144D66"/>
+    <w:pPr>
+      <w:tabs>
+        <w:tab w:val="center" w:pos="4320"/>
+        <w:tab w:val="right" w:pos="8640"/>
+      </w:tabs>
+    </w:pPr>
+    <w:rPr>
+      <w:rFonts w:ascii="New York" w:eastAsia="Times" w:hAnsi="New York" w:cs="Times New Roman"/>
+      <w:szCs w:val="20"/>
+    </w:rPr>
+  </w:style>
+  <w:style w:type="character" w:customStyle="1" w:styleId="FooterChar">
+    <w:name w:val="Footer Char"/>
+    <w:basedOn w:val="DefaultParagraphFont"/>
+    <w:link w:val="Footer"/>
+    <w:rsid w:val="00144D66"/>
+    <w:rPr>
+      <w:rFonts w:ascii="New York" w:eastAsia="Times" w:hAnsi="New York" w:cs="Times New Roman"/>
+      <w:szCs w:val="20"/>
+    </w:rPr>
+  </w:style>
+  <w:style w:type="paragraph" w:styleId="BalloonText">
+    <w:name w:val="Balloon Text"/>
+    <w:basedOn w:val="Normal"/>
+    <w:link w:val="BalloonTextChar"/>
+    <w:uiPriority w:val="99"/>
+    <w:semiHidden/>
+    <w:unhideWhenUsed/>
+    <w:rsid w:val="00144D66"/>
+    <w:rPr>
+      <w:rFonts w:ascii="Lucida Grande" w:hAnsi="Lucida Grande" w:cs="Lucida Grande"/>
+      <w:sz w:val="18"/>
+      <w:szCs w:val="18"/>
+    </w:rPr>
+  </w:style>
+  <w:style w:type="character" w:customStyle="1" w:styleId="BalloonTextChar">
+    <w:name w:val="Balloon Text Char"/>
+    <w:basedOn w:val="DefaultParagraphFont"/>
+    <w:link w:val="BalloonText"/>
+    <w:uiPriority w:val="99"/>
+    <w:semiHidden/>
+    <w:rsid w:val="00144D66"/>
+    <w:rPr>
+      <w:rFonts w:ascii="Lucida Grande" w:hAnsi="Lucida Grande" w:cs="Lucida Grande"/>
+      <w:sz w:val="18"/>
+      <w:szCs w:val="18"/>
+    </w:rPr>
+  </w:style>
+  <w:style w:type="character" w:styleId="PageNumber">
+    <w:name w:val="page number"/>
+    <w:basedOn w:val="DefaultParagraphFont"/>
+    <w:uiPriority w:val="99"/>
+    <w:semiHidden/>
+    <w:unhideWhenUsed/>
+    <w:rsid w:val="00144D66"/>
+  </w:style>
+  <w:style w:type="character" w:customStyle="1" w:styleId="Heading2Char">
+    <w:name w:val="Heading 2 Char"/>
+    <w:basedOn w:val="DefaultParagraphFont"/>
+    <w:link w:val="Heading2"/>
+    <w:uiPriority w:val="9"/>
+    <w:rsid w:val="004C4BFB"/>
+    <w:rPr>
+      <w:rFonts w:asciiTheme="majorHAnsi" w:eastAsiaTheme="majorEastAsia" w:hAnsiTheme="majorHAnsi" w:cstheme="majorBidi"/>
+      <w:b/>
+      <w:bCs/>
+      <w:color w:val="4F81BD" w:themeColor="accent1"/>
+      <w:sz w:val="26"/>
+      <w:szCs w:val="26"/>
+    </w:rPr>
+  </w:style>
+  <w:style w:type="character" w:styleId="PlaceholderText">
+    <w:name w:val="Placeholder Text"/>
+    <w:basedOn w:val="DefaultParagraphFont"/>
+    <w:uiPriority w:val="99"/>
+    <w:semiHidden/>
+    <w:rsid w:val="007A6C0A"/>
+    <w:rPr>
+      <w:color w:val="808080"/>
+    </w:rPr>
+  </w:style>
+  <w:style w:type="paragraph" w:styleId="Title">
+    <w:name w:val="Title"/>
+    <w:basedOn w:val="Normal"/>
+    <w:next w:val="Normal"/>
+    <w:link w:val="TitleChar"/>
+    <w:uiPriority w:val="10"/>
+    <w:qFormat/>
+    <w:rsid w:val="00BF7990"/>
+    <w:pPr>
+      <w:pBdr>
+        <w:bottom w:val="single" w:sz="8" w:space="4" w:color="4F81BD" w:themeColor="accent1"/>
+      </w:pBdr>
+      <w:spacing w:after="300"/>
+      <w:contextualSpacing/>
+    </w:pPr>
+    <w:rPr>
+      <w:rFonts w:asciiTheme="majorHAnsi" w:eastAsiaTheme="majorEastAsia" w:hAnsiTheme="majorHAnsi" w:cstheme="majorBidi"/>
+      <w:color w:val="17365D" w:themeColor="text2" w:themeShade="BF"/>
+      <w:spacing w:val="5"/>
+      <w:kern w:val="28"/>
+      <w:sz w:val="52"/>
+      <w:szCs w:val="52"/>
+    </w:rPr>
+  </w:style>
+  <w:style w:type="character" w:customStyle="1" w:styleId="TitleChar">
+    <w:name w:val="Title Char"/>
+    <w:basedOn w:val="DefaultParagraphFont"/>
+    <w:link w:val="Title"/>
+    <w:uiPriority w:val="10"/>
+    <w:rsid w:val="00BF7990"/>
+    <w:rPr>
+      <w:rFonts w:asciiTheme="majorHAnsi" w:eastAsiaTheme="majorEastAsia" w:hAnsiTheme="majorHAnsi" w:cstheme="majorBidi"/>
+      <w:color w:val="17365D" w:themeColor="text2" w:themeShade="BF"/>
+      <w:spacing w:val="5"/>
+      <w:kern w:val="28"/>
+      <w:sz w:val="52"/>
+      <w:szCs w:val="52"/>
+    </w:rPr>
+  </w:style>
+  <w:style w:type="paragraph" w:styleId="ListParagraph">
+    <w:name w:val="List Paragraph"/>
+    <w:basedOn w:val="Normal"/>
+    <w:uiPriority w:val="34"/>
+    <w:qFormat/>
+    <w:rsid w:val="00D8588D"/>
+    <w:pPr>
+      <w:ind w:left="720"/>
+      <w:contextualSpacing/>
+    </w:pPr>
+  </w:style>
+  <w:style w:type="paragraph" w:customStyle="1" w:styleId="Body">
+    <w:name w:val="Body"/>
+    <w:basedOn w:val="Normal"/>
+    <w:qFormat/>
+    <w:rsid w:val="00D858FB"/>
+    <w:pPr>
+      <w:spacing w:before="120"/>
+    </w:pPr>
+    <w:rPr>
+      <w:sz w:val="22"/>
+    </w:rPr>
+  </w:style>
+  <w:style w:type="paragraph" w:customStyle="1" w:styleId="Reference">
+    <w:name w:val="Reference"/>
+    <w:basedOn w:val="Body"/>
+    <w:qFormat/>
+    <w:rsid w:val="00876D40"/>
+    <w:pPr>
+      <w:numPr>
+        <w:numId w:val="6"/>
+      </w:numPr>
+    </w:pPr>
+  </w:style>
+  <w:style w:type="table" w:styleId="TableGrid">
+    <w:name w:val="Table Grid"/>
+    <w:basedOn w:val="TableNormal"/>
+    <w:uiPriority w:val="59"/>
+    <w:rsid w:val="00DC7153"/>
+    <w:tblPr>
+      <w:tblInd w:w="0" w:type="dxa"/>
+      <w:tblBorders>
+        <w:top w:val="single" w:sz="4" w:space="0" w:color="auto"/>
+        <w:left w:val="single" w:sz="4" w:space="0" w:color="auto"/>
+        <w:bottom w:val="single" w:sz="4" w:space="0" w:color="auto"/>
+        <w:right w:val="single" w:sz="4" w:space="0" w:color="auto"/>
+        <w:insideH w:val="single" w:sz="4" w:space="0" w:color="auto"/>
+        <w:insideV w:val="single" w:sz="4" w:space="0" w:color="auto"/>
+      </w:tblBorders>
+      <w:tblCellMar>
+        <w:top w:w="0" w:type="dxa"/>
+        <w:left w:w="108" w:type="dxa"/>
+        <w:bottom w:w="0" w:type="dxa"/>
+        <w:right w:w="108" w:type="dxa"/>
+      </w:tblCellMar>
+    </w:tblPr>
+  </w:style>
+  <w:style w:type="table" w:styleId="LightShading-Accent1">
+    <w:name w:val="Light Shading Accent 1"/>
+    <w:basedOn w:val="TableNormal"/>
+    <w:uiPriority w:val="60"/>
+    <w:rsid w:val="00785C6D"/>
+    <w:rPr>
+      <w:color w:val="365F91" w:themeColor="accent1" w:themeShade="BF"/>
+    </w:rPr>
+    <w:tblPr>
+      <w:tblStyleRowBandSize w:val="1"/>
+      <w:tblStyleColBandSize w:val="1"/>
+      <w:tblInd w:w="0" w:type="dxa"/>
+      <w:tblBorders>
+        <w:top w:val="single" w:sz="8" w:space="0" w:color="4F81BD" w:themeColor="accent1"/>
+        <w:bottom w:val="single" w:sz="8" w:space="0" w:color="4F81BD" w:themeColor="accent1"/>
+      </w:tblBorders>
+      <w:tblCellMar>
+        <w:top w:w="0" w:type="dxa"/>
+        <w:left w:w="108" w:type="dxa"/>
+        <w:bottom w:w="0" w:type="dxa"/>
+        <w:right w:w="108" w:type="dxa"/>
+      </w:tblCellMar>
+    </w:tblPr>
+    <w:tblStylePr w:type="firstRow">
+      <w:pPr>
+        <w:spacing w:before="0" w:after="0" w:line="240" w:lineRule="auto"/>
+      </w:pPr>
+      <w:rPr>
+        <w:b/>
+        <w:bCs/>
+      </w:rPr>
+      <w:tblPr/>
+      <w:tcPr>
+        <w:tcBorders>
+          <w:top w:val="single" w:sz="8" w:space="0" w:color="4F81BD" w:themeColor="accent1"/>
+          <w:left w:val="nil"/>
+          <w:bottom w:val="single" w:sz="8" w:space="0" w:color="4F81BD" w:themeColor="accent1"/>
+          <w:right w:val="nil"/>
+          <w:insideH w:val="nil"/>
+          <w:insideV w:val="nil"/>
+        </w:tcBorders>
+      </w:tcPr>
+    </w:tblStylePr>
+    <w:tblStylePr w:type="lastRow">
+      <w:pPr>
+        <w:spacing w:before="0" w:after="0" w:line="240" w:lineRule="auto"/>
+      </w:pPr>
+      <w:rPr>
+        <w:b/>
+        <w:bCs/>
+      </w:rPr>
+      <w:tblPr/>
+      <w:tcPr>
+        <w:tcBorders>
+          <w:top w:val="single" w:sz="8" w:space="0" w:color="4F81BD" w:themeColor="accent1"/>
+          <w:left w:val="nil"/>
+          <w:bottom w:val="single" w:sz="8" w:space="0" w:color="4F81BD" w:themeColor="accent1"/>
+          <w:right w:val="nil"/>
+          <w:insideH w:val="nil"/>
+          <w:insideV w:val="nil"/>
+        </w:tcBorders>
+      </w:tcPr>
+    </w:tblStylePr>
+    <w:tblStylePr w:type="firstCol">
+      <w:rPr>
+        <w:b/>
+        <w:bCs/>
+      </w:rPr>
+    </w:tblStylePr>
+    <w:tblStylePr w:type="lastCol">
+      <w:rPr>
+        <w:b/>
+        <w:bCs/>
+      </w:rPr>
+    </w:tblStylePr>
+    <w:tblStylePr w:type="band1Vert">
+      <w:tblPr/>
+      <w:tcPr>
+        <w:tcBorders>
+          <w:left w:val="nil"/>
+          <w:right w:val="nil"/>
+          <w:insideH w:val="nil"/>
+          <w:insideV w:val="nil"/>
+        </w:tcBorders>
+        <w:shd w:val="clear" w:color="auto" w:fill="D3DFEE" w:themeFill="accent1" w:themeFillTint="3F"/>
+      </w:tcPr>
+    </w:tblStylePr>
+    <w:tblStylePr w:type="band1Horz">
+      <w:tblPr/>
+      <w:tcPr>
+        <w:tcBorders>
+          <w:left w:val="nil"/>
+          <w:right w:val="nil"/>
+          <w:insideH w:val="nil"/>
+          <w:insideV w:val="nil"/>
+        </w:tcBorders>
+        <w:shd w:val="clear" w:color="auto" w:fill="D3DFEE" w:themeFill="accent1" w:themeFillTint="3F"/>
+      </w:tcPr>
+    </w:tblStylePr>
+  </w:style>
+  <w:style w:type="paragraph" w:styleId="FootnoteText">
+    <w:name w:val="footnote text"/>
+    <w:basedOn w:val="Normal"/>
+    <w:link w:val="FootnoteTextChar"/>
+    <w:uiPriority w:val="99"/>
+    <w:unhideWhenUsed/>
+    <w:rsid w:val="003836B4"/>
+    <w:rPr>
+      <w:sz w:val="20"/>
+    </w:rPr>
+  </w:style>
+  <w:style w:type="character" w:customStyle="1" w:styleId="FootnoteTextChar">
+    <w:name w:val="Footnote Text Char"/>
+    <w:basedOn w:val="DefaultParagraphFont"/>
+    <w:link w:val="FootnoteText"/>
+    <w:uiPriority w:val="99"/>
+    <w:rsid w:val="003836B4"/>
+    <w:rPr>
+      <w:sz w:val="20"/>
+    </w:rPr>
+  </w:style>
+  <w:style w:type="character" w:styleId="FootnoteReference">
+    <w:name w:val="footnote reference"/>
+    <w:basedOn w:val="DefaultParagraphFont"/>
+    <w:uiPriority w:val="99"/>
+    <w:unhideWhenUsed/>
+    <w:rsid w:val="003836B4"/>
+    <w:rPr>
+      <w:vertAlign w:val="superscript"/>
+    </w:rPr>
+  </w:style>
+  <w:style w:type="paragraph" w:styleId="Subtitle">
+    <w:name w:val="Subtitle"/>
+    <w:basedOn w:val="Normal"/>
+    <w:next w:val="Normal"/>
+    <w:link w:val="SubtitleChar"/>
+    <w:uiPriority w:val="11"/>
+    <w:qFormat/>
+    <w:rsid w:val="001F3E47"/>
+    <w:pPr>
+      <w:numPr>
+        <w:ilvl w:val="1"/>
+      </w:numPr>
+    </w:pPr>
+    <w:rPr>
+      <w:rFonts w:asciiTheme="majorHAnsi" w:eastAsiaTheme="majorEastAsia" w:hAnsiTheme="majorHAnsi" w:cstheme="majorBidi"/>
+      <w:i/>
+      <w:iCs/>
+      <w:color w:val="4F81BD" w:themeColor="accent1"/>
+      <w:spacing w:val="15"/>
+    </w:rPr>
+  </w:style>
+  <w:style w:type="character" w:customStyle="1" w:styleId="SubtitleChar">
+    <w:name w:val="Subtitle Char"/>
+    <w:basedOn w:val="DefaultParagraphFont"/>
+    <w:link w:val="Subtitle"/>
+    <w:uiPriority w:val="11"/>
+    <w:rsid w:val="001F3E47"/>
+    <w:rPr>
+      <w:rFonts w:asciiTheme="majorHAnsi" w:eastAsiaTheme="majorEastAsia" w:hAnsiTheme="majorHAnsi" w:cstheme="majorBidi"/>
+      <w:i/>
+      <w:iCs/>
+      <w:color w:val="4F81BD" w:themeColor="accent1"/>
+      <w:spacing w:val="15"/>
     </w:rPr>
   </w:style>
 </w:styles>

</xml_diff>

<commit_message>
finished summary of Leimar 2000
</commit_message>
<xml_diff>
--- a/pacheco-summary.docx
+++ b/pacheco-summary.docx
@@ -1543,7 +1543,16 @@
         <w:t>g</w:t>
       </w:r>
       <w:r>
-        <w:t xml:space="preserve"> groups each consisting of </w:t>
+        <w:t xml:space="preserve"> </w:t>
+      </w:r>
+      <w:r>
+        <w:t>well mixed</w:t>
+      </w:r>
+      <w:r>
+        <w:t xml:space="preserve"> </w:t>
+      </w:r>
+      <w:r>
+        <w:t xml:space="preserve">groups each consisting of </w:t>
       </w:r>
       <w:r>
         <w:rPr>
@@ -1552,7 +1561,19 @@
         <w:t>n</w:t>
       </w:r>
       <w:r>
-        <w:t xml:space="preserve"> members.  During each generation, </w:t>
+        <w:t xml:space="preserve"> members.  </w:t>
+      </w:r>
+      <w:r>
+        <w:t xml:space="preserve">Dividing the population into multiple groups instead of using a </w:t>
+      </w:r>
+      <w:r>
+        <w:t xml:space="preserve">single unified population </w:t>
+      </w:r>
+      <w:r>
+        <w:t xml:space="preserve">is intended to limit the effects of genetic drift.  </w:t>
+      </w:r>
+      <w:r>
+        <w:t xml:space="preserve">During each generation, </w:t>
       </w:r>
       <w:r>
         <w:rPr>
@@ -1564,43 +1585,43 @@
         <w:t xml:space="preserve"> rounds of donor-recipient interactions are played.  For each round, two individuals are chosen randomly with one playing the role of the donor and the other playing the role of the recipient.  </w:t>
       </w:r>
       <w:r>
-        <w:t xml:space="preserve">The reputations of agents are public and determined based on an assessment module that is shared by all agents.  </w:t>
-      </w:r>
-      <w:r>
-        <w:t xml:space="preserve">The donor chooses to donate or not based on its action </w:t>
-      </w:r>
-      <w:r>
-        <w:t>module</w:t>
-      </w:r>
-      <w:r>
-        <w:t xml:space="preserve">.  </w:t>
-      </w:r>
-      <w:r>
-        <w:t xml:space="preserve">Its decision may depend on its own reputation, the reputation of the recipient or both. </w:t>
-      </w:r>
-      <w:r>
-        <w:t xml:space="preserve">There is a small probability </w:t>
+        <w:t xml:space="preserve">The authors use a direct observation model in which </w:t>
+      </w:r>
+      <w:r>
+        <w:t>each agent observes every interaction.</w:t>
+      </w:r>
+      <w:r>
+        <w:t xml:space="preserve">  </w:t>
+      </w:r>
+      <w:r>
+        <w:t>Agents assign reputations to each other using a shared assessment module.</w:t>
+      </w:r>
+      <w:r>
+        <w:t xml:space="preserve">  </w:t>
+      </w:r>
+      <w:r>
+        <w:t>Each agent has a private action module that specifies the action the agent should take.  However, there is a small</w:t>
+      </w:r>
+      <w:r>
+        <w:t xml:space="preserve"> probability </w:t>
       </w:r>
       <w:r>
         <w:sym w:font="Symbol" w:char="F065"/>
       </w:r>
       <w:r>
-        <w:t xml:space="preserve"> that an agent will take an action that is different from the action prescribed by its action module.  </w:t>
-      </w:r>
-      <w:r>
-        <w:t xml:space="preserve">If the donor provides help to the recipient, then the usual pay-offs are provided to the </w:t>
-      </w:r>
-      <w:r>
-        <w:t>agents</w:t>
-      </w:r>
-      <w:r>
-        <w:t>.</w:t>
+        <w:t xml:space="preserve"> that an agent will take an action that is different from the action pr</w:t>
+      </w:r>
+      <w:r>
+        <w:t>escribed by its action module.</w:t>
       </w:r>
     </w:p>
     <w:p>
       <w:pPr>
         <w:pStyle w:val="Body"/>
       </w:pPr>
+      <w:r>
+        <w:t xml:space="preserve">When evolving the agent population, the authors employ a strategy-based fitness approach.  </w:t>
+      </w:r>
       <w:r>
         <w:t xml:space="preserve">After the completion of </w:t>
       </w:r>
@@ -1626,20 +1647,6 @@
         <w:t xml:space="preserve">.  </w:t>
       </w:r>
       <w:r>
-        <w:t>Summing and normalizing the pay-offs earned by agents in a group that followed a strategy in the previous generation produces that strategy’s local within-group reproductive probability</w:t>
-      </w:r>
-      <w:r>
-        <w:t xml:space="preserve">.  </w:t>
-      </w:r>
-      <w:r>
-        <w:t>Summing and normalizing the pay-offs earned by all agents that followed a strategy in the previous generation produces that strategy’s global cross-group reproductive probability.</w:t>
-      </w:r>
-    </w:p>
-    <w:p>
-      <w:pPr>
-        <w:pStyle w:val="Body"/>
-      </w:pPr>
-      <w:r>
         <w:t xml:space="preserve">With probability p, the </w:t>
       </w:r>
       <w:r>
@@ -1652,43 +1659,10 @@
         <w:t xml:space="preserve"> agent in the next generation </w:t>
       </w:r>
       <w:r>
-        <w:t xml:space="preserve">is derived locally </w:t>
-      </w:r>
-      <w:r>
-        <w:t>while w</w:t>
-      </w:r>
-      <w:r>
-        <w:t>ith probability 1-</w:t>
-      </w:r>
-      <w:r>
-        <w:rPr>
-          <w:i/>
-        </w:rPr>
-        <w:t>p</w:t>
-      </w:r>
-      <w:r>
-        <w:t xml:space="preserve"> </w:t>
-      </w:r>
-      <w:r>
-        <w:t xml:space="preserve">the </w:t>
-      </w:r>
-      <w:r>
-        <w:t>agent</w:t>
-      </w:r>
-      <w:r>
-        <w:t xml:space="preserve">’s </w:t>
-      </w:r>
-      <w:r>
-        <w:t>strategy</w:t>
-      </w:r>
-      <w:r>
-        <w:t xml:space="preserve"> is derived global</w:t>
-      </w:r>
-      <w:r>
-        <w:t>ly</w:t>
-      </w:r>
-      <w:r>
-        <w:t xml:space="preserve">.  When determining the </w:t>
+        <w:t xml:space="preserve">is selected based on the local within-group fitness scores and otherwise it is selected based on the global cross-group fitness scores.  </w:t>
+      </w:r>
+      <w:r>
+        <w:t xml:space="preserve">When determining the </w:t>
       </w:r>
       <w:r>
         <w:t>strategy</w:t>
@@ -1741,423 +1715,288 @@
         <w:pStyle w:val="Body"/>
       </w:pPr>
       <w:r>
-        <w:t xml:space="preserve">The authors conduct two different sets of experiments.  In the first set of experiments, they take the scoring assessment </w:t>
-      </w:r>
-      <w:r>
-        <w:t>module</w:t>
-      </w:r>
-      <w:r>
-        <w:t xml:space="preserve"> as a given and </w:t>
-      </w:r>
-      <w:r>
-        <w:t>measure agen</w:t>
-      </w:r>
-      <w:r>
-        <w:t>t reputation</w:t>
-      </w:r>
-      <w:r>
-        <w:t xml:space="preserve">s on a scale from -5 to +5.  In this context they </w:t>
-      </w:r>
-      <w:r>
-        <w:t xml:space="preserve">evaluate the evolutionary stability of </w:t>
-      </w:r>
-      <w:r>
-        <w:t>the following types of action modules:</w:t>
+        <w:t>The authors conduct two different sets of experiments</w:t>
+      </w:r>
+      <w:r>
+        <w:t xml:space="preserve"> with different </w:t>
+      </w:r>
+      <w:r>
+        <w:t>model assumptions</w:t>
+      </w:r>
+      <w:r>
+        <w:t>.</w:t>
+      </w:r>
+      <w:r>
+        <w:t xml:space="preserve">  In t</w:t>
+      </w:r>
+      <w:r>
+        <w:t xml:space="preserve">he first set of experiments, </w:t>
+      </w:r>
+      <w:r>
+        <w:t xml:space="preserve">they </w:t>
+      </w:r>
+      <w:r>
+        <w:t xml:space="preserve">reassess the results presented in </w:t>
+      </w:r>
+      <w:r>
+        <w:fldChar w:fldCharType="begin"/>
+      </w:r>
+      <w:r>
+        <w:instrText xml:space="preserve"> REF _Ref315984237 \r \h </w:instrText>
+      </w:r>
+      <w:r>
+        <w:fldChar w:fldCharType="separate"/>
+      </w:r>
+      <w:r>
+        <w:t>[3]</w:t>
+      </w:r>
+      <w:r>
+        <w:fldChar w:fldCharType="end"/>
+      </w:r>
+      <w:r>
+        <w:t xml:space="preserve"> </w:t>
+      </w:r>
+      <w:r>
+        <w:t>in an environment that limits the impact of genetic drift.  To this end, they</w:t>
+      </w:r>
+      <w:r>
+        <w:t xml:space="preserve"> </w:t>
+      </w:r>
+      <w:r>
+        <w:t>measure agent reputations on a scale from -5 to +5, assume that all agents use the scoring assessment module and assume that agent perception is error free.</w:t>
+      </w:r>
+      <w:r>
+        <w:t xml:space="preserve">  </w:t>
+      </w:r>
+      <w:r>
+        <w:t xml:space="preserve">In this context, they evaluate the performance of the SLF, CO and </w:t>
+      </w:r>
+      <w:proofErr w:type="spellStart"/>
+      <w:r>
+        <w:t>AND</w:t>
+      </w:r>
+      <w:proofErr w:type="spellEnd"/>
+      <w:r>
+        <w:t xml:space="preserve"> action modules.  </w:t>
+      </w:r>
+      <w:r>
+        <w:t>Based on t</w:t>
+      </w:r>
+      <w:r>
+        <w:t>he re</w:t>
+      </w:r>
+      <w:r>
+        <w:t>sults of experiments</w:t>
+      </w:r>
+      <w:r>
+        <w:t xml:space="preserve">, </w:t>
+      </w:r>
+      <w:r>
+        <w:t xml:space="preserve">the authors </w:t>
+      </w:r>
+      <w:r>
+        <w:t xml:space="preserve">to </w:t>
+      </w:r>
+      <w:r>
+        <w:t xml:space="preserve">conclude that the results presented in </w:t>
+      </w:r>
+      <w:r>
+        <w:fldChar w:fldCharType="begin"/>
+      </w:r>
+      <w:r>
+        <w:instrText xml:space="preserve"> REF _Ref315984237 \r \h </w:instrText>
+      </w:r>
+      <w:r>
+        <w:fldChar w:fldCharType="separate"/>
+      </w:r>
+      <w:r>
+        <w:t>[3]</w:t>
+      </w:r>
+      <w:r>
+        <w:fldChar w:fldCharType="end"/>
+      </w:r>
+      <w:r>
+        <w:t xml:space="preserve"> are dependent on the </w:t>
+      </w:r>
+      <w:r>
+        <w:t xml:space="preserve">effects of genetic drift and </w:t>
+      </w:r>
+      <w:r>
+        <w:t>a small cost-to-benefit ratio.</w:t>
       </w:r>
     </w:p>
     <w:p>
       <w:pPr>
         <w:pStyle w:val="Body"/>
-        <w:numPr>
-          <w:ilvl w:val="0"/>
-          <w:numId w:val="8"/>
-        </w:numPr>
-      </w:pPr>
-      <w:r>
-        <w:t xml:space="preserve">The agent provides help if its own image score is less than a threshold </w:t>
-      </w:r>
-      <w:r>
-        <w:rPr>
-          <w:i/>
-        </w:rPr>
-        <w:t>h</w:t>
-      </w:r>
-      <w:r>
-        <w:t>.  This is the SELF action module.</w:t>
+      </w:pPr>
+      <w:r>
+        <w:t xml:space="preserve">In the second set of experiments, </w:t>
+      </w:r>
+      <w:r>
+        <w:t xml:space="preserve">they </w:t>
+      </w:r>
+      <w:r>
+        <w:t xml:space="preserve">evaluate the performance of the standing assessment module.  In this case, </w:t>
+      </w:r>
+      <w:r>
+        <w:t xml:space="preserve">augment the model used in the previous set of experiments with </w:t>
+      </w:r>
+      <w:r>
+        <w:t xml:space="preserve">agents that use the standing assessment module.  These agents use </w:t>
+      </w:r>
+      <w:r>
+        <w:t>the binary image scale</w:t>
+      </w:r>
+      <w:r>
+        <w:t xml:space="preserve"> to measure agent reputations</w:t>
+      </w:r>
+      <w:r>
+        <w:t xml:space="preserve">.  Because the authors of </w:t>
+      </w:r>
+      <w:r>
+        <w:fldChar w:fldCharType="begin"/>
+      </w:r>
+      <w:r>
+        <w:instrText xml:space="preserve"> REF _Ref315984237 \r \h </w:instrText>
+      </w:r>
+      <w:r>
+        <w:fldChar w:fldCharType="separate"/>
+      </w:r>
+      <w:r>
+        <w:t>[3]</w:t>
+      </w:r>
+      <w:r>
+        <w:fldChar w:fldCharType="end"/>
+      </w:r>
+      <w:r>
+        <w:t xml:space="preserve"> claim that the standing assessment module is prone to be affected by perception errors, they include</w:t>
+      </w:r>
+      <w:r>
+        <w:t xml:space="preserve"> a small probability </w:t>
+      </w:r>
+      <w:r>
+        <w:sym w:font="Symbol" w:char="F064"/>
+      </w:r>
+      <w:r>
+        <w:t xml:space="preserve"> that an agent misperceives the action taken by another agent.</w:t>
+      </w:r>
+      <w:r>
+        <w:t xml:space="preserve">  </w:t>
+      </w:r>
+      <w:r>
+        <w:t xml:space="preserve">Based on the results of experiments conducted in this context, the authors conclude that </w:t>
+      </w:r>
+      <w:r>
+        <w:t xml:space="preserve">agents using the </w:t>
+      </w:r>
+      <w:r>
+        <w:t xml:space="preserve">standing assessment module </w:t>
+      </w:r>
+      <w:r>
+        <w:t xml:space="preserve">out-perform </w:t>
+      </w:r>
+      <w:r>
+        <w:t>agents following the</w:t>
+      </w:r>
+      <w:r>
+        <w:t xml:space="preserve"> scoring assessment module.</w:t>
       </w:r>
     </w:p>
     <w:p>
       <w:pPr>
         <w:pStyle w:val="Body"/>
-        <w:numPr>
-          <w:ilvl w:val="0"/>
-          <w:numId w:val="8"/>
-        </w:numPr>
-      </w:pPr>
-      <w:r>
-        <w:t xml:space="preserve">The agent provides help if the recipient’s image score is greater than or equal to a threshold </w:t>
-      </w:r>
-      <w:r>
-        <w:rPr>
-          <w:i/>
-        </w:rPr>
-        <w:t>k</w:t>
-      </w:r>
-      <w:r>
-        <w:t>.</w:t>
-      </w:r>
-      <w:r>
-        <w:t xml:space="preserve">  This is the CO action module.</w:t>
+      </w:pPr>
+      <w:bookmarkStart w:id="0" w:name="_GoBack"/>
+      <w:bookmarkEnd w:id="0"/>
+      <w:r>
+        <w:t xml:space="preserve">In </w:t>
+      </w:r>
+      <w:r>
+        <w:fldChar w:fldCharType="begin"/>
+      </w:r>
+      <w:r>
+        <w:instrText xml:space="preserve"> REF _Ref315669884 \r \h </w:instrText>
+      </w:r>
+      <w:r>
+        <w:fldChar w:fldCharType="separate"/>
+      </w:r>
+      <w:r>
+        <w:t>[8]</w:t>
+      </w:r>
+      <w:r>
+        <w:fldChar w:fldCharType="end"/>
+      </w:r>
+      <w:r>
+        <w:t xml:space="preserve">, the authors </w:t>
+      </w:r>
+      <w:r>
+        <w:t xml:space="preserve">use a variation of the approach used </w:t>
+      </w:r>
+      <w:r>
+        <w:t xml:space="preserve">in </w:t>
+      </w:r>
+      <w:r>
+        <w:fldChar w:fldCharType="begin"/>
+      </w:r>
+      <w:r>
+        <w:instrText xml:space="preserve"> REF _Ref315845100 \r \h </w:instrText>
+      </w:r>
+      <w:r>
+        <w:fldChar w:fldCharType="separate"/>
+      </w:r>
+      <w:r>
+        <w:t>[6]</w:t>
+      </w:r>
+      <w:r>
+        <w:fldChar w:fldCharType="end"/>
+      </w:r>
+      <w:r>
+        <w:t xml:space="preserve">.  </w:t>
+      </w:r>
+      <w:r>
+        <w:t xml:space="preserve">The assessment rule is limited to </w:t>
+      </w:r>
+      <w:r>
+        <w:t>the simplified binary version in which the agent’s reputation can be one of two values: good or bad.  In a</w:t>
+      </w:r>
+      <w:r>
+        <w:t>ddition, each agent tracks a private assessment of other agents’ reputations and this assessment is not necessarily based on observing all interactions.</w:t>
       </w:r>
     </w:p>
     <w:p>
       <w:pPr>
         <w:pStyle w:val="Body"/>
-        <w:numPr>
-          <w:ilvl w:val="0"/>
-          <w:numId w:val="8"/>
-        </w:numPr>
-      </w:pPr>
-      <w:r>
-        <w:t xml:space="preserve">The agent provides help if its own image score is less than a threshold </w:t>
-      </w:r>
-      <w:r>
-        <w:rPr>
-          <w:i/>
-        </w:rPr>
-        <w:t>h</w:t>
-      </w:r>
-      <w:r>
-        <w:t xml:space="preserve"> and the recipient’s image score is greater than or equal to a threshold </w:t>
-      </w:r>
-      <w:r>
-        <w:rPr>
-          <w:i/>
-        </w:rPr>
-        <w:t>k</w:t>
-      </w:r>
-      <w:r>
-        <w:t>.  This is the AND action module.</w:t>
-      </w:r>
-    </w:p>
-    <w:p>
-      <w:pPr>
-        <w:pStyle w:val="Body"/>
-      </w:pPr>
-      <w:r>
-        <w:t>In the second set of experiments, they take the standing assessment module as given and measure agent</w:t>
-      </w:r>
-      <w:r>
-        <w:t xml:space="preserve"> reputations using the binary image scale.  </w:t>
-      </w:r>
-      <w:r>
-        <w:t xml:space="preserve">In addition, they </w:t>
-      </w:r>
-      <w:r>
-        <w:t xml:space="preserve">factor in a small probability </w:t>
-      </w:r>
-      <w:r>
-        <w:sym w:font="Symbol" w:char="F064"/>
-      </w:r>
-      <w:r>
-        <w:t xml:space="preserve"> that an agent misperceives an action taken by another agent and therefore potentially assigns the wrong reputation to that agent.</w:t>
-      </w:r>
-      <w:r>
-        <w:t xml:space="preserve">  This can lead t</w:t>
-      </w:r>
-      <w:r>
-        <w:t xml:space="preserve">o a divergence of </w:t>
-      </w:r>
-      <w:r>
-        <w:t>the opinion on the reputations of agents in the population.</w:t>
-      </w:r>
-      <w:r>
-        <w:t xml:space="preserve">  </w:t>
-      </w:r>
-      <w:bookmarkStart w:id="0" w:name="_GoBack"/>
-      <w:bookmarkEnd w:id="0"/>
-      <w:r>
-        <w:t>In this context, they evaluate the evolutionary stability of the following types of action modules.</w:t>
-      </w:r>
-    </w:p>
-    <w:p>
-      <w:pPr>
-        <w:pStyle w:val="Body"/>
-      </w:pPr>
-      <w:r>
-        <w:t>In the first experiment</w:t>
-      </w:r>
-      <w:r>
-        <w:t xml:space="preserve"> in this set</w:t>
-      </w:r>
-      <w:r>
-        <w:t>, the</w:t>
-      </w:r>
-      <w:r>
-        <w:t xml:space="preserve"> authors show that</w:t>
-      </w:r>
-      <w:r>
-        <w:t xml:space="preserve"> </w:t>
-      </w:r>
-      <w:r>
-        <w:t xml:space="preserve">the </w:t>
-      </w:r>
-      <w:r>
-        <w:t xml:space="preserve">CO action module with </w:t>
-      </w:r>
-      <w:r>
-        <w:rPr>
-          <w:i/>
-        </w:rPr>
-        <w:t>k=0</w:t>
-      </w:r>
-      <w:r>
-        <w:t xml:space="preserve"> can be invaded by the SELF-action module with </w:t>
-      </w:r>
-      <w:r>
-        <w:rPr>
-          <w:i/>
-        </w:rPr>
-        <w:t>h=1</w:t>
-      </w:r>
-      <w:r>
-        <w:t xml:space="preserve">.  This shows that the strategy combining the scoring assessment rule with the CO action module is not evolutionarily stable. </w:t>
-      </w:r>
-    </w:p>
-    <w:p>
-      <w:pPr>
-        <w:pStyle w:val="Body"/>
-      </w:pPr>
-      <w:r>
-        <w:t>In a second experiment</w:t>
-      </w:r>
-      <w:r>
-        <w:t xml:space="preserve"> in this set, the authors show that </w:t>
-      </w:r>
-      <w:r>
-        <w:t xml:space="preserve">the AND action module with </w:t>
-      </w:r>
-      <w:r>
-        <w:rPr>
-          <w:i/>
-        </w:rPr>
-        <w:t>k=0</w:t>
-      </w:r>
-      <w:r>
-        <w:t xml:space="preserve"> and </w:t>
-      </w:r>
-      <w:r>
-        <w:rPr>
-          <w:i/>
-        </w:rPr>
-        <w:t>h=1</w:t>
-      </w:r>
-      <w:r>
-        <w:t xml:space="preserve"> can also be invaded by the SELF-action module with </w:t>
-      </w:r>
-      <w:r>
-        <w:rPr>
-          <w:i/>
-        </w:rPr>
-        <w:t>h=1</w:t>
-      </w:r>
-      <w:r>
-        <w:t xml:space="preserve">.  This shows that the </w:t>
+      </w:pPr>
+      <w:r>
+        <w:t>The authors clearly define a strategy as consisting of two parts: assessment rule and action rule.  The assessment rule determines how an agent assi</w:t>
+      </w:r>
+      <w:r>
+        <w:t xml:space="preserve">gns a new reputation to a donor </w:t>
+      </w:r>
+      <w:r>
+        <w:t>based on the agent’s last action and the reputation of the two participants when the action was taken.  Giv</w:t>
+      </w:r>
+      <w:r>
+        <w:t xml:space="preserve">en two possible actions that a potential donor </w:t>
+      </w:r>
+      <w:r>
+        <w:t>can take, two possible reputation scores for the potential donor, two possible reputation scores for the potential recipient and two possible reputation scores that can be a</w:t>
+      </w:r>
+      <w:r>
+        <w:t xml:space="preserve">ssigned to the </w:t>
+      </w:r>
+      <w:r>
+        <w:t xml:space="preserve">potential </w:t>
+      </w:r>
+      <w:r>
+        <w:t>donor there are 2</w:t>
+      </w:r>
+      <w:r>
+        <w:t xml:space="preserve">56 possible assessment rules to consider.  The authors consider three </w:t>
       </w:r>
       <w:r>
         <w:lastRenderedPageBreak/>
-        <w:t>strategy combining the sco</w:t>
-      </w:r>
-      <w:r>
-        <w:t>ring assessment rule with the AND</w:t>
-      </w:r>
-      <w:r>
-        <w:t xml:space="preserve"> action module is not evolutionarily stable.</w:t>
-      </w:r>
-    </w:p>
-    <w:p>
-      <w:pPr>
-        <w:pStyle w:val="Body"/>
-      </w:pPr>
-    </w:p>
-    <w:p>
-      <w:pPr>
-        <w:pStyle w:val="Body"/>
-      </w:pPr>
-      <w:r>
-        <w:t xml:space="preserve">The authors investigate two assessment rules: </w:t>
-      </w:r>
-      <w:r>
-        <w:rPr>
-          <w:i/>
-        </w:rPr>
-        <w:t>scoring</w:t>
-      </w:r>
-      <w:r>
-        <w:t xml:space="preserve"> and </w:t>
-      </w:r>
-      <w:r>
-        <w:rPr>
-          <w:i/>
-        </w:rPr>
-        <w:t>standing</w:t>
-      </w:r>
-      <w:r>
-        <w:t>.  For the scoring assessment rule, the form of the rule in which an agent’s reputation is an integer between -5 and +5 is used.  For the standing assessment rule, the binary good/bad assessment is used.</w:t>
-      </w:r>
-    </w:p>
-    <w:p>
-      <w:pPr>
-        <w:pStyle w:val="Body"/>
-      </w:pPr>
-      <w:r>
-        <w:t xml:space="preserve">In the context </w:t>
-      </w:r>
-      <w:r>
-        <w:t xml:space="preserve">of the scoring assessment rule, </w:t>
-      </w:r>
-      <w:r>
-        <w:t>the authors consider three different actions rules:</w:t>
-      </w:r>
-    </w:p>
-    <w:p>
-      <w:pPr>
-        <w:pStyle w:val="Body"/>
-        <w:numPr>
-          <w:ilvl w:val="0"/>
-          <w:numId w:val="8"/>
-        </w:numPr>
-      </w:pPr>
-      <w:r>
-        <w:t xml:space="preserve"> </w:t>
-      </w:r>
-      <w:r>
-        <w:t xml:space="preserve">(Other strategies not studied by </w:t>
-      </w:r>
-      <w:r>
-        <w:fldChar w:fldCharType="begin"/>
-      </w:r>
-      <w:r>
-        <w:instrText xml:space="preserve"> REF _Ref307914287 \r \h </w:instrText>
-      </w:r>
-      <w:r>
-        <w:fldChar w:fldCharType="separate"/>
-      </w:r>
-      <w:r>
-        <w:t>[1]</w:t>
-      </w:r>
-      <w:r>
-        <w:fldChar w:fldCharType="end"/>
-      </w:r>
-      <w:r>
-        <w:t>)</w:t>
-      </w:r>
-    </w:p>
-    <w:p>
-      <w:pPr>
-        <w:pStyle w:val="Body"/>
-      </w:pPr>
-      <w:r>
-        <w:t>The authors evaluate the success of these strategies using computer simulations.</w:t>
-      </w:r>
-    </w:p>
-    <w:p>
-      <w:pPr>
-        <w:pStyle w:val="Body"/>
-      </w:pPr>
-      <w:r>
-        <w:t>In the context of the standing assessment</w:t>
-      </w:r>
-    </w:p>
-    <w:p>
-      <w:pPr>
-        <w:pStyle w:val="Body"/>
-      </w:pPr>
-      <w:r>
-        <w:t xml:space="preserve">In </w:t>
-      </w:r>
-      <w:r>
-        <w:fldChar w:fldCharType="begin"/>
-      </w:r>
-      <w:r>
-        <w:instrText xml:space="preserve"> REF _Ref315669884 \r \h </w:instrText>
-      </w:r>
-      <w:r>
-        <w:fldChar w:fldCharType="separate"/>
-      </w:r>
-      <w:r>
-        <w:t>[8]</w:t>
-      </w:r>
-      <w:r>
-        <w:fldChar w:fldCharType="end"/>
-      </w:r>
-      <w:r>
-        <w:t xml:space="preserve">, the authors </w:t>
-      </w:r>
-      <w:r>
-        <w:t xml:space="preserve">use a variation of the approach used </w:t>
-      </w:r>
-      <w:r>
-        <w:t xml:space="preserve">in </w:t>
-      </w:r>
-      <w:r>
-        <w:fldChar w:fldCharType="begin"/>
-      </w:r>
-      <w:r>
-        <w:instrText xml:space="preserve"> REF _Ref315845100 \r \h </w:instrText>
-      </w:r>
-      <w:r>
-        <w:fldChar w:fldCharType="separate"/>
-      </w:r>
-      <w:r>
-        <w:t>[6]</w:t>
-      </w:r>
-      <w:r>
-        <w:fldChar w:fldCharType="end"/>
-      </w:r>
-      <w:r>
-        <w:t xml:space="preserve">.  </w:t>
-      </w:r>
-      <w:r>
-        <w:t xml:space="preserve">The assessment rule is limited to </w:t>
-      </w:r>
-      <w:r>
-        <w:t>the simplified binary version in which the agent’s reputation can be one of two values: good or bad.  In a</w:t>
-      </w:r>
-      <w:r>
-        <w:t>ddition, each agent tracks a private assessment of other agents’ reputations and this assessment is not necessarily based on observing all interactions.</w:t>
-      </w:r>
-    </w:p>
-    <w:p>
-      <w:pPr>
-        <w:pStyle w:val="Body"/>
-      </w:pPr>
-      <w:r>
-        <w:t>The authors clearly define a strategy as consisting of two parts: assessment rule and action rule.  The assessment rule determines how an agent assi</w:t>
-      </w:r>
-      <w:r>
-        <w:t xml:space="preserve">gns a new reputation to a donor </w:t>
-      </w:r>
-      <w:r>
-        <w:t>based on the agent’s last action and the reputation of the two participants when the action was taken.  Giv</w:t>
-      </w:r>
-      <w:r>
-        <w:t xml:space="preserve">en two possible actions that a potential donor </w:t>
-      </w:r>
-      <w:r>
-        <w:t>can take, two possible reputation scores for the potential donor, two possible reputation scores for the potential recipient and two possible reputation scores that can be a</w:t>
-      </w:r>
-      <w:r>
-        <w:t xml:space="preserve">ssigned to the </w:t>
-      </w:r>
-      <w:r>
-        <w:t xml:space="preserve">potential </w:t>
-      </w:r>
-      <w:r>
-        <w:t>donor there are 2</w:t>
-      </w:r>
-      <w:r>
-        <w:t>56 possible assessment rules to consider.  The authors consider three assessment rules: scoring, standing and judging.  The composition of each of these rules is described in the following table.</w:t>
+        <w:t>assessment rules: scoring, standing and judging.  The composition of each of these rules is described in the following table.</w:t>
       </w:r>
     </w:p>
     <w:p>
@@ -3050,11 +2889,7 @@
         <w:t>The action rule determines the action that an agent should take based on the reputation of the two participants.</w:t>
       </w:r>
       <w:r>
-        <w:t xml:space="preserve">  Given two possible reputation scores for the potential donor, two possible reputation scores for the potential recipient and two possible actions that an agent can take there are 16 possible action rules to consider.  The authors consider six of these </w:t>
-      </w:r>
-      <w:r>
-        <w:lastRenderedPageBreak/>
-        <w:t>assessment rules: CO, SELF, AND, OR, ALLD and ALLC.</w:t>
+        <w:t xml:space="preserve">  Given two possible reputation scores for the potential donor, two possible reputation scores for the potential recipient and two possible actions that an agent can take there are 16 possible action rules to consider.  The authors consider six of these assessment rules: CO, SELF, AND, OR, ALLD and ALLC.</w:t>
       </w:r>
       <w:r>
         <w:t xml:space="preserve">  The composition of each of these rules is described in the following table.</w:t>
@@ -3804,6 +3639,7 @@
         <w:pStyle w:val="Body"/>
       </w:pPr>
       <w:r>
+        <w:lastRenderedPageBreak/>
         <w:t xml:space="preserve">In </w:t>
       </w:r>
       <w:r>
@@ -3953,6 +3789,7 @@
       <w:r>
         <w:t xml:space="preserve"> be the </w:t>
       </w:r>
+      <w:proofErr w:type="spellStart"/>
       <w:r>
         <w:rPr>
           <w:i/>
@@ -3966,6 +3803,7 @@
         </w:rPr>
         <w:t>th</w:t>
       </w:r>
+      <w:proofErr w:type="spellEnd"/>
       <w:r>
         <w:t xml:space="preserve"> member of that tribe.  Let </w:t>
       </w:r>
@@ -4089,6 +3927,7 @@
       <w:r>
         <w:t xml:space="preserve"> be the strategy followed by agent </w:t>
       </w:r>
+      <w:proofErr w:type="spellStart"/>
       <w:r>
         <w:rPr>
           <w:i/>
@@ -4102,6 +3941,7 @@
         </w:rPr>
         <w:t>ij</w:t>
       </w:r>
+      <w:proofErr w:type="spellEnd"/>
       <w:r>
         <w:t xml:space="preserve"> and </w:t>
       </w:r>
@@ -4154,6 +3994,7 @@
       <w:r>
         <w:t xml:space="preserve"> be the reputation of agent </w:t>
       </w:r>
+      <w:proofErr w:type="spellStart"/>
       <w:r>
         <w:rPr>
           <w:i/>
@@ -4167,6 +4008,7 @@
         </w:rPr>
         <w:t>ij</w:t>
       </w:r>
+      <w:proofErr w:type="spellEnd"/>
       <w:r>
         <w:t>.  The reputation of each agent is considered public shared information.</w:t>
       </w:r>
@@ -4235,7 +4077,6 @@
       </w:pPr>
       <w:bookmarkStart w:id="5" w:name="_Ref315984237"/>
       <w:r>
-        <w:lastRenderedPageBreak/>
         <w:t>Nowak, M. A.,</w:t>
       </w:r>
       <w:r>
@@ -4287,8 +4128,13 @@
       </w:pPr>
       <w:bookmarkStart w:id="7" w:name="_Ref315843188"/>
       <w:bookmarkStart w:id="8" w:name="_Ref315669729"/>
-      <w:r>
-        <w:t xml:space="preserve">Sugden, R., </w:t>
+      <w:proofErr w:type="spellStart"/>
+      <w:r>
+        <w:t>Sugden</w:t>
+      </w:r>
+      <w:proofErr w:type="spellEnd"/>
+      <w:r>
+        <w:t xml:space="preserve">, R., </w:t>
       </w:r>
       <w:r>
         <w:rPr>
@@ -4306,8 +4152,13 @@
         <w:pStyle w:val="Reference"/>
       </w:pPr>
       <w:bookmarkStart w:id="9" w:name="_Ref315845100"/>
-      <w:r>
-        <w:t xml:space="preserve">Leimar, O., and P. Hammerstein, “Evolution of cooperation through indirect reciprocity,” </w:t>
+      <w:proofErr w:type="spellStart"/>
+      <w:r>
+        <w:t>Leimar</w:t>
+      </w:r>
+      <w:proofErr w:type="spellEnd"/>
+      <w:r>
+        <w:t xml:space="preserve">, O., and P. Hammerstein, “Evolution of cooperation through indirect reciprocity,” </w:t>
       </w:r>
       <w:r>
         <w:rPr>
@@ -4330,8 +4181,13 @@
         <w:pStyle w:val="Reference"/>
       </w:pPr>
       <w:bookmarkStart w:id="10" w:name="_Ref315669731"/>
-      <w:r>
-        <w:t xml:space="preserve">Panchanathan, K., and R. Boyd, “A tale of two defectors: the importance of standing for evolution of indirect reciprocity,” </w:t>
+      <w:proofErr w:type="spellStart"/>
+      <w:r>
+        <w:t>Panchanathan</w:t>
+      </w:r>
+      <w:proofErr w:type="spellEnd"/>
+      <w:r>
+        <w:t xml:space="preserve">, K., and R. Boyd, “A tale of two defectors: the importance of standing for evolution of indirect reciprocity,” </w:t>
       </w:r>
       <w:r>
         <w:rPr>
@@ -4368,8 +4224,29 @@
         <w:pStyle w:val="Reference"/>
       </w:pPr>
       <w:bookmarkStart w:id="12" w:name="_Ref311293016"/>
-      <w:r>
-        <w:t xml:space="preserve">Ohtsuki, H., and Y. Iwasa, “How should we define goodness? – reputation dynamics in indirect reciprocity, “ </w:t>
+      <w:proofErr w:type="spellStart"/>
+      <w:r>
+        <w:t>Ohtsuki</w:t>
+      </w:r>
+      <w:proofErr w:type="spellEnd"/>
+      <w:r>
+        <w:t xml:space="preserve">, H., and Y. </w:t>
+      </w:r>
+      <w:proofErr w:type="spellStart"/>
+      <w:r>
+        <w:t>Iwasa</w:t>
+      </w:r>
+      <w:proofErr w:type="spellEnd"/>
+      <w:r>
+        <w:t xml:space="preserve">, “How should we define goodness? – </w:t>
+      </w:r>
+      <w:proofErr w:type="gramStart"/>
+      <w:r>
+        <w:t>reputation</w:t>
+      </w:r>
+      <w:proofErr w:type="gramEnd"/>
+      <w:r>
+        <w:t xml:space="preserve"> dynamics in indirect reciprocity, “ </w:t>
       </w:r>
       <w:r>
         <w:rPr>
@@ -4387,8 +4264,21 @@
         <w:pStyle w:val="Reference"/>
       </w:pPr>
       <w:bookmarkStart w:id="13" w:name="_Ref311294728"/>
-      <w:r>
-        <w:t xml:space="preserve">Ohtsuki, H., and Y. Iwasa, “The leading eight: Social norms that can maintain cooperation by indirect reciprocity,” </w:t>
+      <w:proofErr w:type="spellStart"/>
+      <w:r>
+        <w:t>Ohtsuki</w:t>
+      </w:r>
+      <w:proofErr w:type="spellEnd"/>
+      <w:r>
+        <w:t xml:space="preserve">, H., and Y. </w:t>
+      </w:r>
+      <w:proofErr w:type="spellStart"/>
+      <w:r>
+        <w:t>Iwasa</w:t>
+      </w:r>
+      <w:proofErr w:type="spellEnd"/>
+      <w:r>
+        <w:t xml:space="preserve">, “The leading eight: Social norms that can maintain cooperation by indirect reciprocity,” </w:t>
       </w:r>
       <w:r>
         <w:rPr>
@@ -4406,8 +4296,21 @@
         <w:pStyle w:val="Reference"/>
       </w:pPr>
       <w:bookmarkStart w:id="14" w:name="_Ref316587568"/>
-      <w:r>
-        <w:t xml:space="preserve">Ohtsuki, H., and Y. Iwasa, “Global analyses of evolutionary dynamics and exhaustive search for social norms that maintain cooperation by reputation, “ </w:t>
+      <w:proofErr w:type="spellStart"/>
+      <w:r>
+        <w:t>Ohtsuki</w:t>
+      </w:r>
+      <w:proofErr w:type="spellEnd"/>
+      <w:r>
+        <w:t xml:space="preserve">, H., and Y. </w:t>
+      </w:r>
+      <w:proofErr w:type="spellStart"/>
+      <w:r>
+        <w:t>Iwasa</w:t>
+      </w:r>
+      <w:proofErr w:type="spellEnd"/>
+      <w:r>
+        <w:t xml:space="preserve">, “Global analyses of evolutionary dynamics and exhaustive search for social norms that maintain cooperation by reputation, “ </w:t>
       </w:r>
       <w:r>
         <w:rPr>
@@ -4425,8 +4328,14 @@
         <w:pStyle w:val="Reference"/>
       </w:pPr>
       <w:bookmarkStart w:id="15" w:name="_Ref316592245"/>
-      <w:r>
-        <w:t xml:space="preserve">Chalub, F. A. C. C., </w:t>
+      <w:proofErr w:type="spellStart"/>
+      <w:r>
+        <w:lastRenderedPageBreak/>
+        <w:t>Chalub</w:t>
+      </w:r>
+      <w:proofErr w:type="spellEnd"/>
+      <w:r>
+        <w:t xml:space="preserve">, F. A. C. C., </w:t>
       </w:r>
       <w:r>
         <w:t>F. C. Santos, and</w:t>
@@ -4472,8 +4381,13 @@
         <w:t xml:space="preserve">, </w:t>
       </w:r>
       <w:r>
-        <w:t>F. C. Santos, and F. A. C. C. Chalub</w:t>
-      </w:r>
+        <w:t xml:space="preserve">F. C. Santos, and F. A. C. C. </w:t>
+      </w:r>
+      <w:proofErr w:type="spellStart"/>
+      <w:r>
+        <w:t>Chalub</w:t>
+      </w:r>
+      <w:proofErr w:type="spellEnd"/>
       <w:r>
         <w:t>, “</w:t>
       </w:r>
@@ -4483,11 +4397,19 @@
       <w:r>
         <w:t xml:space="preserve">,” </w:t>
       </w:r>
+      <w:proofErr w:type="spellStart"/>
       <w:r>
         <w:rPr>
           <w:i/>
         </w:rPr>
-        <w:t>PLoS Computational Biology</w:t>
+        <w:t>PLoS</w:t>
+      </w:r>
+      <w:proofErr w:type="spellEnd"/>
+      <w:r>
+        <w:rPr>
+          <w:i/>
+        </w:rPr>
+        <w:t xml:space="preserve"> Computational Biology</w:t>
       </w:r>
       <w:r>
         <w:t xml:space="preserve">, vol. </w:t>
@@ -4582,7 +4504,7 @@
         <w:rStyle w:val="PageNumber"/>
         <w:noProof/>
       </w:rPr>
-      <w:t>3</w:t>
+      <w:t>4</w:t>
     </w:r>
     <w:r>
       <w:rPr>

</xml_diff>

<commit_message>
completed summary of Brandt 2004
</commit_message>
<xml_diff>
--- a/pacheco-summary.docx
+++ b/pacheco-summary.docx
@@ -1620,7 +1620,19 @@
         <w:pStyle w:val="Body"/>
       </w:pPr>
       <w:r>
-        <w:t xml:space="preserve">When evolving the agent population, the authors employ a strategy-based fitness approach.  </w:t>
+        <w:t xml:space="preserve">When evolving the agent </w:t>
+      </w:r>
+      <w:r>
+        <w:t>population, the authors employ the</w:t>
+      </w:r>
+      <w:r>
+        <w:t xml:space="preserve"> strategy-based </w:t>
+      </w:r>
+      <w:r>
+        <w:t>evolution process</w:t>
+      </w:r>
+      <w:r>
+        <w:t xml:space="preserve">.  </w:t>
       </w:r>
       <w:r>
         <w:t xml:space="preserve">After the completion of </w:t>
@@ -1647,7 +1659,16 @@
         <w:t xml:space="preserve">.  </w:t>
       </w:r>
       <w:r>
-        <w:t xml:space="preserve">With probability p, the </w:t>
+        <w:t xml:space="preserve">With probability </w:t>
+      </w:r>
+      <w:r>
+        <w:rPr>
+          <w:i/>
+        </w:rPr>
+        <w:t>p</w:t>
+      </w:r>
+      <w:r>
+        <w:t xml:space="preserve">, the </w:t>
       </w:r>
       <w:r>
         <w:t>strategy followed by a</w:t>
@@ -1769,7 +1790,13 @@
         <w:t xml:space="preserve">  </w:t>
       </w:r>
       <w:r>
-        <w:t xml:space="preserve">In this context, they evaluate the performance of the SLF, CO and </w:t>
+        <w:t>In this context, they evaluate the performance of the S</w:t>
+      </w:r>
+      <w:r>
+        <w:t>E</w:t>
+      </w:r>
+      <w:r>
+        <w:t xml:space="preserve">LF, CO and </w:t>
       </w:r>
       <w:proofErr w:type="spellStart"/>
       <w:r>
@@ -1792,10 +1819,10 @@
         <w:t xml:space="preserve">, </w:t>
       </w:r>
       <w:r>
-        <w:t xml:space="preserve">the authors </w:t>
-      </w:r>
-      <w:r>
-        <w:t xml:space="preserve">to </w:t>
+        <w:t>the authors</w:t>
+      </w:r>
+      <w:r>
+        <w:t xml:space="preserve"> </w:t>
       </w:r>
       <w:r>
         <w:t xml:space="preserve">conclude that the results presented in </w:t>
@@ -1839,19 +1866,25 @@
         <w:t xml:space="preserve">evaluate the performance of the standing assessment module.  In this case, </w:t>
       </w:r>
       <w:r>
+        <w:t xml:space="preserve">they </w:t>
+      </w:r>
+      <w:r>
         <w:t xml:space="preserve">augment the model used in the previous set of experiments with </w:t>
       </w:r>
       <w:r>
-        <w:t xml:space="preserve">agents that use the standing assessment module.  These agents use </w:t>
-      </w:r>
-      <w:r>
-        <w:t>the binary image scale</w:t>
-      </w:r>
-      <w:r>
-        <w:t xml:space="preserve"> to measure agent reputations</w:t>
-      </w:r>
-      <w:r>
-        <w:t xml:space="preserve">.  Because the authors of </w:t>
+        <w:t xml:space="preserve">agents that use the </w:t>
+      </w:r>
+      <w:r>
+        <w:t xml:space="preserve">binary image scale and the </w:t>
+      </w:r>
+      <w:r>
+        <w:t>standing assessment module</w:t>
+      </w:r>
+      <w:r>
+        <w:t xml:space="preserve"> to assign reputations to agents.  </w:t>
+      </w:r>
+      <w:r>
+        <w:t xml:space="preserve">Because the authors of </w:t>
       </w:r>
       <w:r>
         <w:fldChar w:fldCharType="begin"/>
@@ -1884,7 +1917,10 @@
         <w:t xml:space="preserve">  </w:t>
       </w:r>
       <w:r>
-        <w:t xml:space="preserve">Based on the results of experiments conducted in this context, the authors conclude that </w:t>
+        <w:t>Based on the results of experiments</w:t>
+      </w:r>
+      <w:r>
+        <w:t xml:space="preserve">, the authors conclude that </w:t>
       </w:r>
       <w:r>
         <w:t xml:space="preserve">agents using the </w:t>
@@ -1906,1740 +1942,229 @@
       <w:pPr>
         <w:pStyle w:val="Body"/>
       </w:pPr>
+      <w:r>
+        <w:t xml:space="preserve">In </w:t>
+      </w:r>
+      <w:r>
+        <w:fldChar w:fldCharType="begin"/>
+      </w:r>
+      <w:r>
+        <w:instrText xml:space="preserve"> REF _Ref315669884 \r \h </w:instrText>
+      </w:r>
+      <w:r>
+        <w:fldChar w:fldCharType="separate"/>
+      </w:r>
+      <w:r>
+        <w:t>[8]</w:t>
+      </w:r>
+      <w:r>
+        <w:fldChar w:fldCharType="end"/>
+      </w:r>
+      <w:r>
+        <w:t xml:space="preserve">, the authors </w:t>
+      </w:r>
+      <w:r>
+        <w:t xml:space="preserve">use a variation of the approach used </w:t>
+      </w:r>
+      <w:r>
+        <w:t xml:space="preserve">in </w:t>
+      </w:r>
+      <w:r>
+        <w:fldChar w:fldCharType="begin"/>
+      </w:r>
+      <w:r>
+        <w:instrText xml:space="preserve"> REF _Ref315845100 \r \h </w:instrText>
+      </w:r>
+      <w:r>
+        <w:fldChar w:fldCharType="separate"/>
+      </w:r>
+      <w:r>
+        <w:t>[6]</w:t>
+      </w:r>
+      <w:r>
+        <w:fldChar w:fldCharType="end"/>
+      </w:r>
+      <w:r>
+        <w:t xml:space="preserve">.  </w:t>
+      </w:r>
+      <w:r>
+        <w:t xml:space="preserve">Differences between the model used in </w:t>
+      </w:r>
+      <w:r>
+        <w:fldChar w:fldCharType="begin"/>
+      </w:r>
+      <w:r>
+        <w:instrText xml:space="preserve"> REF _Ref315669884 \r \h </w:instrText>
+      </w:r>
+      <w:r>
+        <w:fldChar w:fldCharType="separate"/>
+      </w:r>
+      <w:r>
+        <w:t>[8]</w:t>
+      </w:r>
+      <w:r>
+        <w:fldChar w:fldCharType="end"/>
+      </w:r>
+      <w:r>
+        <w:t xml:space="preserve"> and the model used in </w:t>
+      </w:r>
+      <w:r>
+        <w:fldChar w:fldCharType="begin"/>
+      </w:r>
+      <w:r>
+        <w:instrText xml:space="preserve"> REF _Ref315845100 \r \h </w:instrText>
+      </w:r>
+      <w:r>
+        <w:fldChar w:fldCharType="separate"/>
+      </w:r>
+      <w:r>
+        <w:t>[6]</w:t>
+      </w:r>
+      <w:r>
+        <w:fldChar w:fldCharType="end"/>
+      </w:r>
+      <w:r>
+        <w:t xml:space="preserve"> includes the following:</w:t>
+      </w:r>
+    </w:p>
+    <w:p>
+      <w:pPr>
+        <w:pStyle w:val="Body"/>
+        <w:numPr>
+          <w:ilvl w:val="0"/>
+          <w:numId w:val="24"/>
+        </w:numPr>
+      </w:pPr>
+      <w:r>
+        <w:t>E</w:t>
+      </w:r>
+      <w:r>
+        <w:t>ach agent follows its own assessment module</w:t>
+      </w:r>
+    </w:p>
+    <w:p>
+      <w:pPr>
+        <w:pStyle w:val="Body"/>
+        <w:numPr>
+          <w:ilvl w:val="0"/>
+          <w:numId w:val="24"/>
+        </w:numPr>
+      </w:pPr>
+      <w:r>
+        <w:t>A</w:t>
+      </w:r>
+      <w:r>
+        <w:t>ll agents measure reputations</w:t>
+      </w:r>
+      <w:r>
+        <w:t xml:space="preserve"> using the binary i</w:t>
+      </w:r>
+      <w:r>
+        <w:t xml:space="preserve">mage </w:t>
+      </w:r>
+      <w:r>
+        <w:t>scale</w:t>
+      </w:r>
+    </w:p>
+    <w:p>
+      <w:pPr>
+        <w:pStyle w:val="Body"/>
+        <w:numPr>
+          <w:ilvl w:val="0"/>
+          <w:numId w:val="24"/>
+        </w:numPr>
+      </w:pPr>
+      <w:r>
+        <w:t>I</w:t>
+      </w:r>
+      <w:r>
+        <w:t xml:space="preserve">ndividual-based </w:t>
+      </w:r>
+      <w:r>
+        <w:t>evolution process is used</w:t>
+      </w:r>
+    </w:p>
+    <w:p>
+      <w:pPr>
+        <w:pStyle w:val="Body"/>
+      </w:pPr>
+      <w:r>
+        <w:t xml:space="preserve">The authors </w:t>
+      </w:r>
+      <w:r>
+        <w:t>considered</w:t>
+      </w:r>
+      <w:r>
+        <w:t xml:space="preserve"> three different </w:t>
+      </w:r>
+      <w:r>
+        <w:t>scenarios when conducting their experiments.  In the first scenario</w:t>
+      </w:r>
+      <w:r>
+        <w:t xml:space="preserve">, they </w:t>
+      </w:r>
+      <w:r>
+        <w:t>consider the scenario in</w:t>
+      </w:r>
+      <w:r>
+        <w:t xml:space="preserve"> which all 14 strategies are initially present.</w:t>
+      </w:r>
+      <w:r>
+        <w:t xml:space="preserve">  In the second </w:t>
+      </w:r>
+      <w:r>
+        <w:t>scenario</w:t>
+      </w:r>
+      <w:r>
+        <w:t xml:space="preserve">, they limit the agents to a single assessment module and consider all possible action modules.  In the final </w:t>
+      </w:r>
+      <w:r>
+        <w:t>scenario</w:t>
+      </w:r>
+      <w:r>
+        <w:t>, they limit the agents to a single action module and consider all possible assessment modules.</w:t>
+      </w:r>
+    </w:p>
+    <w:p>
+      <w:pPr>
+        <w:pStyle w:val="Body"/>
+      </w:pPr>
+      <w:r>
+        <w:lastRenderedPageBreak/>
+        <w:t xml:space="preserve">For each scenario, they conduct several different sets of experiments making different assumptions about the rate of gene flow between the groups (i.e., the value of </w:t>
+      </w:r>
+      <w:r>
+        <w:rPr>
+          <w:i/>
+        </w:rPr>
+        <w:t>p</w:t>
+      </w:r>
+      <w:r>
+        <w:t>)</w:t>
+      </w:r>
+      <w:r>
+        <w:t>, the cost-to-benefit ratio, the mutation rate, the probability an agent observes an interaction, the probability that an execution error occurs</w:t>
+      </w:r>
+      <w:r>
+        <w:t xml:space="preserve"> and he probability that a perception error occurs.</w:t>
+      </w:r>
+      <w:r>
+        <w:t xml:space="preserve">  Based on the results of experiments, the authors conclude that, the standing assessment module is </w:t>
+      </w:r>
+      <w:r>
+        <w:t>the most successful at promoting cooperation</w:t>
+      </w:r>
+      <w:r>
+        <w:t>.</w:t>
+      </w:r>
+    </w:p>
+    <w:p>
+      <w:pPr>
+        <w:pStyle w:val="Body"/>
+      </w:pPr>
       <w:bookmarkStart w:id="0" w:name="_GoBack"/>
       <w:bookmarkEnd w:id="0"/>
       <w:r>
-        <w:t xml:space="preserve">In </w:t>
-      </w:r>
-      <w:r>
-        <w:fldChar w:fldCharType="begin"/>
-      </w:r>
-      <w:r>
-        <w:instrText xml:space="preserve"> REF _Ref315669884 \r \h </w:instrText>
-      </w:r>
-      <w:r>
-        <w:fldChar w:fldCharType="separate"/>
-      </w:r>
-      <w:r>
-        <w:t>[8]</w:t>
-      </w:r>
-      <w:r>
-        <w:fldChar w:fldCharType="end"/>
-      </w:r>
-      <w:r>
-        <w:t xml:space="preserve">, the authors </w:t>
-      </w:r>
-      <w:r>
-        <w:t xml:space="preserve">use a variation of the approach used </w:t>
-      </w:r>
-      <w:r>
-        <w:t xml:space="preserve">in </w:t>
-      </w:r>
-      <w:r>
-        <w:fldChar w:fldCharType="begin"/>
-      </w:r>
-      <w:r>
-        <w:instrText xml:space="preserve"> REF _Ref315845100 \r \h </w:instrText>
-      </w:r>
-      <w:r>
-        <w:fldChar w:fldCharType="separate"/>
-      </w:r>
-      <w:r>
-        <w:t>[6]</w:t>
-      </w:r>
-      <w:r>
-        <w:fldChar w:fldCharType="end"/>
-      </w:r>
-      <w:r>
-        <w:t xml:space="preserve">.  </w:t>
-      </w:r>
-      <w:r>
-        <w:t xml:space="preserve">The assessment rule is limited to </w:t>
-      </w:r>
-      <w:r>
-        <w:t>the simplified binary version in which the agent’s reputation can be one of two values: good or bad.  In a</w:t>
-      </w:r>
-      <w:r>
-        <w:t>ddition, each agent tracks a private assessment of other agents’ reputations and this assessment is not necessarily based on observing all interactions.</w:t>
-      </w:r>
-    </w:p>
-    <w:p>
-      <w:pPr>
-        <w:pStyle w:val="Body"/>
-      </w:pPr>
-      <w:r>
-        <w:t>The authors clearly define a strategy as consisting of two parts: assessment rule and action rule.  The assessment rule determines how an agent assi</w:t>
-      </w:r>
-      <w:r>
-        <w:t xml:space="preserve">gns a new reputation to a donor </w:t>
-      </w:r>
-      <w:r>
-        <w:t>based on the agent’s last action and the reputation of the two participants when the action was taken.  Giv</w:t>
-      </w:r>
-      <w:r>
-        <w:t xml:space="preserve">en two possible actions that a potential donor </w:t>
-      </w:r>
-      <w:r>
-        <w:t>can take, two possible reputation scores for the potential donor, two possible reputation scores for the potential recipient and two possible reputation scores that can be a</w:t>
-      </w:r>
-      <w:r>
-        <w:t xml:space="preserve">ssigned to the </w:t>
-      </w:r>
-      <w:r>
-        <w:t xml:space="preserve">potential </w:t>
-      </w:r>
-      <w:r>
-        <w:t>donor there are 2</w:t>
-      </w:r>
-      <w:r>
-        <w:t xml:space="preserve">56 possible assessment rules to consider.  The authors consider three </w:t>
-      </w:r>
-      <w:r>
-        <w:lastRenderedPageBreak/>
-        <w:t>assessment rules: scoring, standing and judging.  The composition of each of these rules is described in the following table.</w:t>
-      </w:r>
-    </w:p>
-    <w:p>
-      <w:pPr>
-        <w:pStyle w:val="Body"/>
-      </w:pPr>
-    </w:p>
-    <w:tbl>
-      <w:tblPr>
-        <w:tblStyle w:val="TableGrid"/>
-        <w:tblW w:w="0" w:type="auto"/>
-        <w:tblLook w:val="04A0" w:firstRow="1" w:lastRow="0" w:firstColumn="1" w:lastColumn="0" w:noHBand="0" w:noVBand="1"/>
-      </w:tblPr>
-      <w:tblGrid>
-        <w:gridCol w:w="1476"/>
-        <w:gridCol w:w="1476"/>
-        <w:gridCol w:w="1476"/>
-        <w:gridCol w:w="1476"/>
-        <w:gridCol w:w="1476"/>
-        <w:gridCol w:w="1476"/>
-      </w:tblGrid>
-      <w:tr>
-        <w:tc>
-          <w:tcPr>
-            <w:tcW w:w="4428" w:type="dxa"/>
-            <w:gridSpan w:val="3"/>
-            <w:shd w:val="clear" w:color="auto" w:fill="E6E6E6"/>
-          </w:tcPr>
-          <w:p>
-            <w:pPr>
-              <w:pStyle w:val="Body"/>
-              <w:jc w:val="center"/>
-              <w:rPr>
-                <w:b/>
-              </w:rPr>
-            </w:pPr>
-            <w:r>
-              <w:rPr>
-                <w:b/>
-              </w:rPr>
-              <w:t>Observed Situation</w:t>
-            </w:r>
-          </w:p>
-        </w:tc>
-        <w:tc>
-          <w:tcPr>
-            <w:tcW w:w="4428" w:type="dxa"/>
-            <w:gridSpan w:val="3"/>
-            <w:shd w:val="clear" w:color="auto" w:fill="E6E6E6"/>
-          </w:tcPr>
-          <w:p>
-            <w:pPr>
-              <w:pStyle w:val="Body"/>
-              <w:jc w:val="center"/>
-              <w:rPr>
-                <w:b/>
-              </w:rPr>
-            </w:pPr>
-            <w:r>
-              <w:rPr>
-                <w:b/>
-              </w:rPr>
-              <w:t>Assigned Reputation</w:t>
-            </w:r>
-          </w:p>
-        </w:tc>
-      </w:tr>
-      <w:tr>
-        <w:tc>
-          <w:tcPr>
-            <w:tcW w:w="1476" w:type="dxa"/>
-            <w:shd w:val="clear" w:color="auto" w:fill="E6E6E6"/>
-          </w:tcPr>
-          <w:p>
-            <w:pPr>
-              <w:pStyle w:val="Body"/>
-              <w:jc w:val="center"/>
-              <w:rPr>
-                <w:b/>
-              </w:rPr>
-            </w:pPr>
-            <w:r>
-              <w:rPr>
-                <w:b/>
-              </w:rPr>
-              <w:t>Donor Reputation</w:t>
-            </w:r>
-          </w:p>
-        </w:tc>
-        <w:tc>
-          <w:tcPr>
-            <w:tcW w:w="1476" w:type="dxa"/>
-            <w:shd w:val="clear" w:color="auto" w:fill="E6E6E6"/>
-          </w:tcPr>
-          <w:p>
-            <w:pPr>
-              <w:pStyle w:val="Body"/>
-              <w:jc w:val="center"/>
-              <w:rPr>
-                <w:b/>
-              </w:rPr>
-            </w:pPr>
-            <w:r>
-              <w:rPr>
-                <w:b/>
-              </w:rPr>
-              <w:t>Recipient Reputation</w:t>
-            </w:r>
-          </w:p>
-        </w:tc>
-        <w:tc>
-          <w:tcPr>
-            <w:tcW w:w="1476" w:type="dxa"/>
-            <w:shd w:val="clear" w:color="auto" w:fill="E6E6E6"/>
-          </w:tcPr>
-          <w:p>
-            <w:pPr>
-              <w:pStyle w:val="Body"/>
-              <w:jc w:val="center"/>
-              <w:rPr>
-                <w:b/>
-              </w:rPr>
-            </w:pPr>
-            <w:r>
-              <w:rPr>
-                <w:b/>
-              </w:rPr>
-              <w:t>Donor Action</w:t>
-            </w:r>
-          </w:p>
-        </w:tc>
-        <w:tc>
-          <w:tcPr>
-            <w:tcW w:w="1476" w:type="dxa"/>
-            <w:shd w:val="clear" w:color="auto" w:fill="E6E6E6"/>
-          </w:tcPr>
-          <w:p>
-            <w:pPr>
-              <w:pStyle w:val="Body"/>
-              <w:jc w:val="center"/>
-              <w:rPr>
-                <w:b/>
-              </w:rPr>
-            </w:pPr>
-            <w:r>
-              <w:rPr>
-                <w:b/>
-              </w:rPr>
-              <w:t>Scoring</w:t>
-            </w:r>
-          </w:p>
-        </w:tc>
-        <w:tc>
-          <w:tcPr>
-            <w:tcW w:w="1476" w:type="dxa"/>
-            <w:shd w:val="clear" w:color="auto" w:fill="E6E6E6"/>
-          </w:tcPr>
-          <w:p>
-            <w:pPr>
-              <w:pStyle w:val="Body"/>
-              <w:jc w:val="center"/>
-              <w:rPr>
-                <w:b/>
-              </w:rPr>
-            </w:pPr>
-            <w:r>
-              <w:rPr>
-                <w:b/>
-              </w:rPr>
-              <w:t>Standing</w:t>
-            </w:r>
-          </w:p>
-        </w:tc>
-        <w:tc>
-          <w:tcPr>
-            <w:tcW w:w="1476" w:type="dxa"/>
-            <w:shd w:val="clear" w:color="auto" w:fill="E6E6E6"/>
-          </w:tcPr>
-          <w:p>
-            <w:pPr>
-              <w:pStyle w:val="Body"/>
-              <w:jc w:val="center"/>
-              <w:rPr>
-                <w:b/>
-              </w:rPr>
-            </w:pPr>
-            <w:r>
-              <w:rPr>
-                <w:b/>
-              </w:rPr>
-              <w:t>Judging</w:t>
-            </w:r>
-          </w:p>
-        </w:tc>
-      </w:tr>
-      <w:tr>
-        <w:tc>
-          <w:tcPr>
-            <w:tcW w:w="1476" w:type="dxa"/>
-          </w:tcPr>
-          <w:p>
-            <w:pPr>
-              <w:pStyle w:val="Body"/>
-              <w:jc w:val="center"/>
-            </w:pPr>
-            <w:r>
-              <w:t>Good</w:t>
-            </w:r>
-          </w:p>
-        </w:tc>
-        <w:tc>
-          <w:tcPr>
-            <w:tcW w:w="1476" w:type="dxa"/>
-          </w:tcPr>
-          <w:p>
-            <w:pPr>
-              <w:pStyle w:val="Body"/>
-              <w:jc w:val="center"/>
-            </w:pPr>
-            <w:r>
-              <w:t>Good</w:t>
-            </w:r>
-          </w:p>
-        </w:tc>
-        <w:tc>
-          <w:tcPr>
-            <w:tcW w:w="1476" w:type="dxa"/>
-          </w:tcPr>
-          <w:p>
-            <w:pPr>
-              <w:pStyle w:val="Body"/>
-              <w:jc w:val="center"/>
-            </w:pPr>
-            <w:r>
-              <w:t>Donate</w:t>
-            </w:r>
-          </w:p>
-        </w:tc>
-        <w:tc>
-          <w:tcPr>
-            <w:tcW w:w="1476" w:type="dxa"/>
-          </w:tcPr>
-          <w:p>
-            <w:pPr>
-              <w:pStyle w:val="Body"/>
-              <w:jc w:val="center"/>
-            </w:pPr>
-            <w:r>
-              <w:t>Good</w:t>
-            </w:r>
-          </w:p>
-        </w:tc>
-        <w:tc>
-          <w:tcPr>
-            <w:tcW w:w="1476" w:type="dxa"/>
-          </w:tcPr>
-          <w:p>
-            <w:pPr>
-              <w:pStyle w:val="Body"/>
-              <w:jc w:val="center"/>
-            </w:pPr>
-            <w:r>
-              <w:t>Good</w:t>
-            </w:r>
-          </w:p>
-        </w:tc>
-        <w:tc>
-          <w:tcPr>
-            <w:tcW w:w="1476" w:type="dxa"/>
-          </w:tcPr>
-          <w:p>
-            <w:pPr>
-              <w:pStyle w:val="Body"/>
-              <w:jc w:val="center"/>
-            </w:pPr>
-            <w:r>
-              <w:t>Good</w:t>
-            </w:r>
-          </w:p>
-        </w:tc>
-      </w:tr>
-      <w:tr>
-        <w:tc>
-          <w:tcPr>
-            <w:tcW w:w="1476" w:type="dxa"/>
-          </w:tcPr>
-          <w:p>
-            <w:pPr>
-              <w:pStyle w:val="Body"/>
-              <w:jc w:val="center"/>
-            </w:pPr>
-            <w:r>
-              <w:t>Good</w:t>
-            </w:r>
-          </w:p>
-        </w:tc>
-        <w:tc>
-          <w:tcPr>
-            <w:tcW w:w="1476" w:type="dxa"/>
-          </w:tcPr>
-          <w:p>
-            <w:pPr>
-              <w:pStyle w:val="Body"/>
-              <w:jc w:val="center"/>
-            </w:pPr>
-            <w:r>
-              <w:t>Bad</w:t>
-            </w:r>
-          </w:p>
-        </w:tc>
-        <w:tc>
-          <w:tcPr>
-            <w:tcW w:w="1476" w:type="dxa"/>
-          </w:tcPr>
-          <w:p>
-            <w:pPr>
-              <w:pStyle w:val="Body"/>
-              <w:jc w:val="center"/>
-            </w:pPr>
-            <w:r>
-              <w:t>Donate</w:t>
-            </w:r>
-          </w:p>
-        </w:tc>
-        <w:tc>
-          <w:tcPr>
-            <w:tcW w:w="1476" w:type="dxa"/>
-          </w:tcPr>
-          <w:p>
-            <w:pPr>
-              <w:pStyle w:val="Body"/>
-              <w:jc w:val="center"/>
-            </w:pPr>
-            <w:r>
-              <w:t>Good</w:t>
-            </w:r>
-          </w:p>
-        </w:tc>
-        <w:tc>
-          <w:tcPr>
-            <w:tcW w:w="1476" w:type="dxa"/>
-          </w:tcPr>
-          <w:p>
-            <w:pPr>
-              <w:pStyle w:val="Body"/>
-              <w:jc w:val="center"/>
-            </w:pPr>
-            <w:r>
-              <w:t>Good</w:t>
-            </w:r>
-          </w:p>
-        </w:tc>
-        <w:tc>
-          <w:tcPr>
-            <w:tcW w:w="1476" w:type="dxa"/>
-          </w:tcPr>
-          <w:p>
-            <w:pPr>
-              <w:pStyle w:val="Body"/>
-              <w:jc w:val="center"/>
-            </w:pPr>
-            <w:r>
-              <w:t>Bad</w:t>
-            </w:r>
-          </w:p>
-        </w:tc>
-      </w:tr>
-      <w:tr>
-        <w:tc>
-          <w:tcPr>
-            <w:tcW w:w="1476" w:type="dxa"/>
-          </w:tcPr>
-          <w:p>
-            <w:pPr>
-              <w:pStyle w:val="Body"/>
-              <w:jc w:val="center"/>
-            </w:pPr>
-            <w:r>
-              <w:t>Bad</w:t>
-            </w:r>
-          </w:p>
-        </w:tc>
-        <w:tc>
-          <w:tcPr>
-            <w:tcW w:w="1476" w:type="dxa"/>
-          </w:tcPr>
-          <w:p>
-            <w:pPr>
-              <w:pStyle w:val="Body"/>
-              <w:jc w:val="center"/>
-            </w:pPr>
-            <w:r>
-              <w:t>Good</w:t>
-            </w:r>
-          </w:p>
-        </w:tc>
-        <w:tc>
-          <w:tcPr>
-            <w:tcW w:w="1476" w:type="dxa"/>
-          </w:tcPr>
-          <w:p>
-            <w:pPr>
-              <w:pStyle w:val="Body"/>
-              <w:jc w:val="center"/>
-            </w:pPr>
-            <w:r>
-              <w:t>Donate</w:t>
-            </w:r>
-          </w:p>
-        </w:tc>
-        <w:tc>
-          <w:tcPr>
-            <w:tcW w:w="1476" w:type="dxa"/>
-          </w:tcPr>
-          <w:p>
-            <w:pPr>
-              <w:pStyle w:val="Body"/>
-              <w:jc w:val="center"/>
-            </w:pPr>
-            <w:r>
-              <w:t>Good</w:t>
-            </w:r>
-          </w:p>
-        </w:tc>
-        <w:tc>
-          <w:tcPr>
-            <w:tcW w:w="1476" w:type="dxa"/>
-          </w:tcPr>
-          <w:p>
-            <w:pPr>
-              <w:pStyle w:val="Body"/>
-              <w:jc w:val="center"/>
-            </w:pPr>
-            <w:r>
-              <w:t>Good</w:t>
-            </w:r>
-          </w:p>
-        </w:tc>
-        <w:tc>
-          <w:tcPr>
-            <w:tcW w:w="1476" w:type="dxa"/>
-          </w:tcPr>
-          <w:p>
-            <w:pPr>
-              <w:pStyle w:val="Body"/>
-              <w:jc w:val="center"/>
-            </w:pPr>
-            <w:r>
-              <w:t>Good</w:t>
-            </w:r>
-          </w:p>
-        </w:tc>
-      </w:tr>
-      <w:tr>
-        <w:tc>
-          <w:tcPr>
-            <w:tcW w:w="1476" w:type="dxa"/>
-          </w:tcPr>
-          <w:p>
-            <w:pPr>
-              <w:pStyle w:val="Body"/>
-              <w:jc w:val="center"/>
-            </w:pPr>
-            <w:r>
-              <w:t>Bad</w:t>
-            </w:r>
-          </w:p>
-        </w:tc>
-        <w:tc>
-          <w:tcPr>
-            <w:tcW w:w="1476" w:type="dxa"/>
-          </w:tcPr>
-          <w:p>
-            <w:pPr>
-              <w:pStyle w:val="Body"/>
-              <w:jc w:val="center"/>
-            </w:pPr>
-            <w:r>
-              <w:t>Bad</w:t>
-            </w:r>
-          </w:p>
-        </w:tc>
-        <w:tc>
-          <w:tcPr>
-            <w:tcW w:w="1476" w:type="dxa"/>
-          </w:tcPr>
-          <w:p>
-            <w:pPr>
-              <w:pStyle w:val="Body"/>
-              <w:jc w:val="center"/>
-            </w:pPr>
-            <w:r>
-              <w:t>Donate</w:t>
-            </w:r>
-          </w:p>
-        </w:tc>
-        <w:tc>
-          <w:tcPr>
-            <w:tcW w:w="1476" w:type="dxa"/>
-          </w:tcPr>
-          <w:p>
-            <w:pPr>
-              <w:pStyle w:val="Body"/>
-              <w:jc w:val="center"/>
-            </w:pPr>
-            <w:r>
-              <w:t>Good</w:t>
-            </w:r>
-          </w:p>
-        </w:tc>
-        <w:tc>
-          <w:tcPr>
-            <w:tcW w:w="1476" w:type="dxa"/>
-          </w:tcPr>
-          <w:p>
-            <w:pPr>
-              <w:pStyle w:val="Body"/>
-              <w:jc w:val="center"/>
-            </w:pPr>
-            <w:r>
-              <w:t>Good</w:t>
-            </w:r>
-          </w:p>
-        </w:tc>
-        <w:tc>
-          <w:tcPr>
-            <w:tcW w:w="1476" w:type="dxa"/>
-          </w:tcPr>
-          <w:p>
-            <w:pPr>
-              <w:pStyle w:val="Body"/>
-              <w:jc w:val="center"/>
-            </w:pPr>
-            <w:r>
-              <w:t>Bad</w:t>
-            </w:r>
-          </w:p>
-        </w:tc>
-      </w:tr>
-      <w:tr>
-        <w:tc>
-          <w:tcPr>
-            <w:tcW w:w="1476" w:type="dxa"/>
-          </w:tcPr>
-          <w:p>
-            <w:pPr>
-              <w:pStyle w:val="Body"/>
-              <w:jc w:val="center"/>
-            </w:pPr>
-            <w:r>
-              <w:t>Good</w:t>
-            </w:r>
-          </w:p>
-        </w:tc>
-        <w:tc>
-          <w:tcPr>
-            <w:tcW w:w="1476" w:type="dxa"/>
-          </w:tcPr>
-          <w:p>
-            <w:pPr>
-              <w:pStyle w:val="Body"/>
-              <w:jc w:val="center"/>
-            </w:pPr>
-            <w:r>
-              <w:t>Good</w:t>
-            </w:r>
-          </w:p>
-        </w:tc>
-        <w:tc>
-          <w:tcPr>
-            <w:tcW w:w="1476" w:type="dxa"/>
-          </w:tcPr>
-          <w:p>
-            <w:pPr>
-              <w:pStyle w:val="Body"/>
-              <w:jc w:val="center"/>
-            </w:pPr>
-            <w:r>
-              <w:t>Refuse</w:t>
-            </w:r>
-          </w:p>
-        </w:tc>
-        <w:tc>
-          <w:tcPr>
-            <w:tcW w:w="1476" w:type="dxa"/>
-          </w:tcPr>
-          <w:p>
-            <w:pPr>
-              <w:pStyle w:val="Body"/>
-              <w:jc w:val="center"/>
-            </w:pPr>
-            <w:r>
-              <w:t>Bad</w:t>
-            </w:r>
-          </w:p>
-        </w:tc>
-        <w:tc>
-          <w:tcPr>
-            <w:tcW w:w="1476" w:type="dxa"/>
-          </w:tcPr>
-          <w:p>
-            <w:pPr>
-              <w:pStyle w:val="Body"/>
-              <w:jc w:val="center"/>
-            </w:pPr>
-            <w:r>
-              <w:t>Bad</w:t>
-            </w:r>
-          </w:p>
-        </w:tc>
-        <w:tc>
-          <w:tcPr>
-            <w:tcW w:w="1476" w:type="dxa"/>
-          </w:tcPr>
-          <w:p>
-            <w:pPr>
-              <w:pStyle w:val="Body"/>
-              <w:jc w:val="center"/>
-            </w:pPr>
-            <w:r>
-              <w:t>Bad</w:t>
-            </w:r>
-          </w:p>
-        </w:tc>
-      </w:tr>
-      <w:tr>
-        <w:tc>
-          <w:tcPr>
-            <w:tcW w:w="1476" w:type="dxa"/>
-          </w:tcPr>
-          <w:p>
-            <w:pPr>
-              <w:pStyle w:val="Body"/>
-              <w:jc w:val="center"/>
-            </w:pPr>
-            <w:r>
-              <w:t>Good</w:t>
-            </w:r>
-          </w:p>
-        </w:tc>
-        <w:tc>
-          <w:tcPr>
-            <w:tcW w:w="1476" w:type="dxa"/>
-          </w:tcPr>
-          <w:p>
-            <w:pPr>
-              <w:pStyle w:val="Body"/>
-              <w:jc w:val="center"/>
-            </w:pPr>
-            <w:r>
-              <w:t>Bad</w:t>
-            </w:r>
-          </w:p>
-        </w:tc>
-        <w:tc>
-          <w:tcPr>
-            <w:tcW w:w="1476" w:type="dxa"/>
-          </w:tcPr>
-          <w:p>
-            <w:pPr>
-              <w:pStyle w:val="Body"/>
-              <w:jc w:val="center"/>
-            </w:pPr>
-            <w:r>
-              <w:t>Refuse</w:t>
-            </w:r>
-          </w:p>
-        </w:tc>
-        <w:tc>
-          <w:tcPr>
-            <w:tcW w:w="1476" w:type="dxa"/>
-          </w:tcPr>
-          <w:p>
-            <w:pPr>
-              <w:pStyle w:val="Body"/>
-              <w:jc w:val="center"/>
-            </w:pPr>
-            <w:r>
-              <w:t>Bad</w:t>
-            </w:r>
-          </w:p>
-        </w:tc>
-        <w:tc>
-          <w:tcPr>
-            <w:tcW w:w="1476" w:type="dxa"/>
-          </w:tcPr>
-          <w:p>
-            <w:pPr>
-              <w:pStyle w:val="Body"/>
-              <w:jc w:val="center"/>
-            </w:pPr>
-            <w:r>
-              <w:t>Good</w:t>
-            </w:r>
-          </w:p>
-        </w:tc>
-        <w:tc>
-          <w:tcPr>
-            <w:tcW w:w="1476" w:type="dxa"/>
-          </w:tcPr>
-          <w:p>
-            <w:pPr>
-              <w:pStyle w:val="Body"/>
-              <w:jc w:val="center"/>
-            </w:pPr>
-            <w:r>
-              <w:t>Good</w:t>
-            </w:r>
-          </w:p>
-        </w:tc>
-      </w:tr>
-      <w:tr>
-        <w:tc>
-          <w:tcPr>
-            <w:tcW w:w="1476" w:type="dxa"/>
-          </w:tcPr>
-          <w:p>
-            <w:pPr>
-              <w:pStyle w:val="Body"/>
-              <w:jc w:val="center"/>
-            </w:pPr>
-            <w:r>
-              <w:t>Bad</w:t>
-            </w:r>
-          </w:p>
-        </w:tc>
-        <w:tc>
-          <w:tcPr>
-            <w:tcW w:w="1476" w:type="dxa"/>
-          </w:tcPr>
-          <w:p>
-            <w:pPr>
-              <w:pStyle w:val="Body"/>
-              <w:jc w:val="center"/>
-            </w:pPr>
-            <w:r>
-              <w:t>Good</w:t>
-            </w:r>
-          </w:p>
-        </w:tc>
-        <w:tc>
-          <w:tcPr>
-            <w:tcW w:w="1476" w:type="dxa"/>
-          </w:tcPr>
-          <w:p>
-            <w:pPr>
-              <w:pStyle w:val="Body"/>
-              <w:jc w:val="center"/>
-            </w:pPr>
-            <w:r>
-              <w:t>Refuse</w:t>
-            </w:r>
-          </w:p>
-        </w:tc>
-        <w:tc>
-          <w:tcPr>
-            <w:tcW w:w="1476" w:type="dxa"/>
-          </w:tcPr>
-          <w:p>
-            <w:pPr>
-              <w:pStyle w:val="Body"/>
-              <w:jc w:val="center"/>
-            </w:pPr>
-            <w:r>
-              <w:t>Bad</w:t>
-            </w:r>
-          </w:p>
-        </w:tc>
-        <w:tc>
-          <w:tcPr>
-            <w:tcW w:w="1476" w:type="dxa"/>
-          </w:tcPr>
-          <w:p>
-            <w:pPr>
-              <w:pStyle w:val="Body"/>
-              <w:jc w:val="center"/>
-            </w:pPr>
-            <w:r>
-              <w:t>Bad</w:t>
-            </w:r>
-          </w:p>
-        </w:tc>
-        <w:tc>
-          <w:tcPr>
-            <w:tcW w:w="1476" w:type="dxa"/>
-          </w:tcPr>
-          <w:p>
-            <w:pPr>
-              <w:pStyle w:val="Body"/>
-              <w:jc w:val="center"/>
-            </w:pPr>
-            <w:r>
-              <w:t>Bad</w:t>
-            </w:r>
-          </w:p>
-        </w:tc>
-      </w:tr>
-      <w:tr>
-        <w:tc>
-          <w:tcPr>
-            <w:tcW w:w="1476" w:type="dxa"/>
-          </w:tcPr>
-          <w:p>
-            <w:pPr>
-              <w:pStyle w:val="Body"/>
-              <w:jc w:val="center"/>
-            </w:pPr>
-            <w:r>
-              <w:t>Bad</w:t>
-            </w:r>
-          </w:p>
-        </w:tc>
-        <w:tc>
-          <w:tcPr>
-            <w:tcW w:w="1476" w:type="dxa"/>
-          </w:tcPr>
-          <w:p>
-            <w:pPr>
-              <w:pStyle w:val="Body"/>
-              <w:jc w:val="center"/>
-            </w:pPr>
-            <w:r>
-              <w:t>Bad</w:t>
-            </w:r>
-          </w:p>
-        </w:tc>
-        <w:tc>
-          <w:tcPr>
-            <w:tcW w:w="1476" w:type="dxa"/>
-          </w:tcPr>
-          <w:p>
-            <w:pPr>
-              <w:pStyle w:val="Body"/>
-              <w:jc w:val="center"/>
-            </w:pPr>
-            <w:r>
-              <w:t>Refuse</w:t>
-            </w:r>
-          </w:p>
-        </w:tc>
-        <w:tc>
-          <w:tcPr>
-            <w:tcW w:w="1476" w:type="dxa"/>
-          </w:tcPr>
-          <w:p>
-            <w:pPr>
-              <w:pStyle w:val="Body"/>
-              <w:jc w:val="center"/>
-            </w:pPr>
-            <w:r>
-              <w:t>Bad</w:t>
-            </w:r>
-          </w:p>
-        </w:tc>
-        <w:tc>
-          <w:tcPr>
-            <w:tcW w:w="1476" w:type="dxa"/>
-          </w:tcPr>
-          <w:p>
-            <w:pPr>
-              <w:pStyle w:val="Body"/>
-              <w:jc w:val="center"/>
-            </w:pPr>
-            <w:r>
-              <w:t>Bad</w:t>
-            </w:r>
-          </w:p>
-        </w:tc>
-        <w:tc>
-          <w:tcPr>
-            <w:tcW w:w="1476" w:type="dxa"/>
-          </w:tcPr>
-          <w:p>
-            <w:pPr>
-              <w:pStyle w:val="Body"/>
-              <w:jc w:val="center"/>
-            </w:pPr>
-            <w:r>
-              <w:t>Bad</w:t>
-            </w:r>
-          </w:p>
-        </w:tc>
-      </w:tr>
-    </w:tbl>
-    <w:p>
-      <w:pPr>
-        <w:pStyle w:val="Body"/>
-      </w:pPr>
-      <w:r>
-        <w:t>The action rule determines the action that an agent should take based on the reputation of the two participants.</w:t>
-      </w:r>
-      <w:r>
-        <w:t xml:space="preserve">  Given two possible reputation scores for the potential donor, two possible reputation scores for the potential recipient and two possible actions that an agent can take there are 16 possible action rules to consider.  The authors consider six of these assessment rules: CO, SELF, AND, OR, ALLD and ALLC.</w:t>
-      </w:r>
-      <w:r>
-        <w:t xml:space="preserve">  The composition of each of these rules is described in the following table.</w:t>
-      </w:r>
-    </w:p>
-    <w:p>
-      <w:pPr>
-        <w:pStyle w:val="Body"/>
-      </w:pPr>
-    </w:p>
-    <w:tbl>
-      <w:tblPr>
-        <w:tblStyle w:val="TableGrid"/>
-        <w:tblW w:w="0" w:type="auto"/>
-        <w:tblLook w:val="04A0" w:firstRow="1" w:lastRow="0" w:firstColumn="1" w:lastColumn="0" w:noHBand="0" w:noVBand="1"/>
-      </w:tblPr>
-      <w:tblGrid>
-        <w:gridCol w:w="1347"/>
-        <w:gridCol w:w="1347"/>
-        <w:gridCol w:w="1040"/>
-        <w:gridCol w:w="1015"/>
-        <w:gridCol w:w="1023"/>
-        <w:gridCol w:w="1015"/>
-        <w:gridCol w:w="1037"/>
-        <w:gridCol w:w="1032"/>
-      </w:tblGrid>
-      <w:tr>
-        <w:tc>
-          <w:tcPr>
-            <w:tcW w:w="2694" w:type="dxa"/>
-            <w:gridSpan w:val="2"/>
-            <w:shd w:val="clear" w:color="auto" w:fill="E6E6E6"/>
-          </w:tcPr>
-          <w:p>
-            <w:pPr>
-              <w:pStyle w:val="Body"/>
-              <w:jc w:val="center"/>
-              <w:rPr>
-                <w:b/>
-              </w:rPr>
-            </w:pPr>
-            <w:r>
-              <w:rPr>
-                <w:b/>
-              </w:rPr>
-              <w:t>Situation</w:t>
-            </w:r>
-          </w:p>
-        </w:tc>
-        <w:tc>
-          <w:tcPr>
-            <w:tcW w:w="6162" w:type="dxa"/>
-            <w:gridSpan w:val="6"/>
-            <w:shd w:val="clear" w:color="auto" w:fill="E6E6E6"/>
-          </w:tcPr>
-          <w:p>
-            <w:pPr>
-              <w:pStyle w:val="Body"/>
-              <w:jc w:val="center"/>
-              <w:rPr>
-                <w:b/>
-              </w:rPr>
-            </w:pPr>
-            <w:r>
-              <w:rPr>
-                <w:b/>
-              </w:rPr>
-              <w:t>Action to Take</w:t>
-            </w:r>
-          </w:p>
-        </w:tc>
-      </w:tr>
-      <w:tr>
-        <w:tc>
-          <w:tcPr>
-            <w:tcW w:w="1347" w:type="dxa"/>
-            <w:shd w:val="clear" w:color="auto" w:fill="E6E6E6"/>
-          </w:tcPr>
-          <w:p>
-            <w:pPr>
-              <w:pStyle w:val="Body"/>
-              <w:jc w:val="center"/>
-              <w:rPr>
-                <w:b/>
-              </w:rPr>
-            </w:pPr>
-            <w:r>
-              <w:rPr>
-                <w:b/>
-              </w:rPr>
-              <w:t>Donor Reputation</w:t>
-            </w:r>
-          </w:p>
-        </w:tc>
-        <w:tc>
-          <w:tcPr>
-            <w:tcW w:w="1347" w:type="dxa"/>
-            <w:shd w:val="clear" w:color="auto" w:fill="E6E6E6"/>
-          </w:tcPr>
-          <w:p>
-            <w:pPr>
-              <w:pStyle w:val="Body"/>
-              <w:jc w:val="center"/>
-              <w:rPr>
-                <w:b/>
-              </w:rPr>
-            </w:pPr>
-            <w:r>
-              <w:rPr>
-                <w:b/>
-              </w:rPr>
-              <w:t>Recipient Reputation</w:t>
-            </w:r>
-          </w:p>
-        </w:tc>
-        <w:tc>
-          <w:tcPr>
-            <w:tcW w:w="1040" w:type="dxa"/>
-            <w:shd w:val="clear" w:color="auto" w:fill="E6E6E6"/>
-          </w:tcPr>
-          <w:p>
-            <w:pPr>
-              <w:pStyle w:val="Body"/>
-              <w:jc w:val="center"/>
-              <w:rPr>
-                <w:b/>
-              </w:rPr>
-            </w:pPr>
-            <w:r>
-              <w:rPr>
-                <w:b/>
-              </w:rPr>
-              <w:t>SELF</w:t>
-            </w:r>
-          </w:p>
-        </w:tc>
-        <w:tc>
-          <w:tcPr>
-            <w:tcW w:w="1015" w:type="dxa"/>
-            <w:shd w:val="clear" w:color="auto" w:fill="E6E6E6"/>
-          </w:tcPr>
-          <w:p>
-            <w:pPr>
-              <w:pStyle w:val="Body"/>
-              <w:jc w:val="center"/>
-              <w:rPr>
-                <w:b/>
-              </w:rPr>
-            </w:pPr>
-            <w:r>
-              <w:rPr>
-                <w:b/>
-              </w:rPr>
-              <w:t>CO</w:t>
-            </w:r>
-          </w:p>
-        </w:tc>
-        <w:tc>
-          <w:tcPr>
-            <w:tcW w:w="1023" w:type="dxa"/>
-            <w:shd w:val="clear" w:color="auto" w:fill="E6E6E6"/>
-          </w:tcPr>
-          <w:p>
-            <w:pPr>
-              <w:pStyle w:val="Body"/>
-              <w:jc w:val="center"/>
-              <w:rPr>
-                <w:b/>
-              </w:rPr>
-            </w:pPr>
-            <w:r>
-              <w:rPr>
-                <w:b/>
-              </w:rPr>
-              <w:t>AND</w:t>
-            </w:r>
-          </w:p>
-        </w:tc>
-        <w:tc>
-          <w:tcPr>
-            <w:tcW w:w="1015" w:type="dxa"/>
-            <w:shd w:val="clear" w:color="auto" w:fill="E6E6E6"/>
-          </w:tcPr>
-          <w:p>
-            <w:pPr>
-              <w:pStyle w:val="Body"/>
-              <w:jc w:val="center"/>
-              <w:rPr>
-                <w:b/>
-              </w:rPr>
-            </w:pPr>
-            <w:r>
-              <w:rPr>
-                <w:b/>
-              </w:rPr>
-              <w:t>OR</w:t>
-            </w:r>
-          </w:p>
-        </w:tc>
-        <w:tc>
-          <w:tcPr>
-            <w:tcW w:w="1037" w:type="dxa"/>
-            <w:shd w:val="clear" w:color="auto" w:fill="E6E6E6"/>
-          </w:tcPr>
-          <w:p>
-            <w:pPr>
-              <w:pStyle w:val="Body"/>
-              <w:jc w:val="center"/>
-              <w:rPr>
-                <w:b/>
-              </w:rPr>
-            </w:pPr>
-            <w:r>
-              <w:rPr>
-                <w:b/>
-              </w:rPr>
-              <w:t>ALLC</w:t>
-            </w:r>
-          </w:p>
-        </w:tc>
-        <w:tc>
-          <w:tcPr>
-            <w:tcW w:w="1032" w:type="dxa"/>
-            <w:shd w:val="clear" w:color="auto" w:fill="E6E6E6"/>
-          </w:tcPr>
-          <w:p>
-            <w:pPr>
-              <w:pStyle w:val="Body"/>
-              <w:jc w:val="center"/>
-              <w:rPr>
-                <w:b/>
-              </w:rPr>
-            </w:pPr>
-            <w:r>
-              <w:rPr>
-                <w:b/>
-              </w:rPr>
-              <w:t>ALLD</w:t>
-            </w:r>
-          </w:p>
-        </w:tc>
-      </w:tr>
-      <w:tr>
-        <w:tc>
-          <w:tcPr>
-            <w:tcW w:w="1347" w:type="dxa"/>
-          </w:tcPr>
-          <w:p>
-            <w:pPr>
-              <w:pStyle w:val="Body"/>
-              <w:jc w:val="center"/>
-            </w:pPr>
-            <w:r>
-              <w:t>Good</w:t>
-            </w:r>
-          </w:p>
-        </w:tc>
-        <w:tc>
-          <w:tcPr>
-            <w:tcW w:w="1347" w:type="dxa"/>
-          </w:tcPr>
-          <w:p>
-            <w:pPr>
-              <w:pStyle w:val="Body"/>
-              <w:jc w:val="center"/>
-            </w:pPr>
-            <w:r>
-              <w:t>Good</w:t>
-            </w:r>
-          </w:p>
-        </w:tc>
-        <w:tc>
-          <w:tcPr>
-            <w:tcW w:w="1040" w:type="dxa"/>
-          </w:tcPr>
-          <w:p>
-            <w:pPr>
-              <w:pStyle w:val="Body"/>
-              <w:jc w:val="center"/>
-            </w:pPr>
-            <w:r>
-              <w:t>Refuse</w:t>
-            </w:r>
-          </w:p>
-        </w:tc>
-        <w:tc>
-          <w:tcPr>
-            <w:tcW w:w="1015" w:type="dxa"/>
-          </w:tcPr>
-          <w:p>
-            <w:pPr>
-              <w:pStyle w:val="Body"/>
-              <w:jc w:val="center"/>
-            </w:pPr>
-            <w:r>
-              <w:t>Donate</w:t>
-            </w:r>
-          </w:p>
-        </w:tc>
-        <w:tc>
-          <w:tcPr>
-            <w:tcW w:w="1023" w:type="dxa"/>
-          </w:tcPr>
-          <w:p>
-            <w:pPr>
-              <w:pStyle w:val="Body"/>
-              <w:jc w:val="center"/>
-            </w:pPr>
-            <w:r>
-              <w:t>Refuse</w:t>
-            </w:r>
-          </w:p>
-        </w:tc>
-        <w:tc>
-          <w:tcPr>
-            <w:tcW w:w="1015" w:type="dxa"/>
-          </w:tcPr>
-          <w:p>
-            <w:pPr>
-              <w:pStyle w:val="Body"/>
-              <w:jc w:val="center"/>
-            </w:pPr>
-            <w:r>
-              <w:t>Donate</w:t>
-            </w:r>
-          </w:p>
-        </w:tc>
-        <w:tc>
-          <w:tcPr>
-            <w:tcW w:w="1037" w:type="dxa"/>
-          </w:tcPr>
-          <w:p>
-            <w:pPr>
-              <w:pStyle w:val="Body"/>
-              <w:jc w:val="center"/>
-            </w:pPr>
-            <w:r>
-              <w:t>Donate</w:t>
-            </w:r>
-          </w:p>
-        </w:tc>
-        <w:tc>
-          <w:tcPr>
-            <w:tcW w:w="1032" w:type="dxa"/>
-          </w:tcPr>
-          <w:p>
-            <w:pPr>
-              <w:pStyle w:val="Body"/>
-              <w:jc w:val="center"/>
-            </w:pPr>
-            <w:r>
-              <w:t>Refuse</w:t>
-            </w:r>
-          </w:p>
-        </w:tc>
-      </w:tr>
-      <w:tr>
-        <w:tc>
-          <w:tcPr>
-            <w:tcW w:w="1347" w:type="dxa"/>
-          </w:tcPr>
-          <w:p>
-            <w:pPr>
-              <w:pStyle w:val="Body"/>
-              <w:jc w:val="center"/>
-            </w:pPr>
-            <w:r>
-              <w:t>Good</w:t>
-            </w:r>
-          </w:p>
-        </w:tc>
-        <w:tc>
-          <w:tcPr>
-            <w:tcW w:w="1347" w:type="dxa"/>
-          </w:tcPr>
-          <w:p>
-            <w:pPr>
-              <w:pStyle w:val="Body"/>
-              <w:jc w:val="center"/>
-            </w:pPr>
-            <w:r>
-              <w:t>Bad</w:t>
-            </w:r>
-          </w:p>
-        </w:tc>
-        <w:tc>
-          <w:tcPr>
-            <w:tcW w:w="1040" w:type="dxa"/>
-          </w:tcPr>
-          <w:p>
-            <w:pPr>
-              <w:pStyle w:val="Body"/>
-              <w:jc w:val="center"/>
-            </w:pPr>
-            <w:r>
-              <w:t>Refuse</w:t>
-            </w:r>
-          </w:p>
-        </w:tc>
-        <w:tc>
-          <w:tcPr>
-            <w:tcW w:w="1015" w:type="dxa"/>
-          </w:tcPr>
-          <w:p>
-            <w:pPr>
-              <w:pStyle w:val="Body"/>
-              <w:jc w:val="center"/>
-            </w:pPr>
-            <w:r>
-              <w:t>Refuse</w:t>
-            </w:r>
-          </w:p>
-        </w:tc>
-        <w:tc>
-          <w:tcPr>
-            <w:tcW w:w="1023" w:type="dxa"/>
-          </w:tcPr>
-          <w:p>
-            <w:pPr>
-              <w:pStyle w:val="Body"/>
-              <w:jc w:val="center"/>
-            </w:pPr>
-            <w:r>
-              <w:t>Refuse</w:t>
-            </w:r>
-          </w:p>
-        </w:tc>
-        <w:tc>
-          <w:tcPr>
-            <w:tcW w:w="1015" w:type="dxa"/>
-          </w:tcPr>
-          <w:p>
-            <w:pPr>
-              <w:pStyle w:val="Body"/>
-              <w:jc w:val="center"/>
-            </w:pPr>
-            <w:r>
-              <w:t>Refuse</w:t>
-            </w:r>
-          </w:p>
-        </w:tc>
-        <w:tc>
-          <w:tcPr>
-            <w:tcW w:w="1037" w:type="dxa"/>
-          </w:tcPr>
-          <w:p>
-            <w:pPr>
-              <w:pStyle w:val="Body"/>
-              <w:jc w:val="center"/>
-            </w:pPr>
-            <w:r>
-              <w:t>Donate</w:t>
-            </w:r>
-          </w:p>
-        </w:tc>
-        <w:tc>
-          <w:tcPr>
-            <w:tcW w:w="1032" w:type="dxa"/>
-          </w:tcPr>
-          <w:p>
-            <w:pPr>
-              <w:pStyle w:val="Body"/>
-              <w:jc w:val="center"/>
-            </w:pPr>
-            <w:r>
-              <w:t>Refuse</w:t>
-            </w:r>
-          </w:p>
-        </w:tc>
-      </w:tr>
-      <w:tr>
-        <w:tc>
-          <w:tcPr>
-            <w:tcW w:w="1347" w:type="dxa"/>
-          </w:tcPr>
-          <w:p>
-            <w:pPr>
-              <w:pStyle w:val="Body"/>
-              <w:jc w:val="center"/>
-            </w:pPr>
-            <w:r>
-              <w:t>Bad</w:t>
-            </w:r>
-          </w:p>
-        </w:tc>
-        <w:tc>
-          <w:tcPr>
-            <w:tcW w:w="1347" w:type="dxa"/>
-          </w:tcPr>
-          <w:p>
-            <w:pPr>
-              <w:pStyle w:val="Body"/>
-              <w:jc w:val="center"/>
-            </w:pPr>
-            <w:r>
-              <w:t>Good</w:t>
-            </w:r>
-          </w:p>
-        </w:tc>
-        <w:tc>
-          <w:tcPr>
-            <w:tcW w:w="1040" w:type="dxa"/>
-          </w:tcPr>
-          <w:p>
-            <w:pPr>
-              <w:pStyle w:val="Body"/>
-              <w:jc w:val="center"/>
-            </w:pPr>
-            <w:r>
-              <w:t>Good</w:t>
-            </w:r>
-          </w:p>
-        </w:tc>
-        <w:tc>
-          <w:tcPr>
-            <w:tcW w:w="1015" w:type="dxa"/>
-          </w:tcPr>
-          <w:p>
-            <w:pPr>
-              <w:pStyle w:val="Body"/>
-              <w:jc w:val="center"/>
-            </w:pPr>
-            <w:r>
-              <w:t>Donate</w:t>
-            </w:r>
-          </w:p>
-        </w:tc>
-        <w:tc>
-          <w:tcPr>
-            <w:tcW w:w="1023" w:type="dxa"/>
-          </w:tcPr>
-          <w:p>
-            <w:pPr>
-              <w:pStyle w:val="Body"/>
-              <w:jc w:val="center"/>
-            </w:pPr>
-            <w:r>
-              <w:t>Donate</w:t>
-            </w:r>
-          </w:p>
-        </w:tc>
-        <w:tc>
-          <w:tcPr>
-            <w:tcW w:w="1015" w:type="dxa"/>
-          </w:tcPr>
-          <w:p>
-            <w:pPr>
-              <w:pStyle w:val="Body"/>
-              <w:jc w:val="center"/>
-            </w:pPr>
-            <w:r>
-              <w:t>Donate</w:t>
-            </w:r>
-          </w:p>
-        </w:tc>
-        <w:tc>
-          <w:tcPr>
-            <w:tcW w:w="1037" w:type="dxa"/>
-          </w:tcPr>
-          <w:p>
-            <w:pPr>
-              <w:pStyle w:val="Body"/>
-              <w:jc w:val="center"/>
-            </w:pPr>
-            <w:r>
-              <w:t>Donate</w:t>
-            </w:r>
-          </w:p>
-        </w:tc>
-        <w:tc>
-          <w:tcPr>
-            <w:tcW w:w="1032" w:type="dxa"/>
-          </w:tcPr>
-          <w:p>
-            <w:pPr>
-              <w:pStyle w:val="Body"/>
-              <w:jc w:val="center"/>
-            </w:pPr>
-            <w:r>
-              <w:t>Refuse</w:t>
-            </w:r>
-          </w:p>
-        </w:tc>
-      </w:tr>
-      <w:tr>
-        <w:tc>
-          <w:tcPr>
-            <w:tcW w:w="1347" w:type="dxa"/>
-          </w:tcPr>
-          <w:p>
-            <w:pPr>
-              <w:pStyle w:val="Body"/>
-              <w:jc w:val="center"/>
-            </w:pPr>
-            <w:r>
-              <w:t>Bad</w:t>
-            </w:r>
-          </w:p>
-        </w:tc>
-        <w:tc>
-          <w:tcPr>
-            <w:tcW w:w="1347" w:type="dxa"/>
-          </w:tcPr>
-          <w:p>
-            <w:pPr>
-              <w:pStyle w:val="Body"/>
-              <w:jc w:val="center"/>
-            </w:pPr>
-            <w:r>
-              <w:t>Bad</w:t>
-            </w:r>
-          </w:p>
-        </w:tc>
-        <w:tc>
-          <w:tcPr>
-            <w:tcW w:w="1040" w:type="dxa"/>
-          </w:tcPr>
-          <w:p>
-            <w:pPr>
-              <w:pStyle w:val="Body"/>
-              <w:jc w:val="center"/>
-            </w:pPr>
-            <w:r>
-              <w:t>Good</w:t>
-            </w:r>
-          </w:p>
-        </w:tc>
-        <w:tc>
-          <w:tcPr>
-            <w:tcW w:w="1015" w:type="dxa"/>
-          </w:tcPr>
-          <w:p>
-            <w:pPr>
-              <w:pStyle w:val="Body"/>
-              <w:jc w:val="center"/>
-            </w:pPr>
-            <w:r>
-              <w:t>Refuse</w:t>
-            </w:r>
-          </w:p>
-        </w:tc>
-        <w:tc>
-          <w:tcPr>
-            <w:tcW w:w="1023" w:type="dxa"/>
-          </w:tcPr>
-          <w:p>
-            <w:pPr>
-              <w:pStyle w:val="Body"/>
-              <w:jc w:val="center"/>
-            </w:pPr>
-            <w:r>
-              <w:t>Refuse</w:t>
-            </w:r>
-          </w:p>
-        </w:tc>
-        <w:tc>
-          <w:tcPr>
-            <w:tcW w:w="1015" w:type="dxa"/>
-          </w:tcPr>
-          <w:p>
-            <w:pPr>
-              <w:pStyle w:val="Body"/>
-              <w:jc w:val="center"/>
-            </w:pPr>
-            <w:r>
-              <w:t>Donate</w:t>
-            </w:r>
-          </w:p>
-        </w:tc>
-        <w:tc>
-          <w:tcPr>
-            <w:tcW w:w="1037" w:type="dxa"/>
-          </w:tcPr>
-          <w:p>
-            <w:pPr>
-              <w:pStyle w:val="Body"/>
-              <w:jc w:val="center"/>
-            </w:pPr>
-            <w:r>
-              <w:t>Donate</w:t>
-            </w:r>
-          </w:p>
-        </w:tc>
-        <w:tc>
-          <w:tcPr>
-            <w:tcW w:w="1032" w:type="dxa"/>
-          </w:tcPr>
-          <w:p>
-            <w:pPr>
-              <w:pStyle w:val="Body"/>
-              <w:jc w:val="center"/>
-            </w:pPr>
-            <w:r>
-              <w:t>Refuse</w:t>
-            </w:r>
-          </w:p>
-        </w:tc>
-      </w:tr>
-    </w:tbl>
-    <w:p>
-      <w:pPr>
-        <w:pStyle w:val="Body"/>
-      </w:pPr>
-      <w:r>
-        <w:t>Considering all possible combinations to the three 3 assessment rules and 6 actions rules listed above, 14 strategies can be constructed.</w:t>
-      </w:r>
-      <w:r>
-        <w:t xml:space="preserve">  The authors use computer simulations to evaluate the evolutionary stability of these 14 str</w:t>
-      </w:r>
-      <w:r>
-        <w:t>a</w:t>
-      </w:r>
-      <w:r>
-        <w:t xml:space="preserve">tegies in </w:t>
-      </w:r>
-      <w:r>
-        <w:t>three</w:t>
-      </w:r>
-      <w:r>
-        <w:t xml:space="preserve"> different ways.</w:t>
-      </w:r>
-      <w:r>
-        <w:t xml:space="preserve">  First the authors conduct experiments in which all 14 strategies are present.  In this case, they evaluate the performance of the strategies for different cost benefit ratios.  In the second set of experiments, the authors keep the assessment rule fixed and evaluate the performance of the different actions rules in that environment.  In the final set of experiments, the authors keep the action rule fixed and evaluate the performance of the diff</w:t>
-      </w:r>
-      <w:r>
-        <w:t>erent assessment rul</w:t>
-      </w:r>
-      <w:r>
-        <w:t>es in that environment.</w:t>
-      </w:r>
-    </w:p>
-    <w:p>
-      <w:pPr>
-        <w:pStyle w:val="Body"/>
-      </w:pPr>
-    </w:p>
-    <w:p>
-      <w:pPr>
-        <w:pStyle w:val="Body"/>
-      </w:pPr>
-      <w:r>
-        <w:t>Given this model, the assessment rules are fixed and not subject to evolutionary pressures.</w:t>
-      </w:r>
-    </w:p>
-    <w:p>
-      <w:pPr>
-        <w:pStyle w:val="Body"/>
-      </w:pPr>
-      <w:r>
-        <w:lastRenderedPageBreak/>
         <w:t xml:space="preserve">In </w:t>
       </w:r>
       <w:r>
@@ -4266,6 +2791,7 @@
       <w:bookmarkStart w:id="13" w:name="_Ref311294728"/>
       <w:proofErr w:type="spellStart"/>
       <w:r>
+        <w:lastRenderedPageBreak/>
         <w:t>Ohtsuki</w:t>
       </w:r>
       <w:proofErr w:type="spellEnd"/>
@@ -4330,7 +2856,6 @@
       <w:bookmarkStart w:id="15" w:name="_Ref316592245"/>
       <w:proofErr w:type="spellStart"/>
       <w:r>
-        <w:lastRenderedPageBreak/>
         <w:t>Chalub</w:t>
       </w:r>
       <w:proofErr w:type="spellEnd"/>
@@ -6139,6 +4664,119 @@
     </w:lvl>
   </w:abstractNum>
   <w:abstractNum w:abstractNumId="14">
+    <w:nsid w:val="48D420F2"/>
+    <w:multiLevelType w:val="hybridMultilevel"/>
+    <w:tmpl w:val="42F62614"/>
+    <w:lvl w:ilvl="0" w:tplc="04090001">
+      <w:start w:val="1"/>
+      <w:numFmt w:val="bullet"/>
+      <w:lvlText w:val=""/>
+      <w:lvlJc w:val="left"/>
+      <w:pPr>
+        <w:ind w:left="720" w:hanging="360"/>
+      </w:pPr>
+      <w:rPr>
+        <w:rFonts w:ascii="Symbol" w:hAnsi="Symbol" w:hint="default"/>
+      </w:rPr>
+    </w:lvl>
+    <w:lvl w:ilvl="1" w:tplc="04090003" w:tentative="1">
+      <w:start w:val="1"/>
+      <w:numFmt w:val="bullet"/>
+      <w:lvlText w:val="o"/>
+      <w:lvlJc w:val="left"/>
+      <w:pPr>
+        <w:ind w:left="1440" w:hanging="360"/>
+      </w:pPr>
+      <w:rPr>
+        <w:rFonts w:ascii="Courier New" w:hAnsi="Courier New" w:hint="default"/>
+      </w:rPr>
+    </w:lvl>
+    <w:lvl w:ilvl="2" w:tplc="04090005" w:tentative="1">
+      <w:start w:val="1"/>
+      <w:numFmt w:val="bullet"/>
+      <w:lvlText w:val=""/>
+      <w:lvlJc w:val="left"/>
+      <w:pPr>
+        <w:ind w:left="2160" w:hanging="360"/>
+      </w:pPr>
+      <w:rPr>
+        <w:rFonts w:ascii="Wingdings" w:hAnsi="Wingdings" w:hint="default"/>
+      </w:rPr>
+    </w:lvl>
+    <w:lvl w:ilvl="3" w:tplc="04090001" w:tentative="1">
+      <w:start w:val="1"/>
+      <w:numFmt w:val="bullet"/>
+      <w:lvlText w:val=""/>
+      <w:lvlJc w:val="left"/>
+      <w:pPr>
+        <w:ind w:left="2880" w:hanging="360"/>
+      </w:pPr>
+      <w:rPr>
+        <w:rFonts w:ascii="Symbol" w:hAnsi="Symbol" w:hint="default"/>
+      </w:rPr>
+    </w:lvl>
+    <w:lvl w:ilvl="4" w:tplc="04090003" w:tentative="1">
+      <w:start w:val="1"/>
+      <w:numFmt w:val="bullet"/>
+      <w:lvlText w:val="o"/>
+      <w:lvlJc w:val="left"/>
+      <w:pPr>
+        <w:ind w:left="3600" w:hanging="360"/>
+      </w:pPr>
+      <w:rPr>
+        <w:rFonts w:ascii="Courier New" w:hAnsi="Courier New" w:hint="default"/>
+      </w:rPr>
+    </w:lvl>
+    <w:lvl w:ilvl="5" w:tplc="04090005" w:tentative="1">
+      <w:start w:val="1"/>
+      <w:numFmt w:val="bullet"/>
+      <w:lvlText w:val=""/>
+      <w:lvlJc w:val="left"/>
+      <w:pPr>
+        <w:ind w:left="4320" w:hanging="360"/>
+      </w:pPr>
+      <w:rPr>
+        <w:rFonts w:ascii="Wingdings" w:hAnsi="Wingdings" w:hint="default"/>
+      </w:rPr>
+    </w:lvl>
+    <w:lvl w:ilvl="6" w:tplc="04090001" w:tentative="1">
+      <w:start w:val="1"/>
+      <w:numFmt w:val="bullet"/>
+      <w:lvlText w:val=""/>
+      <w:lvlJc w:val="left"/>
+      <w:pPr>
+        <w:ind w:left="5040" w:hanging="360"/>
+      </w:pPr>
+      <w:rPr>
+        <w:rFonts w:ascii="Symbol" w:hAnsi="Symbol" w:hint="default"/>
+      </w:rPr>
+    </w:lvl>
+    <w:lvl w:ilvl="7" w:tplc="04090003" w:tentative="1">
+      <w:start w:val="1"/>
+      <w:numFmt w:val="bullet"/>
+      <w:lvlText w:val="o"/>
+      <w:lvlJc w:val="left"/>
+      <w:pPr>
+        <w:ind w:left="5760" w:hanging="360"/>
+      </w:pPr>
+      <w:rPr>
+        <w:rFonts w:ascii="Courier New" w:hAnsi="Courier New" w:hint="default"/>
+      </w:rPr>
+    </w:lvl>
+    <w:lvl w:ilvl="8" w:tplc="04090005" w:tentative="1">
+      <w:start w:val="1"/>
+      <w:numFmt w:val="bullet"/>
+      <w:lvlText w:val=""/>
+      <w:lvlJc w:val="left"/>
+      <w:pPr>
+        <w:ind w:left="6480" w:hanging="360"/>
+      </w:pPr>
+      <w:rPr>
+        <w:rFonts w:ascii="Wingdings" w:hAnsi="Wingdings" w:hint="default"/>
+      </w:rPr>
+    </w:lvl>
+  </w:abstractNum>
+  <w:abstractNum w:abstractNumId="15">
     <w:nsid w:val="4EA43015"/>
     <w:multiLevelType w:val="multilevel"/>
     <w:tmpl w:val="8978428A"/>
@@ -6251,7 +4889,7 @@
       </w:pPr>
     </w:lvl>
   </w:abstractNum>
-  <w:abstractNum w:abstractNumId="15">
+  <w:abstractNum w:abstractNumId="16">
     <w:nsid w:val="514A56C4"/>
     <w:multiLevelType w:val="hybridMultilevel"/>
     <w:tmpl w:val="AD4A705A"/>
@@ -6364,7 +5002,7 @@
       </w:rPr>
     </w:lvl>
   </w:abstractNum>
-  <w:abstractNum w:abstractNumId="16">
+  <w:abstractNum w:abstractNumId="17">
     <w:nsid w:val="550D0F1E"/>
     <w:multiLevelType w:val="hybridMultilevel"/>
     <w:tmpl w:val="5A969F4E"/>
@@ -6477,7 +5115,7 @@
       </w:rPr>
     </w:lvl>
   </w:abstractNum>
-  <w:abstractNum w:abstractNumId="17">
+  <w:abstractNum w:abstractNumId="18">
     <w:nsid w:val="56287B3B"/>
     <w:multiLevelType w:val="hybridMultilevel"/>
     <w:tmpl w:val="9760B976"/>
@@ -6590,7 +5228,7 @@
       </w:rPr>
     </w:lvl>
   </w:abstractNum>
-  <w:abstractNum w:abstractNumId="18">
+  <w:abstractNum w:abstractNumId="19">
     <w:nsid w:val="5AFA6412"/>
     <w:multiLevelType w:val="hybridMultilevel"/>
     <w:tmpl w:val="BDE0CE52"/>
@@ -6703,7 +5341,7 @@
       </w:rPr>
     </w:lvl>
   </w:abstractNum>
-  <w:abstractNum w:abstractNumId="19">
+  <w:abstractNum w:abstractNumId="20">
     <w:nsid w:val="6E6B4EB9"/>
     <w:multiLevelType w:val="hybridMultilevel"/>
     <w:tmpl w:val="8CCE2622"/>
@@ -6816,7 +5454,7 @@
       </w:rPr>
     </w:lvl>
   </w:abstractNum>
-  <w:abstractNum w:abstractNumId="20">
+  <w:abstractNum w:abstractNumId="21">
     <w:nsid w:val="75033269"/>
     <w:multiLevelType w:val="hybridMultilevel"/>
     <w:tmpl w:val="7F4AC11C"/>
@@ -6905,7 +5543,7 @@
       </w:pPr>
     </w:lvl>
   </w:abstractNum>
-  <w:abstractNum w:abstractNumId="21">
+  <w:abstractNum w:abstractNumId="22">
     <w:nsid w:val="750F062B"/>
     <w:multiLevelType w:val="hybridMultilevel"/>
     <w:tmpl w:val="3AF08B4A"/>
@@ -7018,7 +5656,7 @@
       </w:rPr>
     </w:lvl>
   </w:abstractNum>
-  <w:abstractNum w:abstractNumId="22">
+  <w:abstractNum w:abstractNumId="23">
     <w:nsid w:val="7C4C4D1C"/>
     <w:multiLevelType w:val="hybridMultilevel"/>
     <w:tmpl w:val="D048F472"/>
@@ -7132,10 +5770,10 @@
     </w:lvl>
   </w:abstractNum>
   <w:num w:numId="1">
-    <w:abstractNumId w:val="17"/>
+    <w:abstractNumId w:val="18"/>
   </w:num>
   <w:num w:numId="2">
-    <w:abstractNumId w:val="14"/>
+    <w:abstractNumId w:val="15"/>
   </w:num>
   <w:num w:numId="3">
     <w:abstractNumId w:val="0"/>
@@ -7150,13 +5788,13 @@
     <w:abstractNumId w:val="2"/>
   </w:num>
   <w:num w:numId="7">
-    <w:abstractNumId w:val="20"/>
+    <w:abstractNumId w:val="21"/>
   </w:num>
   <w:num w:numId="8">
     <w:abstractNumId w:val="6"/>
   </w:num>
   <w:num w:numId="9">
-    <w:abstractNumId w:val="18"/>
+    <w:abstractNumId w:val="19"/>
   </w:num>
   <w:num w:numId="10">
     <w:abstractNumId w:val="3"/>
@@ -7171,25 +5809,25 @@
     <w:abstractNumId w:val="1"/>
   </w:num>
   <w:num w:numId="14">
-    <w:abstractNumId w:val="16"/>
+    <w:abstractNumId w:val="17"/>
   </w:num>
   <w:num w:numId="15">
     <w:abstractNumId w:val="7"/>
   </w:num>
   <w:num w:numId="16">
-    <w:abstractNumId w:val="21"/>
+    <w:abstractNumId w:val="22"/>
   </w:num>
   <w:num w:numId="17">
-    <w:abstractNumId w:val="22"/>
+    <w:abstractNumId w:val="23"/>
   </w:num>
   <w:num w:numId="18">
-    <w:abstractNumId w:val="19"/>
+    <w:abstractNumId w:val="20"/>
   </w:num>
   <w:num w:numId="19">
     <w:abstractNumId w:val="12"/>
   </w:num>
   <w:num w:numId="20">
-    <w:abstractNumId w:val="15"/>
+    <w:abstractNumId w:val="16"/>
   </w:num>
   <w:num w:numId="21">
     <w:abstractNumId w:val="13"/>
@@ -7199,6 +5837,9 @@
   </w:num>
   <w:num w:numId="23">
     <w:abstractNumId w:val="10"/>
+  </w:num>
+  <w:num w:numId="24">
+    <w:abstractNumId w:val="14"/>
   </w:num>
 </w:numbering>
 </file>

</xml_diff>

<commit_message>
almost done with summary of Pacheco 2006
</commit_message>
<xml_diff>
--- a/pacheco-summary.docx
+++ b/pacheco-summary.docx
@@ -8,7 +8,12 @@
         <w:jc w:val="center"/>
       </w:pPr>
       <w:r>
-        <w:t>Evolution of Strategies for Public Goods Games</w:t>
+        <w:t>E</w:t>
+      </w:r>
+      <w:bookmarkStart w:id="0" w:name="_Ref318402675"/>
+      <w:bookmarkEnd w:id="0"/>
+      <w:r>
+        <w:t>volution of Strategies for Public Goods Games</w:t>
       </w:r>
     </w:p>
     <w:p>
@@ -40,7 +45,25 @@
         <w:t xml:space="preserve">ndard framework for </w:t>
       </w:r>
       <w:r>
-        <w:t>indirect reciprocity [?], the authors of</w:t>
+        <w:t xml:space="preserve">indirect reciprocity </w:t>
+      </w:r>
+      <w:r>
+        <w:fldChar w:fldCharType="begin"/>
+      </w:r>
+      <w:r>
+        <w:instrText xml:space="preserve"> REF _Ref318409436 \r \h </w:instrText>
+      </w:r>
+      <w:r>
+        <w:fldChar w:fldCharType="separate"/>
+      </w:r>
+      <w:r>
+        <w:t>[1]</w:t>
+      </w:r>
+      <w:r>
+        <w:fldChar w:fldCharType="end"/>
+      </w:r>
+      <w:r>
+        <w:t>, the authors of</w:t>
       </w:r>
       <w:r>
         <w:t xml:space="preserve"> </w:t>
@@ -55,7 +78,7 @@
         <w:fldChar w:fldCharType="separate"/>
       </w:r>
       <w:r>
-        <w:t>[9]</w:t>
+        <w:t>[7]</w:t>
       </w:r>
       <w:r>
         <w:fldChar w:fldCharType="end"/>
@@ -126,7 +149,7 @@
         <w:fldChar w:fldCharType="separate"/>
       </w:r>
       <w:r>
-        <w:t>[9]</w:t>
+        <w:t>[7]</w:t>
       </w:r>
       <w:r>
         <w:fldChar w:fldCharType="end"/>
@@ -221,6 +244,26 @@
         <w:t>In previous experiments</w:t>
       </w:r>
       <w:r>
+        <w:t xml:space="preserve"> </w:t>
+      </w:r>
+      <w:r>
+        <w:fldChar w:fldCharType="begin"/>
+      </w:r>
+      <w:r>
+        <w:instrText xml:space="preserve"> REF _Ref318409459 \r \h </w:instrText>
+      </w:r>
+      <w:r>
+        <w:fldChar w:fldCharType="separate"/>
+      </w:r>
+      <w:r>
+        <w:t>[2]</w:t>
+      </w:r>
+      <w:r>
+        <w:fldChar w:fldCharType="end"/>
+      </w:r>
+      <w:bookmarkStart w:id="1" w:name="_GoBack"/>
+      <w:bookmarkEnd w:id="1"/>
+      <w:r>
         <w:t xml:space="preserve">, the “leading eight” evolutionarily stable strategies were applied to the public goods game.  In </w:t>
       </w:r>
       <w:r>
@@ -258,7 +301,7 @@
         <w:fldChar w:fldCharType="separate"/>
       </w:r>
       <w:r>
-        <w:t>[12]</w:t>
+        <w:t>[10]</w:t>
       </w:r>
       <w:r>
         <w:fldChar w:fldCharType="end"/>
@@ -276,7 +319,7 @@
         <w:fldChar w:fldCharType="separate"/>
       </w:r>
       <w:r>
-        <w:t>[13]</w:t>
+        <w:t>[11]</w:t>
       </w:r>
       <w:r>
         <w:fldChar w:fldCharType="end"/>
@@ -1449,7 +1492,7 @@
         <w:fldChar w:fldCharType="separate"/>
       </w:r>
       <w:r>
-        <w:t>[12]</w:t>
+        <w:t>[10]</w:t>
       </w:r>
       <w:r>
         <w:fldChar w:fldCharType="end"/>
@@ -1467,7 +1510,7 @@
         <w:fldChar w:fldCharType="separate"/>
       </w:r>
       <w:r>
-        <w:t>[13]</w:t>
+        <w:t>[11]</w:t>
       </w:r>
       <w:r>
         <w:fldChar w:fldCharType="end"/>
@@ -1513,7 +1556,7 @@
         <w:fldChar w:fldCharType="separate"/>
       </w:r>
       <w:r>
-        <w:t>[6]</w:t>
+        <w:t>[5]</w:t>
       </w:r>
       <w:r>
         <w:fldChar w:fldCharType="end"/>
@@ -1623,13 +1666,19 @@
         <w:t xml:space="preserve">When evolving the agent </w:t>
       </w:r>
       <w:r>
-        <w:t>population, the authors employ the</w:t>
+        <w:t xml:space="preserve">population, </w:t>
+      </w:r>
+      <w:r>
+        <w:t>a</w:t>
       </w:r>
       <w:r>
         <w:t xml:space="preserve"> strategy-based </w:t>
       </w:r>
       <w:r>
         <w:t>evolution process</w:t>
+      </w:r>
+      <w:r>
+        <w:t xml:space="preserve"> is used</w:t>
       </w:r>
       <w:r>
         <w:t xml:space="preserve">.  </w:t>
@@ -1769,7 +1818,7 @@
         <w:fldChar w:fldCharType="separate"/>
       </w:r>
       <w:r>
-        <w:t>[3]</w:t>
+        <w:t>[4]</w:t>
       </w:r>
       <w:r>
         <w:fldChar w:fldCharType="end"/>
@@ -1837,7 +1886,7 @@
         <w:fldChar w:fldCharType="separate"/>
       </w:r>
       <w:r>
-        <w:t>[3]</w:t>
+        <w:t>[4]</w:t>
       </w:r>
       <w:r>
         <w:fldChar w:fldCharType="end"/>
@@ -1896,7 +1945,7 @@
         <w:fldChar w:fldCharType="separate"/>
       </w:r>
       <w:r>
-        <w:t>[3]</w:t>
+        <w:t>[4]</w:t>
       </w:r>
       <w:r>
         <w:fldChar w:fldCharType="end"/>
@@ -1955,7 +2004,7 @@
         <w:fldChar w:fldCharType="separate"/>
       </w:r>
       <w:r>
-        <w:t>[8]</w:t>
+        <w:t>[6]</w:t>
       </w:r>
       <w:r>
         <w:fldChar w:fldCharType="end"/>
@@ -1979,46 +2028,46 @@
         <w:fldChar w:fldCharType="separate"/>
       </w:r>
       <w:r>
+        <w:t>[5]</w:t>
+      </w:r>
+      <w:r>
+        <w:fldChar w:fldCharType="end"/>
+      </w:r>
+      <w:r>
+        <w:t xml:space="preserve">.  </w:t>
+      </w:r>
+      <w:r>
+        <w:t xml:space="preserve">Differences between the model used in </w:t>
+      </w:r>
+      <w:r>
+        <w:fldChar w:fldCharType="begin"/>
+      </w:r>
+      <w:r>
+        <w:instrText xml:space="preserve"> REF _Ref315669884 \r \h </w:instrText>
+      </w:r>
+      <w:r>
+        <w:fldChar w:fldCharType="separate"/>
+      </w:r>
+      <w:r>
         <w:t>[6]</w:t>
       </w:r>
       <w:r>
         <w:fldChar w:fldCharType="end"/>
       </w:r>
       <w:r>
-        <w:t xml:space="preserve">.  </w:t>
-      </w:r>
-      <w:r>
-        <w:t xml:space="preserve">Differences between the model used in </w:t>
+        <w:t xml:space="preserve"> and the model used in </w:t>
       </w:r>
       <w:r>
         <w:fldChar w:fldCharType="begin"/>
       </w:r>
       <w:r>
-        <w:instrText xml:space="preserve"> REF _Ref315669884 \r \h </w:instrText>
+        <w:instrText xml:space="preserve"> REF _Ref315845100 \r \h </w:instrText>
       </w:r>
       <w:r>
         <w:fldChar w:fldCharType="separate"/>
       </w:r>
       <w:r>
-        <w:t>[8]</w:t>
-      </w:r>
-      <w:r>
-        <w:fldChar w:fldCharType="end"/>
-      </w:r>
-      <w:r>
-        <w:t xml:space="preserve"> and the model used in </w:t>
-      </w:r>
-      <w:r>
-        <w:fldChar w:fldCharType="begin"/>
-      </w:r>
-      <w:r>
-        <w:instrText xml:space="preserve"> REF _Ref315845100 \r \h </w:instrText>
-      </w:r>
-      <w:r>
-        <w:fldChar w:fldCharType="separate"/>
-      </w:r>
-      <w:r>
-        <w:t>[6]</w:t>
+        <w:t>[5]</w:t>
       </w:r>
       <w:r>
         <w:fldChar w:fldCharType="end"/>
@@ -2162,8 +2211,6 @@
       <w:pPr>
         <w:pStyle w:val="Body"/>
       </w:pPr>
-      <w:bookmarkStart w:id="0" w:name="_GoBack"/>
-      <w:bookmarkEnd w:id="0"/>
       <w:r>
         <w:t xml:space="preserve">In </w:t>
       </w:r>
@@ -2177,31 +2224,85 @@
         <w:fldChar w:fldCharType="separate"/>
       </w:r>
       <w:r>
-        <w:t>[13]</w:t>
+        <w:t>[11]</w:t>
       </w:r>
       <w:r>
         <w:fldChar w:fldCharType="end"/>
       </w:r>
       <w:r>
-        <w:t xml:space="preserve">, the authors investigate </w:t>
-      </w:r>
-      <w:r>
-        <w:t>the co-evolution of assessment rules</w:t>
-      </w:r>
-      <w:r>
-        <w:t xml:space="preserve"> and action </w:t>
-      </w:r>
-      <w:r>
-        <w:t>rules</w:t>
-      </w:r>
-      <w:r>
-        <w:t xml:space="preserve"> in the context of the door-recipient game.  The model employed by the authors considers evolution at two levels.  At the base level, the authors consider the evolution of action strategies </w:t>
-      </w:r>
-      <w:r>
-        <w:t>in the context of a fixed assessment rule</w:t>
-      </w:r>
-      <w:r>
-        <w:t>.  On top of this base level, the authors consider the evolution of social norms in the context of competition between groups of agents called tribes.</w:t>
+        <w:t xml:space="preserve">, the authors </w:t>
+      </w:r>
+      <w:r>
+        <w:t xml:space="preserve">expand the model used in </w:t>
+      </w:r>
+      <w:r>
+        <w:fldChar w:fldCharType="begin"/>
+      </w:r>
+      <w:r>
+        <w:instrText xml:space="preserve"> REF _Ref315845100 \r \h </w:instrText>
+      </w:r>
+      <w:r>
+        <w:fldChar w:fldCharType="separate"/>
+      </w:r>
+      <w:r>
+        <w:t>[5]</w:t>
+      </w:r>
+      <w:r>
+        <w:fldChar w:fldCharType="end"/>
+      </w:r>
+      <w:r>
+        <w:t xml:space="preserve"> and </w:t>
+      </w:r>
+      <w:r>
+        <w:fldChar w:fldCharType="begin"/>
+      </w:r>
+      <w:r>
+        <w:instrText xml:space="preserve"> REF _Ref315669884 \r \h </w:instrText>
+      </w:r>
+      <w:r>
+        <w:fldChar w:fldCharType="separate"/>
+      </w:r>
+      <w:r>
+        <w:t>[6]</w:t>
+      </w:r>
+      <w:r>
+        <w:fldChar w:fldCharType="end"/>
+      </w:r>
+      <w:r>
+        <w:t xml:space="preserve"> to </w:t>
+      </w:r>
+      <w:r>
+        <w:t xml:space="preserve">investigate the co-evolution of assessment modules and action modules.  The expanded </w:t>
+      </w:r>
+      <w:r>
+        <w:t xml:space="preserve">model </w:t>
+      </w:r>
+      <w:r>
+        <w:t xml:space="preserve">considers evolution at two levels.  At the base level, the authors consider the evolution of action </w:t>
+      </w:r>
+      <w:r>
+        <w:t>modules</w:t>
+      </w:r>
+      <w:r>
+        <w:t xml:space="preserve"> </w:t>
+      </w:r>
+      <w:r>
+        <w:t xml:space="preserve">in the context of a fixed assessment </w:t>
+      </w:r>
+      <w:r>
+        <w:t>module</w:t>
+      </w:r>
+      <w:r>
+        <w:t xml:space="preserve">.  On top of this base level, the authors consider the evolution of </w:t>
+      </w:r>
+      <w:r>
+        <w:t>assessment modules</w:t>
+      </w:r>
+      <w:r>
+        <w:t xml:space="preserve"> in the context of competition between</w:t>
+      </w:r>
+      <w:r>
+        <w:t xml:space="preserve"> groups of agents.</w:t>
       </w:r>
     </w:p>
     <w:p>
@@ -2209,7 +2310,25 @@
         <w:pStyle w:val="Body"/>
       </w:pPr>
       <w:r>
-        <w:t xml:space="preserve">Let </w:t>
+        <w:t>The binary image scale is used to measure agent reputations</w:t>
+      </w:r>
+      <w:r>
+        <w:t xml:space="preserve"> and each agent starts with a good reputation</w:t>
+      </w:r>
+      <w:r>
+        <w:t xml:space="preserve">.  </w:t>
+      </w:r>
+      <w:r>
+        <w:t>T</w:t>
+      </w:r>
+      <w:r>
+        <w:t>he indirect observation model is used to assign reput</w:t>
+      </w:r>
+      <w:r>
+        <w:t xml:space="preserve">ations to agents.  </w:t>
+      </w:r>
+      <w:r>
+        <w:t xml:space="preserve">With a small probability </w:t>
       </w:r>
       <m:oMath>
         <m:sSub>
@@ -2226,7 +2345,7 @@
               <w:rPr>
                 <w:rFonts w:ascii="Cambria Math" w:hAnsi="Cambria Math"/>
               </w:rPr>
-              <m:t>T</m:t>
+              <m:t>μ</m:t>
             </m:r>
           </m:e>
           <m:sub>
@@ -2234,22 +2353,42 @@
               <w:rPr>
                 <w:rFonts w:ascii="Cambria Math" w:hAnsi="Cambria Math"/>
               </w:rPr>
-              <m:t>i</m:t>
+              <m:t>a</m:t>
             </m:r>
           </m:sub>
         </m:sSub>
-        <m:r>
-          <m:rPr>
-            <m:scr m:val="script"/>
-          </m:rPr>
-          <w:rPr>
-            <w:rFonts w:ascii="Cambria Math" w:hAnsi="Cambria Math"/>
-          </w:rPr>
-          <m:t>∈T</m:t>
-        </m:r>
       </m:oMath>
       <w:r>
-        <w:t xml:space="preserve"> be a tribe of agents and </w:t>
+        <w:t xml:space="preserve"> the agent selected to observe an interaction misperceives the action taken by the donor and assigns the wrong reputation to that agent.  Regardless of whether a perception error occurs or not, the assigned reputation is faithfully distributed to all agents in the group.</w:t>
+      </w:r>
+    </w:p>
+    <w:p>
+      <w:pPr>
+        <w:pStyle w:val="Body"/>
+      </w:pPr>
+      <w:r>
+        <w:t xml:space="preserve">Within each group, the </w:t>
+      </w:r>
+      <w:r>
+        <w:t xml:space="preserve">agents </w:t>
+      </w:r>
+      <w:r>
+        <w:t>use</w:t>
+      </w:r>
+      <w:r>
+        <w:t xml:space="preserve"> a shared assessment module</w:t>
+      </w:r>
+      <w:r>
+        <w:t>.</w:t>
+      </w:r>
+      <w:r>
+        <w:t xml:space="preserve">  E</w:t>
+      </w:r>
+      <w:r>
+        <w:t>ach agent has a private action module that specifies the action the agent should take.   However, w</w:t>
+      </w:r>
+      <w:r>
+        <w:t xml:space="preserve">ith a small probability </w:t>
       </w:r>
       <m:oMath>
         <m:sSub>
@@ -2266,7 +2405,7 @@
               <w:rPr>
                 <w:rFonts w:ascii="Cambria Math" w:hAnsi="Cambria Math"/>
               </w:rPr>
-              <m:t>a</m:t>
+              <m:t>μ</m:t>
             </m:r>
           </m:e>
           <m:sub>
@@ -2274,16 +2413,160 @@
               <w:rPr>
                 <w:rFonts w:ascii="Cambria Math" w:hAnsi="Cambria Math"/>
               </w:rPr>
-              <m:t>ij</m:t>
+              <m:t>e</m:t>
             </m:r>
           </m:sub>
         </m:sSub>
-        <m:r>
-          <w:rPr>
-            <w:rFonts w:ascii="Cambria Math" w:hAnsi="Cambria Math"/>
-          </w:rPr>
-          <m:t>∈</m:t>
-        </m:r>
+      </m:oMath>
+      <w:r>
+        <w:t xml:space="preserve"> an agent will </w:t>
+      </w:r>
+      <w:r>
+        <w:t>fail to donate when its action module specifies that it should</w:t>
+      </w:r>
+      <w:r>
+        <w:t>.</w:t>
+      </w:r>
+    </w:p>
+    <w:p>
+      <w:pPr>
+        <w:pStyle w:val="Body"/>
+      </w:pPr>
+      <w:r>
+        <w:t>During each generation, each player interacts</w:t>
+      </w:r>
+      <w:r>
+        <w:t xml:space="preserve"> with every other player in a round robin fashion.  During each interaction, one agent is randomly assigned the donor role and the other </w:t>
+      </w:r>
+      <w:r>
+        <w:t>agent</w:t>
+      </w:r>
+      <w:r>
+        <w:t xml:space="preserve"> assumes the recipient role.</w:t>
+      </w:r>
+      <w:r>
+        <w:t xml:space="preserve">  At the end of each generation, a</w:t>
+      </w:r>
+      <w:r>
+        <w:t>n</w:t>
+      </w:r>
+      <w:r>
+        <w:t xml:space="preserve"> individual-based evolution process is used </w:t>
+      </w:r>
+      <w:r>
+        <w:t xml:space="preserve">to </w:t>
+      </w:r>
+      <w:r>
+        <w:t>produce</w:t>
+      </w:r>
+      <w:r>
+        <w:t xml:space="preserve"> </w:t>
+      </w:r>
+      <w:r>
+        <w:t>the next</w:t>
+      </w:r>
+      <w:r>
+        <w:t xml:space="preserve"> generation. </w:t>
+      </w:r>
+      <w:r>
+        <w:t xml:space="preserve">  Unlike in </w:t>
+      </w:r>
+      <w:r>
+        <w:fldChar w:fldCharType="begin"/>
+      </w:r>
+      <w:r>
+        <w:instrText xml:space="preserve"> REF _Ref315845100 \r \h </w:instrText>
+      </w:r>
+      <w:r>
+        <w:fldChar w:fldCharType="separate"/>
+      </w:r>
+      <w:r>
+        <w:t>[5]</w:t>
+      </w:r>
+      <w:r>
+        <w:fldChar w:fldCharType="end"/>
+      </w:r>
+      <w:r>
+        <w:t xml:space="preserve"> and </w:t>
+      </w:r>
+      <w:r>
+        <w:fldChar w:fldCharType="begin"/>
+      </w:r>
+      <w:r>
+        <w:instrText xml:space="preserve"> REF _Ref315669884 \r \h </w:instrText>
+      </w:r>
+      <w:r>
+        <w:fldChar w:fldCharType="separate"/>
+      </w:r>
+      <w:r>
+        <w:t>[6]</w:t>
+      </w:r>
+      <w:r>
+        <w:fldChar w:fldCharType="end"/>
+      </w:r>
+      <w:r>
+        <w:t>, an agent in the next generation always inherits its strategy locally from its own group.</w:t>
+      </w:r>
+    </w:p>
+    <w:p>
+      <w:pPr>
+        <w:pStyle w:val="Body"/>
+      </w:pPr>
+      <w:r>
+        <w:t xml:space="preserve">The </w:t>
+      </w:r>
+      <w:r>
+        <w:t xml:space="preserve">agent </w:t>
+      </w:r>
+      <w:r>
+        <w:t xml:space="preserve">evolution process employed by the authors is </w:t>
+      </w:r>
+      <w:r>
+        <w:t xml:space="preserve">slightly </w:t>
+      </w:r>
+      <w:r>
+        <w:t xml:space="preserve">more detailed than the process used in </w:t>
+      </w:r>
+      <w:r>
+        <w:fldChar w:fldCharType="begin"/>
+      </w:r>
+      <w:r>
+        <w:instrText xml:space="preserve"> REF _Ref315845100 \r \h </w:instrText>
+      </w:r>
+      <w:r>
+        <w:fldChar w:fldCharType="separate"/>
+      </w:r>
+      <w:r>
+        <w:t>[5]</w:t>
+      </w:r>
+      <w:r>
+        <w:fldChar w:fldCharType="end"/>
+      </w:r>
+      <w:r>
+        <w:t xml:space="preserve"> and </w:t>
+      </w:r>
+      <w:r>
+        <w:fldChar w:fldCharType="begin"/>
+      </w:r>
+      <w:r>
+        <w:instrText xml:space="preserve"> REF _Ref315669884 \r \h </w:instrText>
+      </w:r>
+      <w:r>
+        <w:fldChar w:fldCharType="separate"/>
+      </w:r>
+      <w:r>
+        <w:t>[6]</w:t>
+      </w:r>
+      <w:r>
+        <w:fldChar w:fldCharType="end"/>
+      </w:r>
+      <w:r>
+        <w:t>.  An agent’s action module is represented as a four-bit string with each bit representing the action that should be taken in one of the four possible situations.</w:t>
+      </w:r>
+      <w:r>
+        <w:t xml:space="preserve">  Agents in the next generation inherit a strategy through an individual-based evolution process.  However, with a small probability </w:t>
+      </w:r>
+      <m:oMath>
         <m:sSub>
           <m:sSubPr>
             <m:ctrlPr>
@@ -2298,7 +2581,7 @@
               <w:rPr>
                 <w:rFonts w:ascii="Cambria Math" w:hAnsi="Cambria Math"/>
               </w:rPr>
-              <m:t>T</m:t>
+              <m:t>μ</m:t>
             </m:r>
           </m:e>
           <m:sub>
@@ -2306,291 +2589,469 @@
               <w:rPr>
                 <w:rFonts w:ascii="Cambria Math" w:hAnsi="Cambria Math"/>
               </w:rPr>
-              <m:t>i</m:t>
+              <m:t>s</m:t>
             </m:r>
           </m:sub>
         </m:sSub>
       </m:oMath>
       <w:r>
-        <w:t xml:space="preserve"> be the </w:t>
-      </w:r>
-      <w:proofErr w:type="spellStart"/>
-      <w:r>
-        <w:rPr>
-          <w:i/>
-        </w:rPr>
-        <w:t>j</w:t>
-      </w:r>
-      <w:r>
-        <w:rPr>
-          <w:i/>
-          <w:vertAlign w:val="superscript"/>
-        </w:rPr>
-        <w:t>th</w:t>
-      </w:r>
-      <w:proofErr w:type="spellEnd"/>
-      <w:r>
-        <w:t xml:space="preserve"> member of that tribe.  Let </w:t>
+        <w:t xml:space="preserve"> a mutation occurs in each bit of the action module’s encoding.</w:t>
+      </w:r>
+    </w:p>
+    <w:p>
+      <w:pPr>
+        <w:pStyle w:val="Body"/>
+      </w:pPr>
+      <w:r>
+        <w:t xml:space="preserve">After the next generation has been produced, </w:t>
+      </w:r>
+      <w:r>
+        <w:t xml:space="preserve">with a small probability </w:t>
       </w:r>
       <m:oMath>
-        <m:r>
-          <m:rPr>
-            <m:scr m:val="script"/>
-          </m:rPr>
-          <w:rPr>
-            <w:rFonts w:ascii="Cambria Math" w:hAnsi="Cambria Math"/>
-          </w:rPr>
-          <m:t>N</m:t>
-        </m:r>
-        <m:d>
-          <m:dPr>
+        <m:sSub>
+          <m:sSubPr>
             <m:ctrlPr>
               <w:rPr>
                 <w:rFonts w:ascii="Cambria Math" w:hAnsi="Cambria Math"/>
                 <w:i/>
               </w:rPr>
             </m:ctrlPr>
-          </m:dPr>
+          </m:sSubPr>
           <m:e>
-            <m:sSub>
-              <m:sSubPr>
-                <m:ctrlPr>
-                  <w:rPr>
-                    <w:rFonts w:ascii="Cambria Math" w:hAnsi="Cambria Math"/>
-                    <w:i/>
-                  </w:rPr>
-                </m:ctrlPr>
-              </m:sSubPr>
-              <m:e>
-                <m:r>
-                  <w:rPr>
-                    <w:rFonts w:ascii="Cambria Math" w:hAnsi="Cambria Math"/>
-                  </w:rPr>
-                  <m:t>T</m:t>
-                </m:r>
-              </m:e>
-              <m:sub>
-                <m:r>
-                  <w:rPr>
-                    <w:rFonts w:ascii="Cambria Math" w:hAnsi="Cambria Math"/>
-                  </w:rPr>
-                  <m:t>i</m:t>
-                </m:r>
-              </m:sub>
-            </m:sSub>
+            <m:r>
+              <w:rPr>
+                <w:rFonts w:ascii="Cambria Math" w:hAnsi="Cambria Math"/>
+              </w:rPr>
+              <m:t>p</m:t>
+            </m:r>
           </m:e>
-        </m:d>
+          <m:sub>
+            <m:r>
+              <w:rPr>
+                <w:rFonts w:ascii="Cambria Math" w:hAnsi="Cambria Math"/>
+              </w:rPr>
+              <m:t>c</m:t>
+            </m:r>
+          </m:sub>
+        </m:sSub>
       </m:oMath>
       <w:r>
-        <w:t xml:space="preserve"> be the social norm used by tribe </w:t>
+        <w:t xml:space="preserve"> each pair of groups engages in a conflict.</w:t>
+      </w:r>
+      <w:r>
+        <w:t xml:space="preserve">  The winner of the conflict can be determined in </w:t>
+      </w:r>
+      <w:r>
+        <w:t xml:space="preserve">several </w:t>
+      </w:r>
+      <w:r>
+        <w:t>different ways.  After the winner has been determined, the loser’s assessment module is modified so that it becomes more similar to the winner’s assessment module.</w:t>
+      </w:r>
+    </w:p>
+    <w:p>
+      <w:pPr>
+        <w:pStyle w:val="Body"/>
+      </w:pPr>
+      <w:r>
+        <w:t>The group evolution process works as follows.  Each</w:t>
+      </w:r>
+      <w:r>
+        <w:t xml:space="preserve"> group’s assessment module is represented as an </w:t>
+      </w:r>
+      <w:r>
+        <w:t>eight-bit</w:t>
+      </w:r>
+      <w:r>
+        <w:t xml:space="preserve"> string with each bit representing the reputation that should be assigned to an agent in each of the eight possible situations that can occur.</w:t>
+      </w:r>
+      <w:r>
+        <w:t xml:space="preserve">  Let </w:t>
+      </w:r>
+      <m:oMath>
+        <m:sSub>
+          <m:sSubPr>
+            <m:ctrlPr>
+              <w:rPr>
+                <w:rFonts w:ascii="Cambria Math" w:hAnsi="Cambria Math"/>
+              </w:rPr>
+            </m:ctrlPr>
+          </m:sSubPr>
+          <m:e>
+            <m:r>
+              <m:rPr>
+                <m:sty m:val="p"/>
+              </m:rPr>
+              <w:rPr>
+                <w:rFonts w:ascii="Cambria Math" w:hAnsi="Cambria Math"/>
+              </w:rPr>
+              <m:t>Π</m:t>
+            </m:r>
+          </m:e>
+          <m:sub>
+            <m:r>
+              <w:rPr>
+                <w:rFonts w:ascii="Cambria Math" w:hAnsi="Cambria Math"/>
+              </w:rPr>
+              <m:t>A</m:t>
+            </m:r>
+          </m:sub>
+        </m:sSub>
+      </m:oMath>
+      <w:r>
+        <w:t xml:space="preserve"> represent the average payout earned by agents in the winning group and </w:t>
+      </w:r>
+      <m:oMath>
+        <m:sSub>
+          <m:sSubPr>
+            <m:ctrlPr>
+              <w:rPr>
+                <w:rFonts w:ascii="Cambria Math" w:hAnsi="Cambria Math"/>
+              </w:rPr>
+            </m:ctrlPr>
+          </m:sSubPr>
+          <m:e>
+            <m:r>
+              <m:rPr>
+                <m:sty m:val="p"/>
+              </m:rPr>
+              <w:rPr>
+                <w:rFonts w:ascii="Cambria Math" w:hAnsi="Cambria Math"/>
+              </w:rPr>
+              <m:t>Π</m:t>
+            </m:r>
+          </m:e>
+          <m:sub>
+            <m:r>
+              <w:rPr>
+                <w:rFonts w:ascii="Cambria Math" w:hAnsi="Cambria Math"/>
+              </w:rPr>
+              <m:t>B</m:t>
+            </m:r>
+          </m:sub>
+        </m:sSub>
+      </m:oMath>
+      <w:r>
+        <w:t xml:space="preserve"> represent the average payout earned b</w:t>
+      </w:r>
+      <w:r>
+        <w:t xml:space="preserve">y agents in the losing group.  </w:t>
+      </w:r>
+      <w:r>
+        <w:t xml:space="preserve">For each bit in the losing group’s assessment module that differs from the </w:t>
+      </w:r>
+      <w:r>
+        <w:t xml:space="preserve">corresponding bit in the </w:t>
+      </w:r>
+      <w:r>
+        <w:t xml:space="preserve">winning groups assessment module, the bit is changed to the value of </w:t>
+      </w:r>
+      <w:r>
+        <w:t>t</w:t>
+      </w:r>
+      <w:r>
+        <w:t>he corresponding bit in the winning group’s assessment module</w:t>
+      </w:r>
+      <w:r>
+        <w:t xml:space="preserve"> with probability </w:t>
       </w:r>
       <w:r>
         <w:rPr>
           <w:i/>
         </w:rPr>
-        <w:t>T</w:t>
-      </w:r>
-      <w:r>
-        <w:rPr>
-          <w:i/>
-          <w:vertAlign w:val="subscript"/>
-        </w:rPr>
-        <w:t>i</w:t>
-      </w:r>
-      <w:r>
-        <w:t>,</w:t>
-      </w:r>
-      <w:r>
-        <w:t xml:space="preserve"> </w:t>
+        <w:t>p</w:t>
+      </w:r>
+      <w:r>
+        <w:t xml:space="preserve"> defined as follows:</w:t>
+      </w:r>
+    </w:p>
+    <w:p>
+      <w:pPr>
+        <w:pStyle w:val="Body"/>
+      </w:pPr>
+      <m:oMathPara>
+        <m:oMath>
+          <m:r>
+            <w:rPr>
+              <w:rFonts w:ascii="Cambria Math" w:hAnsi="Cambria Math"/>
+            </w:rPr>
+            <m:t>p=</m:t>
+          </m:r>
+          <m:f>
+            <m:fPr>
+              <m:ctrlPr>
+                <w:rPr>
+                  <w:rFonts w:ascii="Cambria Math" w:hAnsi="Cambria Math"/>
+                  <w:i/>
+                </w:rPr>
+              </m:ctrlPr>
+            </m:fPr>
+            <m:num>
+              <m:r>
+                <w:rPr>
+                  <w:rFonts w:ascii="Cambria Math" w:hAnsi="Cambria Math"/>
+                </w:rPr>
+                <m:t>η</m:t>
+              </m:r>
+              <m:sSub>
+                <m:sSubPr>
+                  <m:ctrlPr>
+                    <w:rPr>
+                      <w:rFonts w:ascii="Cambria Math" w:hAnsi="Cambria Math"/>
+                    </w:rPr>
+                  </m:ctrlPr>
+                </m:sSubPr>
+                <m:e>
+                  <m:r>
+                    <m:rPr>
+                      <m:sty m:val="p"/>
+                    </m:rPr>
+                    <w:rPr>
+                      <w:rFonts w:ascii="Cambria Math" w:hAnsi="Cambria Math"/>
+                    </w:rPr>
+                    <m:t>Π</m:t>
+                  </m:r>
+                </m:e>
+                <m:sub>
+                  <m:r>
+                    <w:rPr>
+                      <w:rFonts w:ascii="Cambria Math" w:hAnsi="Cambria Math"/>
+                    </w:rPr>
+                    <m:t>A</m:t>
+                  </m:r>
+                </m:sub>
+              </m:sSub>
+            </m:num>
+            <m:den>
+              <m:r>
+                <w:rPr>
+                  <w:rFonts w:ascii="Cambria Math" w:hAnsi="Cambria Math"/>
+                </w:rPr>
+                <m:t>η</m:t>
+              </m:r>
+              <m:sSub>
+                <m:sSubPr>
+                  <m:ctrlPr>
+                    <w:rPr>
+                      <w:rFonts w:ascii="Cambria Math" w:hAnsi="Cambria Math"/>
+                    </w:rPr>
+                  </m:ctrlPr>
+                </m:sSubPr>
+                <m:e>
+                  <m:r>
+                    <m:rPr>
+                      <m:sty m:val="p"/>
+                    </m:rPr>
+                    <w:rPr>
+                      <w:rFonts w:ascii="Cambria Math" w:hAnsi="Cambria Math"/>
+                    </w:rPr>
+                    <m:t>Π</m:t>
+                  </m:r>
+                </m:e>
+                <m:sub>
+                  <m:r>
+                    <w:rPr>
+                      <w:rFonts w:ascii="Cambria Math" w:hAnsi="Cambria Math"/>
+                    </w:rPr>
+                    <m:t>A</m:t>
+                  </m:r>
+                </m:sub>
+              </m:sSub>
+              <m:r>
+                <w:rPr>
+                  <w:rFonts w:ascii="Cambria Math" w:hAnsi="Cambria Math"/>
+                </w:rPr>
+                <m:t>+</m:t>
+              </m:r>
+              <m:d>
+                <m:dPr>
+                  <m:ctrlPr>
+                    <w:rPr>
+                      <w:rFonts w:ascii="Cambria Math" w:hAnsi="Cambria Math"/>
+                      <w:i/>
+                    </w:rPr>
+                  </m:ctrlPr>
+                </m:dPr>
+                <m:e>
+                  <m:r>
+                    <w:rPr>
+                      <w:rFonts w:ascii="Cambria Math" w:hAnsi="Cambria Math"/>
+                    </w:rPr>
+                    <m:t>1-η</m:t>
+                  </m:r>
+                </m:e>
+              </m:d>
+              <m:sSub>
+                <m:sSubPr>
+                  <m:ctrlPr>
+                    <w:rPr>
+                      <w:rFonts w:ascii="Cambria Math" w:hAnsi="Cambria Math"/>
+                    </w:rPr>
+                  </m:ctrlPr>
+                </m:sSubPr>
+                <m:e>
+                  <m:r>
+                    <m:rPr>
+                      <m:sty m:val="p"/>
+                    </m:rPr>
+                    <w:rPr>
+                      <w:rFonts w:ascii="Cambria Math" w:hAnsi="Cambria Math"/>
+                    </w:rPr>
+                    <m:t>Π</m:t>
+                  </m:r>
+                </m:e>
+                <m:sub>
+                  <m:r>
+                    <w:rPr>
+                      <w:rFonts w:ascii="Cambria Math" w:hAnsi="Cambria Math"/>
+                    </w:rPr>
+                    <m:t>B</m:t>
+                  </m:r>
+                </m:sub>
+              </m:sSub>
+            </m:den>
+          </m:f>
+        </m:oMath>
+      </m:oMathPara>
+    </w:p>
+    <w:p>
+      <w:pPr>
+        <w:pStyle w:val="Body"/>
+      </w:pPr>
+      <w:r>
+        <w:lastRenderedPageBreak/>
+        <w:t xml:space="preserve">For each bit in the losing group’s assessment module that is the same as the </w:t>
+      </w:r>
+      <w:r>
+        <w:t>corresponding bit in the winning group’s</w:t>
+      </w:r>
+      <w:r>
+        <w:t xml:space="preserve"> assessment module</w:t>
+      </w:r>
+      <w:r>
+        <w:t xml:space="preserve">, with small probability </w:t>
       </w:r>
       <m:oMath>
-        <m:r>
-          <w:rPr>
-            <w:rFonts w:ascii="Cambria Math" w:hAnsi="Cambria Math"/>
-          </w:rPr>
-          <m:t>S</m:t>
-        </m:r>
-        <m:d>
-          <m:dPr>
+        <m:sSub>
+          <m:sSubPr>
             <m:ctrlPr>
               <w:rPr>
                 <w:rFonts w:ascii="Cambria Math" w:hAnsi="Cambria Math"/>
                 <w:i/>
               </w:rPr>
             </m:ctrlPr>
-          </m:dPr>
+          </m:sSubPr>
           <m:e>
-            <m:sSub>
-              <m:sSubPr>
-                <m:ctrlPr>
-                  <w:rPr>
-                    <w:rFonts w:ascii="Cambria Math" w:hAnsi="Cambria Math"/>
-                    <w:i/>
-                  </w:rPr>
-                </m:ctrlPr>
-              </m:sSubPr>
-              <m:e>
-                <m:r>
-                  <w:rPr>
-                    <w:rFonts w:ascii="Cambria Math" w:hAnsi="Cambria Math"/>
-                  </w:rPr>
-                  <m:t>a</m:t>
-                </m:r>
-              </m:e>
-              <m:sub>
-                <m:r>
-                  <w:rPr>
-                    <w:rFonts w:ascii="Cambria Math" w:hAnsi="Cambria Math"/>
-                  </w:rPr>
-                  <m:t>ij</m:t>
-                </m:r>
-              </m:sub>
-            </m:sSub>
+            <m:r>
+              <w:rPr>
+                <w:rFonts w:ascii="Cambria Math" w:hAnsi="Cambria Math"/>
+              </w:rPr>
+              <m:t>μ</m:t>
+            </m:r>
           </m:e>
-        </m:d>
+          <m:sub>
+            <m:r>
+              <w:rPr>
+                <w:rFonts w:ascii="Cambria Math" w:hAnsi="Cambria Math"/>
+              </w:rPr>
+              <m:t>N</m:t>
+            </m:r>
+          </m:sub>
+        </m:sSub>
       </m:oMath>
       <w:r>
-        <w:t xml:space="preserve"> be the strategy followed by agent </w:t>
-      </w:r>
-      <w:proofErr w:type="spellStart"/>
-      <w:r>
-        <w:rPr>
-          <w:i/>
-        </w:rPr>
-        <w:t>a</w:t>
-      </w:r>
-      <w:r>
-        <w:rPr>
-          <w:i/>
-          <w:vertAlign w:val="subscript"/>
-        </w:rPr>
-        <w:t>ij</w:t>
-      </w:r>
-      <w:proofErr w:type="spellEnd"/>
-      <w:r>
-        <w:t xml:space="preserve"> and </w:t>
+        <w:t xml:space="preserve"> a mutation occurs </w:t>
+      </w:r>
+      <w:r>
+        <w:t>and the bit is changed to the opposite value.</w:t>
+      </w:r>
+    </w:p>
+    <w:p>
+      <w:pPr>
+        <w:pStyle w:val="Body"/>
+      </w:pPr>
+      <w:r>
+        <w:t xml:space="preserve">In addition to evolving its assessment module to be more similar to the winning group’s module, the losing group’s agent population is subjected to migration in order to evolve the action modules used by losing group’s agent population to be more similar to the action modules used in the winning group’s agent population.  For each agent in the winning group, with small probability </w:t>
       </w:r>
       <m:oMath>
-        <m:r>
-          <w:rPr>
-            <w:rFonts w:ascii="Cambria Math" w:hAnsi="Cambria Math"/>
-          </w:rPr>
-          <m:t>R</m:t>
-        </m:r>
-        <m:d>
-          <m:dPr>
+        <m:sSub>
+          <m:sSubPr>
             <m:ctrlPr>
               <w:rPr>
                 <w:rFonts w:ascii="Cambria Math" w:hAnsi="Cambria Math"/>
                 <w:i/>
               </w:rPr>
             </m:ctrlPr>
-          </m:dPr>
+          </m:sSubPr>
           <m:e>
-            <m:sSub>
-              <m:sSubPr>
-                <m:ctrlPr>
-                  <w:rPr>
-                    <w:rFonts w:ascii="Cambria Math" w:hAnsi="Cambria Math"/>
-                    <w:i/>
-                  </w:rPr>
-                </m:ctrlPr>
-              </m:sSubPr>
-              <m:e>
-                <m:r>
-                  <w:rPr>
-                    <w:rFonts w:ascii="Cambria Math" w:hAnsi="Cambria Math"/>
-                  </w:rPr>
-                  <m:t>a</m:t>
-                </m:r>
-              </m:e>
-              <m:sub>
-                <m:r>
-                  <w:rPr>
-                    <w:rFonts w:ascii="Cambria Math" w:hAnsi="Cambria Math"/>
-                  </w:rPr>
-                  <m:t>ij</m:t>
-                </m:r>
-              </m:sub>
-            </m:sSub>
+            <m:r>
+              <w:rPr>
+                <w:rFonts w:ascii="Cambria Math" w:hAnsi="Cambria Math"/>
+              </w:rPr>
+              <m:t>μ</m:t>
+            </m:r>
           </m:e>
-        </m:d>
+          <m:sub>
+            <m:r>
+              <w:rPr>
+                <w:rFonts w:ascii="Cambria Math" w:hAnsi="Cambria Math"/>
+              </w:rPr>
+              <m:t>m</m:t>
+            </m:r>
+          </m:sub>
+        </m:sSub>
       </m:oMath>
       <w:r>
-        <w:t xml:space="preserve"> be the reputation of agent </w:t>
-      </w:r>
-      <w:proofErr w:type="spellStart"/>
-      <w:r>
-        <w:rPr>
-          <w:i/>
-        </w:rPr>
-        <w:t>a</w:t>
-      </w:r>
-      <w:r>
-        <w:rPr>
-          <w:i/>
-          <w:vertAlign w:val="subscript"/>
-        </w:rPr>
-        <w:t>ij</w:t>
-      </w:r>
-      <w:proofErr w:type="spellEnd"/>
-      <w:r>
-        <w:t>.  The reputation of each agent is considered public shared information.</w:t>
+        <w:t xml:space="preserve"> the agent’s action module replaces the action module of the corresponding agent in the losing group.</w:t>
       </w:r>
     </w:p>
     <w:p>
       <w:pPr>
-        <w:pStyle w:val="Body"/>
-      </w:pPr>
-      <w:r>
-        <w:t>The simulation proceeds in rounds and each round consists of two stages.  During the first stage, each agent participates in one donor-recipient game with every other member of its tribe.  The payouts received by each agent are tracked in order to calculate the fitness of each individual in the tribe.</w:t>
+        <w:pStyle w:val="Heading1"/>
+      </w:pPr>
+      <w:r>
+        <w:t>References</w:t>
       </w:r>
     </w:p>
     <w:p>
       <w:pPr>
-        <w:pStyle w:val="Heading2"/>
-      </w:pPr>
-      <w:r>
-        <w:t xml:space="preserve">Critique, </w:t>
-      </w:r>
-      <w:r>
-        <w:t xml:space="preserve">Observations, </w:t>
-      </w:r>
-      <w:r>
-        <w:t>Improvements and Extensions</w:t>
-      </w:r>
+        <w:pStyle w:val="Reference"/>
+      </w:pPr>
+      <w:bookmarkStart w:id="2" w:name="_Ref307914287"/>
+      <w:bookmarkStart w:id="3" w:name="_Ref315290921"/>
+      <w:bookmarkStart w:id="4" w:name="_Ref311280158"/>
+      <w:bookmarkStart w:id="5" w:name="_Ref318409436"/>
+      <w:r>
+        <w:t>Maloney, J., “A Framework for Indirect Reciprocity”, Unpublished, 2016.</w:t>
+      </w:r>
+      <w:bookmarkEnd w:id="5"/>
     </w:p>
     <w:p>
       <w:pPr>
-        <w:pStyle w:val="Heading1"/>
-      </w:pPr>
-      <w:r>
-        <w:t>References</w:t>
-      </w:r>
+        <w:pStyle w:val="Reference"/>
+      </w:pPr>
+      <w:bookmarkStart w:id="6" w:name="_Ref318409459"/>
+      <w:r>
+        <w:t>Maloney, J.</w:t>
+      </w:r>
+      <w:r>
+        <w:t xml:space="preserve">, “Social Norms </w:t>
+      </w:r>
+      <w:r>
+        <w:t>in</w:t>
+      </w:r>
+      <w:r>
+        <w:t xml:space="preserve"> Public</w:t>
+      </w:r>
+      <w:r>
+        <w:t xml:space="preserve"> Goods Games”, Unpublished, 2015.</w:t>
+      </w:r>
+      <w:bookmarkEnd w:id="6"/>
     </w:p>
     <w:p>
       <w:pPr>
         <w:pStyle w:val="Reference"/>
       </w:pPr>
-      <w:bookmarkStart w:id="1" w:name="_Ref310874251"/>
-      <w:bookmarkStart w:id="2" w:name="_Ref307914287"/>
-      <w:bookmarkStart w:id="3" w:name="_Ref315290921"/>
-      <w:r>
-        <w:t>Axelrod, R., and W. D. Hamilton, “The evolution of cooperation,” Science, vol. 211, pp. 1390-1396</w:t>
-      </w:r>
-      <w:r>
-        <w:t>, 1981</w:t>
-      </w:r>
-      <w:r>
-        <w:t>.</w:t>
-      </w:r>
-      <w:bookmarkEnd w:id="1"/>
-    </w:p>
-    <w:p>
-      <w:pPr>
-        <w:pStyle w:val="Reference"/>
-      </w:pPr>
-      <w:bookmarkStart w:id="4" w:name="_Ref311280158"/>
       <w:r>
         <w:t>Nowak, M. A., “Five Rules for the Evolution of Cooperation,” Science, vol. 314, pp. 1560-1563, 2006.</w:t>
       </w:r>
@@ -2600,7 +3061,7 @@
       <w:pPr>
         <w:pStyle w:val="Reference"/>
       </w:pPr>
-      <w:bookmarkStart w:id="5" w:name="_Ref315984237"/>
+      <w:bookmarkStart w:id="7" w:name="_Ref315984237"/>
       <w:r>
         <w:t>Nowak, M. A.,</w:t>
       </w:r>
@@ -2620,62 +3081,13 @@
         <w:t>, vol. 393, pp. 573-577, 1998.</w:t>
       </w:r>
       <w:bookmarkEnd w:id="2"/>
-      <w:bookmarkEnd w:id="5"/>
-    </w:p>
-    <w:p>
-      <w:pPr>
-        <w:pStyle w:val="Reference"/>
-      </w:pPr>
-      <w:bookmarkStart w:id="6" w:name="_Ref316591572"/>
-      <w:r>
-        <w:t xml:space="preserve">Nowak, M. A., and K. Sigmund, “The Dynamics of Indirect Reciprocity,” </w:t>
-      </w:r>
-      <w:r>
-        <w:rPr>
-          <w:i/>
-        </w:rPr>
-        <w:t>Journal of Theoretical Biology</w:t>
-      </w:r>
-      <w:r>
-        <w:t>, vol. 194, pp. 561-574</w:t>
-      </w:r>
-      <w:r>
-        <w:t>, 1998</w:t>
-      </w:r>
-      <w:r>
-        <w:t>.</w:t>
-      </w:r>
-      <w:bookmarkEnd w:id="6"/>
-    </w:p>
-    <w:p>
-      <w:pPr>
-        <w:pStyle w:val="Reference"/>
-      </w:pPr>
-      <w:bookmarkStart w:id="7" w:name="_Ref315843188"/>
-      <w:bookmarkStart w:id="8" w:name="_Ref315669729"/>
-      <w:proofErr w:type="spellStart"/>
-      <w:r>
-        <w:t>Sugden</w:t>
-      </w:r>
-      <w:proofErr w:type="spellEnd"/>
-      <w:r>
-        <w:t xml:space="preserve">, R., </w:t>
-      </w:r>
-      <w:r>
-        <w:rPr>
-          <w:i/>
-        </w:rPr>
-        <w:t>The economies of rights, co-operation and welfare</w:t>
-      </w:r>
-      <w:r>
-        <w:t>, Oxford, UK: Basil Blackwell, 1986.</w:t>
-      </w:r>
       <w:bookmarkEnd w:id="7"/>
     </w:p>
     <w:p>
       <w:pPr>
         <w:pStyle w:val="Reference"/>
       </w:pPr>
+      <w:bookmarkStart w:id="8" w:name="_Ref315669729"/>
       <w:bookmarkStart w:id="9" w:name="_Ref315845100"/>
       <w:proofErr w:type="spellStart"/>
       <w:r>
@@ -2705,14 +3117,9 @@
       <w:pPr>
         <w:pStyle w:val="Reference"/>
       </w:pPr>
-      <w:bookmarkStart w:id="10" w:name="_Ref315669731"/>
-      <w:proofErr w:type="spellStart"/>
-      <w:r>
-        <w:t>Panchanathan</w:t>
-      </w:r>
-      <w:proofErr w:type="spellEnd"/>
-      <w:r>
-        <w:t xml:space="preserve">, K., and R. Boyd, “A tale of two defectors: the importance of standing for evolution of indirect reciprocity,” </w:t>
+      <w:bookmarkStart w:id="10" w:name="_Ref315669884"/>
+      <w:r>
+        <w:t xml:space="preserve">Brandt, H., and K. Sigmund, “The logic of reprobation: assessment and action rules for indirect reciprocation,” </w:t>
       </w:r>
       <w:r>
         <w:rPr>
@@ -2721,7 +3128,7 @@
         <w:t>Journal of Theoretical Biology</w:t>
       </w:r>
       <w:r>
-        <w:t>, vol. 224, pp. 115-126, 2003.</w:t>
+        <w:t>, vol. 231, pp. 475-486, 2004.</w:t>
       </w:r>
       <w:bookmarkEnd w:id="10"/>
     </w:p>
@@ -2729,9 +3136,30 @@
       <w:pPr>
         <w:pStyle w:val="Reference"/>
       </w:pPr>
-      <w:bookmarkStart w:id="11" w:name="_Ref315669884"/>
-      <w:r>
-        <w:t xml:space="preserve">Brandt, H., and K. Sigmund, “The logic of reprobation: assessment and action rules for indirect reciprocation,” </w:t>
+      <w:bookmarkStart w:id="11" w:name="_Ref311293016"/>
+      <w:proofErr w:type="spellStart"/>
+      <w:r>
+        <w:t>Ohtsuki</w:t>
+      </w:r>
+      <w:proofErr w:type="spellEnd"/>
+      <w:r>
+        <w:t xml:space="preserve">, H., and Y. </w:t>
+      </w:r>
+      <w:proofErr w:type="spellStart"/>
+      <w:r>
+        <w:t>Iwasa</w:t>
+      </w:r>
+      <w:proofErr w:type="spellEnd"/>
+      <w:r>
+        <w:t xml:space="preserve">, “How should we define goodness? – </w:t>
+      </w:r>
+      <w:proofErr w:type="gramStart"/>
+      <w:r>
+        <w:t>reputation</w:t>
+      </w:r>
+      <w:proofErr w:type="gramEnd"/>
+      <w:r>
+        <w:t xml:space="preserve"> dynamics in indirect reciprocity, “ </w:t>
       </w:r>
       <w:r>
         <w:rPr>
@@ -2740,7 +3168,7 @@
         <w:t>Journal of Theoretical Biology</w:t>
       </w:r>
       <w:r>
-        <w:t>, vol. 231, pp. 475-486, 2004.</w:t>
+        <w:t>, vol. 231, pp. 107-120, 2004.</w:t>
       </w:r>
       <w:bookmarkEnd w:id="11"/>
     </w:p>
@@ -2748,7 +3176,7 @@
       <w:pPr>
         <w:pStyle w:val="Reference"/>
       </w:pPr>
-      <w:bookmarkStart w:id="12" w:name="_Ref311293016"/>
+      <w:bookmarkStart w:id="12" w:name="_Ref311294728"/>
       <w:proofErr w:type="spellStart"/>
       <w:r>
         <w:t>Ohtsuki</w:t>
@@ -2763,15 +3191,7 @@
       </w:r>
       <w:proofErr w:type="spellEnd"/>
       <w:r>
-        <w:t xml:space="preserve">, “How should we define goodness? – </w:t>
-      </w:r>
-      <w:proofErr w:type="gramStart"/>
-      <w:r>
-        <w:t>reputation</w:t>
-      </w:r>
-      <w:proofErr w:type="gramEnd"/>
-      <w:r>
-        <w:t xml:space="preserve"> dynamics in indirect reciprocity, “ </w:t>
+        <w:t xml:space="preserve">, “The leading eight: Social norms that can maintain cooperation by indirect reciprocity,” </w:t>
       </w:r>
       <w:r>
         <w:rPr>
@@ -2780,7 +3200,7 @@
         <w:t>Journal of Theoretical Biology</w:t>
       </w:r>
       <w:r>
-        <w:t>, vol. 231, pp. 107-120, 2004.</w:t>
+        <w:t>, vol. 239, pp. 435-444, 2006.</w:t>
       </w:r>
       <w:bookmarkEnd w:id="12"/>
     </w:p>
@@ -2788,10 +3208,9 @@
       <w:pPr>
         <w:pStyle w:val="Reference"/>
       </w:pPr>
-      <w:bookmarkStart w:id="13" w:name="_Ref311294728"/>
+      <w:bookmarkStart w:id="13" w:name="_Ref316587568"/>
       <w:proofErr w:type="spellStart"/>
       <w:r>
-        <w:lastRenderedPageBreak/>
         <w:t>Ohtsuki</w:t>
       </w:r>
       <w:proofErr w:type="spellEnd"/>
@@ -2804,7 +3223,7 @@
       </w:r>
       <w:proofErr w:type="spellEnd"/>
       <w:r>
-        <w:t xml:space="preserve">, “The leading eight: Social norms that can maintain cooperation by indirect reciprocity,” </w:t>
+        <w:t xml:space="preserve">, “Global analyses of evolutionary dynamics and exhaustive search for social norms that maintain cooperation by reputation, “ </w:t>
       </w:r>
       <w:r>
         <w:rPr>
@@ -2813,7 +3232,7 @@
         <w:t>Journal of Theoretical Biology</w:t>
       </w:r>
       <w:r>
-        <w:t>, vol. 239, pp. 435-444, 2006.</w:t>
+        <w:t>, vol. 244, pp. 518-531, 2007.</w:t>
       </w:r>
       <w:bookmarkEnd w:id="13"/>
     </w:p>
@@ -2821,22 +3240,35 @@
       <w:pPr>
         <w:pStyle w:val="Reference"/>
       </w:pPr>
-      <w:bookmarkStart w:id="14" w:name="_Ref316587568"/>
+      <w:bookmarkStart w:id="14" w:name="_Ref316592245"/>
       <w:proofErr w:type="spellStart"/>
       <w:r>
-        <w:t>Ohtsuki</w:t>
+        <w:t>Chalub</w:t>
       </w:r>
       <w:proofErr w:type="spellEnd"/>
       <w:r>
-        <w:t xml:space="preserve">, H., and Y. </w:t>
-      </w:r>
-      <w:proofErr w:type="spellStart"/>
-      <w:r>
-        <w:t>Iwasa</w:t>
-      </w:r>
-      <w:proofErr w:type="spellEnd"/>
-      <w:r>
-        <w:t xml:space="preserve">, “Global analyses of evolutionary dynamics and exhaustive search for social norms that maintain cooperation by reputation, “ </w:t>
+        <w:t xml:space="preserve">, F. A. C. C., </w:t>
+      </w:r>
+      <w:r>
+        <w:t>F. C. Santos, and</w:t>
+      </w:r>
+      <w:r>
+        <w:t xml:space="preserve"> J.M. Pacheco</w:t>
+      </w:r>
+      <w:r>
+        <w:t>, “</w:t>
+      </w:r>
+      <w:r>
+        <w:t>The evolution of norms</w:t>
+      </w:r>
+      <w:r>
+        <w:t>,”</w:t>
+      </w:r>
+      <w:r>
+        <w:rPr>
+          <w:i/>
+        </w:rPr>
+        <w:t xml:space="preserve"> </w:t>
       </w:r>
       <w:r>
         <w:rPr>
@@ -2845,7 +3277,7 @@
         <w:t>Journal of Theoretical Biology</w:t>
       </w:r>
       <w:r>
-        <w:t>, vol. 244, pp. 518-531, 2007.</w:t>
+        <w:t>, vol. 241, pp. 233-240, January 2006.</w:t>
       </w:r>
       <w:bookmarkEnd w:id="14"/>
     </w:p>
@@ -2853,52 +3285,7 @@
       <w:pPr>
         <w:pStyle w:val="Reference"/>
       </w:pPr>
-      <w:bookmarkStart w:id="15" w:name="_Ref316592245"/>
-      <w:proofErr w:type="spellStart"/>
-      <w:r>
-        <w:t>Chalub</w:t>
-      </w:r>
-      <w:proofErr w:type="spellEnd"/>
-      <w:r>
-        <w:t xml:space="preserve">, F. A. C. C., </w:t>
-      </w:r>
-      <w:r>
-        <w:t>F. C. Santos, and</w:t>
-      </w:r>
-      <w:r>
-        <w:t xml:space="preserve"> J.M. Pacheco</w:t>
-      </w:r>
-      <w:r>
-        <w:t>, “</w:t>
-      </w:r>
-      <w:r>
-        <w:t>The evolution of norms</w:t>
-      </w:r>
-      <w:r>
-        <w:t>,”</w:t>
-      </w:r>
-      <w:r>
-        <w:rPr>
-          <w:i/>
-        </w:rPr>
-        <w:t xml:space="preserve"> </w:t>
-      </w:r>
-      <w:r>
-        <w:rPr>
-          <w:i/>
-        </w:rPr>
-        <w:t>Journal of Theoretical Biology</w:t>
-      </w:r>
-      <w:r>
-        <w:t>, vol. 241, pp. 233-240, January 2006.</w:t>
-      </w:r>
-      <w:bookmarkEnd w:id="15"/>
-    </w:p>
-    <w:p>
-      <w:pPr>
-        <w:pStyle w:val="Reference"/>
-      </w:pPr>
-      <w:bookmarkStart w:id="16" w:name="_Ref314659379"/>
+      <w:bookmarkStart w:id="15" w:name="_Ref314659379"/>
       <w:r>
         <w:t>Pacheco, J. M.</w:t>
       </w:r>
@@ -2963,7 +3350,7 @@
       <w:r>
         <w:t>.</w:t>
       </w:r>
-      <w:bookmarkEnd w:id="16"/>
+      <w:bookmarkEnd w:id="15"/>
     </w:p>
     <w:sectPr>
       <w:footerReference w:type="default" r:id="rId8"/>
@@ -3029,7 +3416,7 @@
         <w:rStyle w:val="PageNumber"/>
         <w:noProof/>
       </w:rPr>
-      <w:t>4</w:t>
+      <w:t>2</w:t>
     </w:r>
     <w:r>
       <w:rPr>

</xml_diff>

<commit_message>
finished summary for Chalub/Pacheco 2006
</commit_message>
<xml_diff>
--- a/pacheco-summary.docx
+++ b/pacheco-summary.docx
@@ -78,7 +78,7 @@
         <w:fldChar w:fldCharType="separate"/>
       </w:r>
       <w:r>
-        <w:t>[7]</w:t>
+        <w:t>[6]</w:t>
       </w:r>
       <w:r>
         <w:fldChar w:fldCharType="end"/>
@@ -149,7 +149,7 @@
         <w:fldChar w:fldCharType="separate"/>
       </w:r>
       <w:r>
-        <w:t>[7]</w:t>
+        <w:t>[6]</w:t>
       </w:r>
       <w:r>
         <w:fldChar w:fldCharType="end"/>
@@ -261,8 +261,6 @@
       <w:r>
         <w:fldChar w:fldCharType="end"/>
       </w:r>
-      <w:bookmarkStart w:id="1" w:name="_GoBack"/>
-      <w:bookmarkEnd w:id="1"/>
       <w:r>
         <w:t xml:space="preserve">, the “leading eight” evolutionarily stable strategies were applied to the public goods game.  In </w:t>
       </w:r>
@@ -301,7 +299,7 @@
         <w:fldChar w:fldCharType="separate"/>
       </w:r>
       <w:r>
-        <w:t>[10]</w:t>
+        <w:t>[7]</w:t>
       </w:r>
       <w:r>
         <w:fldChar w:fldCharType="end"/>
@@ -319,7 +317,7 @@
         <w:fldChar w:fldCharType="separate"/>
       </w:r>
       <w:r>
-        <w:t>[11]</w:t>
+        <w:t>[8]</w:t>
       </w:r>
       <w:r>
         <w:fldChar w:fldCharType="end"/>
@@ -1480,19 +1478,42 @@
         <w:pStyle w:val="Body"/>
       </w:pPr>
       <w:r>
-        <w:t xml:space="preserve">As an extension to the study performed in [?], the group evolution procedure employed in </w:t>
+        <w:t>As an extension to the</w:t>
+      </w:r>
+      <w:r>
+        <w:t xml:space="preserve"> study performed in </w:t>
       </w:r>
       <w:r>
         <w:fldChar w:fldCharType="begin"/>
       </w:r>
       <w:r>
+        <w:instrText xml:space="preserve"> REF _Ref318409459 \r \h </w:instrText>
+      </w:r>
+      <w:r>
+        <w:fldChar w:fldCharType="separate"/>
+      </w:r>
+      <w:r>
+        <w:t>[2]</w:t>
+      </w:r>
+      <w:r>
+        <w:fldChar w:fldCharType="end"/>
+      </w:r>
+      <w:bookmarkStart w:id="1" w:name="_GoBack"/>
+      <w:bookmarkEnd w:id="1"/>
+      <w:r>
+        <w:t xml:space="preserve">, the group evolution procedure employed in </w:t>
+      </w:r>
+      <w:r>
+        <w:fldChar w:fldCharType="begin"/>
+      </w:r>
+      <w:r>
         <w:instrText xml:space="preserve"> REF _Ref316592245 \r \h </w:instrText>
       </w:r>
       <w:r>
         <w:fldChar w:fldCharType="separate"/>
       </w:r>
       <w:r>
-        <w:t>[10]</w:t>
+        <w:t>[7]</w:t>
       </w:r>
       <w:r>
         <w:fldChar w:fldCharType="end"/>
@@ -1510,7 +1531,7 @@
         <w:fldChar w:fldCharType="separate"/>
       </w:r>
       <w:r>
-        <w:t>[11]</w:t>
+        <w:t>[8]</w:t>
       </w:r>
       <w:r>
         <w:fldChar w:fldCharType="end"/>
@@ -1556,7 +1577,7 @@
         <w:fldChar w:fldCharType="separate"/>
       </w:r>
       <w:r>
-        <w:t>[5]</w:t>
+        <w:t>[4]</w:t>
       </w:r>
       <w:r>
         <w:fldChar w:fldCharType="end"/>
@@ -1818,7 +1839,7 @@
         <w:fldChar w:fldCharType="separate"/>
       </w:r>
       <w:r>
-        <w:t>[4]</w:t>
+        <w:t>[3]</w:t>
       </w:r>
       <w:r>
         <w:fldChar w:fldCharType="end"/>
@@ -1886,7 +1907,7 @@
         <w:fldChar w:fldCharType="separate"/>
       </w:r>
       <w:r>
-        <w:t>[4]</w:t>
+        <w:t>[3]</w:t>
       </w:r>
       <w:r>
         <w:fldChar w:fldCharType="end"/>
@@ -1945,7 +1966,7 @@
         <w:fldChar w:fldCharType="separate"/>
       </w:r>
       <w:r>
-        <w:t>[4]</w:t>
+        <w:t>[3]</w:t>
       </w:r>
       <w:r>
         <w:fldChar w:fldCharType="end"/>
@@ -2004,7 +2025,7 @@
         <w:fldChar w:fldCharType="separate"/>
       </w:r>
       <w:r>
-        <w:t>[6]</w:t>
+        <w:t>[5]</w:t>
       </w:r>
       <w:r>
         <w:fldChar w:fldCharType="end"/>
@@ -2028,46 +2049,46 @@
         <w:fldChar w:fldCharType="separate"/>
       </w:r>
       <w:r>
+        <w:t>[4]</w:t>
+      </w:r>
+      <w:r>
+        <w:fldChar w:fldCharType="end"/>
+      </w:r>
+      <w:r>
+        <w:t xml:space="preserve">.  </w:t>
+      </w:r>
+      <w:r>
+        <w:t xml:space="preserve">Differences between the model used in </w:t>
+      </w:r>
+      <w:r>
+        <w:fldChar w:fldCharType="begin"/>
+      </w:r>
+      <w:r>
+        <w:instrText xml:space="preserve"> REF _Ref315669884 \r \h </w:instrText>
+      </w:r>
+      <w:r>
+        <w:fldChar w:fldCharType="separate"/>
+      </w:r>
+      <w:r>
         <w:t>[5]</w:t>
       </w:r>
       <w:r>
         <w:fldChar w:fldCharType="end"/>
       </w:r>
       <w:r>
-        <w:t xml:space="preserve">.  </w:t>
-      </w:r>
-      <w:r>
-        <w:t xml:space="preserve">Differences between the model used in </w:t>
+        <w:t xml:space="preserve"> and the model used in </w:t>
       </w:r>
       <w:r>
         <w:fldChar w:fldCharType="begin"/>
       </w:r>
       <w:r>
-        <w:instrText xml:space="preserve"> REF _Ref315669884 \r \h </w:instrText>
+        <w:instrText xml:space="preserve"> REF _Ref315845100 \r \h </w:instrText>
       </w:r>
       <w:r>
         <w:fldChar w:fldCharType="separate"/>
       </w:r>
       <w:r>
-        <w:t>[6]</w:t>
-      </w:r>
-      <w:r>
-        <w:fldChar w:fldCharType="end"/>
-      </w:r>
-      <w:r>
-        <w:t xml:space="preserve"> and the model used in </w:t>
-      </w:r>
-      <w:r>
-        <w:fldChar w:fldCharType="begin"/>
-      </w:r>
-      <w:r>
-        <w:instrText xml:space="preserve"> REF _Ref315845100 \r \h </w:instrText>
-      </w:r>
-      <w:r>
-        <w:fldChar w:fldCharType="separate"/>
-      </w:r>
-      <w:r>
-        <w:t>[5]</w:t>
+        <w:t>[4]</w:t>
       </w:r>
       <w:r>
         <w:fldChar w:fldCharType="end"/>
@@ -2218,13 +2239,31 @@
         <w:fldChar w:fldCharType="begin"/>
       </w:r>
       <w:r>
+        <w:instrText xml:space="preserve"> REF _Ref316592245 \r \h </w:instrText>
+      </w:r>
+      <w:r>
+        <w:fldChar w:fldCharType="separate"/>
+      </w:r>
+      <w:r>
+        <w:t>[7]</w:t>
+      </w:r>
+      <w:r>
+        <w:fldChar w:fldCharType="end"/>
+      </w:r>
+      <w:r>
+        <w:t xml:space="preserve"> and </w:t>
+      </w:r>
+      <w:r>
+        <w:fldChar w:fldCharType="begin"/>
+      </w:r>
+      <w:r>
         <w:instrText xml:space="preserve"> REF _Ref314659379 \r \h </w:instrText>
       </w:r>
       <w:r>
         <w:fldChar w:fldCharType="separate"/>
       </w:r>
       <w:r>
-        <w:t>[11]</w:t>
+        <w:t>[8]</w:t>
       </w:r>
       <w:r>
         <w:fldChar w:fldCharType="end"/>
@@ -2245,25 +2284,25 @@
         <w:fldChar w:fldCharType="separate"/>
       </w:r>
       <w:r>
+        <w:t>[4]</w:t>
+      </w:r>
+      <w:r>
+        <w:fldChar w:fldCharType="end"/>
+      </w:r>
+      <w:r>
+        <w:t xml:space="preserve"> and </w:t>
+      </w:r>
+      <w:r>
+        <w:fldChar w:fldCharType="begin"/>
+      </w:r>
+      <w:r>
+        <w:instrText xml:space="preserve"> REF _Ref315669884 \r \h </w:instrText>
+      </w:r>
+      <w:r>
+        <w:fldChar w:fldCharType="separate"/>
+      </w:r>
+      <w:r>
         <w:t>[5]</w:t>
-      </w:r>
-      <w:r>
-        <w:fldChar w:fldCharType="end"/>
-      </w:r>
-      <w:r>
-        <w:t xml:space="preserve"> and </w:t>
-      </w:r>
-      <w:r>
-        <w:fldChar w:fldCharType="begin"/>
-      </w:r>
-      <w:r>
-        <w:instrText xml:space="preserve"> REF _Ref315669884 \r \h </w:instrText>
-      </w:r>
-      <w:r>
-        <w:fldChar w:fldCharType="separate"/>
-      </w:r>
-      <w:r>
-        <w:t>[6]</w:t>
       </w:r>
       <w:r>
         <w:fldChar w:fldCharType="end"/>
@@ -2481,25 +2520,25 @@
         <w:fldChar w:fldCharType="separate"/>
       </w:r>
       <w:r>
+        <w:t>[4]</w:t>
+      </w:r>
+      <w:r>
+        <w:fldChar w:fldCharType="end"/>
+      </w:r>
+      <w:r>
+        <w:t xml:space="preserve"> and </w:t>
+      </w:r>
+      <w:r>
+        <w:fldChar w:fldCharType="begin"/>
+      </w:r>
+      <w:r>
+        <w:instrText xml:space="preserve"> REF _Ref315669884 \r \h </w:instrText>
+      </w:r>
+      <w:r>
+        <w:fldChar w:fldCharType="separate"/>
+      </w:r>
+      <w:r>
         <w:t>[5]</w:t>
-      </w:r>
-      <w:r>
-        <w:fldChar w:fldCharType="end"/>
-      </w:r>
-      <w:r>
-        <w:t xml:space="preserve"> and </w:t>
-      </w:r>
-      <w:r>
-        <w:fldChar w:fldCharType="begin"/>
-      </w:r>
-      <w:r>
-        <w:instrText xml:space="preserve"> REF _Ref315669884 \r \h </w:instrText>
-      </w:r>
-      <w:r>
-        <w:fldChar w:fldCharType="separate"/>
-      </w:r>
-      <w:r>
-        <w:t>[6]</w:t>
       </w:r>
       <w:r>
         <w:fldChar w:fldCharType="end"/>
@@ -2537,25 +2576,25 @@
         <w:fldChar w:fldCharType="separate"/>
       </w:r>
       <w:r>
+        <w:t>[4]</w:t>
+      </w:r>
+      <w:r>
+        <w:fldChar w:fldCharType="end"/>
+      </w:r>
+      <w:r>
+        <w:t xml:space="preserve"> and </w:t>
+      </w:r>
+      <w:r>
+        <w:fldChar w:fldCharType="begin"/>
+      </w:r>
+      <w:r>
+        <w:instrText xml:space="preserve"> REF _Ref315669884 \r \h </w:instrText>
+      </w:r>
+      <w:r>
+        <w:fldChar w:fldCharType="separate"/>
+      </w:r>
+      <w:r>
         <w:t>[5]</w:t>
-      </w:r>
-      <w:r>
-        <w:fldChar w:fldCharType="end"/>
-      </w:r>
-      <w:r>
-        <w:t xml:space="preserve"> and </w:t>
-      </w:r>
-      <w:r>
-        <w:fldChar w:fldCharType="begin"/>
-      </w:r>
-      <w:r>
-        <w:instrText xml:space="preserve"> REF _Ref315669884 \r \h </w:instrText>
-      </w:r>
-      <w:r>
-        <w:fldChar w:fldCharType="separate"/>
-      </w:r>
-      <w:r>
-        <w:t>[6]</w:t>
       </w:r>
       <w:r>
         <w:fldChar w:fldCharType="end"/>
@@ -2971,7 +3010,7 @@
         <w:pStyle w:val="Body"/>
       </w:pPr>
       <w:r>
-        <w:t xml:space="preserve">In addition to evolving its assessment module to be more similar to the winning group’s module, the losing group’s agent population is subjected to migration in order to evolve the action modules used by losing group’s agent population to be more similar to the action modules used in the winning group’s agent population.  For each agent in the winning group, with small probability </w:t>
+        <w:t xml:space="preserve">In addition to evolving its assessment module to be more similar to the winning group’s module, the losing group’s agent population is subjected to migration in order to evolve the action modules used by losing group’s population to be more similar to the action modules used in the winning group’s population.  For each agent in the winning group, with small probability </w:t>
       </w:r>
       <m:oMath>
         <m:sSub>
@@ -3007,6 +3046,693 @@
     </w:p>
     <w:p>
       <w:pPr>
+        <w:pStyle w:val="Body"/>
+      </w:pPr>
+      <w:r>
+        <w:t>Using this expanded model, the authors run simulations to determine which assessment modules come to dominate the agent population.</w:t>
+      </w:r>
+      <w:r>
+        <w:t xml:space="preserve">  To prevent the simulations getting stuck in local optimums, the authors set the mutation rather at a relatively high level.  This has the side effect of preventing the assessment modules from ever fixating.  Therefore, the authors use statistical analysis to determine when a particular assessment module has fixated in the population.  The authors analyze the bits making up the assessment modules used by all the groups and consider a bit value to be fixed if it is present in more than 98% of the group’s assessment modules.  Using this technique, the authors find that the assessment module shown in the following table is ubiquitous throughout all the groups.  They call this assessment module </w:t>
+      </w:r>
+      <w:r>
+        <w:rPr>
+          <w:i/>
+        </w:rPr>
+        <w:t>stern judging</w:t>
+      </w:r>
+      <w:r>
+        <w:t>.</w:t>
+      </w:r>
+    </w:p>
+    <w:p>
+      <w:pPr>
+        <w:pStyle w:val="Body"/>
+      </w:pPr>
+    </w:p>
+    <w:tbl>
+      <w:tblPr>
+        <w:tblStyle w:val="TableGrid"/>
+        <w:tblW w:w="0" w:type="auto"/>
+        <w:tblLook w:val="04A0" w:firstRow="1" w:lastRow="0" w:firstColumn="1" w:lastColumn="0" w:noHBand="0" w:noVBand="1"/>
+      </w:tblPr>
+      <w:tblGrid>
+        <w:gridCol w:w="1467"/>
+        <w:gridCol w:w="1467"/>
+        <w:gridCol w:w="1435"/>
+        <w:gridCol w:w="1441"/>
+      </w:tblGrid>
+      <w:tr>
+        <w:tc>
+          <w:tcPr>
+            <w:tcW w:w="4369" w:type="dxa"/>
+            <w:gridSpan w:val="3"/>
+            <w:shd w:val="clear" w:color="auto" w:fill="E6E6E6"/>
+          </w:tcPr>
+          <w:p>
+            <w:pPr>
+              <w:pStyle w:val="Body"/>
+              <w:keepNext/>
+              <w:jc w:val="center"/>
+              <w:rPr>
+                <w:b/>
+              </w:rPr>
+            </w:pPr>
+            <w:r>
+              <w:rPr>
+                <w:b/>
+              </w:rPr>
+              <w:t>Observed Situation</w:t>
+            </w:r>
+          </w:p>
+        </w:tc>
+        <w:tc>
+          <w:tcPr>
+            <w:tcW w:w="1441" w:type="dxa"/>
+            <w:vMerge w:val="restart"/>
+            <w:shd w:val="clear" w:color="auto" w:fill="E6E6E6"/>
+          </w:tcPr>
+          <w:p>
+            <w:pPr>
+              <w:pStyle w:val="Body"/>
+              <w:keepNext/>
+              <w:jc w:val="center"/>
+              <w:rPr>
+                <w:b/>
+              </w:rPr>
+            </w:pPr>
+            <w:r>
+              <w:rPr>
+                <w:b/>
+              </w:rPr>
+              <w:t>Stern-Judging</w:t>
+            </w:r>
+          </w:p>
+        </w:tc>
+      </w:tr>
+      <w:tr>
+        <w:tc>
+          <w:tcPr>
+            <w:tcW w:w="1467" w:type="dxa"/>
+            <w:shd w:val="clear" w:color="auto" w:fill="E6E6E6"/>
+          </w:tcPr>
+          <w:p>
+            <w:pPr>
+              <w:pStyle w:val="Body"/>
+              <w:keepNext/>
+              <w:jc w:val="center"/>
+              <w:rPr>
+                <w:b/>
+              </w:rPr>
+            </w:pPr>
+            <w:r>
+              <w:rPr>
+                <w:b/>
+              </w:rPr>
+              <w:t>Donor Reputation</w:t>
+            </w:r>
+          </w:p>
+        </w:tc>
+        <w:tc>
+          <w:tcPr>
+            <w:tcW w:w="1467" w:type="dxa"/>
+            <w:shd w:val="clear" w:color="auto" w:fill="E6E6E6"/>
+          </w:tcPr>
+          <w:p>
+            <w:pPr>
+              <w:pStyle w:val="Body"/>
+              <w:keepNext/>
+              <w:jc w:val="center"/>
+              <w:rPr>
+                <w:b/>
+              </w:rPr>
+            </w:pPr>
+            <w:r>
+              <w:rPr>
+                <w:b/>
+              </w:rPr>
+              <w:t>Recipient Reputation</w:t>
+            </w:r>
+          </w:p>
+        </w:tc>
+        <w:tc>
+          <w:tcPr>
+            <w:tcW w:w="1435" w:type="dxa"/>
+            <w:shd w:val="clear" w:color="auto" w:fill="E6E6E6"/>
+          </w:tcPr>
+          <w:p>
+            <w:pPr>
+              <w:pStyle w:val="Body"/>
+              <w:keepNext/>
+              <w:jc w:val="center"/>
+              <w:rPr>
+                <w:b/>
+              </w:rPr>
+            </w:pPr>
+            <w:r>
+              <w:rPr>
+                <w:b/>
+              </w:rPr>
+              <w:t>Donor Action</w:t>
+            </w:r>
+          </w:p>
+        </w:tc>
+        <w:tc>
+          <w:tcPr>
+            <w:tcW w:w="1441" w:type="dxa"/>
+            <w:vMerge/>
+            <w:shd w:val="clear" w:color="auto" w:fill="E6E6E6"/>
+          </w:tcPr>
+          <w:p>
+            <w:pPr>
+              <w:pStyle w:val="Body"/>
+              <w:keepNext/>
+              <w:jc w:val="center"/>
+              <w:rPr>
+                <w:b/>
+              </w:rPr>
+            </w:pPr>
+          </w:p>
+        </w:tc>
+      </w:tr>
+      <w:tr>
+        <w:tc>
+          <w:tcPr>
+            <w:tcW w:w="1467" w:type="dxa"/>
+          </w:tcPr>
+          <w:p>
+            <w:pPr>
+              <w:pStyle w:val="Body"/>
+              <w:keepNext/>
+              <w:jc w:val="center"/>
+            </w:pPr>
+            <w:r>
+              <w:t>Good</w:t>
+            </w:r>
+          </w:p>
+        </w:tc>
+        <w:tc>
+          <w:tcPr>
+            <w:tcW w:w="1467" w:type="dxa"/>
+          </w:tcPr>
+          <w:p>
+            <w:pPr>
+              <w:pStyle w:val="Body"/>
+              <w:keepNext/>
+              <w:jc w:val="center"/>
+            </w:pPr>
+            <w:r>
+              <w:t>Good</w:t>
+            </w:r>
+          </w:p>
+        </w:tc>
+        <w:tc>
+          <w:tcPr>
+            <w:tcW w:w="1435" w:type="dxa"/>
+          </w:tcPr>
+          <w:p>
+            <w:pPr>
+              <w:pStyle w:val="Body"/>
+              <w:keepNext/>
+              <w:jc w:val="center"/>
+            </w:pPr>
+            <w:r>
+              <w:t>Donate</w:t>
+            </w:r>
+          </w:p>
+        </w:tc>
+        <w:tc>
+          <w:tcPr>
+            <w:tcW w:w="1441" w:type="dxa"/>
+          </w:tcPr>
+          <w:p>
+            <w:pPr>
+              <w:pStyle w:val="Body"/>
+              <w:keepNext/>
+              <w:jc w:val="center"/>
+            </w:pPr>
+            <w:r>
+              <w:t>Good</w:t>
+            </w:r>
+          </w:p>
+        </w:tc>
+      </w:tr>
+      <w:tr>
+        <w:tc>
+          <w:tcPr>
+            <w:tcW w:w="1467" w:type="dxa"/>
+          </w:tcPr>
+          <w:p>
+            <w:pPr>
+              <w:pStyle w:val="Body"/>
+              <w:keepNext/>
+              <w:jc w:val="center"/>
+            </w:pPr>
+            <w:r>
+              <w:t>Good</w:t>
+            </w:r>
+          </w:p>
+        </w:tc>
+        <w:tc>
+          <w:tcPr>
+            <w:tcW w:w="1467" w:type="dxa"/>
+          </w:tcPr>
+          <w:p>
+            <w:pPr>
+              <w:pStyle w:val="Body"/>
+              <w:keepNext/>
+              <w:jc w:val="center"/>
+            </w:pPr>
+            <w:r>
+              <w:t>Good</w:t>
+            </w:r>
+          </w:p>
+        </w:tc>
+        <w:tc>
+          <w:tcPr>
+            <w:tcW w:w="1435" w:type="dxa"/>
+          </w:tcPr>
+          <w:p>
+            <w:pPr>
+              <w:pStyle w:val="Body"/>
+              <w:keepNext/>
+              <w:jc w:val="center"/>
+            </w:pPr>
+            <w:r>
+              <w:t>Refuse</w:t>
+            </w:r>
+          </w:p>
+        </w:tc>
+        <w:tc>
+          <w:tcPr>
+            <w:tcW w:w="1441" w:type="dxa"/>
+          </w:tcPr>
+          <w:p>
+            <w:pPr>
+              <w:pStyle w:val="Body"/>
+              <w:keepNext/>
+              <w:jc w:val="center"/>
+            </w:pPr>
+            <w:r>
+              <w:t>Bad</w:t>
+            </w:r>
+          </w:p>
+        </w:tc>
+      </w:tr>
+      <w:tr>
+        <w:tc>
+          <w:tcPr>
+            <w:tcW w:w="1467" w:type="dxa"/>
+          </w:tcPr>
+          <w:p>
+            <w:pPr>
+              <w:pStyle w:val="Body"/>
+              <w:keepNext/>
+              <w:jc w:val="center"/>
+            </w:pPr>
+            <w:r>
+              <w:t>Good</w:t>
+            </w:r>
+          </w:p>
+        </w:tc>
+        <w:tc>
+          <w:tcPr>
+            <w:tcW w:w="1467" w:type="dxa"/>
+          </w:tcPr>
+          <w:p>
+            <w:pPr>
+              <w:pStyle w:val="Body"/>
+              <w:keepNext/>
+              <w:jc w:val="center"/>
+            </w:pPr>
+            <w:r>
+              <w:t>Bad</w:t>
+            </w:r>
+          </w:p>
+        </w:tc>
+        <w:tc>
+          <w:tcPr>
+            <w:tcW w:w="1435" w:type="dxa"/>
+          </w:tcPr>
+          <w:p>
+            <w:pPr>
+              <w:pStyle w:val="Body"/>
+              <w:keepNext/>
+              <w:jc w:val="center"/>
+            </w:pPr>
+            <w:r>
+              <w:t>Donate</w:t>
+            </w:r>
+          </w:p>
+        </w:tc>
+        <w:tc>
+          <w:tcPr>
+            <w:tcW w:w="1441" w:type="dxa"/>
+          </w:tcPr>
+          <w:p>
+            <w:pPr>
+              <w:pStyle w:val="Body"/>
+              <w:keepNext/>
+              <w:jc w:val="center"/>
+            </w:pPr>
+            <w:r>
+              <w:t>Bad</w:t>
+            </w:r>
+          </w:p>
+        </w:tc>
+      </w:tr>
+      <w:tr>
+        <w:tc>
+          <w:tcPr>
+            <w:tcW w:w="1467" w:type="dxa"/>
+          </w:tcPr>
+          <w:p>
+            <w:pPr>
+              <w:pStyle w:val="Body"/>
+              <w:keepNext/>
+              <w:jc w:val="center"/>
+            </w:pPr>
+            <w:r>
+              <w:t>Good</w:t>
+            </w:r>
+          </w:p>
+        </w:tc>
+        <w:tc>
+          <w:tcPr>
+            <w:tcW w:w="1467" w:type="dxa"/>
+          </w:tcPr>
+          <w:p>
+            <w:pPr>
+              <w:pStyle w:val="Body"/>
+              <w:keepNext/>
+              <w:jc w:val="center"/>
+            </w:pPr>
+            <w:r>
+              <w:t>Bad</w:t>
+            </w:r>
+          </w:p>
+        </w:tc>
+        <w:tc>
+          <w:tcPr>
+            <w:tcW w:w="1435" w:type="dxa"/>
+          </w:tcPr>
+          <w:p>
+            <w:pPr>
+              <w:pStyle w:val="Body"/>
+              <w:keepNext/>
+              <w:jc w:val="center"/>
+            </w:pPr>
+            <w:r>
+              <w:t>Refuse</w:t>
+            </w:r>
+          </w:p>
+        </w:tc>
+        <w:tc>
+          <w:tcPr>
+            <w:tcW w:w="1441" w:type="dxa"/>
+          </w:tcPr>
+          <w:p>
+            <w:pPr>
+              <w:pStyle w:val="Body"/>
+              <w:keepNext/>
+              <w:jc w:val="center"/>
+            </w:pPr>
+            <w:r>
+              <w:t>Good</w:t>
+            </w:r>
+          </w:p>
+        </w:tc>
+      </w:tr>
+      <w:tr>
+        <w:tc>
+          <w:tcPr>
+            <w:tcW w:w="1467" w:type="dxa"/>
+          </w:tcPr>
+          <w:p>
+            <w:pPr>
+              <w:pStyle w:val="Body"/>
+              <w:keepNext/>
+              <w:jc w:val="center"/>
+            </w:pPr>
+            <w:r>
+              <w:t>Bad</w:t>
+            </w:r>
+          </w:p>
+        </w:tc>
+        <w:tc>
+          <w:tcPr>
+            <w:tcW w:w="1467" w:type="dxa"/>
+          </w:tcPr>
+          <w:p>
+            <w:pPr>
+              <w:pStyle w:val="Body"/>
+              <w:keepNext/>
+              <w:jc w:val="center"/>
+            </w:pPr>
+            <w:r>
+              <w:t>Good</w:t>
+            </w:r>
+          </w:p>
+        </w:tc>
+        <w:tc>
+          <w:tcPr>
+            <w:tcW w:w="1435" w:type="dxa"/>
+          </w:tcPr>
+          <w:p>
+            <w:pPr>
+              <w:pStyle w:val="Body"/>
+              <w:keepNext/>
+              <w:jc w:val="center"/>
+            </w:pPr>
+            <w:r>
+              <w:t>Donate</w:t>
+            </w:r>
+          </w:p>
+        </w:tc>
+        <w:tc>
+          <w:tcPr>
+            <w:tcW w:w="1441" w:type="dxa"/>
+          </w:tcPr>
+          <w:p>
+            <w:pPr>
+              <w:pStyle w:val="Body"/>
+              <w:keepNext/>
+              <w:jc w:val="center"/>
+            </w:pPr>
+            <w:r>
+              <w:t>Good</w:t>
+            </w:r>
+          </w:p>
+        </w:tc>
+      </w:tr>
+      <w:tr>
+        <w:tc>
+          <w:tcPr>
+            <w:tcW w:w="1467" w:type="dxa"/>
+          </w:tcPr>
+          <w:p>
+            <w:pPr>
+              <w:pStyle w:val="Body"/>
+              <w:keepNext/>
+              <w:jc w:val="center"/>
+            </w:pPr>
+            <w:r>
+              <w:t>Bad</w:t>
+            </w:r>
+          </w:p>
+        </w:tc>
+        <w:tc>
+          <w:tcPr>
+            <w:tcW w:w="1467" w:type="dxa"/>
+          </w:tcPr>
+          <w:p>
+            <w:pPr>
+              <w:pStyle w:val="Body"/>
+              <w:keepNext/>
+              <w:jc w:val="center"/>
+            </w:pPr>
+            <w:r>
+              <w:t>Good</w:t>
+            </w:r>
+          </w:p>
+        </w:tc>
+        <w:tc>
+          <w:tcPr>
+            <w:tcW w:w="1435" w:type="dxa"/>
+          </w:tcPr>
+          <w:p>
+            <w:pPr>
+              <w:pStyle w:val="Body"/>
+              <w:keepNext/>
+              <w:jc w:val="center"/>
+            </w:pPr>
+            <w:r>
+              <w:t>Refuse</w:t>
+            </w:r>
+          </w:p>
+        </w:tc>
+        <w:tc>
+          <w:tcPr>
+            <w:tcW w:w="1441" w:type="dxa"/>
+          </w:tcPr>
+          <w:p>
+            <w:pPr>
+              <w:pStyle w:val="Body"/>
+              <w:keepNext/>
+              <w:jc w:val="center"/>
+            </w:pPr>
+            <w:r>
+              <w:t>Bad</w:t>
+            </w:r>
+          </w:p>
+        </w:tc>
+      </w:tr>
+      <w:tr>
+        <w:tc>
+          <w:tcPr>
+            <w:tcW w:w="1467" w:type="dxa"/>
+          </w:tcPr>
+          <w:p>
+            <w:pPr>
+              <w:pStyle w:val="Body"/>
+              <w:keepNext/>
+              <w:jc w:val="center"/>
+            </w:pPr>
+            <w:r>
+              <w:t>Bad</w:t>
+            </w:r>
+          </w:p>
+        </w:tc>
+        <w:tc>
+          <w:tcPr>
+            <w:tcW w:w="1467" w:type="dxa"/>
+          </w:tcPr>
+          <w:p>
+            <w:pPr>
+              <w:pStyle w:val="Body"/>
+              <w:keepNext/>
+              <w:jc w:val="center"/>
+            </w:pPr>
+            <w:r>
+              <w:t>Bad</w:t>
+            </w:r>
+          </w:p>
+        </w:tc>
+        <w:tc>
+          <w:tcPr>
+            <w:tcW w:w="1435" w:type="dxa"/>
+          </w:tcPr>
+          <w:p>
+            <w:pPr>
+              <w:pStyle w:val="Body"/>
+              <w:keepNext/>
+              <w:jc w:val="center"/>
+            </w:pPr>
+            <w:r>
+              <w:t>Donate</w:t>
+            </w:r>
+          </w:p>
+        </w:tc>
+        <w:tc>
+          <w:tcPr>
+            <w:tcW w:w="1441" w:type="dxa"/>
+          </w:tcPr>
+          <w:p>
+            <w:pPr>
+              <w:pStyle w:val="Body"/>
+              <w:keepNext/>
+              <w:jc w:val="center"/>
+            </w:pPr>
+            <w:r>
+              <w:t>Bad</w:t>
+            </w:r>
+          </w:p>
+        </w:tc>
+      </w:tr>
+      <w:tr>
+        <w:tc>
+          <w:tcPr>
+            <w:tcW w:w="1467" w:type="dxa"/>
+            <w:tcBorders>
+              <w:bottom w:val="single" w:sz="4" w:space="0" w:color="auto"/>
+            </w:tcBorders>
+          </w:tcPr>
+          <w:p>
+            <w:pPr>
+              <w:pStyle w:val="Body"/>
+              <w:keepNext/>
+              <w:jc w:val="center"/>
+            </w:pPr>
+            <w:r>
+              <w:t>Bad</w:t>
+            </w:r>
+          </w:p>
+        </w:tc>
+        <w:tc>
+          <w:tcPr>
+            <w:tcW w:w="1467" w:type="dxa"/>
+            <w:tcBorders>
+              <w:bottom w:val="single" w:sz="4" w:space="0" w:color="auto"/>
+            </w:tcBorders>
+          </w:tcPr>
+          <w:p>
+            <w:pPr>
+              <w:pStyle w:val="Body"/>
+              <w:keepNext/>
+              <w:jc w:val="center"/>
+            </w:pPr>
+            <w:r>
+              <w:t>Bad</w:t>
+            </w:r>
+          </w:p>
+        </w:tc>
+        <w:tc>
+          <w:tcPr>
+            <w:tcW w:w="1435" w:type="dxa"/>
+            <w:tcBorders>
+              <w:bottom w:val="single" w:sz="4" w:space="0" w:color="auto"/>
+            </w:tcBorders>
+          </w:tcPr>
+          <w:p>
+            <w:pPr>
+              <w:pStyle w:val="Body"/>
+              <w:keepNext/>
+              <w:jc w:val="center"/>
+            </w:pPr>
+            <w:r>
+              <w:t>Refuse</w:t>
+            </w:r>
+          </w:p>
+        </w:tc>
+        <w:tc>
+          <w:tcPr>
+            <w:tcW w:w="1441" w:type="dxa"/>
+            <w:tcBorders>
+              <w:bottom w:val="single" w:sz="4" w:space="0" w:color="auto"/>
+            </w:tcBorders>
+          </w:tcPr>
+          <w:p>
+            <w:pPr>
+              <w:pStyle w:val="Body"/>
+              <w:keepNext/>
+              <w:jc w:val="center"/>
+            </w:pPr>
+            <w:r>
+              <w:t>Good</w:t>
+            </w:r>
+          </w:p>
+        </w:tc>
+      </w:tr>
+    </w:tbl>
+    <w:p>
+      <w:pPr>
+        <w:pStyle w:val="Body"/>
+      </w:pPr>
+      <w:r>
+        <w:t>With stern judging providing the context for reputation assessment, the authors find that the cooperative strategies CO and OR are used by over 70% of the agents in the population.</w:t>
+      </w:r>
+    </w:p>
+    <w:p>
+      <w:pPr>
         <w:pStyle w:val="Heading1"/>
       </w:pPr>
       <w:r>
@@ -3052,16 +3778,8 @@
       <w:pPr>
         <w:pStyle w:val="Reference"/>
       </w:pPr>
-      <w:r>
-        <w:t>Nowak, M. A., “Five Rules for the Evolution of Cooperation,” Science, vol. 314, pp. 1560-1563, 2006.</w:t>
-      </w:r>
+      <w:bookmarkStart w:id="7" w:name="_Ref315984237"/>
       <w:bookmarkEnd w:id="4"/>
-    </w:p>
-    <w:p>
-      <w:pPr>
-        <w:pStyle w:val="Reference"/>
-      </w:pPr>
-      <w:bookmarkStart w:id="7" w:name="_Ref315984237"/>
       <w:r>
         <w:t>Nowak, M. A.,</w:t>
       </w:r>
@@ -3119,6 +3837,7 @@
       </w:pPr>
       <w:bookmarkStart w:id="10" w:name="_Ref315669884"/>
       <w:r>
+        <w:lastRenderedPageBreak/>
         <w:t xml:space="preserve">Brandt, H., and K. Sigmund, “The logic of reprobation: assessment and action rules for indirect reciprocation,” </w:t>
       </w:r>
       <w:r>
@@ -3176,22 +3895,35 @@
       <w:pPr>
         <w:pStyle w:val="Reference"/>
       </w:pPr>
-      <w:bookmarkStart w:id="12" w:name="_Ref311294728"/>
+      <w:bookmarkStart w:id="12" w:name="_Ref316592245"/>
       <w:proofErr w:type="spellStart"/>
       <w:r>
-        <w:t>Ohtsuki</w:t>
+        <w:t>Chalub</w:t>
       </w:r>
       <w:proofErr w:type="spellEnd"/>
       <w:r>
-        <w:t xml:space="preserve">, H., and Y. </w:t>
-      </w:r>
-      <w:proofErr w:type="spellStart"/>
-      <w:r>
-        <w:t>Iwasa</w:t>
-      </w:r>
-      <w:proofErr w:type="spellEnd"/>
-      <w:r>
-        <w:t xml:space="preserve">, “The leading eight: Social norms that can maintain cooperation by indirect reciprocity,” </w:t>
+        <w:t xml:space="preserve">, F. A. C. C., </w:t>
+      </w:r>
+      <w:r>
+        <w:t>F. C. Santos, and</w:t>
+      </w:r>
+      <w:r>
+        <w:t xml:space="preserve"> J.M. Pacheco</w:t>
+      </w:r>
+      <w:r>
+        <w:t>, “</w:t>
+      </w:r>
+      <w:r>
+        <w:t>The evolution of norms</w:t>
+      </w:r>
+      <w:r>
+        <w:t>,”</w:t>
+      </w:r>
+      <w:r>
+        <w:rPr>
+          <w:i/>
+        </w:rPr>
+        <w:t xml:space="preserve"> </w:t>
       </w:r>
       <w:r>
         <w:rPr>
@@ -3200,7 +3932,7 @@
         <w:t>Journal of Theoretical Biology</w:t>
       </w:r>
       <w:r>
-        <w:t>, vol. 239, pp. 435-444, 2006.</w:t>
+        <w:t>, vol. 241, pp. 233-240, January 2006.</w:t>
       </w:r>
       <w:bookmarkEnd w:id="12"/>
     </w:p>
@@ -3208,84 +3940,7 @@
       <w:pPr>
         <w:pStyle w:val="Reference"/>
       </w:pPr>
-      <w:bookmarkStart w:id="13" w:name="_Ref316587568"/>
-      <w:proofErr w:type="spellStart"/>
-      <w:r>
-        <w:t>Ohtsuki</w:t>
-      </w:r>
-      <w:proofErr w:type="spellEnd"/>
-      <w:r>
-        <w:t xml:space="preserve">, H., and Y. </w:t>
-      </w:r>
-      <w:proofErr w:type="spellStart"/>
-      <w:r>
-        <w:t>Iwasa</w:t>
-      </w:r>
-      <w:proofErr w:type="spellEnd"/>
-      <w:r>
-        <w:t xml:space="preserve">, “Global analyses of evolutionary dynamics and exhaustive search for social norms that maintain cooperation by reputation, “ </w:t>
-      </w:r>
-      <w:r>
-        <w:rPr>
-          <w:i/>
-        </w:rPr>
-        <w:t>Journal of Theoretical Biology</w:t>
-      </w:r>
-      <w:r>
-        <w:t>, vol. 244, pp. 518-531, 2007.</w:t>
-      </w:r>
-      <w:bookmarkEnd w:id="13"/>
-    </w:p>
-    <w:p>
-      <w:pPr>
-        <w:pStyle w:val="Reference"/>
-      </w:pPr>
-      <w:bookmarkStart w:id="14" w:name="_Ref316592245"/>
-      <w:proofErr w:type="spellStart"/>
-      <w:r>
-        <w:t>Chalub</w:t>
-      </w:r>
-      <w:proofErr w:type="spellEnd"/>
-      <w:r>
-        <w:t xml:space="preserve">, F. A. C. C., </w:t>
-      </w:r>
-      <w:r>
-        <w:t>F. C. Santos, and</w:t>
-      </w:r>
-      <w:r>
-        <w:t xml:space="preserve"> J.M. Pacheco</w:t>
-      </w:r>
-      <w:r>
-        <w:t>, “</w:t>
-      </w:r>
-      <w:r>
-        <w:t>The evolution of norms</w:t>
-      </w:r>
-      <w:r>
-        <w:t>,”</w:t>
-      </w:r>
-      <w:r>
-        <w:rPr>
-          <w:i/>
-        </w:rPr>
-        <w:t xml:space="preserve"> </w:t>
-      </w:r>
-      <w:r>
-        <w:rPr>
-          <w:i/>
-        </w:rPr>
-        <w:t>Journal of Theoretical Biology</w:t>
-      </w:r>
-      <w:r>
-        <w:t>, vol. 241, pp. 233-240, January 2006.</w:t>
-      </w:r>
-      <w:bookmarkEnd w:id="14"/>
-    </w:p>
-    <w:p>
-      <w:pPr>
-        <w:pStyle w:val="Reference"/>
-      </w:pPr>
-      <w:bookmarkStart w:id="15" w:name="_Ref314659379"/>
+      <w:bookmarkStart w:id="13" w:name="_Ref314659379"/>
       <w:r>
         <w:t>Pacheco, J. M.</w:t>
       </w:r>
@@ -3350,7 +4005,7 @@
       <w:r>
         <w:t>.</w:t>
       </w:r>
-      <w:bookmarkEnd w:id="15"/>
+      <w:bookmarkEnd w:id="13"/>
     </w:p>
     <w:sectPr>
       <w:footerReference w:type="default" r:id="rId8"/>
@@ -3416,7 +4071,7 @@
         <w:rStyle w:val="PageNumber"/>
         <w:noProof/>
       </w:rPr>
-      <w:t>2</w:t>
+      <w:t>3</w:t>
     </w:r>
     <w:r>
       <w:rPr>

</xml_diff>

<commit_message>
added description of how the assessment modules and actions modules get initialized
</commit_message>
<xml_diff>
--- a/pacheco-summary.docx
+++ b/pacheco-summary.docx
@@ -262,7 +262,15 @@
         <w:fldChar w:fldCharType="end"/>
       </w:r>
       <w:r>
-        <w:t xml:space="preserve">, the “leading eight” evolutionarily stable strategies were applied to the public goods game.  In </w:t>
+        <w:t xml:space="preserve">, the “leading eight” evolutionarily stable strategies were </w:t>
+      </w:r>
+      <w:proofErr w:type="gramStart"/>
+      <w:r>
+        <w:t>applied</w:t>
+      </w:r>
+      <w:proofErr w:type="gramEnd"/>
+      <w:r>
+        <w:t xml:space="preserve"> to the public goods game.  In </w:t>
       </w:r>
       <w:r>
         <w:t>computer simulations, it was found that, in the context of a public goods game, none of the “leading eight” strategies met the criteria of robustness, stability and initial viability.</w:t>
@@ -1498,8 +1506,6 @@
       <w:r>
         <w:fldChar w:fldCharType="end"/>
       </w:r>
-      <w:bookmarkStart w:id="1" w:name="_GoBack"/>
-      <w:bookmarkEnd w:id="1"/>
       <w:r>
         <w:t xml:space="preserve">, the group evolution procedure employed in </w:t>
       </w:r>
@@ -2421,13 +2427,54 @@
         <w:t>.</w:t>
       </w:r>
       <w:r>
-        <w:t xml:space="preserve">  E</w:t>
-      </w:r>
-      <w:r>
-        <w:t>ach agent has a private action module that specifies the action the agent should take.   However, w</w:t>
-      </w:r>
-      <w:r>
-        <w:t xml:space="preserve">ith a small probability </w:t>
+        <w:t xml:space="preserve">  </w:t>
+      </w:r>
+      <w:r>
+        <w:t>An assessment module is represented as an eight-bit string with each bit representing the reputation that should be assigned to an agent in each of the eight possible situations that can occur.  Initially, each groups is</w:t>
+      </w:r>
+      <w:r>
+        <w:t xml:space="preserve"> assigned a randomly generated eight</w:t>
+      </w:r>
+      <w:r>
+        <w:t xml:space="preserve">-bit string that represents its </w:t>
+      </w:r>
+      <w:r>
+        <w:t>assessment module</w:t>
+      </w:r>
+      <w:r>
+        <w:t>.</w:t>
+      </w:r>
+    </w:p>
+    <w:p>
+      <w:pPr>
+        <w:pStyle w:val="Body"/>
+      </w:pPr>
+      <w:r>
+        <w:t>E</w:t>
+      </w:r>
+      <w:r>
+        <w:t>ach agent has a private action module</w:t>
+      </w:r>
+      <w:r>
+        <w:t xml:space="preserve">.  </w:t>
+      </w:r>
+      <w:r>
+        <w:t>An action module is represented as a four-bit string</w:t>
+      </w:r>
+      <w:r>
+        <w:t xml:space="preserve"> </w:t>
+      </w:r>
+      <w:r>
+        <w:t xml:space="preserve">with each bit resenting the action that should be taken </w:t>
+      </w:r>
+      <w:r>
+        <w:t xml:space="preserve">in each of the four possible situations that can occur.  Initially, each agent is assigned a randomly generated four-bit string that represents its </w:t>
+      </w:r>
+      <w:r>
+        <w:t xml:space="preserve">action module.  However, with </w:t>
+      </w:r>
+      <w:r>
+        <w:t xml:space="preserve">a small probability </w:t>
       </w:r>
       <m:oMath>
         <m:sSub>
@@ -2458,14 +2505,22 @@
         </m:sSub>
       </m:oMath>
       <w:r>
-        <w:t xml:space="preserve"> an agent will </w:t>
-      </w:r>
-      <w:r>
-        <w:t>fail to donate when its action module specifies that it should</w:t>
+        <w:t xml:space="preserve"> the agent </w:t>
+      </w:r>
+      <w:r>
+        <w:t>fail</w:t>
+      </w:r>
+      <w:r>
+        <w:t>s</w:t>
+      </w:r>
+      <w:r>
+        <w:t xml:space="preserve"> to donate when its action module specifies that it should</w:t>
       </w:r>
       <w:r>
         <w:t>.</w:t>
       </w:r>
+      <w:bookmarkStart w:id="1" w:name="_GoBack"/>
+      <w:bookmarkEnd w:id="1"/>
     </w:p>
     <w:p>
       <w:pPr>
@@ -4071,7 +4126,7 @@
         <w:rStyle w:val="PageNumber"/>
         <w:noProof/>
       </w:rPr>
-      <w:t>3</w:t>
+      <w:t>4</w:t>
     </w:r>
     <w:r>
       <w:rPr>

</xml_diff>

<commit_message>
started desribing extension fo public goods games
</commit_message>
<xml_diff>
--- a/pacheco-summary.docx
+++ b/pacheco-summary.docx
@@ -11,7 +11,9 @@
         <w:t>E</w:t>
       </w:r>
       <w:bookmarkStart w:id="0" w:name="_Ref318402675"/>
+      <w:bookmarkStart w:id="1" w:name="_Ref318907222"/>
       <w:bookmarkEnd w:id="0"/>
+      <w:bookmarkEnd w:id="1"/>
       <w:r>
         <w:t>volution of Strategies for Public Goods Games</w:t>
       </w:r>
@@ -262,15 +264,7 @@
         <w:fldChar w:fldCharType="end"/>
       </w:r>
       <w:r>
-        <w:t xml:space="preserve">, the “leading eight” evolutionarily stable strategies were </w:t>
-      </w:r>
-      <w:proofErr w:type="gramStart"/>
-      <w:r>
-        <w:t>applied</w:t>
-      </w:r>
-      <w:proofErr w:type="gramEnd"/>
-      <w:r>
-        <w:t xml:space="preserve"> to the public goods game.  In </w:t>
+        <w:t xml:space="preserve">, the “leading eight” evolutionarily stable strategies were applied to the public goods game.  In </w:t>
       </w:r>
       <w:r>
         <w:t>computer simulations, it was found that, in the context of a public goods game, none of the “leading eight” strategies met the criteria of robustness, stability and initial viability.</w:t>
@@ -1872,15 +1866,7 @@
         <w:t>E</w:t>
       </w:r>
       <w:r>
-        <w:t xml:space="preserve">LF, CO and </w:t>
-      </w:r>
-      <w:proofErr w:type="spellStart"/>
-      <w:r>
-        <w:t>AND</w:t>
-      </w:r>
-      <w:proofErr w:type="spellEnd"/>
-      <w:r>
-        <w:t xml:space="preserve"> action modules.  </w:t>
+        <w:t xml:space="preserve">LF, CO and AND action modules.  </w:t>
       </w:r>
       <w:r>
         <w:t>Based on t</w:t>
@@ -2519,8 +2505,6 @@
       <w:r>
         <w:t>.</w:t>
       </w:r>
-      <w:bookmarkStart w:id="1" w:name="_GoBack"/>
-      <w:bookmarkEnd w:id="1"/>
     </w:p>
     <w:p>
       <w:pPr>
@@ -3791,41 +3775,550 @@
         <w:pStyle w:val="Heading1"/>
       </w:pPr>
       <w:r>
-        <w:t>References</w:t>
+        <w:t>Evolving Strategies for Public Goods Games</w:t>
       </w:r>
     </w:p>
     <w:p>
       <w:pPr>
-        <w:pStyle w:val="Reference"/>
-      </w:pPr>
-      <w:bookmarkStart w:id="2" w:name="_Ref307914287"/>
-      <w:bookmarkStart w:id="3" w:name="_Ref315290921"/>
-      <w:bookmarkStart w:id="4" w:name="_Ref311280158"/>
-      <w:bookmarkStart w:id="5" w:name="_Ref318409436"/>
-      <w:r>
-        <w:t>Maloney, J., “A Framework for Indirect Reciprocity”, Unpublished, 2016.</w:t>
-      </w:r>
-      <w:bookmarkEnd w:id="5"/>
+        <w:pStyle w:val="Body"/>
+      </w:pPr>
+      <w:r>
+        <w:t xml:space="preserve">This section reviews the definition of a public goods game and </w:t>
+      </w:r>
+      <w:r>
+        <w:t xml:space="preserve">presents an extension of the strategy evolution framework presented in </w:t>
+      </w:r>
+      <w:r>
+        <w:fldChar w:fldCharType="begin"/>
+      </w:r>
+      <w:r>
+        <w:instrText xml:space="preserve"> REF _Ref316592245 \r \h </w:instrText>
+      </w:r>
+      <w:r>
+        <w:fldChar w:fldCharType="separate"/>
+      </w:r>
+      <w:r>
+        <w:t>[7]</w:t>
+      </w:r>
+      <w:r>
+        <w:fldChar w:fldCharType="end"/>
+      </w:r>
+      <w:r>
+        <w:t xml:space="preserve"> and </w:t>
+      </w:r>
+      <w:r>
+        <w:fldChar w:fldCharType="begin"/>
+      </w:r>
+      <w:r>
+        <w:instrText xml:space="preserve"> REF _Ref314659379 \r \h </w:instrText>
+      </w:r>
+      <w:r>
+        <w:fldChar w:fldCharType="separate"/>
+      </w:r>
+      <w:r>
+        <w:t>[8]</w:t>
+      </w:r>
+      <w:r>
+        <w:fldChar w:fldCharType="end"/>
+      </w:r>
+      <w:r>
+        <w:t xml:space="preserve"> to the domain of public goods games.</w:t>
+      </w:r>
     </w:p>
     <w:p>
       <w:pPr>
+        <w:pStyle w:val="Heading2"/>
+      </w:pPr>
+      <w:r>
+        <w:t>N-Person Prisoner’s Dilemma</w:t>
+      </w:r>
+    </w:p>
+    <w:p>
+      <w:pPr>
+        <w:pStyle w:val="Body"/>
+      </w:pPr>
+      <w:r>
+        <w:t xml:space="preserve">(incorporate description from </w:t>
+      </w:r>
+      <w:r>
+        <w:fldChar w:fldCharType="begin"/>
+      </w:r>
+      <w:r>
+        <w:instrText xml:space="preserve"> REF _Ref318409459 \r \h </w:instrText>
+      </w:r>
+      <w:r>
+        <w:fldChar w:fldCharType="separate"/>
+      </w:r>
+      <w:r>
+        <w:t>[2]</w:t>
+      </w:r>
+      <w:r>
+        <w:fldChar w:fldCharType="end"/>
+      </w:r>
+      <w:r>
+        <w:t xml:space="preserve"> along with references</w:t>
+      </w:r>
+      <w:r>
+        <w:t>)</w:t>
+      </w:r>
+    </w:p>
+    <w:p>
+      <w:pPr>
+        <w:pStyle w:val="Heading2"/>
+      </w:pPr>
+      <w:r>
+        <w:t>Assessment &amp; Action Modules in Public Goods Games</w:t>
+      </w:r>
+    </w:p>
+    <w:p>
+      <w:pPr>
+        <w:pStyle w:val="Body"/>
+      </w:pPr>
+      <w:r>
+        <w:t xml:space="preserve">To extend the social norms formalism described in </w:t>
+      </w:r>
+      <w:r>
+        <w:fldChar w:fldCharType="begin"/>
+      </w:r>
+      <w:r>
+        <w:instrText xml:space="preserve"> REF _Ref316592245 \r \h </w:instrText>
+      </w:r>
+      <w:r>
+        <w:fldChar w:fldCharType="separate"/>
+      </w:r>
+      <w:r>
+        <w:t>[7]</w:t>
+      </w:r>
+      <w:r>
+        <w:fldChar w:fldCharType="end"/>
+      </w:r>
+      <w:r>
+        <w:t xml:space="preserve"> and </w:t>
+      </w:r>
+      <w:r>
+        <w:fldChar w:fldCharType="begin"/>
+      </w:r>
+      <w:r>
+        <w:instrText xml:space="preserve"> REF _Ref314659379 \r \h </w:instrText>
+      </w:r>
+      <w:r>
+        <w:fldChar w:fldCharType="separate"/>
+      </w:r>
+      <w:r>
+        <w:t>[8]</w:t>
+      </w:r>
+      <w:r>
+        <w:fldChar w:fldCharType="end"/>
+      </w:r>
+      <w:r>
+        <w:t xml:space="preserve"> to t</w:t>
+      </w:r>
+      <w:r>
+        <w:t xml:space="preserve">he domain of public goods games, </w:t>
+      </w:r>
+      <w:r>
+        <w:t xml:space="preserve">the concept of reputation needs to be extended to groups and the bit-string approach </w:t>
+      </w:r>
+      <w:r>
+        <w:t>used to represent</w:t>
+      </w:r>
+      <w:r>
+        <w:t xml:space="preserve"> assessment and action modules needs to be extended to cover the additional actions that are available in public goods games.</w:t>
+      </w:r>
+    </w:p>
+    <w:p>
+      <w:pPr>
+        <w:pStyle w:val="Body"/>
+      </w:pPr>
+      <w:r>
+        <w:t xml:space="preserve">In </w:t>
+      </w:r>
+      <w:r>
+        <w:fldChar w:fldCharType="begin"/>
+      </w:r>
+      <w:r>
+        <w:instrText xml:space="preserve"> REF _Ref318409459 \r \h </w:instrText>
+      </w:r>
+      <w:r>
+        <w:fldChar w:fldCharType="separate"/>
+      </w:r>
+      <w:r>
+        <w:t>[2]</w:t>
+      </w:r>
+      <w:r>
+        <w:fldChar w:fldCharType="end"/>
+      </w:r>
+      <w:r>
+        <w:t>, t</w:t>
+      </w:r>
+      <w:r>
+        <w:t>he concept of reputation was extended to groups</w:t>
+      </w:r>
+      <w:r>
+        <w:t xml:space="preserve"> as follows.  </w:t>
+      </w:r>
+      <w:r>
+        <w:t xml:space="preserve">Let </w:t>
+      </w:r>
+      <w:r>
+        <w:sym w:font="Symbol" w:char="F047"/>
+      </w:r>
+      <w:r>
+        <w:t xml:space="preserve"> be a group of agents, </w:t>
+      </w:r>
+      <w:r>
+        <w:rPr>
+          <w:i/>
+        </w:rPr>
+        <w:t>N</w:t>
+      </w:r>
+      <w:r>
+        <w:t xml:space="preserve"> be the size of the group, </w:t>
+      </w:r>
+      <m:oMath>
+        <m:r>
+          <w:rPr>
+            <w:rFonts w:ascii="Cambria Math" w:hAnsi="Cambria Math"/>
+          </w:rPr>
+          <m:t>bad</m:t>
+        </m:r>
+        <m:d>
+          <m:dPr>
+            <m:ctrlPr>
+              <w:rPr>
+                <w:rFonts w:ascii="Cambria Math" w:hAnsi="Cambria Math"/>
+                <w:i/>
+              </w:rPr>
+            </m:ctrlPr>
+          </m:dPr>
+          <m:e>
+            <m:r>
+              <m:rPr>
+                <m:sty m:val="p"/>
+              </m:rPr>
+              <w:rPr>
+                <w:rFonts w:ascii="Cambria Math" w:hAnsi="Cambria Math"/>
+              </w:rPr>
+              <m:t>Γ</m:t>
+            </m:r>
+          </m:e>
+        </m:d>
+      </m:oMath>
+      <w:r>
+        <w:t xml:space="preserve"> be the number agents in the group with a “bad” reputation and </w:t>
+      </w:r>
+      <m:oMath>
+        <m:r>
+          <w:rPr>
+            <w:rFonts w:ascii="Cambria Math" w:hAnsi="Cambria Math"/>
+          </w:rPr>
+          <m:t>T∈</m:t>
+        </m:r>
+        <m:d>
+          <m:dPr>
+            <m:begChr m:val="["/>
+            <m:endChr m:val="]"/>
+            <m:ctrlPr>
+              <w:rPr>
+                <w:rFonts w:ascii="Cambria Math" w:hAnsi="Cambria Math"/>
+                <w:i/>
+              </w:rPr>
+            </m:ctrlPr>
+          </m:dPr>
+          <m:e>
+            <m:r>
+              <w:rPr>
+                <w:rFonts w:ascii="Cambria Math" w:hAnsi="Cambria Math"/>
+              </w:rPr>
+              <m:t>0,1</m:t>
+            </m:r>
+          </m:e>
+        </m:d>
+      </m:oMath>
+      <w:r>
+        <w:t xml:space="preserve">.  Then the reputation </w:t>
+      </w:r>
+      <m:oMath>
+        <m:r>
+          <w:rPr>
+            <w:rFonts w:ascii="Cambria Math" w:hAnsi="Cambria Math"/>
+          </w:rPr>
+          <m:t>R</m:t>
+        </m:r>
+        <m:d>
+          <m:dPr>
+            <m:ctrlPr>
+              <w:rPr>
+                <w:rFonts w:ascii="Cambria Math" w:hAnsi="Cambria Math"/>
+                <w:i/>
+              </w:rPr>
+            </m:ctrlPr>
+          </m:dPr>
+          <m:e>
+            <m:r>
+              <m:rPr>
+                <m:sty m:val="p"/>
+              </m:rPr>
+              <w:rPr>
+                <w:rFonts w:ascii="Cambria Math" w:hAnsi="Cambria Math"/>
+              </w:rPr>
+              <m:t>Γ</m:t>
+            </m:r>
+          </m:e>
+        </m:d>
+      </m:oMath>
+      <w:r>
+        <w:t xml:space="preserve"> of the group is given by the following:</w:t>
+      </w:r>
+    </w:p>
+    <w:p>
+      <w:pPr>
+        <w:pStyle w:val="Body"/>
+      </w:pPr>
+      <m:oMathPara>
+        <m:oMath>
+          <m:r>
+            <w:rPr>
+              <w:rFonts w:ascii="Cambria Math" w:hAnsi="Cambria Math"/>
+            </w:rPr>
+            <m:t>R</m:t>
+          </m:r>
+          <m:d>
+            <m:dPr>
+              <m:ctrlPr>
+                <w:rPr>
+                  <w:rFonts w:ascii="Cambria Math" w:hAnsi="Cambria Math"/>
+                  <w:i/>
+                </w:rPr>
+              </m:ctrlPr>
+            </m:dPr>
+            <m:e>
+              <m:r>
+                <m:rPr>
+                  <m:sty m:val="p"/>
+                </m:rPr>
+                <w:rPr>
+                  <w:rFonts w:ascii="Cambria Math" w:hAnsi="Cambria Math"/>
+                </w:rPr>
+                <m:t>Γ</m:t>
+              </m:r>
+            </m:e>
+          </m:d>
+          <m:r>
+            <w:rPr>
+              <w:rFonts w:ascii="Cambria Math" w:hAnsi="Cambria Math"/>
+            </w:rPr>
+            <m:t>=</m:t>
+          </m:r>
+          <m:d>
+            <m:dPr>
+              <m:begChr m:val="{"/>
+              <m:endChr m:val=""/>
+              <m:ctrlPr>
+                <w:rPr>
+                  <w:rFonts w:ascii="Cambria Math" w:hAnsi="Cambria Math"/>
+                  <w:i/>
+                </w:rPr>
+              </m:ctrlPr>
+            </m:dPr>
+            <m:e>
+              <m:eqArr>
+                <m:eqArrPr>
+                  <m:ctrlPr>
+                    <w:rPr>
+                      <w:rFonts w:ascii="Cambria Math" w:hAnsi="Cambria Math"/>
+                      <w:i/>
+                    </w:rPr>
+                  </m:ctrlPr>
+                </m:eqArrPr>
+                <m:e>
+                  <m:r>
+                    <w:rPr>
+                      <w:rFonts w:ascii="Cambria Math" w:hAnsi="Cambria Math"/>
+                    </w:rPr>
+                    <m:t xml:space="preserve">G,  </m:t>
+                  </m:r>
+                  <m:f>
+                    <m:fPr>
+                      <m:ctrlPr>
+                        <w:rPr>
+                          <w:rFonts w:ascii="Cambria Math" w:hAnsi="Cambria Math"/>
+                          <w:i/>
+                        </w:rPr>
+                      </m:ctrlPr>
+                    </m:fPr>
+                    <m:num>
+                      <m:r>
+                        <w:rPr>
+                          <w:rFonts w:ascii="Cambria Math" w:hAnsi="Cambria Math"/>
+                        </w:rPr>
+                        <m:t>bad</m:t>
+                      </m:r>
+                      <m:d>
+                        <m:dPr>
+                          <m:ctrlPr>
+                            <w:rPr>
+                              <w:rFonts w:ascii="Cambria Math" w:hAnsi="Cambria Math"/>
+                              <w:i/>
+                            </w:rPr>
+                          </m:ctrlPr>
+                        </m:dPr>
+                        <m:e>
+                          <m:r>
+                            <m:rPr>
+                              <m:sty m:val="p"/>
+                            </m:rPr>
+                            <w:rPr>
+                              <w:rFonts w:ascii="Cambria Math" w:hAnsi="Cambria Math"/>
+                            </w:rPr>
+                            <m:t>Γ</m:t>
+                          </m:r>
+                        </m:e>
+                      </m:d>
+                    </m:num>
+                    <m:den>
+                      <m:r>
+                        <w:rPr>
+                          <w:rFonts w:ascii="Cambria Math" w:hAnsi="Cambria Math"/>
+                        </w:rPr>
+                        <m:t>N</m:t>
+                      </m:r>
+                    </m:den>
+                  </m:f>
+                  <m:r>
+                    <w:rPr>
+                      <w:rFonts w:ascii="Cambria Math" w:hAnsi="Cambria Math"/>
+                    </w:rPr>
+                    <m:t>≤T</m:t>
+                  </m:r>
+                </m:e>
+                <m:e>
+                  <m:r>
+                    <w:rPr>
+                      <w:rFonts w:ascii="Cambria Math" w:hAnsi="Cambria Math"/>
+                    </w:rPr>
+                    <m:t xml:space="preserve">  B,  </m:t>
+                  </m:r>
+                  <m:f>
+                    <m:fPr>
+                      <m:ctrlPr>
+                        <w:rPr>
+                          <w:rFonts w:ascii="Cambria Math" w:hAnsi="Cambria Math"/>
+                          <w:i/>
+                        </w:rPr>
+                      </m:ctrlPr>
+                    </m:fPr>
+                    <m:num>
+                      <m:r>
+                        <w:rPr>
+                          <w:rFonts w:ascii="Cambria Math" w:hAnsi="Cambria Math"/>
+                        </w:rPr>
+                        <m:t>bad</m:t>
+                      </m:r>
+                      <m:d>
+                        <m:dPr>
+                          <m:ctrlPr>
+                            <w:rPr>
+                              <w:rFonts w:ascii="Cambria Math" w:hAnsi="Cambria Math"/>
+                              <w:i/>
+                            </w:rPr>
+                          </m:ctrlPr>
+                        </m:dPr>
+                        <m:e>
+                          <m:r>
+                            <m:rPr>
+                              <m:sty m:val="p"/>
+                            </m:rPr>
+                            <w:rPr>
+                              <w:rFonts w:ascii="Cambria Math" w:hAnsi="Cambria Math"/>
+                            </w:rPr>
+                            <m:t>Γ</m:t>
+                          </m:r>
+                        </m:e>
+                      </m:d>
+                    </m:num>
+                    <m:den>
+                      <m:r>
+                        <w:rPr>
+                          <w:rFonts w:ascii="Cambria Math" w:hAnsi="Cambria Math"/>
+                        </w:rPr>
+                        <m:t>N</m:t>
+                      </m:r>
+                    </m:den>
+                  </m:f>
+                  <m:r>
+                    <w:rPr>
+                      <w:rFonts w:ascii="Cambria Math" w:hAnsi="Cambria Math"/>
+                    </w:rPr>
+                    <m:t xml:space="preserve">&gt;T  </m:t>
+                  </m:r>
+                </m:e>
+              </m:eqArr>
+            </m:e>
+          </m:d>
+        </m:oMath>
+      </m:oMathPara>
+    </w:p>
+    <w:p>
+      <w:pPr>
+        <w:pStyle w:val="Body"/>
+      </w:pPr>
+      <w:r>
+        <w:rPr>
+          <w:i/>
+        </w:rPr>
+        <w:t>T</w:t>
+      </w:r>
+      <w:r>
+        <w:t xml:space="preserve"> is a threshold parameter that determines the </w:t>
+      </w:r>
+      <w:r>
+        <w:rPr>
+          <w:i/>
+        </w:rPr>
+        <w:t>tolerance</w:t>
+      </w:r>
+      <w:r>
+        <w:t xml:space="preserve"> that an agent has for agents with a “bad” reputation.  For an intolerant agent, T would be set equal to zero.</w:t>
+      </w:r>
+    </w:p>
+    <w:p>
+      <w:pPr>
+        <w:pStyle w:val="Body"/>
+      </w:pPr>
+      <w:r>
+        <w:t>As described above, agents in a public goods game are able to take the following actions: cooperate, defect, punish or abstain (sometime reward).</w:t>
+      </w:r>
+      <w:r>
+        <w:t xml:space="preserve">  Therefore, </w:t>
+      </w:r>
+      <w:r>
+        <w:t xml:space="preserve">instead of using a single bit to capture the action taken by a </w:t>
+      </w:r>
+      <w:bookmarkStart w:id="2" w:name="_GoBack"/>
+      <w:bookmarkEnd w:id="2"/>
+      <w:r>
+        <w:t xml:space="preserve">a single bit cannot represent the action taken by an agent.  Instead, the strings used to represent assessment and action modules will need to include two bits </w:t>
+      </w:r>
+    </w:p>
+    <w:p>
+      <w:pPr>
+        <w:pStyle w:val="Heading1"/>
+      </w:pPr>
+      <w:r>
+        <w:t>References</w:t>
+      </w:r>
+    </w:p>
+    <w:p>
+      <w:pPr>
         <w:pStyle w:val="Reference"/>
       </w:pPr>
-      <w:bookmarkStart w:id="6" w:name="_Ref318409459"/>
-      <w:r>
-        <w:t>Maloney, J.</w:t>
-      </w:r>
-      <w:r>
-        <w:t xml:space="preserve">, “Social Norms </w:t>
-      </w:r>
-      <w:r>
-        <w:t>in</w:t>
-      </w:r>
-      <w:r>
-        <w:t xml:space="preserve"> Public</w:t>
-      </w:r>
-      <w:r>
-        <w:t xml:space="preserve"> Goods Games”, Unpublished, 2015.</w:t>
+      <w:bookmarkStart w:id="3" w:name="_Ref307914287"/>
+      <w:bookmarkStart w:id="4" w:name="_Ref315290921"/>
+      <w:bookmarkStart w:id="5" w:name="_Ref311280158"/>
+      <w:bookmarkStart w:id="6" w:name="_Ref318409436"/>
+      <w:r>
+        <w:t>Maloney, J., “A Framework for Indirect Reciprocity”, Unpublished, 2016.</w:t>
       </w:r>
       <w:bookmarkEnd w:id="6"/>
     </w:p>
@@ -3833,8 +4326,30 @@
       <w:pPr>
         <w:pStyle w:val="Reference"/>
       </w:pPr>
-      <w:bookmarkStart w:id="7" w:name="_Ref315984237"/>
-      <w:bookmarkEnd w:id="4"/>
+      <w:bookmarkStart w:id="7" w:name="_Ref318409459"/>
+      <w:r>
+        <w:t>Maloney, J.</w:t>
+      </w:r>
+      <w:r>
+        <w:t xml:space="preserve">, “Social Norms </w:t>
+      </w:r>
+      <w:r>
+        <w:t>in</w:t>
+      </w:r>
+      <w:r>
+        <w:t xml:space="preserve"> Public</w:t>
+      </w:r>
+      <w:r>
+        <w:t xml:space="preserve"> Goods Games”, Unpublished, 2015.</w:t>
+      </w:r>
+      <w:bookmarkEnd w:id="7"/>
+    </w:p>
+    <w:p>
+      <w:pPr>
+        <w:pStyle w:val="Reference"/>
+      </w:pPr>
+      <w:bookmarkStart w:id="8" w:name="_Ref315984237"/>
+      <w:bookmarkEnd w:id="5"/>
       <w:r>
         <w:t>Nowak, M. A.,</w:t>
       </w:r>
@@ -3853,22 +4368,17 @@
       <w:r>
         <w:t>, vol. 393, pp. 573-577, 1998.</w:t>
       </w:r>
-      <w:bookmarkEnd w:id="2"/>
-      <w:bookmarkEnd w:id="7"/>
+      <w:bookmarkEnd w:id="3"/>
+      <w:bookmarkEnd w:id="8"/>
     </w:p>
     <w:p>
       <w:pPr>
         <w:pStyle w:val="Reference"/>
       </w:pPr>
-      <w:bookmarkStart w:id="8" w:name="_Ref315669729"/>
-      <w:bookmarkStart w:id="9" w:name="_Ref315845100"/>
-      <w:proofErr w:type="spellStart"/>
-      <w:r>
-        <w:t>Leimar</w:t>
-      </w:r>
-      <w:proofErr w:type="spellEnd"/>
-      <w:r>
-        <w:t xml:space="preserve">, O., and P. Hammerstein, “Evolution of cooperation through indirect reciprocity,” </w:t>
+      <w:bookmarkStart w:id="9" w:name="_Ref315669729"/>
+      <w:bookmarkStart w:id="10" w:name="_Ref315845100"/>
+      <w:r>
+        <w:t xml:space="preserve">Leimar, O., and P. Hammerstein, “Evolution of cooperation through indirect reciprocity,” </w:t>
       </w:r>
       <w:r>
         <w:rPr>
@@ -3882,15 +4392,15 @@
       <w:r>
         <w:t>, 2000.</w:t>
       </w:r>
-      <w:bookmarkEnd w:id="3"/>
-      <w:bookmarkEnd w:id="8"/>
+      <w:bookmarkEnd w:id="4"/>
       <w:bookmarkEnd w:id="9"/>
+      <w:bookmarkEnd w:id="10"/>
     </w:p>
     <w:p>
       <w:pPr>
         <w:pStyle w:val="Reference"/>
       </w:pPr>
-      <w:bookmarkStart w:id="10" w:name="_Ref315669884"/>
+      <w:bookmarkStart w:id="11" w:name="_Ref315669884"/>
       <w:r>
         <w:lastRenderedPageBreak/>
         <w:t xml:space="preserve">Brandt, H., and K. Sigmund, “The logic of reprobation: assessment and action rules for indirect reciprocation,” </w:t>
@@ -3904,36 +4414,15 @@
       <w:r>
         <w:t>, vol. 231, pp. 475-486, 2004.</w:t>
       </w:r>
-      <w:bookmarkEnd w:id="10"/>
+      <w:bookmarkEnd w:id="11"/>
     </w:p>
     <w:p>
       <w:pPr>
         <w:pStyle w:val="Reference"/>
       </w:pPr>
-      <w:bookmarkStart w:id="11" w:name="_Ref311293016"/>
-      <w:proofErr w:type="spellStart"/>
-      <w:r>
-        <w:t>Ohtsuki</w:t>
-      </w:r>
-      <w:proofErr w:type="spellEnd"/>
-      <w:r>
-        <w:t xml:space="preserve">, H., and Y. </w:t>
-      </w:r>
-      <w:proofErr w:type="spellStart"/>
-      <w:r>
-        <w:t>Iwasa</w:t>
-      </w:r>
-      <w:proofErr w:type="spellEnd"/>
-      <w:r>
-        <w:t xml:space="preserve">, “How should we define goodness? – </w:t>
-      </w:r>
-      <w:proofErr w:type="gramStart"/>
-      <w:r>
-        <w:t>reputation</w:t>
-      </w:r>
-      <w:proofErr w:type="gramEnd"/>
-      <w:r>
-        <w:t xml:space="preserve"> dynamics in indirect reciprocity, “ </w:t>
+      <w:bookmarkStart w:id="12" w:name="_Ref311293016"/>
+      <w:r>
+        <w:t xml:space="preserve">Ohtsuki, H., and Y. Iwasa, “How should we define goodness? – reputation dynamics in indirect reciprocity, “ </w:t>
       </w:r>
       <w:r>
         <w:rPr>
@@ -3944,20 +4433,15 @@
       <w:r>
         <w:t>, vol. 231, pp. 107-120, 2004.</w:t>
       </w:r>
-      <w:bookmarkEnd w:id="11"/>
+      <w:bookmarkEnd w:id="12"/>
     </w:p>
     <w:p>
       <w:pPr>
         <w:pStyle w:val="Reference"/>
       </w:pPr>
-      <w:bookmarkStart w:id="12" w:name="_Ref316592245"/>
-      <w:proofErr w:type="spellStart"/>
-      <w:r>
-        <w:t>Chalub</w:t>
-      </w:r>
-      <w:proofErr w:type="spellEnd"/>
-      <w:r>
-        <w:t xml:space="preserve">, F. A. C. C., </w:t>
+      <w:bookmarkStart w:id="13" w:name="_Ref316592245"/>
+      <w:r>
+        <w:t xml:space="preserve">Chalub, F. A. C. C., </w:t>
       </w:r>
       <w:r>
         <w:t>F. C. Santos, and</w:t>
@@ -3989,13 +4473,13 @@
       <w:r>
         <w:t>, vol. 241, pp. 233-240, January 2006.</w:t>
       </w:r>
-      <w:bookmarkEnd w:id="12"/>
+      <w:bookmarkEnd w:id="13"/>
     </w:p>
     <w:p>
       <w:pPr>
         <w:pStyle w:val="Reference"/>
       </w:pPr>
-      <w:bookmarkStart w:id="13" w:name="_Ref314659379"/>
+      <w:bookmarkStart w:id="14" w:name="_Ref314659379"/>
       <w:r>
         <w:t>Pacheco, J. M.</w:t>
       </w:r>
@@ -4003,13 +4487,8 @@
         <w:t xml:space="preserve">, </w:t>
       </w:r>
       <w:r>
-        <w:t xml:space="preserve">F. C. Santos, and F. A. C. C. </w:t>
-      </w:r>
-      <w:proofErr w:type="spellStart"/>
-      <w:r>
-        <w:t>Chalub</w:t>
-      </w:r>
-      <w:proofErr w:type="spellEnd"/>
+        <w:t>F. C. Santos, and F. A. C. C. Chalub</w:t>
+      </w:r>
       <w:r>
         <w:t>, “</w:t>
       </w:r>
@@ -4019,19 +4498,11 @@
       <w:r>
         <w:t xml:space="preserve">,” </w:t>
       </w:r>
-      <w:proofErr w:type="spellStart"/>
       <w:r>
         <w:rPr>
           <w:i/>
         </w:rPr>
-        <w:t>PLoS</w:t>
-      </w:r>
-      <w:proofErr w:type="spellEnd"/>
-      <w:r>
-        <w:rPr>
-          <w:i/>
-        </w:rPr>
-        <w:t xml:space="preserve"> Computational Biology</w:t>
+        <w:t>PLoS Computational Biology</w:t>
       </w:r>
       <w:r>
         <w:t xml:space="preserve">, vol. </w:t>
@@ -4060,7 +4531,7 @@
       <w:r>
         <w:t>.</w:t>
       </w:r>
-      <w:bookmarkEnd w:id="13"/>
+      <w:bookmarkEnd w:id="14"/>
     </w:p>
     <w:sectPr>
       <w:footerReference w:type="default" r:id="rId8"/>
@@ -4126,7 +4597,7 @@
         <w:rStyle w:val="PageNumber"/>
         <w:noProof/>
       </w:rPr>
-      <w:t>4</w:t>
+      <w:t>6</w:t>
     </w:r>
     <w:r>
       <w:rPr>
@@ -5196,6 +5667,119 @@
     </w:lvl>
   </w:abstractNum>
   <w:abstractNum w:abstractNumId="9">
+    <w:nsid w:val="1F41355C"/>
+    <w:multiLevelType w:val="hybridMultilevel"/>
+    <w:tmpl w:val="B54E072E"/>
+    <w:lvl w:ilvl="0" w:tplc="04090001">
+      <w:start w:val="1"/>
+      <w:numFmt w:val="bullet"/>
+      <w:lvlText w:val=""/>
+      <w:lvlJc w:val="left"/>
+      <w:pPr>
+        <w:ind w:left="720" w:hanging="360"/>
+      </w:pPr>
+      <w:rPr>
+        <w:rFonts w:ascii="Symbol" w:hAnsi="Symbol" w:hint="default"/>
+      </w:rPr>
+    </w:lvl>
+    <w:lvl w:ilvl="1" w:tplc="04090003" w:tentative="1">
+      <w:start w:val="1"/>
+      <w:numFmt w:val="bullet"/>
+      <w:lvlText w:val="o"/>
+      <w:lvlJc w:val="left"/>
+      <w:pPr>
+        <w:ind w:left="1440" w:hanging="360"/>
+      </w:pPr>
+      <w:rPr>
+        <w:rFonts w:ascii="Courier New" w:hAnsi="Courier New" w:hint="default"/>
+      </w:rPr>
+    </w:lvl>
+    <w:lvl w:ilvl="2" w:tplc="04090005" w:tentative="1">
+      <w:start w:val="1"/>
+      <w:numFmt w:val="bullet"/>
+      <w:lvlText w:val=""/>
+      <w:lvlJc w:val="left"/>
+      <w:pPr>
+        <w:ind w:left="2160" w:hanging="360"/>
+      </w:pPr>
+      <w:rPr>
+        <w:rFonts w:ascii="Wingdings" w:hAnsi="Wingdings" w:hint="default"/>
+      </w:rPr>
+    </w:lvl>
+    <w:lvl w:ilvl="3" w:tplc="04090001" w:tentative="1">
+      <w:start w:val="1"/>
+      <w:numFmt w:val="bullet"/>
+      <w:lvlText w:val=""/>
+      <w:lvlJc w:val="left"/>
+      <w:pPr>
+        <w:ind w:left="2880" w:hanging="360"/>
+      </w:pPr>
+      <w:rPr>
+        <w:rFonts w:ascii="Symbol" w:hAnsi="Symbol" w:hint="default"/>
+      </w:rPr>
+    </w:lvl>
+    <w:lvl w:ilvl="4" w:tplc="04090003" w:tentative="1">
+      <w:start w:val="1"/>
+      <w:numFmt w:val="bullet"/>
+      <w:lvlText w:val="o"/>
+      <w:lvlJc w:val="left"/>
+      <w:pPr>
+        <w:ind w:left="3600" w:hanging="360"/>
+      </w:pPr>
+      <w:rPr>
+        <w:rFonts w:ascii="Courier New" w:hAnsi="Courier New" w:hint="default"/>
+      </w:rPr>
+    </w:lvl>
+    <w:lvl w:ilvl="5" w:tplc="04090005" w:tentative="1">
+      <w:start w:val="1"/>
+      <w:numFmt w:val="bullet"/>
+      <w:lvlText w:val=""/>
+      <w:lvlJc w:val="left"/>
+      <w:pPr>
+        <w:ind w:left="4320" w:hanging="360"/>
+      </w:pPr>
+      <w:rPr>
+        <w:rFonts w:ascii="Wingdings" w:hAnsi="Wingdings" w:hint="default"/>
+      </w:rPr>
+    </w:lvl>
+    <w:lvl w:ilvl="6" w:tplc="04090001" w:tentative="1">
+      <w:start w:val="1"/>
+      <w:numFmt w:val="bullet"/>
+      <w:lvlText w:val=""/>
+      <w:lvlJc w:val="left"/>
+      <w:pPr>
+        <w:ind w:left="5040" w:hanging="360"/>
+      </w:pPr>
+      <w:rPr>
+        <w:rFonts w:ascii="Symbol" w:hAnsi="Symbol" w:hint="default"/>
+      </w:rPr>
+    </w:lvl>
+    <w:lvl w:ilvl="7" w:tplc="04090003" w:tentative="1">
+      <w:start w:val="1"/>
+      <w:numFmt w:val="bullet"/>
+      <w:lvlText w:val="o"/>
+      <w:lvlJc w:val="left"/>
+      <w:pPr>
+        <w:ind w:left="5760" w:hanging="360"/>
+      </w:pPr>
+      <w:rPr>
+        <w:rFonts w:ascii="Courier New" w:hAnsi="Courier New" w:hint="default"/>
+      </w:rPr>
+    </w:lvl>
+    <w:lvl w:ilvl="8" w:tplc="04090005" w:tentative="1">
+      <w:start w:val="1"/>
+      <w:numFmt w:val="bullet"/>
+      <w:lvlText w:val=""/>
+      <w:lvlJc w:val="left"/>
+      <w:pPr>
+        <w:ind w:left="6480" w:hanging="360"/>
+      </w:pPr>
+      <w:rPr>
+        <w:rFonts w:ascii="Wingdings" w:hAnsi="Wingdings" w:hint="default"/>
+      </w:rPr>
+    </w:lvl>
+  </w:abstractNum>
+  <w:abstractNum w:abstractNumId="10">
     <w:nsid w:val="1FB64551"/>
     <w:multiLevelType w:val="hybridMultilevel"/>
     <w:tmpl w:val="DB2CE068"/>
@@ -5308,7 +5892,7 @@
       </w:rPr>
     </w:lvl>
   </w:abstractNum>
-  <w:abstractNum w:abstractNumId="10">
+  <w:abstractNum w:abstractNumId="11">
     <w:nsid w:val="2DC10E83"/>
     <w:multiLevelType w:val="hybridMultilevel"/>
     <w:tmpl w:val="EA569800"/>
@@ -5421,7 +6005,7 @@
       </w:rPr>
     </w:lvl>
   </w:abstractNum>
-  <w:abstractNum w:abstractNumId="11">
+  <w:abstractNum w:abstractNumId="12">
     <w:nsid w:val="310077AE"/>
     <w:multiLevelType w:val="hybridMultilevel"/>
     <w:tmpl w:val="4FFA9476"/>
@@ -5534,7 +6118,7 @@
       </w:rPr>
     </w:lvl>
   </w:abstractNum>
-  <w:abstractNum w:abstractNumId="12">
+  <w:abstractNum w:abstractNumId="13">
     <w:nsid w:val="344D385C"/>
     <w:multiLevelType w:val="hybridMultilevel"/>
     <w:tmpl w:val="E21E2620"/>
@@ -5647,7 +6231,7 @@
       </w:rPr>
     </w:lvl>
   </w:abstractNum>
-  <w:abstractNum w:abstractNumId="13">
+  <w:abstractNum w:abstractNumId="14">
     <w:nsid w:val="3DD9700C"/>
     <w:multiLevelType w:val="hybridMultilevel"/>
     <w:tmpl w:val="81FC1CB0"/>
@@ -5760,7 +6344,7 @@
       </w:rPr>
     </w:lvl>
   </w:abstractNum>
-  <w:abstractNum w:abstractNumId="14">
+  <w:abstractNum w:abstractNumId="15">
     <w:nsid w:val="48D420F2"/>
     <w:multiLevelType w:val="hybridMultilevel"/>
     <w:tmpl w:val="42F62614"/>
@@ -5873,7 +6457,7 @@
       </w:rPr>
     </w:lvl>
   </w:abstractNum>
-  <w:abstractNum w:abstractNumId="15">
+  <w:abstractNum w:abstractNumId="16">
     <w:nsid w:val="4EA43015"/>
     <w:multiLevelType w:val="multilevel"/>
     <w:tmpl w:val="8978428A"/>
@@ -5986,7 +6570,7 @@
       </w:pPr>
     </w:lvl>
   </w:abstractNum>
-  <w:abstractNum w:abstractNumId="16">
+  <w:abstractNum w:abstractNumId="17">
     <w:nsid w:val="514A56C4"/>
     <w:multiLevelType w:val="hybridMultilevel"/>
     <w:tmpl w:val="AD4A705A"/>
@@ -6099,7 +6683,7 @@
       </w:rPr>
     </w:lvl>
   </w:abstractNum>
-  <w:abstractNum w:abstractNumId="17">
+  <w:abstractNum w:abstractNumId="18">
     <w:nsid w:val="550D0F1E"/>
     <w:multiLevelType w:val="hybridMultilevel"/>
     <w:tmpl w:val="5A969F4E"/>
@@ -6212,7 +6796,7 @@
       </w:rPr>
     </w:lvl>
   </w:abstractNum>
-  <w:abstractNum w:abstractNumId="18">
+  <w:abstractNum w:abstractNumId="19">
     <w:nsid w:val="56287B3B"/>
     <w:multiLevelType w:val="hybridMultilevel"/>
     <w:tmpl w:val="9760B976"/>
@@ -6325,7 +6909,7 @@
       </w:rPr>
     </w:lvl>
   </w:abstractNum>
-  <w:abstractNum w:abstractNumId="19">
+  <w:abstractNum w:abstractNumId="20">
     <w:nsid w:val="5AFA6412"/>
     <w:multiLevelType w:val="hybridMultilevel"/>
     <w:tmpl w:val="BDE0CE52"/>
@@ -6438,7 +7022,7 @@
       </w:rPr>
     </w:lvl>
   </w:abstractNum>
-  <w:abstractNum w:abstractNumId="20">
+  <w:abstractNum w:abstractNumId="21">
     <w:nsid w:val="6E6B4EB9"/>
     <w:multiLevelType w:val="hybridMultilevel"/>
     <w:tmpl w:val="8CCE2622"/>
@@ -6551,7 +7135,7 @@
       </w:rPr>
     </w:lvl>
   </w:abstractNum>
-  <w:abstractNum w:abstractNumId="21">
+  <w:abstractNum w:abstractNumId="22">
     <w:nsid w:val="75033269"/>
     <w:multiLevelType w:val="hybridMultilevel"/>
     <w:tmpl w:val="7F4AC11C"/>
@@ -6640,7 +7224,7 @@
       </w:pPr>
     </w:lvl>
   </w:abstractNum>
-  <w:abstractNum w:abstractNumId="22">
+  <w:abstractNum w:abstractNumId="23">
     <w:nsid w:val="750F062B"/>
     <w:multiLevelType w:val="hybridMultilevel"/>
     <w:tmpl w:val="3AF08B4A"/>
@@ -6753,7 +7337,7 @@
       </w:rPr>
     </w:lvl>
   </w:abstractNum>
-  <w:abstractNum w:abstractNumId="23">
+  <w:abstractNum w:abstractNumId="24">
     <w:nsid w:val="7C4C4D1C"/>
     <w:multiLevelType w:val="hybridMultilevel"/>
     <w:tmpl w:val="D048F472"/>
@@ -6867,10 +7451,10 @@
     </w:lvl>
   </w:abstractNum>
   <w:num w:numId="1">
-    <w:abstractNumId w:val="18"/>
+    <w:abstractNumId w:val="19"/>
   </w:num>
   <w:num w:numId="2">
-    <w:abstractNumId w:val="15"/>
+    <w:abstractNumId w:val="16"/>
   </w:num>
   <w:num w:numId="3">
     <w:abstractNumId w:val="0"/>
@@ -6879,25 +7463,25 @@
     <w:abstractNumId w:val="8"/>
   </w:num>
   <w:num w:numId="5">
-    <w:abstractNumId w:val="9"/>
+    <w:abstractNumId w:val="10"/>
   </w:num>
   <w:num w:numId="6">
     <w:abstractNumId w:val="2"/>
   </w:num>
   <w:num w:numId="7">
-    <w:abstractNumId w:val="21"/>
+    <w:abstractNumId w:val="22"/>
   </w:num>
   <w:num w:numId="8">
     <w:abstractNumId w:val="6"/>
   </w:num>
   <w:num w:numId="9">
-    <w:abstractNumId w:val="19"/>
+    <w:abstractNumId w:val="20"/>
   </w:num>
   <w:num w:numId="10">
     <w:abstractNumId w:val="3"/>
   </w:num>
   <w:num w:numId="11">
-    <w:abstractNumId w:val="11"/>
+    <w:abstractNumId w:val="12"/>
   </w:num>
   <w:num w:numId="12">
     <w:abstractNumId w:val="5"/>
@@ -6906,37 +7490,40 @@
     <w:abstractNumId w:val="1"/>
   </w:num>
   <w:num w:numId="14">
-    <w:abstractNumId w:val="17"/>
+    <w:abstractNumId w:val="18"/>
   </w:num>
   <w:num w:numId="15">
     <w:abstractNumId w:val="7"/>
   </w:num>
   <w:num w:numId="16">
-    <w:abstractNumId w:val="22"/>
+    <w:abstractNumId w:val="23"/>
   </w:num>
   <w:num w:numId="17">
-    <w:abstractNumId w:val="23"/>
+    <w:abstractNumId w:val="24"/>
   </w:num>
   <w:num w:numId="18">
-    <w:abstractNumId w:val="20"/>
+    <w:abstractNumId w:val="21"/>
   </w:num>
   <w:num w:numId="19">
-    <w:abstractNumId w:val="12"/>
+    <w:abstractNumId w:val="13"/>
   </w:num>
   <w:num w:numId="20">
-    <w:abstractNumId w:val="16"/>
+    <w:abstractNumId w:val="17"/>
   </w:num>
   <w:num w:numId="21">
-    <w:abstractNumId w:val="13"/>
+    <w:abstractNumId w:val="14"/>
   </w:num>
   <w:num w:numId="22">
     <w:abstractNumId w:val="4"/>
   </w:num>
   <w:num w:numId="23">
-    <w:abstractNumId w:val="10"/>
+    <w:abstractNumId w:val="11"/>
   </w:num>
   <w:num w:numId="24">
-    <w:abstractNumId w:val="14"/>
+    <w:abstractNumId w:val="15"/>
+  </w:num>
+  <w:num w:numId="25">
+    <w:abstractNumId w:val="9"/>
   </w:num>
 </w:numbering>
 </file>

</xml_diff>

<commit_message>
completed the search space size discussion
</commit_message>
<xml_diff>
--- a/pacheco-summary.docx
+++ b/pacheco-summary.docx
@@ -264,15 +264,7 @@
         <w:fldChar w:fldCharType="end"/>
       </w:r>
       <w:r>
-        <w:t xml:space="preserve">, the “leading eight” evolutionarily stable strategies were </w:t>
-      </w:r>
-      <w:proofErr w:type="gramStart"/>
-      <w:r>
-        <w:t>applied</w:t>
-      </w:r>
-      <w:proofErr w:type="gramEnd"/>
-      <w:r>
-        <w:t xml:space="preserve"> to the public goods game.  In </w:t>
+        <w:t xml:space="preserve">, the “leading eight” evolutionarily stable strategies were applied to the public goods game.  In </w:t>
       </w:r>
       <w:r>
         <w:t>computer simulations, it was found that, in the context of a public goods game, none of the “leading eight” strategies met the criteria of robustness, stability and initial viability.</w:t>
@@ -1874,15 +1866,7 @@
         <w:t>E</w:t>
       </w:r>
       <w:r>
-        <w:t xml:space="preserve">LF, CO and </w:t>
-      </w:r>
-      <w:proofErr w:type="spellStart"/>
-      <w:r>
-        <w:t>AND</w:t>
-      </w:r>
-      <w:proofErr w:type="spellEnd"/>
-      <w:r>
-        <w:t xml:space="preserve"> action modules.  </w:t>
+        <w:t xml:space="preserve">LF, CO and AND action modules.  </w:t>
       </w:r>
       <w:r>
         <w:t>Based on t</w:t>
@@ -2406,15 +2390,7 @@
         </m:sSub>
       </m:oMath>
       <w:r>
-        <w:t xml:space="preserve"> the agent selected to observe an interaction misperceives the action taken by the donor and assigns the wrong reputation to that agent.  Regardless of whether a perception error occurs or not, the assigned r</w:t>
-      </w:r>
-      <w:proofErr w:type="spellStart"/>
-      <w:r>
-        <w:t>eputation</w:t>
-      </w:r>
-      <w:proofErr w:type="spellEnd"/>
-      <w:r>
-        <w:t xml:space="preserve"> is faithfully distributed to all agents in the group.</w:t>
+        <w:t xml:space="preserve"> the agent selected to observe an interaction misperceives the action taken by the donor and assigns the wrong reputation to that agent.  Regardless of whether a perception error occurs or not, the assigned reputation is faithfully distributed to all agents in the group.</w:t>
       </w:r>
     </w:p>
     <w:p>
@@ -3866,15 +3842,7 @@
         <w:pStyle w:val="Body"/>
       </w:pPr>
       <w:r>
-        <w:t>(</w:t>
-      </w:r>
-      <w:proofErr w:type="gramStart"/>
-      <w:r>
-        <w:t>incorporate</w:t>
-      </w:r>
-      <w:proofErr w:type="gramEnd"/>
-      <w:r>
-        <w:t xml:space="preserve"> description from </w:t>
+        <w:t xml:space="preserve">(incorporate description from </w:t>
       </w:r>
       <w:r>
         <w:fldChar w:fldCharType="begin"/>
@@ -4349,120 +4317,18 @@
         <w:t>ns that must be distinguished.</w:t>
       </w:r>
       <w:r>
-        <w:t xml:space="preserve">  Likewise, a second-order action module specifies the action a donor must take given its own reputation and the recipient’s reputation.  Given two possible reputations for each agent, there are a total of four situations that must be distinguished.  </w:t>
+        <w:t xml:space="preserve">  Likewise, a second-order action module specifies the action a donor must take given its own reputation and the recipient’s reputation.  Given two possible reputations for each agent, there are a total of four situatio</w:t>
+      </w:r>
+      <w:r>
+        <w:t>ns that must be distinguished.</w:t>
       </w:r>
     </w:p>
     <w:p>
       <w:pPr>
-        <w:pStyle w:val="Body"/>
-      </w:pPr>
-      <w:r>
-        <w:t xml:space="preserve">In </w:t>
-      </w:r>
-      <w:r>
-        <w:fldChar w:fldCharType="begin"/>
-      </w:r>
-      <w:r>
-        <w:instrText xml:space="preserve"> REF _Ref316592245 \r \h </w:instrText>
-      </w:r>
-      <w:r>
-        <w:fldChar w:fldCharType="separate"/>
-      </w:r>
-      <w:r>
-        <w:t>[7]</w:t>
-      </w:r>
-      <w:r>
-        <w:fldChar w:fldCharType="end"/>
-      </w:r>
-      <w:r>
-        <w:t xml:space="preserve"> and </w:t>
-      </w:r>
-      <w:r>
-        <w:fldChar w:fldCharType="begin"/>
-      </w:r>
-      <w:r>
-        <w:instrText xml:space="preserve"> REF _Ref314659379 \r \h </w:instrText>
-      </w:r>
-      <w:r>
-        <w:fldChar w:fldCharType="separate"/>
-      </w:r>
-      <w:r>
-        <w:t>[8]</w:t>
-      </w:r>
-      <w:r>
-        <w:fldChar w:fldCharType="end"/>
-      </w:r>
-      <w:r>
-        <w:t xml:space="preserve">, the authors represent </w:t>
-      </w:r>
-      <w:r>
-        <w:t xml:space="preserve">assessment </w:t>
-      </w:r>
-      <w:r>
-        <w:t xml:space="preserve">and action </w:t>
-      </w:r>
-      <w:r>
-        <w:t>module</w:t>
-      </w:r>
-      <w:r>
-        <w:t>s</w:t>
-      </w:r>
-      <w:r>
-        <w:t xml:space="preserve"> using a bit string</w:t>
-      </w:r>
-      <w:r>
-        <w:t>s</w:t>
-      </w:r>
-      <w:r>
-        <w:t xml:space="preserve">.  </w:t>
-      </w:r>
-      <w:r>
-        <w:t>Since</w:t>
-      </w:r>
-      <w:r>
-        <w:t>,</w:t>
-      </w:r>
-      <w:r>
-        <w:t xml:space="preserve"> </w:t>
-      </w:r>
-      <w:r>
-        <w:t xml:space="preserve">an assessment module assigns </w:t>
-      </w:r>
-      <w:r>
-        <w:t xml:space="preserve">one of two </w:t>
-      </w:r>
-      <w:r>
-        <w:t>reputations</w:t>
-      </w:r>
-      <w:r>
-        <w:t xml:space="preserve"> to an agent</w:t>
-      </w:r>
-      <w:r>
-        <w:t>, a single</w:t>
-      </w:r>
-      <w:r>
-        <w:t xml:space="preserve"> bit</w:t>
-      </w:r>
-      <w:r>
-        <w:t xml:space="preserve"> is required for each situation.  </w:t>
-      </w:r>
-      <w:r>
-        <w:t>Given</w:t>
-      </w:r>
-      <w:r>
-        <w:t xml:space="preserve"> eight situations to distinguish, an eight-bit string is required to represent an assessment module.</w:t>
-      </w:r>
-      <w:r>
-        <w:t xml:space="preserve">  Since an </w:t>
-      </w:r>
-      <w:r>
-        <w:t>action</w:t>
-      </w:r>
-      <w:r>
-        <w:t xml:space="preserve"> module specifies one of two actions to take, a single bit is required for each situation.  </w:t>
-      </w:r>
-      <w:r>
-        <w:t xml:space="preserve">Given four situations to distinguish, a four-bit string is required to represent an action module.  </w:t>
+        <w:pStyle w:val="Heading2"/>
+      </w:pPr>
+      <w:r>
+        <w:t>Problem Encoding</w:t>
       </w:r>
     </w:p>
     <w:p>
@@ -4470,67 +4336,209 @@
         <w:pStyle w:val="Body"/>
       </w:pPr>
       <w:r>
-        <w:t xml:space="preserve">For the public goods game, an agent </w:t>
-      </w:r>
-      <w:r>
-        <w:t>can still be assigned only one of two reputations.  However, an agent can choose between four</w:t>
-      </w:r>
-      <w:r>
-        <w:t xml:space="preserve"> actions</w:t>
-      </w:r>
-      <w:r>
-        <w:t xml:space="preserve"> instead of two.</w:t>
-      </w:r>
-      <w:r>
-        <w:t xml:space="preserve">  </w:t>
-      </w:r>
-      <w:r>
-        <w:t>Given the expansion in the number of available actions</w:t>
+        <w:t xml:space="preserve">In </w:t>
+      </w:r>
+      <w:r>
+        <w:fldChar w:fldCharType="begin"/>
+      </w:r>
+      <w:r>
+        <w:instrText xml:space="preserve"> REF _Ref316592245 \r \h </w:instrText>
+      </w:r>
+      <w:r>
+        <w:fldChar w:fldCharType="separate"/>
+      </w:r>
+      <w:r>
+        <w:t>[7]</w:t>
+      </w:r>
+      <w:r>
+        <w:fldChar w:fldCharType="end"/>
+      </w:r>
+      <w:r>
+        <w:t xml:space="preserve"> and </w:t>
+      </w:r>
+      <w:r>
+        <w:fldChar w:fldCharType="begin"/>
+      </w:r>
+      <w:r>
+        <w:instrText xml:space="preserve"> REF _Ref314659379 \r \h </w:instrText>
+      </w:r>
+      <w:r>
+        <w:fldChar w:fldCharType="separate"/>
+      </w:r>
+      <w:r>
+        <w:t>[8]</w:t>
+      </w:r>
+      <w:r>
+        <w:fldChar w:fldCharType="end"/>
+      </w:r>
+      <w:r>
+        <w:t xml:space="preserve">, the authors represent </w:t>
+      </w:r>
+      <w:r>
+        <w:t xml:space="preserve">assessment </w:t>
+      </w:r>
+      <w:r>
+        <w:t xml:space="preserve">and action </w:t>
+      </w:r>
+      <w:r>
+        <w:t>module</w:t>
+      </w:r>
+      <w:r>
+        <w:t>s</w:t>
+      </w:r>
+      <w:r>
+        <w:t xml:space="preserve"> using a bit string</w:t>
+      </w:r>
+      <w:r>
+        <w:t>s</w:t>
+      </w:r>
+      <w:r>
+        <w:t xml:space="preserve">.  </w:t>
+      </w:r>
+      <w:r>
+        <w:t>Since</w:t>
       </w:r>
       <w:r>
         <w:t>,</w:t>
       </w:r>
       <w:r>
-        <w:t xml:space="preserve"> a third-order assessment module must distinguish between 16 different situations.</w:t>
-      </w:r>
-      <w:r>
-        <w:t xml:space="preserve">  Therefore, a 16-bit string is required to represent assessment modules for a public goods game.</w:t>
-      </w:r>
-      <w:r>
-        <w:t xml:space="preserve">  </w:t>
-      </w:r>
-      <w:r>
-        <w:t xml:space="preserve">The number of situations that need to be distinguished by an action module is unchanged.  However, </w:t>
-      </w:r>
-      <w:r>
-        <w:t xml:space="preserve">the </w:t>
-      </w:r>
-      <w:r>
-        <w:t>expansion in the number of available actions</w:t>
-      </w:r>
-      <w:r>
         <w:t xml:space="preserve"> </w:t>
       </w:r>
       <w:r>
-        <w:t xml:space="preserve">means that two bits are required for each situation.  </w:t>
-      </w:r>
-      <w:r>
-        <w:t xml:space="preserve">Therefore, an eight-bit string must be used to represent </w:t>
-      </w:r>
-      <w:r>
-        <w:t>action modules for a public goods game.</w:t>
+        <w:t xml:space="preserve">an assessment module assigns </w:t>
+      </w:r>
+      <w:r>
+        <w:t xml:space="preserve">one of two </w:t>
+      </w:r>
+      <w:r>
+        <w:t>reputations</w:t>
+      </w:r>
+      <w:r>
+        <w:t xml:space="preserve"> to an agent</w:t>
+      </w:r>
+      <w:r>
+        <w:t>, a single</w:t>
+      </w:r>
+      <w:r>
+        <w:t xml:space="preserve"> bit</w:t>
+      </w:r>
+      <w:r>
+        <w:t xml:space="preserve"> is required for each situation.  </w:t>
+      </w:r>
+      <w:r>
+        <w:t>Given</w:t>
+      </w:r>
+      <w:r>
+        <w:t xml:space="preserve"> eight situations to distinguish, an eight-bit string is required to represent an assessment module.</w:t>
+      </w:r>
+      <w:r>
+        <w:t xml:space="preserve">  Since an </w:t>
+      </w:r>
+      <w:r>
+        <w:t>action</w:t>
+      </w:r>
+      <w:r>
+        <w:t xml:space="preserve"> module specifies one of two actions to take, a single bit is required for each situation.  </w:t>
+      </w:r>
+      <w:r>
+        <w:t xml:space="preserve">Given four situations to distinguish, a four-bit string is required to represent an action module.  </w:t>
       </w:r>
     </w:p>
     <w:p>
       <w:pPr>
+        <w:pStyle w:val="Body"/>
+      </w:pPr>
+      <w:r>
+        <w:t xml:space="preserve">For the public goods game, an agent </w:t>
+      </w:r>
+      <w:r>
+        <w:t>can still be assigned only one of two reputations.  However, an agent can choose between four</w:t>
+      </w:r>
+      <w:r>
+        <w:t xml:space="preserve"> actions</w:t>
+      </w:r>
+      <w:r>
+        <w:t xml:space="preserve"> instead of two.</w:t>
+      </w:r>
+      <w:r>
+        <w:t xml:space="preserve">  </w:t>
+      </w:r>
+      <w:r>
+        <w:t>Given the expansion in the number of available actions</w:t>
+      </w:r>
+      <w:r>
+        <w:t>,</w:t>
+      </w:r>
+      <w:r>
+        <w:t xml:space="preserve"> a third-order assessment module must distinguish between 16 different situations.</w:t>
+      </w:r>
+      <w:r>
+        <w:t xml:space="preserve">  Therefore, a 16-bit string is required to represent assessment modules for a public goods game.</w:t>
+      </w:r>
+      <w:r>
+        <w:t xml:space="preserve">  </w:t>
+      </w:r>
+      <w:r>
+        <w:t xml:space="preserve">The number of situations that need to be distinguished by an action module is unchanged.  However, </w:t>
+      </w:r>
+      <w:r>
+        <w:t xml:space="preserve">the </w:t>
+      </w:r>
+      <w:r>
+        <w:t xml:space="preserve">expansion in the number of available actions </w:t>
+      </w:r>
+      <w:r>
+        <w:t xml:space="preserve">means that two bits are required for each situation.  </w:t>
+      </w:r>
+      <w:r>
+        <w:t xml:space="preserve">Therefore, an eight-bit string must be used to represent </w:t>
+      </w:r>
+      <w:r>
+        <w:t>action modules for a public goods game.</w:t>
+      </w:r>
+    </w:p>
+    <w:p>
+      <w:pPr>
+        <w:pStyle w:val="Body"/>
+      </w:pPr>
+      <w:r>
+        <w:lastRenderedPageBreak/>
+        <w:t>Besides encoding the assessment and action modules, the threshold used to determine whether a group has a good reputation must also be encoded so that an appropriate thresho</w:t>
+      </w:r>
+      <w:r>
+        <w:t>ld can be arrived at through the evolution</w:t>
+      </w:r>
+      <w:r>
+        <w:t xml:space="preserve"> process.</w:t>
+      </w:r>
+      <w:r>
+        <w:t xml:space="preserve">  The threshold </w:t>
+      </w:r>
+      <w:r>
+        <w:rPr>
+          <w:i/>
+        </w:rPr>
+        <w:t>T</w:t>
+      </w:r>
+      <w:r>
+        <w:t xml:space="preserve"> will be treated as a percentage that ranges from zero to one and only integer percentages will be considered.</w:t>
+      </w:r>
+      <w:r>
+        <w:t xml:space="preserve">  Therefore, seven bits are required to represent the threshold used by an agent.  Seven bits actually represents</w:t>
+      </w:r>
+      <w:r>
+        <w:t xml:space="preserve"> the values zero to 128 therefore a mechanism will need to be designed to handle the additional 28 values that can be represented by the encoding.</w:t>
+      </w:r>
+    </w:p>
+    <w:p>
+      <w:pPr>
         <w:pStyle w:val="Heading2"/>
       </w:pPr>
       <w:r>
-        <w:lastRenderedPageBreak/>
-        <w:t>Curse of Di</w:t>
-      </w:r>
-      <w:r>
-        <w:t>mensionality</w:t>
+        <w:t xml:space="preserve">Size of </w:t>
+      </w:r>
+      <w:r>
+        <w:t>Search Space</w:t>
       </w:r>
     </w:p>
     <w:p>
@@ -4577,10 +4585,16 @@
         <w:t>16</w:t>
       </w:r>
       <w:r>
-        <w:t xml:space="preserve"> possible assessment modules </w:t>
-      </w:r>
-      <w:r>
-        <w:t xml:space="preserve">and 256 possible action modules leading to </w:t>
+        <w:t xml:space="preserve"> possible assessment modules, </w:t>
+      </w:r>
+      <w:r>
+        <w:t xml:space="preserve">256 possible action modules </w:t>
+      </w:r>
+      <w:r>
+        <w:t xml:space="preserve">and seven possible threshold values </w:t>
+      </w:r>
+      <w:r>
+        <w:t xml:space="preserve">leading to </w:t>
       </w:r>
       <w:r>
         <w:t>2</w:t>
@@ -4589,7 +4603,7 @@
         <w:rPr>
           <w:vertAlign w:val="superscript"/>
         </w:rPr>
-        <w:t>24</w:t>
+        <w:t>29</w:t>
       </w:r>
       <w:r>
         <w:t xml:space="preserve"> possible strategies.</w:t>
@@ -4691,6 +4705,1248 @@
       <w:r>
         <w:t>Unfortunately, in the context of the current study</w:t>
       </w:r>
+      <w:r>
+        <w:t xml:space="preserve">, using mirror symmetry to reduce the size of the search space is not possible.  In the context of a computer simulation, a mirror image strategy is very different from the original strategy.  Consider </w:t>
+      </w:r>
+      <w:r>
+        <w:t>the following common assessment modules and their mirror images:</w:t>
+      </w:r>
+    </w:p>
+    <w:p>
+      <w:pPr>
+        <w:pStyle w:val="Body"/>
+      </w:pPr>
+    </w:p>
+    <w:tbl>
+      <w:tblPr>
+        <w:tblStyle w:val="TableGrid"/>
+        <w:tblW w:w="0" w:type="auto"/>
+        <w:tblLook w:val="04A0" w:firstRow="1" w:lastRow="0" w:firstColumn="1" w:lastColumn="0" w:noHBand="0" w:noVBand="1"/>
+      </w:tblPr>
+      <w:tblGrid>
+        <w:gridCol w:w="1467"/>
+        <w:gridCol w:w="1467"/>
+        <w:gridCol w:w="1435"/>
+        <w:gridCol w:w="976"/>
+        <w:gridCol w:w="976"/>
+        <w:gridCol w:w="1108"/>
+        <w:gridCol w:w="1108"/>
+      </w:tblGrid>
+      <w:tr>
+        <w:tc>
+          <w:tcPr>
+            <w:tcW w:w="4369" w:type="dxa"/>
+            <w:gridSpan w:val="3"/>
+            <w:shd w:val="clear" w:color="auto" w:fill="E6E6E6"/>
+          </w:tcPr>
+          <w:p>
+            <w:pPr>
+              <w:pStyle w:val="Body"/>
+              <w:keepNext/>
+              <w:jc w:val="center"/>
+              <w:rPr>
+                <w:b/>
+              </w:rPr>
+            </w:pPr>
+            <w:r>
+              <w:rPr>
+                <w:b/>
+              </w:rPr>
+              <w:t>Observed Situation</w:t>
+            </w:r>
+          </w:p>
+        </w:tc>
+        <w:tc>
+          <w:tcPr>
+            <w:tcW w:w="976" w:type="dxa"/>
+            <w:vMerge w:val="restart"/>
+            <w:shd w:val="clear" w:color="auto" w:fill="E6E6E6"/>
+          </w:tcPr>
+          <w:p>
+            <w:pPr>
+              <w:pStyle w:val="Body"/>
+              <w:keepNext/>
+              <w:jc w:val="center"/>
+              <w:rPr>
+                <w:b/>
+              </w:rPr>
+            </w:pPr>
+            <w:r>
+              <w:rPr>
+                <w:b/>
+              </w:rPr>
+              <w:t>Scoring</w:t>
+            </w:r>
+          </w:p>
+        </w:tc>
+        <w:tc>
+          <w:tcPr>
+            <w:tcW w:w="976" w:type="dxa"/>
+            <w:vMerge w:val="restart"/>
+            <w:shd w:val="clear" w:color="auto" w:fill="E6E6E6"/>
+          </w:tcPr>
+          <w:p>
+            <w:pPr>
+              <w:pStyle w:val="Body"/>
+              <w:keepNext/>
+              <w:jc w:val="center"/>
+              <w:rPr>
+                <w:b/>
+              </w:rPr>
+            </w:pPr>
+            <w:r>
+              <w:rPr>
+                <w:b/>
+              </w:rPr>
+              <w:t>Scoring</w:t>
+            </w:r>
+          </w:p>
+          <w:p>
+            <w:pPr>
+              <w:pStyle w:val="Body"/>
+              <w:keepNext/>
+              <w:jc w:val="center"/>
+              <w:rPr>
+                <w:b/>
+              </w:rPr>
+            </w:pPr>
+            <w:r>
+              <w:rPr>
+                <w:b/>
+              </w:rPr>
+              <w:t>Mirror</w:t>
+            </w:r>
+          </w:p>
+        </w:tc>
+        <w:tc>
+          <w:tcPr>
+            <w:tcW w:w="1108" w:type="dxa"/>
+            <w:vMerge w:val="restart"/>
+            <w:shd w:val="clear" w:color="auto" w:fill="E6E6E6"/>
+          </w:tcPr>
+          <w:p>
+            <w:pPr>
+              <w:pStyle w:val="Body"/>
+              <w:keepNext/>
+              <w:jc w:val="center"/>
+              <w:rPr>
+                <w:b/>
+              </w:rPr>
+            </w:pPr>
+            <w:r>
+              <w:rPr>
+                <w:b/>
+              </w:rPr>
+              <w:t>Standing</w:t>
+            </w:r>
+          </w:p>
+        </w:tc>
+        <w:tc>
+          <w:tcPr>
+            <w:tcW w:w="1108" w:type="dxa"/>
+            <w:vMerge w:val="restart"/>
+            <w:shd w:val="clear" w:color="auto" w:fill="E6E6E6"/>
+          </w:tcPr>
+          <w:p>
+            <w:pPr>
+              <w:pStyle w:val="Body"/>
+              <w:keepNext/>
+              <w:jc w:val="center"/>
+              <w:rPr>
+                <w:b/>
+              </w:rPr>
+            </w:pPr>
+            <w:r>
+              <w:rPr>
+                <w:b/>
+              </w:rPr>
+              <w:t>Standing</w:t>
+            </w:r>
+          </w:p>
+          <w:p>
+            <w:pPr>
+              <w:pStyle w:val="Body"/>
+              <w:keepNext/>
+              <w:jc w:val="center"/>
+              <w:rPr>
+                <w:b/>
+              </w:rPr>
+            </w:pPr>
+            <w:r>
+              <w:rPr>
+                <w:b/>
+              </w:rPr>
+              <w:t>Mirror</w:t>
+            </w:r>
+          </w:p>
+        </w:tc>
+      </w:tr>
+      <w:tr>
+        <w:tc>
+          <w:tcPr>
+            <w:tcW w:w="1467" w:type="dxa"/>
+            <w:shd w:val="clear" w:color="auto" w:fill="E6E6E6"/>
+          </w:tcPr>
+          <w:p>
+            <w:pPr>
+              <w:pStyle w:val="Body"/>
+              <w:keepNext/>
+              <w:jc w:val="center"/>
+              <w:rPr>
+                <w:b/>
+              </w:rPr>
+            </w:pPr>
+            <w:r>
+              <w:rPr>
+                <w:b/>
+              </w:rPr>
+              <w:t>Donor Reputation</w:t>
+            </w:r>
+          </w:p>
+        </w:tc>
+        <w:tc>
+          <w:tcPr>
+            <w:tcW w:w="1467" w:type="dxa"/>
+            <w:shd w:val="clear" w:color="auto" w:fill="E6E6E6"/>
+          </w:tcPr>
+          <w:p>
+            <w:pPr>
+              <w:pStyle w:val="Body"/>
+              <w:keepNext/>
+              <w:jc w:val="center"/>
+              <w:rPr>
+                <w:b/>
+              </w:rPr>
+            </w:pPr>
+            <w:r>
+              <w:rPr>
+                <w:b/>
+              </w:rPr>
+              <w:t>Recipient Reputation</w:t>
+            </w:r>
+          </w:p>
+        </w:tc>
+        <w:tc>
+          <w:tcPr>
+            <w:tcW w:w="1435" w:type="dxa"/>
+            <w:shd w:val="clear" w:color="auto" w:fill="E6E6E6"/>
+          </w:tcPr>
+          <w:p>
+            <w:pPr>
+              <w:pStyle w:val="Body"/>
+              <w:keepNext/>
+              <w:jc w:val="center"/>
+              <w:rPr>
+                <w:b/>
+              </w:rPr>
+            </w:pPr>
+            <w:r>
+              <w:rPr>
+                <w:b/>
+              </w:rPr>
+              <w:t>Donor Action</w:t>
+            </w:r>
+          </w:p>
+        </w:tc>
+        <w:tc>
+          <w:tcPr>
+            <w:tcW w:w="976" w:type="dxa"/>
+            <w:vMerge/>
+            <w:shd w:val="clear" w:color="auto" w:fill="E6E6E6"/>
+          </w:tcPr>
+          <w:p>
+            <w:pPr>
+              <w:pStyle w:val="Body"/>
+              <w:keepNext/>
+              <w:jc w:val="center"/>
+              <w:rPr>
+                <w:b/>
+              </w:rPr>
+            </w:pPr>
+          </w:p>
+        </w:tc>
+        <w:tc>
+          <w:tcPr>
+            <w:tcW w:w="976" w:type="dxa"/>
+            <w:vMerge/>
+            <w:shd w:val="clear" w:color="auto" w:fill="E6E6E6"/>
+          </w:tcPr>
+          <w:p>
+            <w:pPr>
+              <w:pStyle w:val="Body"/>
+              <w:keepNext/>
+              <w:jc w:val="center"/>
+              <w:rPr>
+                <w:b/>
+              </w:rPr>
+            </w:pPr>
+          </w:p>
+        </w:tc>
+        <w:tc>
+          <w:tcPr>
+            <w:tcW w:w="1108" w:type="dxa"/>
+            <w:vMerge/>
+            <w:shd w:val="clear" w:color="auto" w:fill="E6E6E6"/>
+          </w:tcPr>
+          <w:p>
+            <w:pPr>
+              <w:pStyle w:val="Body"/>
+              <w:keepNext/>
+              <w:jc w:val="center"/>
+              <w:rPr>
+                <w:b/>
+              </w:rPr>
+            </w:pPr>
+          </w:p>
+        </w:tc>
+        <w:tc>
+          <w:tcPr>
+            <w:tcW w:w="1108" w:type="dxa"/>
+            <w:vMerge/>
+            <w:shd w:val="clear" w:color="auto" w:fill="E6E6E6"/>
+          </w:tcPr>
+          <w:p>
+            <w:pPr>
+              <w:pStyle w:val="Body"/>
+              <w:keepNext/>
+              <w:jc w:val="center"/>
+              <w:rPr>
+                <w:b/>
+              </w:rPr>
+            </w:pPr>
+          </w:p>
+        </w:tc>
+      </w:tr>
+      <w:tr>
+        <w:tc>
+          <w:tcPr>
+            <w:tcW w:w="1467" w:type="dxa"/>
+          </w:tcPr>
+          <w:p>
+            <w:pPr>
+              <w:pStyle w:val="Body"/>
+              <w:keepNext/>
+              <w:jc w:val="center"/>
+            </w:pPr>
+            <w:r>
+              <w:t>Good</w:t>
+            </w:r>
+          </w:p>
+        </w:tc>
+        <w:tc>
+          <w:tcPr>
+            <w:tcW w:w="1467" w:type="dxa"/>
+          </w:tcPr>
+          <w:p>
+            <w:pPr>
+              <w:pStyle w:val="Body"/>
+              <w:keepNext/>
+              <w:jc w:val="center"/>
+            </w:pPr>
+            <w:r>
+              <w:t>Good</w:t>
+            </w:r>
+          </w:p>
+        </w:tc>
+        <w:tc>
+          <w:tcPr>
+            <w:tcW w:w="1435" w:type="dxa"/>
+          </w:tcPr>
+          <w:p>
+            <w:pPr>
+              <w:pStyle w:val="Body"/>
+              <w:keepNext/>
+              <w:jc w:val="center"/>
+            </w:pPr>
+            <w:r>
+              <w:t>Donate</w:t>
+            </w:r>
+          </w:p>
+        </w:tc>
+        <w:tc>
+          <w:tcPr>
+            <w:tcW w:w="976" w:type="dxa"/>
+          </w:tcPr>
+          <w:p>
+            <w:pPr>
+              <w:pStyle w:val="Body"/>
+              <w:keepNext/>
+              <w:jc w:val="center"/>
+            </w:pPr>
+            <w:r>
+              <w:t>Good</w:t>
+            </w:r>
+          </w:p>
+        </w:tc>
+        <w:tc>
+          <w:tcPr>
+            <w:tcW w:w="976" w:type="dxa"/>
+          </w:tcPr>
+          <w:p>
+            <w:pPr>
+              <w:pStyle w:val="Body"/>
+              <w:keepNext/>
+              <w:jc w:val="center"/>
+            </w:pPr>
+            <w:r>
+              <w:t>Bad</w:t>
+            </w:r>
+          </w:p>
+        </w:tc>
+        <w:tc>
+          <w:tcPr>
+            <w:tcW w:w="1108" w:type="dxa"/>
+          </w:tcPr>
+          <w:p>
+            <w:pPr>
+              <w:pStyle w:val="Body"/>
+              <w:keepNext/>
+              <w:jc w:val="center"/>
+            </w:pPr>
+            <w:r>
+              <w:t>Good</w:t>
+            </w:r>
+          </w:p>
+        </w:tc>
+        <w:tc>
+          <w:tcPr>
+            <w:tcW w:w="1108" w:type="dxa"/>
+          </w:tcPr>
+          <w:p>
+            <w:pPr>
+              <w:pStyle w:val="Body"/>
+              <w:keepNext/>
+              <w:jc w:val="center"/>
+            </w:pPr>
+            <w:r>
+              <w:t>Bad</w:t>
+            </w:r>
+          </w:p>
+        </w:tc>
+      </w:tr>
+      <w:tr>
+        <w:tc>
+          <w:tcPr>
+            <w:tcW w:w="1467" w:type="dxa"/>
+          </w:tcPr>
+          <w:p>
+            <w:pPr>
+              <w:pStyle w:val="Body"/>
+              <w:keepNext/>
+              <w:jc w:val="center"/>
+            </w:pPr>
+            <w:r>
+              <w:t>Good</w:t>
+            </w:r>
+          </w:p>
+        </w:tc>
+        <w:tc>
+          <w:tcPr>
+            <w:tcW w:w="1467" w:type="dxa"/>
+          </w:tcPr>
+          <w:p>
+            <w:pPr>
+              <w:pStyle w:val="Body"/>
+              <w:keepNext/>
+              <w:jc w:val="center"/>
+            </w:pPr>
+            <w:r>
+              <w:t>Good</w:t>
+            </w:r>
+          </w:p>
+        </w:tc>
+        <w:tc>
+          <w:tcPr>
+            <w:tcW w:w="1435" w:type="dxa"/>
+          </w:tcPr>
+          <w:p>
+            <w:pPr>
+              <w:pStyle w:val="Body"/>
+              <w:keepNext/>
+              <w:jc w:val="center"/>
+            </w:pPr>
+            <w:r>
+              <w:t>Refuse</w:t>
+            </w:r>
+          </w:p>
+        </w:tc>
+        <w:tc>
+          <w:tcPr>
+            <w:tcW w:w="976" w:type="dxa"/>
+          </w:tcPr>
+          <w:p>
+            <w:pPr>
+              <w:pStyle w:val="Body"/>
+              <w:keepNext/>
+              <w:jc w:val="center"/>
+            </w:pPr>
+            <w:r>
+              <w:t>Bad</w:t>
+            </w:r>
+          </w:p>
+        </w:tc>
+        <w:tc>
+          <w:tcPr>
+            <w:tcW w:w="976" w:type="dxa"/>
+          </w:tcPr>
+          <w:p>
+            <w:pPr>
+              <w:pStyle w:val="Body"/>
+              <w:keepNext/>
+              <w:jc w:val="center"/>
+            </w:pPr>
+            <w:r>
+              <w:t>Good</w:t>
+            </w:r>
+          </w:p>
+        </w:tc>
+        <w:tc>
+          <w:tcPr>
+            <w:tcW w:w="1108" w:type="dxa"/>
+          </w:tcPr>
+          <w:p>
+            <w:pPr>
+              <w:pStyle w:val="Body"/>
+              <w:keepNext/>
+              <w:jc w:val="center"/>
+            </w:pPr>
+            <w:r>
+              <w:t>Bad</w:t>
+            </w:r>
+          </w:p>
+        </w:tc>
+        <w:tc>
+          <w:tcPr>
+            <w:tcW w:w="1108" w:type="dxa"/>
+          </w:tcPr>
+          <w:p>
+            <w:pPr>
+              <w:pStyle w:val="Body"/>
+              <w:keepNext/>
+              <w:jc w:val="center"/>
+            </w:pPr>
+            <w:r>
+              <w:t>Good</w:t>
+            </w:r>
+          </w:p>
+        </w:tc>
+      </w:tr>
+      <w:tr>
+        <w:tc>
+          <w:tcPr>
+            <w:tcW w:w="1467" w:type="dxa"/>
+          </w:tcPr>
+          <w:p>
+            <w:pPr>
+              <w:pStyle w:val="Body"/>
+              <w:keepNext/>
+              <w:jc w:val="center"/>
+            </w:pPr>
+            <w:r>
+              <w:t>Good</w:t>
+            </w:r>
+          </w:p>
+        </w:tc>
+        <w:tc>
+          <w:tcPr>
+            <w:tcW w:w="1467" w:type="dxa"/>
+          </w:tcPr>
+          <w:p>
+            <w:pPr>
+              <w:pStyle w:val="Body"/>
+              <w:keepNext/>
+              <w:jc w:val="center"/>
+            </w:pPr>
+            <w:r>
+              <w:t>Bad</w:t>
+            </w:r>
+          </w:p>
+        </w:tc>
+        <w:tc>
+          <w:tcPr>
+            <w:tcW w:w="1435" w:type="dxa"/>
+          </w:tcPr>
+          <w:p>
+            <w:pPr>
+              <w:pStyle w:val="Body"/>
+              <w:keepNext/>
+              <w:jc w:val="center"/>
+            </w:pPr>
+            <w:r>
+              <w:t>Donate</w:t>
+            </w:r>
+          </w:p>
+        </w:tc>
+        <w:tc>
+          <w:tcPr>
+            <w:tcW w:w="976" w:type="dxa"/>
+          </w:tcPr>
+          <w:p>
+            <w:pPr>
+              <w:pStyle w:val="Body"/>
+              <w:keepNext/>
+              <w:jc w:val="center"/>
+            </w:pPr>
+            <w:r>
+              <w:t>Good</w:t>
+            </w:r>
+          </w:p>
+        </w:tc>
+        <w:tc>
+          <w:tcPr>
+            <w:tcW w:w="976" w:type="dxa"/>
+          </w:tcPr>
+          <w:p>
+            <w:pPr>
+              <w:pStyle w:val="Body"/>
+              <w:keepNext/>
+              <w:jc w:val="center"/>
+            </w:pPr>
+            <w:r>
+              <w:t>Bad</w:t>
+            </w:r>
+          </w:p>
+        </w:tc>
+        <w:tc>
+          <w:tcPr>
+            <w:tcW w:w="1108" w:type="dxa"/>
+          </w:tcPr>
+          <w:p>
+            <w:pPr>
+              <w:pStyle w:val="Body"/>
+              <w:keepNext/>
+              <w:jc w:val="center"/>
+            </w:pPr>
+            <w:r>
+              <w:t>Good</w:t>
+            </w:r>
+          </w:p>
+        </w:tc>
+        <w:tc>
+          <w:tcPr>
+            <w:tcW w:w="1108" w:type="dxa"/>
+          </w:tcPr>
+          <w:p>
+            <w:pPr>
+              <w:pStyle w:val="Body"/>
+              <w:keepNext/>
+              <w:jc w:val="center"/>
+            </w:pPr>
+            <w:r>
+              <w:t>Bad</w:t>
+            </w:r>
+          </w:p>
+        </w:tc>
+      </w:tr>
+      <w:tr>
+        <w:tc>
+          <w:tcPr>
+            <w:tcW w:w="1467" w:type="dxa"/>
+          </w:tcPr>
+          <w:p>
+            <w:pPr>
+              <w:pStyle w:val="Body"/>
+              <w:keepNext/>
+              <w:jc w:val="center"/>
+            </w:pPr>
+            <w:r>
+              <w:t>Good</w:t>
+            </w:r>
+          </w:p>
+        </w:tc>
+        <w:tc>
+          <w:tcPr>
+            <w:tcW w:w="1467" w:type="dxa"/>
+          </w:tcPr>
+          <w:p>
+            <w:pPr>
+              <w:pStyle w:val="Body"/>
+              <w:keepNext/>
+              <w:jc w:val="center"/>
+            </w:pPr>
+            <w:r>
+              <w:t>Bad</w:t>
+            </w:r>
+          </w:p>
+        </w:tc>
+        <w:tc>
+          <w:tcPr>
+            <w:tcW w:w="1435" w:type="dxa"/>
+          </w:tcPr>
+          <w:p>
+            <w:pPr>
+              <w:pStyle w:val="Body"/>
+              <w:keepNext/>
+              <w:jc w:val="center"/>
+            </w:pPr>
+            <w:r>
+              <w:t>Refuse</w:t>
+            </w:r>
+          </w:p>
+        </w:tc>
+        <w:tc>
+          <w:tcPr>
+            <w:tcW w:w="976" w:type="dxa"/>
+          </w:tcPr>
+          <w:p>
+            <w:pPr>
+              <w:pStyle w:val="Body"/>
+              <w:keepNext/>
+              <w:jc w:val="center"/>
+            </w:pPr>
+            <w:r>
+              <w:t>Bad</w:t>
+            </w:r>
+          </w:p>
+        </w:tc>
+        <w:tc>
+          <w:tcPr>
+            <w:tcW w:w="976" w:type="dxa"/>
+          </w:tcPr>
+          <w:p>
+            <w:pPr>
+              <w:pStyle w:val="Body"/>
+              <w:keepNext/>
+              <w:jc w:val="center"/>
+            </w:pPr>
+            <w:r>
+              <w:t>Good</w:t>
+            </w:r>
+          </w:p>
+        </w:tc>
+        <w:tc>
+          <w:tcPr>
+            <w:tcW w:w="1108" w:type="dxa"/>
+          </w:tcPr>
+          <w:p>
+            <w:pPr>
+              <w:pStyle w:val="Body"/>
+              <w:keepNext/>
+              <w:jc w:val="center"/>
+            </w:pPr>
+            <w:r>
+              <w:t>Good</w:t>
+            </w:r>
+          </w:p>
+        </w:tc>
+        <w:tc>
+          <w:tcPr>
+            <w:tcW w:w="1108" w:type="dxa"/>
+          </w:tcPr>
+          <w:p>
+            <w:pPr>
+              <w:pStyle w:val="Body"/>
+              <w:keepNext/>
+              <w:jc w:val="center"/>
+            </w:pPr>
+            <w:r>
+              <w:t>Good</w:t>
+            </w:r>
+          </w:p>
+        </w:tc>
+      </w:tr>
+      <w:tr>
+        <w:tc>
+          <w:tcPr>
+            <w:tcW w:w="1467" w:type="dxa"/>
+          </w:tcPr>
+          <w:p>
+            <w:pPr>
+              <w:pStyle w:val="Body"/>
+              <w:keepNext/>
+              <w:jc w:val="center"/>
+            </w:pPr>
+            <w:r>
+              <w:t>Bad</w:t>
+            </w:r>
+          </w:p>
+        </w:tc>
+        <w:tc>
+          <w:tcPr>
+            <w:tcW w:w="1467" w:type="dxa"/>
+          </w:tcPr>
+          <w:p>
+            <w:pPr>
+              <w:pStyle w:val="Body"/>
+              <w:keepNext/>
+              <w:jc w:val="center"/>
+            </w:pPr>
+            <w:r>
+              <w:t>Good</w:t>
+            </w:r>
+          </w:p>
+        </w:tc>
+        <w:tc>
+          <w:tcPr>
+            <w:tcW w:w="1435" w:type="dxa"/>
+          </w:tcPr>
+          <w:p>
+            <w:pPr>
+              <w:pStyle w:val="Body"/>
+              <w:keepNext/>
+              <w:jc w:val="center"/>
+            </w:pPr>
+            <w:r>
+              <w:t>Donate</w:t>
+            </w:r>
+          </w:p>
+        </w:tc>
+        <w:tc>
+          <w:tcPr>
+            <w:tcW w:w="976" w:type="dxa"/>
+          </w:tcPr>
+          <w:p>
+            <w:pPr>
+              <w:pStyle w:val="Body"/>
+              <w:keepNext/>
+              <w:jc w:val="center"/>
+            </w:pPr>
+            <w:r>
+              <w:t>Good</w:t>
+            </w:r>
+          </w:p>
+        </w:tc>
+        <w:tc>
+          <w:tcPr>
+            <w:tcW w:w="976" w:type="dxa"/>
+          </w:tcPr>
+          <w:p>
+            <w:pPr>
+              <w:pStyle w:val="Body"/>
+              <w:keepNext/>
+              <w:jc w:val="center"/>
+            </w:pPr>
+            <w:r>
+              <w:t>Bad</w:t>
+            </w:r>
+          </w:p>
+        </w:tc>
+        <w:tc>
+          <w:tcPr>
+            <w:tcW w:w="1108" w:type="dxa"/>
+          </w:tcPr>
+          <w:p>
+            <w:pPr>
+              <w:pStyle w:val="Body"/>
+              <w:keepNext/>
+              <w:jc w:val="center"/>
+            </w:pPr>
+            <w:r>
+              <w:t>Good</w:t>
+            </w:r>
+          </w:p>
+        </w:tc>
+        <w:tc>
+          <w:tcPr>
+            <w:tcW w:w="1108" w:type="dxa"/>
+          </w:tcPr>
+          <w:p>
+            <w:pPr>
+              <w:pStyle w:val="Body"/>
+              <w:keepNext/>
+              <w:jc w:val="center"/>
+            </w:pPr>
+            <w:r>
+              <w:t>Bad</w:t>
+            </w:r>
+          </w:p>
+        </w:tc>
+      </w:tr>
+      <w:tr>
+        <w:tc>
+          <w:tcPr>
+            <w:tcW w:w="1467" w:type="dxa"/>
+          </w:tcPr>
+          <w:p>
+            <w:pPr>
+              <w:pStyle w:val="Body"/>
+              <w:keepNext/>
+              <w:jc w:val="center"/>
+            </w:pPr>
+            <w:r>
+              <w:t>Bad</w:t>
+            </w:r>
+          </w:p>
+        </w:tc>
+        <w:tc>
+          <w:tcPr>
+            <w:tcW w:w="1467" w:type="dxa"/>
+          </w:tcPr>
+          <w:p>
+            <w:pPr>
+              <w:pStyle w:val="Body"/>
+              <w:keepNext/>
+              <w:jc w:val="center"/>
+            </w:pPr>
+            <w:r>
+              <w:t>Good</w:t>
+            </w:r>
+          </w:p>
+        </w:tc>
+        <w:tc>
+          <w:tcPr>
+            <w:tcW w:w="1435" w:type="dxa"/>
+          </w:tcPr>
+          <w:p>
+            <w:pPr>
+              <w:pStyle w:val="Body"/>
+              <w:keepNext/>
+              <w:jc w:val="center"/>
+            </w:pPr>
+            <w:r>
+              <w:t>Refuse</w:t>
+            </w:r>
+          </w:p>
+        </w:tc>
+        <w:tc>
+          <w:tcPr>
+            <w:tcW w:w="976" w:type="dxa"/>
+          </w:tcPr>
+          <w:p>
+            <w:pPr>
+              <w:pStyle w:val="Body"/>
+              <w:keepNext/>
+              <w:jc w:val="center"/>
+            </w:pPr>
+            <w:r>
+              <w:t>Bad</w:t>
+            </w:r>
+          </w:p>
+        </w:tc>
+        <w:tc>
+          <w:tcPr>
+            <w:tcW w:w="976" w:type="dxa"/>
+          </w:tcPr>
+          <w:p>
+            <w:pPr>
+              <w:pStyle w:val="Body"/>
+              <w:keepNext/>
+              <w:jc w:val="center"/>
+            </w:pPr>
+            <w:r>
+              <w:t>Good</w:t>
+            </w:r>
+          </w:p>
+        </w:tc>
+        <w:tc>
+          <w:tcPr>
+            <w:tcW w:w="1108" w:type="dxa"/>
+          </w:tcPr>
+          <w:p>
+            <w:pPr>
+              <w:pStyle w:val="Body"/>
+              <w:keepNext/>
+              <w:jc w:val="center"/>
+            </w:pPr>
+            <w:r>
+              <w:t>Bad</w:t>
+            </w:r>
+          </w:p>
+        </w:tc>
+        <w:tc>
+          <w:tcPr>
+            <w:tcW w:w="1108" w:type="dxa"/>
+          </w:tcPr>
+          <w:p>
+            <w:pPr>
+              <w:pStyle w:val="Body"/>
+              <w:keepNext/>
+              <w:jc w:val="center"/>
+            </w:pPr>
+            <w:r>
+              <w:t>Bad</w:t>
+            </w:r>
+          </w:p>
+        </w:tc>
+      </w:tr>
+      <w:tr>
+        <w:tc>
+          <w:tcPr>
+            <w:tcW w:w="1467" w:type="dxa"/>
+          </w:tcPr>
+          <w:p>
+            <w:pPr>
+              <w:pStyle w:val="Body"/>
+              <w:keepNext/>
+              <w:jc w:val="center"/>
+            </w:pPr>
+            <w:r>
+              <w:t>Bad</w:t>
+            </w:r>
+          </w:p>
+        </w:tc>
+        <w:tc>
+          <w:tcPr>
+            <w:tcW w:w="1467" w:type="dxa"/>
+          </w:tcPr>
+          <w:p>
+            <w:pPr>
+              <w:pStyle w:val="Body"/>
+              <w:keepNext/>
+              <w:jc w:val="center"/>
+            </w:pPr>
+            <w:r>
+              <w:t>Bad</w:t>
+            </w:r>
+          </w:p>
+        </w:tc>
+        <w:tc>
+          <w:tcPr>
+            <w:tcW w:w="1435" w:type="dxa"/>
+          </w:tcPr>
+          <w:p>
+            <w:pPr>
+              <w:pStyle w:val="Body"/>
+              <w:keepNext/>
+              <w:jc w:val="center"/>
+            </w:pPr>
+            <w:r>
+              <w:t>Donate</w:t>
+            </w:r>
+          </w:p>
+        </w:tc>
+        <w:tc>
+          <w:tcPr>
+            <w:tcW w:w="976" w:type="dxa"/>
+          </w:tcPr>
+          <w:p>
+            <w:pPr>
+              <w:pStyle w:val="Body"/>
+              <w:keepNext/>
+              <w:jc w:val="center"/>
+            </w:pPr>
+            <w:r>
+              <w:t>Good</w:t>
+            </w:r>
+          </w:p>
+        </w:tc>
+        <w:tc>
+          <w:tcPr>
+            <w:tcW w:w="976" w:type="dxa"/>
+          </w:tcPr>
+          <w:p>
+            <w:pPr>
+              <w:pStyle w:val="Body"/>
+              <w:keepNext/>
+              <w:jc w:val="center"/>
+            </w:pPr>
+            <w:r>
+              <w:t>Bad</w:t>
+            </w:r>
+          </w:p>
+        </w:tc>
+        <w:tc>
+          <w:tcPr>
+            <w:tcW w:w="1108" w:type="dxa"/>
+          </w:tcPr>
+          <w:p>
+            <w:pPr>
+              <w:pStyle w:val="Body"/>
+              <w:keepNext/>
+              <w:jc w:val="center"/>
+            </w:pPr>
+            <w:r>
+              <w:t>Good</w:t>
+            </w:r>
+          </w:p>
+        </w:tc>
+        <w:tc>
+          <w:tcPr>
+            <w:tcW w:w="1108" w:type="dxa"/>
+          </w:tcPr>
+          <w:p>
+            <w:pPr>
+              <w:pStyle w:val="Body"/>
+              <w:keepNext/>
+              <w:jc w:val="center"/>
+            </w:pPr>
+            <w:r>
+              <w:t>Bad</w:t>
+            </w:r>
+          </w:p>
+        </w:tc>
+      </w:tr>
+      <w:tr>
+        <w:tc>
+          <w:tcPr>
+            <w:tcW w:w="1467" w:type="dxa"/>
+            <w:tcBorders>
+              <w:bottom w:val="single" w:sz="4" w:space="0" w:color="auto"/>
+            </w:tcBorders>
+          </w:tcPr>
+          <w:p>
+            <w:pPr>
+              <w:pStyle w:val="Body"/>
+              <w:keepNext/>
+              <w:jc w:val="center"/>
+            </w:pPr>
+            <w:r>
+              <w:t>Bad</w:t>
+            </w:r>
+          </w:p>
+        </w:tc>
+        <w:tc>
+          <w:tcPr>
+            <w:tcW w:w="1467" w:type="dxa"/>
+            <w:tcBorders>
+              <w:bottom w:val="single" w:sz="4" w:space="0" w:color="auto"/>
+            </w:tcBorders>
+          </w:tcPr>
+          <w:p>
+            <w:pPr>
+              <w:pStyle w:val="Body"/>
+              <w:keepNext/>
+              <w:jc w:val="center"/>
+            </w:pPr>
+            <w:r>
+              <w:t>Bad</w:t>
+            </w:r>
+          </w:p>
+        </w:tc>
+        <w:tc>
+          <w:tcPr>
+            <w:tcW w:w="1435" w:type="dxa"/>
+            <w:tcBorders>
+              <w:bottom w:val="single" w:sz="4" w:space="0" w:color="auto"/>
+            </w:tcBorders>
+          </w:tcPr>
+          <w:p>
+            <w:pPr>
+              <w:pStyle w:val="Body"/>
+              <w:keepNext/>
+              <w:jc w:val="center"/>
+            </w:pPr>
+            <w:r>
+              <w:t>Refuse</w:t>
+            </w:r>
+          </w:p>
+        </w:tc>
+        <w:tc>
+          <w:tcPr>
+            <w:tcW w:w="976" w:type="dxa"/>
+            <w:tcBorders>
+              <w:bottom w:val="single" w:sz="4" w:space="0" w:color="auto"/>
+            </w:tcBorders>
+          </w:tcPr>
+          <w:p>
+            <w:pPr>
+              <w:pStyle w:val="Body"/>
+              <w:keepNext/>
+              <w:jc w:val="center"/>
+            </w:pPr>
+            <w:r>
+              <w:t>Bad</w:t>
+            </w:r>
+          </w:p>
+        </w:tc>
+        <w:tc>
+          <w:tcPr>
+            <w:tcW w:w="976" w:type="dxa"/>
+            <w:tcBorders>
+              <w:bottom w:val="single" w:sz="4" w:space="0" w:color="auto"/>
+            </w:tcBorders>
+          </w:tcPr>
+          <w:p>
+            <w:pPr>
+              <w:pStyle w:val="Body"/>
+              <w:keepNext/>
+              <w:jc w:val="center"/>
+            </w:pPr>
+            <w:r>
+              <w:t>Good</w:t>
+            </w:r>
+          </w:p>
+        </w:tc>
+        <w:tc>
+          <w:tcPr>
+            <w:tcW w:w="1108" w:type="dxa"/>
+            <w:tcBorders>
+              <w:bottom w:val="single" w:sz="4" w:space="0" w:color="auto"/>
+            </w:tcBorders>
+          </w:tcPr>
+          <w:p>
+            <w:pPr>
+              <w:pStyle w:val="Body"/>
+              <w:keepNext/>
+              <w:jc w:val="center"/>
+            </w:pPr>
+            <w:r>
+              <w:t>Bad</w:t>
+            </w:r>
+          </w:p>
+        </w:tc>
+        <w:tc>
+          <w:tcPr>
+            <w:tcW w:w="1108" w:type="dxa"/>
+            <w:tcBorders>
+              <w:bottom w:val="single" w:sz="4" w:space="0" w:color="auto"/>
+            </w:tcBorders>
+          </w:tcPr>
+          <w:p>
+            <w:pPr>
+              <w:pStyle w:val="Body"/>
+              <w:keepNext/>
+              <w:jc w:val="center"/>
+            </w:pPr>
+            <w:r>
+              <w:t>Good</w:t>
+            </w:r>
+          </w:p>
+        </w:tc>
+      </w:tr>
+    </w:tbl>
+    <w:p>
+      <w:pPr>
+        <w:pStyle w:val="Body"/>
+      </w:pPr>
+      <w:r>
+        <w:t>It is obvious that the mirror image assessment modules will lead to very different agent behavior than the original assessment rules.</w:t>
+      </w:r>
+    </w:p>
+    <w:p>
+      <w:pPr>
+        <w:pStyle w:val="Body"/>
+      </w:pPr>
+      <w:r>
+        <w:lastRenderedPageBreak/>
+        <w:t xml:space="preserve">In </w:t>
+      </w:r>
+      <w:r>
+        <w:fldChar w:fldCharType="begin"/>
+      </w:r>
+      <w:r>
+        <w:instrText xml:space="preserve"> REF _Ref319272000 \r \h </w:instrText>
+      </w:r>
+      <w:r>
+        <w:fldChar w:fldCharType="separate"/>
+      </w:r>
+      <w:r>
+        <w:t>[9]</w:t>
+      </w:r>
+      <w:r>
+        <w:fldChar w:fldCharType="end"/>
+      </w:r>
+      <w:r>
+        <w:t>, the authors claim that genetic algorithms are commonly used to solve problems whose search space size is at least 2</w:t>
+      </w:r>
+      <w:r>
+        <w:rPr>
+          <w:vertAlign w:val="superscript"/>
+        </w:rPr>
+        <w:t>30</w:t>
+      </w:r>
+      <w:r>
+        <w:t xml:space="preserve">.  Therefore, </w:t>
+      </w:r>
+      <w:r>
+        <w:t xml:space="preserve">it is hoped that </w:t>
+      </w:r>
+      <w:r>
+        <w:t xml:space="preserve">the </w:t>
+      </w:r>
+      <w:r>
+        <w:t>size of the search space required by the encoding used for agent strategies will not pose a problem.</w:t>
+      </w:r>
       <w:bookmarkStart w:id="2" w:name="_GoBack"/>
       <w:bookmarkEnd w:id="2"/>
     </w:p>
@@ -4770,13 +6026,8 @@
       </w:pPr>
       <w:bookmarkStart w:id="9" w:name="_Ref315669729"/>
       <w:bookmarkStart w:id="10" w:name="_Ref315845100"/>
-      <w:proofErr w:type="spellStart"/>
-      <w:r>
-        <w:t>Leimar</w:t>
-      </w:r>
-      <w:proofErr w:type="spellEnd"/>
-      <w:r>
-        <w:t xml:space="preserve">, O., and P. Hammerstein, “Evolution of cooperation through indirect reciprocity,” </w:t>
+      <w:r>
+        <w:t xml:space="preserve">Leimar, O., and P. Hammerstein, “Evolution of cooperation through indirect reciprocity,” </w:t>
       </w:r>
       <w:r>
         <w:rPr>
@@ -4818,29 +6069,8 @@
         <w:pStyle w:val="Reference"/>
       </w:pPr>
       <w:bookmarkStart w:id="12" w:name="_Ref311293016"/>
-      <w:proofErr w:type="spellStart"/>
-      <w:r>
-        <w:t>Ohtsuki</w:t>
-      </w:r>
-      <w:proofErr w:type="spellEnd"/>
-      <w:r>
-        <w:t xml:space="preserve">, H., and Y. </w:t>
-      </w:r>
-      <w:proofErr w:type="spellStart"/>
-      <w:r>
-        <w:t>Iwasa</w:t>
-      </w:r>
-      <w:proofErr w:type="spellEnd"/>
-      <w:r>
-        <w:t xml:space="preserve">, “How should we define goodness? – </w:t>
-      </w:r>
-      <w:proofErr w:type="gramStart"/>
-      <w:r>
-        <w:t>reputation</w:t>
-      </w:r>
-      <w:proofErr w:type="gramEnd"/>
-      <w:r>
-        <w:t xml:space="preserve"> dynamics in indirect reciprocity, “ </w:t>
+      <w:r>
+        <w:t xml:space="preserve">Ohtsuki, H., and Y. Iwasa, “How should we define goodness? – reputation dynamics in indirect reciprocity, “ </w:t>
       </w:r>
       <w:r>
         <w:rPr>
@@ -4858,13 +6088,8 @@
         <w:pStyle w:val="Reference"/>
       </w:pPr>
       <w:bookmarkStart w:id="13" w:name="_Ref316592245"/>
-      <w:proofErr w:type="spellStart"/>
-      <w:r>
-        <w:t>Chalub</w:t>
-      </w:r>
-      <w:proofErr w:type="spellEnd"/>
-      <w:r>
-        <w:t xml:space="preserve">, F. A. C. C., </w:t>
+      <w:r>
+        <w:t xml:space="preserve">Chalub, F. A. C. C., </w:t>
       </w:r>
       <w:r>
         <w:t>F. C. Santos, and</w:t>
@@ -4910,13 +6135,8 @@
         <w:t xml:space="preserve">, </w:t>
       </w:r>
       <w:r>
-        <w:t xml:space="preserve">F. C. Santos, and F. A. C. C. </w:t>
-      </w:r>
-      <w:proofErr w:type="spellStart"/>
-      <w:r>
-        <w:t>Chalub</w:t>
-      </w:r>
-      <w:proofErr w:type="spellEnd"/>
+        <w:t>F. C. Santos, and F. A. C. C. Chalub</w:t>
+      </w:r>
       <w:r>
         <w:t>, “</w:t>
       </w:r>
@@ -4926,48 +6146,59 @@
       <w:r>
         <w:t xml:space="preserve">,” </w:t>
       </w:r>
-      <w:proofErr w:type="spellStart"/>
       <w:r>
         <w:rPr>
           <w:i/>
         </w:rPr>
-        <w:t>PLoS</w:t>
-      </w:r>
-      <w:proofErr w:type="spellEnd"/>
+        <w:t>PLoS Computational Biology</w:t>
+      </w:r>
+      <w:r>
+        <w:t xml:space="preserve">, vol. </w:t>
+      </w:r>
+      <w:r>
+        <w:t>2</w:t>
+      </w:r>
+      <w:r>
+        <w:t xml:space="preserve">, </w:t>
+      </w:r>
+      <w:r>
+        <w:t xml:space="preserve">issue 12, December 2006, </w:t>
+      </w:r>
+      <w:r>
+        <w:t xml:space="preserve">pp. </w:t>
+      </w:r>
+      <w:r>
+        <w:t>1634</w:t>
+      </w:r>
+      <w:r>
+        <w:t>-</w:t>
+      </w:r>
+      <w:r>
+        <w:t>1638</w:t>
+      </w:r>
+      <w:r>
+        <w:t>.</w:t>
+      </w:r>
+      <w:bookmarkEnd w:id="14"/>
+    </w:p>
+    <w:p>
+      <w:pPr>
+        <w:pStyle w:val="Reference"/>
+      </w:pPr>
+      <w:bookmarkStart w:id="15" w:name="_Ref319272000"/>
+      <w:r>
+        <w:t xml:space="preserve">Whitley, D., “A genetic algorithm tutorial,” </w:t>
+      </w:r>
       <w:r>
         <w:rPr>
           <w:i/>
         </w:rPr>
-        <w:t xml:space="preserve"> Computational Biology</w:t>
-      </w:r>
-      <w:r>
-        <w:t xml:space="preserve">, vol. </w:t>
-      </w:r>
-      <w:r>
-        <w:t>2</w:t>
-      </w:r>
-      <w:r>
-        <w:t xml:space="preserve">, </w:t>
-      </w:r>
-      <w:r>
-        <w:t xml:space="preserve">issue 12, December 2006, </w:t>
-      </w:r>
-      <w:r>
-        <w:t xml:space="preserve">pp. </w:t>
-      </w:r>
-      <w:r>
-        <w:t>1634</w:t>
-      </w:r>
-      <w:r>
-        <w:t>-</w:t>
-      </w:r>
-      <w:r>
-        <w:t>1638</w:t>
-      </w:r>
-      <w:r>
-        <w:t>.</w:t>
-      </w:r>
-      <w:bookmarkEnd w:id="14"/>
+        <w:t>Statistics and Computing</w:t>
+      </w:r>
+      <w:r>
+        <w:t>, vol. 4, no. 2, pp. 65-85, June 1994.</w:t>
+      </w:r>
+      <w:bookmarkEnd w:id="15"/>
     </w:p>
     <w:sectPr>
       <w:footerReference w:type="default" r:id="rId8"/>
@@ -5033,7 +6264,7 @@
         <w:rStyle w:val="PageNumber"/>
         <w:noProof/>
       </w:rPr>
-      <w:t>7</w:t>
+      <w:t>8</w:t>
     </w:r>
     <w:r>
       <w:rPr>

</xml_diff>

<commit_message>
wrote experimental procedure section in Evolving Strategies for Indirect Reciprocity section
</commit_message>
<xml_diff>
--- a/pacheco-summary.docx
+++ b/pacheco-summary.docx
@@ -264,7 +264,15 @@
         <w:fldChar w:fldCharType="end"/>
       </w:r>
       <w:r>
-        <w:t xml:space="preserve">, the “leading eight” evolutionarily stable strategies were applied to the public goods game.  In </w:t>
+        <w:t xml:space="preserve">, the “leading eight” evolutionarily stable strategies were </w:t>
+      </w:r>
+      <w:proofErr w:type="gramStart"/>
+      <w:r>
+        <w:t>applied</w:t>
+      </w:r>
+      <w:proofErr w:type="gramEnd"/>
+      <w:r>
+        <w:t xml:space="preserve"> to the public goods game.  In </w:t>
       </w:r>
       <w:r>
         <w:t>computer simulations, it was found that, in the context of a public goods game, none of the “leading eight” strategies met the criteria of robustness, stability and initial viability.</w:t>
@@ -1634,8 +1642,22 @@
         <w:t xml:space="preserve">single unified population </w:t>
       </w:r>
       <w:r>
-        <w:t xml:space="preserve">is intended to limit the effects of genetic drift.  </w:t>
-      </w:r>
+        <w:t>is intended to limit the effects of genetic drift</w:t>
+      </w:r>
+      <w:r>
+        <w:t xml:space="preserve">.  Genetic drift can cause the elimination of strategies due to random fluctuations instead of natural selection.  A potentially successful strategy that is </w:t>
+      </w:r>
+      <w:r>
+        <w:t>lost in a one group</w:t>
+      </w:r>
+      <w:r>
+        <w:t xml:space="preserve"> due to genetic drift can be reintroduced by migration from another group.</w:t>
+      </w:r>
+    </w:p>
+    <w:p>
+      <w:pPr>
+        <w:pStyle w:val="Body"/>
+      </w:pPr>
       <w:r>
         <w:t xml:space="preserve">During each generation, </w:t>
       </w:r>
@@ -1866,7 +1888,15 @@
         <w:t>E</w:t>
       </w:r>
       <w:r>
-        <w:t xml:space="preserve">LF, CO and AND action modules.  </w:t>
+        <w:t xml:space="preserve">LF, CO and </w:t>
+      </w:r>
+      <w:proofErr w:type="spellStart"/>
+      <w:r>
+        <w:t>AND</w:t>
+      </w:r>
+      <w:proofErr w:type="spellEnd"/>
+      <w:r>
+        <w:t xml:space="preserve"> action modules.  </w:t>
       </w:r>
       <w:r>
         <w:t>Based on t</w:t>
@@ -2151,6 +2181,7 @@
         <w:pStyle w:val="Body"/>
       </w:pPr>
       <w:r>
+        <w:lastRenderedPageBreak/>
         <w:t xml:space="preserve">The authors </w:t>
       </w:r>
       <w:r>
@@ -2192,7 +2223,6 @@
         <w:pStyle w:val="Body"/>
       </w:pPr>
       <w:r>
-        <w:lastRenderedPageBreak/>
         <w:t xml:space="preserve">For each scenario, they conduct several different sets of experiments making different assumptions about the rate of gene flow between the groups (i.e., the value of </w:t>
       </w:r>
       <w:r>
@@ -2718,33 +2748,50 @@
         <w:t xml:space="preserve"> each pair of groups engages in a conflict.</w:t>
       </w:r>
       <w:r>
-        <w:t xml:space="preserve">  The winner of the conflict can be determined in </w:t>
-      </w:r>
-      <w:r>
-        <w:t xml:space="preserve">several </w:t>
-      </w:r>
-      <w:r>
-        <w:t>different ways.  After the winner has been determined, the loser’s assessment module is modified so that it becomes more similar to the winner’s assessment module.</w:t>
-      </w:r>
-    </w:p>
-    <w:p>
-      <w:pPr>
-        <w:pStyle w:val="Body"/>
-      </w:pPr>
-      <w:r>
-        <w:t>The group evolution process works as follows.  Each</w:t>
-      </w:r>
-      <w:r>
-        <w:t xml:space="preserve"> group’s assessment module is represented as an </w:t>
-      </w:r>
-      <w:r>
-        <w:t>eight-bit</w:t>
-      </w:r>
-      <w:r>
-        <w:t xml:space="preserve"> string with each bit representing the reputation that should be assigned to an agent in each of the eight possible situations that can occur.</w:t>
-      </w:r>
-      <w:r>
-        <w:t xml:space="preserve">  Let </w:t>
+        <w:t xml:space="preserve">  The winner of the conflict can be determined </w:t>
+      </w:r>
+      <w:r>
+        <w:t xml:space="preserve">using several different </w:t>
+      </w:r>
+      <w:r>
+        <w:lastRenderedPageBreak/>
+        <w:t>methods</w:t>
+      </w:r>
+      <w:r>
+        <w:t xml:space="preserve">.  One of the methods involves pairwise comparison of the average payouts earned by </w:t>
+      </w:r>
+      <w:r>
+        <w:t xml:space="preserve">the </w:t>
+      </w:r>
+      <w:r>
+        <w:t>agents in each tribe.</w:t>
+      </w:r>
+      <w:r>
+        <w:t xml:space="preserve">  Given two </w:t>
+      </w:r>
+      <w:r>
+        <w:t>groups</w:t>
+      </w:r>
+      <w:r>
+        <w:t xml:space="preserve">, </w:t>
+      </w:r>
+      <w:r>
+        <w:rPr>
+          <w:i/>
+        </w:rPr>
+        <w:t>A</w:t>
+      </w:r>
+      <w:r>
+        <w:t xml:space="preserve"> and </w:t>
+      </w:r>
+      <w:r>
+        <w:rPr>
+          <w:i/>
+        </w:rPr>
+        <w:t>B</w:t>
+      </w:r>
+      <w:r>
+        <w:t xml:space="preserve">, let </w:t>
       </w:r>
       <m:oMath>
         <m:sSub>
@@ -2777,11 +2824,25 @@
         </m:sSub>
       </m:oMath>
       <w:r>
-        <w:t xml:space="preserve"> represent </w:t>
-      </w:r>
-      <w:r>
-        <w:lastRenderedPageBreak/>
-        <w:t xml:space="preserve">the average payout earned by agents in the winning group and </w:t>
+        <w:t xml:space="preserve"> represent the average payout earned by </w:t>
+      </w:r>
+      <w:r>
+        <w:t xml:space="preserve">the </w:t>
+      </w:r>
+      <w:r>
+        <w:t>agents in group</w:t>
+      </w:r>
+      <w:r>
+        <w:t xml:space="preserve"> </w:t>
+      </w:r>
+      <w:r>
+        <w:rPr>
+          <w:i/>
+        </w:rPr>
+        <w:t>A</w:t>
+      </w:r>
+      <w:r>
+        <w:t xml:space="preserve"> and </w:t>
       </w:r>
       <m:oMath>
         <m:sSub>
@@ -2814,28 +2875,40 @@
         </m:sSub>
       </m:oMath>
       <w:r>
-        <w:t xml:space="preserve"> represent the average payout earned b</w:t>
-      </w:r>
-      <w:r>
-        <w:t xml:space="preserve">y agents in the losing group.  </w:t>
-      </w:r>
-      <w:r>
-        <w:t xml:space="preserve">For each bit in the losing group’s assessment module that differs from the </w:t>
-      </w:r>
-      <w:r>
-        <w:t xml:space="preserve">corresponding bit in the </w:t>
-      </w:r>
-      <w:r>
-        <w:t xml:space="preserve">winning groups assessment module, the bit is changed to the value of </w:t>
-      </w:r>
-      <w:r>
-        <w:t>t</w:t>
-      </w:r>
-      <w:r>
-        <w:t>he corresponding bit in the winning group’s assessment module</w:t>
-      </w:r>
-      <w:r>
-        <w:t xml:space="preserve"> with probability </w:t>
+        <w:t xml:space="preserve"> represent the average payout earned by </w:t>
+      </w:r>
+      <w:r>
+        <w:t xml:space="preserve">the </w:t>
+      </w:r>
+      <w:r>
+        <w:t>agents in the group</w:t>
+      </w:r>
+      <w:r>
+        <w:t xml:space="preserve"> </w:t>
+      </w:r>
+      <w:r>
+        <w:rPr>
+          <w:i/>
+        </w:rPr>
+        <w:t>B</w:t>
+      </w:r>
+      <w:r>
+        <w:t>.</w:t>
+      </w:r>
+      <w:r>
+        <w:t xml:space="preserve">  Then g</w:t>
+      </w:r>
+      <w:r>
+        <w:t xml:space="preserve">roup </w:t>
+      </w:r>
+      <w:r>
+        <w:rPr>
+          <w:i/>
+        </w:rPr>
+        <w:t>B</w:t>
+      </w:r>
+      <w:r>
+        <w:t xml:space="preserve"> will win the conflict with probability </w:t>
       </w:r>
       <w:r>
         <w:rPr>
@@ -2844,7 +2917,14 @@
         <w:t>p</w:t>
       </w:r>
       <w:r>
-        <w:t xml:space="preserve"> defined as follows:</w:t>
+        <w:rPr>
+          <w:i/>
+          <w:vertAlign w:val="subscript"/>
+        </w:rPr>
+        <w:t>w</w:t>
+      </w:r>
+      <w:r>
+        <w:t xml:space="preserve"> given by the following:</w:t>
       </w:r>
     </w:p>
     <w:p>
@@ -2853,11 +2933,376 @@
       </w:pPr>
       <m:oMathPara>
         <m:oMath>
+          <m:sSub>
+            <m:sSubPr>
+              <m:ctrlPr>
+                <w:rPr>
+                  <w:rFonts w:ascii="Cambria Math" w:hAnsi="Cambria Math"/>
+                  <w:i/>
+                </w:rPr>
+              </m:ctrlPr>
+            </m:sSubPr>
+            <m:e>
+              <m:r>
+                <w:rPr>
+                  <w:rFonts w:ascii="Cambria Math" w:hAnsi="Cambria Math"/>
+                </w:rPr>
+                <m:t>p</m:t>
+              </m:r>
+            </m:e>
+            <m:sub>
+              <m:r>
+                <w:rPr>
+                  <w:rFonts w:ascii="Cambria Math" w:hAnsi="Cambria Math"/>
+                </w:rPr>
+                <m:t>w</m:t>
+              </m:r>
+            </m:sub>
+          </m:sSub>
           <m:r>
             <w:rPr>
               <w:rFonts w:ascii="Cambria Math" w:hAnsi="Cambria Math"/>
             </w:rPr>
-            <m:t>p=</m:t>
+            <m:t>=</m:t>
+          </m:r>
+          <m:f>
+            <m:fPr>
+              <m:ctrlPr>
+                <w:rPr>
+                  <w:rFonts w:ascii="Cambria Math" w:hAnsi="Cambria Math"/>
+                  <w:i/>
+                </w:rPr>
+              </m:ctrlPr>
+            </m:fPr>
+            <m:num>
+              <m:r>
+                <w:rPr>
+                  <w:rFonts w:ascii="Cambria Math" w:hAnsi="Cambria Math"/>
+                </w:rPr>
+                <m:t>1</m:t>
+              </m:r>
+            </m:num>
+            <m:den>
+              <m:r>
+                <w:rPr>
+                  <w:rFonts w:ascii="Cambria Math" w:hAnsi="Cambria Math"/>
+                </w:rPr>
+                <m:t>1+</m:t>
+              </m:r>
+              <m:sSup>
+                <m:sSupPr>
+                  <m:ctrlPr>
+                    <w:rPr>
+                      <w:rFonts w:ascii="Cambria Math" w:hAnsi="Cambria Math"/>
+                      <w:i/>
+                    </w:rPr>
+                  </m:ctrlPr>
+                </m:sSupPr>
+                <m:e>
+                  <m:r>
+                    <w:rPr>
+                      <w:rFonts w:ascii="Cambria Math" w:hAnsi="Cambria Math"/>
+                    </w:rPr>
+                    <m:t>e</m:t>
+                  </m:r>
+                </m:e>
+                <m:sup>
+                  <m:r>
+                    <w:rPr>
+                      <w:rFonts w:ascii="Cambria Math" w:hAnsi="Cambria Math"/>
+                    </w:rPr>
+                    <m:t>-</m:t>
+                  </m:r>
+                  <m:r>
+                    <w:rPr>
+                      <w:rFonts w:ascii="Cambria Math" w:hAnsi="Cambria Math"/>
+                    </w:rPr>
+                    <m:t>β</m:t>
+                  </m:r>
+                  <m:d>
+                    <m:dPr>
+                      <m:ctrlPr>
+                        <w:rPr>
+                          <w:rFonts w:ascii="Cambria Math" w:hAnsi="Cambria Math"/>
+                          <w:i/>
+                        </w:rPr>
+                      </m:ctrlPr>
+                    </m:dPr>
+                    <m:e>
+                      <m:sSub>
+                        <m:sSubPr>
+                          <m:ctrlPr>
+                            <w:rPr>
+                              <w:rFonts w:ascii="Cambria Math" w:hAnsi="Cambria Math"/>
+                            </w:rPr>
+                          </m:ctrlPr>
+                        </m:sSubPr>
+                        <m:e>
+                          <m:r>
+                            <m:rPr>
+                              <m:sty m:val="p"/>
+                            </m:rPr>
+                            <w:rPr>
+                              <w:rFonts w:ascii="Cambria Math" w:hAnsi="Cambria Math"/>
+                            </w:rPr>
+                            <m:t>Π</m:t>
+                          </m:r>
+                        </m:e>
+                        <m:sub>
+                          <m:r>
+                            <w:rPr>
+                              <w:rFonts w:ascii="Cambria Math" w:hAnsi="Cambria Math"/>
+                            </w:rPr>
+                            <m:t>B</m:t>
+                          </m:r>
+                        </m:sub>
+                      </m:sSub>
+                      <m:r>
+                        <w:rPr>
+                          <w:rFonts w:ascii="Cambria Math" w:hAnsi="Cambria Math"/>
+                        </w:rPr>
+                        <m:t>-</m:t>
+                      </m:r>
+                      <m:sSub>
+                        <m:sSubPr>
+                          <m:ctrlPr>
+                            <w:rPr>
+                              <w:rFonts w:ascii="Cambria Math" w:hAnsi="Cambria Math"/>
+                            </w:rPr>
+                          </m:ctrlPr>
+                        </m:sSubPr>
+                        <m:e>
+                          <m:r>
+                            <m:rPr>
+                              <m:sty m:val="p"/>
+                            </m:rPr>
+                            <w:rPr>
+                              <w:rFonts w:ascii="Cambria Math" w:hAnsi="Cambria Math"/>
+                            </w:rPr>
+                            <m:t>Π</m:t>
+                          </m:r>
+                        </m:e>
+                        <m:sub>
+                          <m:r>
+                            <w:rPr>
+                              <w:rFonts w:ascii="Cambria Math" w:hAnsi="Cambria Math"/>
+                            </w:rPr>
+                            <m:t>A</m:t>
+                          </m:r>
+                        </m:sub>
+                      </m:sSub>
+                    </m:e>
+                  </m:d>
+                </m:sup>
+              </m:sSup>
+            </m:den>
+          </m:f>
+        </m:oMath>
+      </m:oMathPara>
+    </w:p>
+    <w:p>
+      <w:pPr>
+        <w:pStyle w:val="Body"/>
+      </w:pPr>
+      <w:r>
+        <w:t xml:space="preserve">In this case, </w:t>
+      </w:r>
+      <w:r>
+        <w:rPr>
+          <w:i/>
+        </w:rPr>
+        <w:sym w:font="Symbol" w:char="F062"/>
+      </w:r>
+      <w:r>
+        <w:t xml:space="preserve"> represents the selection strength.  This parameter determines how strongly group fitness (measured by a group’s average payout) influences selection of the winning group.  As </w:t>
+      </w:r>
+      <w:r>
+        <w:rPr>
+          <w:i/>
+        </w:rPr>
+        <w:sym w:font="Symbol" w:char="F062"/>
+      </w:r>
+      <w:r>
+        <w:t xml:space="preserve"> approaches +</w:t>
+      </w:r>
+      <w:r>
+        <w:sym w:font="Symbol" w:char="F0A5"/>
+      </w:r>
+      <w:r>
+        <w:t xml:space="preserve">, the probability that the group with the higher average payout wins approaches 1 while as </w:t>
+      </w:r>
+      <w:r>
+        <w:rPr>
+          <w:i/>
+        </w:rPr>
+        <w:sym w:font="Symbol" w:char="F062"/>
+      </w:r>
+      <w:r>
+        <w:t xml:space="preserve"> approaches zero, the probability that either group wins approaches 0.5.</w:t>
+      </w:r>
+    </w:p>
+    <w:p>
+      <w:pPr>
+        <w:pStyle w:val="Body"/>
+      </w:pPr>
+      <w:r>
+        <w:t>After the winner has been determined, the loser’s assessment module is modified so that it becomes more similar to the winner’s assessment module.</w:t>
+      </w:r>
+      <w:r>
+        <w:t xml:space="preserve">  </w:t>
+      </w:r>
+      <w:r>
+        <w:t>Each</w:t>
+      </w:r>
+      <w:r>
+        <w:t xml:space="preserve"> group’s assessment module is represented as an </w:t>
+      </w:r>
+      <w:r>
+        <w:t>eight-bit</w:t>
+      </w:r>
+      <w:r>
+        <w:t xml:space="preserve"> string with each bit representing the reputation that should be assigned to an agent in each of the eight possible situations that can occur.</w:t>
+      </w:r>
+      <w:r>
+        <w:t xml:space="preserve">  </w:t>
+      </w:r>
+      <w:r>
+        <w:t xml:space="preserve">Assume that group </w:t>
+      </w:r>
+      <w:r>
+        <w:rPr>
+          <w:i/>
+        </w:rPr>
+        <w:t>B</w:t>
+      </w:r>
+      <w:r>
+        <w:t xml:space="preserve"> was selected as the winner of the conflict.  For each bit in </w:t>
+      </w:r>
+      <w:r>
+        <w:t>group</w:t>
+      </w:r>
+      <w:r>
+        <w:t xml:space="preserve"> </w:t>
+      </w:r>
+      <w:r>
+        <w:rPr>
+          <w:i/>
+        </w:rPr>
+        <w:t>A</w:t>
+      </w:r>
+      <w:r>
+        <w:t xml:space="preserve">’s assessment module that differs from the </w:t>
+      </w:r>
+      <w:r>
+        <w:t xml:space="preserve">corresponding bit in </w:t>
+      </w:r>
+      <w:r>
+        <w:t>group</w:t>
+      </w:r>
+      <w:r>
+        <w:t xml:space="preserve"> </w:t>
+      </w:r>
+      <w:r>
+        <w:rPr>
+          <w:i/>
+        </w:rPr>
+        <w:t>B</w:t>
+      </w:r>
+      <w:r>
+        <w:t>’</w:t>
+      </w:r>
+      <w:r>
+        <w:t xml:space="preserve">s assessment module, </w:t>
+      </w:r>
+      <w:r>
+        <w:t xml:space="preserve">the </w:t>
+      </w:r>
+      <w:r>
+        <w:t xml:space="preserve">value of group </w:t>
+      </w:r>
+      <w:r>
+        <w:rPr>
+          <w:i/>
+        </w:rPr>
+        <w:t>B</w:t>
+      </w:r>
+      <w:r>
+        <w:t xml:space="preserve">’s </w:t>
+      </w:r>
+      <w:r>
+        <w:t xml:space="preserve">bit is changed to the value of </w:t>
+      </w:r>
+      <w:r>
+        <w:t xml:space="preserve">group </w:t>
+      </w:r>
+      <w:r>
+        <w:rPr>
+          <w:i/>
+        </w:rPr>
+        <w:t>A</w:t>
+      </w:r>
+      <w:r>
+        <w:t xml:space="preserve">’s corresponding bit </w:t>
+      </w:r>
+      <w:r>
+        <w:t xml:space="preserve">with probability </w:t>
+      </w:r>
+      <w:proofErr w:type="spellStart"/>
+      <w:r>
+        <w:rPr>
+          <w:i/>
+        </w:rPr>
+        <w:t>p</w:t>
+      </w:r>
+      <w:r>
+        <w:rPr>
+          <w:i/>
+          <w:vertAlign w:val="subscript"/>
+        </w:rPr>
+        <w:t>b</w:t>
+      </w:r>
+      <w:proofErr w:type="spellEnd"/>
+      <w:r>
+        <w:t xml:space="preserve"> defined as follows:</w:t>
+      </w:r>
+    </w:p>
+    <w:p>
+      <w:pPr>
+        <w:pStyle w:val="Body"/>
+      </w:pPr>
+      <m:oMathPara>
+        <m:oMath>
+          <m:sSub>
+            <m:sSubPr>
+              <m:ctrlPr>
+                <w:rPr>
+                  <w:rFonts w:ascii="Cambria Math" w:hAnsi="Cambria Math"/>
+                  <w:i/>
+                </w:rPr>
+              </m:ctrlPr>
+            </m:sSubPr>
+            <m:e>
+              <m:r>
+                <w:rPr>
+                  <w:rFonts w:ascii="Cambria Math" w:hAnsi="Cambria Math"/>
+                </w:rPr>
+                <m:t>p</m:t>
+              </m:r>
+            </m:e>
+            <m:sub>
+              <m:r>
+                <w:rPr>
+                  <w:rFonts w:ascii="Cambria Math" w:hAnsi="Cambria Math"/>
+                </w:rPr>
+                <m:t>b</m:t>
+              </m:r>
+            </m:sub>
+          </m:sSub>
+          <m:r>
+            <w:rPr>
+              <w:rFonts w:ascii="Cambria Math" w:hAnsi="Cambria Math"/>
+            </w:rPr>
+            <m:t>=</m:t>
           </m:r>
           <m:f>
             <m:fPr>
@@ -3001,16 +3446,90 @@
         <w:pStyle w:val="Body"/>
       </w:pPr>
       <w:r>
-        <w:t xml:space="preserve">For each bit in the losing group’s assessment module that is the same as the </w:t>
-      </w:r>
-      <w:r>
-        <w:t>corresponding bit in the winning group’s</w:t>
-      </w:r>
-      <w:r>
-        <w:t xml:space="preserve"> assessment module</w:t>
-      </w:r>
-      <w:r>
-        <w:t xml:space="preserve">, with small probability </w:t>
+        <w:t xml:space="preserve">In this case, </w:t>
+      </w:r>
+      <w:r>
+        <w:rPr>
+          <w:i/>
+        </w:rPr>
+        <w:sym w:font="Symbol" w:char="F068"/>
+      </w:r>
+      <w:r>
+        <w:t xml:space="preserve"> plays a role similar to </w:t>
+      </w:r>
+      <w:r>
+        <w:rPr>
+          <w:i/>
+        </w:rPr>
+        <w:sym w:font="Symbol" w:char="F062"/>
+      </w:r>
+      <w:r>
+        <w:t xml:space="preserve"> in the previous equation and determines the how strongly group fitness </w:t>
+      </w:r>
+      <w:r>
+        <w:t>influences</w:t>
+      </w:r>
+      <w:r>
+        <w:t xml:space="preserve"> whether a bit in the losing group’s assessment module is changed.</w:t>
+      </w:r>
+    </w:p>
+    <w:p>
+      <w:pPr>
+        <w:pStyle w:val="Body"/>
+      </w:pPr>
+      <w:r>
+        <w:t xml:space="preserve">The probability </w:t>
+      </w:r>
+      <w:proofErr w:type="spellStart"/>
+      <w:r>
+        <w:rPr>
+          <w:i/>
+        </w:rPr>
+        <w:t>p</w:t>
+      </w:r>
+      <w:r>
+        <w:rPr>
+          <w:i/>
+          <w:vertAlign w:val="subscript"/>
+        </w:rPr>
+        <w:t>b</w:t>
+      </w:r>
+      <w:proofErr w:type="spellEnd"/>
+      <w:r>
+        <w:t xml:space="preserve"> </w:t>
+      </w:r>
+      <w:r>
+        <w:t>is only used for the case when the</w:t>
+      </w:r>
+      <w:r>
+        <w:t xml:space="preserve"> bit </w:t>
+      </w:r>
+      <w:r>
+        <w:t xml:space="preserve">in </w:t>
+      </w:r>
+      <w:r>
+        <w:t>the losing group</w:t>
+      </w:r>
+      <w:r>
+        <w:t xml:space="preserve">’s assessment module is the same as the corresponding bit in </w:t>
+      </w:r>
+      <w:r>
+        <w:t>the winning group</w:t>
+      </w:r>
+      <w:r>
+        <w:t>’s assessment module.</w:t>
+      </w:r>
+      <w:r>
+        <w:t xml:space="preserve">  I</w:t>
+      </w:r>
+      <w:r>
+        <w:t xml:space="preserve">f the two bits are different </w:t>
+      </w:r>
+      <w:r>
+        <w:t>then</w:t>
+      </w:r>
+      <w:r>
+        <w:t xml:space="preserve"> with small probability </w:t>
       </w:r>
       <m:oMath>
         <m:sSub>
@@ -3044,7 +3563,22 @@
         <w:t xml:space="preserve"> a mutation occurs </w:t>
       </w:r>
       <w:r>
-        <w:t>and the bit is changed to the opposite value.</w:t>
+        <w:t xml:space="preserve">and the bit </w:t>
+      </w:r>
+      <w:r>
+        <w:t>in the</w:t>
+      </w:r>
+      <w:r>
+        <w:t xml:space="preserve"> losing</w:t>
+      </w:r>
+      <w:r>
+        <w:t xml:space="preserve"> </w:t>
+      </w:r>
+      <w:r>
+        <w:t xml:space="preserve">group’s assessment module </w:t>
+      </w:r>
+      <w:r>
+        <w:t>is changed to the opposite value.</w:t>
       </w:r>
     </w:p>
     <w:p>
@@ -3094,7 +3628,13 @@
         <w:t>Using this expanded model, the authors run simulations to determine which assessment modules come to dominate the agent population.</w:t>
       </w:r>
       <w:r>
-        <w:t xml:space="preserve">  To prevent the simulations getting stuck in local optimums, the authors set the mutation rather at a relatively high level.  This has the side effect of preventing the assessment modules from ever fixating.  Therefore, the authors use statistical analysis to determine when a particular assessment module has fixated in the population.  The authors analyze the bits making up the assessment modules used by all the groups and consider a bit value to be fixed if it is present in more than 98% of the group’s assessment modules.  Using this technique, the authors find that the assessment module shown in the following table is ubiquitous throughout all the groups.  They call this assessment module </w:t>
+        <w:t xml:space="preserve">  To prevent the simulations getting stuck in local optimums, the authors set the mutation </w:t>
+      </w:r>
+      <w:r>
+        <w:t>rate</w:t>
+      </w:r>
+      <w:r>
+        <w:t xml:space="preserve"> at a relatively high level.  This has the side effect of preventing the assessment modules from ever fixating.  Therefore, the authors use statistical analysis to determine when a particular assessment module has fixated in the population.  The authors analyze the bits making up the assessment modules used by all the groups and consider a bit value to be fixed if it is present in more than 98% of the group’s assessment modules.  Using this technique, the authors find that the assessment module shown in the following table is ubiquitous throughout all the groups.  They call this assessment module </w:t>
       </w:r>
       <w:r>
         <w:rPr>
@@ -3770,7 +4310,22 @@
         <w:pStyle w:val="Body"/>
       </w:pPr>
       <w:r>
-        <w:t>With stern judging providing the context for reputation assessment, the authors find that the cooperative strategies CO and OR are used by over 70% of the agents in the population.</w:t>
+        <w:t>The authors conduct additional simulations with</w:t>
+      </w:r>
+      <w:r>
+        <w:t xml:space="preserve"> stern judging providing </w:t>
+      </w:r>
+      <w:r>
+        <w:t>a fixed</w:t>
+      </w:r>
+      <w:r>
+        <w:t xml:space="preserve"> context for reputation assessment</w:t>
+      </w:r>
+      <w:r>
+        <w:t xml:space="preserve"> and </w:t>
+      </w:r>
+      <w:r>
+        <w:t>find that the cooperative strategies CO and OR are used by over 70% of the agents in the population.</w:t>
       </w:r>
     </w:p>
     <w:p>
@@ -3779,18 +4334,16 @@
       </w:pPr>
       <w:r>
         <w:lastRenderedPageBreak/>
-        <w:t>Evolving Strategies for Public Goods Games</w:t>
+        <w:t>Evolving Strategies for Indirect Reciprocity</w:t>
       </w:r>
     </w:p>
     <w:p>
       <w:pPr>
         <w:pStyle w:val="Body"/>
-      </w:pPr>
-      <w:r>
-        <w:t xml:space="preserve">This section reviews the definition of a public goods game and </w:t>
-      </w:r>
-      <w:r>
-        <w:t xml:space="preserve">presents an extension of the strategy evolution framework presented in </w:t>
+        <w:keepNext/>
+      </w:pPr>
+      <w:r>
+        <w:t xml:space="preserve">As described above, in </w:t>
       </w:r>
       <w:r>
         <w:fldChar w:fldCharType="begin"/>
@@ -3826,7 +4379,10 @@
         <w:fldChar w:fldCharType="end"/>
       </w:r>
       <w:r>
-        <w:t xml:space="preserve"> to the domain of public goods games.</w:t>
+        <w:t>, the authors investigated the co-evolution of assessment modules and action modules in the context of the indirect reciprocity game.</w:t>
+      </w:r>
+      <w:r>
+        <w:t xml:space="preserve">  This section reviews the results of experiments conducted in order to reproduce the results of those studies.</w:t>
       </w:r>
     </w:p>
     <w:p>
@@ -3834,36 +4390,3639 @@
         <w:pStyle w:val="Heading2"/>
       </w:pPr>
       <w:r>
-        <w:t>N-Person Prisoner’s Dilemma</w:t>
+        <w:t>Experimental Procedure</w:t>
       </w:r>
     </w:p>
     <w:p>
       <w:pPr>
         <w:pStyle w:val="Body"/>
-      </w:pPr>
-      <w:r>
-        <w:t xml:space="preserve">(incorporate description from </w:t>
+        <w:keepNext/>
+      </w:pPr>
+      <w:r>
+        <w:t xml:space="preserve">Based on the descriptions provided in </w:t>
       </w:r>
       <w:r>
         <w:fldChar w:fldCharType="begin"/>
       </w:r>
       <w:r>
-        <w:instrText xml:space="preserve"> REF _Ref318409459 \r \h </w:instrText>
+        <w:instrText xml:space="preserve"> REF _Ref316592245 \r \h </w:instrText>
       </w:r>
       <w:r>
         <w:fldChar w:fldCharType="separate"/>
       </w:r>
       <w:r>
-        <w:t>[2]</w:t>
+        <w:t>[7]</w:t>
       </w:r>
       <w:r>
         <w:fldChar w:fldCharType="end"/>
       </w:r>
       <w:r>
-        <w:t xml:space="preserve"> along with references</w:t>
-      </w:r>
-      <w:r>
-        <w:t>)</w:t>
+        <w:t xml:space="preserve"> and </w:t>
+      </w:r>
+      <w:r>
+        <w:fldChar w:fldCharType="begin"/>
+      </w:r>
+      <w:r>
+        <w:instrText xml:space="preserve"> REF _Ref314659379 \r \h </w:instrText>
+      </w:r>
+      <w:r>
+        <w:fldChar w:fldCharType="separate"/>
+      </w:r>
+      <w:r>
+        <w:t>[8]</w:t>
+      </w:r>
+      <w:r>
+        <w:fldChar w:fldCharType="end"/>
+      </w:r>
+      <w:r>
+        <w:t>, code was developed to reproduce the experiment</w:t>
+      </w:r>
+      <w:r>
+        <w:t>s described by the authors.  There</w:t>
+      </w:r>
+      <w:r>
+        <w:t xml:space="preserve"> are some differences </w:t>
+      </w:r>
+      <w:r>
+        <w:t xml:space="preserve">in the way </w:t>
+      </w:r>
+      <w:r>
+        <w:t xml:space="preserve">the simulations </w:t>
+      </w:r>
+      <w:r>
+        <w:t>were conducted for the two papers</w:t>
+      </w:r>
+      <w:r>
+        <w:t xml:space="preserve">.  For this study, the description provided in </w:t>
+      </w:r>
+      <w:r>
+        <w:fldChar w:fldCharType="begin"/>
+      </w:r>
+      <w:r>
+        <w:instrText xml:space="preserve"> REF _Ref314659379 \r \h </w:instrText>
+      </w:r>
+      <w:r>
+        <w:fldChar w:fldCharType="separate"/>
+      </w:r>
+      <w:r>
+        <w:t>[8]</w:t>
+      </w:r>
+      <w:r>
+        <w:fldChar w:fldCharType="end"/>
+      </w:r>
+      <w:r>
+        <w:t xml:space="preserve"> is followed.</w:t>
+      </w:r>
+    </w:p>
+    <w:p>
+      <w:pPr>
+        <w:pStyle w:val="Body"/>
+        <w:keepNext/>
+      </w:pPr>
+      <w:r>
+        <w:t xml:space="preserve">Simulations </w:t>
+      </w:r>
+      <w:r>
+        <w:t>were conducted us</w:t>
+      </w:r>
+      <w:bookmarkStart w:id="2" w:name="_GoBack"/>
+      <w:bookmarkEnd w:id="2"/>
+      <w:r>
+        <w:t xml:space="preserve">ing the </w:t>
+      </w:r>
+      <w:r>
+        <w:t>following parameter values</w:t>
+      </w:r>
+      <w:r>
+        <w:t>:</w:t>
+      </w:r>
+    </w:p>
+    <w:tbl>
+      <w:tblPr>
+        <w:tblStyle w:val="TableGrid"/>
+        <w:tblW w:w="0" w:type="auto"/>
+        <w:tblLook w:val="04A0" w:firstRow="1" w:lastRow="0" w:firstColumn="1" w:lastColumn="0" w:noHBand="0" w:noVBand="1"/>
+      </w:tblPr>
+      <w:tblGrid>
+        <w:gridCol w:w="1300"/>
+        <w:gridCol w:w="4838"/>
+        <w:gridCol w:w="1066"/>
+      </w:tblGrid>
+      <w:tr>
+        <w:tc>
+          <w:tcPr>
+            <w:tcW w:w="0" w:type="auto"/>
+            <w:shd w:val="clear" w:color="auto" w:fill="E0E0E0"/>
+          </w:tcPr>
+          <w:p>
+            <w:pPr>
+              <w:pStyle w:val="Body"/>
+              <w:keepNext/>
+              <w:rPr>
+                <w:b/>
+              </w:rPr>
+            </w:pPr>
+            <w:r>
+              <w:rPr>
+                <w:b/>
+              </w:rPr>
+              <w:t>Parameter</w:t>
+            </w:r>
+          </w:p>
+        </w:tc>
+        <w:tc>
+          <w:tcPr>
+            <w:tcW w:w="4838" w:type="dxa"/>
+            <w:shd w:val="clear" w:color="auto" w:fill="E0E0E0"/>
+          </w:tcPr>
+          <w:p>
+            <w:pPr>
+              <w:pStyle w:val="Body"/>
+              <w:keepNext/>
+              <w:rPr>
+                <w:b/>
+              </w:rPr>
+            </w:pPr>
+            <w:r>
+              <w:rPr>
+                <w:b/>
+              </w:rPr>
+              <w:t>Description</w:t>
+            </w:r>
+          </w:p>
+        </w:tc>
+        <w:tc>
+          <w:tcPr>
+            <w:tcW w:w="1066" w:type="dxa"/>
+            <w:shd w:val="clear" w:color="auto" w:fill="E0E0E0"/>
+          </w:tcPr>
+          <w:p>
+            <w:pPr>
+              <w:pStyle w:val="Body"/>
+              <w:keepNext/>
+              <w:rPr>
+                <w:b/>
+              </w:rPr>
+            </w:pPr>
+            <w:r>
+              <w:rPr>
+                <w:b/>
+              </w:rPr>
+              <w:t>Value</w:t>
+            </w:r>
+          </w:p>
+        </w:tc>
+      </w:tr>
+      <w:tr>
+        <w:tc>
+          <w:tcPr>
+            <w:tcW w:w="0" w:type="auto"/>
+          </w:tcPr>
+          <w:p>
+            <w:pPr>
+              <w:pStyle w:val="Body"/>
+              <w:keepNext/>
+              <w:jc w:val="center"/>
+              <w:rPr>
+                <w:sz w:val="24"/>
+              </w:rPr>
+            </w:pPr>
+            <w:proofErr w:type="gramStart"/>
+            <w:r>
+              <w:rPr>
+                <w:sz w:val="24"/>
+              </w:rPr>
+              <w:t>b</w:t>
+            </w:r>
+            <w:proofErr w:type="gramEnd"/>
+          </w:p>
+        </w:tc>
+        <w:tc>
+          <w:tcPr>
+            <w:tcW w:w="4838" w:type="dxa"/>
+          </w:tcPr>
+          <w:p>
+            <w:pPr>
+              <w:pStyle w:val="Body"/>
+              <w:keepNext/>
+            </w:pPr>
+            <w:r>
+              <w:t>Benefit received from donation</w:t>
+            </w:r>
+          </w:p>
+        </w:tc>
+        <w:tc>
+          <w:tcPr>
+            <w:tcW w:w="1066" w:type="dxa"/>
+          </w:tcPr>
+          <w:p>
+            <w:pPr>
+              <w:pStyle w:val="Body"/>
+              <w:keepNext/>
+              <w:jc w:val="right"/>
+            </w:pPr>
+            <w:r>
+              <w:t>17</w:t>
+            </w:r>
+          </w:p>
+        </w:tc>
+      </w:tr>
+      <w:tr>
+        <w:tc>
+          <w:tcPr>
+            <w:tcW w:w="0" w:type="auto"/>
+          </w:tcPr>
+          <w:p>
+            <w:pPr>
+              <w:pStyle w:val="Body"/>
+              <w:keepNext/>
+              <w:jc w:val="center"/>
+              <w:rPr>
+                <w:sz w:val="24"/>
+              </w:rPr>
+            </w:pPr>
+            <w:proofErr w:type="gramStart"/>
+            <w:r>
+              <w:rPr>
+                <w:sz w:val="24"/>
+              </w:rPr>
+              <w:t>c</w:t>
+            </w:r>
+            <w:proofErr w:type="gramEnd"/>
+          </w:p>
+        </w:tc>
+        <w:tc>
+          <w:tcPr>
+            <w:tcW w:w="4838" w:type="dxa"/>
+          </w:tcPr>
+          <w:p>
+            <w:pPr>
+              <w:pStyle w:val="Body"/>
+              <w:keepNext/>
+            </w:pPr>
+            <w:r>
+              <w:t>Cost of providing benefit to recipient</w:t>
+            </w:r>
+          </w:p>
+        </w:tc>
+        <w:tc>
+          <w:tcPr>
+            <w:tcW w:w="1066" w:type="dxa"/>
+          </w:tcPr>
+          <w:p>
+            <w:pPr>
+              <w:pStyle w:val="Body"/>
+              <w:keepNext/>
+              <w:jc w:val="right"/>
+            </w:pPr>
+            <w:r>
+              <w:t>1</w:t>
+            </w:r>
+          </w:p>
+        </w:tc>
+      </w:tr>
+      <w:tr>
+        <w:tc>
+          <w:tcPr>
+            <w:tcW w:w="0" w:type="auto"/>
+          </w:tcPr>
+          <w:p>
+            <w:pPr>
+              <w:pStyle w:val="Body"/>
+              <w:keepNext/>
+              <w:jc w:val="center"/>
+              <w:rPr>
+                <w:sz w:val="24"/>
+              </w:rPr>
+            </w:pPr>
+            <w:r>
+              <w:rPr>
+                <w:sz w:val="24"/>
+              </w:rPr>
+              <w:sym w:font="Symbol" w:char="F06D"/>
+            </w:r>
+            <w:proofErr w:type="gramStart"/>
+            <w:r>
+              <w:rPr>
+                <w:sz w:val="24"/>
+                <w:vertAlign w:val="subscript"/>
+              </w:rPr>
+              <w:t>a</w:t>
+            </w:r>
+            <w:proofErr w:type="gramEnd"/>
+          </w:p>
+        </w:tc>
+        <w:tc>
+          <w:tcPr>
+            <w:tcW w:w="4838" w:type="dxa"/>
+          </w:tcPr>
+          <w:p>
+            <w:pPr>
+              <w:pStyle w:val="Body"/>
+              <w:keepNext/>
+            </w:pPr>
+            <w:r>
+              <w:t>Reputation assessment error</w:t>
+            </w:r>
+          </w:p>
+        </w:tc>
+        <w:tc>
+          <w:tcPr>
+            <w:tcW w:w="1066" w:type="dxa"/>
+          </w:tcPr>
+          <w:p>
+            <w:pPr>
+              <w:pStyle w:val="Body"/>
+              <w:keepNext/>
+              <w:jc w:val="right"/>
+            </w:pPr>
+            <w:r>
+              <w:t>0.001</w:t>
+            </w:r>
+          </w:p>
+        </w:tc>
+      </w:tr>
+      <w:tr>
+        <w:tc>
+          <w:tcPr>
+            <w:tcW w:w="0" w:type="auto"/>
+          </w:tcPr>
+          <w:p>
+            <w:pPr>
+              <w:pStyle w:val="Body"/>
+              <w:keepNext/>
+              <w:jc w:val="center"/>
+              <w:rPr>
+                <w:sz w:val="24"/>
+              </w:rPr>
+            </w:pPr>
+            <w:r>
+              <w:rPr>
+                <w:sz w:val="24"/>
+              </w:rPr>
+              <w:sym w:font="Symbol" w:char="F06D"/>
+            </w:r>
+            <w:proofErr w:type="gramStart"/>
+            <w:r>
+              <w:rPr>
+                <w:sz w:val="24"/>
+                <w:vertAlign w:val="subscript"/>
+              </w:rPr>
+              <w:t>e</w:t>
+            </w:r>
+            <w:proofErr w:type="gramEnd"/>
+          </w:p>
+        </w:tc>
+        <w:tc>
+          <w:tcPr>
+            <w:tcW w:w="4838" w:type="dxa"/>
+          </w:tcPr>
+          <w:p>
+            <w:pPr>
+              <w:pStyle w:val="Body"/>
+              <w:keepNext/>
+            </w:pPr>
+            <w:r>
+              <w:t>Action execution error</w:t>
+            </w:r>
+          </w:p>
+        </w:tc>
+        <w:tc>
+          <w:tcPr>
+            <w:tcW w:w="1066" w:type="dxa"/>
+          </w:tcPr>
+          <w:p>
+            <w:pPr>
+              <w:pStyle w:val="Body"/>
+              <w:keepNext/>
+              <w:jc w:val="right"/>
+            </w:pPr>
+            <w:r>
+              <w:t>0.001</w:t>
+            </w:r>
+          </w:p>
+        </w:tc>
+      </w:tr>
+      <w:tr>
+        <w:tc>
+          <w:tcPr>
+            <w:tcW w:w="0" w:type="auto"/>
+          </w:tcPr>
+          <w:p>
+            <w:pPr>
+              <w:pStyle w:val="Body"/>
+              <w:keepNext/>
+              <w:jc w:val="center"/>
+              <w:rPr>
+                <w:sz w:val="24"/>
+              </w:rPr>
+            </w:pPr>
+            <w:r>
+              <w:rPr>
+                <w:sz w:val="24"/>
+              </w:rPr>
+              <w:sym w:font="Symbol" w:char="F06D"/>
+            </w:r>
+            <w:proofErr w:type="gramStart"/>
+            <w:r>
+              <w:rPr>
+                <w:sz w:val="24"/>
+                <w:vertAlign w:val="subscript"/>
+              </w:rPr>
+              <w:t>s</w:t>
+            </w:r>
+            <w:proofErr w:type="gramEnd"/>
+          </w:p>
+        </w:tc>
+        <w:tc>
+          <w:tcPr>
+            <w:tcW w:w="4838" w:type="dxa"/>
+          </w:tcPr>
+          <w:p>
+            <w:pPr>
+              <w:pStyle w:val="Body"/>
+              <w:keepNext/>
+            </w:pPr>
+            <w:r>
+              <w:t>Action module mutation rate</w:t>
+            </w:r>
+          </w:p>
+        </w:tc>
+        <w:tc>
+          <w:tcPr>
+            <w:tcW w:w="1066" w:type="dxa"/>
+          </w:tcPr>
+          <w:p>
+            <w:pPr>
+              <w:pStyle w:val="Body"/>
+              <w:keepNext/>
+              <w:jc w:val="right"/>
+            </w:pPr>
+            <w:r>
+              <w:t>0.01</w:t>
+            </w:r>
+          </w:p>
+        </w:tc>
+      </w:tr>
+      <w:tr>
+        <w:tc>
+          <w:tcPr>
+            <w:tcW w:w="0" w:type="auto"/>
+          </w:tcPr>
+          <w:p>
+            <w:pPr>
+              <w:pStyle w:val="Body"/>
+              <w:keepNext/>
+              <w:jc w:val="center"/>
+              <w:rPr>
+                <w:sz w:val="24"/>
+              </w:rPr>
+            </w:pPr>
+            <w:r>
+              <w:rPr>
+                <w:sz w:val="24"/>
+              </w:rPr>
+              <w:sym w:font="Symbol" w:char="F06D"/>
+            </w:r>
+            <w:r>
+              <w:rPr>
+                <w:sz w:val="24"/>
+                <w:vertAlign w:val="subscript"/>
+              </w:rPr>
+              <w:t>N</w:t>
+            </w:r>
+          </w:p>
+        </w:tc>
+        <w:tc>
+          <w:tcPr>
+            <w:tcW w:w="4838" w:type="dxa"/>
+          </w:tcPr>
+          <w:p>
+            <w:pPr>
+              <w:pStyle w:val="Body"/>
+              <w:keepNext/>
+            </w:pPr>
+            <w:r>
+              <w:t>Assessment module mutation rate</w:t>
+            </w:r>
+          </w:p>
+        </w:tc>
+        <w:tc>
+          <w:tcPr>
+            <w:tcW w:w="1066" w:type="dxa"/>
+          </w:tcPr>
+          <w:p>
+            <w:pPr>
+              <w:pStyle w:val="Body"/>
+              <w:keepNext/>
+              <w:jc w:val="right"/>
+            </w:pPr>
+            <w:r>
+              <w:t>0.0001</w:t>
+            </w:r>
+          </w:p>
+        </w:tc>
+      </w:tr>
+      <w:tr>
+        <w:tc>
+          <w:tcPr>
+            <w:tcW w:w="0" w:type="auto"/>
+          </w:tcPr>
+          <w:p>
+            <w:pPr>
+              <w:pStyle w:val="Body"/>
+              <w:keepNext/>
+              <w:jc w:val="center"/>
+              <w:rPr>
+                <w:sz w:val="24"/>
+              </w:rPr>
+            </w:pPr>
+            <w:r>
+              <w:rPr>
+                <w:sz w:val="24"/>
+              </w:rPr>
+              <w:sym w:font="Symbol" w:char="F06D"/>
+            </w:r>
+            <w:proofErr w:type="gramStart"/>
+            <w:r>
+              <w:rPr>
+                <w:sz w:val="24"/>
+                <w:vertAlign w:val="subscript"/>
+              </w:rPr>
+              <w:t>m</w:t>
+            </w:r>
+            <w:proofErr w:type="gramEnd"/>
+          </w:p>
+        </w:tc>
+        <w:tc>
+          <w:tcPr>
+            <w:tcW w:w="4838" w:type="dxa"/>
+          </w:tcPr>
+          <w:p>
+            <w:pPr>
+              <w:pStyle w:val="Body"/>
+              <w:keepNext/>
+            </w:pPr>
+            <w:r>
+              <w:t>Migration probability</w:t>
+            </w:r>
+          </w:p>
+        </w:tc>
+        <w:tc>
+          <w:tcPr>
+            <w:tcW w:w="1066" w:type="dxa"/>
+          </w:tcPr>
+          <w:p>
+            <w:pPr>
+              <w:pStyle w:val="Body"/>
+              <w:keepNext/>
+              <w:jc w:val="right"/>
+            </w:pPr>
+            <w:r>
+              <w:t>0.005</w:t>
+            </w:r>
+          </w:p>
+        </w:tc>
+      </w:tr>
+      <w:tr>
+        <w:tc>
+          <w:tcPr>
+            <w:tcW w:w="0" w:type="auto"/>
+          </w:tcPr>
+          <w:p>
+            <w:pPr>
+              <w:pStyle w:val="Body"/>
+              <w:keepNext/>
+              <w:jc w:val="center"/>
+              <w:rPr>
+                <w:sz w:val="24"/>
+              </w:rPr>
+            </w:pPr>
+            <w:proofErr w:type="gramStart"/>
+            <w:r>
+              <w:rPr>
+                <w:sz w:val="24"/>
+              </w:rPr>
+              <w:t>p</w:t>
+            </w:r>
+            <w:r>
+              <w:rPr>
+                <w:sz w:val="24"/>
+                <w:vertAlign w:val="subscript"/>
+              </w:rPr>
+              <w:t>c</w:t>
+            </w:r>
+            <w:proofErr w:type="gramEnd"/>
+          </w:p>
+        </w:tc>
+        <w:tc>
+          <w:tcPr>
+            <w:tcW w:w="4838" w:type="dxa"/>
+          </w:tcPr>
+          <w:p>
+            <w:pPr>
+              <w:pStyle w:val="Body"/>
+              <w:keepNext/>
+            </w:pPr>
+            <w:r>
+              <w:t>Probability of group conflict</w:t>
+            </w:r>
+          </w:p>
+        </w:tc>
+        <w:tc>
+          <w:tcPr>
+            <w:tcW w:w="1066" w:type="dxa"/>
+          </w:tcPr>
+          <w:p>
+            <w:pPr>
+              <w:pStyle w:val="Body"/>
+              <w:keepNext/>
+              <w:jc w:val="right"/>
+            </w:pPr>
+            <w:r>
+              <w:t>0.01</w:t>
+            </w:r>
+          </w:p>
+        </w:tc>
+      </w:tr>
+      <w:tr>
+        <w:tc>
+          <w:tcPr>
+            <w:tcW w:w="0" w:type="auto"/>
+          </w:tcPr>
+          <w:p>
+            <w:pPr>
+              <w:pStyle w:val="Body"/>
+              <w:keepNext/>
+              <w:jc w:val="center"/>
+              <w:rPr>
+                <w:sz w:val="24"/>
+              </w:rPr>
+            </w:pPr>
+            <w:r>
+              <w:rPr>
+                <w:sz w:val="24"/>
+              </w:rPr>
+              <w:sym w:font="Symbol" w:char="F062"/>
+            </w:r>
+          </w:p>
+        </w:tc>
+        <w:tc>
+          <w:tcPr>
+            <w:tcW w:w="4838" w:type="dxa"/>
+          </w:tcPr>
+          <w:p>
+            <w:pPr>
+              <w:pStyle w:val="Body"/>
+              <w:keepNext/>
+            </w:pPr>
+            <w:r>
+              <w:t>Selection strength in winner determination</w:t>
+            </w:r>
+          </w:p>
+        </w:tc>
+        <w:tc>
+          <w:tcPr>
+            <w:tcW w:w="1066" w:type="dxa"/>
+          </w:tcPr>
+          <w:p>
+            <w:pPr>
+              <w:pStyle w:val="Body"/>
+              <w:keepNext/>
+              <w:jc w:val="right"/>
+            </w:pPr>
+            <w:r>
+              <w:t>10</w:t>
+            </w:r>
+            <w:r>
+              <w:rPr>
+                <w:vertAlign w:val="superscript"/>
+              </w:rPr>
+              <w:t>4</w:t>
+            </w:r>
+          </w:p>
+        </w:tc>
+      </w:tr>
+      <w:tr>
+        <w:tc>
+          <w:tcPr>
+            <w:tcW w:w="0" w:type="auto"/>
+          </w:tcPr>
+          <w:p>
+            <w:pPr>
+              <w:pStyle w:val="Body"/>
+              <w:jc w:val="center"/>
+              <w:rPr>
+                <w:sz w:val="24"/>
+              </w:rPr>
+            </w:pPr>
+            <w:r>
+              <w:rPr>
+                <w:sz w:val="24"/>
+              </w:rPr>
+              <w:sym w:font="Symbol" w:char="F068"/>
+            </w:r>
+          </w:p>
+        </w:tc>
+        <w:tc>
+          <w:tcPr>
+            <w:tcW w:w="4838" w:type="dxa"/>
+          </w:tcPr>
+          <w:p>
+            <w:pPr>
+              <w:pStyle w:val="Body"/>
+            </w:pPr>
+            <w:r>
+              <w:t>Selection strength in bit replacement</w:t>
+            </w:r>
+          </w:p>
+        </w:tc>
+        <w:tc>
+          <w:tcPr>
+            <w:tcW w:w="1066" w:type="dxa"/>
+          </w:tcPr>
+          <w:p>
+            <w:pPr>
+              <w:pStyle w:val="Body"/>
+              <w:jc w:val="right"/>
+            </w:pPr>
+            <w:r>
+              <w:t>0.15</w:t>
+            </w:r>
+          </w:p>
+        </w:tc>
+      </w:tr>
+    </w:tbl>
+    <w:p>
+      <w:pPr>
+        <w:pStyle w:val="Body"/>
+      </w:pPr>
+      <w:r>
+        <w:t xml:space="preserve">To conform </w:t>
+      </w:r>
+      <w:r>
+        <w:t>to</w:t>
+      </w:r>
+      <w:r>
+        <w:t xml:space="preserve"> the procedure described in </w:t>
+      </w:r>
+      <w:r>
+        <w:fldChar w:fldCharType="begin"/>
+      </w:r>
+      <w:r>
+        <w:instrText xml:space="preserve"> REF _Ref314659379 \r \h </w:instrText>
+      </w:r>
+      <w:r>
+        <w:fldChar w:fldCharType="separate"/>
+      </w:r>
+      <w:r>
+        <w:t>[8]</w:t>
+      </w:r>
+      <w:r>
+        <w:fldChar w:fldCharType="end"/>
+      </w:r>
+      <w:r>
+        <w:t>, 500 simulations were executed</w:t>
+      </w:r>
+      <w:r>
+        <w:rPr>
+          <w:rStyle w:val="FootnoteReference"/>
+        </w:rPr>
+        <w:footnoteReference w:id="3"/>
+      </w:r>
+      <w:r>
+        <w:t>.  Each simulation consisted of</w:t>
+      </w:r>
+      <w:r>
+        <w:t xml:space="preserve"> consisting of 10,000 generations</w:t>
+      </w:r>
+      <w:r>
+        <w:t xml:space="preserve"> of 64 groups with 64 agents per group</w:t>
+      </w:r>
+      <w:r>
+        <w:t>.</w:t>
+      </w:r>
+      <w:r>
+        <w:t xml:space="preserve">  For each generation, statistics for </w:t>
+      </w:r>
+      <w:r>
+        <w:t>assessment modules used by the group were tracked.  For each bit value in the representation of an assessment module, the count of the number of groups for which the bit was set to 1 (or GOOD) was recorded.</w:t>
+      </w:r>
+    </w:p>
+    <w:p>
+      <w:pPr>
+        <w:pStyle w:val="Body"/>
+      </w:pPr>
+      <w:r>
+        <w:t>When each simulation is completed, the statistics collected for the final 1000 generations are u</w:t>
+      </w:r>
+      <w:r>
+        <w:t>sed to determine whether each</w:t>
+      </w:r>
+      <w:r>
+        <w:t xml:space="preserve"> bit value fixated and if so the value at which it fixated.</w:t>
+      </w:r>
+      <w:r>
+        <w:t xml:space="preserve">  Let </w:t>
+      </w:r>
+      <m:oMath>
+        <m:sSubSup>
+          <m:sSubSupPr>
+            <m:ctrlPr>
+              <w:rPr>
+                <w:rFonts w:ascii="Cambria Math" w:hAnsi="Cambria Math"/>
+                <w:i/>
+              </w:rPr>
+            </m:ctrlPr>
+          </m:sSubSupPr>
+          <m:e>
+            <m:r>
+              <w:rPr>
+                <w:rFonts w:ascii="Cambria Math" w:hAnsi="Cambria Math"/>
+              </w:rPr>
+              <m:t>b</m:t>
+            </m:r>
+          </m:e>
+          <m:sub>
+            <m:r>
+              <w:rPr>
+                <w:rFonts w:ascii="Cambria Math" w:hAnsi="Cambria Math"/>
+              </w:rPr>
+              <m:t>i</m:t>
+            </m:r>
+          </m:sub>
+          <m:sup>
+            <m:d>
+              <m:dPr>
+                <m:ctrlPr>
+                  <w:rPr>
+                    <w:rFonts w:ascii="Cambria Math" w:hAnsi="Cambria Math"/>
+                    <w:i/>
+                  </w:rPr>
+                </m:ctrlPr>
+              </m:dPr>
+              <m:e>
+                <m:r>
+                  <w:rPr>
+                    <w:rFonts w:ascii="Cambria Math" w:hAnsi="Cambria Math"/>
+                  </w:rPr>
+                  <m:t>g</m:t>
+                </m:r>
+              </m:e>
+            </m:d>
+          </m:sup>
+        </m:sSubSup>
+      </m:oMath>
+      <w:r>
+        <w:t xml:space="preserve"> be the count collected for </w:t>
+      </w:r>
+      <w:r>
+        <w:t xml:space="preserve">the </w:t>
+      </w:r>
+      <w:r>
+        <w:t>bit</w:t>
+      </w:r>
+      <w:r>
+        <w:t xml:space="preserve"> in location</w:t>
+      </w:r>
+      <w:r>
+        <w:t xml:space="preserve"> </w:t>
+      </w:r>
+      <w:proofErr w:type="spellStart"/>
+      <w:r>
+        <w:rPr>
+          <w:i/>
+        </w:rPr>
+        <w:t>i</w:t>
+      </w:r>
+      <w:proofErr w:type="spellEnd"/>
+      <w:r>
+        <w:t xml:space="preserve"> for generation </w:t>
+      </w:r>
+      <w:r>
+        <w:rPr>
+          <w:i/>
+        </w:rPr>
+        <w:t>g</w:t>
+      </w:r>
+      <w:r>
+        <w:t xml:space="preserve"> and let N be the total number of groups</w:t>
+      </w:r>
+      <w:r>
+        <w:t>.  T</w:t>
+      </w:r>
+      <w:r>
+        <w:t xml:space="preserve">he frequency of </w:t>
+      </w:r>
+      <w:r>
+        <w:t>occurrence of val</w:t>
+      </w:r>
+      <w:r>
+        <w:t xml:space="preserve">ue 1 (or GOOD) in location </w:t>
+      </w:r>
+      <w:proofErr w:type="spellStart"/>
+      <w:r>
+        <w:rPr>
+          <w:i/>
+        </w:rPr>
+        <w:t>i</w:t>
+      </w:r>
+      <w:proofErr w:type="spellEnd"/>
+      <w:r>
+        <w:t xml:space="preserve"> </w:t>
+      </w:r>
+      <w:proofErr w:type="gramStart"/>
+      <w:r>
+        <w:t>is</w:t>
+      </w:r>
+      <w:proofErr w:type="gramEnd"/>
+      <w:r>
+        <w:t xml:space="preserve"> given by the following formula:</w:t>
+      </w:r>
+    </w:p>
+    <w:p>
+      <w:pPr>
+        <w:pStyle w:val="Body"/>
+      </w:pPr>
+      <m:oMathPara>
+        <m:oMath>
+          <m:sSubSup>
+            <m:sSubSupPr>
+              <m:ctrlPr>
+                <w:rPr>
+                  <w:rFonts w:ascii="Cambria Math" w:hAnsi="Cambria Math"/>
+                  <w:i/>
+                </w:rPr>
+              </m:ctrlPr>
+            </m:sSubSupPr>
+            <m:e>
+              <m:r>
+                <w:rPr>
+                  <w:rFonts w:ascii="Cambria Math" w:hAnsi="Cambria Math"/>
+                </w:rPr>
+                <m:t>f</m:t>
+              </m:r>
+            </m:e>
+            <m:sub>
+              <m:r>
+                <w:rPr>
+                  <w:rFonts w:ascii="Cambria Math" w:hAnsi="Cambria Math"/>
+                </w:rPr>
+                <m:t>i</m:t>
+              </m:r>
+            </m:sub>
+            <m:sup>
+              <m:d>
+                <m:dPr>
+                  <m:ctrlPr>
+                    <w:rPr>
+                      <w:rFonts w:ascii="Cambria Math" w:hAnsi="Cambria Math"/>
+                      <w:i/>
+                    </w:rPr>
+                  </m:ctrlPr>
+                </m:dPr>
+                <m:e>
+                  <m:r>
+                    <w:rPr>
+                      <w:rFonts w:ascii="Cambria Math" w:hAnsi="Cambria Math"/>
+                    </w:rPr>
+                    <m:t>1</m:t>
+                  </m:r>
+                </m:e>
+              </m:d>
+            </m:sup>
+          </m:sSubSup>
+          <m:r>
+            <w:rPr>
+              <w:rFonts w:ascii="Cambria Math" w:hAnsi="Cambria Math"/>
+            </w:rPr>
+            <m:t>=</m:t>
+          </m:r>
+          <m:f>
+            <m:fPr>
+              <m:ctrlPr>
+                <w:rPr>
+                  <w:rFonts w:ascii="Cambria Math" w:hAnsi="Cambria Math"/>
+                  <w:i/>
+                </w:rPr>
+              </m:ctrlPr>
+            </m:fPr>
+            <m:num>
+              <m:nary>
+                <m:naryPr>
+                  <m:chr m:val="∑"/>
+                  <m:limLoc m:val="undOvr"/>
+                  <m:supHide m:val="1"/>
+                  <m:ctrlPr>
+                    <w:rPr>
+                      <w:rFonts w:ascii="Cambria Math" w:hAnsi="Cambria Math"/>
+                      <w:i/>
+                    </w:rPr>
+                  </m:ctrlPr>
+                </m:naryPr>
+                <m:sub>
+                  <m:r>
+                    <w:rPr>
+                      <w:rFonts w:ascii="Cambria Math" w:hAnsi="Cambria Math"/>
+                    </w:rPr>
+                    <m:t>g</m:t>
+                  </m:r>
+                </m:sub>
+                <m:sup/>
+                <m:e>
+                  <m:sSubSup>
+                    <m:sSubSupPr>
+                      <m:ctrlPr>
+                        <w:rPr>
+                          <w:rFonts w:ascii="Cambria Math" w:hAnsi="Cambria Math"/>
+                          <w:i/>
+                        </w:rPr>
+                      </m:ctrlPr>
+                    </m:sSubSupPr>
+                    <m:e>
+                      <m:r>
+                        <w:rPr>
+                          <w:rFonts w:ascii="Cambria Math" w:hAnsi="Cambria Math"/>
+                        </w:rPr>
+                        <m:t>b</m:t>
+                      </m:r>
+                    </m:e>
+                    <m:sub>
+                      <m:r>
+                        <w:rPr>
+                          <w:rFonts w:ascii="Cambria Math" w:hAnsi="Cambria Math"/>
+                        </w:rPr>
+                        <m:t>i</m:t>
+                      </m:r>
+                    </m:sub>
+                    <m:sup>
+                      <m:d>
+                        <m:dPr>
+                          <m:ctrlPr>
+                            <w:rPr>
+                              <w:rFonts w:ascii="Cambria Math" w:hAnsi="Cambria Math"/>
+                              <w:i/>
+                            </w:rPr>
+                          </m:ctrlPr>
+                        </m:dPr>
+                        <m:e>
+                          <m:r>
+                            <w:rPr>
+                              <w:rFonts w:ascii="Cambria Math" w:hAnsi="Cambria Math"/>
+                            </w:rPr>
+                            <m:t>g</m:t>
+                          </m:r>
+                        </m:e>
+                      </m:d>
+                    </m:sup>
+                  </m:sSubSup>
+                </m:e>
+              </m:nary>
+            </m:num>
+            <m:den>
+              <m:nary>
+                <m:naryPr>
+                  <m:chr m:val="∑"/>
+                  <m:limLoc m:val="subSup"/>
+                  <m:supHide m:val="1"/>
+                  <m:ctrlPr>
+                    <w:rPr>
+                      <w:rFonts w:ascii="Cambria Math" w:hAnsi="Cambria Math"/>
+                      <w:i/>
+                    </w:rPr>
+                  </m:ctrlPr>
+                </m:naryPr>
+                <m:sub>
+                  <m:r>
+                    <w:rPr>
+                      <w:rFonts w:ascii="Cambria Math" w:hAnsi="Cambria Math"/>
+                    </w:rPr>
+                    <m:t>g</m:t>
+                  </m:r>
+                </m:sub>
+                <m:sup/>
+                <m:e>
+                  <m:r>
+                    <w:rPr>
+                      <w:rFonts w:ascii="Cambria Math" w:hAnsi="Cambria Math"/>
+                    </w:rPr>
+                    <m:t>N</m:t>
+                  </m:r>
+                </m:e>
+              </m:nary>
+            </m:den>
+          </m:f>
+        </m:oMath>
+      </m:oMathPara>
+    </w:p>
+    <w:p>
+      <w:pPr>
+        <w:pStyle w:val="Body"/>
+      </w:pPr>
+      <w:r>
+        <w:t xml:space="preserve">And the frequency of occurrence of value 0 (or BAD) in location </w:t>
+      </w:r>
+      <w:proofErr w:type="spellStart"/>
+      <w:r>
+        <w:rPr>
+          <w:i/>
+        </w:rPr>
+        <w:t>i</w:t>
+      </w:r>
+      <w:proofErr w:type="spellEnd"/>
+      <w:r>
+        <w:t xml:space="preserve"> </w:t>
+      </w:r>
+      <w:proofErr w:type="gramStart"/>
+      <w:r>
+        <w:t>is</w:t>
+      </w:r>
+      <w:proofErr w:type="gramEnd"/>
+      <w:r>
+        <w:t xml:space="preserve"> given by the following formula:</w:t>
+      </w:r>
+    </w:p>
+    <w:p>
+      <w:pPr>
+        <w:pStyle w:val="Body"/>
+      </w:pPr>
+      <m:oMathPara>
+        <m:oMath>
+          <m:sSubSup>
+            <m:sSubSupPr>
+              <m:ctrlPr>
+                <w:rPr>
+                  <w:rFonts w:ascii="Cambria Math" w:hAnsi="Cambria Math"/>
+                  <w:i/>
+                </w:rPr>
+              </m:ctrlPr>
+            </m:sSubSupPr>
+            <m:e>
+              <m:r>
+                <w:rPr>
+                  <w:rFonts w:ascii="Cambria Math" w:hAnsi="Cambria Math"/>
+                </w:rPr>
+                <m:t>f</m:t>
+              </m:r>
+            </m:e>
+            <m:sub>
+              <m:r>
+                <w:rPr>
+                  <w:rFonts w:ascii="Cambria Math" w:hAnsi="Cambria Math"/>
+                </w:rPr>
+                <m:t>i</m:t>
+              </m:r>
+            </m:sub>
+            <m:sup>
+              <m:d>
+                <m:dPr>
+                  <m:ctrlPr>
+                    <w:rPr>
+                      <w:rFonts w:ascii="Cambria Math" w:hAnsi="Cambria Math"/>
+                      <w:i/>
+                    </w:rPr>
+                  </m:ctrlPr>
+                </m:dPr>
+                <m:e>
+                  <m:r>
+                    <w:rPr>
+                      <w:rFonts w:ascii="Cambria Math" w:hAnsi="Cambria Math"/>
+                    </w:rPr>
+                    <m:t>0</m:t>
+                  </m:r>
+                </m:e>
+              </m:d>
+            </m:sup>
+          </m:sSubSup>
+          <m:r>
+            <w:rPr>
+              <w:rFonts w:ascii="Cambria Math" w:hAnsi="Cambria Math"/>
+            </w:rPr>
+            <m:t>=</m:t>
+          </m:r>
+          <m:f>
+            <m:fPr>
+              <m:ctrlPr>
+                <w:rPr>
+                  <w:rFonts w:ascii="Cambria Math" w:hAnsi="Cambria Math"/>
+                  <w:i/>
+                </w:rPr>
+              </m:ctrlPr>
+            </m:fPr>
+            <m:num>
+              <m:nary>
+                <m:naryPr>
+                  <m:chr m:val="∑"/>
+                  <m:limLoc m:val="undOvr"/>
+                  <m:supHide m:val="1"/>
+                  <m:ctrlPr>
+                    <w:rPr>
+                      <w:rFonts w:ascii="Cambria Math" w:hAnsi="Cambria Math"/>
+                      <w:i/>
+                    </w:rPr>
+                  </m:ctrlPr>
+                </m:naryPr>
+                <m:sub>
+                  <m:r>
+                    <w:rPr>
+                      <w:rFonts w:ascii="Cambria Math" w:hAnsi="Cambria Math"/>
+                    </w:rPr>
+                    <m:t>g</m:t>
+                  </m:r>
+                </m:sub>
+                <m:sup/>
+                <m:e>
+                  <m:d>
+                    <m:dPr>
+                      <m:ctrlPr>
+                        <w:rPr>
+                          <w:rFonts w:ascii="Cambria Math" w:hAnsi="Cambria Math"/>
+                          <w:i/>
+                        </w:rPr>
+                      </m:ctrlPr>
+                    </m:dPr>
+                    <m:e>
+                      <m:r>
+                        <w:rPr>
+                          <w:rFonts w:ascii="Cambria Math" w:hAnsi="Cambria Math"/>
+                        </w:rPr>
+                        <m:t>N-</m:t>
+                      </m:r>
+                      <m:sSubSup>
+                        <m:sSubSupPr>
+                          <m:ctrlPr>
+                            <w:rPr>
+                              <w:rFonts w:ascii="Cambria Math" w:hAnsi="Cambria Math"/>
+                              <w:i/>
+                            </w:rPr>
+                          </m:ctrlPr>
+                        </m:sSubSupPr>
+                        <m:e>
+                          <m:r>
+                            <w:rPr>
+                              <w:rFonts w:ascii="Cambria Math" w:hAnsi="Cambria Math"/>
+                            </w:rPr>
+                            <m:t>b</m:t>
+                          </m:r>
+                        </m:e>
+                        <m:sub>
+                          <m:r>
+                            <w:rPr>
+                              <w:rFonts w:ascii="Cambria Math" w:hAnsi="Cambria Math"/>
+                            </w:rPr>
+                            <m:t>i</m:t>
+                          </m:r>
+                        </m:sub>
+                        <m:sup>
+                          <m:d>
+                            <m:dPr>
+                              <m:ctrlPr>
+                                <w:rPr>
+                                  <w:rFonts w:ascii="Cambria Math" w:hAnsi="Cambria Math"/>
+                                  <w:i/>
+                                </w:rPr>
+                              </m:ctrlPr>
+                            </m:dPr>
+                            <m:e>
+                              <m:r>
+                                <w:rPr>
+                                  <w:rFonts w:ascii="Cambria Math" w:hAnsi="Cambria Math"/>
+                                </w:rPr>
+                                <m:t>g</m:t>
+                              </m:r>
+                            </m:e>
+                          </m:d>
+                        </m:sup>
+                      </m:sSubSup>
+                    </m:e>
+                  </m:d>
+                </m:e>
+              </m:nary>
+            </m:num>
+            <m:den>
+              <m:nary>
+                <m:naryPr>
+                  <m:chr m:val="∑"/>
+                  <m:limLoc m:val="subSup"/>
+                  <m:supHide m:val="1"/>
+                  <m:ctrlPr>
+                    <w:rPr>
+                      <w:rFonts w:ascii="Cambria Math" w:hAnsi="Cambria Math"/>
+                      <w:i/>
+                    </w:rPr>
+                  </m:ctrlPr>
+                </m:naryPr>
+                <m:sub>
+                  <m:r>
+                    <w:rPr>
+                      <w:rFonts w:ascii="Cambria Math" w:hAnsi="Cambria Math"/>
+                    </w:rPr>
+                    <m:t>g</m:t>
+                  </m:r>
+                </m:sub>
+                <m:sup/>
+                <m:e>
+                  <m:r>
+                    <w:rPr>
+                      <w:rFonts w:ascii="Cambria Math" w:hAnsi="Cambria Math"/>
+                    </w:rPr>
+                    <m:t>N</m:t>
+                  </m:r>
+                </m:e>
+              </m:nary>
+            </m:den>
+          </m:f>
+        </m:oMath>
+      </m:oMathPara>
+    </w:p>
+    <w:p>
+      <w:pPr>
+        <w:pStyle w:val="Body"/>
+      </w:pPr>
+      <w:r>
+        <w:t>Where in each case, the sum is over the last 1000 generations of the simulation.</w:t>
+      </w:r>
+      <w:r>
+        <w:t xml:space="preserve">  Given these frequency values, the value of the bit at location </w:t>
+      </w:r>
+      <w:proofErr w:type="spellStart"/>
+      <w:r>
+        <w:rPr>
+          <w:i/>
+        </w:rPr>
+        <w:t>i</w:t>
+      </w:r>
+      <w:proofErr w:type="spellEnd"/>
+      <w:r>
+        <w:t xml:space="preserve"> fixates at value 1 if </w:t>
+      </w:r>
+      <m:oMath>
+        <m:sSubSup>
+          <m:sSubSupPr>
+            <m:ctrlPr>
+              <w:rPr>
+                <w:rFonts w:ascii="Cambria Math" w:hAnsi="Cambria Math"/>
+                <w:i/>
+              </w:rPr>
+            </m:ctrlPr>
+          </m:sSubSupPr>
+          <m:e>
+            <m:r>
+              <w:rPr>
+                <w:rFonts w:ascii="Cambria Math" w:hAnsi="Cambria Math"/>
+              </w:rPr>
+              <m:t>f</m:t>
+            </m:r>
+          </m:e>
+          <m:sub>
+            <m:r>
+              <w:rPr>
+                <w:rFonts w:ascii="Cambria Math" w:hAnsi="Cambria Math"/>
+              </w:rPr>
+              <m:t>i</m:t>
+            </m:r>
+          </m:sub>
+          <m:sup>
+            <m:d>
+              <m:dPr>
+                <m:ctrlPr>
+                  <w:rPr>
+                    <w:rFonts w:ascii="Cambria Math" w:hAnsi="Cambria Math"/>
+                    <w:i/>
+                  </w:rPr>
+                </m:ctrlPr>
+              </m:dPr>
+              <m:e>
+                <m:r>
+                  <w:rPr>
+                    <w:rFonts w:ascii="Cambria Math" w:hAnsi="Cambria Math"/>
+                  </w:rPr>
+                  <m:t>1</m:t>
+                </m:r>
+              </m:e>
+            </m:d>
+          </m:sup>
+        </m:sSubSup>
+        <m:r>
+          <w:rPr>
+            <w:rFonts w:ascii="Cambria Math" w:hAnsi="Cambria Math"/>
+          </w:rPr>
+          <m:t>&gt;0.98</m:t>
+        </m:r>
+      </m:oMath>
+      <w:r>
+        <w:t xml:space="preserve"> and fixates at value 0 if </w:t>
+      </w:r>
+      <m:oMath>
+        <m:sSubSup>
+          <m:sSubSupPr>
+            <m:ctrlPr>
+              <w:rPr>
+                <w:rFonts w:ascii="Cambria Math" w:hAnsi="Cambria Math"/>
+                <w:i/>
+              </w:rPr>
+            </m:ctrlPr>
+          </m:sSubSupPr>
+          <m:e>
+            <m:r>
+              <w:rPr>
+                <w:rFonts w:ascii="Cambria Math" w:hAnsi="Cambria Math"/>
+              </w:rPr>
+              <m:t>f</m:t>
+            </m:r>
+          </m:e>
+          <m:sub>
+            <m:r>
+              <w:rPr>
+                <w:rFonts w:ascii="Cambria Math" w:hAnsi="Cambria Math"/>
+              </w:rPr>
+              <m:t>i</m:t>
+            </m:r>
+          </m:sub>
+          <m:sup>
+            <m:d>
+              <m:dPr>
+                <m:ctrlPr>
+                  <w:rPr>
+                    <w:rFonts w:ascii="Cambria Math" w:hAnsi="Cambria Math"/>
+                    <w:i/>
+                  </w:rPr>
+                </m:ctrlPr>
+              </m:dPr>
+              <m:e>
+                <m:r>
+                  <w:rPr>
+                    <w:rFonts w:ascii="Cambria Math" w:hAnsi="Cambria Math"/>
+                  </w:rPr>
+                  <m:t>0</m:t>
+                </m:r>
+              </m:e>
+            </m:d>
+          </m:sup>
+        </m:sSubSup>
+        <m:r>
+          <w:rPr>
+            <w:rFonts w:ascii="Cambria Math" w:hAnsi="Cambria Math"/>
+          </w:rPr>
+          <m:t>&gt;0.98</m:t>
+        </m:r>
+      </m:oMath>
+      <w:r>
+        <w:t xml:space="preserve">.  If neither of these conditions </w:t>
+      </w:r>
+      <w:proofErr w:type="gramStart"/>
+      <w:r>
+        <w:t>hold</w:t>
+      </w:r>
+      <w:proofErr w:type="gramEnd"/>
+      <w:r>
+        <w:t>, then the bit does not fixate and is given the value “X”.</w:t>
+      </w:r>
+    </w:p>
+    <w:p>
+      <w:pPr>
+        <w:pStyle w:val="Body"/>
+      </w:pPr>
+      <w:r>
+        <w:t xml:space="preserve">After determining the </w:t>
+      </w:r>
+      <w:r>
+        <w:t>fixation values for each simulation, the results are aggregated to produce the overall results for the experiment.</w:t>
+      </w:r>
+      <w:r>
+        <w:t xml:space="preserve">  </w:t>
+      </w:r>
+      <w:r>
+        <w:t xml:space="preserve">For each bit location </w:t>
+      </w:r>
+      <w:proofErr w:type="spellStart"/>
+      <w:r>
+        <w:rPr>
+          <w:i/>
+        </w:rPr>
+        <w:t>i</w:t>
+      </w:r>
+      <w:proofErr w:type="spellEnd"/>
+      <w:r>
+        <w:t>, l</w:t>
+      </w:r>
+      <w:r>
+        <w:t xml:space="preserve">et </w:t>
+      </w:r>
+      <m:oMath>
+        <m:sSubSup>
+          <m:sSubSupPr>
+            <m:ctrlPr>
+              <w:rPr>
+                <w:rFonts w:ascii="Cambria Math" w:hAnsi="Cambria Math"/>
+                <w:i/>
+              </w:rPr>
+            </m:ctrlPr>
+          </m:sSubSupPr>
+          <m:e>
+            <m:r>
+              <w:rPr>
+                <w:rFonts w:ascii="Cambria Math" w:hAnsi="Cambria Math"/>
+              </w:rPr>
+              <m:t>φ</m:t>
+            </m:r>
+          </m:e>
+          <m:sub>
+            <m:r>
+              <w:rPr>
+                <w:rFonts w:ascii="Cambria Math" w:hAnsi="Cambria Math"/>
+              </w:rPr>
+              <m:t>i</m:t>
+            </m:r>
+          </m:sub>
+          <m:sup>
+            <m:d>
+              <m:dPr>
+                <m:ctrlPr>
+                  <w:rPr>
+                    <w:rFonts w:ascii="Cambria Math" w:hAnsi="Cambria Math"/>
+                    <w:i/>
+                  </w:rPr>
+                </m:ctrlPr>
+              </m:dPr>
+              <m:e>
+                <m:r>
+                  <w:rPr>
+                    <w:rFonts w:ascii="Cambria Math" w:hAnsi="Cambria Math"/>
+                  </w:rPr>
+                  <m:t>1</m:t>
+                </m:r>
+              </m:e>
+            </m:d>
+          </m:sup>
+        </m:sSubSup>
+      </m:oMath>
+      <w:r>
+        <w:t xml:space="preserve"> be the number of simulations for which the bit fixated at value 1, </w:t>
+      </w:r>
+      <m:oMath>
+        <m:sSubSup>
+          <m:sSubSupPr>
+            <m:ctrlPr>
+              <w:rPr>
+                <w:rFonts w:ascii="Cambria Math" w:hAnsi="Cambria Math"/>
+                <w:i/>
+              </w:rPr>
+            </m:ctrlPr>
+          </m:sSubSupPr>
+          <m:e>
+            <m:r>
+              <w:rPr>
+                <w:rFonts w:ascii="Cambria Math" w:hAnsi="Cambria Math"/>
+              </w:rPr>
+              <m:t>φ</m:t>
+            </m:r>
+          </m:e>
+          <m:sub>
+            <m:r>
+              <w:rPr>
+                <w:rFonts w:ascii="Cambria Math" w:hAnsi="Cambria Math"/>
+              </w:rPr>
+              <m:t>i</m:t>
+            </m:r>
+          </m:sub>
+          <m:sup>
+            <m:d>
+              <m:dPr>
+                <m:ctrlPr>
+                  <w:rPr>
+                    <w:rFonts w:ascii="Cambria Math" w:hAnsi="Cambria Math"/>
+                    <w:i/>
+                  </w:rPr>
+                </m:ctrlPr>
+              </m:dPr>
+              <m:e>
+                <m:r>
+                  <w:rPr>
+                    <w:rFonts w:ascii="Cambria Math" w:hAnsi="Cambria Math"/>
+                  </w:rPr>
+                  <m:t>0</m:t>
+                </m:r>
+              </m:e>
+            </m:d>
+          </m:sup>
+        </m:sSubSup>
+      </m:oMath>
+      <w:r>
+        <w:t xml:space="preserve"> be the number of simulations for which the bit fixated at value 0 and </w:t>
+      </w:r>
+      <m:oMath>
+        <m:sSubSup>
+          <m:sSubSupPr>
+            <m:ctrlPr>
+              <w:rPr>
+                <w:rFonts w:ascii="Cambria Math" w:hAnsi="Cambria Math"/>
+                <w:i/>
+              </w:rPr>
+            </m:ctrlPr>
+          </m:sSubSupPr>
+          <m:e>
+            <m:r>
+              <w:rPr>
+                <w:rFonts w:ascii="Cambria Math" w:hAnsi="Cambria Math"/>
+              </w:rPr>
+              <m:t>φ</m:t>
+            </m:r>
+          </m:e>
+          <m:sub>
+            <m:r>
+              <w:rPr>
+                <w:rFonts w:ascii="Cambria Math" w:hAnsi="Cambria Math"/>
+              </w:rPr>
+              <m:t>i</m:t>
+            </m:r>
+          </m:sub>
+          <m:sup>
+            <m:d>
+              <m:dPr>
+                <m:ctrlPr>
+                  <w:rPr>
+                    <w:rFonts w:ascii="Cambria Math" w:hAnsi="Cambria Math"/>
+                    <w:i/>
+                  </w:rPr>
+                </m:ctrlPr>
+              </m:dPr>
+              <m:e>
+                <m:r>
+                  <w:rPr>
+                    <w:rFonts w:ascii="Cambria Math" w:hAnsi="Cambria Math"/>
+                  </w:rPr>
+                  <m:t>X</m:t>
+                </m:r>
+              </m:e>
+            </m:d>
+          </m:sup>
+        </m:sSubSup>
+      </m:oMath>
+      <w:r>
+        <w:t xml:space="preserve"> be the number of simulation for which the bit did not fixate.  In this case, the bit values </w:t>
+      </w:r>
+      <w:r>
+        <w:rPr>
+          <w:i/>
+        </w:rPr>
+        <w:t>B</w:t>
+      </w:r>
+      <w:r>
+        <w:rPr>
+          <w:i/>
+          <w:vertAlign w:val="subscript"/>
+        </w:rPr>
+        <w:t>i</w:t>
+      </w:r>
+      <w:r>
+        <w:t xml:space="preserve"> for the optimal assessment modules are determined using the following formula:</w:t>
+      </w:r>
+    </w:p>
+    <w:p>
+      <w:pPr>
+        <w:pStyle w:val="Body"/>
+      </w:pPr>
+      <m:oMathPara>
+        <m:oMath>
+          <m:sSub>
+            <m:sSubPr>
+              <m:ctrlPr>
+                <w:rPr>
+                  <w:rFonts w:ascii="Cambria Math" w:hAnsi="Cambria Math"/>
+                  <w:i/>
+                </w:rPr>
+              </m:ctrlPr>
+            </m:sSubPr>
+            <m:e>
+              <m:r>
+                <w:rPr>
+                  <w:rFonts w:ascii="Cambria Math" w:hAnsi="Cambria Math"/>
+                </w:rPr>
+                <m:t>B</m:t>
+              </m:r>
+            </m:e>
+            <m:sub>
+              <m:r>
+                <w:rPr>
+                  <w:rFonts w:ascii="Cambria Math" w:hAnsi="Cambria Math"/>
+                </w:rPr>
+                <m:t>i</m:t>
+              </m:r>
+            </m:sub>
+          </m:sSub>
+          <m:r>
+            <w:rPr>
+              <w:rFonts w:ascii="Cambria Math" w:hAnsi="Cambria Math"/>
+            </w:rPr>
+            <m:t>=</m:t>
+          </m:r>
+          <m:d>
+            <m:dPr>
+              <m:begChr m:val="{"/>
+              <m:endChr m:val=""/>
+              <m:ctrlPr>
+                <w:rPr>
+                  <w:rFonts w:ascii="Cambria Math" w:hAnsi="Cambria Math"/>
+                  <w:i/>
+                </w:rPr>
+              </m:ctrlPr>
+            </m:dPr>
+            <m:e>
+              <m:eqArr>
+                <m:eqArrPr>
+                  <m:ctrlPr>
+                    <w:rPr>
+                      <w:rFonts w:ascii="Cambria Math" w:hAnsi="Cambria Math"/>
+                      <w:i/>
+                    </w:rPr>
+                  </m:ctrlPr>
+                </m:eqArrPr>
+                <m:e>
+                  <m:r>
+                    <w:rPr>
+                      <w:rFonts w:ascii="Cambria Math" w:hAnsi="Cambria Math"/>
+                    </w:rPr>
+                    <m:t>1</m:t>
+                  </m:r>
+                  <m:r>
+                    <w:rPr>
+                      <w:rFonts w:ascii="Cambria Math" w:hAnsi="Cambria Math"/>
+                    </w:rPr>
+                    <m:t>,  &amp;</m:t>
+                  </m:r>
+                  <m:sSubSup>
+                    <m:sSubSupPr>
+                      <m:ctrlPr>
+                        <w:rPr>
+                          <w:rFonts w:ascii="Cambria Math" w:hAnsi="Cambria Math"/>
+                          <w:i/>
+                        </w:rPr>
+                      </m:ctrlPr>
+                    </m:sSubSupPr>
+                    <m:e>
+                      <m:r>
+                        <w:rPr>
+                          <w:rFonts w:ascii="Cambria Math" w:hAnsi="Cambria Math"/>
+                        </w:rPr>
+                        <m:t>φ</m:t>
+                      </m:r>
+                    </m:e>
+                    <m:sub>
+                      <m:r>
+                        <w:rPr>
+                          <w:rFonts w:ascii="Cambria Math" w:hAnsi="Cambria Math"/>
+                        </w:rPr>
+                        <m:t>i</m:t>
+                      </m:r>
+                    </m:sub>
+                    <m:sup>
+                      <m:d>
+                        <m:dPr>
+                          <m:ctrlPr>
+                            <w:rPr>
+                              <w:rFonts w:ascii="Cambria Math" w:hAnsi="Cambria Math"/>
+                              <w:i/>
+                            </w:rPr>
+                          </m:ctrlPr>
+                        </m:dPr>
+                        <m:e>
+                          <m:r>
+                            <w:rPr>
+                              <w:rFonts w:ascii="Cambria Math" w:hAnsi="Cambria Math"/>
+                            </w:rPr>
+                            <m:t>1</m:t>
+                          </m:r>
+                        </m:e>
+                      </m:d>
+                    </m:sup>
+                  </m:sSubSup>
+                  <m:r>
+                    <w:rPr>
+                      <w:rFonts w:ascii="Cambria Math" w:hAnsi="Cambria Math"/>
+                    </w:rPr>
+                    <m:t>&gt;</m:t>
+                  </m:r>
+                  <m:sSubSup>
+                    <m:sSubSupPr>
+                      <m:ctrlPr>
+                        <w:rPr>
+                          <w:rFonts w:ascii="Cambria Math" w:hAnsi="Cambria Math"/>
+                          <w:i/>
+                        </w:rPr>
+                      </m:ctrlPr>
+                    </m:sSubSupPr>
+                    <m:e>
+                      <m:r>
+                        <w:rPr>
+                          <w:rFonts w:ascii="Cambria Math" w:hAnsi="Cambria Math"/>
+                        </w:rPr>
+                        <m:t>φ</m:t>
+                      </m:r>
+                    </m:e>
+                    <m:sub>
+                      <m:r>
+                        <w:rPr>
+                          <w:rFonts w:ascii="Cambria Math" w:hAnsi="Cambria Math"/>
+                        </w:rPr>
+                        <m:t>i</m:t>
+                      </m:r>
+                    </m:sub>
+                    <m:sup>
+                      <m:d>
+                        <m:dPr>
+                          <m:ctrlPr>
+                            <w:rPr>
+                              <w:rFonts w:ascii="Cambria Math" w:hAnsi="Cambria Math"/>
+                              <w:i/>
+                            </w:rPr>
+                          </m:ctrlPr>
+                        </m:dPr>
+                        <m:e>
+                          <m:r>
+                            <w:rPr>
+                              <w:rFonts w:ascii="Cambria Math" w:hAnsi="Cambria Math"/>
+                            </w:rPr>
+                            <m:t>0</m:t>
+                          </m:r>
+                        </m:e>
+                      </m:d>
+                    </m:sup>
+                  </m:sSubSup>
+                  <m:r>
+                    <w:rPr>
+                      <w:rFonts w:ascii="Cambria Math" w:hAnsi="Cambria Math"/>
+                    </w:rPr>
+                    <m:t>+</m:t>
+                  </m:r>
+                  <m:sSubSup>
+                    <m:sSubSupPr>
+                      <m:ctrlPr>
+                        <w:rPr>
+                          <w:rFonts w:ascii="Cambria Math" w:hAnsi="Cambria Math"/>
+                          <w:i/>
+                        </w:rPr>
+                      </m:ctrlPr>
+                    </m:sSubSupPr>
+                    <m:e>
+                      <m:r>
+                        <w:rPr>
+                          <w:rFonts w:ascii="Cambria Math" w:hAnsi="Cambria Math"/>
+                        </w:rPr>
+                        <m:t>φ</m:t>
+                      </m:r>
+                    </m:e>
+                    <m:sub>
+                      <m:r>
+                        <w:rPr>
+                          <w:rFonts w:ascii="Cambria Math" w:hAnsi="Cambria Math"/>
+                        </w:rPr>
+                        <m:t>i</m:t>
+                      </m:r>
+                    </m:sub>
+                    <m:sup>
+                      <m:d>
+                        <m:dPr>
+                          <m:ctrlPr>
+                            <w:rPr>
+                              <w:rFonts w:ascii="Cambria Math" w:hAnsi="Cambria Math"/>
+                              <w:i/>
+                            </w:rPr>
+                          </m:ctrlPr>
+                        </m:dPr>
+                        <m:e>
+                          <m:r>
+                            <w:rPr>
+                              <w:rFonts w:ascii="Cambria Math" w:hAnsi="Cambria Math"/>
+                            </w:rPr>
+                            <m:t>X</m:t>
+                          </m:r>
+                        </m:e>
+                      </m:d>
+                    </m:sup>
+                  </m:sSubSup>
+                </m:e>
+                <m:e>
+                  <m:r>
+                    <w:rPr>
+                      <w:rFonts w:ascii="Cambria Math" w:hAnsi="Cambria Math"/>
+                    </w:rPr>
+                    <m:t>0</m:t>
+                  </m:r>
+                  <m:r>
+                    <w:rPr>
+                      <w:rFonts w:ascii="Cambria Math" w:hAnsi="Cambria Math"/>
+                    </w:rPr>
+                    <m:t>,  &amp;</m:t>
+                  </m:r>
+                  <m:sSubSup>
+                    <m:sSubSupPr>
+                      <m:ctrlPr>
+                        <w:rPr>
+                          <w:rFonts w:ascii="Cambria Math" w:hAnsi="Cambria Math"/>
+                          <w:i/>
+                        </w:rPr>
+                      </m:ctrlPr>
+                    </m:sSubSupPr>
+                    <m:e>
+                      <m:r>
+                        <w:rPr>
+                          <w:rFonts w:ascii="Cambria Math" w:hAnsi="Cambria Math"/>
+                        </w:rPr>
+                        <m:t>φ</m:t>
+                      </m:r>
+                    </m:e>
+                    <m:sub>
+                      <m:r>
+                        <w:rPr>
+                          <w:rFonts w:ascii="Cambria Math" w:hAnsi="Cambria Math"/>
+                        </w:rPr>
+                        <m:t>i</m:t>
+                      </m:r>
+                    </m:sub>
+                    <m:sup>
+                      <m:d>
+                        <m:dPr>
+                          <m:ctrlPr>
+                            <w:rPr>
+                              <w:rFonts w:ascii="Cambria Math" w:hAnsi="Cambria Math"/>
+                              <w:i/>
+                            </w:rPr>
+                          </m:ctrlPr>
+                        </m:dPr>
+                        <m:e>
+                          <m:r>
+                            <w:rPr>
+                              <w:rFonts w:ascii="Cambria Math" w:hAnsi="Cambria Math"/>
+                            </w:rPr>
+                            <m:t>0</m:t>
+                          </m:r>
+                        </m:e>
+                      </m:d>
+                    </m:sup>
+                  </m:sSubSup>
+                  <m:r>
+                    <w:rPr>
+                      <w:rFonts w:ascii="Cambria Math" w:hAnsi="Cambria Math"/>
+                    </w:rPr>
+                    <m:t>&gt;</m:t>
+                  </m:r>
+                  <m:sSubSup>
+                    <m:sSubSupPr>
+                      <m:ctrlPr>
+                        <w:rPr>
+                          <w:rFonts w:ascii="Cambria Math" w:hAnsi="Cambria Math"/>
+                          <w:i/>
+                        </w:rPr>
+                      </m:ctrlPr>
+                    </m:sSubSupPr>
+                    <m:e>
+                      <m:r>
+                        <w:rPr>
+                          <w:rFonts w:ascii="Cambria Math" w:hAnsi="Cambria Math"/>
+                        </w:rPr>
+                        <m:t>φ</m:t>
+                      </m:r>
+                    </m:e>
+                    <m:sub>
+                      <m:r>
+                        <w:rPr>
+                          <w:rFonts w:ascii="Cambria Math" w:hAnsi="Cambria Math"/>
+                        </w:rPr>
+                        <m:t>i</m:t>
+                      </m:r>
+                    </m:sub>
+                    <m:sup>
+                      <m:d>
+                        <m:dPr>
+                          <m:ctrlPr>
+                            <w:rPr>
+                              <w:rFonts w:ascii="Cambria Math" w:hAnsi="Cambria Math"/>
+                              <w:i/>
+                            </w:rPr>
+                          </m:ctrlPr>
+                        </m:dPr>
+                        <m:e>
+                          <m:r>
+                            <w:rPr>
+                              <w:rFonts w:ascii="Cambria Math" w:hAnsi="Cambria Math"/>
+                            </w:rPr>
+                            <m:t>1</m:t>
+                          </m:r>
+                        </m:e>
+                      </m:d>
+                    </m:sup>
+                  </m:sSubSup>
+                  <m:r>
+                    <w:rPr>
+                      <w:rFonts w:ascii="Cambria Math" w:hAnsi="Cambria Math"/>
+                    </w:rPr>
+                    <m:t>+</m:t>
+                  </m:r>
+                  <m:sSubSup>
+                    <m:sSubSupPr>
+                      <m:ctrlPr>
+                        <w:rPr>
+                          <w:rFonts w:ascii="Cambria Math" w:hAnsi="Cambria Math"/>
+                          <w:i/>
+                        </w:rPr>
+                      </m:ctrlPr>
+                    </m:sSubSupPr>
+                    <m:e>
+                      <m:r>
+                        <w:rPr>
+                          <w:rFonts w:ascii="Cambria Math" w:hAnsi="Cambria Math"/>
+                        </w:rPr>
+                        <m:t>φ</m:t>
+                      </m:r>
+                    </m:e>
+                    <m:sub>
+                      <m:r>
+                        <w:rPr>
+                          <w:rFonts w:ascii="Cambria Math" w:hAnsi="Cambria Math"/>
+                        </w:rPr>
+                        <m:t>i</m:t>
+                      </m:r>
+                    </m:sub>
+                    <m:sup>
+                      <m:d>
+                        <m:dPr>
+                          <m:ctrlPr>
+                            <w:rPr>
+                              <w:rFonts w:ascii="Cambria Math" w:hAnsi="Cambria Math"/>
+                              <w:i/>
+                            </w:rPr>
+                          </m:ctrlPr>
+                        </m:dPr>
+                        <m:e>
+                          <m:r>
+                            <w:rPr>
+                              <w:rFonts w:ascii="Cambria Math" w:hAnsi="Cambria Math"/>
+                            </w:rPr>
+                            <m:t>X</m:t>
+                          </m:r>
+                        </m:e>
+                      </m:d>
+                    </m:sup>
+                  </m:sSubSup>
+                  <m:ctrlPr>
+                    <w:rPr>
+                      <w:rFonts w:ascii="Cambria Math" w:eastAsia="Cambria Math" w:hAnsi="Cambria Math" w:cs="Cambria Math"/>
+                      <w:i/>
+                    </w:rPr>
+                  </m:ctrlPr>
+                </m:e>
+                <m:e>
+                  <m:r>
+                    <w:rPr>
+                      <w:rFonts w:ascii="Cambria Math" w:hAnsi="Cambria Math"/>
+                    </w:rPr>
+                    <m:t>∙</m:t>
+                  </m:r>
+                  <m:r>
+                    <w:rPr>
+                      <w:rFonts w:ascii="Cambria Math" w:hAnsi="Cambria Math"/>
+                    </w:rPr>
+                    <m:t>,  &amp;</m:t>
+                  </m:r>
+                  <m:r>
+                    <w:rPr>
+                      <w:rFonts w:ascii="Cambria Math" w:hAnsi="Cambria Math"/>
+                    </w:rPr>
+                    <m:t>otherwise</m:t>
+                  </m:r>
+                </m:e>
+              </m:eqArr>
+            </m:e>
+          </m:d>
+        </m:oMath>
+      </m:oMathPara>
+    </w:p>
+    <w:p>
+      <w:pPr>
+        <w:pStyle w:val="Heading2"/>
+      </w:pPr>
+      <w:r>
+        <w:t>Results</w:t>
+      </w:r>
+    </w:p>
+    <w:p>
+      <w:pPr>
+        <w:pStyle w:val="Body"/>
+      </w:pPr>
+      <w:r>
+        <w:t>The results of the reproduced experiment are pending</w:t>
+      </w:r>
+      <w:r>
+        <w:t xml:space="preserve"> the completion of the </w:t>
+      </w:r>
+      <w:r>
+        <w:t>execution of 500 simulations</w:t>
+      </w:r>
+      <w:r>
+        <w:t>.</w:t>
+      </w:r>
+    </w:p>
+    <w:p>
+      <w:pPr>
+        <w:pStyle w:val="Heading1"/>
+      </w:pPr>
+      <w:r>
+        <w:t>Evolving Strategies for Public Goods Games</w:t>
+      </w:r>
+    </w:p>
+    <w:p>
+      <w:pPr>
+        <w:pStyle w:val="Body"/>
+      </w:pPr>
+      <w:r>
+        <w:t xml:space="preserve">This section reviews the definition of a public goods game and </w:t>
+      </w:r>
+      <w:r>
+        <w:t xml:space="preserve">presents an extension of the strategy evolution framework presented in </w:t>
+      </w:r>
+      <w:r>
+        <w:fldChar w:fldCharType="begin"/>
+      </w:r>
+      <w:r>
+        <w:instrText xml:space="preserve"> REF _Ref316592245 \r \h </w:instrText>
+      </w:r>
+      <w:r>
+        <w:fldChar w:fldCharType="separate"/>
+      </w:r>
+      <w:r>
+        <w:t>[7]</w:t>
+      </w:r>
+      <w:r>
+        <w:fldChar w:fldCharType="end"/>
+      </w:r>
+      <w:r>
+        <w:t xml:space="preserve"> and </w:t>
+      </w:r>
+      <w:r>
+        <w:fldChar w:fldCharType="begin"/>
+      </w:r>
+      <w:r>
+        <w:instrText xml:space="preserve"> REF _Ref314659379 \r \h </w:instrText>
+      </w:r>
+      <w:r>
+        <w:fldChar w:fldCharType="separate"/>
+      </w:r>
+      <w:r>
+        <w:t>[8]</w:t>
+      </w:r>
+      <w:r>
+        <w:fldChar w:fldCharType="end"/>
+      </w:r>
+      <w:r>
+        <w:t xml:space="preserve"> to the domain of public goods games.</w:t>
+      </w:r>
+    </w:p>
+    <w:p>
+      <w:pPr>
+        <w:pStyle w:val="Heading2"/>
+      </w:pPr>
+      <w:r>
+        <w:t>N-Person Prisoner’s Dilemma</w:t>
+      </w:r>
+    </w:p>
+    <w:p>
+      <w:pPr>
+        <w:pStyle w:val="Body"/>
+      </w:pPr>
+      <w:r>
+        <w:t xml:space="preserve">The evolution of cooperation in public goods games is often analyzed using the framework of an </w:t>
+      </w:r>
+      <w:r>
+        <w:rPr>
+          <w:i/>
+        </w:rPr>
+        <w:t>n-person prisoner’s dilemma game</w:t>
+      </w:r>
+      <w:r>
+        <w:t xml:space="preserve">.  In this game, </w:t>
+      </w:r>
+      <w:r>
+        <w:rPr>
+          <w:i/>
+        </w:rPr>
+        <w:t>N</w:t>
+      </w:r>
+      <w:r>
+        <w:t xml:space="preserve"> players are grouped together and given the opportunity to contribute to a common pool whose contents will be multiplied by a factor </w:t>
+      </w:r>
+      <w:r>
+        <w:rPr>
+          <w:i/>
+        </w:rPr>
+        <w:t>r</w:t>
+      </w:r>
+      <w:r>
+        <w:t xml:space="preserve"> and distributed evenly among all </w:t>
+      </w:r>
+      <w:r>
+        <w:rPr>
+          <w:i/>
+        </w:rPr>
+        <w:t>N</w:t>
+      </w:r>
+      <w:r>
+        <w:t xml:space="preserve"> players.  Each player can choose to cooperate by contributing </w:t>
+      </w:r>
+      <w:r>
+        <w:rPr>
+          <w:i/>
+        </w:rPr>
+        <w:t>c</w:t>
+      </w:r>
+      <w:r>
+        <w:t xml:space="preserve"> to the common pool or to defect and incur zero cost.  The </w:t>
+      </w:r>
+      <w:proofErr w:type="gramStart"/>
+      <w:r>
+        <w:t>payouts paid to the participants depends</w:t>
+      </w:r>
+      <w:proofErr w:type="gramEnd"/>
+      <w:r>
+        <w:t xml:space="preserve"> on the number of cooperators.  Given </w:t>
+      </w:r>
+      <w:proofErr w:type="spellStart"/>
+      <w:r>
+        <w:rPr>
+          <w:i/>
+        </w:rPr>
+        <w:t>N</w:t>
+      </w:r>
+      <w:r>
+        <w:rPr>
+          <w:i/>
+          <w:vertAlign w:val="subscript"/>
+        </w:rPr>
+        <w:t>c</w:t>
+      </w:r>
+      <w:proofErr w:type="spellEnd"/>
+      <w:r>
+        <w:t xml:space="preserve"> cooperators, the payouts are the following: </w:t>
+      </w:r>
+    </w:p>
+    <w:p>
+      <w:pPr>
+        <w:rPr>
+          <w:sz w:val="22"/>
+          <w:szCs w:val="22"/>
+        </w:rPr>
+      </w:pPr>
+      <m:oMathPara>
+        <m:oMath>
+          <m:sSub>
+            <m:sSubPr>
+              <m:ctrlPr>
+                <w:rPr>
+                  <w:rFonts w:ascii="Cambria Math" w:hAnsi="Cambria Math"/>
+                  <w:i/>
+                  <w:sz w:val="22"/>
+                  <w:szCs w:val="22"/>
+                </w:rPr>
+              </m:ctrlPr>
+            </m:sSubPr>
+            <m:e>
+              <m:r>
+                <w:rPr>
+                  <w:rFonts w:ascii="Cambria Math" w:hAnsi="Cambria Math"/>
+                  <w:sz w:val="22"/>
+                  <w:szCs w:val="22"/>
+                </w:rPr>
+                <m:t>P</m:t>
+              </m:r>
+            </m:e>
+            <m:sub>
+              <m:r>
+                <w:rPr>
+                  <w:rFonts w:ascii="Cambria Math" w:hAnsi="Cambria Math"/>
+                  <w:sz w:val="22"/>
+                  <w:szCs w:val="22"/>
+                </w:rPr>
+                <m:t>d</m:t>
+              </m:r>
+            </m:sub>
+          </m:sSub>
+          <m:r>
+            <w:rPr>
+              <w:rFonts w:ascii="Cambria Math" w:hAnsi="Cambria Math"/>
+              <w:sz w:val="22"/>
+              <w:szCs w:val="22"/>
+            </w:rPr>
+            <m:t>=</m:t>
+          </m:r>
+          <m:f>
+            <m:fPr>
+              <m:ctrlPr>
+                <w:rPr>
+                  <w:rFonts w:ascii="Cambria Math" w:hAnsi="Cambria Math"/>
+                  <w:i/>
+                  <w:sz w:val="22"/>
+                  <w:szCs w:val="22"/>
+                </w:rPr>
+              </m:ctrlPr>
+            </m:fPr>
+            <m:num>
+              <m:r>
+                <w:rPr>
+                  <w:rFonts w:ascii="Cambria Math" w:hAnsi="Cambria Math"/>
+                  <w:sz w:val="22"/>
+                  <w:szCs w:val="22"/>
+                </w:rPr>
+                <m:t>r∙c∙</m:t>
+              </m:r>
+              <m:sSub>
+                <m:sSubPr>
+                  <m:ctrlPr>
+                    <w:rPr>
+                      <w:rFonts w:ascii="Cambria Math" w:hAnsi="Cambria Math"/>
+                      <w:i/>
+                      <w:sz w:val="22"/>
+                      <w:szCs w:val="22"/>
+                    </w:rPr>
+                  </m:ctrlPr>
+                </m:sSubPr>
+                <m:e>
+                  <m:r>
+                    <w:rPr>
+                      <w:rFonts w:ascii="Cambria Math" w:hAnsi="Cambria Math"/>
+                      <w:sz w:val="22"/>
+                      <w:szCs w:val="22"/>
+                    </w:rPr>
+                    <m:t>N</m:t>
+                  </m:r>
+                </m:e>
+                <m:sub>
+                  <m:r>
+                    <w:rPr>
+                      <w:rFonts w:ascii="Cambria Math" w:hAnsi="Cambria Math"/>
+                      <w:sz w:val="22"/>
+                      <w:szCs w:val="22"/>
+                    </w:rPr>
+                    <m:t>c</m:t>
+                  </m:r>
+                </m:sub>
+              </m:sSub>
+            </m:num>
+            <m:den>
+              <m:r>
+                <w:rPr>
+                  <w:rFonts w:ascii="Cambria Math" w:hAnsi="Cambria Math"/>
+                  <w:sz w:val="22"/>
+                  <w:szCs w:val="22"/>
+                </w:rPr>
+                <m:t>N</m:t>
+              </m:r>
+            </m:den>
+          </m:f>
+        </m:oMath>
+      </m:oMathPara>
+    </w:p>
+    <w:p/>
+    <w:p>
+      <w:pPr>
+        <w:pStyle w:val="Body"/>
+      </w:pPr>
+      <m:oMathPara>
+        <m:oMath>
+          <m:sSub>
+            <m:sSubPr>
+              <m:ctrlPr>
+                <w:rPr>
+                  <w:rFonts w:ascii="Cambria Math" w:hAnsi="Cambria Math"/>
+                  <w:i/>
+                  <w:sz w:val="24"/>
+                </w:rPr>
+              </m:ctrlPr>
+            </m:sSubPr>
+            <m:e>
+              <m:r>
+                <w:rPr>
+                  <w:rFonts w:ascii="Cambria Math" w:hAnsi="Cambria Math"/>
+                </w:rPr>
+                <m:t>P</m:t>
+              </m:r>
+            </m:e>
+            <m:sub>
+              <m:r>
+                <w:rPr>
+                  <w:rFonts w:ascii="Cambria Math" w:hAnsi="Cambria Math"/>
+                </w:rPr>
+                <m:t>c</m:t>
+              </m:r>
+            </m:sub>
+          </m:sSub>
+          <m:r>
+            <w:rPr>
+              <w:rFonts w:ascii="Cambria Math" w:hAnsi="Cambria Math"/>
+            </w:rPr>
+            <m:t>=</m:t>
+          </m:r>
+          <m:f>
+            <m:fPr>
+              <m:ctrlPr>
+                <w:rPr>
+                  <w:rFonts w:ascii="Cambria Math" w:hAnsi="Cambria Math"/>
+                  <w:i/>
+                </w:rPr>
+              </m:ctrlPr>
+            </m:fPr>
+            <m:num>
+              <m:r>
+                <w:rPr>
+                  <w:rFonts w:ascii="Cambria Math" w:hAnsi="Cambria Math"/>
+                </w:rPr>
+                <m:t>r∙c∙</m:t>
+              </m:r>
+              <m:sSub>
+                <m:sSubPr>
+                  <m:ctrlPr>
+                    <w:rPr>
+                      <w:rFonts w:ascii="Cambria Math" w:hAnsi="Cambria Math"/>
+                      <w:i/>
+                    </w:rPr>
+                  </m:ctrlPr>
+                </m:sSubPr>
+                <m:e>
+                  <m:r>
+                    <w:rPr>
+                      <w:rFonts w:ascii="Cambria Math" w:hAnsi="Cambria Math"/>
+                    </w:rPr>
+                    <m:t>N</m:t>
+                  </m:r>
+                </m:e>
+                <m:sub>
+                  <m:r>
+                    <w:rPr>
+                      <w:rFonts w:ascii="Cambria Math" w:hAnsi="Cambria Math"/>
+                    </w:rPr>
+                    <m:t>c</m:t>
+                  </m:r>
+                </m:sub>
+              </m:sSub>
+            </m:num>
+            <m:den>
+              <m:r>
+                <w:rPr>
+                  <w:rFonts w:ascii="Cambria Math" w:hAnsi="Cambria Math"/>
+                </w:rPr>
+                <m:t>N</m:t>
+              </m:r>
+            </m:den>
+          </m:f>
+          <m:r>
+            <w:rPr>
+              <w:rFonts w:ascii="Cambria Math" w:hAnsi="Cambria Math"/>
+            </w:rPr>
+            <m:t>-c</m:t>
+          </m:r>
+        </m:oMath>
+      </m:oMathPara>
+    </w:p>
+    <w:p>
+      <w:pPr>
+        <w:pStyle w:val="Body"/>
+      </w:pPr>
+      <w:r>
+        <w:t xml:space="preserve">Where </w:t>
+      </w:r>
+      <w:r>
+        <w:rPr>
+          <w:i/>
+        </w:rPr>
+        <w:t>P</w:t>
+      </w:r>
+      <w:r>
+        <w:rPr>
+          <w:i/>
+          <w:vertAlign w:val="subscript"/>
+        </w:rPr>
+        <w:t>D</w:t>
+      </w:r>
+      <w:r>
+        <w:t xml:space="preserve"> is the payout earned by defectors and</w:t>
+      </w:r>
+      <w:r>
+        <w:rPr>
+          <w:i/>
+        </w:rPr>
+        <w:t xml:space="preserve"> P</w:t>
+      </w:r>
+      <w:r>
+        <w:rPr>
+          <w:i/>
+          <w:vertAlign w:val="subscript"/>
+        </w:rPr>
+        <w:t>C</w:t>
+      </w:r>
+      <w:r>
+        <w:t xml:space="preserve"> is the payout earned by cooperators.</w:t>
+      </w:r>
+    </w:p>
+    <w:p>
+      <w:pPr>
+        <w:pStyle w:val="Body"/>
+      </w:pPr>
+      <w:r>
+        <w:t>When played as a single-shot game, the rational choice is to defect.  However, when played as a repeated game, it is possible for cooperative strategies to achieve higher average payouts than unconditional defection</w:t>
+      </w:r>
+      <w:r>
+        <w:fldChar w:fldCharType="begin"/>
+      </w:r>
+      <w:r>
+        <w:instrText xml:space="preserve"> REF _Ref310874697 \r \h </w:instrText>
+      </w:r>
+      <w:r>
+        <w:fldChar w:fldCharType="separate"/>
+      </w:r>
+      <w:r>
+        <w:t>[10]</w:t>
+      </w:r>
+      <w:r>
+        <w:fldChar w:fldCharType="end"/>
+      </w:r>
+      <w:r>
+        <w:fldChar w:fldCharType="begin"/>
+      </w:r>
+      <w:r>
+        <w:instrText xml:space="preserve"> REF _Ref310874797 \r \h </w:instrText>
+      </w:r>
+      <w:r>
+        <w:fldChar w:fldCharType="separate"/>
+      </w:r>
+      <w:r>
+        <w:t>[11]</w:t>
+      </w:r>
+      <w:r>
+        <w:fldChar w:fldCharType="end"/>
+      </w:r>
+      <w:r>
+        <w:fldChar w:fldCharType="begin"/>
+      </w:r>
+      <w:r>
+        <w:instrText xml:space="preserve"> REF _Ref311835466 \r \h </w:instrText>
+      </w:r>
+      <w:r>
+        <w:fldChar w:fldCharType="separate"/>
+      </w:r>
+      <w:r>
+        <w:t>[12]</w:t>
+      </w:r>
+      <w:r>
+        <w:fldChar w:fldCharType="end"/>
+      </w:r>
+      <w:r>
+        <w:fldChar w:fldCharType="begin"/>
+      </w:r>
+      <w:r>
+        <w:instrText xml:space="preserve"> REF _Ref310875047 \r \h </w:instrText>
+      </w:r>
+      <w:r>
+        <w:fldChar w:fldCharType="separate"/>
+      </w:r>
+      <w:r>
+        <w:t>[13]</w:t>
+      </w:r>
+      <w:r>
+        <w:fldChar w:fldCharType="end"/>
+      </w:r>
+      <w:r>
+        <w:t>.</w:t>
+      </w:r>
+    </w:p>
+    <w:p>
+      <w:pPr>
+        <w:pStyle w:val="Body"/>
+      </w:pPr>
+      <w:r>
+        <w:t xml:space="preserve">Given a large well-mixed population of agents, in the </w:t>
+      </w:r>
+      <w:r>
+        <w:rPr>
+          <w:i/>
+        </w:rPr>
+        <w:t>repeated n-person prisoner’s dilemma game</w:t>
+      </w:r>
+      <w:r>
+        <w:t xml:space="preserve">, </w:t>
+      </w:r>
+      <w:r>
+        <w:rPr>
+          <w:i/>
+        </w:rPr>
+        <w:t>N</w:t>
+      </w:r>
+      <w:r>
+        <w:t xml:space="preserve"> agents are selected randomly from the population and given the opportunity to </w:t>
+      </w:r>
+      <w:r>
+        <w:lastRenderedPageBreak/>
+        <w:t>play a one-shot n-person prisoner’s dilemma game.  This process is repeated until the specified stopping criteria are satisfied.</w:t>
+      </w:r>
+    </w:p>
+    <w:p>
+      <w:pPr>
+        <w:pStyle w:val="Body"/>
+        <w:keepNext/>
+      </w:pPr>
+      <w:r>
+        <w:t xml:space="preserve">Some variants of the n-person prisoner’s dilemma game include a post-payout step in which each agent is allowed to punish defectors </w:t>
+      </w:r>
+      <w:r>
+        <w:fldChar w:fldCharType="begin"/>
+      </w:r>
+      <w:r>
+        <w:instrText xml:space="preserve"> REF _Ref310874797 \r \h </w:instrText>
+      </w:r>
+      <w:r>
+        <w:fldChar w:fldCharType="separate"/>
+      </w:r>
+      <w:r>
+        <w:t>[11]</w:t>
+      </w:r>
+      <w:r>
+        <w:fldChar w:fldCharType="end"/>
+      </w:r>
+      <w:r>
+        <w:fldChar w:fldCharType="begin"/>
+      </w:r>
+      <w:r>
+        <w:instrText xml:space="preserve"> REF _Ref310875047 \r \h </w:instrText>
+      </w:r>
+      <w:r>
+        <w:fldChar w:fldCharType="separate"/>
+      </w:r>
+      <w:r>
+        <w:t>[13]</w:t>
+      </w:r>
+      <w:r>
+        <w:fldChar w:fldCharType="end"/>
+      </w:r>
+      <w:r>
+        <w:fldChar w:fldCharType="begin"/>
+      </w:r>
+      <w:r>
+        <w:instrText xml:space="preserve"> REF _Ref311836119 \r \h </w:instrText>
+      </w:r>
+      <w:r>
+        <w:fldChar w:fldCharType="separate"/>
+      </w:r>
+      <w:r>
+        <w:t>[14]</w:t>
+      </w:r>
+      <w:r>
+        <w:fldChar w:fldCharType="end"/>
+      </w:r>
+      <w:r>
+        <w:fldChar w:fldCharType="begin"/>
+      </w:r>
+      <w:r>
+        <w:instrText xml:space="preserve"> REF _Ref311836152 \r \h </w:instrText>
+      </w:r>
+      <w:r>
+        <w:fldChar w:fldCharType="separate"/>
+      </w:r>
+      <w:r>
+        <w:t>[15]</w:t>
+      </w:r>
+      <w:r>
+        <w:fldChar w:fldCharType="end"/>
+      </w:r>
+      <w:r>
+        <w:t xml:space="preserve">.  Some variants also provide </w:t>
+      </w:r>
+      <w:proofErr w:type="gramStart"/>
+      <w:r>
+        <w:t>players</w:t>
+      </w:r>
+      <w:proofErr w:type="gramEnd"/>
+      <w:r>
+        <w:t xml:space="preserve"> with the option to abstain from participating</w:t>
+      </w:r>
+      <w:r>
+        <w:t xml:space="preserve"> </w:t>
+      </w:r>
+      <w:r>
+        <w:fldChar w:fldCharType="begin"/>
+      </w:r>
+      <w:r>
+        <w:instrText xml:space="preserve"> REF _Ref311835466 \r \h </w:instrText>
+      </w:r>
+      <w:r>
+        <w:fldChar w:fldCharType="separate"/>
+      </w:r>
+      <w:r>
+        <w:t>[12]</w:t>
+      </w:r>
+      <w:r>
+        <w:fldChar w:fldCharType="end"/>
+      </w:r>
+      <w:r>
+        <w:fldChar w:fldCharType="begin"/>
+      </w:r>
+      <w:r>
+        <w:instrText xml:space="preserve"> REF _Ref310875047 \r \h </w:instrText>
+      </w:r>
+      <w:r>
+        <w:fldChar w:fldCharType="separate"/>
+      </w:r>
+      <w:r>
+        <w:t>[13]</w:t>
+      </w:r>
+      <w:r>
+        <w:fldChar w:fldCharType="end"/>
+      </w:r>
+      <w:r>
+        <w:t>.</w:t>
+      </w:r>
+      <w:r>
+        <w:t xml:space="preserve">  These non-participants neither contribute to the common pool nor receive a distribution after the pool is multiplied.</w:t>
+      </w:r>
+    </w:p>
+    <w:p>
+      <w:pPr>
+        <w:pStyle w:val="Body"/>
+        <w:keepNext/>
+      </w:pPr>
+      <w:r>
+        <w:t xml:space="preserve">In variants that provide the option to punish, the payout received by a player that chooses to punish is reduced by an amount </w:t>
+      </w:r>
+      <w:r>
+        <w:rPr>
+          <w:i/>
+        </w:rPr>
+        <w:sym w:font="Symbol" w:char="F067"/>
+      </w:r>
+      <w:r>
+        <w:t xml:space="preserve"> for each player that chooses to defect while the payout received by each player that chooses to defect is reduced by an amount </w:t>
+      </w:r>
+      <w:r>
+        <w:rPr>
+          <w:i/>
+        </w:rPr>
+        <w:sym w:font="Symbol" w:char="F062"/>
+      </w:r>
+      <w:r>
+        <w:t xml:space="preserve"> for each player that chooses to punish.  In variants that provide the option to abstain, the non-participants are provided with a constant payout </w:t>
+      </w:r>
+      <w:r>
+        <w:sym w:font="Symbol" w:char="F073"/>
+      </w:r>
+      <w:r>
+        <w:t>.  Therefore, the payouts are the following:</w:t>
+      </w:r>
+    </w:p>
+    <w:p>
+      <w:pPr>
+        <w:pStyle w:val="Body"/>
+      </w:pPr>
+      <m:oMathPara>
+        <m:oMath>
+          <m:sSub>
+            <m:sSubPr>
+              <m:ctrlPr>
+                <w:rPr>
+                  <w:rFonts w:ascii="Cambria Math" w:hAnsi="Cambria Math"/>
+                  <w:i/>
+                </w:rPr>
+              </m:ctrlPr>
+            </m:sSubPr>
+            <m:e>
+              <m:r>
+                <w:rPr>
+                  <w:rFonts w:ascii="Cambria Math" w:hAnsi="Cambria Math"/>
+                </w:rPr>
+                <m:t>P</m:t>
+              </m:r>
+            </m:e>
+            <m:sub>
+              <m:r>
+                <w:rPr>
+                  <w:rFonts w:ascii="Cambria Math" w:hAnsi="Cambria Math"/>
+                </w:rPr>
+                <m:t>C</m:t>
+              </m:r>
+            </m:sub>
+          </m:sSub>
+          <m:r>
+            <w:rPr>
+              <w:rFonts w:ascii="Cambria Math" w:hAnsi="Cambria Math"/>
+            </w:rPr>
+            <m:t>=</m:t>
+          </m:r>
+          <m:f>
+            <m:fPr>
+              <m:ctrlPr>
+                <w:rPr>
+                  <w:rFonts w:ascii="Cambria Math" w:hAnsi="Cambria Math"/>
+                  <w:i/>
+                </w:rPr>
+              </m:ctrlPr>
+            </m:fPr>
+            <m:num>
+              <m:r>
+                <w:rPr>
+                  <w:rFonts w:ascii="Cambria Math" w:hAnsi="Cambria Math"/>
+                </w:rPr>
+                <m:t>r∙c∙</m:t>
+              </m:r>
+              <m:d>
+                <m:dPr>
+                  <m:ctrlPr>
+                    <w:rPr>
+                      <w:rFonts w:ascii="Cambria Math" w:hAnsi="Cambria Math"/>
+                      <w:i/>
+                    </w:rPr>
+                  </m:ctrlPr>
+                </m:dPr>
+                <m:e>
+                  <m:sSub>
+                    <m:sSubPr>
+                      <m:ctrlPr>
+                        <w:rPr>
+                          <w:rFonts w:ascii="Cambria Math" w:hAnsi="Cambria Math"/>
+                          <w:i/>
+                        </w:rPr>
+                      </m:ctrlPr>
+                    </m:sSubPr>
+                    <m:e>
+                      <m:r>
+                        <w:rPr>
+                          <w:rFonts w:ascii="Cambria Math" w:hAnsi="Cambria Math"/>
+                        </w:rPr>
+                        <m:t>N</m:t>
+                      </m:r>
+                    </m:e>
+                    <m:sub>
+                      <m:r>
+                        <w:rPr>
+                          <w:rFonts w:ascii="Cambria Math" w:hAnsi="Cambria Math"/>
+                        </w:rPr>
+                        <m:t>C</m:t>
+                      </m:r>
+                    </m:sub>
+                  </m:sSub>
+                  <m:r>
+                    <w:rPr>
+                      <w:rFonts w:ascii="Cambria Math" w:hAnsi="Cambria Math"/>
+                    </w:rPr>
+                    <m:t>+</m:t>
+                  </m:r>
+                  <m:sSub>
+                    <m:sSubPr>
+                      <m:ctrlPr>
+                        <w:rPr>
+                          <w:rFonts w:ascii="Cambria Math" w:hAnsi="Cambria Math"/>
+                          <w:i/>
+                        </w:rPr>
+                      </m:ctrlPr>
+                    </m:sSubPr>
+                    <m:e>
+                      <m:r>
+                        <w:rPr>
+                          <w:rFonts w:ascii="Cambria Math" w:hAnsi="Cambria Math"/>
+                        </w:rPr>
+                        <m:t>N</m:t>
+                      </m:r>
+                    </m:e>
+                    <m:sub>
+                      <m:r>
+                        <w:rPr>
+                          <w:rFonts w:ascii="Cambria Math" w:hAnsi="Cambria Math"/>
+                        </w:rPr>
+                        <m:t>P</m:t>
+                      </m:r>
+                    </m:sub>
+                  </m:sSub>
+                </m:e>
+              </m:d>
+            </m:num>
+            <m:den>
+              <m:d>
+                <m:dPr>
+                  <m:ctrlPr>
+                    <w:rPr>
+                      <w:rFonts w:ascii="Cambria Math" w:hAnsi="Cambria Math"/>
+                      <w:i/>
+                    </w:rPr>
+                  </m:ctrlPr>
+                </m:dPr>
+                <m:e>
+                  <m:sSub>
+                    <m:sSubPr>
+                      <m:ctrlPr>
+                        <w:rPr>
+                          <w:rFonts w:ascii="Cambria Math" w:hAnsi="Cambria Math"/>
+                          <w:i/>
+                        </w:rPr>
+                      </m:ctrlPr>
+                    </m:sSubPr>
+                    <m:e>
+                      <m:r>
+                        <w:rPr>
+                          <w:rFonts w:ascii="Cambria Math" w:hAnsi="Cambria Math"/>
+                        </w:rPr>
+                        <m:t>N</m:t>
+                      </m:r>
+                    </m:e>
+                    <m:sub>
+                      <m:r>
+                        <w:rPr>
+                          <w:rFonts w:ascii="Cambria Math" w:hAnsi="Cambria Math"/>
+                        </w:rPr>
+                        <m:t>C</m:t>
+                      </m:r>
+                    </m:sub>
+                  </m:sSub>
+                  <m:r>
+                    <w:rPr>
+                      <w:rFonts w:ascii="Cambria Math" w:hAnsi="Cambria Math"/>
+                    </w:rPr>
+                    <m:t>+</m:t>
+                  </m:r>
+                  <m:sSub>
+                    <m:sSubPr>
+                      <m:ctrlPr>
+                        <w:rPr>
+                          <w:rFonts w:ascii="Cambria Math" w:hAnsi="Cambria Math"/>
+                          <w:i/>
+                        </w:rPr>
+                      </m:ctrlPr>
+                    </m:sSubPr>
+                    <m:e>
+                      <m:r>
+                        <w:rPr>
+                          <w:rFonts w:ascii="Cambria Math" w:hAnsi="Cambria Math"/>
+                        </w:rPr>
+                        <m:t>N</m:t>
+                      </m:r>
+                    </m:e>
+                    <m:sub>
+                      <m:r>
+                        <w:rPr>
+                          <w:rFonts w:ascii="Cambria Math" w:hAnsi="Cambria Math"/>
+                        </w:rPr>
+                        <m:t>P</m:t>
+                      </m:r>
+                    </m:sub>
+                  </m:sSub>
+                  <m:r>
+                    <w:rPr>
+                      <w:rFonts w:ascii="Cambria Math" w:hAnsi="Cambria Math"/>
+                    </w:rPr>
+                    <m:t>+</m:t>
+                  </m:r>
+                  <m:sSub>
+                    <m:sSubPr>
+                      <m:ctrlPr>
+                        <w:rPr>
+                          <w:rFonts w:ascii="Cambria Math" w:hAnsi="Cambria Math"/>
+                          <w:i/>
+                        </w:rPr>
+                      </m:ctrlPr>
+                    </m:sSubPr>
+                    <m:e>
+                      <m:r>
+                        <w:rPr>
+                          <w:rFonts w:ascii="Cambria Math" w:hAnsi="Cambria Math"/>
+                        </w:rPr>
+                        <m:t>N</m:t>
+                      </m:r>
+                    </m:e>
+                    <m:sub>
+                      <m:r>
+                        <w:rPr>
+                          <w:rFonts w:ascii="Cambria Math" w:hAnsi="Cambria Math"/>
+                        </w:rPr>
+                        <m:t>D</m:t>
+                      </m:r>
+                    </m:sub>
+                  </m:sSub>
+                </m:e>
+              </m:d>
+            </m:den>
+          </m:f>
+          <m:r>
+            <w:rPr>
+              <w:rFonts w:ascii="Cambria Math" w:hAnsi="Cambria Math"/>
+            </w:rPr>
+            <m:t>-c</m:t>
+          </m:r>
+        </m:oMath>
+      </m:oMathPara>
+    </w:p>
+    <w:p>
+      <w:pPr>
+        <w:pStyle w:val="Body"/>
+      </w:pPr>
+      <m:oMathPara>
+        <m:oMath>
+          <m:sSub>
+            <m:sSubPr>
+              <m:ctrlPr>
+                <w:rPr>
+                  <w:rFonts w:ascii="Cambria Math" w:hAnsi="Cambria Math"/>
+                  <w:i/>
+                </w:rPr>
+              </m:ctrlPr>
+            </m:sSubPr>
+            <m:e>
+              <m:r>
+                <w:rPr>
+                  <w:rFonts w:ascii="Cambria Math" w:hAnsi="Cambria Math"/>
+                </w:rPr>
+                <m:t>P</m:t>
+              </m:r>
+            </m:e>
+            <m:sub>
+              <m:r>
+                <w:rPr>
+                  <w:rFonts w:ascii="Cambria Math" w:hAnsi="Cambria Math"/>
+                </w:rPr>
+                <m:t>D</m:t>
+              </m:r>
+            </m:sub>
+          </m:sSub>
+          <m:r>
+            <w:rPr>
+              <w:rFonts w:ascii="Cambria Math" w:hAnsi="Cambria Math"/>
+            </w:rPr>
+            <m:t>=</m:t>
+          </m:r>
+          <m:f>
+            <m:fPr>
+              <m:ctrlPr>
+                <w:rPr>
+                  <w:rFonts w:ascii="Cambria Math" w:hAnsi="Cambria Math"/>
+                  <w:i/>
+                </w:rPr>
+              </m:ctrlPr>
+            </m:fPr>
+            <m:num>
+              <m:r>
+                <w:rPr>
+                  <w:rFonts w:ascii="Cambria Math" w:hAnsi="Cambria Math"/>
+                </w:rPr>
+                <m:t>r∙c∙</m:t>
+              </m:r>
+              <m:d>
+                <m:dPr>
+                  <m:ctrlPr>
+                    <w:rPr>
+                      <w:rFonts w:ascii="Cambria Math" w:hAnsi="Cambria Math"/>
+                      <w:i/>
+                    </w:rPr>
+                  </m:ctrlPr>
+                </m:dPr>
+                <m:e>
+                  <m:sSub>
+                    <m:sSubPr>
+                      <m:ctrlPr>
+                        <w:rPr>
+                          <w:rFonts w:ascii="Cambria Math" w:hAnsi="Cambria Math"/>
+                          <w:i/>
+                        </w:rPr>
+                      </m:ctrlPr>
+                    </m:sSubPr>
+                    <m:e>
+                      <m:r>
+                        <w:rPr>
+                          <w:rFonts w:ascii="Cambria Math" w:hAnsi="Cambria Math"/>
+                        </w:rPr>
+                        <m:t>N</m:t>
+                      </m:r>
+                    </m:e>
+                    <m:sub>
+                      <m:r>
+                        <w:rPr>
+                          <w:rFonts w:ascii="Cambria Math" w:hAnsi="Cambria Math"/>
+                        </w:rPr>
+                        <m:t>C</m:t>
+                      </m:r>
+                    </m:sub>
+                  </m:sSub>
+                  <m:r>
+                    <w:rPr>
+                      <w:rFonts w:ascii="Cambria Math" w:hAnsi="Cambria Math"/>
+                    </w:rPr>
+                    <m:t>+</m:t>
+                  </m:r>
+                  <m:sSub>
+                    <m:sSubPr>
+                      <m:ctrlPr>
+                        <w:rPr>
+                          <w:rFonts w:ascii="Cambria Math" w:hAnsi="Cambria Math"/>
+                          <w:i/>
+                        </w:rPr>
+                      </m:ctrlPr>
+                    </m:sSubPr>
+                    <m:e>
+                      <m:r>
+                        <w:rPr>
+                          <w:rFonts w:ascii="Cambria Math" w:hAnsi="Cambria Math"/>
+                        </w:rPr>
+                        <m:t>N</m:t>
+                      </m:r>
+                    </m:e>
+                    <m:sub>
+                      <m:r>
+                        <w:rPr>
+                          <w:rFonts w:ascii="Cambria Math" w:hAnsi="Cambria Math"/>
+                        </w:rPr>
+                        <m:t>P</m:t>
+                      </m:r>
+                    </m:sub>
+                  </m:sSub>
+                </m:e>
+              </m:d>
+            </m:num>
+            <m:den>
+              <m:d>
+                <m:dPr>
+                  <m:ctrlPr>
+                    <w:rPr>
+                      <w:rFonts w:ascii="Cambria Math" w:hAnsi="Cambria Math"/>
+                      <w:i/>
+                    </w:rPr>
+                  </m:ctrlPr>
+                </m:dPr>
+                <m:e>
+                  <m:sSub>
+                    <m:sSubPr>
+                      <m:ctrlPr>
+                        <w:rPr>
+                          <w:rFonts w:ascii="Cambria Math" w:hAnsi="Cambria Math"/>
+                          <w:i/>
+                        </w:rPr>
+                      </m:ctrlPr>
+                    </m:sSubPr>
+                    <m:e>
+                      <m:r>
+                        <w:rPr>
+                          <w:rFonts w:ascii="Cambria Math" w:hAnsi="Cambria Math"/>
+                        </w:rPr>
+                        <m:t>N</m:t>
+                      </m:r>
+                    </m:e>
+                    <m:sub>
+                      <m:r>
+                        <w:rPr>
+                          <w:rFonts w:ascii="Cambria Math" w:hAnsi="Cambria Math"/>
+                        </w:rPr>
+                        <m:t>C</m:t>
+                      </m:r>
+                    </m:sub>
+                  </m:sSub>
+                  <m:r>
+                    <w:rPr>
+                      <w:rFonts w:ascii="Cambria Math" w:hAnsi="Cambria Math"/>
+                    </w:rPr>
+                    <m:t>+</m:t>
+                  </m:r>
+                  <m:sSub>
+                    <m:sSubPr>
+                      <m:ctrlPr>
+                        <w:rPr>
+                          <w:rFonts w:ascii="Cambria Math" w:hAnsi="Cambria Math"/>
+                          <w:i/>
+                        </w:rPr>
+                      </m:ctrlPr>
+                    </m:sSubPr>
+                    <m:e>
+                      <m:r>
+                        <w:rPr>
+                          <w:rFonts w:ascii="Cambria Math" w:hAnsi="Cambria Math"/>
+                        </w:rPr>
+                        <m:t>N</m:t>
+                      </m:r>
+                    </m:e>
+                    <m:sub>
+                      <m:r>
+                        <w:rPr>
+                          <w:rFonts w:ascii="Cambria Math" w:hAnsi="Cambria Math"/>
+                        </w:rPr>
+                        <m:t>P</m:t>
+                      </m:r>
+                    </m:sub>
+                  </m:sSub>
+                  <m:r>
+                    <w:rPr>
+                      <w:rFonts w:ascii="Cambria Math" w:hAnsi="Cambria Math"/>
+                    </w:rPr>
+                    <m:t>+</m:t>
+                  </m:r>
+                  <m:sSub>
+                    <m:sSubPr>
+                      <m:ctrlPr>
+                        <w:rPr>
+                          <w:rFonts w:ascii="Cambria Math" w:hAnsi="Cambria Math"/>
+                          <w:i/>
+                        </w:rPr>
+                      </m:ctrlPr>
+                    </m:sSubPr>
+                    <m:e>
+                      <m:r>
+                        <w:rPr>
+                          <w:rFonts w:ascii="Cambria Math" w:hAnsi="Cambria Math"/>
+                        </w:rPr>
+                        <m:t>N</m:t>
+                      </m:r>
+                    </m:e>
+                    <m:sub>
+                      <m:r>
+                        <w:rPr>
+                          <w:rFonts w:ascii="Cambria Math" w:hAnsi="Cambria Math"/>
+                        </w:rPr>
+                        <m:t>D</m:t>
+                      </m:r>
+                    </m:sub>
+                  </m:sSub>
+                </m:e>
+              </m:d>
+            </m:den>
+          </m:f>
+          <m:r>
+            <w:rPr>
+              <w:rFonts w:ascii="Cambria Math" w:hAnsi="Cambria Math"/>
+            </w:rPr>
+            <m:t>-β</m:t>
+          </m:r>
+          <m:sSub>
+            <m:sSubPr>
+              <m:ctrlPr>
+                <w:rPr>
+                  <w:rFonts w:ascii="Cambria Math" w:hAnsi="Cambria Math"/>
+                  <w:i/>
+                </w:rPr>
+              </m:ctrlPr>
+            </m:sSubPr>
+            <m:e>
+              <m:r>
+                <w:rPr>
+                  <w:rFonts w:ascii="Cambria Math" w:hAnsi="Cambria Math"/>
+                </w:rPr>
+                <m:t>N</m:t>
+              </m:r>
+            </m:e>
+            <m:sub>
+              <m:r>
+                <w:rPr>
+                  <w:rFonts w:ascii="Cambria Math" w:hAnsi="Cambria Math"/>
+                </w:rPr>
+                <m:t>P</m:t>
+              </m:r>
+            </m:sub>
+          </m:sSub>
+        </m:oMath>
+      </m:oMathPara>
+    </w:p>
+    <w:p>
+      <w:pPr>
+        <w:pStyle w:val="Body"/>
+      </w:pPr>
+      <m:oMathPara>
+        <m:oMath>
+          <m:sSub>
+            <m:sSubPr>
+              <m:ctrlPr>
+                <w:rPr>
+                  <w:rFonts w:ascii="Cambria Math" w:hAnsi="Cambria Math"/>
+                  <w:i/>
+                </w:rPr>
+              </m:ctrlPr>
+            </m:sSubPr>
+            <m:e>
+              <m:r>
+                <w:rPr>
+                  <w:rFonts w:ascii="Cambria Math" w:hAnsi="Cambria Math"/>
+                </w:rPr>
+                <m:t>P</m:t>
+              </m:r>
+            </m:e>
+            <m:sub>
+              <m:r>
+                <w:rPr>
+                  <w:rFonts w:ascii="Cambria Math" w:hAnsi="Cambria Math"/>
+                </w:rPr>
+                <m:t>A</m:t>
+              </m:r>
+            </m:sub>
+          </m:sSub>
+          <m:r>
+            <w:rPr>
+              <w:rFonts w:ascii="Cambria Math" w:hAnsi="Cambria Math"/>
+            </w:rPr>
+            <m:t>=σ</m:t>
+          </m:r>
+        </m:oMath>
+      </m:oMathPara>
+    </w:p>
+    <w:p>
+      <w:pPr>
+        <w:pStyle w:val="Body"/>
+      </w:pPr>
+      <m:oMathPara>
+        <m:oMath>
+          <m:sSub>
+            <m:sSubPr>
+              <m:ctrlPr>
+                <w:rPr>
+                  <w:rFonts w:ascii="Cambria Math" w:hAnsi="Cambria Math"/>
+                  <w:i/>
+                </w:rPr>
+              </m:ctrlPr>
+            </m:sSubPr>
+            <m:e>
+              <m:r>
+                <w:rPr>
+                  <w:rFonts w:ascii="Cambria Math" w:hAnsi="Cambria Math"/>
+                </w:rPr>
+                <m:t>P</m:t>
+              </m:r>
+            </m:e>
+            <m:sub>
+              <m:r>
+                <w:rPr>
+                  <w:rFonts w:ascii="Cambria Math" w:hAnsi="Cambria Math"/>
+                </w:rPr>
+                <m:t>P</m:t>
+              </m:r>
+            </m:sub>
+          </m:sSub>
+          <m:r>
+            <w:rPr>
+              <w:rFonts w:ascii="Cambria Math" w:hAnsi="Cambria Math"/>
+            </w:rPr>
+            <m:t>=</m:t>
+          </m:r>
+          <m:f>
+            <m:fPr>
+              <m:ctrlPr>
+                <w:rPr>
+                  <w:rFonts w:ascii="Cambria Math" w:hAnsi="Cambria Math"/>
+                  <w:i/>
+                </w:rPr>
+              </m:ctrlPr>
+            </m:fPr>
+            <m:num>
+              <m:r>
+                <w:rPr>
+                  <w:rFonts w:ascii="Cambria Math" w:hAnsi="Cambria Math"/>
+                </w:rPr>
+                <m:t>r∙c∙</m:t>
+              </m:r>
+              <m:d>
+                <m:dPr>
+                  <m:ctrlPr>
+                    <w:rPr>
+                      <w:rFonts w:ascii="Cambria Math" w:hAnsi="Cambria Math"/>
+                      <w:i/>
+                    </w:rPr>
+                  </m:ctrlPr>
+                </m:dPr>
+                <m:e>
+                  <m:sSub>
+                    <m:sSubPr>
+                      <m:ctrlPr>
+                        <w:rPr>
+                          <w:rFonts w:ascii="Cambria Math" w:hAnsi="Cambria Math"/>
+                          <w:i/>
+                        </w:rPr>
+                      </m:ctrlPr>
+                    </m:sSubPr>
+                    <m:e>
+                      <m:r>
+                        <w:rPr>
+                          <w:rFonts w:ascii="Cambria Math" w:hAnsi="Cambria Math"/>
+                        </w:rPr>
+                        <m:t>N</m:t>
+                      </m:r>
+                    </m:e>
+                    <m:sub>
+                      <m:r>
+                        <w:rPr>
+                          <w:rFonts w:ascii="Cambria Math" w:hAnsi="Cambria Math"/>
+                        </w:rPr>
+                        <m:t>C</m:t>
+                      </m:r>
+                    </m:sub>
+                  </m:sSub>
+                  <m:r>
+                    <w:rPr>
+                      <w:rFonts w:ascii="Cambria Math" w:hAnsi="Cambria Math"/>
+                    </w:rPr>
+                    <m:t>+</m:t>
+                  </m:r>
+                  <m:sSub>
+                    <m:sSubPr>
+                      <m:ctrlPr>
+                        <w:rPr>
+                          <w:rFonts w:ascii="Cambria Math" w:hAnsi="Cambria Math"/>
+                          <w:i/>
+                        </w:rPr>
+                      </m:ctrlPr>
+                    </m:sSubPr>
+                    <m:e>
+                      <m:r>
+                        <w:rPr>
+                          <w:rFonts w:ascii="Cambria Math" w:hAnsi="Cambria Math"/>
+                        </w:rPr>
+                        <m:t>N</m:t>
+                      </m:r>
+                    </m:e>
+                    <m:sub>
+                      <m:r>
+                        <w:rPr>
+                          <w:rFonts w:ascii="Cambria Math" w:hAnsi="Cambria Math"/>
+                        </w:rPr>
+                        <m:t>P</m:t>
+                      </m:r>
+                    </m:sub>
+                  </m:sSub>
+                </m:e>
+              </m:d>
+            </m:num>
+            <m:den>
+              <m:d>
+                <m:dPr>
+                  <m:ctrlPr>
+                    <w:rPr>
+                      <w:rFonts w:ascii="Cambria Math" w:hAnsi="Cambria Math"/>
+                      <w:i/>
+                    </w:rPr>
+                  </m:ctrlPr>
+                </m:dPr>
+                <m:e>
+                  <m:sSub>
+                    <m:sSubPr>
+                      <m:ctrlPr>
+                        <w:rPr>
+                          <w:rFonts w:ascii="Cambria Math" w:hAnsi="Cambria Math"/>
+                          <w:i/>
+                        </w:rPr>
+                      </m:ctrlPr>
+                    </m:sSubPr>
+                    <m:e>
+                      <m:r>
+                        <w:rPr>
+                          <w:rFonts w:ascii="Cambria Math" w:hAnsi="Cambria Math"/>
+                        </w:rPr>
+                        <m:t>N</m:t>
+                      </m:r>
+                    </m:e>
+                    <m:sub>
+                      <m:r>
+                        <w:rPr>
+                          <w:rFonts w:ascii="Cambria Math" w:hAnsi="Cambria Math"/>
+                        </w:rPr>
+                        <m:t>C</m:t>
+                      </m:r>
+                    </m:sub>
+                  </m:sSub>
+                  <m:r>
+                    <w:rPr>
+                      <w:rFonts w:ascii="Cambria Math" w:hAnsi="Cambria Math"/>
+                    </w:rPr>
+                    <m:t>+</m:t>
+                  </m:r>
+                  <m:sSub>
+                    <m:sSubPr>
+                      <m:ctrlPr>
+                        <w:rPr>
+                          <w:rFonts w:ascii="Cambria Math" w:hAnsi="Cambria Math"/>
+                          <w:i/>
+                        </w:rPr>
+                      </m:ctrlPr>
+                    </m:sSubPr>
+                    <m:e>
+                      <m:r>
+                        <w:rPr>
+                          <w:rFonts w:ascii="Cambria Math" w:hAnsi="Cambria Math"/>
+                        </w:rPr>
+                        <m:t>N</m:t>
+                      </m:r>
+                    </m:e>
+                    <m:sub>
+                      <m:r>
+                        <w:rPr>
+                          <w:rFonts w:ascii="Cambria Math" w:hAnsi="Cambria Math"/>
+                        </w:rPr>
+                        <m:t>P</m:t>
+                      </m:r>
+                    </m:sub>
+                  </m:sSub>
+                  <m:r>
+                    <w:rPr>
+                      <w:rFonts w:ascii="Cambria Math" w:hAnsi="Cambria Math"/>
+                    </w:rPr>
+                    <m:t>+</m:t>
+                  </m:r>
+                  <m:sSub>
+                    <m:sSubPr>
+                      <m:ctrlPr>
+                        <w:rPr>
+                          <w:rFonts w:ascii="Cambria Math" w:hAnsi="Cambria Math"/>
+                          <w:i/>
+                        </w:rPr>
+                      </m:ctrlPr>
+                    </m:sSubPr>
+                    <m:e>
+                      <m:r>
+                        <w:rPr>
+                          <w:rFonts w:ascii="Cambria Math" w:hAnsi="Cambria Math"/>
+                        </w:rPr>
+                        <m:t>N</m:t>
+                      </m:r>
+                    </m:e>
+                    <m:sub>
+                      <m:r>
+                        <w:rPr>
+                          <w:rFonts w:ascii="Cambria Math" w:hAnsi="Cambria Math"/>
+                        </w:rPr>
+                        <m:t>D</m:t>
+                      </m:r>
+                    </m:sub>
+                  </m:sSub>
+                </m:e>
+              </m:d>
+            </m:den>
+          </m:f>
+          <m:r>
+            <w:rPr>
+              <w:rFonts w:ascii="Cambria Math" w:hAnsi="Cambria Math"/>
+            </w:rPr>
+            <m:t>-c-γ</m:t>
+          </m:r>
+          <m:sSub>
+            <m:sSubPr>
+              <m:ctrlPr>
+                <w:rPr>
+                  <w:rFonts w:ascii="Cambria Math" w:hAnsi="Cambria Math"/>
+                  <w:i/>
+                </w:rPr>
+              </m:ctrlPr>
+            </m:sSubPr>
+            <m:e>
+              <m:r>
+                <w:rPr>
+                  <w:rFonts w:ascii="Cambria Math" w:hAnsi="Cambria Math"/>
+                </w:rPr>
+                <m:t>N</m:t>
+              </m:r>
+            </m:e>
+            <m:sub>
+              <m:r>
+                <w:rPr>
+                  <w:rFonts w:ascii="Cambria Math" w:hAnsi="Cambria Math"/>
+                </w:rPr>
+                <m:t>D</m:t>
+              </m:r>
+            </m:sub>
+          </m:sSub>
+        </m:oMath>
+      </m:oMathPara>
+    </w:p>
+    <w:p>
+      <w:pPr>
+        <w:pStyle w:val="Body"/>
+      </w:pPr>
+      <w:r>
+        <w:t xml:space="preserve">Where </w:t>
+      </w:r>
+      <w:r>
+        <w:rPr>
+          <w:i/>
+        </w:rPr>
+        <w:t>P</w:t>
+      </w:r>
+      <w:r>
+        <w:rPr>
+          <w:i/>
+          <w:vertAlign w:val="subscript"/>
+        </w:rPr>
+        <w:t>A</w:t>
+      </w:r>
+      <w:r>
+        <w:t xml:space="preserve"> is the payout earned by non-participants and </w:t>
+      </w:r>
+      <w:r>
+        <w:rPr>
+          <w:i/>
+        </w:rPr>
+        <w:t>P</w:t>
+      </w:r>
+      <w:r>
+        <w:rPr>
+          <w:i/>
+          <w:vertAlign w:val="subscript"/>
+        </w:rPr>
+        <w:t>P</w:t>
+      </w:r>
+      <w:r>
+        <w:t xml:space="preserve"> is the payout earned by punishers.</w:t>
       </w:r>
     </w:p>
     <w:p>
@@ -4317,7 +8476,11 @@
         <w:t>ns that must be distinguished.</w:t>
       </w:r>
       <w:r>
-        <w:t xml:space="preserve">  Likewise, a second-order action module specifies the action a donor must take given its own reputation and the recipient’s reputation.  Given two possible reputations for each agent, there are a total of four situatio</w:t>
+        <w:t xml:space="preserve">  Likewise, a second-order action module specifies the action a donor must take given its own reputation </w:t>
+      </w:r>
+      <w:r>
+        <w:lastRenderedPageBreak/>
+        <w:t>and the recipient’s reputation.  Given two possible reputations for each agent, there are a total of four situatio</w:t>
       </w:r>
       <w:r>
         <w:t>ns that must be distinguished.</w:t>
@@ -4502,7 +8665,6 @@
         <w:pStyle w:val="Body"/>
       </w:pPr>
       <w:r>
-        <w:lastRenderedPageBreak/>
         <w:t>Besides encoding the assessment and action modules, the threshold used to determine whether a group has a good reputation must also be encoded so that an appropriate thresho</w:t>
       </w:r>
       <w:r>
@@ -4752,6 +8914,7 @@
               <w:rPr>
                 <w:b/>
               </w:rPr>
+              <w:lastRenderedPageBreak/>
               <w:t>Observed Situation</w:t>
             </w:r>
           </w:p>
@@ -5908,7 +10071,6 @@
         <w:pStyle w:val="Body"/>
       </w:pPr>
       <w:r>
-        <w:lastRenderedPageBreak/>
         <w:t xml:space="preserve">In </w:t>
       </w:r>
       <w:r>
@@ -5947,8 +10109,6 @@
       <w:r>
         <w:t>size of the search space required by the encoding used for agent strategies will not pose a problem.</w:t>
       </w:r>
-      <w:bookmarkStart w:id="2" w:name="_GoBack"/>
-      <w:bookmarkEnd w:id="2"/>
     </w:p>
     <w:p>
       <w:pPr>
@@ -6026,8 +10186,13 @@
       </w:pPr>
       <w:bookmarkStart w:id="9" w:name="_Ref315669729"/>
       <w:bookmarkStart w:id="10" w:name="_Ref315845100"/>
-      <w:r>
-        <w:t xml:space="preserve">Leimar, O., and P. Hammerstein, “Evolution of cooperation through indirect reciprocity,” </w:t>
+      <w:proofErr w:type="spellStart"/>
+      <w:r>
+        <w:t>Leimar</w:t>
+      </w:r>
+      <w:proofErr w:type="spellEnd"/>
+      <w:r>
+        <w:t xml:space="preserve">, O., and P. Hammerstein, “Evolution of cooperation through indirect reciprocity,” </w:t>
       </w:r>
       <w:r>
         <w:rPr>
@@ -6069,8 +10234,29 @@
         <w:pStyle w:val="Reference"/>
       </w:pPr>
       <w:bookmarkStart w:id="12" w:name="_Ref311293016"/>
-      <w:r>
-        <w:t xml:space="preserve">Ohtsuki, H., and Y. Iwasa, “How should we define goodness? – reputation dynamics in indirect reciprocity, “ </w:t>
+      <w:proofErr w:type="spellStart"/>
+      <w:r>
+        <w:t>Ohtsuki</w:t>
+      </w:r>
+      <w:proofErr w:type="spellEnd"/>
+      <w:r>
+        <w:t xml:space="preserve">, H., and Y. </w:t>
+      </w:r>
+      <w:proofErr w:type="spellStart"/>
+      <w:r>
+        <w:t>Iwasa</w:t>
+      </w:r>
+      <w:proofErr w:type="spellEnd"/>
+      <w:r>
+        <w:t xml:space="preserve">, “How should we define goodness? – </w:t>
+      </w:r>
+      <w:proofErr w:type="gramStart"/>
+      <w:r>
+        <w:t>reputation</w:t>
+      </w:r>
+      <w:proofErr w:type="gramEnd"/>
+      <w:r>
+        <w:t xml:space="preserve"> dynamics in indirect reciprocity, “ </w:t>
       </w:r>
       <w:r>
         <w:rPr>
@@ -6088,8 +10274,13 @@
         <w:pStyle w:val="Reference"/>
       </w:pPr>
       <w:bookmarkStart w:id="13" w:name="_Ref316592245"/>
-      <w:r>
-        <w:t xml:space="preserve">Chalub, F. A. C. C., </w:t>
+      <w:proofErr w:type="spellStart"/>
+      <w:r>
+        <w:t>Chalub</w:t>
+      </w:r>
+      <w:proofErr w:type="spellEnd"/>
+      <w:r>
+        <w:t xml:space="preserve">, F. A. C. C., </w:t>
       </w:r>
       <w:r>
         <w:t>F. C. Santos, and</w:t>
@@ -6135,8 +10326,13 @@
         <w:t xml:space="preserve">, </w:t>
       </w:r>
       <w:r>
-        <w:t>F. C. Santos, and F. A. C. C. Chalub</w:t>
-      </w:r>
+        <w:t xml:space="preserve">F. C. Santos, and F. A. C. C. </w:t>
+      </w:r>
+      <w:proofErr w:type="spellStart"/>
+      <w:r>
+        <w:t>Chalub</w:t>
+      </w:r>
+      <w:proofErr w:type="spellEnd"/>
       <w:r>
         <w:t>, “</w:t>
       </w:r>
@@ -6146,11 +10342,19 @@
       <w:r>
         <w:t xml:space="preserve">,” </w:t>
       </w:r>
+      <w:proofErr w:type="spellStart"/>
       <w:r>
         <w:rPr>
           <w:i/>
         </w:rPr>
-        <w:t>PLoS Computational Biology</w:t>
+        <w:t>PLoS</w:t>
+      </w:r>
+      <w:proofErr w:type="spellEnd"/>
+      <w:r>
+        <w:rPr>
+          <w:i/>
+        </w:rPr>
+        <w:t xml:space="preserve"> Computational Biology</w:t>
       </w:r>
       <w:r>
         <w:t xml:space="preserve">, vol. </w:t>
@@ -6199,6 +10403,173 @@
         <w:t>, vol. 4, no. 2, pp. 65-85, June 1994.</w:t>
       </w:r>
       <w:bookmarkEnd w:id="15"/>
+    </w:p>
+    <w:p>
+      <w:pPr>
+        <w:pStyle w:val="Reference"/>
+      </w:pPr>
+      <w:bookmarkStart w:id="16" w:name="_Ref310874697"/>
+      <w:r>
+        <w:t xml:space="preserve">Boyd, R., and P. J. Richardson, “The evolution of reciprocity in sizable groups,” </w:t>
+      </w:r>
+      <w:r>
+        <w:rPr>
+          <w:i/>
+        </w:rPr>
+        <w:t>Journal of Theoretical Biology</w:t>
+      </w:r>
+      <w:r>
+        <w:t>, vol. 132, pp. 337-356</w:t>
+      </w:r>
+      <w:r>
+        <w:t>, 1988</w:t>
+      </w:r>
+      <w:r>
+        <w:t>.</w:t>
+      </w:r>
+      <w:bookmarkEnd w:id="16"/>
+    </w:p>
+    <w:p>
+      <w:pPr>
+        <w:pStyle w:val="Reference"/>
+      </w:pPr>
+      <w:bookmarkStart w:id="17" w:name="_Ref310874797"/>
+      <w:r>
+        <w:lastRenderedPageBreak/>
+        <w:t xml:space="preserve">Boyd, R., and P. J. Richardson, “Punishment allows the evolution of cooperation (or anything else) in sizable groups,” </w:t>
+      </w:r>
+      <w:r>
+        <w:rPr>
+          <w:i/>
+        </w:rPr>
+        <w:t>Ethology and Sociobiology</w:t>
+      </w:r>
+      <w:r>
+        <w:t>, vol. 13, pp. 171-195</w:t>
+      </w:r>
+      <w:r>
+        <w:t>, 1992</w:t>
+      </w:r>
+      <w:r>
+        <w:t>.</w:t>
+      </w:r>
+      <w:bookmarkEnd w:id="17"/>
+    </w:p>
+    <w:p>
+      <w:pPr>
+        <w:pStyle w:val="Reference"/>
+      </w:pPr>
+      <w:bookmarkStart w:id="18" w:name="_Ref311835466"/>
+      <w:proofErr w:type="spellStart"/>
+      <w:r>
+        <w:t>Hauert</w:t>
+      </w:r>
+      <w:proofErr w:type="spellEnd"/>
+      <w:r>
+        <w:t xml:space="preserve">, C., S. De Monte, J. </w:t>
+      </w:r>
+      <w:proofErr w:type="spellStart"/>
+      <w:r>
+        <w:t>Hofbauer</w:t>
+      </w:r>
+      <w:proofErr w:type="spellEnd"/>
+      <w:r>
+        <w:t xml:space="preserve">, and K. Sigmund, “Replicator dynamics for optional public good games,” </w:t>
+      </w:r>
+      <w:r>
+        <w:rPr>
+          <w:i/>
+        </w:rPr>
+        <w:t>Journal of Theoretical Biology</w:t>
+      </w:r>
+      <w:r>
+        <w:t>, vol. 218, pp. 187-194, 2002.</w:t>
+      </w:r>
+      <w:bookmarkEnd w:id="18"/>
+    </w:p>
+    <w:p>
+      <w:pPr>
+        <w:pStyle w:val="Reference"/>
+      </w:pPr>
+      <w:bookmarkStart w:id="19" w:name="_Ref310875047"/>
+      <w:proofErr w:type="spellStart"/>
+      <w:r>
+        <w:t>Hauert</w:t>
+      </w:r>
+      <w:proofErr w:type="spellEnd"/>
+      <w:r>
+        <w:t xml:space="preserve">, C., A. </w:t>
+      </w:r>
+      <w:proofErr w:type="spellStart"/>
+      <w:r>
+        <w:t>Traulsen</w:t>
+      </w:r>
+      <w:proofErr w:type="spellEnd"/>
+      <w:r>
+        <w:t xml:space="preserve">, H. Brandt, M. A. Nowak, and K. Sigmund, “Via freedom to coercion: the emergence of costly punishment,” </w:t>
+      </w:r>
+      <w:r>
+        <w:rPr>
+          <w:i/>
+        </w:rPr>
+        <w:t>Science</w:t>
+      </w:r>
+      <w:r>
+        <w:t>, vol. 316, pp. 1905-1907</w:t>
+      </w:r>
+      <w:r>
+        <w:t>, 2007</w:t>
+      </w:r>
+      <w:r>
+        <w:t>.</w:t>
+      </w:r>
+      <w:bookmarkEnd w:id="19"/>
+    </w:p>
+    <w:p>
+      <w:pPr>
+        <w:pStyle w:val="Reference"/>
+      </w:pPr>
+      <w:bookmarkStart w:id="20" w:name="_Ref311836119"/>
+      <w:r>
+        <w:t xml:space="preserve">Brandt, H., C. </w:t>
+      </w:r>
+      <w:proofErr w:type="spellStart"/>
+      <w:r>
+        <w:t>Hauert</w:t>
+      </w:r>
+      <w:proofErr w:type="spellEnd"/>
+      <w:r>
+        <w:t xml:space="preserve">, and K. Sigmund, “Punishing and abstaining for public goods,” </w:t>
+      </w:r>
+      <w:r>
+        <w:rPr>
+          <w:i/>
+        </w:rPr>
+        <w:t>Proceedings of the National Academy of Science</w:t>
+      </w:r>
+      <w:r>
+        <w:t>, vol. 103, no. 2, pp. 495-497, 2006.</w:t>
+      </w:r>
+      <w:bookmarkEnd w:id="20"/>
+    </w:p>
+    <w:p>
+      <w:pPr>
+        <w:pStyle w:val="Reference"/>
+      </w:pPr>
+      <w:bookmarkStart w:id="21" w:name="_Ref311836152"/>
+      <w:r>
+        <w:t xml:space="preserve">Fowler, J. H., “Altruistic punishment and the origin of cooperation,” </w:t>
+      </w:r>
+      <w:r>
+        <w:rPr>
+          <w:i/>
+        </w:rPr>
+        <w:t>Proceedings of the National Academy of Science</w:t>
+      </w:r>
+      <w:r>
+        <w:t>, vol. 102, no. 19, pp. 7047-7049, 2005.</w:t>
+      </w:r>
+      <w:bookmarkEnd w:id="21"/>
     </w:p>
     <w:sectPr>
       <w:footerReference w:type="default" r:id="rId8"/>
@@ -6264,7 +10635,7 @@
         <w:rStyle w:val="PageNumber"/>
         <w:noProof/>
       </w:rPr>
-      <w:t>8</w:t>
+      <w:t>7</w:t>
     </w:r>
     <w:r>
       <w:rPr>
@@ -6333,6 +10704,22 @@
       </w:r>
       <w:r>
         <w:t xml:space="preserve"> The OR strategy is also referred to as the “contrite tit-for-tat” strategy.</w:t>
+      </w:r>
+    </w:p>
+  </w:footnote>
+  <w:footnote w:id="3">
+    <w:p>
+      <w:pPr>
+        <w:pStyle w:val="FootnoteText"/>
+      </w:pPr>
+      <w:r>
+        <w:rPr>
+          <w:rStyle w:val="FootnoteReference"/>
+        </w:rPr>
+        <w:footnoteRef/>
+      </w:r>
+      <w:r>
+        <w:t xml:space="preserve"> Or, will be executed…</w:t>
       </w:r>
     </w:p>
   </w:footnote>

</xml_diff>

<commit_message>
small addition to action module for PGG section
</commit_message>
<xml_diff>
--- a/pacheco-summary.docx
+++ b/pacheco-summary.docx
@@ -8483,12 +8483,74 @@
         <w:pStyle w:val="Body"/>
       </w:pPr>
       <w:r>
-        <w:t>In each situation, the</w:t>
+        <w:t>In each situation, the agent can choose one of six action combinations.</w:t>
+      </w:r>
+      <w:r>
+        <w:t xml:space="preserve">  Therefore, there are </w:t>
+      </w:r>
+      <m:oMath>
+        <m:sSup>
+          <m:sSupPr>
+            <m:ctrlPr>
+              <w:rPr>
+                <w:rFonts w:ascii="Cambria Math" w:hAnsi="Cambria Math"/>
+                <w:i/>
+              </w:rPr>
+            </m:ctrlPr>
+          </m:sSupPr>
+          <m:e>
+            <m:r>
+              <w:rPr>
+                <w:rFonts w:ascii="Cambria Math" w:hAnsi="Cambria Math"/>
+              </w:rPr>
+              <m:t>6</m:t>
+            </m:r>
+          </m:e>
+          <m:sup>
+            <m:r>
+              <w:rPr>
+                <w:rFonts w:ascii="Cambria Math" w:hAnsi="Cambria Math"/>
+              </w:rPr>
+              <m:t>4</m:t>
+            </m:r>
+          </m:sup>
+        </m:sSup>
+        <m:r>
+          <w:rPr>
+            <w:rFonts w:ascii="Cambria Math" w:hAnsi="Cambria Math"/>
+          </w:rPr>
+          <m:t>=</m:t>
+        </m:r>
+        <m:r>
+          <w:rPr>
+            <w:rFonts w:ascii="Cambria Math" w:hAnsi="Cambria Math"/>
+          </w:rPr>
+          <m:t>1296</m:t>
+        </m:r>
+      </m:oMath>
+      <w:r>
+        <w:t xml:space="preserve"> possible action modules in the public goods game.</w:t>
+      </w:r>
+    </w:p>
+    <w:p>
+      <w:pPr>
+        <w:pStyle w:val="Heading3"/>
+      </w:pPr>
+      <w:r>
+        <w:t>Assessment Modules in Public Goods Games</w:t>
+      </w:r>
+    </w:p>
+    <w:p>
+      <w:pPr>
+        <w:pStyle w:val="Body"/>
+      </w:pPr>
+      <w:r>
+        <w:t>As in the in</w:t>
       </w:r>
       <w:bookmarkStart w:id="2" w:name="_GoBack"/>
       <w:bookmarkEnd w:id="2"/>
       <w:r>
-        <w:t xml:space="preserve"> agent can choose one of six action combinations.</w:t>
+        <w:t xml:space="preserve">In the public goods game, an agent </w:t>
       </w:r>
     </w:p>
     <w:p>
@@ -8496,245 +8558,186 @@
         <w:pStyle w:val="Body"/>
       </w:pPr>
       <w:r>
-        <w:t>Therefore, for the public goods game, there are a third-order action module</w:t>
-      </w:r>
-      <w:r>
-        <w:t xml:space="preserve"> </w:t>
+        <w:t xml:space="preserve">For the indirect reciprocity game, a third-order assessment module assigns a reputation to a donor given the donor’s reputation, the recipient’s reputation and the action taken by the donor.  Since each agent can be assigned </w:t>
+      </w:r>
+      <w:r>
+        <w:t xml:space="preserve">one of </w:t>
+      </w:r>
+      <w:r>
+        <w:t xml:space="preserve">two reputations and the donor can take </w:t>
+      </w:r>
+      <w:r>
+        <w:t xml:space="preserve">one of </w:t>
+      </w:r>
+      <w:r>
+        <w:t>two actions, there are a total of eight situatio</w:t>
+      </w:r>
+      <w:r>
+        <w:t>ns that must be distinguished.</w:t>
+      </w:r>
+      <w:r>
+        <w:t xml:space="preserve">  Likewise, a second-order action module specifies the action a donor must take given its own reputation and the recipient’s reputation.  Given two possible reputations for each agent, there are a total of four situatio</w:t>
+      </w:r>
+      <w:r>
+        <w:t>ns that must be distinguished.</w:t>
       </w:r>
     </w:p>
     <w:p>
       <w:pPr>
-        <w:pStyle w:val="Body"/>
-      </w:pPr>
-      <w:r>
-        <w:t>can choose to take the following actions:</w:t>
+        <w:pStyle w:val="Heading2"/>
+      </w:pPr>
+      <w:r>
+        <w:t>Problem Encoding</w:t>
       </w:r>
     </w:p>
     <w:p>
       <w:pPr>
         <w:pStyle w:val="Body"/>
-        <w:numPr>
-          <w:ilvl w:val="0"/>
-          <w:numId w:val="26"/>
-        </w:numPr>
-      </w:pPr>
-      <w:r>
-        <w:t>Cooperate: contribute to the common pool</w:t>
+      </w:pPr>
+      <w:r>
+        <w:t xml:space="preserve">In </w:t>
+      </w:r>
+      <w:r>
+        <w:fldChar w:fldCharType="begin"/>
+      </w:r>
+      <w:r>
+        <w:instrText xml:space="preserve"> REF _Ref316592245 \r \h </w:instrText>
+      </w:r>
+      <w:r>
+        <w:fldChar w:fldCharType="separate"/>
+      </w:r>
+      <w:r>
+        <w:t>[7]</w:t>
+      </w:r>
+      <w:r>
+        <w:fldChar w:fldCharType="end"/>
+      </w:r>
+      <w:r>
+        <w:t xml:space="preserve"> and </w:t>
+      </w:r>
+      <w:r>
+        <w:fldChar w:fldCharType="begin"/>
+      </w:r>
+      <w:r>
+        <w:instrText xml:space="preserve"> REF _Ref314659379 \r \h </w:instrText>
+      </w:r>
+      <w:r>
+        <w:fldChar w:fldCharType="separate"/>
+      </w:r>
+      <w:r>
+        <w:t>[8]</w:t>
+      </w:r>
+      <w:r>
+        <w:fldChar w:fldCharType="end"/>
+      </w:r>
+      <w:r>
+        <w:t xml:space="preserve">, the authors represent </w:t>
+      </w:r>
+      <w:r>
+        <w:t xml:space="preserve">assessment </w:t>
+      </w:r>
+      <w:r>
+        <w:t xml:space="preserve">and action </w:t>
+      </w:r>
+      <w:r>
+        <w:t>module</w:t>
+      </w:r>
+      <w:r>
+        <w:t>s</w:t>
+      </w:r>
+      <w:r>
+        <w:t xml:space="preserve"> using a bit string</w:t>
+      </w:r>
+      <w:r>
+        <w:t>s</w:t>
+      </w:r>
+      <w:r>
+        <w:t xml:space="preserve">.  </w:t>
+      </w:r>
+      <w:r>
+        <w:t>Since</w:t>
+      </w:r>
+      <w:r>
+        <w:t>,</w:t>
+      </w:r>
+      <w:r>
+        <w:t xml:space="preserve"> </w:t>
+      </w:r>
+      <w:r>
+        <w:t xml:space="preserve">an assessment module assigns </w:t>
+      </w:r>
+      <w:r>
+        <w:t xml:space="preserve">one of two </w:t>
+      </w:r>
+      <w:r>
+        <w:t>reputations</w:t>
+      </w:r>
+      <w:r>
+        <w:t xml:space="preserve"> to an agent</w:t>
+      </w:r>
+      <w:r>
+        <w:t>, a single</w:t>
+      </w:r>
+      <w:r>
+        <w:t xml:space="preserve"> bit</w:t>
+      </w:r>
+      <w:r>
+        <w:t xml:space="preserve"> is required for each situation.  </w:t>
+      </w:r>
+      <w:r>
+        <w:t>Given</w:t>
+      </w:r>
+      <w:r>
+        <w:t xml:space="preserve"> eight situations to distinguish, an eight-bit string is required to represent an assessment module.</w:t>
+      </w:r>
+      <w:r>
+        <w:t xml:space="preserve">  Since an </w:t>
+      </w:r>
+      <w:r>
+        <w:t>action</w:t>
+      </w:r>
+      <w:r>
+        <w:t xml:space="preserve"> module specifies one of two actions to take, a single bit is required for each situation.  </w:t>
+      </w:r>
+      <w:r>
+        <w:t xml:space="preserve">Given four situations to distinguish, a four-bit string is required to represent an action module.  </w:t>
       </w:r>
     </w:p>
     <w:p>
       <w:pPr>
         <w:pStyle w:val="Body"/>
-        <w:numPr>
-          <w:ilvl w:val="0"/>
-          <w:numId w:val="26"/>
-        </w:numPr>
-      </w:pPr>
-      <w:r>
-        <w:t>Punish: punish non-cooperators</w:t>
-      </w:r>
-    </w:p>
-    <w:p>
-      <w:pPr>
-        <w:pStyle w:val="Body"/>
-      </w:pPr>
-      <w:r>
-        <w:t xml:space="preserve">If the agent choose not to take either of these actions then the agent </w:t>
-      </w:r>
-    </w:p>
-    <w:p>
-      <w:pPr>
-        <w:pStyle w:val="Heading3"/>
-      </w:pPr>
-      <w:r>
-        <w:t>Assessment Modules in Public Goods Games</w:t>
-      </w:r>
-    </w:p>
-    <w:p>
-      <w:pPr>
-        <w:pStyle w:val="Body"/>
-      </w:pPr>
-      <w:r>
-        <w:t xml:space="preserve">For the indirect reciprocity game, a third-order assessment module assigns a reputation to a donor given the donor’s reputation, the recipient’s reputation and the action taken by the donor.  Since each agent can be assigned </w:t>
-      </w:r>
-      <w:r>
-        <w:t xml:space="preserve">one of </w:t>
-      </w:r>
-      <w:r>
-        <w:t xml:space="preserve">two reputations and the donor can take </w:t>
-      </w:r>
-      <w:r>
-        <w:t xml:space="preserve">one of </w:t>
-      </w:r>
-      <w:r>
-        <w:t>two actions, there are a total of eight situatio</w:t>
-      </w:r>
-      <w:r>
-        <w:t>ns that must be distinguished.</w:t>
-      </w:r>
-      <w:r>
-        <w:t xml:space="preserve">  Likewise, a second-order action module specifies the action a donor must take given its own reputation and the recipient’s reputation.  Given two possible reputations for each agent, there are a total of four situatio</w:t>
-      </w:r>
-      <w:r>
-        <w:t>ns that must be distinguished.</w:t>
-      </w:r>
-    </w:p>
-    <w:p>
-      <w:pPr>
-        <w:pStyle w:val="Heading2"/>
-      </w:pPr>
-      <w:r>
-        <w:t>Problem Encoding</w:t>
-      </w:r>
-    </w:p>
-    <w:p>
-      <w:pPr>
-        <w:pStyle w:val="Body"/>
-      </w:pPr>
-      <w:r>
-        <w:t xml:space="preserve">In </w:t>
-      </w:r>
-      <w:r>
-        <w:fldChar w:fldCharType="begin"/>
-      </w:r>
-      <w:r>
-        <w:instrText xml:space="preserve"> REF _Ref316592245 \r \h </w:instrText>
-      </w:r>
-      <w:r>
-        <w:fldChar w:fldCharType="separate"/>
-      </w:r>
-      <w:r>
-        <w:t>[7]</w:t>
-      </w:r>
-      <w:r>
-        <w:fldChar w:fldCharType="end"/>
-      </w:r>
-      <w:r>
-        <w:t xml:space="preserve"> and </w:t>
-      </w:r>
-      <w:r>
-        <w:fldChar w:fldCharType="begin"/>
-      </w:r>
-      <w:r>
-        <w:instrText xml:space="preserve"> REF _Ref314659379 \r \h </w:instrText>
-      </w:r>
-      <w:r>
-        <w:fldChar w:fldCharType="separate"/>
-      </w:r>
-      <w:r>
-        <w:t>[8]</w:t>
-      </w:r>
-      <w:r>
-        <w:fldChar w:fldCharType="end"/>
-      </w:r>
-      <w:r>
-        <w:t xml:space="preserve">, the authors represent </w:t>
-      </w:r>
-      <w:r>
-        <w:t xml:space="preserve">assessment </w:t>
-      </w:r>
-      <w:r>
-        <w:t xml:space="preserve">and action </w:t>
-      </w:r>
-      <w:r>
-        <w:t>module</w:t>
-      </w:r>
-      <w:r>
-        <w:t>s</w:t>
-      </w:r>
-      <w:r>
-        <w:t xml:space="preserve"> using a bit string</w:t>
-      </w:r>
-      <w:r>
-        <w:t>s</w:t>
-      </w:r>
-      <w:r>
-        <w:t xml:space="preserve">.  </w:t>
-      </w:r>
-      <w:r>
-        <w:t>Since</w:t>
+      </w:pPr>
+      <w:r>
+        <w:t xml:space="preserve">For the public goods game, an agent </w:t>
+      </w:r>
+      <w:r>
+        <w:t>can still be assigned only one of two reputations.  However, an agent can choose between four</w:t>
+      </w:r>
+      <w:r>
+        <w:t xml:space="preserve"> actions</w:t>
+      </w:r>
+      <w:r>
+        <w:t xml:space="preserve"> instead of two.</w:t>
+      </w:r>
+      <w:r>
+        <w:t xml:space="preserve">  </w:t>
+      </w:r>
+      <w:r>
+        <w:t>Given the expansion in the number of available actions</w:t>
       </w:r>
       <w:r>
         <w:t>,</w:t>
       </w:r>
       <w:r>
-        <w:t xml:space="preserve"> </w:t>
-      </w:r>
-      <w:r>
-        <w:t xml:space="preserve">an assessment module assigns </w:t>
-      </w:r>
-      <w:r>
-        <w:t xml:space="preserve">one of two </w:t>
-      </w:r>
-      <w:r>
-        <w:t>reputations</w:t>
-      </w:r>
-      <w:r>
-        <w:t xml:space="preserve"> to an agent</w:t>
-      </w:r>
-      <w:r>
-        <w:t>, a single</w:t>
-      </w:r>
-      <w:r>
-        <w:t xml:space="preserve"> bit</w:t>
-      </w:r>
-      <w:r>
-        <w:t xml:space="preserve"> is required for each situation.  </w:t>
-      </w:r>
-      <w:r>
-        <w:t>Given</w:t>
-      </w:r>
-      <w:r>
-        <w:t xml:space="preserve"> eight situations to distinguish, an eight-bit string is required to represent an assessment module.</w:t>
-      </w:r>
-      <w:r>
-        <w:t xml:space="preserve">  Since an </w:t>
-      </w:r>
-      <w:r>
-        <w:t>action</w:t>
-      </w:r>
-      <w:r>
-        <w:t xml:space="preserve"> module specifies one of two actions to take, a single bit is required for each situation.  </w:t>
-      </w:r>
-      <w:r>
-        <w:t xml:space="preserve">Given four situations to distinguish, a four-bit string is required to represent an action module.  </w:t>
-      </w:r>
-    </w:p>
-    <w:p>
-      <w:pPr>
-        <w:pStyle w:val="Body"/>
-      </w:pPr>
-      <w:r>
-        <w:t xml:space="preserve">For the public goods game, an agent </w:t>
-      </w:r>
-      <w:r>
-        <w:t>can still be assigned only one of two reputations.  However, an agent can choose between four</w:t>
-      </w:r>
-      <w:r>
-        <w:t xml:space="preserve"> actions</w:t>
-      </w:r>
-      <w:r>
-        <w:t xml:space="preserve"> instead of two.</w:t>
+        <w:t xml:space="preserve"> a third-order assessment module must distinguish between 16 different situations.</w:t>
+      </w:r>
+      <w:r>
+        <w:t xml:space="preserve">  Therefore, a 16-bit string is required to represent assessment modules for a public goods game.</w:t>
       </w:r>
       <w:r>
         <w:t xml:space="preserve">  </w:t>
       </w:r>
       <w:r>
-        <w:t>Given the expansion in the number of available actions</w:t>
-      </w:r>
-      <w:r>
-        <w:t>,</w:t>
-      </w:r>
-      <w:r>
-        <w:t xml:space="preserve"> a third-order assessment module must distinguish between 16 different situations.</w:t>
-      </w:r>
-      <w:r>
-        <w:t xml:space="preserve">  Therefore, a 16-bit string is required to represent assessment modules for a public goods game.</w:t>
-      </w:r>
-      <w:r>
-        <w:t xml:space="preserve">  </w:t>
-      </w:r>
-      <w:r>
         <w:t xml:space="preserve">The number of situations that need to be distinguished by an action module is unchanged.  However, </w:t>
       </w:r>
       <w:r>
@@ -8744,7 +8747,6 @@
         <w:t xml:space="preserve">expansion in the number of available actions </w:t>
       </w:r>
       <w:r>
-        <w:lastRenderedPageBreak/>
         <w:t xml:space="preserve">means that two bits are required for each situation.  </w:t>
       </w:r>
       <w:r>
@@ -8777,7 +8779,11 @@
         <w:t>T</w:t>
       </w:r>
       <w:r>
-        <w:t xml:space="preserve"> will be treated as a percentage that ranges from zero to one and only integer percentages will be considered.</w:t>
+        <w:t xml:space="preserve"> will be treated </w:t>
+      </w:r>
+      <w:r>
+        <w:lastRenderedPageBreak/>
+        <w:t>as a percentage that ranges from zero to one and only integer percentages will be considered.</w:t>
       </w:r>
       <w:r>
         <w:t xml:space="preserve">  Therefore, seven bits are required to represent the threshold used by an agent.  Seven bits actually represents</w:t>
@@ -9008,7 +9014,6 @@
               <w:rPr>
                 <w:b/>
               </w:rPr>
-              <w:lastRenderedPageBreak/>
               <w:t>Observed Situation</w:t>
             </w:r>
           </w:p>
@@ -10209,6 +10214,7 @@
         <w:pStyle w:val="Heading1"/>
       </w:pPr>
       <w:r>
+        <w:lastRenderedPageBreak/>
         <w:t>References</w:t>
       </w:r>
     </w:p>
@@ -10485,7 +10491,6 @@
       </w:pPr>
       <w:bookmarkStart w:id="17" w:name="_Ref310874797"/>
       <w:r>
-        <w:lastRenderedPageBreak/>
         <w:t xml:space="preserve">Boyd, R., and P. J. Richardson, “Punishment allows the evolution of cooperation (or anything else) in sizable groups,” </w:t>
       </w:r>
       <w:r>

</xml_diff>

<commit_message>
pgg assessment module updates
</commit_message>
<xml_diff>
--- a/pacheco-summary.docx
+++ b/pacheco-summary.docx
@@ -8449,7 +8449,13 @@
         <w:t>Given this formulation, t</w:t>
       </w:r>
       <w:r>
-        <w:t>here are six different action choices the agent can select.</w:t>
+        <w:t xml:space="preserve">here are six different action </w:t>
+      </w:r>
+      <w:r>
+        <w:t>combinations</w:t>
+      </w:r>
+      <w:r>
+        <w:t xml:space="preserve"> the agent can select.</w:t>
       </w:r>
     </w:p>
     <w:p>
@@ -8483,7 +8489,19 @@
         <w:pStyle w:val="Body"/>
       </w:pPr>
       <w:r>
-        <w:t>In each situation, the agent can choose one of six action combinations.</w:t>
+        <w:t xml:space="preserve">In each situation, the agent can choose one of </w:t>
+      </w:r>
+      <w:r>
+        <w:t xml:space="preserve">the </w:t>
+      </w:r>
+      <w:r>
+        <w:t xml:space="preserve">six </w:t>
+      </w:r>
+      <w:r>
+        <w:t xml:space="preserve">possible </w:t>
+      </w:r>
+      <w:r>
+        <w:t>action combinations.</w:t>
       </w:r>
       <w:r>
         <w:t xml:space="preserve">  Therefore, there are </w:t>
@@ -8545,162 +8563,66 @@
         <w:pStyle w:val="Body"/>
       </w:pPr>
       <w:r>
-        <w:t>As in the in</w:t>
+        <w:t>In the public goods game, a</w:t>
+      </w:r>
+      <w:r>
+        <w:t>s in the in</w:t>
+      </w:r>
+      <w:r>
+        <w:t xml:space="preserve">direct reciprocity game, </w:t>
+      </w:r>
+      <w:r>
+        <w:t xml:space="preserve">one of two reputations is assigned to the game participants: good or bad.  Unlike the </w:t>
+      </w:r>
+      <w:r>
+        <w:t xml:space="preserve">indirect reciprocity game where only the donor agent is assigned a new reputation, in the public goods game all the participants are assigned a new reputation.  </w:t>
       </w:r>
       <w:bookmarkStart w:id="2" w:name="_GoBack"/>
       <w:bookmarkEnd w:id="2"/>
-      <w:r>
-        <w:t xml:space="preserve">In the public goods game, an agent </w:t>
-      </w:r>
     </w:p>
     <w:p>
       <w:pPr>
         <w:pStyle w:val="Body"/>
       </w:pPr>
       <w:r>
-        <w:t xml:space="preserve">For the indirect reciprocity game, a third-order assessment module assigns a reputation to a donor given the donor’s reputation, the recipient’s reputation and the action taken by the donor.  Since each agent can be assigned </w:t>
-      </w:r>
-      <w:r>
-        <w:t xml:space="preserve">one of </w:t>
-      </w:r>
-      <w:r>
-        <w:t xml:space="preserve">two reputations and the donor can take </w:t>
-      </w:r>
-      <w:r>
-        <w:t xml:space="preserve">one of </w:t>
-      </w:r>
-      <w:r>
-        <w:t>two actions, there are a total of eight situatio</w:t>
-      </w:r>
-      <w:r>
-        <w:t>ns that must be distinguished.</w:t>
-      </w:r>
-      <w:r>
-        <w:t xml:space="preserve">  Likewise, a second-order action module specifies the action a donor must take given its own reputation and the recipient’s reputation.  Given two possible reputations for each agent, there are a total of four situatio</w:t>
-      </w:r>
-      <w:r>
-        <w:t>ns that must be distinguished.</w:t>
+        <w:t>there are potentially more than two participants and every participant is assigned a new</w:t>
       </w:r>
     </w:p>
     <w:p>
       <w:pPr>
-        <w:pStyle w:val="Heading2"/>
-      </w:pPr>
-      <w:r>
-        <w:t>Problem Encoding</w:t>
+        <w:pStyle w:val="Body"/>
+      </w:pPr>
+      <w:r>
+        <w:t xml:space="preserve">For the indirect reciprocity game, a third-order assessment module assigns a reputation to a donor given the donor’s reputation, the recipient’s reputation and the action taken by the donor.  Since each agent can be assigned </w:t>
+      </w:r>
+      <w:r>
+        <w:t xml:space="preserve">one of </w:t>
+      </w:r>
+      <w:r>
+        <w:t xml:space="preserve">two reputations and the donor can take </w:t>
+      </w:r>
+      <w:r>
+        <w:t xml:space="preserve">one of </w:t>
+      </w:r>
+      <w:r>
+        <w:t>two actions, there are a total of eight situatio</w:t>
+      </w:r>
+      <w:r>
+        <w:t>ns that must be distinguished.</w:t>
+      </w:r>
+      <w:r>
+        <w:t xml:space="preserve">  Likewise, a second-order action module specifies the action a donor must take given its own reputation and the recipient’s reputation.  Given two possible reputations for each agent, there are a total of four situatio</w:t>
+      </w:r>
+      <w:r>
+        <w:t>ns that must be distinguished.</w:t>
       </w:r>
     </w:p>
     <w:p>
       <w:pPr>
-        <w:pStyle w:val="Body"/>
-      </w:pPr>
-      <w:r>
-        <w:t xml:space="preserve">In </w:t>
-      </w:r>
-      <w:r>
-        <w:fldChar w:fldCharType="begin"/>
-      </w:r>
-      <w:r>
-        <w:instrText xml:space="preserve"> REF _Ref316592245 \r \h </w:instrText>
-      </w:r>
-      <w:r>
-        <w:fldChar w:fldCharType="separate"/>
-      </w:r>
-      <w:r>
-        <w:t>[7]</w:t>
-      </w:r>
-      <w:r>
-        <w:fldChar w:fldCharType="end"/>
-      </w:r>
-      <w:r>
-        <w:t xml:space="preserve"> and </w:t>
-      </w:r>
-      <w:r>
-        <w:fldChar w:fldCharType="begin"/>
-      </w:r>
-      <w:r>
-        <w:instrText xml:space="preserve"> REF _Ref314659379 \r \h </w:instrText>
-      </w:r>
-      <w:r>
-        <w:fldChar w:fldCharType="separate"/>
-      </w:r>
-      <w:r>
-        <w:t>[8]</w:t>
-      </w:r>
-      <w:r>
-        <w:fldChar w:fldCharType="end"/>
-      </w:r>
-      <w:r>
-        <w:t xml:space="preserve">, the authors represent </w:t>
-      </w:r>
-      <w:r>
-        <w:t xml:space="preserve">assessment </w:t>
-      </w:r>
-      <w:r>
-        <w:t xml:space="preserve">and action </w:t>
-      </w:r>
-      <w:r>
-        <w:t>module</w:t>
-      </w:r>
-      <w:r>
-        <w:t>s</w:t>
-      </w:r>
-      <w:r>
-        <w:t xml:space="preserve"> using a bit string</w:t>
-      </w:r>
-      <w:r>
-        <w:t>s</w:t>
-      </w:r>
-      <w:r>
-        <w:t xml:space="preserve">.  </w:t>
-      </w:r>
-      <w:r>
-        <w:t>Since</w:t>
-      </w:r>
-      <w:r>
-        <w:t>,</w:t>
-      </w:r>
-      <w:r>
-        <w:t xml:space="preserve"> </w:t>
-      </w:r>
-      <w:r>
-        <w:t xml:space="preserve">an assessment module assigns </w:t>
-      </w:r>
-      <w:r>
-        <w:t xml:space="preserve">one of two </w:t>
-      </w:r>
-      <w:r>
-        <w:t>reputations</w:t>
-      </w:r>
-      <w:r>
-        <w:t xml:space="preserve"> to an agent</w:t>
-      </w:r>
-      <w:r>
-        <w:t>, a single</w:t>
-      </w:r>
-      <w:r>
-        <w:t xml:space="preserve"> bit</w:t>
-      </w:r>
-      <w:r>
-        <w:t xml:space="preserve"> is required for each situation.  </w:t>
-      </w:r>
-      <w:r>
-        <w:t>Given</w:t>
-      </w:r>
-      <w:r>
-        <w:t xml:space="preserve"> eight situations to distinguish, an eight-bit string is required to represent an assessment module.</w:t>
-      </w:r>
-      <w:r>
-        <w:t xml:space="preserve">  Since an </w:t>
-      </w:r>
-      <w:r>
-        <w:t>action</w:t>
-      </w:r>
-      <w:r>
-        <w:t xml:space="preserve"> module specifies one of two actions to take, a single bit is required for each situation.  </w:t>
-      </w:r>
-      <w:r>
-        <w:t xml:space="preserve">Given four situations to distinguish, a four-bit string is required to represent an action module.  </w:t>
+        <w:pStyle w:val="Heading2"/>
+      </w:pPr>
+      <w:r>
+        <w:t>Problem Encoding</w:t>
       </w:r>
     </w:p>
     <w:p>
@@ -8708,6 +8630,119 @@
         <w:pStyle w:val="Body"/>
       </w:pPr>
       <w:r>
+        <w:t xml:space="preserve">In </w:t>
+      </w:r>
+      <w:r>
+        <w:fldChar w:fldCharType="begin"/>
+      </w:r>
+      <w:r>
+        <w:instrText xml:space="preserve"> REF _Ref316592245 \r \h </w:instrText>
+      </w:r>
+      <w:r>
+        <w:fldChar w:fldCharType="separate"/>
+      </w:r>
+      <w:r>
+        <w:t>[7]</w:t>
+      </w:r>
+      <w:r>
+        <w:fldChar w:fldCharType="end"/>
+      </w:r>
+      <w:r>
+        <w:t xml:space="preserve"> and </w:t>
+      </w:r>
+      <w:r>
+        <w:fldChar w:fldCharType="begin"/>
+      </w:r>
+      <w:r>
+        <w:instrText xml:space="preserve"> REF _Ref314659379 \r \h </w:instrText>
+      </w:r>
+      <w:r>
+        <w:fldChar w:fldCharType="separate"/>
+      </w:r>
+      <w:r>
+        <w:t>[8]</w:t>
+      </w:r>
+      <w:r>
+        <w:fldChar w:fldCharType="end"/>
+      </w:r>
+      <w:r>
+        <w:t xml:space="preserve">, the authors represent </w:t>
+      </w:r>
+      <w:r>
+        <w:t xml:space="preserve">assessment </w:t>
+      </w:r>
+      <w:r>
+        <w:t xml:space="preserve">and action </w:t>
+      </w:r>
+      <w:r>
+        <w:t>module</w:t>
+      </w:r>
+      <w:r>
+        <w:t>s</w:t>
+      </w:r>
+      <w:r>
+        <w:t xml:space="preserve"> using a bit string</w:t>
+      </w:r>
+      <w:r>
+        <w:t>s</w:t>
+      </w:r>
+      <w:r>
+        <w:t xml:space="preserve">.  </w:t>
+      </w:r>
+      <w:r>
+        <w:t>Since</w:t>
+      </w:r>
+      <w:r>
+        <w:t>,</w:t>
+      </w:r>
+      <w:r>
+        <w:t xml:space="preserve"> </w:t>
+      </w:r>
+      <w:r>
+        <w:t xml:space="preserve">an assessment module assigns </w:t>
+      </w:r>
+      <w:r>
+        <w:t xml:space="preserve">one of two </w:t>
+      </w:r>
+      <w:r>
+        <w:t>reputations</w:t>
+      </w:r>
+      <w:r>
+        <w:t xml:space="preserve"> to an agent</w:t>
+      </w:r>
+      <w:r>
+        <w:t>, a single</w:t>
+      </w:r>
+      <w:r>
+        <w:t xml:space="preserve"> bit</w:t>
+      </w:r>
+      <w:r>
+        <w:t xml:space="preserve"> is required for each situation.  </w:t>
+      </w:r>
+      <w:r>
+        <w:t>Given</w:t>
+      </w:r>
+      <w:r>
+        <w:t xml:space="preserve"> eight situations to distinguish, an eight-bit string is required to represent an assessment module.</w:t>
+      </w:r>
+      <w:r>
+        <w:t xml:space="preserve">  Since an </w:t>
+      </w:r>
+      <w:r>
+        <w:t>action</w:t>
+      </w:r>
+      <w:r>
+        <w:t xml:space="preserve"> module specifies one of two actions to take, a single bit is required for each situation.  </w:t>
+      </w:r>
+      <w:r>
+        <w:t xml:space="preserve">Given four situations to distinguish, a four-bit string is required to represent an action module.  </w:t>
+      </w:r>
+    </w:p>
+    <w:p>
+      <w:pPr>
+        <w:pStyle w:val="Body"/>
+      </w:pPr>
+      <w:r>
         <w:t xml:space="preserve">For the public goods game, an agent </w:t>
       </w:r>
       <w:r>
@@ -8747,6 +8782,7 @@
         <w:t xml:space="preserve">expansion in the number of available actions </w:t>
       </w:r>
       <w:r>
+        <w:lastRenderedPageBreak/>
         <w:t xml:space="preserve">means that two bits are required for each situation.  </w:t>
       </w:r>
       <w:r>
@@ -8779,11 +8815,7 @@
         <w:t>T</w:t>
       </w:r>
       <w:r>
-        <w:t xml:space="preserve"> will be treated </w:t>
-      </w:r>
-      <w:r>
-        <w:lastRenderedPageBreak/>
-        <w:t>as a percentage that ranges from zero to one and only integer percentages will be considered.</w:t>
+        <w:t xml:space="preserve"> will be treated as a percentage that ranges from zero to one and only integer percentages will be considered.</w:t>
       </w:r>
       <w:r>
         <w:t xml:space="preserve">  Therefore, seven bits are required to represent the threshold used by an agent.  Seven bits actually represents</w:t>
@@ -9014,6 +9046,7 @@
               <w:rPr>
                 <w:b/>
               </w:rPr>
+              <w:lastRenderedPageBreak/>
               <w:t>Observed Situation</w:t>
             </w:r>
           </w:p>
@@ -10214,7 +10247,6 @@
         <w:pStyle w:val="Heading1"/>
       </w:pPr>
       <w:r>
-        <w:lastRenderedPageBreak/>
         <w:t>References</w:t>
       </w:r>
     </w:p>
@@ -10491,6 +10523,7 @@
       </w:pPr>
       <w:bookmarkStart w:id="17" w:name="_Ref310874797"/>
       <w:r>
+        <w:lastRenderedPageBreak/>
         <w:t xml:space="preserve">Boyd, R., and P. J. Richardson, “Punishment allows the evolution of cooperation (or anything else) in sizable groups,” </w:t>
       </w:r>
       <w:r>

</xml_diff>

<commit_message>
rough draft without results
</commit_message>
<xml_diff>
--- a/pacheco-summary.docx
+++ b/pacheco-summary.docx
@@ -12,8 +12,10 @@
       </w:r>
       <w:bookmarkStart w:id="0" w:name="_Ref318402675"/>
       <w:bookmarkStart w:id="1" w:name="_Ref318907222"/>
+      <w:bookmarkStart w:id="2" w:name="_Ref320747608"/>
       <w:bookmarkEnd w:id="0"/>
       <w:bookmarkEnd w:id="1"/>
+      <w:bookmarkEnd w:id="2"/>
       <w:r>
         <w:t>volution of Strategies for Public Goods Games</w:t>
       </w:r>
@@ -160,178 +162,158 @@
         <w:t xml:space="preserve"> </w:t>
       </w:r>
       <w:r>
-        <w:t xml:space="preserve">contains </w:t>
-      </w:r>
-      <w:r>
-        <w:t>the following</w:t>
-      </w:r>
-      <w:r>
-        <w:t xml:space="preserve"> limitations:</w:t>
+        <w:t xml:space="preserve">considers </w:t>
+      </w:r>
+      <w:r>
+        <w:t xml:space="preserve">the </w:t>
+      </w:r>
+      <w:r>
+        <w:t>stabi</w:t>
+      </w:r>
+      <w:r>
+        <w:t>lity of each strategy</w:t>
+      </w:r>
+      <w:r>
+        <w:t xml:space="preserve"> when invaded by a small number of agents following one other </w:t>
+      </w:r>
+      <w:r>
+        <w:t>strategy</w:t>
+      </w:r>
+      <w:r>
+        <w:t>.</w:t>
+      </w:r>
+      <w:r>
+        <w:t xml:space="preserve">  </w:t>
+      </w:r>
+      <w:r>
+        <w:t>In the cases considered, b</w:t>
+      </w:r>
+      <w:r>
+        <w:t xml:space="preserve">oth </w:t>
+      </w:r>
+      <w:r>
+        <w:t>strategies</w:t>
+      </w:r>
+      <w:r>
+        <w:t xml:space="preserve"> are assumed to use the same assessment module to assign reputations to agents.</w:t>
       </w:r>
     </w:p>
     <w:p>
       <w:pPr>
         <w:pStyle w:val="Body"/>
-        <w:numPr>
-          <w:ilvl w:val="0"/>
-          <w:numId w:val="23"/>
-        </w:numPr>
-      </w:pPr>
-      <w:r>
-        <w:t xml:space="preserve">Only the </w:t>
-      </w:r>
-      <w:r>
-        <w:t xml:space="preserve">stability of a strategy </w:t>
-      </w:r>
-      <w:r>
-        <w:t>is</w:t>
-      </w:r>
-      <w:r>
-        <w:t xml:space="preserve"> considered.  The stability of a strategy is its ability </w:t>
-      </w:r>
-      <w:r>
-        <w:t xml:space="preserve">to resist invasion by </w:t>
-      </w:r>
-      <w:r>
-        <w:t>other strategies once it has become established in a population</w:t>
-      </w:r>
-      <w:r>
-        <w:t>.  T</w:t>
-      </w:r>
-      <w:r>
-        <w:t xml:space="preserve">he study assumes that a </w:t>
-      </w:r>
-      <w:r>
-        <w:t xml:space="preserve">population </w:t>
-      </w:r>
-      <w:r>
-        <w:t xml:space="preserve">composed </w:t>
-      </w:r>
-      <w:r>
-        <w:t xml:space="preserve">of a majority of agents following one </w:t>
-      </w:r>
-      <w:r>
-        <w:t>action rule</w:t>
+      </w:pPr>
+      <w:r>
+        <w:t>In previous experiments</w:t>
       </w:r>
       <w:r>
         <w:t xml:space="preserve"> </w:t>
       </w:r>
       <w:r>
-        <w:t xml:space="preserve">is </w:t>
-      </w:r>
-      <w:r>
-        <w:t xml:space="preserve">invaded by a </w:t>
-      </w:r>
-      <w:r>
-        <w:t>small number of agents following one other action rule.</w:t>
+        <w:fldChar w:fldCharType="begin"/>
+      </w:r>
+      <w:r>
+        <w:instrText xml:space="preserve"> REF _Ref318409459 \r \h </w:instrText>
+      </w:r>
+      <w:r>
+        <w:fldChar w:fldCharType="separate"/>
+      </w:r>
+      <w:r>
+        <w:t>[2]</w:t>
+      </w:r>
+      <w:r>
+        <w:fldChar w:fldCharType="end"/>
+      </w:r>
+      <w:r>
+        <w:t xml:space="preserve">, the “leading eight” evolutionarily stable strategies were applied to the public goods game.  In </w:t>
+      </w:r>
+      <w:r>
+        <w:t>computer simulations, it was found that, in the context of a public goods game, none of the “leading eight” strategies met the criteria of robustness, stability and initial viability.</w:t>
+      </w:r>
+      <w:r>
+        <w:t xml:space="preserve"> </w:t>
       </w:r>
     </w:p>
     <w:p>
       <w:pPr>
         <w:pStyle w:val="Body"/>
-        <w:numPr>
-          <w:ilvl w:val="0"/>
-          <w:numId w:val="23"/>
-        </w:numPr>
-      </w:pPr>
-      <w:r>
-        <w:t>All the agents in the population are assumed to share the same assessment module</w:t>
-      </w:r>
-    </w:p>
-    <w:p>
-      <w:pPr>
-        <w:pStyle w:val="Body"/>
-      </w:pPr>
-      <w:r>
-        <w:t>In previous experiments</w:t>
+      </w:pPr>
+      <w:r>
+        <w:t xml:space="preserve">In </w:t>
+      </w:r>
+      <w:r>
+        <w:fldChar w:fldCharType="begin"/>
+      </w:r>
+      <w:r>
+        <w:instrText xml:space="preserve"> REF _Ref316592245 \r \h </w:instrText>
+      </w:r>
+      <w:r>
+        <w:fldChar w:fldCharType="separate"/>
+      </w:r>
+      <w:r>
+        <w:t>[7]</w:t>
+      </w:r>
+      <w:r>
+        <w:fldChar w:fldCharType="end"/>
+      </w:r>
+      <w:r>
+        <w:t xml:space="preserve"> and </w:t>
+      </w:r>
+      <w:r>
+        <w:fldChar w:fldCharType="begin"/>
+      </w:r>
+      <w:r>
+        <w:instrText xml:space="preserve"> REF _Ref314659379 \r \h </w:instrText>
+      </w:r>
+      <w:r>
+        <w:fldChar w:fldCharType="separate"/>
+      </w:r>
+      <w:r>
+        <w:t>[8]</w:t>
+      </w:r>
+      <w:r>
+        <w:fldChar w:fldCharType="end"/>
+      </w:r>
+      <w:r>
+        <w:t>, the authors</w:t>
       </w:r>
       <w:r>
         <w:t xml:space="preserve"> </w:t>
       </w:r>
       <w:r>
-        <w:fldChar w:fldCharType="begin"/>
-      </w:r>
-      <w:r>
-        <w:instrText xml:space="preserve"> REF _Ref318409459 \r \h </w:instrText>
-      </w:r>
-      <w:r>
-        <w:fldChar w:fldCharType="separate"/>
-      </w:r>
-      <w:r>
-        <w:t>[2]</w:t>
-      </w:r>
-      <w:r>
-        <w:fldChar w:fldCharType="end"/>
-      </w:r>
-      <w:r>
-        <w:t xml:space="preserve">, the “leading eight” evolutionarily stable strategies were applied to the public goods game.  In </w:t>
-      </w:r>
-      <w:r>
-        <w:t>computer simulations, it was found that, in the context of a public goods game, none of the “leading eight” strategies met the criteria of robustness, stability and initial viability.</w:t>
-      </w:r>
-      <w:r>
-        <w:t xml:space="preserve">  However, t</w:t>
-      </w:r>
-      <w:r>
-        <w:t xml:space="preserve">he analysis performed in this study did not impose the same limitations that were imposed in </w:t>
-      </w:r>
-      <w:r>
-        <w:t xml:space="preserve">original </w:t>
-      </w:r>
-      <w:r>
-        <w:t>analysis that identified the “leading eight”.  Each strategy was evaluated in an environment that included unconditional cooperators and unconditional defectors in addition to agents following the subject strategy.</w:t>
-      </w:r>
-    </w:p>
-    <w:p>
-      <w:pPr>
-        <w:pStyle w:val="Body"/>
-        <w:keepNext/>
-      </w:pPr>
-      <w:r>
-        <w:lastRenderedPageBreak/>
-        <w:t xml:space="preserve">In </w:t>
-      </w:r>
-      <w:r>
-        <w:fldChar w:fldCharType="begin"/>
-      </w:r>
-      <w:r>
-        <w:instrText xml:space="preserve"> REF _Ref316592245 \r \h </w:instrText>
-      </w:r>
-      <w:r>
-        <w:fldChar w:fldCharType="separate"/>
-      </w:r>
-      <w:r>
-        <w:t>[7]</w:t>
-      </w:r>
-      <w:r>
-        <w:fldChar w:fldCharType="end"/>
-      </w:r>
-      <w:r>
-        <w:t xml:space="preserve"> and </w:t>
-      </w:r>
-      <w:r>
-        <w:fldChar w:fldCharType="begin"/>
-      </w:r>
-      <w:r>
-        <w:instrText xml:space="preserve"> REF _Ref314659379 \r \h </w:instrText>
-      </w:r>
-      <w:r>
-        <w:fldChar w:fldCharType="separate"/>
-      </w:r>
-      <w:r>
-        <w:t>[8]</w:t>
-      </w:r>
-      <w:r>
-        <w:fldChar w:fldCharType="end"/>
-      </w:r>
-      <w:r>
-        <w:t>, the authors consider a population of agents d</w:t>
+        <w:t>considered</w:t>
+      </w:r>
+      <w:r>
+        <w:t xml:space="preserve"> an alternative approach to identifying </w:t>
+      </w:r>
+      <w:r>
+        <w:t xml:space="preserve">successful </w:t>
+      </w:r>
+      <w:r>
+        <w:t>st</w:t>
+      </w:r>
+      <w:r>
+        <w:t xml:space="preserve">rategies for </w:t>
+      </w:r>
+      <w:r>
+        <w:t>the indirect reciprocity game.</w:t>
+      </w:r>
+      <w:r>
+        <w:t xml:space="preserve">  The authors</w:t>
+      </w:r>
+      <w:r>
+        <w:t xml:space="preserve"> consider a population of agents d</w:t>
       </w:r>
       <w:r>
         <w:t xml:space="preserve">ivided into groups.  </w:t>
       </w:r>
       <w:r>
-        <w:t>Each agent is bestowed with a private action rule.  However, t</w:t>
+        <w:t xml:space="preserve">Each agent is bestowed with a private action </w:t>
+      </w:r>
+      <w:r>
+        <w:t>module</w:t>
+      </w:r>
+      <w:r>
+        <w:t>.  However, t</w:t>
       </w:r>
       <w:r>
         <w:t xml:space="preserve">he agents in each group share a </w:t>
@@ -346,38 +328,56 @@
         <w:t>.</w:t>
       </w:r>
       <w:r>
-        <w:t xml:space="preserve">  </w:t>
-      </w:r>
-      <w:r>
-        <w:t>After the generation of a new generation of ag</w:t>
-      </w:r>
-      <w:r>
-        <w:t xml:space="preserve">ents, </w:t>
-      </w:r>
-      <w:r>
-        <w:t>the assessment rules followed by each group were evolved based on</w:t>
-      </w:r>
-      <w:r>
-        <w:t xml:space="preserve"> t</w:t>
-      </w:r>
-      <w:r>
-        <w:t>h</w:t>
-      </w:r>
-      <w:r>
-        <w:t>e</w:t>
-      </w:r>
-      <w:r>
-        <w:t xml:space="preserve"> overall fitness achieved by each group.</w:t>
-      </w:r>
-      <w:r>
-        <w:t xml:space="preserve">  The authors found that the assessment module followed by groups evolved into the stern-judging assessment module shown in the following table.</w:t>
-      </w:r>
-    </w:p>
-    <w:p>
-      <w:pPr>
-        <w:pStyle w:val="Body"/>
-        <w:keepNext/>
-      </w:pPr>
+        <w:t xml:space="preserve">  E</w:t>
+      </w:r>
+      <w:r>
+        <w:t>volution of the agent populat</w:t>
+      </w:r>
+      <w:r>
+        <w:t>ion occurs</w:t>
+      </w:r>
+      <w:r>
+        <w:t xml:space="preserve"> at two levels.  At one level, the action modules followed by </w:t>
+      </w:r>
+      <w:r>
+        <w:t>the</w:t>
+      </w:r>
+      <w:r>
+        <w:t xml:space="preserve"> agent</w:t>
+      </w:r>
+      <w:r>
+        <w:t>s</w:t>
+      </w:r>
+      <w:r>
+        <w:t xml:space="preserve"> are evolved based on the fitness attained by the individual agents.  At the second level, the assessment modules used by each tribe are evolved based on the average fitness attained </w:t>
+      </w:r>
+      <w:r>
+        <w:t xml:space="preserve">by the agents in each </w:t>
+      </w:r>
+      <w:r>
+        <w:t xml:space="preserve">group.  In the context of this </w:t>
+      </w:r>
+      <w:r>
+        <w:t>framework, t</w:t>
+      </w:r>
+      <w:r>
+        <w:t xml:space="preserve">he authors found that the assessment module followed by </w:t>
+      </w:r>
+      <w:r>
+        <w:t xml:space="preserve">the </w:t>
+      </w:r>
+      <w:r>
+        <w:t xml:space="preserve">groups evolved into the </w:t>
+      </w:r>
+      <w:r>
+        <w:rPr>
+          <w:i/>
+        </w:rPr>
+        <w:t>stern-judging</w:t>
+      </w:r>
+      <w:r>
+        <w:t xml:space="preserve"> assessment module shown in the following table.</w:t>
+      </w:r>
     </w:p>
     <w:tbl>
       <w:tblPr>
@@ -411,6 +411,7 @@
               <w:rPr>
                 <w:b/>
               </w:rPr>
+              <w:lastRenderedPageBreak/>
               <w:t>Observed Situation</w:t>
             </w:r>
           </w:p>
@@ -1038,7 +1039,37 @@
         <w:pStyle w:val="Body"/>
       </w:pPr>
       <w:r>
-        <w:t>The CO and OR action rules, shown in the following table, were the most common action rules to co-evolve along with the stern-judging assessment rule.</w:t>
+        <w:t xml:space="preserve">When the </w:t>
+      </w:r>
+      <w:r>
+        <w:t xml:space="preserve">groups </w:t>
+      </w:r>
+      <w:r>
+        <w:t>were</w:t>
+      </w:r>
+      <w:r>
+        <w:t xml:space="preserve"> limited to using the stern-judging assessment module</w:t>
+      </w:r>
+      <w:r>
+        <w:t>,</w:t>
+      </w:r>
+      <w:r>
+        <w:t xml:space="preserve"> </w:t>
+      </w:r>
+      <w:r>
+        <w:t xml:space="preserve">the </w:t>
+      </w:r>
+      <w:r>
+        <w:t>CO and OR action rules, shown in the following table, were the</w:t>
+      </w:r>
+      <w:r>
+        <w:t xml:space="preserve"> most common action rules to </w:t>
+      </w:r>
+      <w:r>
+        <w:t>evolve</w:t>
+      </w:r>
+      <w:r>
+        <w:t>.</w:t>
       </w:r>
       <w:r>
         <w:t xml:space="preserve">  These two action modules are cooperative.</w:t>
@@ -1542,18 +1573,9 @@
     </w:p>
     <w:p>
       <w:pPr>
-        <w:pStyle w:val="Body"/>
-      </w:pPr>
-      <w:r>
-        <w:t>Within each group, the indirect observation model is used to assign and distribute a shared opinion of each agent’s reputation among all members of the group.</w:t>
-      </w:r>
-    </w:p>
-    <w:p>
-      <w:pPr>
         <w:pStyle w:val="Heading1"/>
       </w:pPr>
       <w:r>
-        <w:lastRenderedPageBreak/>
         <w:t>Related Work</w:t>
       </w:r>
     </w:p>
@@ -1672,7 +1694,11 @@
         <w:t xml:space="preserve">  </w:t>
       </w:r>
       <w:r>
-        <w:t>Agents assign reputations to each other using a shared assessment module.</w:t>
+        <w:t xml:space="preserve">Agents assign reputations to each other using a </w:t>
+      </w:r>
+      <w:r>
+        <w:lastRenderedPageBreak/>
+        <w:t>shared assessment module.</w:t>
       </w:r>
       <w:r>
         <w:t xml:space="preserve">  </w:t>
@@ -2165,7 +2191,6 @@
         <w:pStyle w:val="Body"/>
       </w:pPr>
       <w:r>
-        <w:lastRenderedPageBreak/>
         <w:t xml:space="preserve">The authors </w:t>
       </w:r>
       <w:r>
@@ -2323,7 +2348,11 @@
         <w:t xml:space="preserve">model </w:t>
       </w:r>
       <w:r>
-        <w:t xml:space="preserve">considers evolution at two levels.  At the base level, the authors consider the evolution of action </w:t>
+        <w:t xml:space="preserve">considers </w:t>
+      </w:r>
+      <w:r>
+        <w:lastRenderedPageBreak/>
+        <w:t xml:space="preserve">evolution at two levels.  At the base level, the authors consider the evolution of action </w:t>
       </w:r>
       <w:r>
         <w:t>modules</w:t>
@@ -2735,11 +2764,7 @@
         <w:t xml:space="preserve">  The winner of the conflict can be determined </w:t>
       </w:r>
       <w:r>
-        <w:t xml:space="preserve">using several different </w:t>
-      </w:r>
-      <w:r>
-        <w:lastRenderedPageBreak/>
-        <w:t>methods</w:t>
+        <w:t>using several different methods</w:t>
       </w:r>
       <w:r>
         <w:t xml:space="preserve">.  One of the methods involves pairwise comparison of the average payouts earned by </w:t>
@@ -3124,6 +3149,7 @@
         <w:pStyle w:val="Body"/>
       </w:pPr>
       <w:r>
+        <w:lastRenderedPageBreak/>
         <w:t>After the winner has been determined, the loser’s assessment module is modified so that it becomes more similar to the winner’s assessment module.</w:t>
       </w:r>
       <w:r>
@@ -3608,7 +3634,7 @@
         <w:t>rate</w:t>
       </w:r>
       <w:r>
-        <w:t xml:space="preserve"> at a relatively high level.  This has the side effect of preventing the assessment modules from ever fixating.  Therefore, the authors use statistical analysis to determine when a particular assessment module has fixated in the population.  The authors analyze the bits making up the assessment modules used by all the groups and consider a bit value to be fixed if it is present in more than 98% of the group’s assessment modules.  Using this technique, the authors find that the assessment module shown in the following table is ubiquitous throughout all the groups.  They call this assessment module </w:t>
+        <w:t xml:space="preserve"> at a relatively high level.  This has the side effect of preventing the assessment modules from ever fixating.  Therefore, the authors use statistical analysis to determine when a particular assessment module has fixated in the population.  The authors analyze the bits making up the assessment modules used by all the groups and consider a bit value to be fixed if it is present in more than 98% of the group’s assessment modules.  Using this technique, the authors find that the </w:t>
       </w:r>
       <w:r>
         <w:rPr>
@@ -3617,672 +3643,25 @@
         <w:t>stern judging</w:t>
       </w:r>
       <w:r>
-        <w:t>.</w:t>
+        <w:t xml:space="preserve"> </w:t>
+      </w:r>
+      <w:r>
+        <w:t>assessment modu</w:t>
+      </w:r>
+      <w:r>
+        <w:t xml:space="preserve">le </w:t>
+      </w:r>
+      <w:r>
+        <w:t>is ubiquit</w:t>
+      </w:r>
+      <w:r>
+        <w:t xml:space="preserve">ous throughout all the groups. </w:t>
       </w:r>
     </w:p>
     <w:p>
       <w:pPr>
         <w:pStyle w:val="Body"/>
       </w:pPr>
-    </w:p>
-    <w:tbl>
-      <w:tblPr>
-        <w:tblStyle w:val="TableGrid"/>
-        <w:tblW w:w="0" w:type="auto"/>
-        <w:tblLook w:val="04A0" w:firstRow="1" w:lastRow="0" w:firstColumn="1" w:lastColumn="0" w:noHBand="0" w:noVBand="1"/>
-      </w:tblPr>
-      <w:tblGrid>
-        <w:gridCol w:w="1467"/>
-        <w:gridCol w:w="1467"/>
-        <w:gridCol w:w="1435"/>
-        <w:gridCol w:w="1441"/>
-      </w:tblGrid>
-      <w:tr>
-        <w:tc>
-          <w:tcPr>
-            <w:tcW w:w="4369" w:type="dxa"/>
-            <w:gridSpan w:val="3"/>
-            <w:shd w:val="clear" w:color="auto" w:fill="E6E6E6"/>
-          </w:tcPr>
-          <w:p>
-            <w:pPr>
-              <w:pStyle w:val="Body"/>
-              <w:keepNext/>
-              <w:jc w:val="center"/>
-              <w:rPr>
-                <w:b/>
-              </w:rPr>
-            </w:pPr>
-            <w:r>
-              <w:rPr>
-                <w:b/>
-              </w:rPr>
-              <w:t>Observed Situation</w:t>
-            </w:r>
-          </w:p>
-        </w:tc>
-        <w:tc>
-          <w:tcPr>
-            <w:tcW w:w="1441" w:type="dxa"/>
-            <w:vMerge w:val="restart"/>
-            <w:shd w:val="clear" w:color="auto" w:fill="E6E6E6"/>
-          </w:tcPr>
-          <w:p>
-            <w:pPr>
-              <w:pStyle w:val="Body"/>
-              <w:keepNext/>
-              <w:jc w:val="center"/>
-              <w:rPr>
-                <w:b/>
-              </w:rPr>
-            </w:pPr>
-            <w:r>
-              <w:rPr>
-                <w:b/>
-              </w:rPr>
-              <w:t>Stern-Judging</w:t>
-            </w:r>
-          </w:p>
-        </w:tc>
-      </w:tr>
-      <w:tr>
-        <w:tc>
-          <w:tcPr>
-            <w:tcW w:w="1467" w:type="dxa"/>
-            <w:shd w:val="clear" w:color="auto" w:fill="E6E6E6"/>
-          </w:tcPr>
-          <w:p>
-            <w:pPr>
-              <w:pStyle w:val="Body"/>
-              <w:keepNext/>
-              <w:jc w:val="center"/>
-              <w:rPr>
-                <w:b/>
-              </w:rPr>
-            </w:pPr>
-            <w:r>
-              <w:rPr>
-                <w:b/>
-              </w:rPr>
-              <w:t>Donor Reputation</w:t>
-            </w:r>
-          </w:p>
-        </w:tc>
-        <w:tc>
-          <w:tcPr>
-            <w:tcW w:w="1467" w:type="dxa"/>
-            <w:shd w:val="clear" w:color="auto" w:fill="E6E6E6"/>
-          </w:tcPr>
-          <w:p>
-            <w:pPr>
-              <w:pStyle w:val="Body"/>
-              <w:keepNext/>
-              <w:jc w:val="center"/>
-              <w:rPr>
-                <w:b/>
-              </w:rPr>
-            </w:pPr>
-            <w:r>
-              <w:rPr>
-                <w:b/>
-              </w:rPr>
-              <w:t>Recipient Reputation</w:t>
-            </w:r>
-          </w:p>
-        </w:tc>
-        <w:tc>
-          <w:tcPr>
-            <w:tcW w:w="1435" w:type="dxa"/>
-            <w:shd w:val="clear" w:color="auto" w:fill="E6E6E6"/>
-          </w:tcPr>
-          <w:p>
-            <w:pPr>
-              <w:pStyle w:val="Body"/>
-              <w:keepNext/>
-              <w:jc w:val="center"/>
-              <w:rPr>
-                <w:b/>
-              </w:rPr>
-            </w:pPr>
-            <w:r>
-              <w:rPr>
-                <w:b/>
-              </w:rPr>
-              <w:t>Donor Action</w:t>
-            </w:r>
-          </w:p>
-        </w:tc>
-        <w:tc>
-          <w:tcPr>
-            <w:tcW w:w="1441" w:type="dxa"/>
-            <w:vMerge/>
-            <w:shd w:val="clear" w:color="auto" w:fill="E6E6E6"/>
-          </w:tcPr>
-          <w:p>
-            <w:pPr>
-              <w:pStyle w:val="Body"/>
-              <w:keepNext/>
-              <w:jc w:val="center"/>
-              <w:rPr>
-                <w:b/>
-              </w:rPr>
-            </w:pPr>
-          </w:p>
-        </w:tc>
-      </w:tr>
-      <w:tr>
-        <w:tc>
-          <w:tcPr>
-            <w:tcW w:w="1467" w:type="dxa"/>
-          </w:tcPr>
-          <w:p>
-            <w:pPr>
-              <w:pStyle w:val="Body"/>
-              <w:keepNext/>
-              <w:jc w:val="center"/>
-            </w:pPr>
-            <w:r>
-              <w:t>Good</w:t>
-            </w:r>
-          </w:p>
-        </w:tc>
-        <w:tc>
-          <w:tcPr>
-            <w:tcW w:w="1467" w:type="dxa"/>
-          </w:tcPr>
-          <w:p>
-            <w:pPr>
-              <w:pStyle w:val="Body"/>
-              <w:keepNext/>
-              <w:jc w:val="center"/>
-            </w:pPr>
-            <w:r>
-              <w:t>Good</w:t>
-            </w:r>
-          </w:p>
-        </w:tc>
-        <w:tc>
-          <w:tcPr>
-            <w:tcW w:w="1435" w:type="dxa"/>
-          </w:tcPr>
-          <w:p>
-            <w:pPr>
-              <w:pStyle w:val="Body"/>
-              <w:keepNext/>
-              <w:jc w:val="center"/>
-            </w:pPr>
-            <w:r>
-              <w:t>Donate</w:t>
-            </w:r>
-          </w:p>
-        </w:tc>
-        <w:tc>
-          <w:tcPr>
-            <w:tcW w:w="1441" w:type="dxa"/>
-          </w:tcPr>
-          <w:p>
-            <w:pPr>
-              <w:pStyle w:val="Body"/>
-              <w:keepNext/>
-              <w:jc w:val="center"/>
-            </w:pPr>
-            <w:r>
-              <w:t>Good</w:t>
-            </w:r>
-          </w:p>
-        </w:tc>
-      </w:tr>
-      <w:tr>
-        <w:tc>
-          <w:tcPr>
-            <w:tcW w:w="1467" w:type="dxa"/>
-          </w:tcPr>
-          <w:p>
-            <w:pPr>
-              <w:pStyle w:val="Body"/>
-              <w:keepNext/>
-              <w:jc w:val="center"/>
-            </w:pPr>
-            <w:r>
-              <w:t>Good</w:t>
-            </w:r>
-          </w:p>
-        </w:tc>
-        <w:tc>
-          <w:tcPr>
-            <w:tcW w:w="1467" w:type="dxa"/>
-          </w:tcPr>
-          <w:p>
-            <w:pPr>
-              <w:pStyle w:val="Body"/>
-              <w:keepNext/>
-              <w:jc w:val="center"/>
-            </w:pPr>
-            <w:r>
-              <w:t>Good</w:t>
-            </w:r>
-          </w:p>
-        </w:tc>
-        <w:tc>
-          <w:tcPr>
-            <w:tcW w:w="1435" w:type="dxa"/>
-          </w:tcPr>
-          <w:p>
-            <w:pPr>
-              <w:pStyle w:val="Body"/>
-              <w:keepNext/>
-              <w:jc w:val="center"/>
-            </w:pPr>
-            <w:r>
-              <w:t>Refuse</w:t>
-            </w:r>
-          </w:p>
-        </w:tc>
-        <w:tc>
-          <w:tcPr>
-            <w:tcW w:w="1441" w:type="dxa"/>
-          </w:tcPr>
-          <w:p>
-            <w:pPr>
-              <w:pStyle w:val="Body"/>
-              <w:keepNext/>
-              <w:jc w:val="center"/>
-            </w:pPr>
-            <w:r>
-              <w:t>Bad</w:t>
-            </w:r>
-          </w:p>
-        </w:tc>
-      </w:tr>
-      <w:tr>
-        <w:tc>
-          <w:tcPr>
-            <w:tcW w:w="1467" w:type="dxa"/>
-          </w:tcPr>
-          <w:p>
-            <w:pPr>
-              <w:pStyle w:val="Body"/>
-              <w:keepNext/>
-              <w:jc w:val="center"/>
-            </w:pPr>
-            <w:r>
-              <w:t>Good</w:t>
-            </w:r>
-          </w:p>
-        </w:tc>
-        <w:tc>
-          <w:tcPr>
-            <w:tcW w:w="1467" w:type="dxa"/>
-          </w:tcPr>
-          <w:p>
-            <w:pPr>
-              <w:pStyle w:val="Body"/>
-              <w:keepNext/>
-              <w:jc w:val="center"/>
-            </w:pPr>
-            <w:r>
-              <w:t>Bad</w:t>
-            </w:r>
-          </w:p>
-        </w:tc>
-        <w:tc>
-          <w:tcPr>
-            <w:tcW w:w="1435" w:type="dxa"/>
-          </w:tcPr>
-          <w:p>
-            <w:pPr>
-              <w:pStyle w:val="Body"/>
-              <w:keepNext/>
-              <w:jc w:val="center"/>
-            </w:pPr>
-            <w:r>
-              <w:t>Donate</w:t>
-            </w:r>
-          </w:p>
-        </w:tc>
-        <w:tc>
-          <w:tcPr>
-            <w:tcW w:w="1441" w:type="dxa"/>
-          </w:tcPr>
-          <w:p>
-            <w:pPr>
-              <w:pStyle w:val="Body"/>
-              <w:keepNext/>
-              <w:jc w:val="center"/>
-            </w:pPr>
-            <w:r>
-              <w:t>Bad</w:t>
-            </w:r>
-          </w:p>
-        </w:tc>
-      </w:tr>
-      <w:tr>
-        <w:tc>
-          <w:tcPr>
-            <w:tcW w:w="1467" w:type="dxa"/>
-          </w:tcPr>
-          <w:p>
-            <w:pPr>
-              <w:pStyle w:val="Body"/>
-              <w:keepNext/>
-              <w:jc w:val="center"/>
-            </w:pPr>
-            <w:r>
-              <w:t>Good</w:t>
-            </w:r>
-          </w:p>
-        </w:tc>
-        <w:tc>
-          <w:tcPr>
-            <w:tcW w:w="1467" w:type="dxa"/>
-          </w:tcPr>
-          <w:p>
-            <w:pPr>
-              <w:pStyle w:val="Body"/>
-              <w:keepNext/>
-              <w:jc w:val="center"/>
-            </w:pPr>
-            <w:r>
-              <w:t>Bad</w:t>
-            </w:r>
-          </w:p>
-        </w:tc>
-        <w:tc>
-          <w:tcPr>
-            <w:tcW w:w="1435" w:type="dxa"/>
-          </w:tcPr>
-          <w:p>
-            <w:pPr>
-              <w:pStyle w:val="Body"/>
-              <w:keepNext/>
-              <w:jc w:val="center"/>
-            </w:pPr>
-            <w:r>
-              <w:t>Refuse</w:t>
-            </w:r>
-          </w:p>
-        </w:tc>
-        <w:tc>
-          <w:tcPr>
-            <w:tcW w:w="1441" w:type="dxa"/>
-          </w:tcPr>
-          <w:p>
-            <w:pPr>
-              <w:pStyle w:val="Body"/>
-              <w:keepNext/>
-              <w:jc w:val="center"/>
-            </w:pPr>
-            <w:r>
-              <w:t>Good</w:t>
-            </w:r>
-          </w:p>
-        </w:tc>
-      </w:tr>
-      <w:tr>
-        <w:tc>
-          <w:tcPr>
-            <w:tcW w:w="1467" w:type="dxa"/>
-          </w:tcPr>
-          <w:p>
-            <w:pPr>
-              <w:pStyle w:val="Body"/>
-              <w:keepNext/>
-              <w:jc w:val="center"/>
-            </w:pPr>
-            <w:r>
-              <w:t>Bad</w:t>
-            </w:r>
-          </w:p>
-        </w:tc>
-        <w:tc>
-          <w:tcPr>
-            <w:tcW w:w="1467" w:type="dxa"/>
-          </w:tcPr>
-          <w:p>
-            <w:pPr>
-              <w:pStyle w:val="Body"/>
-              <w:keepNext/>
-              <w:jc w:val="center"/>
-            </w:pPr>
-            <w:r>
-              <w:t>Good</w:t>
-            </w:r>
-          </w:p>
-        </w:tc>
-        <w:tc>
-          <w:tcPr>
-            <w:tcW w:w="1435" w:type="dxa"/>
-          </w:tcPr>
-          <w:p>
-            <w:pPr>
-              <w:pStyle w:val="Body"/>
-              <w:keepNext/>
-              <w:jc w:val="center"/>
-            </w:pPr>
-            <w:r>
-              <w:t>Donate</w:t>
-            </w:r>
-          </w:p>
-        </w:tc>
-        <w:tc>
-          <w:tcPr>
-            <w:tcW w:w="1441" w:type="dxa"/>
-          </w:tcPr>
-          <w:p>
-            <w:pPr>
-              <w:pStyle w:val="Body"/>
-              <w:keepNext/>
-              <w:jc w:val="center"/>
-            </w:pPr>
-            <w:r>
-              <w:t>Good</w:t>
-            </w:r>
-          </w:p>
-        </w:tc>
-      </w:tr>
-      <w:tr>
-        <w:tc>
-          <w:tcPr>
-            <w:tcW w:w="1467" w:type="dxa"/>
-          </w:tcPr>
-          <w:p>
-            <w:pPr>
-              <w:pStyle w:val="Body"/>
-              <w:keepNext/>
-              <w:jc w:val="center"/>
-            </w:pPr>
-            <w:r>
-              <w:t>Bad</w:t>
-            </w:r>
-          </w:p>
-        </w:tc>
-        <w:tc>
-          <w:tcPr>
-            <w:tcW w:w="1467" w:type="dxa"/>
-          </w:tcPr>
-          <w:p>
-            <w:pPr>
-              <w:pStyle w:val="Body"/>
-              <w:keepNext/>
-              <w:jc w:val="center"/>
-            </w:pPr>
-            <w:r>
-              <w:t>Good</w:t>
-            </w:r>
-          </w:p>
-        </w:tc>
-        <w:tc>
-          <w:tcPr>
-            <w:tcW w:w="1435" w:type="dxa"/>
-          </w:tcPr>
-          <w:p>
-            <w:pPr>
-              <w:pStyle w:val="Body"/>
-              <w:keepNext/>
-              <w:jc w:val="center"/>
-            </w:pPr>
-            <w:r>
-              <w:t>Refuse</w:t>
-            </w:r>
-          </w:p>
-        </w:tc>
-        <w:tc>
-          <w:tcPr>
-            <w:tcW w:w="1441" w:type="dxa"/>
-          </w:tcPr>
-          <w:p>
-            <w:pPr>
-              <w:pStyle w:val="Body"/>
-              <w:keepNext/>
-              <w:jc w:val="center"/>
-            </w:pPr>
-            <w:r>
-              <w:t>Bad</w:t>
-            </w:r>
-          </w:p>
-        </w:tc>
-      </w:tr>
-      <w:tr>
-        <w:tc>
-          <w:tcPr>
-            <w:tcW w:w="1467" w:type="dxa"/>
-          </w:tcPr>
-          <w:p>
-            <w:pPr>
-              <w:pStyle w:val="Body"/>
-              <w:keepNext/>
-              <w:jc w:val="center"/>
-            </w:pPr>
-            <w:r>
-              <w:t>Bad</w:t>
-            </w:r>
-          </w:p>
-        </w:tc>
-        <w:tc>
-          <w:tcPr>
-            <w:tcW w:w="1467" w:type="dxa"/>
-          </w:tcPr>
-          <w:p>
-            <w:pPr>
-              <w:pStyle w:val="Body"/>
-              <w:keepNext/>
-              <w:jc w:val="center"/>
-            </w:pPr>
-            <w:r>
-              <w:t>Bad</w:t>
-            </w:r>
-          </w:p>
-        </w:tc>
-        <w:tc>
-          <w:tcPr>
-            <w:tcW w:w="1435" w:type="dxa"/>
-          </w:tcPr>
-          <w:p>
-            <w:pPr>
-              <w:pStyle w:val="Body"/>
-              <w:keepNext/>
-              <w:jc w:val="center"/>
-            </w:pPr>
-            <w:r>
-              <w:t>Donate</w:t>
-            </w:r>
-          </w:p>
-        </w:tc>
-        <w:tc>
-          <w:tcPr>
-            <w:tcW w:w="1441" w:type="dxa"/>
-          </w:tcPr>
-          <w:p>
-            <w:pPr>
-              <w:pStyle w:val="Body"/>
-              <w:keepNext/>
-              <w:jc w:val="center"/>
-            </w:pPr>
-            <w:r>
-              <w:t>Bad</w:t>
-            </w:r>
-          </w:p>
-        </w:tc>
-      </w:tr>
-      <w:tr>
-        <w:tc>
-          <w:tcPr>
-            <w:tcW w:w="1467" w:type="dxa"/>
-            <w:tcBorders>
-              <w:bottom w:val="single" w:sz="4" w:space="0" w:color="auto"/>
-            </w:tcBorders>
-          </w:tcPr>
-          <w:p>
-            <w:pPr>
-              <w:pStyle w:val="Body"/>
-              <w:keepNext/>
-              <w:jc w:val="center"/>
-            </w:pPr>
-            <w:r>
-              <w:t>Bad</w:t>
-            </w:r>
-          </w:p>
-        </w:tc>
-        <w:tc>
-          <w:tcPr>
-            <w:tcW w:w="1467" w:type="dxa"/>
-            <w:tcBorders>
-              <w:bottom w:val="single" w:sz="4" w:space="0" w:color="auto"/>
-            </w:tcBorders>
-          </w:tcPr>
-          <w:p>
-            <w:pPr>
-              <w:pStyle w:val="Body"/>
-              <w:keepNext/>
-              <w:jc w:val="center"/>
-            </w:pPr>
-            <w:r>
-              <w:t>Bad</w:t>
-            </w:r>
-          </w:p>
-        </w:tc>
-        <w:tc>
-          <w:tcPr>
-            <w:tcW w:w="1435" w:type="dxa"/>
-            <w:tcBorders>
-              <w:bottom w:val="single" w:sz="4" w:space="0" w:color="auto"/>
-            </w:tcBorders>
-          </w:tcPr>
-          <w:p>
-            <w:pPr>
-              <w:pStyle w:val="Body"/>
-              <w:keepNext/>
-              <w:jc w:val="center"/>
-            </w:pPr>
-            <w:r>
-              <w:t>Refuse</w:t>
-            </w:r>
-          </w:p>
-        </w:tc>
-        <w:tc>
-          <w:tcPr>
-            <w:tcW w:w="1441" w:type="dxa"/>
-            <w:tcBorders>
-              <w:bottom w:val="single" w:sz="4" w:space="0" w:color="auto"/>
-            </w:tcBorders>
-          </w:tcPr>
-          <w:p>
-            <w:pPr>
-              <w:pStyle w:val="Body"/>
-              <w:keepNext/>
-              <w:jc w:val="center"/>
-            </w:pPr>
-            <w:r>
-              <w:t>Good</w:t>
-            </w:r>
-          </w:p>
-        </w:tc>
-      </w:tr>
-    </w:tbl>
-    <w:p>
-      <w:pPr>
-        <w:pStyle w:val="Body"/>
-      </w:pPr>
       <w:r>
         <w:t>The authors conduct additional simulations with</w:t>
       </w:r>
@@ -4299,7 +3678,22 @@
         <w:t xml:space="preserve"> and </w:t>
       </w:r>
       <w:r>
-        <w:t>find that the cooperative strategies CO and OR are used by over 70% of the agents in the population.</w:t>
+        <w:t xml:space="preserve">find that </w:t>
+      </w:r>
+      <w:r>
+        <w:t>over 70% of the agents in the population</w:t>
+      </w:r>
+      <w:r>
+        <w:t xml:space="preserve"> evolve to use </w:t>
+      </w:r>
+      <w:r>
+        <w:t xml:space="preserve">the cooperative </w:t>
+      </w:r>
+      <w:r>
+        <w:t>strategies CO and OR</w:t>
+      </w:r>
+      <w:r>
+        <w:t>.</w:t>
       </w:r>
     </w:p>
     <w:p>
@@ -4307,7 +3701,6 @@
         <w:pStyle w:val="Heading1"/>
       </w:pPr>
       <w:r>
-        <w:lastRenderedPageBreak/>
         <w:t>Evolving Strategies for Indirect Reciprocity</w:t>
       </w:r>
     </w:p>
@@ -4356,7 +3749,152 @@
         <w:t>, the authors investigated the co-evolution of assessment modules and action modules in the context of the indirect reciprocity game.</w:t>
       </w:r>
       <w:r>
-        <w:t xml:space="preserve">  This section reviews the results of experiments conducted in order to reproduce the results of those studies.</w:t>
+        <w:t xml:space="preserve">  This section reviews the </w:t>
+      </w:r>
+      <w:r>
+        <w:t xml:space="preserve">definition of the indirect reciprocity game and </w:t>
+      </w:r>
+      <w:r>
+        <w:t xml:space="preserve">presents the </w:t>
+      </w:r>
+      <w:r>
+        <w:t xml:space="preserve">results of </w:t>
+      </w:r>
+      <w:r>
+        <w:t xml:space="preserve">activities undertaken to reproduce the results in </w:t>
+      </w:r>
+      <w:r>
+        <w:fldChar w:fldCharType="begin"/>
+      </w:r>
+      <w:r>
+        <w:instrText xml:space="preserve"> REF _Ref314659379 \r \h </w:instrText>
+      </w:r>
+      <w:r>
+        <w:fldChar w:fldCharType="separate"/>
+      </w:r>
+      <w:r>
+        <w:t>[8]</w:t>
+      </w:r>
+      <w:r>
+        <w:fldChar w:fldCharType="end"/>
+      </w:r>
+      <w:bookmarkStart w:id="3" w:name="_GoBack"/>
+      <w:bookmarkEnd w:id="3"/>
+      <w:r>
+        <w:t>.</w:t>
+      </w:r>
+    </w:p>
+    <w:p>
+      <w:pPr>
+        <w:pStyle w:val="Heading2"/>
+      </w:pPr>
+      <w:r>
+        <w:t>Donor-Recipient Game</w:t>
+      </w:r>
+    </w:p>
+    <w:p>
+      <w:pPr>
+        <w:pStyle w:val="Body"/>
+      </w:pPr>
+      <w:r>
+        <w:t xml:space="preserve">In the </w:t>
+      </w:r>
+      <w:r>
+        <w:rPr>
+          <w:i/>
+        </w:rPr>
+        <w:t>donor-recipient</w:t>
+      </w:r>
+      <w:r>
+        <w:rPr>
+          <w:i/>
+        </w:rPr>
+        <w:t xml:space="preserve"> game</w:t>
+      </w:r>
+      <w:r>
+        <w:t xml:space="preserve">, two players are paired together with one player taking the role of the donor and the other player taking the role of the recipient.  The donor can choose to donate at a cost of </w:t>
+      </w:r>
+      <w:r>
+        <w:rPr>
+          <w:i/>
+        </w:rPr>
+        <w:t>c</w:t>
+      </w:r>
+      <w:r>
+        <w:t xml:space="preserve"> to itself or abstain from donating.  If the donor donates, the recipient receives a benefit </w:t>
+      </w:r>
+      <w:r>
+        <w:rPr>
+          <w:i/>
+        </w:rPr>
+        <w:t>b</w:t>
+      </w:r>
+      <w:r>
+        <w:rPr>
+          <w:i/>
+        </w:rPr>
+        <w:t xml:space="preserve"> &gt; c</w:t>
+      </w:r>
+      <w:r>
+        <w:t xml:space="preserve">.  Otherwise, both players receive zero payout.  In the one-shot </w:t>
+      </w:r>
+      <w:r>
+        <w:lastRenderedPageBreak/>
+        <w:t>version of the game, the obvious choice is to not donate.  However, in the repeated version of the game, it can be beneficial to cooperate.</w:t>
+      </w:r>
+    </w:p>
+    <w:p>
+      <w:pPr>
+        <w:pStyle w:val="Body"/>
+      </w:pPr>
+      <w:r>
+        <w:t xml:space="preserve">Consider a large population of agents.  For a single round of the </w:t>
+      </w:r>
+      <w:r>
+        <w:rPr>
+          <w:i/>
+        </w:rPr>
+        <w:t>repeated donor-recipient game</w:t>
+      </w:r>
+      <w:r>
+        <w:t>, random pairs of agents are created.  For each pair, one agent is selected to be the donor and the other is selected to be the recipient.  Each pair plays a one-shot donor-recipient game.  This process is repeated until the specified stopping criteria are satisfied.</w:t>
+      </w:r>
+    </w:p>
+    <w:p>
+      <w:pPr>
+        <w:pStyle w:val="Body"/>
+      </w:pPr>
+      <w:r>
+        <w:t>In general, all agents are selected an equal number of times for the donor and recipient roles.  Since the benefit received by the recipient is greater than the cost of the donation provided by the donor, the agents receive the highest average payout if all agents donate.  However, the temptation to defect and receive benefits without paying the cost still exists, creating a dilemma similar to the dilemma that exists in the iterated prisoner’s dilemma.</w:t>
+      </w:r>
+    </w:p>
+    <w:p>
+      <w:pPr>
+        <w:pStyle w:val="Body"/>
+      </w:pPr>
+      <w:r>
+        <w:t>Since the population is large, an agent cannot expect to be paired with an agent more than once.  Therefore, indirect reciprocity must guide the agents’ behavior if cooperation is to emerge and the driving force behind indirect reciprocity is reputation</w:t>
+      </w:r>
+      <w:r>
+        <w:t xml:space="preserve"> </w:t>
+      </w:r>
+      <w:r>
+        <w:fldChar w:fldCharType="begin"/>
+      </w:r>
+      <w:r>
+        <w:instrText xml:space="preserve"> REF _Ref320748358 \r \h </w:instrText>
+      </w:r>
+      <w:r>
+        <w:fldChar w:fldCharType="separate"/>
+      </w:r>
+      <w:r>
+        <w:t>[16]</w:t>
+      </w:r>
+      <w:r>
+        <w:fldChar w:fldCharType="end"/>
+      </w:r>
+      <w:r>
+        <w:t>.</w:t>
       </w:r>
     </w:p>
     <w:p>
@@ -5161,7 +4699,35 @@
         <w:t xml:space="preserve">  For each generation, statistics for </w:t>
       </w:r>
       <w:r>
-        <w:t>assessment modules used by the group were tracked.  For each bit value in the representation of an assessment module, the count of the number of groups for which the bit was set to 1 (or GOOD) was recorded.</w:t>
+        <w:t xml:space="preserve">assessment modules </w:t>
+      </w:r>
+      <w:r>
+        <w:t>and actions modules were recorded</w:t>
+      </w:r>
+      <w:r>
+        <w:t>.</w:t>
+      </w:r>
+      <w:r>
+        <w:t xml:space="preserve">  For assessment modules, f</w:t>
+      </w:r>
+      <w:r>
+        <w:t>or each bit value in the representation of an a</w:t>
+      </w:r>
+      <w:r>
+        <w:t>ssessment module, t</w:t>
+      </w:r>
+      <w:r>
+        <w:t xml:space="preserve">he number of groups for which the bit was set to 1 (or GOOD) was </w:t>
+      </w:r>
+      <w:r>
+        <w:lastRenderedPageBreak/>
+        <w:t>recorded.</w:t>
+      </w:r>
+      <w:r>
+        <w:t xml:space="preserve">  For action modules, the number of agents following the assessment module independent strategies ALLD or ALLC was</w:t>
+      </w:r>
+      <w:r>
+        <w:t xml:space="preserve"> recorded.</w:t>
       </w:r>
     </w:p>
     <w:p>
@@ -5169,13 +4735,48 @@
         <w:pStyle w:val="Body"/>
       </w:pPr>
       <w:r>
-        <w:t>When each simulation is completed, the statistics collected for the final 1000 generations are u</w:t>
+        <w:t>After the completion of each simulation</w:t>
+      </w:r>
+      <w:r>
+        <w:t xml:space="preserve">, the statistics collected for the final 1000 generations </w:t>
+      </w:r>
+      <w:r>
+        <w:t>were</w:t>
+      </w:r>
+      <w:r>
+        <w:t xml:space="preserve"> </w:t>
+      </w:r>
+      <w:r>
+        <w:t>evaluated to determine whether prevalence of either of the assessment module independent strategies ALLD or ALLC exceeded 10%.  Of this threshold was exceeded then the results of that simulation were not included in the following analysis.</w:t>
+      </w:r>
+    </w:p>
+    <w:p>
+      <w:pPr>
+        <w:pStyle w:val="Body"/>
+      </w:pPr>
+      <w:r>
+        <w:t xml:space="preserve">If the ALLD/ALLC threshold was not exceeded then the statistics collected for the final 1000 generations were </w:t>
+      </w:r>
+      <w:r>
+        <w:t>u</w:t>
       </w:r>
       <w:r>
         <w:t>sed to determine whether each</w:t>
       </w:r>
       <w:r>
-        <w:t xml:space="preserve"> bit value fixated and if so the value at which it fixated.</w:t>
+        <w:t xml:space="preserve"> </w:t>
+      </w:r>
+      <w:r>
+        <w:t xml:space="preserve">assessment module </w:t>
+      </w:r>
+      <w:r>
+        <w:t xml:space="preserve">bit value </w:t>
+      </w:r>
+      <w:r>
+        <w:t>f</w:t>
+      </w:r>
+      <w:r>
+        <w:t>ixated and if so the value at which it fixated.</w:t>
       </w:r>
       <w:r>
         <w:t xml:space="preserve">  Let </w:t>
@@ -5682,7 +5283,13 @@
         <w:pStyle w:val="Body"/>
       </w:pPr>
       <w:r>
-        <w:t>Where in each case, the sum is over the last 1000 generations of the simulation.</w:t>
+        <w:t xml:space="preserve">Where in each case, the sum is over the </w:t>
+      </w:r>
+      <w:r>
+        <w:t xml:space="preserve">subset of the </w:t>
+      </w:r>
+      <w:r>
+        <w:t>last 1000 generations of the simulation.</w:t>
       </w:r>
       <w:r>
         <w:t xml:space="preserve">  Given these frequency values, the value of the bit at location </w:t>
@@ -6435,13 +6042,25 @@
         <w:pStyle w:val="Body"/>
       </w:pPr>
       <w:r>
+        <w:t xml:space="preserve">Implementation of the software required to complete the experiments has been completed.  </w:t>
+      </w:r>
+      <w:r>
         <w:t>The results of the reproduced experiment are pending</w:t>
       </w:r>
       <w:r>
         <w:t xml:space="preserve"> the completion of the </w:t>
       </w:r>
       <w:r>
-        <w:t>execution of 500 simulations</w:t>
+        <w:t xml:space="preserve">execution of </w:t>
+      </w:r>
+      <w:r>
+        <w:t>the</w:t>
+      </w:r>
+      <w:r>
+        <w:t xml:space="preserve"> required</w:t>
+      </w:r>
+      <w:r>
+        <w:t xml:space="preserve"> simulations</w:t>
       </w:r>
       <w:r>
         <w:t>.</w:t>
@@ -6507,6 +6126,7 @@
         <w:pStyle w:val="Heading2"/>
       </w:pPr>
       <w:r>
+        <w:lastRenderedPageBreak/>
         <w:t>N-Person Prisoner’s Dilemma</w:t>
       </w:r>
     </w:p>
@@ -6560,7 +6180,13 @@
         <w:t>c</w:t>
       </w:r>
       <w:r>
-        <w:t xml:space="preserve"> to the common pool or to defect and incur zero cost.  The payouts paid to the participants depends on the number of cooperators.  Given </w:t>
+        <w:t xml:space="preserve"> to the common pool or to defect and incur zero cost.  The payouts </w:t>
+      </w:r>
+      <w:r>
+        <w:t>paid to the participants depend</w:t>
+      </w:r>
+      <w:r>
+        <w:t xml:space="preserve"> on the number of cooperators.  Given </w:t>
       </w:r>
       <w:r>
         <w:rPr>
@@ -6930,11 +6556,7 @@
         <w:t>N</w:t>
       </w:r>
       <w:r>
-        <w:t xml:space="preserve"> agents are selected randomly from the population and given the opportunity to </w:t>
-      </w:r>
-      <w:r>
-        <w:lastRenderedPageBreak/>
-        <w:t>play a one-shot n-person prisoner’s dilemma game.  This process is repeated until the specified stopping criteria are satisfied.</w:t>
+        <w:t xml:space="preserve"> agents are selected randomly from the population and given the opportunity to play a one-shot n-person prisoner’s dilemma game.  This process is repeated until the specified stopping criteria are satisfied.</w:t>
       </w:r>
     </w:p>
     <w:p>
@@ -7936,7 +7558,14 @@
         <w:pStyle w:val="Heading2"/>
       </w:pPr>
       <w:r>
-        <w:t>Modeling the Public Goods Game</w:t>
+        <w:lastRenderedPageBreak/>
+        <w:t xml:space="preserve">Modeling </w:t>
+      </w:r>
+      <w:r>
+        <w:t xml:space="preserve">Agent Strategies in </w:t>
+      </w:r>
+      <w:r>
+        <w:t>the Public Goods Game</w:t>
       </w:r>
     </w:p>
     <w:p>
@@ -8341,15 +7970,49 @@
         <w:t>tolerance</w:t>
       </w:r>
       <w:r>
-        <w:t xml:space="preserve"> that an agent has for agents with a “bad” reputation.  For an intolerant agent, T would be set equal to zero.</w:t>
+        <w:t xml:space="preserve"> that an agent has for agents with a “bad” reputation.  </w:t>
+      </w:r>
+      <w:r>
+        <w:t xml:space="preserve">The threshold </w:t>
+      </w:r>
+      <w:r>
+        <w:rPr>
+          <w:i/>
+        </w:rPr>
+        <w:t>T</w:t>
+      </w:r>
+      <w:r>
+        <w:t xml:space="preserve"> </w:t>
+      </w:r>
+      <w:r>
+        <w:t>would be set to zero for an agent that is completely in</w:t>
+      </w:r>
+      <w:r>
+        <w:t xml:space="preserve">tolerant </w:t>
+      </w:r>
+      <w:r>
+        <w:t>of bad agent</w:t>
+      </w:r>
+      <w:r>
+        <w:t>s</w:t>
+      </w:r>
+      <w:r>
+        <w:t xml:space="preserve"> and set to one for an agent that is completely tolerant of bad agents.</w:t>
       </w:r>
     </w:p>
     <w:p>
       <w:pPr>
+        <w:pStyle w:val="Body"/>
+      </w:pPr>
+      <w:r>
+        <w:t>While the threshold represents a continuous range form zero to one, for purposes of the experiments conducted in this study, the range will be discretized into four values: 0, 0.25, 0.5, 0.75 and 1.  Given this discretization, the threshold can be represented using two bits.</w:t>
+      </w:r>
+    </w:p>
+    <w:p>
+      <w:pPr>
         <w:pStyle w:val="Heading3"/>
       </w:pPr>
       <w:r>
-        <w:lastRenderedPageBreak/>
         <w:t>Action Modules in Public Goods Games</w:t>
       </w:r>
     </w:p>
@@ -8438,7 +8101,10 @@
         </w:numPr>
       </w:pPr>
       <w:r>
-        <w:t>Choose whether to punish non-contributors</w:t>
+        <w:t>Choose wh</w:t>
+      </w:r>
+      <w:r>
+        <w:t>ether to punish defectors</w:t>
       </w:r>
     </w:p>
     <w:p>
@@ -8549,12 +8215,85 @@
       <w:r>
         <w:t xml:space="preserve"> possible action modules in the public goods game.</w:t>
       </w:r>
+      <w:r>
+        <w:t xml:space="preserve">  Each possible action module can be represented using </w:t>
+      </w:r>
+      <w:r>
+        <w:t xml:space="preserve">a </w:t>
+      </w:r>
+      <w:r>
+        <w:t xml:space="preserve">string consisting of </w:t>
+      </w:r>
+      <w:r>
+        <w:t>four</w:t>
+      </w:r>
+      <w:r>
+        <w:t xml:space="preserve"> </w:t>
+      </w:r>
+      <w:r>
+        <w:t>trits</w:t>
+      </w:r>
+      <w:r>
+        <w:rPr>
+          <w:rStyle w:val="FootnoteReference"/>
+        </w:rPr>
+        <w:footnoteReference w:id="4"/>
+      </w:r>
+      <w:r>
+        <w:t xml:space="preserve"> </w:t>
+      </w:r>
+      <w:r>
+        <w:t xml:space="preserve">and </w:t>
+      </w:r>
+      <w:r>
+        <w:t>four</w:t>
+      </w:r>
+      <w:r>
+        <w:t xml:space="preserve"> </w:t>
+      </w:r>
+      <w:r>
+        <w:t xml:space="preserve">bits.  </w:t>
+      </w:r>
+      <w:r>
+        <w:t>For each of the four possible situations that an agent can distinguish, one</w:t>
+      </w:r>
+      <w:r>
+        <w:t xml:space="preserve"> </w:t>
+      </w:r>
+      <w:r>
+        <w:t xml:space="preserve">trit specifies the type of </w:t>
+      </w:r>
+      <w:r>
+        <w:t xml:space="preserve">game </w:t>
+      </w:r>
+      <w:r>
+        <w:t xml:space="preserve">participation (cooperate, defect or abstain) </w:t>
+      </w:r>
+      <w:r>
+        <w:t xml:space="preserve">that </w:t>
+      </w:r>
+      <w:r>
+        <w:t xml:space="preserve">the </w:t>
+      </w:r>
+      <w:r>
+        <w:t xml:space="preserve">agent should choose and </w:t>
+      </w:r>
+      <w:r>
+        <w:t>one</w:t>
+      </w:r>
+      <w:r>
+        <w:t xml:space="preserve"> bit specifies whether the agent should punish defectors</w:t>
+      </w:r>
+      <w:r>
+        <w:t>.</w:t>
+      </w:r>
     </w:p>
     <w:p>
       <w:pPr>
         <w:pStyle w:val="Heading3"/>
       </w:pPr>
       <w:r>
+        <w:lastRenderedPageBreak/>
         <w:t>Assessment Modules in Public Goods Games</w:t>
       </w:r>
     </w:p>
@@ -8572,170 +8311,241 @@
         <w:t xml:space="preserve">direct reciprocity game, </w:t>
       </w:r>
       <w:r>
-        <w:t xml:space="preserve">one of two reputations is assigned to the game participants: good or bad.  Unlike the </w:t>
-      </w:r>
-      <w:r>
-        <w:t xml:space="preserve">indirect reciprocity game where only the donor agent is assigned a new reputation, in the public goods game all the participants are assigned a new reputation.  </w:t>
-      </w:r>
-      <w:bookmarkStart w:id="2" w:name="_GoBack"/>
-      <w:bookmarkEnd w:id="2"/>
+        <w:t xml:space="preserve">one of two reputations is assigned to the </w:t>
+      </w:r>
+      <w:r>
+        <w:t xml:space="preserve">game participants: good or bad.  The reputation </w:t>
+      </w:r>
+      <w:r>
+        <w:t>assigned to an agent</w:t>
+      </w:r>
+      <w:r>
+        <w:t xml:space="preserve"> depends on that agent’s reputation, the group’s reputation and the action taken by that agent.</w:t>
+      </w:r>
+      <w:r>
+        <w:t xml:space="preserve">  Therefore, that agent can distinguish 24 different situations.</w:t>
+      </w:r>
     </w:p>
     <w:p>
       <w:pPr>
         <w:pStyle w:val="Body"/>
       </w:pPr>
       <w:r>
-        <w:t>there are potentially more than two participants and every participant is assigned a new</w:t>
+        <w:t xml:space="preserve">In each situation, the agent can choose to assign one of the two available reputation scores.  Therefore, there are </w:t>
+      </w:r>
+      <m:oMath>
+        <m:sSup>
+          <m:sSupPr>
+            <m:ctrlPr>
+              <w:rPr>
+                <w:rFonts w:ascii="Cambria Math" w:hAnsi="Cambria Math"/>
+                <w:i/>
+              </w:rPr>
+            </m:ctrlPr>
+          </m:sSupPr>
+          <m:e>
+            <m:r>
+              <w:rPr>
+                <w:rFonts w:ascii="Cambria Math" w:hAnsi="Cambria Math"/>
+              </w:rPr>
+              <m:t>2</m:t>
+            </m:r>
+          </m:e>
+          <m:sup>
+            <m:r>
+              <w:rPr>
+                <w:rFonts w:ascii="Cambria Math" w:hAnsi="Cambria Math"/>
+              </w:rPr>
+              <m:t>24</m:t>
+            </m:r>
+          </m:sup>
+        </m:sSup>
+        <m:r>
+          <w:rPr>
+            <w:rFonts w:ascii="Cambria Math" w:hAnsi="Cambria Math"/>
+          </w:rPr>
+          <m:t>=16</m:t>
+        </m:r>
+        <m:r>
+          <w:rPr>
+            <w:rFonts w:ascii="Cambria Math" w:hAnsi="Cambria Math"/>
+          </w:rPr>
+          <m:t>,</m:t>
+        </m:r>
+        <m:r>
+          <w:rPr>
+            <w:rFonts w:ascii="Cambria Math" w:hAnsi="Cambria Math"/>
+          </w:rPr>
+          <m:t>777</m:t>
+        </m:r>
+        <m:r>
+          <w:rPr>
+            <w:rFonts w:ascii="Cambria Math" w:hAnsi="Cambria Math"/>
+          </w:rPr>
+          <m:t>,</m:t>
+        </m:r>
+        <m:r>
+          <w:rPr>
+            <w:rFonts w:ascii="Cambria Math" w:hAnsi="Cambria Math"/>
+          </w:rPr>
+          <m:t>216</m:t>
+        </m:r>
+      </m:oMath>
+      <w:r>
+        <w:t xml:space="preserve"> possible assessment modules in the public go</w:t>
+      </w:r>
+      <w:r>
+        <w:t>o</w:t>
+      </w:r>
+      <w:r>
+        <w:t>ds game.</w:t>
+      </w:r>
+      <w:r>
+        <w:t xml:space="preserve">  Each possible assessment module can be represented using a string consisting of 24 bits where each bit specifies the reputation that should be assigned in each possible situation.</w:t>
       </w:r>
     </w:p>
     <w:p>
       <w:pPr>
-        <w:pStyle w:val="Body"/>
-      </w:pPr>
-      <w:r>
-        <w:t xml:space="preserve">For the indirect reciprocity game, a third-order assessment module assigns a reputation to a donor given the donor’s reputation, the recipient’s reputation and the action taken by the donor.  Since each agent can be assigned </w:t>
-      </w:r>
-      <w:r>
-        <w:t xml:space="preserve">one of </w:t>
-      </w:r>
-      <w:r>
-        <w:t xml:space="preserve">two reputations and the donor can take </w:t>
-      </w:r>
-      <w:r>
-        <w:t xml:space="preserve">one of </w:t>
-      </w:r>
-      <w:r>
-        <w:t>two actions, there are a total of eight situatio</w:t>
-      </w:r>
-      <w:r>
-        <w:t>ns that must be distinguished.</w:t>
-      </w:r>
-      <w:r>
-        <w:t xml:space="preserve">  Likewise, a second-order action module specifies the action a donor must take given its own reputation and the recipient’s reputation.  Given two possible reputations for each agent, there are a total of four situatio</w:t>
-      </w:r>
-      <w:r>
-        <w:t>ns that must be distinguished.</w:t>
+        <w:pStyle w:val="Heading3"/>
+      </w:pPr>
+      <w:r>
+        <w:t>Agent Strategies in Public Goods Games</w:t>
       </w:r>
     </w:p>
     <w:p>
       <w:pPr>
-        <w:pStyle w:val="Heading2"/>
-      </w:pPr>
-      <w:r>
-        <w:t>Problem Encoding</w:t>
+        <w:pStyle w:val="Body"/>
+      </w:pPr>
+      <w:r>
+        <w:t>An</w:t>
+      </w:r>
+      <w:r>
+        <w:t xml:space="preserve"> agent strategy in the public goods game consists of </w:t>
+      </w:r>
+      <w:r>
+        <w:t xml:space="preserve">group reputation threshold, </w:t>
+      </w:r>
+      <w:r>
+        <w:t>an action module and an assessment module.</w:t>
+      </w:r>
+      <w:r>
+        <w:t xml:space="preserve">  Since there are</w:t>
+      </w:r>
+      <w:r>
+        <w:t xml:space="preserve"> 4 possible threshold values, </w:t>
+      </w:r>
+      <m:oMath>
+        <m:sSup>
+          <m:sSupPr>
+            <m:ctrlPr>
+              <w:rPr>
+                <w:rFonts w:ascii="Cambria Math" w:hAnsi="Cambria Math"/>
+                <w:i/>
+              </w:rPr>
+            </m:ctrlPr>
+          </m:sSupPr>
+          <m:e>
+            <m:r>
+              <w:rPr>
+                <w:rFonts w:ascii="Cambria Math" w:hAnsi="Cambria Math"/>
+              </w:rPr>
+              <m:t>6</m:t>
+            </m:r>
+          </m:e>
+          <m:sup>
+            <m:r>
+              <w:rPr>
+                <w:rFonts w:ascii="Cambria Math" w:hAnsi="Cambria Math"/>
+              </w:rPr>
+              <m:t>4</m:t>
+            </m:r>
+          </m:sup>
+        </m:sSup>
+      </m:oMath>
+      <w:r>
+        <w:t xml:space="preserve"> possible</w:t>
+      </w:r>
+      <w:r>
+        <w:t xml:space="preserve"> action modules and </w:t>
+      </w:r>
+      <m:oMath>
+        <m:sSup>
+          <m:sSupPr>
+            <m:ctrlPr>
+              <w:rPr>
+                <w:rFonts w:ascii="Cambria Math" w:hAnsi="Cambria Math"/>
+                <w:i/>
+              </w:rPr>
+            </m:ctrlPr>
+          </m:sSupPr>
+          <m:e>
+            <m:r>
+              <w:rPr>
+                <w:rFonts w:ascii="Cambria Math" w:hAnsi="Cambria Math"/>
+              </w:rPr>
+              <m:t>2</m:t>
+            </m:r>
+          </m:e>
+          <m:sup>
+            <m:r>
+              <w:rPr>
+                <w:rFonts w:ascii="Cambria Math" w:hAnsi="Cambria Math"/>
+              </w:rPr>
+              <m:t>24</m:t>
+            </m:r>
+          </m:sup>
+        </m:sSup>
+      </m:oMath>
+      <w:r>
+        <w:t xml:space="preserve"> possible assessment modules, there are</w:t>
+      </w:r>
+      <w:r>
+        <w:t xml:space="preserve"> more than</w:t>
+      </w:r>
+      <w:r>
+        <w:t xml:space="preserve"> </w:t>
+      </w:r>
+      <m:oMath>
+        <m:sSup>
+          <m:sSupPr>
+            <m:ctrlPr>
+              <w:rPr>
+                <w:rFonts w:ascii="Cambria Math" w:hAnsi="Cambria Math"/>
+                <w:i/>
+              </w:rPr>
+            </m:ctrlPr>
+          </m:sSupPr>
+          <m:e>
+            <m:r>
+              <w:rPr>
+                <w:rFonts w:ascii="Cambria Math" w:hAnsi="Cambria Math"/>
+              </w:rPr>
+              <m:t>2</m:t>
+            </m:r>
+          </m:e>
+          <m:sup>
+            <m:r>
+              <w:rPr>
+                <w:rFonts w:ascii="Cambria Math" w:hAnsi="Cambria Math"/>
+              </w:rPr>
+              <m:t>36</m:t>
+            </m:r>
+          </m:sup>
+        </m:sSup>
+      </m:oMath>
+      <w:r>
+        <w:t xml:space="preserve"> possible agent strategies.</w:t>
       </w:r>
     </w:p>
     <w:p>
       <w:pPr>
-        <w:pStyle w:val="Body"/>
-      </w:pPr>
-      <w:r>
-        <w:t xml:space="preserve">In </w:t>
-      </w:r>
-      <w:r>
-        <w:fldChar w:fldCharType="begin"/>
-      </w:r>
-      <w:r>
-        <w:instrText xml:space="preserve"> REF _Ref316592245 \r \h </w:instrText>
-      </w:r>
-      <w:r>
-        <w:fldChar w:fldCharType="separate"/>
-      </w:r>
-      <w:r>
-        <w:t>[7]</w:t>
-      </w:r>
-      <w:r>
-        <w:fldChar w:fldCharType="end"/>
-      </w:r>
-      <w:r>
-        <w:t xml:space="preserve"> and </w:t>
-      </w:r>
-      <w:r>
-        <w:fldChar w:fldCharType="begin"/>
-      </w:r>
-      <w:r>
-        <w:instrText xml:space="preserve"> REF _Ref314659379 \r \h </w:instrText>
-      </w:r>
-      <w:r>
-        <w:fldChar w:fldCharType="separate"/>
-      </w:r>
-      <w:r>
-        <w:t>[8]</w:t>
-      </w:r>
-      <w:r>
-        <w:fldChar w:fldCharType="end"/>
-      </w:r>
-      <w:r>
-        <w:t xml:space="preserve">, the authors represent </w:t>
-      </w:r>
-      <w:r>
-        <w:t xml:space="preserve">assessment </w:t>
-      </w:r>
-      <w:r>
-        <w:t xml:space="preserve">and action </w:t>
-      </w:r>
-      <w:r>
-        <w:t>module</w:t>
-      </w:r>
-      <w:r>
-        <w:t>s</w:t>
-      </w:r>
-      <w:r>
-        <w:t xml:space="preserve"> using a bit string</w:t>
-      </w:r>
-      <w:r>
-        <w:t>s</w:t>
-      </w:r>
-      <w:r>
-        <w:t xml:space="preserve">.  </w:t>
-      </w:r>
-      <w:r>
-        <w:t>Since</w:t>
-      </w:r>
-      <w:r>
-        <w:t>,</w:t>
-      </w:r>
-      <w:r>
-        <w:t xml:space="preserve"> </w:t>
-      </w:r>
-      <w:r>
-        <w:t xml:space="preserve">an assessment module assigns </w:t>
-      </w:r>
-      <w:r>
-        <w:t xml:space="preserve">one of two </w:t>
-      </w:r>
-      <w:r>
-        <w:t>reputations</w:t>
-      </w:r>
-      <w:r>
-        <w:t xml:space="preserve"> to an agent</w:t>
-      </w:r>
-      <w:r>
-        <w:t>, a single</w:t>
-      </w:r>
-      <w:r>
-        <w:t xml:space="preserve"> bit</w:t>
-      </w:r>
-      <w:r>
-        <w:t xml:space="preserve"> is required for each situation.  </w:t>
-      </w:r>
-      <w:r>
-        <w:t>Given</w:t>
-      </w:r>
-      <w:r>
-        <w:t xml:space="preserve"> eight situations to distinguish, an eight-bit string is required to represent an assessment module.</w:t>
-      </w:r>
-      <w:r>
-        <w:t xml:space="preserve">  Since an </w:t>
-      </w:r>
-      <w:r>
-        <w:t>action</w:t>
-      </w:r>
-      <w:r>
-        <w:t xml:space="preserve"> module specifies one of two actions to take, a single bit is required for each situation.  </w:t>
-      </w:r>
-      <w:r>
-        <w:t xml:space="preserve">Given four situations to distinguish, a four-bit string is required to represent an action module.  </w:t>
+        <w:pStyle w:val="Heading2"/>
+      </w:pPr>
+      <w:r>
+        <w:t xml:space="preserve">Size of </w:t>
+      </w:r>
+      <w:r>
+        <w:t>Search Space</w:t>
       </w:r>
     </w:p>
     <w:p>
@@ -8743,121 +8553,24 @@
         <w:pStyle w:val="Body"/>
       </w:pPr>
       <w:r>
-        <w:t xml:space="preserve">For the public goods game, an agent </w:t>
-      </w:r>
-      <w:r>
-        <w:t>can still be assigned only one of two reputations.  However, an agent can choose between four</w:t>
-      </w:r>
-      <w:r>
-        <w:t xml:space="preserve"> actions</w:t>
-      </w:r>
-      <w:r>
-        <w:t xml:space="preserve"> instead of two.</w:t>
+        <w:t xml:space="preserve">As can be seen from the discussion above, the space of possible </w:t>
+      </w:r>
+      <w:r>
+        <w:t xml:space="preserve">strategies </w:t>
+      </w:r>
+      <w:r>
+        <w:t xml:space="preserve">for a public goods game is vastly larger than the space </w:t>
+      </w:r>
+      <w:r>
+        <w:t>of possible strategies f</w:t>
+      </w:r>
+      <w:r>
+        <w:t>or the indirect reciprocity game.</w:t>
       </w:r>
       <w:r>
         <w:t xml:space="preserve">  </w:t>
       </w:r>
       <w:r>
-        <w:t>Given the expansion in the number of available actions</w:t>
-      </w:r>
-      <w:r>
-        <w:t>,</w:t>
-      </w:r>
-      <w:r>
-        <w:t xml:space="preserve"> a third-order assessment module must distinguish between 16 different situations.</w:t>
-      </w:r>
-      <w:r>
-        <w:t xml:space="preserve">  Therefore, a 16-bit string is required to represent assessment modules for a public goods game.</w:t>
-      </w:r>
-      <w:r>
-        <w:t xml:space="preserve">  </w:t>
-      </w:r>
-      <w:r>
-        <w:t xml:space="preserve">The number of situations that need to be distinguished by an action module is unchanged.  However, </w:t>
-      </w:r>
-      <w:r>
-        <w:t xml:space="preserve">the </w:t>
-      </w:r>
-      <w:r>
-        <w:t xml:space="preserve">expansion in the number of available actions </w:t>
-      </w:r>
-      <w:r>
-        <w:lastRenderedPageBreak/>
-        <w:t xml:space="preserve">means that two bits are required for each situation.  </w:t>
-      </w:r>
-      <w:r>
-        <w:t xml:space="preserve">Therefore, an eight-bit string must be used to represent </w:t>
-      </w:r>
-      <w:r>
-        <w:t>action modules for a public goods game.</w:t>
-      </w:r>
-    </w:p>
-    <w:p>
-      <w:pPr>
-        <w:pStyle w:val="Body"/>
-      </w:pPr>
-      <w:r>
-        <w:t>Besides encoding the assessment and action modules, the threshold used to determine whether a group has a good reputation must also be encoded so that an appropriate thresho</w:t>
-      </w:r>
-      <w:r>
-        <w:t>ld can be arrived at through the evolution</w:t>
-      </w:r>
-      <w:r>
-        <w:t xml:space="preserve"> process.</w:t>
-      </w:r>
-      <w:r>
-        <w:t xml:space="preserve">  The threshold </w:t>
-      </w:r>
-      <w:r>
-        <w:rPr>
-          <w:i/>
-        </w:rPr>
-        <w:t>T</w:t>
-      </w:r>
-      <w:r>
-        <w:t xml:space="preserve"> will be treated as a percentage that ranges from zero to one and only integer percentages will be considered.</w:t>
-      </w:r>
-      <w:r>
-        <w:t xml:space="preserve">  Therefore, seven bits are required to represent the threshold used by an agent.  Seven bits actually represents</w:t>
-      </w:r>
-      <w:r>
-        <w:t xml:space="preserve"> the values zero to 128 therefore a mechanism will need to be designed to handle the additional 28 values that can be represented by the encoding.</w:t>
-      </w:r>
-    </w:p>
-    <w:p>
-      <w:pPr>
-        <w:pStyle w:val="Heading2"/>
-      </w:pPr>
-      <w:r>
-        <w:t xml:space="preserve">Size of </w:t>
-      </w:r>
-      <w:r>
-        <w:t>Search Space</w:t>
-      </w:r>
-    </w:p>
-    <w:p>
-      <w:pPr>
-        <w:pStyle w:val="Body"/>
-      </w:pPr>
-      <w:r>
-        <w:t xml:space="preserve">As can be seen from the discussion above, the space of possible </w:t>
-      </w:r>
-      <w:r>
-        <w:t xml:space="preserve">strategies </w:t>
-      </w:r>
-      <w:r>
-        <w:t xml:space="preserve">for a public goods game is vastly larger than the space </w:t>
-      </w:r>
-      <w:r>
-        <w:t>of possible strategies f</w:t>
-      </w:r>
-      <w:r>
-        <w:t>or the indirect reciprocity game.</w:t>
-      </w:r>
-      <w:r>
-        <w:t xml:space="preserve">  </w:t>
-      </w:r>
-      <w:r>
         <w:t>For the indirect reciprocity game t</w:t>
       </w:r>
       <w:r>
@@ -8867,40 +8580,41 @@
         <w:t xml:space="preserve">and 16 possible action modules </w:t>
       </w:r>
       <w:r>
-        <w:t xml:space="preserve">leading to 4096 possible strategies.  For the public goods game there are </w:t>
-      </w:r>
-      <w:r>
-        <w:t>2</w:t>
-      </w:r>
-      <w:r>
-        <w:rPr>
-          <w:vertAlign w:val="superscript"/>
-        </w:rPr>
-        <w:t>16</w:t>
-      </w:r>
-      <w:r>
-        <w:t xml:space="preserve"> possible assessment modules, </w:t>
-      </w:r>
-      <w:r>
-        <w:t xml:space="preserve">256 possible action modules </w:t>
-      </w:r>
-      <w:r>
-        <w:t xml:space="preserve">and seven possible threshold values </w:t>
-      </w:r>
-      <w:r>
-        <w:t xml:space="preserve">leading to </w:t>
-      </w:r>
-      <w:r>
-        <w:t>2</w:t>
-      </w:r>
-      <w:r>
-        <w:rPr>
-          <w:vertAlign w:val="superscript"/>
-        </w:rPr>
-        <w:t>29</w:t>
-      </w:r>
-      <w:r>
-        <w:t xml:space="preserve"> possible strategies.</w:t>
+        <w:t xml:space="preserve">leading to 4096 possible strategies.  </w:t>
+      </w:r>
+      <w:r>
+        <w:t xml:space="preserve">This is significantly smaller than the </w:t>
+      </w:r>
+      <m:oMath>
+        <m:sSup>
+          <m:sSupPr>
+            <m:ctrlPr>
+              <w:rPr>
+                <w:rFonts w:ascii="Cambria Math" w:hAnsi="Cambria Math"/>
+                <w:i/>
+              </w:rPr>
+            </m:ctrlPr>
+          </m:sSupPr>
+          <m:e>
+            <m:r>
+              <w:rPr>
+                <w:rFonts w:ascii="Cambria Math" w:hAnsi="Cambria Math"/>
+              </w:rPr>
+              <m:t>2</m:t>
+            </m:r>
+          </m:e>
+          <m:sup>
+            <m:r>
+              <w:rPr>
+                <w:rFonts w:ascii="Cambria Math" w:hAnsi="Cambria Math"/>
+              </w:rPr>
+              <m:t>36</m:t>
+            </m:r>
+          </m:sup>
+        </m:sSup>
+      </m:oMath>
+      <w:r>
+        <w:t xml:space="preserve"> possible strategies that exist for the public goods game.</w:t>
       </w:r>
     </w:p>
     <w:p>
@@ -10239,58 +9953,159 @@
         <w:t xml:space="preserve">the </w:t>
       </w:r>
       <w:r>
-        <w:t>size of the search space required by the encoding used for agent strategies will not pose a problem.</w:t>
+        <w:t xml:space="preserve">size of the search space required </w:t>
+      </w:r>
+      <w:r>
+        <w:t>for agent strategies in the public goods game</w:t>
+      </w:r>
+      <w:r>
+        <w:t xml:space="preserve"> will not pose a problem.</w:t>
       </w:r>
     </w:p>
     <w:p>
       <w:pPr>
-        <w:pStyle w:val="Heading1"/>
-      </w:pPr>
-      <w:r>
-        <w:t>References</w:t>
+        <w:pStyle w:val="Heading2"/>
+      </w:pPr>
+      <w:r>
+        <w:t>Experimental Procedure</w:t>
       </w:r>
     </w:p>
     <w:p>
       <w:pPr>
-        <w:pStyle w:val="Reference"/>
-      </w:pPr>
-      <w:bookmarkStart w:id="3" w:name="_Ref318409436"/>
-      <w:bookmarkStart w:id="4" w:name="_Ref311280158"/>
-      <w:bookmarkStart w:id="5" w:name="_Ref307914287"/>
-      <w:bookmarkStart w:id="6" w:name="_Ref315290921"/>
-      <w:r>
-        <w:t>Maloney, J., “A Framework for Indirect Reciprocity”, Unpublished, 2016.</w:t>
-      </w:r>
-      <w:bookmarkEnd w:id="3"/>
+        <w:pStyle w:val="Body"/>
+      </w:pPr>
+      <w:r>
+        <w:t xml:space="preserve">A similar experimental procedure to the procedure used in </w:t>
+      </w:r>
+      <w:r>
+        <w:fldChar w:fldCharType="begin"/>
+      </w:r>
+      <w:r>
+        <w:instrText xml:space="preserve"> REF _Ref316592245 \r \h </w:instrText>
+      </w:r>
+      <w:r>
+        <w:fldChar w:fldCharType="separate"/>
+      </w:r>
+      <w:r>
+        <w:t>[7]</w:t>
+      </w:r>
+      <w:r>
+        <w:fldChar w:fldCharType="end"/>
+      </w:r>
+      <w:r>
+        <w:t xml:space="preserve"> and </w:t>
+      </w:r>
+      <w:r>
+        <w:fldChar w:fldCharType="begin"/>
+      </w:r>
+      <w:r>
+        <w:instrText xml:space="preserve"> REF _Ref314659379 \r \h </w:instrText>
+      </w:r>
+      <w:r>
+        <w:fldChar w:fldCharType="separate"/>
+      </w:r>
+      <w:r>
+        <w:t>[8]</w:t>
+      </w:r>
+      <w:r>
+        <w:fldChar w:fldCharType="end"/>
+      </w:r>
+      <w:r>
+        <w:t xml:space="preserve"> will be used to evaluate the evolution of agent strategies in the public goods games.  Given the vastly larger size of the search space, the number of groups, number of agents per group and the number of generations required to reach a steady state will need to be increased.</w:t>
+      </w:r>
     </w:p>
     <w:p>
       <w:pPr>
-        <w:pStyle w:val="Reference"/>
-      </w:pPr>
-      <w:bookmarkStart w:id="7" w:name="_Ref318409459"/>
-      <w:r>
-        <w:t>Maloney, J.</w:t>
-      </w:r>
-      <w:r>
-        <w:t xml:space="preserve">, “Social Norms </w:t>
-      </w:r>
-      <w:r>
-        <w:t>in</w:t>
-      </w:r>
-      <w:r>
-        <w:t xml:space="preserve"> Public</w:t>
-      </w:r>
-      <w:r>
-        <w:t xml:space="preserve"> Goods Games”, Unpublished, 2015.</w:t>
-      </w:r>
-      <w:bookmarkEnd w:id="7"/>
+        <w:pStyle w:val="Heading2"/>
+      </w:pPr>
+      <w:r>
+        <w:t>Results</w:t>
+      </w:r>
     </w:p>
     <w:p>
       <w:pPr>
+        <w:pStyle w:val="Body"/>
+      </w:pPr>
+      <w:r>
+        <w:t xml:space="preserve">The results of this </w:t>
+      </w:r>
+      <w:r>
+        <w:t>experiment are pending</w:t>
+      </w:r>
+      <w:r>
+        <w:t xml:space="preserve"> the completion of </w:t>
+      </w:r>
+      <w:r>
+        <w:t xml:space="preserve">software implementation </w:t>
+      </w:r>
+      <w:r>
+        <w:t xml:space="preserve">and </w:t>
+      </w:r>
+      <w:r>
+        <w:t xml:space="preserve">execution of </w:t>
+      </w:r>
+      <w:r>
+        <w:t>the</w:t>
+      </w:r>
+      <w:r>
+        <w:t xml:space="preserve"> </w:t>
+      </w:r>
+      <w:r>
+        <w:t xml:space="preserve">required </w:t>
+      </w:r>
+      <w:r>
+        <w:t>simulations.</w:t>
+      </w:r>
+    </w:p>
+    <w:p>
+      <w:pPr>
+        <w:pStyle w:val="Heading1"/>
+      </w:pPr>
+      <w:r>
+        <w:t>References</w:t>
+      </w:r>
+    </w:p>
+    <w:p>
+      <w:pPr>
         <w:pStyle w:val="Reference"/>
       </w:pPr>
-      <w:bookmarkStart w:id="8" w:name="_Ref315984237"/>
+      <w:bookmarkStart w:id="4" w:name="_Ref318409436"/>
+      <w:bookmarkStart w:id="5" w:name="_Ref311280158"/>
+      <w:bookmarkStart w:id="6" w:name="_Ref307914287"/>
+      <w:bookmarkStart w:id="7" w:name="_Ref315290921"/>
+      <w:r>
+        <w:t>Maloney, J., “A Framework for Indirect Reciprocity”, Unpublished, 2016.</w:t>
+      </w:r>
       <w:bookmarkEnd w:id="4"/>
+    </w:p>
+    <w:p>
+      <w:pPr>
+        <w:pStyle w:val="Reference"/>
+      </w:pPr>
+      <w:bookmarkStart w:id="8" w:name="_Ref318409459"/>
+      <w:r>
+        <w:t>Maloney, J.</w:t>
+      </w:r>
+      <w:r>
+        <w:t xml:space="preserve">, “Social Norms </w:t>
+      </w:r>
+      <w:r>
+        <w:t>in</w:t>
+      </w:r>
+      <w:r>
+        <w:t xml:space="preserve"> Public</w:t>
+      </w:r>
+      <w:r>
+        <w:t xml:space="preserve"> Goods Games”, Unpublished, 2015.</w:t>
+      </w:r>
+      <w:bookmarkEnd w:id="8"/>
+    </w:p>
+    <w:p>
+      <w:pPr>
+        <w:pStyle w:val="Reference"/>
+      </w:pPr>
+      <w:bookmarkStart w:id="9" w:name="_Ref315984237"/>
+      <w:bookmarkEnd w:id="5"/>
       <w:r>
         <w:t>Nowak, M. A.,</w:t>
       </w:r>
@@ -10309,15 +10124,15 @@
       <w:r>
         <w:t>, vol. 393, pp. 573-577, 1998.</w:t>
       </w:r>
-      <w:bookmarkEnd w:id="5"/>
-      <w:bookmarkEnd w:id="8"/>
+      <w:bookmarkEnd w:id="6"/>
+      <w:bookmarkEnd w:id="9"/>
     </w:p>
     <w:p>
       <w:pPr>
         <w:pStyle w:val="Reference"/>
       </w:pPr>
-      <w:bookmarkStart w:id="9" w:name="_Ref315669729"/>
-      <w:bookmarkStart w:id="10" w:name="_Ref315845100"/>
+      <w:bookmarkStart w:id="10" w:name="_Ref315669729"/>
+      <w:bookmarkStart w:id="11" w:name="_Ref315845100"/>
       <w:r>
         <w:t xml:space="preserve">Leimar, O., and P. Hammerstein, “Evolution of cooperation through indirect reciprocity,” </w:t>
       </w:r>
@@ -10333,15 +10148,15 @@
       <w:r>
         <w:t>, 2000.</w:t>
       </w:r>
-      <w:bookmarkEnd w:id="6"/>
-      <w:bookmarkEnd w:id="9"/>
+      <w:bookmarkEnd w:id="7"/>
       <w:bookmarkEnd w:id="10"/>
+      <w:bookmarkEnd w:id="11"/>
     </w:p>
     <w:p>
       <w:pPr>
         <w:pStyle w:val="Reference"/>
       </w:pPr>
-      <w:bookmarkStart w:id="11" w:name="_Ref315669884"/>
+      <w:bookmarkStart w:id="12" w:name="_Ref315669884"/>
       <w:r>
         <w:t xml:space="preserve">Brandt, H., and K. Sigmund, “The logic of reprobation: assessment and action rules for indirect reciprocation,” </w:t>
       </w:r>
@@ -10354,13 +10169,13 @@
       <w:r>
         <w:t>, vol. 231, pp. 475-486, 2004.</w:t>
       </w:r>
-      <w:bookmarkEnd w:id="11"/>
+      <w:bookmarkEnd w:id="12"/>
     </w:p>
     <w:p>
       <w:pPr>
         <w:pStyle w:val="Reference"/>
       </w:pPr>
-      <w:bookmarkStart w:id="12" w:name="_Ref311293016"/>
+      <w:bookmarkStart w:id="13" w:name="_Ref311293016"/>
       <w:r>
         <w:t xml:space="preserve">Ohtsuki, H., and Y. Iwasa, “How should we define goodness? – reputation dynamics in indirect reciprocity, “ </w:t>
       </w:r>
@@ -10373,13 +10188,13 @@
       <w:r>
         <w:t>, vol. 231, pp. 107-120, 2004.</w:t>
       </w:r>
-      <w:bookmarkEnd w:id="12"/>
+      <w:bookmarkEnd w:id="13"/>
     </w:p>
     <w:p>
       <w:pPr>
         <w:pStyle w:val="Reference"/>
       </w:pPr>
-      <w:bookmarkStart w:id="13" w:name="_Ref316592245"/>
+      <w:bookmarkStart w:id="14" w:name="_Ref316592245"/>
       <w:r>
         <w:t xml:space="preserve">Chalub, F. A. C. C., </w:t>
       </w:r>
@@ -10413,14 +10228,15 @@
       <w:r>
         <w:t>, vol. 241, pp. 233-240, January 2006.</w:t>
       </w:r>
-      <w:bookmarkEnd w:id="13"/>
+      <w:bookmarkEnd w:id="14"/>
     </w:p>
     <w:p>
       <w:pPr>
         <w:pStyle w:val="Reference"/>
       </w:pPr>
-      <w:bookmarkStart w:id="14" w:name="_Ref314659379"/>
-      <w:r>
+      <w:bookmarkStart w:id="15" w:name="_Ref314659379"/>
+      <w:r>
+        <w:lastRenderedPageBreak/>
         <w:t>Pacheco, J. M.</w:t>
       </w:r>
       <w:r>
@@ -10471,13 +10287,13 @@
       <w:r>
         <w:t>.</w:t>
       </w:r>
-      <w:bookmarkEnd w:id="14"/>
+      <w:bookmarkEnd w:id="15"/>
     </w:p>
     <w:p>
       <w:pPr>
         <w:pStyle w:val="Reference"/>
       </w:pPr>
-      <w:bookmarkStart w:id="15" w:name="_Ref319272000"/>
+      <w:bookmarkStart w:id="16" w:name="_Ref319272000"/>
       <w:r>
         <w:t xml:space="preserve">Whitley, D., “A genetic algorithm tutorial,” </w:t>
       </w:r>
@@ -10490,13 +10306,13 @@
       <w:r>
         <w:t>, vol. 4, no. 2, pp. 65-85, June 1994.</w:t>
       </w:r>
-      <w:bookmarkEnd w:id="15"/>
+      <w:bookmarkEnd w:id="16"/>
     </w:p>
     <w:p>
       <w:pPr>
         <w:pStyle w:val="Reference"/>
       </w:pPr>
-      <w:bookmarkStart w:id="16" w:name="_Ref310874697"/>
+      <w:bookmarkStart w:id="17" w:name="_Ref310874697"/>
       <w:r>
         <w:t xml:space="preserve">Boyd, R., and P. J. Richardson, “The evolution of reciprocity in sizable groups,” </w:t>
       </w:r>
@@ -10515,15 +10331,14 @@
       <w:r>
         <w:t>.</w:t>
       </w:r>
-      <w:bookmarkEnd w:id="16"/>
+      <w:bookmarkEnd w:id="17"/>
     </w:p>
     <w:p>
       <w:pPr>
         <w:pStyle w:val="Reference"/>
       </w:pPr>
-      <w:bookmarkStart w:id="17" w:name="_Ref310874797"/>
-      <w:r>
-        <w:lastRenderedPageBreak/>
+      <w:bookmarkStart w:id="18" w:name="_Ref310874797"/>
+      <w:r>
         <w:t xml:space="preserve">Boyd, R., and P. J. Richardson, “Punishment allows the evolution of cooperation (or anything else) in sizable groups,” </w:t>
       </w:r>
       <w:r>
@@ -10541,13 +10356,13 @@
       <w:r>
         <w:t>.</w:t>
       </w:r>
-      <w:bookmarkEnd w:id="17"/>
+      <w:bookmarkEnd w:id="18"/>
     </w:p>
     <w:p>
       <w:pPr>
         <w:pStyle w:val="Reference"/>
       </w:pPr>
-      <w:bookmarkStart w:id="18" w:name="_Ref311835466"/>
+      <w:bookmarkStart w:id="19" w:name="_Ref311835466"/>
       <w:r>
         <w:t xml:space="preserve">Hauert, C., S. De Monte, J. Hofbauer, and K. Sigmund, “Replicator dynamics for optional public good games,” </w:t>
       </w:r>
@@ -10560,13 +10375,13 @@
       <w:r>
         <w:t>, vol. 218, pp. 187-194, 2002.</w:t>
       </w:r>
-      <w:bookmarkEnd w:id="18"/>
+      <w:bookmarkEnd w:id="19"/>
     </w:p>
     <w:p>
       <w:pPr>
         <w:pStyle w:val="Reference"/>
       </w:pPr>
-      <w:bookmarkStart w:id="19" w:name="_Ref310875047"/>
+      <w:bookmarkStart w:id="20" w:name="_Ref310875047"/>
       <w:r>
         <w:t xml:space="preserve">Hauert, C., A. Traulsen, H. Brandt, M. A. Nowak, and K. Sigmund, “Via freedom to coercion: the emergence of costly punishment,” </w:t>
       </w:r>
@@ -10585,13 +10400,13 @@
       <w:r>
         <w:t>.</w:t>
       </w:r>
-      <w:bookmarkEnd w:id="19"/>
+      <w:bookmarkEnd w:id="20"/>
     </w:p>
     <w:p>
       <w:pPr>
         <w:pStyle w:val="Reference"/>
       </w:pPr>
-      <w:bookmarkStart w:id="20" w:name="_Ref311836119"/>
+      <w:bookmarkStart w:id="21" w:name="_Ref311836119"/>
       <w:r>
         <w:t xml:space="preserve">Brandt, H., C. Hauert, and K. Sigmund, “Punishing and abstaining for public goods,” </w:t>
       </w:r>
@@ -10604,13 +10419,13 @@
       <w:r>
         <w:t>, vol. 103, no. 2, pp. 495-497, 2006.</w:t>
       </w:r>
-      <w:bookmarkEnd w:id="20"/>
+      <w:bookmarkEnd w:id="21"/>
     </w:p>
     <w:p>
       <w:pPr>
         <w:pStyle w:val="Reference"/>
       </w:pPr>
-      <w:bookmarkStart w:id="21" w:name="_Ref311836152"/>
+      <w:bookmarkStart w:id="22" w:name="_Ref311836152"/>
       <w:r>
         <w:t xml:space="preserve">Fowler, J. H., “Altruistic punishment and the origin of cooperation,” </w:t>
       </w:r>
@@ -10623,7 +10438,17 @@
       <w:r>
         <w:t>, vol. 102, no. 19, pp. 7047-7049, 2005.</w:t>
       </w:r>
-      <w:bookmarkEnd w:id="21"/>
+      <w:bookmarkEnd w:id="22"/>
+    </w:p>
+    <w:p>
+      <w:pPr>
+        <w:pStyle w:val="Reference"/>
+      </w:pPr>
+      <w:bookmarkStart w:id="23" w:name="_Ref320748358"/>
+      <w:r>
+        <w:t>Nowak, M. A., “Five Rules for the Evolution of Cooperation,” Science, vol. 314, pp. 1560-1563, 2006.</w:t>
+      </w:r>
+      <w:bookmarkEnd w:id="23"/>
     </w:p>
     <w:sectPr>
       <w:footerReference w:type="default" r:id="rId8"/>
@@ -10689,7 +10514,7 @@
         <w:rStyle w:val="PageNumber"/>
         <w:noProof/>
       </w:rPr>
-      <w:t>10</w:t>
+      <w:t>6</w:t>
     </w:r>
     <w:r>
       <w:rPr>
@@ -10774,6 +10599,25 @@
       </w:r>
       <w:r>
         <w:t xml:space="preserve"> Or, will be executed…</w:t>
+      </w:r>
+    </w:p>
+  </w:footnote>
+  <w:footnote w:id="4">
+    <w:p>
+      <w:pPr>
+        <w:pStyle w:val="FootnoteText"/>
+      </w:pPr>
+      <w:r>
+        <w:rPr>
+          <w:rStyle w:val="FootnoteReference"/>
+        </w:rPr>
+        <w:footnoteRef/>
+      </w:r>
+      <w:r>
+        <w:t xml:space="preserve"> </w:t>
+      </w:r>
+      <w:r>
+        <w:t>https://en.wikipedia.org/wiki/Ternary_numeral_system</w:t>
       </w:r>
     </w:p>
   </w:footnote>

</xml_diff>